<commit_message>
Finalisation du compte rendu TP1 et TP 2 + ajout du IUTScheduler.jar
</commit_message>
<xml_diff>
--- a/train/IUT_TD_TP_2015.docx
+++ b/train/IUT_TD_TP_2015.docx
@@ -13,6 +13,7 @@
           <w:docPartUnique/>
         </w:docPartObj>
       </w:sdtPr>
+      <w:sdtEndPr/>
       <w:sdtContent>
         <w:p>
           <w:pPr>
@@ -367,6 +368,7 @@
                                   <w:dataBinding w:prefixMappings="xmlns:ns0='http://purl.org/dc/elements/1.1/' xmlns:ns1='http://schemas.openxmlformats.org/package/2006/metadata/core-properties' " w:xpath="/ns1:coreProperties[1]/ns0:creator[1]" w:storeItemID="{6C3C8BC8-F283-45AE-878A-BAB7291924A1}"/>
                                   <w:text/>
                                 </w:sdtPr>
+                                <w:sdtEndPr/>
                                 <w:sdtContent>
                                   <w:p>
                                     <w:pPr>
@@ -413,6 +415,7 @@
                                     <w:dataBinding w:prefixMappings="xmlns:ns0='http://schemas.microsoft.com/office/2006/coverPageProps' " w:xpath="/ns0:CoverPageProperties[1]/ns0:CompanyEmail[1]" w:storeItemID="{55AF091B-3C7A-41E3-B477-F2FDAA23CFDA}"/>
                                     <w:text/>
                                   </w:sdtPr>
+                                  <w:sdtEndPr/>
                                   <w:sdtContent>
                                     <w:r>
                                       <w:rPr>
@@ -658,6 +661,7 @@
                                     <w:dataBinding w:prefixMappings="xmlns:ns0='http://purl.org/dc/elements/1.1/' xmlns:ns1='http://schemas.openxmlformats.org/package/2006/metadata/core-properties' " w:xpath="/ns1:coreProperties[1]/ns0:subject[1]" w:storeItemID="{6C3C8BC8-F283-45AE-878A-BAB7291924A1}"/>
                                     <w:text/>
                                   </w:sdtPr>
+                                  <w:sdtEndPr/>
                                   <w:sdtContent>
                                     <w:r>
                                       <w:rPr>
@@ -977,7 +981,11 @@
               </mc:Choice>
               <mc:Fallback>
                 <w:pict>
-                  <v:shape w14:anchorId="7356C6FB" id="Zone de texte 154" o:spid="_x0000_s1027" type="#_x0000_t202" style="position:absolute;margin-left:17.3pt;margin-top:154.95pt;width:8in;height:533.35pt;z-index:251661312;visibility:visible;mso-wrap-style:square;mso-width-percent:941;mso-height-percent:0;mso-wrap-distance-left:9pt;mso-wrap-distance-top:0;mso-wrap-distance-right:9pt;mso-wrap-distance-bottom:0;mso-position-horizontal:absolute;mso-position-horizontal-relative:page;mso-position-vertical:absolute;mso-position-vertical-relative:page;mso-width-percent:941;mso-height-percent:0;mso-width-relative:page;mso-height-relative:page;v-text-anchor:bottom" o:gfxdata="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" filled="f" stroked="f" strokeweight=".5pt">
+                  <v:shapetype w14:anchorId="7356C6FB" id="_x0000_t202" coordsize="21600,21600" o:spt="202" path="m,l,21600r21600,l21600,xe">
+                    <v:stroke joinstyle="miter"/>
+                    <v:path gradientshapeok="t" o:connecttype="rect"/>
+                  </v:shapetype>
+                  <v:shape id="Zone de texte 154" o:spid="_x0000_s1027" type="#_x0000_t202" style="position:absolute;margin-left:17.3pt;margin-top:154.95pt;width:8in;height:533.35pt;z-index:251661312;visibility:visible;mso-wrap-style:square;mso-width-percent:941;mso-height-percent:0;mso-wrap-distance-left:9pt;mso-wrap-distance-top:0;mso-wrap-distance-right:9pt;mso-wrap-distance-bottom:0;mso-position-horizontal:absolute;mso-position-horizontal-relative:page;mso-position-vertical:absolute;mso-position-vertical-relative:page;mso-width-percent:941;mso-height-percent:0;mso-width-relative:page;mso-height-relative:page;v-text-anchor:bottom" o:gfxdata="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" filled="f" stroked="f" strokeweight=".5pt">
                     <v:textbox inset="126pt,0,54pt,0">
                       <w:txbxContent>
                         <w:p>
@@ -1026,6 +1034,7 @@
                               <w:dataBinding w:prefixMappings="xmlns:ns0='http://purl.org/dc/elements/1.1/' xmlns:ns1='http://schemas.openxmlformats.org/package/2006/metadata/core-properties' " w:xpath="/ns1:coreProperties[1]/ns0:subject[1]" w:storeItemID="{6C3C8BC8-F283-45AE-878A-BAB7291924A1}"/>
                               <w:text/>
                             </w:sdtPr>
+                            <w:sdtEndPr/>
                             <w:sdtContent>
                               <w:r>
                                 <w:rPr>
@@ -5824,17 +5833,8 @@
                 <w:smallCaps/>
                 <w:color w:val="404040" w:themeColor="text1" w:themeTint="BF"/>
               </w:rPr>
-              <w:t>td /</w:t>
+              <w:t>td /tp</w:t>
             </w:r>
-            <w:proofErr w:type="spellStart"/>
-            <w:r>
-              <w:rPr>
-                <w:smallCaps/>
-                <w:color w:val="404040" w:themeColor="text1" w:themeTint="BF"/>
-              </w:rPr>
-              <w:t>tp</w:t>
-            </w:r>
-            <w:proofErr w:type="spellEnd"/>
           </w:p>
         </w:tc>
         <w:tc>
@@ -5903,17 +5903,8 @@
                 <w:smallCaps/>
                 <w:color w:val="404040" w:themeColor="text1" w:themeTint="BF"/>
               </w:rPr>
-              <w:t xml:space="preserve">0 - </w:t>
+              <w:t>0 - Github</w:t>
             </w:r>
-            <w:proofErr w:type="spellStart"/>
-            <w:r>
-              <w:rPr>
-                <w:smallCaps/>
-                <w:color w:val="404040" w:themeColor="text1" w:themeTint="BF"/>
-              </w:rPr>
-              <w:t>Github</w:t>
-            </w:r>
-            <w:proofErr w:type="spellEnd"/>
           </w:p>
         </w:tc>
         <w:tc>
@@ -6334,6 +6325,7 @@
       </w:pPr>
       <w:bookmarkStart w:id="1" w:name="_Toc430965354"/>
       <w:r>
+        <w:lastRenderedPageBreak/>
         <w:t>Organisation</w:t>
       </w:r>
       <w:r>
@@ -6414,14 +6406,12 @@
       <w:r>
         <w:t xml:space="preserve"> de créer un compte </w:t>
       </w:r>
-      <w:proofErr w:type="spellStart"/>
       <w:r>
         <w:rPr>
           <w:b/>
         </w:rPr>
         <w:t>GitHub</w:t>
       </w:r>
-      <w:proofErr w:type="spellEnd"/>
       <w:r>
         <w:t xml:space="preserve"> (</w:t>
       </w:r>
@@ -6478,14 +6468,12 @@
       <w:r>
         <w:t xml:space="preserve">La documentation de </w:t>
       </w:r>
-      <w:proofErr w:type="spellStart"/>
       <w:r>
         <w:rPr>
           <w:b/>
         </w:rPr>
         <w:t>GitHub</w:t>
       </w:r>
-      <w:proofErr w:type="spellEnd"/>
       <w:r>
         <w:t xml:space="preserve"> est disponible sur </w:t>
       </w:r>
@@ -6545,14 +6533,12 @@
       <w:r>
         <w:t xml:space="preserve"> et </w:t>
       </w:r>
-      <w:proofErr w:type="spellStart"/>
       <w:r>
         <w:rPr>
           <w:i/>
         </w:rPr>
         <w:t>versionné</w:t>
       </w:r>
-      <w:proofErr w:type="spellEnd"/>
       <w:r>
         <w:t xml:space="preserve"> au même titre que vos travaux.</w:t>
       </w:r>
@@ -6571,7 +6557,6 @@
       <w:r>
         <w:t>La hiérarchie de dossiers (</w:t>
       </w:r>
-      <w:proofErr w:type="spellStart"/>
       <w:r>
         <w:rPr>
           <w:i/>
@@ -6584,7 +6569,6 @@
         </w:rPr>
         <w:t>es</w:t>
       </w:r>
-      <w:proofErr w:type="spellEnd"/>
       <w:r>
         <w:t>) devra être la suivante</w:t>
       </w:r>
@@ -6597,14 +6581,12 @@
       <w:r>
         <w:t xml:space="preserve"> cette hiérarchie, il suffira de </w:t>
       </w:r>
-      <w:proofErr w:type="spellStart"/>
       <w:r>
         <w:rPr>
           <w:i/>
         </w:rPr>
         <w:t>versionner</w:t>
       </w:r>
-      <w:proofErr w:type="spellEnd"/>
       <w:r>
         <w:rPr>
           <w:i/>
@@ -6810,7 +6792,6 @@
           </mc:Fallback>
         </mc:AlternateContent>
       </w:r>
-      <w:proofErr w:type="spellStart"/>
       <w:r>
         <w:rPr>
           <w:b/>
@@ -6818,17 +6799,7 @@
           <w:sz w:val="24"/>
           <w:szCs w:val="24"/>
         </w:rPr>
-        <w:t>Workspace</w:t>
-      </w:r>
-      <w:proofErr w:type="spellEnd"/>
-      <w:r>
-        <w:rPr>
-          <w:b/>
-          <w:i/>
-          <w:sz w:val="24"/>
-          <w:szCs w:val="24"/>
-        </w:rPr>
-        <w:t xml:space="preserve"> Eclipse</w:t>
+        <w:t>Workspace Eclipse</w:t>
       </w:r>
     </w:p>
     <w:p>
@@ -6981,7 +6952,6 @@
       <w:r>
         <w:t xml:space="preserve"> en </w:t>
       </w:r>
-      <w:proofErr w:type="spellStart"/>
       <w:r>
         <w:rPr>
           <w:b/>
@@ -6989,7 +6959,6 @@
         </w:rPr>
         <w:t>JavaDoc</w:t>
       </w:r>
-      <w:proofErr w:type="spellEnd"/>
       <w:r>
         <w:t xml:space="preserve"> et </w:t>
       </w:r>
@@ -7135,7 +7104,6 @@
       <w:r>
         <w:t xml:space="preserve">Tous les TP sont basés sur le même code : chaque TP est donc une amélioration du TP précédent. Sur votre compte </w:t>
       </w:r>
-      <w:proofErr w:type="spellStart"/>
       <w:r>
         <w:rPr>
           <w:b/>
@@ -7143,7 +7111,6 @@
         </w:rPr>
         <w:t>GitHub</w:t>
       </w:r>
-      <w:proofErr w:type="spellEnd"/>
       <w:r>
         <w:t>, il sera inutile de faire un dossier par TP, vous compléterez l’existant</w:t>
       </w:r>
@@ -7195,6 +7162,7 @@
         <w:rPr>
           <w:noProof/>
         </w:rPr>
+        <w:lastRenderedPageBreak/>
         <w:t xml:space="preserve">TD/TP 1 – </w:t>
       </w:r>
       <w:r>
@@ -7252,7 +7220,6 @@
       <w:r>
         <w:t xml:space="preserve"> </w:t>
       </w:r>
-      <w:proofErr w:type="spellStart"/>
       <w:r>
         <w:rPr>
           <w:b/>
@@ -7260,7 +7227,6 @@
         </w:rPr>
         <w:t>edu.iut.app</w:t>
       </w:r>
-      <w:proofErr w:type="spellEnd"/>
       <w:r>
         <w:rPr>
           <w:b/>
@@ -7274,7 +7240,6 @@
       <w:r>
         <w:t xml:space="preserve"> </w:t>
       </w:r>
-      <w:proofErr w:type="spellStart"/>
       <w:r>
         <w:rPr>
           <w:b/>
@@ -7289,7 +7254,6 @@
         </w:rPr>
         <w:t>gui.listeners</w:t>
       </w:r>
-      <w:proofErr w:type="spellEnd"/>
     </w:p>
     <w:p>
       <w:pPr>
@@ -7314,7 +7278,6 @@
       <w:r>
         <w:t xml:space="preserve">interface </w:t>
       </w:r>
-      <w:proofErr w:type="spellStart"/>
       <w:r>
         <w:rPr>
           <w:b/>
@@ -7322,66 +7285,22 @@
         </w:rPr>
         <w:t>IApplicationLogListener</w:t>
       </w:r>
-      <w:proofErr w:type="spellEnd"/>
       <w:r>
         <w:t xml:space="preserve"> ayant une méthode </w:t>
       </w:r>
-      <w:proofErr w:type="spellStart"/>
       <w:r>
         <w:rPr>
           <w:b/>
           <w:i/>
         </w:rPr>
-        <w:t>void</w:t>
-      </w:r>
-      <w:proofErr w:type="spellEnd"/>
+        <w:t>void newMessage(</w:t>
+      </w:r>
       <w:r>
         <w:rPr>
           <w:b/>
           <w:i/>
         </w:rPr>
-        <w:t xml:space="preserve"> </w:t>
-      </w:r>
-      <w:proofErr w:type="spellStart"/>
-      <w:proofErr w:type="gramStart"/>
-      <w:r>
-        <w:rPr>
-          <w:b/>
-          <w:i/>
-        </w:rPr>
-        <w:t>newMessage</w:t>
-      </w:r>
-      <w:proofErr w:type="spellEnd"/>
-      <w:r>
-        <w:rPr>
-          <w:b/>
-          <w:i/>
-        </w:rPr>
-        <w:t>(</w:t>
-      </w:r>
-      <w:proofErr w:type="gramEnd"/>
-      <w:r>
-        <w:rPr>
-          <w:b/>
-          <w:i/>
-        </w:rPr>
-        <w:t xml:space="preserve">String </w:t>
-      </w:r>
-      <w:proofErr w:type="spellStart"/>
-      <w:r>
-        <w:rPr>
-          <w:b/>
-          <w:i/>
-        </w:rPr>
-        <w:t>level</w:t>
-      </w:r>
-      <w:proofErr w:type="spellEnd"/>
-      <w:r>
-        <w:rPr>
-          <w:b/>
-          <w:i/>
-        </w:rPr>
-        <w:t xml:space="preserve">, </w:t>
+        <w:t xml:space="preserve">String level, </w:t>
       </w:r>
       <w:r>
         <w:rPr>
@@ -7405,7 +7324,6 @@
       <w:r>
         <w:t xml:space="preserve"> une interface </w:t>
       </w:r>
-      <w:proofErr w:type="spellStart"/>
       <w:r>
         <w:rPr>
           <w:b/>
@@ -7413,7 +7331,6 @@
         </w:rPr>
         <w:t>IApplicationLog</w:t>
       </w:r>
-      <w:proofErr w:type="spellEnd"/>
       <w:r>
         <w:t xml:space="preserve"> ayant </w:t>
       </w:r>
@@ -7436,46 +7353,12 @@
           <w:i/>
         </w:rPr>
       </w:pPr>
-      <w:proofErr w:type="spellStart"/>
       <w:r>
         <w:rPr>
           <w:b/>
           <w:i/>
         </w:rPr>
-        <w:t>void</w:t>
-      </w:r>
-      <w:proofErr w:type="spellEnd"/>
-      <w:r>
-        <w:rPr>
-          <w:b/>
-          <w:i/>
-        </w:rPr>
-        <w:t xml:space="preserve"> </w:t>
-      </w:r>
-      <w:proofErr w:type="spellStart"/>
-      <w:proofErr w:type="gramStart"/>
-      <w:r>
-        <w:rPr>
-          <w:b/>
-          <w:i/>
-        </w:rPr>
-        <w:t>setMessage</w:t>
-      </w:r>
-      <w:proofErr w:type="spellEnd"/>
-      <w:r>
-        <w:rPr>
-          <w:b/>
-          <w:i/>
-        </w:rPr>
-        <w:t>(</w:t>
-      </w:r>
-      <w:proofErr w:type="gramEnd"/>
-      <w:r>
-        <w:rPr>
-          <w:b/>
-          <w:i/>
-        </w:rPr>
-        <w:t>String message)</w:t>
+        <w:t>void setMessage(String message)</w:t>
       </w:r>
     </w:p>
     <w:p>
@@ -7491,26 +7374,8 @@
           <w:b/>
           <w:i/>
         </w:rPr>
-        <w:t xml:space="preserve">String </w:t>
-      </w:r>
-      <w:proofErr w:type="spellStart"/>
-      <w:proofErr w:type="gramStart"/>
-      <w:r>
-        <w:rPr>
-          <w:b/>
-          <w:i/>
-        </w:rPr>
-        <w:t>getMessage</w:t>
-      </w:r>
-      <w:proofErr w:type="spellEnd"/>
-      <w:r>
-        <w:rPr>
-          <w:b/>
-          <w:i/>
-        </w:rPr>
-        <w:t>()</w:t>
-      </w:r>
-      <w:proofErr w:type="gramEnd"/>
+        <w:t>String getMessage()</w:t>
+      </w:r>
     </w:p>
     <w:p>
       <w:pPr>
@@ -7520,71 +7385,12 @@
           <w:numId w:val="11"/>
         </w:numPr>
       </w:pPr>
-      <w:proofErr w:type="spellStart"/>
       <w:r>
         <w:rPr>
           <w:b/>
           <w:i/>
         </w:rPr>
-        <w:t>void</w:t>
-      </w:r>
-      <w:proofErr w:type="spellEnd"/>
-      <w:r>
-        <w:rPr>
-          <w:b/>
-          <w:i/>
-        </w:rPr>
-        <w:t xml:space="preserve"> </w:t>
-      </w:r>
-      <w:proofErr w:type="spellStart"/>
-      <w:proofErr w:type="gramStart"/>
-      <w:r>
-        <w:rPr>
-          <w:b/>
-          <w:i/>
-        </w:rPr>
-        <w:t>addListener</w:t>
-      </w:r>
-      <w:proofErr w:type="spellEnd"/>
-      <w:r>
-        <w:rPr>
-          <w:b/>
-          <w:i/>
-        </w:rPr>
-        <w:t>(</w:t>
-      </w:r>
-      <w:proofErr w:type="spellStart"/>
-      <w:proofErr w:type="gramEnd"/>
-      <w:r>
-        <w:rPr>
-          <w:b/>
-          <w:i/>
-        </w:rPr>
-        <w:t>IApplicationLogListener</w:t>
-      </w:r>
-      <w:proofErr w:type="spellEnd"/>
-      <w:r>
-        <w:rPr>
-          <w:b/>
-          <w:i/>
-        </w:rPr>
-        <w:t xml:space="preserve"> </w:t>
-      </w:r>
-      <w:proofErr w:type="spellStart"/>
-      <w:r>
-        <w:rPr>
-          <w:b/>
-          <w:i/>
-        </w:rPr>
-        <w:t>listener</w:t>
-      </w:r>
-      <w:proofErr w:type="spellEnd"/>
-      <w:r>
-        <w:rPr>
-          <w:b/>
-          <w:i/>
-        </w:rPr>
-        <w:t>)</w:t>
+        <w:t>void addListener(IApplicationLogListener listener)</w:t>
       </w:r>
     </w:p>
     <w:p>
@@ -7595,46 +7401,12 @@
           <w:numId w:val="11"/>
         </w:numPr>
       </w:pPr>
-      <w:proofErr w:type="spellStart"/>
-      <w:proofErr w:type="gramStart"/>
       <w:r>
         <w:rPr>
           <w:b/>
           <w:i/>
         </w:rPr>
-        <w:t>IApplicationLogListener</w:t>
-      </w:r>
-      <w:proofErr w:type="spellEnd"/>
-      <w:r>
-        <w:rPr>
-          <w:b/>
-          <w:i/>
-        </w:rPr>
-        <w:t>[</w:t>
-      </w:r>
-      <w:proofErr w:type="gramEnd"/>
-      <w:r>
-        <w:rPr>
-          <w:b/>
-          <w:i/>
-        </w:rPr>
-        <w:t xml:space="preserve">] </w:t>
-      </w:r>
-      <w:proofErr w:type="spellStart"/>
-      <w:r>
-        <w:rPr>
-          <w:b/>
-          <w:i/>
-        </w:rPr>
-        <w:t>getpplicationLogListeners</w:t>
-      </w:r>
-      <w:proofErr w:type="spellEnd"/>
-      <w:r>
-        <w:rPr>
-          <w:b/>
-          <w:i/>
-        </w:rPr>
-        <w:t>() </w:t>
+        <w:t>IApplicationLogListener[] getpplicationLogListeners() </w:t>
       </w:r>
     </w:p>
     <w:p>
@@ -7663,7 +7435,6 @@
       <w:r>
         <w:t xml:space="preserve"> classe </w:t>
       </w:r>
-      <w:proofErr w:type="spellStart"/>
       <w:r>
         <w:rPr>
           <w:b/>
@@ -7678,11 +7449,9 @@
         </w:rPr>
         <w:t>ApplicationLog</w:t>
       </w:r>
-      <w:proofErr w:type="spellEnd"/>
       <w:r>
         <w:t xml:space="preserve"> implémentant l’interface </w:t>
       </w:r>
-      <w:proofErr w:type="spellStart"/>
       <w:r>
         <w:rPr>
           <w:b/>
@@ -7690,7 +7459,6 @@
         </w:rPr>
         <w:t>IApplicationLog</w:t>
       </w:r>
-      <w:proofErr w:type="spellEnd"/>
     </w:p>
     <w:p>
       <w:pPr>
@@ -7703,7 +7471,6 @@
       <w:r>
         <w:t xml:space="preserve">La méthode </w:t>
       </w:r>
-      <w:proofErr w:type="spellStart"/>
       <w:r>
         <w:rPr>
           <w:b/>
@@ -7711,7 +7478,6 @@
         </w:rPr>
         <w:t>setMessage</w:t>
       </w:r>
-      <w:proofErr w:type="spellEnd"/>
       <w:r>
         <w:t xml:space="preserve"> sera abstraite</w:t>
       </w:r>
@@ -7727,7 +7493,6 @@
       <w:r>
         <w:t xml:space="preserve">Cette classe devra contenir un tableau de </w:t>
       </w:r>
-      <w:proofErr w:type="spellStart"/>
       <w:r>
         <w:rPr>
           <w:b/>
@@ -7735,7 +7500,6 @@
         </w:rPr>
         <w:t>IApplicationLogListener</w:t>
       </w:r>
-      <w:proofErr w:type="spellEnd"/>
       <w:r>
         <w:rPr>
           <w:b/>
@@ -7770,77 +7534,36 @@
       <w:r>
         <w:t xml:space="preserve"> </w:t>
       </w:r>
-      <w:proofErr w:type="spellStart"/>
       <w:r>
         <w:rPr>
           <w:b/>
           <w:i/>
         </w:rPr>
-        <w:t>ApplicationErrorLog</w:t>
-      </w:r>
-      <w:proofErr w:type="spellEnd"/>
+        <w:t>ApplicationErrorLog, ApplicationWarningsLog, ApplicationInfoLog</w:t>
+      </w:r>
+      <w:r>
+        <w:t xml:space="preserve"> </w:t>
+      </w:r>
+      <w:r>
+        <w:t xml:space="preserve">dérivant de </w:t>
+      </w:r>
+      <w:r>
+        <w:t xml:space="preserve"> </w:t>
+      </w:r>
       <w:r>
         <w:rPr>
           <w:b/>
           <w:i/>
         </w:rPr>
-        <w:t xml:space="preserve">, </w:t>
-      </w:r>
-      <w:proofErr w:type="spellStart"/>
+        <w:t>Abstract</w:t>
+      </w:r>
       <w:r>
         <w:rPr>
           <w:b/>
           <w:i/>
         </w:rPr>
-        <w:t>ApplicationWarningsLog</w:t>
-      </w:r>
-      <w:proofErr w:type="spellEnd"/>
-      <w:r>
-        <w:rPr>
-          <w:b/>
-          <w:i/>
-        </w:rPr>
-        <w:t xml:space="preserve">, </w:t>
-      </w:r>
-      <w:proofErr w:type="spellStart"/>
-      <w:r>
-        <w:rPr>
-          <w:b/>
-          <w:i/>
-        </w:rPr>
-        <w:t>ApplicationInfoLog</w:t>
-      </w:r>
-      <w:proofErr w:type="spellEnd"/>
-      <w:r>
-        <w:t xml:space="preserve"> </w:t>
-      </w:r>
-      <w:r>
-        <w:t xml:space="preserve">dérivant </w:t>
-      </w:r>
-      <w:proofErr w:type="gramStart"/>
-      <w:r>
-        <w:t xml:space="preserve">de </w:t>
-      </w:r>
-      <w:r>
-        <w:t xml:space="preserve"> </w:t>
-      </w:r>
-      <w:proofErr w:type="spellStart"/>
-      <w:r>
-        <w:rPr>
-          <w:b/>
-          <w:i/>
-        </w:rPr>
-        <w:t>Abstract</w:t>
-      </w:r>
-      <w:r>
-        <w:rPr>
-          <w:b/>
-          <w:i/>
-        </w:rPr>
         <w:t>ApplicationLog</w:t>
       </w:r>
-      <w:proofErr w:type="spellEnd"/>
-      <w:proofErr w:type="gramEnd"/>
       <w:r>
         <w:rPr>
           <w:b/>
@@ -7858,13 +7581,8 @@
         </w:numPr>
       </w:pPr>
       <w:r>
-        <w:t xml:space="preserve">Ces classes devront contenir un tableau </w:t>
-      </w:r>
-      <w:proofErr w:type="gramStart"/>
-      <w:r>
-        <w:t xml:space="preserve">de </w:t>
-      </w:r>
-      <w:proofErr w:type="spellStart"/>
+        <w:t xml:space="preserve">Ces classes devront contenir un tableau de </w:t>
+      </w:r>
       <w:r>
         <w:rPr>
           <w:b/>
@@ -7872,8 +7590,6 @@
         </w:rPr>
         <w:t>IApplicationLogListener</w:t>
       </w:r>
-      <w:proofErr w:type="spellEnd"/>
-      <w:proofErr w:type="gramEnd"/>
       <w:r>
         <w:rPr>
           <w:b/>
@@ -7896,7 +7612,6 @@
       <w:r>
         <w:t xml:space="preserve">La méthode </w:t>
       </w:r>
-      <w:proofErr w:type="spellStart"/>
       <w:r>
         <w:rPr>
           <w:b/>
@@ -7904,11 +7619,9 @@
         </w:rPr>
         <w:t>setMessage</w:t>
       </w:r>
-      <w:proofErr w:type="spellEnd"/>
       <w:r>
         <w:t xml:space="preserve"> doit appeler la méthode </w:t>
       </w:r>
-      <w:proofErr w:type="spellStart"/>
       <w:r>
         <w:rPr>
           <w:b/>
@@ -7916,15 +7629,9 @@
         </w:rPr>
         <w:t>newMessage</w:t>
       </w:r>
-      <w:proofErr w:type="spellEnd"/>
-      <w:r>
-        <w:t xml:space="preserve"> de chaque élément du tableau </w:t>
-      </w:r>
-      <w:proofErr w:type="gramStart"/>
-      <w:r>
-        <w:t xml:space="preserve">de </w:t>
-      </w:r>
-      <w:proofErr w:type="spellStart"/>
+      <w:r>
+        <w:t xml:space="preserve"> de chaque élément du tableau de </w:t>
+      </w:r>
       <w:r>
         <w:rPr>
           <w:b/>
@@ -7932,8 +7639,6 @@
         </w:rPr>
         <w:t>IApplicationLogListener</w:t>
       </w:r>
-      <w:proofErr w:type="spellEnd"/>
-      <w:proofErr w:type="gramEnd"/>
       <w:r>
         <w:t xml:space="preserve"> et </w:t>
       </w:r>
@@ -7964,7 +7669,6 @@
       <w:r>
         <w:t xml:space="preserve"> boîte de dialogue abstraite </w:t>
       </w:r>
-      <w:proofErr w:type="spellStart"/>
       <w:r>
         <w:rPr>
           <w:b/>
@@ -7972,14 +7676,12 @@
         </w:rPr>
         <w:t>AbstractApplicationMessageDialog</w:t>
       </w:r>
-      <w:proofErr w:type="spellEnd"/>
       <w:r>
         <w:t xml:space="preserve"> </w:t>
       </w:r>
       <w:r>
         <w:t xml:space="preserve">implémentant l’interface </w:t>
       </w:r>
-      <w:proofErr w:type="spellStart"/>
       <w:r>
         <w:rPr>
           <w:b/>
@@ -7987,7 +7689,6 @@
         </w:rPr>
         <w:t>IApplicationLogListener</w:t>
       </w:r>
-      <w:proofErr w:type="spellEnd"/>
     </w:p>
     <w:p>
       <w:pPr>
@@ -8000,46 +7701,12 @@
       <w:r>
         <w:t xml:space="preserve">ajouter une méthode abstraite </w:t>
       </w:r>
-      <w:proofErr w:type="spellStart"/>
       <w:r>
         <w:rPr>
           <w:b/>
           <w:i/>
         </w:rPr>
-        <w:t>void</w:t>
-      </w:r>
-      <w:proofErr w:type="spellEnd"/>
-      <w:r>
-        <w:rPr>
-          <w:b/>
-          <w:i/>
-        </w:rPr>
-        <w:t xml:space="preserve"> </w:t>
-      </w:r>
-      <w:proofErr w:type="spellStart"/>
-      <w:proofErr w:type="gramStart"/>
-      <w:r>
-        <w:rPr>
-          <w:b/>
-          <w:i/>
-        </w:rPr>
-        <w:t>showMessage</w:t>
-      </w:r>
-      <w:proofErr w:type="spellEnd"/>
-      <w:r>
-        <w:rPr>
-          <w:b/>
-          <w:i/>
-        </w:rPr>
-        <w:t>(</w:t>
-      </w:r>
-      <w:proofErr w:type="gramEnd"/>
-      <w:r>
-        <w:rPr>
-          <w:b/>
-          <w:i/>
-        </w:rPr>
-        <w:t> )</w:t>
+        <w:t>void showMessage( )</w:t>
       </w:r>
       <w:r>
         <w:t xml:space="preserve">, cette méthode doit être accessible par les classe filles seulement. </w:t>
@@ -8056,15 +7723,13 @@
       <w:r>
         <w:t xml:space="preserve">la méthode </w:t>
       </w:r>
-      <w:proofErr w:type="spellStart"/>
       <w:r>
         <w:rPr>
           <w:b/>
           <w:i/>
         </w:rPr>
-        <w:t>void</w:t>
-      </w:r>
-      <w:proofErr w:type="spellEnd"/>
+        <w:t>void newMessage(String message)</w:t>
+      </w:r>
       <w:r>
         <w:rPr>
           <w:b/>
@@ -8072,56 +7737,15 @@
         </w:rPr>
         <w:t xml:space="preserve"> </w:t>
       </w:r>
-      <w:proofErr w:type="spellStart"/>
-      <w:proofErr w:type="gramStart"/>
+      <w:r>
+        <w:t xml:space="preserve">doit appeler la méthode </w:t>
+      </w:r>
       <w:r>
         <w:rPr>
           <w:b/>
           <w:i/>
         </w:rPr>
-        <w:t>newMessage</w:t>
-      </w:r>
-      <w:proofErr w:type="spellEnd"/>
-      <w:r>
-        <w:rPr>
-          <w:b/>
-          <w:i/>
-        </w:rPr>
-        <w:t>(</w:t>
-      </w:r>
-      <w:proofErr w:type="gramEnd"/>
-      <w:r>
-        <w:rPr>
-          <w:b/>
-          <w:i/>
-        </w:rPr>
-        <w:t>String message)</w:t>
-      </w:r>
-      <w:r>
-        <w:rPr>
-          <w:b/>
-          <w:i/>
-        </w:rPr>
-        <w:t xml:space="preserve"> </w:t>
-      </w:r>
-      <w:r>
-        <w:t xml:space="preserve">doit appeler la méthode </w:t>
-      </w:r>
-      <w:proofErr w:type="spellStart"/>
-      <w:r>
-        <w:rPr>
-          <w:b/>
-          <w:i/>
-        </w:rPr>
-        <w:t>showMessage</w:t>
-      </w:r>
-      <w:proofErr w:type="spellEnd"/>
-      <w:r>
-        <w:rPr>
-          <w:b/>
-          <w:i/>
-        </w:rPr>
-        <w:t>( )</w:t>
+        <w:t>showMessage( )</w:t>
       </w:r>
     </w:p>
     <w:p>
@@ -8142,13 +7766,8 @@
         <w:t xml:space="preserve">les </w:t>
       </w:r>
       <w:r>
-        <w:t xml:space="preserve">3 boites de dialogue dérivant </w:t>
-      </w:r>
-      <w:proofErr w:type="gramStart"/>
-      <w:r>
-        <w:t xml:space="preserve">de </w:t>
-      </w:r>
-      <w:proofErr w:type="spellStart"/>
+        <w:t xml:space="preserve">3 boites de dialogue dérivant de </w:t>
+      </w:r>
       <w:r>
         <w:rPr>
           <w:b/>
@@ -8156,8 +7775,6 @@
         </w:rPr>
         <w:t>AbstractApplicationMessageDialog</w:t>
       </w:r>
-      <w:proofErr w:type="spellEnd"/>
-      <w:proofErr w:type="gramEnd"/>
       <w:r>
         <w:rPr>
           <w:b/>
@@ -8181,8 +7798,6 @@
           <w:i/>
         </w:rPr>
       </w:pPr>
-      <w:proofErr w:type="spellStart"/>
-      <w:proofErr w:type="gramStart"/>
       <w:r>
         <w:rPr>
           <w:b/>
@@ -8195,24 +7810,15 @@
           <w:b/>
           <w:i/>
         </w:rPr>
-        <w:t>Dialog</w:t>
-      </w:r>
-      <w:proofErr w:type="spellEnd"/>
+        <w:t>Dialog </w:t>
+      </w:r>
       <w:r>
         <w:rPr>
           <w:b/>
           <w:i/>
         </w:rPr>
-        <w:t> </w:t>
-      </w:r>
-      <w:r>
-        <w:rPr>
-          <w:b/>
-          <w:i/>
-        </w:rPr>
         <w:t>,</w:t>
       </w:r>
-      <w:proofErr w:type="gramEnd"/>
       <w:r>
         <w:rPr>
           <w:b/>
@@ -8236,7 +7842,6 @@
           <w:i/>
         </w:rPr>
       </w:pPr>
-      <w:proofErr w:type="spellStart"/>
       <w:r>
         <w:rPr>
           <w:b/>
@@ -8251,7 +7856,6 @@
         </w:rPr>
         <w:t>Dialog</w:t>
       </w:r>
-      <w:proofErr w:type="spellEnd"/>
       <w:r>
         <w:t>, affichant un avertissement</w:t>
       </w:r>
@@ -8268,7 +7872,6 @@
           <w:i/>
         </w:rPr>
       </w:pPr>
-      <w:proofErr w:type="spellStart"/>
       <w:r>
         <w:rPr>
           <w:b/>
@@ -8283,7 +7886,6 @@
         </w:rPr>
         <w:t>Dialog</w:t>
       </w:r>
-      <w:proofErr w:type="spellEnd"/>
       <w:r>
         <w:t>, affichant un message</w:t>
       </w:r>
@@ -8316,7 +7918,6 @@
       <w:r>
         <w:t xml:space="preserve"> </w:t>
       </w:r>
-      <w:proofErr w:type="spellStart"/>
       <w:r>
         <w:rPr>
           <w:b/>
@@ -8324,7 +7925,6 @@
         </w:rPr>
         <w:t>ApplicationLogs</w:t>
       </w:r>
-      <w:proofErr w:type="spellEnd"/>
     </w:p>
     <w:p>
       <w:pPr>
@@ -8337,7 +7937,6 @@
       <w:r>
         <w:t xml:space="preserve">La classe </w:t>
       </w:r>
-      <w:proofErr w:type="spellStart"/>
       <w:r>
         <w:rPr>
           <w:b/>
@@ -8345,7 +7944,6 @@
         </w:rPr>
         <w:t>ApplicationLogs</w:t>
       </w:r>
-      <w:proofErr w:type="spellEnd"/>
       <w:r>
         <w:rPr>
           <w:b/>
@@ -8357,13 +7955,8 @@
         <w:t>doit dériver d’une Collection représentant un tableau</w:t>
       </w:r>
       <w:r>
-        <w:t xml:space="preserve"> </w:t>
-      </w:r>
-      <w:proofErr w:type="gramStart"/>
-      <w:r>
-        <w:t xml:space="preserve">de </w:t>
-      </w:r>
-      <w:proofErr w:type="spellStart"/>
+        <w:t xml:space="preserve"> de </w:t>
+      </w:r>
       <w:r>
         <w:rPr>
           <w:b/>
@@ -8371,8 +7964,6 @@
         </w:rPr>
         <w:t>IApplicationLog</w:t>
       </w:r>
-      <w:proofErr w:type="spellEnd"/>
-      <w:proofErr w:type="gramEnd"/>
     </w:p>
     <w:p>
       <w:pPr>
@@ -8407,69 +7998,26 @@
           <w:i/>
         </w:rPr>
       </w:pPr>
-      <w:proofErr w:type="spellStart"/>
       <w:r>
         <w:rPr>
           <w:b/>
           <w:i/>
         </w:rPr>
-        <w:t>ArrayList</w:t>
-      </w:r>
-      <w:proofErr w:type="spellEnd"/>
+        <w:t>ArrayList&lt;IApplication</w:t>
+      </w:r>
       <w:r>
         <w:rPr>
           <w:b/>
           <w:i/>
         </w:rPr>
-        <w:t>&lt;</w:t>
-      </w:r>
-      <w:proofErr w:type="spellStart"/>
+        <w:t>Log</w:t>
+      </w:r>
       <w:r>
         <w:rPr>
           <w:b/>
           <w:i/>
         </w:rPr>
-        <w:t>IApplication</w:t>
-      </w:r>
-      <w:r>
-        <w:rPr>
-          <w:b/>
-          <w:i/>
-        </w:rPr>
-        <w:t>Log</w:t>
-      </w:r>
-      <w:proofErr w:type="spellEnd"/>
-      <w:r>
-        <w:rPr>
-          <w:b/>
-          <w:i/>
-        </w:rPr>
-        <w:t xml:space="preserve">&gt; </w:t>
-      </w:r>
-      <w:proofErr w:type="spellStart"/>
-      <w:proofErr w:type="gramStart"/>
-      <w:r>
-        <w:rPr>
-          <w:b/>
-          <w:i/>
-        </w:rPr>
-        <w:t>getErrors</w:t>
-      </w:r>
-      <w:proofErr w:type="spellEnd"/>
-      <w:r>
-        <w:rPr>
-          <w:b/>
-          <w:i/>
-        </w:rPr>
-        <w:t>(</w:t>
-      </w:r>
-      <w:proofErr w:type="gramEnd"/>
-      <w:r>
-        <w:rPr>
-          <w:b/>
-          <w:i/>
-        </w:rPr>
-        <w:t>),</w:t>
+        <w:t>&gt; getErrors(),</w:t>
       </w:r>
     </w:p>
     <w:p>
@@ -8484,69 +8032,26 @@
           <w:i/>
         </w:rPr>
       </w:pPr>
-      <w:proofErr w:type="spellStart"/>
       <w:r>
         <w:rPr>
           <w:b/>
           <w:i/>
         </w:rPr>
-        <w:t>ArrayList</w:t>
-      </w:r>
-      <w:proofErr w:type="spellEnd"/>
+        <w:t>ArrayList&lt;IApplication</w:t>
+      </w:r>
       <w:r>
         <w:rPr>
           <w:b/>
           <w:i/>
         </w:rPr>
-        <w:t>&lt;</w:t>
-      </w:r>
-      <w:proofErr w:type="spellStart"/>
+        <w:t>Log</w:t>
+      </w:r>
       <w:r>
         <w:rPr>
           <w:b/>
           <w:i/>
         </w:rPr>
-        <w:t>IApplication</w:t>
-      </w:r>
-      <w:r>
-        <w:rPr>
-          <w:b/>
-          <w:i/>
-        </w:rPr>
-        <w:t>Log</w:t>
-      </w:r>
-      <w:proofErr w:type="spellEnd"/>
-      <w:r>
-        <w:rPr>
-          <w:b/>
-          <w:i/>
-        </w:rPr>
-        <w:t xml:space="preserve">&gt; </w:t>
-      </w:r>
-      <w:proofErr w:type="spellStart"/>
-      <w:proofErr w:type="gramStart"/>
-      <w:r>
-        <w:rPr>
-          <w:b/>
-          <w:i/>
-        </w:rPr>
-        <w:t>getWarnings</w:t>
-      </w:r>
-      <w:proofErr w:type="spellEnd"/>
-      <w:r>
-        <w:rPr>
-          <w:b/>
-          <w:i/>
-        </w:rPr>
-        <w:t>(</w:t>
-      </w:r>
-      <w:proofErr w:type="gramEnd"/>
-      <w:r>
-        <w:rPr>
-          <w:b/>
-          <w:i/>
-        </w:rPr>
-        <w:t>),</w:t>
+        <w:t>&gt; getWarnings(),</w:t>
       </w:r>
     </w:p>
     <w:p>
@@ -8561,63 +8066,27 @@
           <w:i/>
         </w:rPr>
       </w:pPr>
-      <w:proofErr w:type="spellStart"/>
       <w:r>
         <w:rPr>
           <w:b/>
           <w:i/>
         </w:rPr>
-        <w:t>ArrayList</w:t>
-      </w:r>
-      <w:proofErr w:type="spellEnd"/>
+        <w:t>ArrayList&lt;IApplication</w:t>
+      </w:r>
       <w:r>
         <w:rPr>
           <w:b/>
           <w:i/>
         </w:rPr>
-        <w:t>&lt;</w:t>
-      </w:r>
-      <w:proofErr w:type="spellStart"/>
+        <w:t>Log</w:t>
+      </w:r>
       <w:r>
         <w:rPr>
           <w:b/>
           <w:i/>
         </w:rPr>
-        <w:t>IApplication</w:t>
-      </w:r>
-      <w:r>
-        <w:rPr>
-          <w:b/>
-          <w:i/>
-        </w:rPr>
-        <w:t>Log</w:t>
-      </w:r>
-      <w:proofErr w:type="spellEnd"/>
-      <w:r>
-        <w:rPr>
-          <w:b/>
-          <w:i/>
-        </w:rPr>
-        <w:t xml:space="preserve">&gt; </w:t>
-      </w:r>
-      <w:proofErr w:type="spellStart"/>
-      <w:proofErr w:type="gramStart"/>
-      <w:r>
-        <w:rPr>
-          <w:b/>
-          <w:i/>
-        </w:rPr>
-        <w:t>getInfos</w:t>
-      </w:r>
-      <w:proofErr w:type="spellEnd"/>
-      <w:r>
-        <w:rPr>
-          <w:b/>
-          <w:i/>
-        </w:rPr>
-        <w:t>()</w:t>
-      </w:r>
-      <w:proofErr w:type="gramEnd"/>
+        <w:t>&gt; getInfos()</w:t>
+      </w:r>
     </w:p>
     <w:p/>
     <w:p>
@@ -8665,63 +8134,13 @@
       <w:r>
         <w:t xml:space="preserve">Implémenter 3 vues (Mois / Semaine / Jour) : classes </w:t>
       </w:r>
-      <w:proofErr w:type="spellStart"/>
       <w:r>
         <w:rPr>
           <w:b/>
           <w:i/>
         </w:rPr>
-        <w:t>EventPanel</w:t>
-      </w:r>
-      <w:proofErr w:type="spellEnd"/>
-      <w:r>
-        <w:rPr>
-          <w:b/>
-          <w:i/>
-        </w:rPr>
-        <w:t xml:space="preserve">, </w:t>
-      </w:r>
-      <w:proofErr w:type="spellStart"/>
-      <w:r>
-        <w:rPr>
-          <w:b/>
-          <w:i/>
-        </w:rPr>
-        <w:t>MonthPanel</w:t>
-      </w:r>
-      <w:proofErr w:type="spellEnd"/>
-      <w:r>
-        <w:rPr>
-          <w:b/>
-          <w:i/>
-        </w:rPr>
-        <w:t xml:space="preserve">, </w:t>
-      </w:r>
-      <w:proofErr w:type="spellStart"/>
-      <w:r>
-        <w:rPr>
-          <w:b/>
-          <w:i/>
-        </w:rPr>
-        <w:t>WeekPanel</w:t>
-      </w:r>
-      <w:proofErr w:type="spellEnd"/>
-      <w:r>
-        <w:rPr>
-          <w:b/>
-          <w:i/>
-        </w:rPr>
-        <w:t xml:space="preserve">, </w:t>
-      </w:r>
-      <w:proofErr w:type="spellStart"/>
-      <w:r>
-        <w:rPr>
-          <w:b/>
-          <w:i/>
-        </w:rPr>
-        <w:t>DayPanel</w:t>
-      </w:r>
-      <w:proofErr w:type="spellEnd"/>
+        <w:t>EventPanel, MonthPanel, WeekPanel, DayPanel</w:t>
+      </w:r>
     </w:p>
     <w:p>
       <w:pPr>
@@ -8734,24 +8153,15 @@
       <w:r>
         <w:t xml:space="preserve">Trouver un </w:t>
       </w:r>
-      <w:proofErr w:type="spellStart"/>
       <w:r>
         <w:rPr>
           <w:i/>
         </w:rPr>
-        <w:t>Layout</w:t>
-      </w:r>
-      <w:proofErr w:type="spellEnd"/>
-      <w:r>
-        <w:rPr>
-          <w:i/>
-        </w:rPr>
-        <w:t xml:space="preserve"> </w:t>
+        <w:t xml:space="preserve">Layout </w:t>
       </w:r>
       <w:r>
         <w:t xml:space="preserve">permettant de superposer ces trois vues : classe </w:t>
       </w:r>
-      <w:proofErr w:type="spellStart"/>
       <w:r>
         <w:rPr>
           <w:b/>
@@ -8759,7 +8169,6 @@
         </w:rPr>
         <w:t>SchedulerFrame</w:t>
       </w:r>
-      <w:proofErr w:type="spellEnd"/>
     </w:p>
     <w:p>
       <w:pPr>
@@ -8772,7 +8181,6 @@
       <w:r>
         <w:t xml:space="preserve">Créer une </w:t>
       </w:r>
-      <w:proofErr w:type="spellStart"/>
       <w:r>
         <w:rPr>
           <w:b/>
@@ -8780,7 +8188,6 @@
         </w:rPr>
         <w:t>Factory</w:t>
       </w:r>
-      <w:proofErr w:type="spellEnd"/>
       <w:r>
         <w:rPr>
           <w:b/>
@@ -8796,71 +8203,28 @@
           <w:b/>
           <w:i/>
         </w:rPr>
-        <w:t xml:space="preserve"> </w:t>
-      </w:r>
-      <w:proofErr w:type="spellStart"/>
+        <w:t xml:space="preserve"> AgendaPanelFactory</w:t>
+      </w:r>
+      <w:r>
+        <w:t>)</w:t>
+      </w:r>
       <w:r>
         <w:rPr>
           <w:b/>
           <w:i/>
         </w:rPr>
-        <w:t>AgendaPanelFactory</w:t>
-      </w:r>
-      <w:proofErr w:type="spellEnd"/>
-      <w:r>
-        <w:t>)</w:t>
+        <w:t xml:space="preserve"> </w:t>
+      </w:r>
+      <w:r>
+        <w:t xml:space="preserve">permettant de gérer les trois classes  </w:t>
       </w:r>
       <w:r>
         <w:rPr>
           <w:b/>
           <w:i/>
         </w:rPr>
-        <w:t xml:space="preserve"> </w:t>
-      </w:r>
-      <w:r>
-        <w:t xml:space="preserve">permettant de gérer les trois classes  </w:t>
-      </w:r>
-      <w:proofErr w:type="spellStart"/>
-      <w:r>
-        <w:rPr>
-          <w:b/>
-          <w:i/>
-        </w:rPr>
-        <w:t>MonthPanel</w:t>
-      </w:r>
-      <w:proofErr w:type="spellEnd"/>
-      <w:r>
-        <w:rPr>
-          <w:b/>
-          <w:i/>
-        </w:rPr>
-        <w:t xml:space="preserve">, </w:t>
-      </w:r>
-      <w:proofErr w:type="spellStart"/>
-      <w:r>
-        <w:rPr>
-          <w:b/>
-          <w:i/>
-        </w:rPr>
-        <w:t>WeekPanel</w:t>
-      </w:r>
-      <w:proofErr w:type="spellEnd"/>
-      <w:r>
-        <w:rPr>
-          <w:b/>
-          <w:i/>
-        </w:rPr>
-        <w:t xml:space="preserve">, </w:t>
-      </w:r>
-      <w:proofErr w:type="spellStart"/>
-      <w:r>
-        <w:rPr>
-          <w:b/>
-          <w:i/>
-        </w:rPr>
-        <w:t>DayPanel</w:t>
-      </w:r>
-      <w:proofErr w:type="spellEnd"/>
+        <w:t>MonthPanel, WeekPanel, DayPanel</w:t>
+      </w:r>
     </w:p>
     <w:p>
       <w:pPr>
@@ -8879,66 +8243,30 @@
       <w:r>
         <w:t xml:space="preserve">ant de gérer les vues </w:t>
       </w:r>
-      <w:proofErr w:type="spellStart"/>
       <w:r>
         <w:rPr>
           <w:b/>
           <w:i/>
         </w:rPr>
-        <w:t>MonthPanel</w:t>
-      </w:r>
-      <w:proofErr w:type="spellEnd"/>
+        <w:t>MonthPanel, WeekPanel, DayPanel</w:t>
+      </w:r>
       <w:r>
         <w:rPr>
           <w:b/>
           <w:i/>
         </w:rPr>
-        <w:t xml:space="preserve">, </w:t>
-      </w:r>
-      <w:proofErr w:type="spellStart"/>
+        <w:t xml:space="preserve"> : </w:t>
+      </w:r>
+      <w:r>
+        <w:t>en cliquant sur un bouton ‘</w:t>
+      </w:r>
       <w:r>
         <w:rPr>
           <w:b/>
           <w:i/>
         </w:rPr>
-        <w:t>WeekPanel</w:t>
-      </w:r>
-      <w:proofErr w:type="spellEnd"/>
-      <w:r>
-        <w:rPr>
-          <w:b/>
-          <w:i/>
-        </w:rPr>
-        <w:t xml:space="preserve">, </w:t>
-      </w:r>
-      <w:proofErr w:type="spellStart"/>
-      <w:r>
-        <w:rPr>
-          <w:b/>
-          <w:i/>
-        </w:rPr>
-        <w:t>DayPanel</w:t>
-      </w:r>
-      <w:proofErr w:type="spellEnd"/>
-      <w:r>
-        <w:rPr>
-          <w:b/>
-          <w:i/>
-        </w:rPr>
-        <w:t xml:space="preserve"> : </w:t>
-      </w:r>
-      <w:r>
-        <w:t>en cliquant sur un bouton ‘</w:t>
-      </w:r>
-      <w:proofErr w:type="spellStart"/>
-      <w:r>
-        <w:rPr>
-          <w:b/>
-          <w:i/>
-        </w:rPr>
         <w:t>next</w:t>
       </w:r>
-      <w:proofErr w:type="spellEnd"/>
       <w:r>
         <w:t>’ nous devons pouvoir voyager entre les vues</w:t>
       </w:r>
@@ -8950,6 +8278,7 @@
       </w:pPr>
       <w:bookmarkStart w:id="9" w:name="_Toc430965362"/>
       <w:r>
+        <w:lastRenderedPageBreak/>
         <w:t>Aide</w:t>
       </w:r>
       <w:bookmarkEnd w:id="9"/>
@@ -8965,7 +8294,6 @@
       <w:r>
         <w:t xml:space="preserve">Operateur </w:t>
       </w:r>
-      <w:proofErr w:type="spellStart"/>
       <w:r>
         <w:rPr>
           <w:b/>
@@ -8973,7 +8301,6 @@
         </w:rPr>
         <w:t>instanceof</w:t>
       </w:r>
-      <w:proofErr w:type="spellEnd"/>
     </w:p>
     <w:p>
       <w:pPr>
@@ -8986,37 +8313,40 @@
           <w:rStyle w:val="Lienhypertexte"/>
           <w:color w:val="auto"/>
           <w:u w:val="none"/>
-        </w:rPr>
-      </w:pPr>
-      <w:proofErr w:type="spellStart"/>
+          <w:lang w:val="en-US"/>
+        </w:rPr>
+      </w:pPr>
       <w:r>
         <w:rPr>
           <w:b/>
           <w:i/>
-        </w:rPr>
-        <w:t>JOptionPane</w:t>
-      </w:r>
-      <w:proofErr w:type="spellEnd"/>
-      <w:r>
-        <w:rPr>
-          <w:b/>
-          <w:i/>
-        </w:rPr>
-        <w:t> </w:t>
-      </w:r>
-      <w:r>
+          <w:lang w:val="en-US"/>
+        </w:rPr>
+        <w:t>JOptionPane </w:t>
+      </w:r>
+      <w:r>
+        <w:rPr>
+          <w:lang w:val="en-US"/>
+        </w:rPr>
         <w:t xml:space="preserve">: </w:t>
       </w:r>
       <w:hyperlink r:id="rId17" w:history="1">
         <w:r>
           <w:rPr>
             <w:rStyle w:val="Lienhypertexte"/>
+            <w:lang w:val="en-US"/>
           </w:rPr>
           <w:t>https://openclassrooms.com/courses/apprenez-a-programmer-en-java/les-menus-et-boites-de-dialogue</w:t>
         </w:r>
       </w:hyperlink>
     </w:p>
-    <w:p/>
+    <w:p>
+      <w:pPr>
+        <w:rPr>
+          <w:lang w:val="en-US"/>
+        </w:rPr>
+      </w:pPr>
+    </w:p>
     <w:p>
       <w:pPr>
         <w:pStyle w:val="Titre2"/>
@@ -9039,9 +8369,9 @@
       <w:bookmarkEnd w:id="11"/>
     </w:p>
     <w:p>
-      <w:pPr>
-        <w:pStyle w:val="Titre3"/>
-      </w:pPr>
+      <w:r>
+        <w:t>Nous avons complété les classes interfaces comme demandé, et avons aussi complété les différents champs où il manquait des déclarations. Pour la dernière partie, tout était déjà implémenté de base.</w:t>
+      </w:r>
     </w:p>
     <w:p>
       <w:pPr>
@@ -9059,6 +8389,12 @@
           <w:noProof/>
         </w:rPr>
       </w:pPr>
+      <w:r>
+        <w:rPr>
+          <w:noProof/>
+        </w:rPr>
+        <w:t>Nous n’avons rencontré aucune difficulté en particulier.</w:t>
+      </w:r>
       <w:r>
         <w:rPr>
           <w:noProof/>
@@ -9209,7 +8545,6 @@
       <w:r>
         <w:t xml:space="preserve"> </w:t>
       </w:r>
-      <w:proofErr w:type="spellStart"/>
       <w:r>
         <w:rPr>
           <w:b/>
@@ -9217,7 +8552,6 @@
         </w:rPr>
         <w:t>edu.iut.app.ApplicationSession</w:t>
       </w:r>
-      <w:proofErr w:type="spellEnd"/>
     </w:p>
     <w:p/>
     <w:p>
@@ -9256,7 +8590,6 @@
       <w:r>
         <w:t xml:space="preserve">exceptions : créer une classe </w:t>
       </w:r>
-      <w:proofErr w:type="spellStart"/>
       <w:r>
         <w:rPr>
           <w:b/>
@@ -9264,46 +8597,26 @@
         </w:rPr>
         <w:t>IUTException</w:t>
       </w:r>
-      <w:proofErr w:type="spellEnd"/>
       <w:r>
         <w:t xml:space="preserve"> de laquelle dériveront toutes vos futures classes d’exception. </w:t>
       </w:r>
-      <w:proofErr w:type="spellStart"/>
       <w:r>
         <w:rPr>
           <w:b/>
           <w:i/>
         </w:rPr>
-        <w:t>IUTException</w:t>
-      </w:r>
-      <w:proofErr w:type="spellEnd"/>
+        <w:t xml:space="preserve">IUTException </w:t>
+      </w:r>
+      <w:r>
+        <w:t xml:space="preserve">devra pouvoir ‘logger’ les erreurs : en vous appuyant sur la classe de Session pour initialiser le </w:t>
+      </w:r>
       <w:r>
         <w:rPr>
           <w:b/>
           <w:i/>
         </w:rPr>
-        <w:t xml:space="preserve"> </w:t>
-      </w:r>
-      <w:r>
-        <w:t>devra pouvoir ‘</w:t>
-      </w:r>
-      <w:proofErr w:type="spellStart"/>
-      <w:r>
         <w:t>logger</w:t>
       </w:r>
-      <w:proofErr w:type="spellEnd"/>
-      <w:r>
-        <w:t xml:space="preserve">’ les erreurs : en vous appuyant sur la classe de Session pour initialiser le </w:t>
-      </w:r>
-      <w:proofErr w:type="spellStart"/>
-      <w:r>
-        <w:rPr>
-          <w:b/>
-          <w:i/>
-        </w:rPr>
-        <w:t>logger</w:t>
-      </w:r>
-      <w:proofErr w:type="spellEnd"/>
       <w:r>
         <w:t>.</w:t>
       </w:r>
@@ -9323,99 +8636,59 @@
       <w:r>
         <w:t xml:space="preserve">Dans le TP1, nous avons créé les classes </w:t>
       </w:r>
-      <w:proofErr w:type="spellStart"/>
       <w:r>
         <w:rPr>
           <w:b/>
           <w:i/>
         </w:rPr>
-        <w:t>ApplicationErrorLog</w:t>
-      </w:r>
-      <w:proofErr w:type="spellEnd"/>
+        <w:t>ApplicationErrorLog, ApplicationWarningsLog, ApplicationInfoLog</w:t>
+      </w:r>
+      <w:r>
+        <w:t xml:space="preserve"> permettant une gestion avancée des erreurs utilisant des </w:t>
+      </w:r>
       <w:r>
         <w:rPr>
           <w:b/>
           <w:i/>
         </w:rPr>
-        <w:t xml:space="preserve">, </w:t>
-      </w:r>
-      <w:proofErr w:type="spellStart"/>
+        <w:t>listener</w:t>
+      </w:r>
       <w:r>
         <w:rPr>
           <w:b/>
           <w:i/>
         </w:rPr>
-        <w:t>ApplicationWarningsLog</w:t>
-      </w:r>
-      <w:proofErr w:type="spellEnd"/>
+        <w:t>s</w:t>
+      </w:r>
+      <w:r>
+        <w:t xml:space="preserve"> (permettant d’afficher des messages à l’écran). Il faudrait que ces messages soient aussi ‘</w:t>
+      </w:r>
       <w:r>
         <w:rPr>
           <w:b/>
           <w:i/>
         </w:rPr>
-        <w:t xml:space="preserve">, </w:t>
-      </w:r>
-      <w:proofErr w:type="spellStart"/>
+        <w:t>loggés</w:t>
+      </w:r>
+      <w:r>
+        <w:t>’ :</w:t>
+      </w:r>
+      <w:r>
+        <w:t xml:space="preserve"> modifier ces classes afin d’utiliser </w:t>
+      </w:r>
+      <w:r>
+        <w:t>un</w:t>
+      </w:r>
+      <w:r>
+        <w:t xml:space="preserve"> </w:t>
+      </w:r>
       <w:r>
         <w:rPr>
           <w:b/>
           <w:i/>
         </w:rPr>
-        <w:t>ApplicationInfoLog</w:t>
-      </w:r>
-      <w:proofErr w:type="spellEnd"/>
-      <w:r>
-        <w:t xml:space="preserve"> permettant une gestion avancée des erreurs utilisant des </w:t>
-      </w:r>
-      <w:proofErr w:type="spellStart"/>
-      <w:r>
-        <w:rPr>
-          <w:b/>
-          <w:i/>
-        </w:rPr>
-        <w:t>listener</w:t>
-      </w:r>
-      <w:r>
-        <w:rPr>
-          <w:b/>
-          <w:i/>
-        </w:rPr>
-        <w:t>s</w:t>
-      </w:r>
-      <w:proofErr w:type="spellEnd"/>
-      <w:r>
-        <w:t xml:space="preserve"> (permettant d’afficher des messages à l’écran). Il faudrait que ces messages soient aussi ‘</w:t>
-      </w:r>
-      <w:proofErr w:type="spellStart"/>
-      <w:r>
-        <w:rPr>
-          <w:b/>
-          <w:i/>
-        </w:rPr>
-        <w:t>loggés</w:t>
-      </w:r>
-      <w:proofErr w:type="spellEnd"/>
-      <w:r>
-        <w:t>’ :</w:t>
-      </w:r>
-      <w:r>
-        <w:t xml:space="preserve"> modifier ces classes afin d’utiliser </w:t>
-      </w:r>
-      <w:r>
-        <w:t>un</w:t>
-      </w:r>
-      <w:r>
-        <w:t xml:space="preserve"> </w:t>
-      </w:r>
-      <w:proofErr w:type="spellStart"/>
-      <w:r>
-        <w:rPr>
-          <w:b/>
-          <w:i/>
-        </w:rPr>
         <w:t>logger</w:t>
       </w:r>
-      <w:proofErr w:type="spellEnd"/>
       <w:r>
         <w:t xml:space="preserve"> initialiser dans la</w:t>
       </w:r>
@@ -9550,23 +8823,7 @@
           <w:b/>
           <w:i/>
         </w:rPr>
-        <w:t xml:space="preserve"> donc le ‘</w:t>
-      </w:r>
-      <w:proofErr w:type="spellStart"/>
-      <w:r>
-        <w:rPr>
-          <w:b/>
-          <w:i/>
-        </w:rPr>
-        <w:t>versionner</w:t>
-      </w:r>
-      <w:proofErr w:type="spellEnd"/>
-      <w:r>
-        <w:rPr>
-          <w:b/>
-          <w:i/>
-        </w:rPr>
-        <w:t xml:space="preserve">’ dans le dossier </w:t>
+        <w:t xml:space="preserve"> donc le ‘versionner’ dans le dossier </w:t>
       </w:r>
       <w:r>
         <w:rPr>
@@ -9607,90 +8864,98 @@
       <w:bookmarkEnd w:id="21"/>
     </w:p>
     <w:p>
-      <w:pPr>
-        <w:pStyle w:val="Titre3"/>
-      </w:pPr>
+      <w:r>
+        <w:t xml:space="preserve">Nous avons fait tous les exercices </w:t>
+      </w:r>
+      <w:bookmarkStart w:id="22" w:name="_GoBack"/>
+      <w:bookmarkEnd w:id="22"/>
     </w:p>
     <w:p>
       <w:pPr>
         <w:pStyle w:val="Titre3"/>
       </w:pPr>
-      <w:bookmarkStart w:id="22" w:name="_Toc430965375"/>
+      <w:bookmarkStart w:id="23" w:name="_Toc430965375"/>
       <w:r>
         <w:t>Difficultés rencontrées</w:t>
       </w:r>
-      <w:bookmarkEnd w:id="22"/>
+      <w:bookmarkEnd w:id="23"/>
     </w:p>
-    <w:p/>
-    <w:p/>
     <w:p>
-      <w:pPr>
-        <w:pStyle w:val="Titre2"/>
-      </w:pPr>
+      <w:r>
+        <w:t>Nous avons eu un problème lors du lancement du programme dans la classe WekPanel dans la fonction WeekPanel() qui, pour di &lt; 8 nous affichait une erreur IndexOutOfBounds. Cependant en modifiant di &lt; 7 le problème est résolu.</w:t>
+      </w:r>
     </w:p>
     <w:p/>
     <w:p>
-      <w:r>
-        <w:br w:type="page"/>
-      </w:r>
-    </w:p>
-    <w:p>
-      <w:pPr>
-        <w:pStyle w:val="Titre1"/>
-        <w:rPr>
-          <w:i/>
-          <w:noProof/>
-        </w:rPr>
-      </w:pPr>
-      <w:bookmarkStart w:id="23" w:name="_Toc430965376"/>
-      <w:r>
-        <w:rPr>
-          <w:noProof/>
-        </w:rPr>
-        <w:t>TD/TP 3 –</w:t>
-      </w:r>
-      <w:r>
-        <w:rPr>
-          <w:noProof/>
-        </w:rPr>
-        <w:t xml:space="preserve"> Généricité, Collections &amp; </w:t>
-      </w:r>
-      <w:r>
-        <w:rPr>
-          <w:i/>
-          <w:noProof/>
-        </w:rPr>
-        <w:t>Design patterns</w:t>
-      </w:r>
-      <w:bookmarkEnd w:id="23"/>
+      <w:pPr>
+        <w:pStyle w:val="Titre2"/>
+      </w:pPr>
     </w:p>
     <w:p/>
     <w:p>
-      <w:pPr>
-        <w:pStyle w:val="Titre2"/>
-      </w:pPr>
-      <w:bookmarkStart w:id="24" w:name="_Toc430965377"/>
-      <w:r>
-        <w:t>Exercices</w:t>
+      <w:r>
+        <w:lastRenderedPageBreak/>
+        <w:br w:type="page"/>
+      </w:r>
+    </w:p>
+    <w:p>
+      <w:pPr>
+        <w:pStyle w:val="Titre1"/>
+        <w:rPr>
+          <w:i/>
+          <w:noProof/>
+        </w:rPr>
+      </w:pPr>
+      <w:bookmarkStart w:id="24" w:name="_Toc430965376"/>
+      <w:r>
+        <w:rPr>
+          <w:noProof/>
+        </w:rPr>
+        <w:lastRenderedPageBreak/>
+        <w:t>TD/TP 3 –</w:t>
+      </w:r>
+      <w:r>
+        <w:rPr>
+          <w:noProof/>
+        </w:rPr>
+        <w:t xml:space="preserve"> Généricité, Collections &amp; </w:t>
+      </w:r>
+      <w:r>
+        <w:rPr>
+          <w:i/>
+          <w:noProof/>
+        </w:rPr>
+        <w:t>Design patterns</w:t>
       </w:r>
       <w:bookmarkEnd w:id="24"/>
     </w:p>
+    <w:p/>
     <w:p>
       <w:pPr>
-        <w:pStyle w:val="Titre3"/>
-      </w:pPr>
-    </w:p>
-    <w:p>
-      <w:pPr>
-        <w:pStyle w:val="Titre3"/>
-      </w:pPr>
-      <w:bookmarkStart w:id="25" w:name="_Toc430965378"/>
-      <w:r>
-        <w:t>Exercice 0</w:t>
+        <w:pStyle w:val="Titre2"/>
+      </w:pPr>
+      <w:bookmarkStart w:id="25" w:name="_Toc430965377"/>
+      <w:r>
+        <w:t>Exercices</w:t>
       </w:r>
       <w:bookmarkEnd w:id="25"/>
     </w:p>
     <w:p>
+      <w:pPr>
+        <w:pStyle w:val="Titre3"/>
+      </w:pPr>
+    </w:p>
+    <w:p>
+      <w:pPr>
+        <w:pStyle w:val="Titre3"/>
+      </w:pPr>
+      <w:bookmarkStart w:id="26" w:name="_Toc430965378"/>
+      <w:r>
+        <w:t>Exercice 0</w:t>
+      </w:r>
+      <w:bookmarkEnd w:id="26"/>
+    </w:p>
+    <w:p>
       <w:r>
         <w:t xml:space="preserve">Pourquoi, dans le TP1, a-t-on créé un </w:t>
       </w:r>
@@ -9704,7 +8969,6 @@
       <w:r>
         <w:t xml:space="preserve"> (classe </w:t>
       </w:r>
-      <w:proofErr w:type="spellStart"/>
       <w:r>
         <w:rPr>
           <w:b/>
@@ -9712,7 +8976,6 @@
         </w:rPr>
         <w:t>ApplicationSession</w:t>
       </w:r>
-      <w:proofErr w:type="spellEnd"/>
       <w:r>
         <w:t>)</w:t>
       </w:r>
@@ -9728,7 +8991,7 @@
       <w:pPr>
         <w:pStyle w:val="Titre3"/>
       </w:pPr>
-      <w:bookmarkStart w:id="26" w:name="_Toc430965379"/>
+      <w:bookmarkStart w:id="27" w:name="_Toc430965379"/>
       <w:r>
         <w:t xml:space="preserve">Exercice 1 : </w:t>
       </w:r>
@@ -9738,7 +9001,7 @@
       <w:r>
         <w:t xml:space="preserve"> – Création d’un lecteur d’arguments</w:t>
       </w:r>
-      <w:bookmarkEnd w:id="26"/>
+      <w:bookmarkEnd w:id="27"/>
       <w:r>
         <w:t xml:space="preserve"> </w:t>
       </w:r>
@@ -9796,7 +9059,6 @@
       <w:r>
         <w:t xml:space="preserve"> Ici vous devrez travailler sur la classe </w:t>
       </w:r>
-      <w:proofErr w:type="spellStart"/>
       <w:r>
         <w:rPr>
           <w:b/>
@@ -9804,7 +9066,6 @@
         </w:rPr>
         <w:t>CommandLineOption</w:t>
       </w:r>
-      <w:proofErr w:type="spellEnd"/>
       <w:r>
         <w:rPr>
           <w:b/>
@@ -9836,7 +9097,6 @@
         </w:rPr>
         <w:t xml:space="preserve"> </w:t>
       </w:r>
-      <w:proofErr w:type="spellStart"/>
       <w:r>
         <w:rPr>
           <w:b/>
@@ -9851,7 +9111,6 @@
         </w:rPr>
         <w:t>Parser</w:t>
       </w:r>
-      <w:proofErr w:type="spellEnd"/>
     </w:p>
     <w:p>
       <w:pPr>
@@ -9870,7 +9129,6 @@
       <w:r>
         <w:t xml:space="preserve"> programme principal pour utiliser votre </w:t>
       </w:r>
-      <w:proofErr w:type="spellStart"/>
       <w:r>
         <w:rPr>
           <w:b/>
@@ -9878,7 +9136,6 @@
         </w:rPr>
         <w:t>parser</w:t>
       </w:r>
-      <w:proofErr w:type="spellEnd"/>
       <w:r>
         <w:t xml:space="preserve"> d’options</w:t>
       </w:r>
@@ -9892,7 +9149,7 @@
           <w:i/>
         </w:rPr>
       </w:pPr>
-      <w:bookmarkStart w:id="27" w:name="_Toc430965380"/>
+      <w:bookmarkStart w:id="28" w:name="_Toc430965380"/>
       <w:r>
         <w:t xml:space="preserve">Exercice 2 : </w:t>
       </w:r>
@@ -9911,7 +9168,6 @@
       <w:r>
         <w:t>d’</w:t>
       </w:r>
-      <w:proofErr w:type="spellStart"/>
       <w:r>
         <w:rPr>
           <w:b/>
@@ -9926,8 +9182,7 @@
         </w:rPr>
         <w:t>vent</w:t>
       </w:r>
-      <w:bookmarkEnd w:id="27"/>
-      <w:proofErr w:type="spellEnd"/>
+      <w:bookmarkEnd w:id="28"/>
     </w:p>
     <w:p>
       <w:pPr>
@@ -9961,13 +9216,8 @@
           <w:numId w:val="25"/>
         </w:numPr>
       </w:pPr>
-      <w:proofErr w:type="spellStart"/>
-      <w:r>
-        <w:t>Classroom</w:t>
-      </w:r>
-      <w:proofErr w:type="spellEnd"/>
-      <w:r>
-        <w:t xml:space="preserve">, </w:t>
+      <w:r>
+        <w:t xml:space="preserve">Classroom, </w:t>
       </w:r>
     </w:p>
     <w:p>
@@ -10011,7 +9261,6 @@
       <w:r>
         <w:t xml:space="preserve">Créer la classe </w:t>
       </w:r>
-      <w:proofErr w:type="spellStart"/>
       <w:r>
         <w:rPr>
           <w:b/>
@@ -10026,7 +9275,6 @@
         </w:rPr>
         <w:t>Event</w:t>
       </w:r>
-      <w:proofErr w:type="spellEnd"/>
       <w:r>
         <w:t xml:space="preserve"> (cette classe doit répondre à la problématique soumise dans le projet … à vous d’en faire le </w:t>
       </w:r>
@@ -10063,7 +9311,6 @@
       <w:r>
         <w:t xml:space="preserve"> (le jury), un objet </w:t>
       </w:r>
-      <w:proofErr w:type="spellStart"/>
       <w:r>
         <w:rPr>
           <w:b/>
@@ -10071,7 +9318,6 @@
         </w:rPr>
         <w:t>Classroom</w:t>
       </w:r>
-      <w:proofErr w:type="spellEnd"/>
       <w:r>
         <w:t xml:space="preserve"> et naturellement toutes les informations ‘normales’ pour évènement.</w:t>
       </w:r>
@@ -10104,7 +9350,6 @@
       <w:r>
         <w:t>dérivant d’une collection d’</w:t>
       </w:r>
-      <w:proofErr w:type="spellStart"/>
       <w:r>
         <w:rPr>
           <w:b/>
@@ -10112,7 +9357,6 @@
         </w:rPr>
         <w:t>ExamEvent</w:t>
       </w:r>
-      <w:proofErr w:type="spellEnd"/>
       <w:r>
         <w:t xml:space="preserve"> </w:t>
       </w:r>
@@ -10122,14 +9366,14 @@
       <w:pPr>
         <w:pStyle w:val="Titre3"/>
       </w:pPr>
-      <w:bookmarkStart w:id="28" w:name="_Toc430965381"/>
+      <w:bookmarkStart w:id="29" w:name="_Toc430965381"/>
       <w:r>
         <w:t xml:space="preserve">Exercice 3 : </w:t>
       </w:r>
       <w:r>
         <w:t>Design pattern</w:t>
       </w:r>
-      <w:bookmarkEnd w:id="28"/>
+      <w:bookmarkEnd w:id="29"/>
     </w:p>
     <w:p>
       <w:pPr>
@@ -10150,7 +9394,6 @@
       <w:r>
         <w:t xml:space="preserve"> </w:t>
       </w:r>
-      <w:proofErr w:type="spellStart"/>
       <w:r>
         <w:rPr>
           <w:b/>
@@ -10172,7 +9415,6 @@
         </w:rPr>
         <w:t>vents</w:t>
       </w:r>
-      <w:proofErr w:type="spellEnd"/>
     </w:p>
     <w:p>
       <w:pPr>
@@ -10259,11 +9501,11 @@
       <w:pPr>
         <w:pStyle w:val="Titre3"/>
       </w:pPr>
-      <w:bookmarkStart w:id="29" w:name="_Toc430965382"/>
+      <w:bookmarkStart w:id="30" w:name="_Toc430965382"/>
       <w:r>
         <w:t>Exercice 4 : GUI – Menu</w:t>
       </w:r>
-      <w:bookmarkEnd w:id="29"/>
+      <w:bookmarkEnd w:id="30"/>
     </w:p>
     <w:p>
       <w:pPr>
@@ -10315,6 +9557,7 @@
         <w:rPr>
           <w:noProof/>
         </w:rPr>
+        <w:lastRenderedPageBreak/>
         <w:t xml:space="preserve">Implémenter les fonctionnalités du ‘menu’ </w:t>
       </w:r>
       <w:r>
@@ -10766,26 +10009,18 @@
       <w:pPr>
         <w:pStyle w:val="Titre2"/>
       </w:pPr>
-      <w:bookmarkStart w:id="30" w:name="_Toc430965383"/>
+      <w:bookmarkStart w:id="31" w:name="_Toc430965383"/>
       <w:r>
         <w:t>Aide</w:t>
       </w:r>
-      <w:bookmarkEnd w:id="30"/>
+      <w:bookmarkEnd w:id="31"/>
     </w:p>
     <w:p>
-      <w:proofErr w:type="spellStart"/>
       <w:r>
         <w:rPr>
           <w:b/>
         </w:rPr>
-        <w:t>Filter</w:t>
-      </w:r>
-      <w:proofErr w:type="spellEnd"/>
-      <w:r>
-        <w:rPr>
-          <w:b/>
-        </w:rPr>
-        <w:t xml:space="preserve"> Pattern</w:t>
+        <w:t>Filter Pattern</w:t>
       </w:r>
       <w:r>
         <w:t xml:space="preserve"> : </w:t>
@@ -10819,27 +10054,29 @@
       </w:hyperlink>
     </w:p>
     <w:p>
-      <w:proofErr w:type="spellStart"/>
+      <w:pPr>
+        <w:rPr>
+          <w:lang w:val="en-US"/>
+        </w:rPr>
+      </w:pPr>
       <w:r>
         <w:rPr>
           <w:b/>
-        </w:rPr>
-        <w:t>Spinner</w:t>
-      </w:r>
-      <w:proofErr w:type="spellEnd"/>
-      <w:r>
-        <w:rPr>
-          <w:b/>
-        </w:rPr>
-        <w:t> :</w:t>
-      </w:r>
-      <w:r>
+          <w:lang w:val="en-US"/>
+        </w:rPr>
+        <w:t>Spinner :</w:t>
+      </w:r>
+      <w:r>
+        <w:rPr>
+          <w:lang w:val="en-US"/>
+        </w:rPr>
         <w:t xml:space="preserve"> </w:t>
       </w:r>
       <w:hyperlink r:id="rId25" w:history="1">
         <w:r>
           <w:rPr>
             <w:rStyle w:val="Lienhypertexte"/>
+            <w:lang w:val="en-US"/>
           </w:rPr>
           <w:t>https://docs.oracle.com/javase/tutorial/uiswing/components/spinner.html</w:t>
         </w:r>
@@ -10849,6 +10086,7 @@
       <w:pPr>
         <w:rPr>
           <w:noProof/>
+          <w:lang w:val="en-US"/>
         </w:rPr>
       </w:pPr>
     </w:p>
@@ -10856,18 +10094,18 @@
       <w:pPr>
         <w:pStyle w:val="Titre2"/>
       </w:pPr>
-      <w:bookmarkStart w:id="31" w:name="_Toc430965384"/>
+      <w:bookmarkStart w:id="32" w:name="_Toc430965384"/>
       <w:r>
         <w:t>Rapport</w:t>
       </w:r>
-      <w:bookmarkEnd w:id="31"/>
+      <w:bookmarkEnd w:id="32"/>
     </w:p>
     <w:p/>
     <w:p>
       <w:pPr>
         <w:pStyle w:val="Titre3"/>
       </w:pPr>
-      <w:bookmarkStart w:id="32" w:name="_Toc430965385"/>
+      <w:bookmarkStart w:id="33" w:name="_Toc430965385"/>
       <w:r>
         <w:t>Description des travaux</w:t>
       </w:r>
@@ -10879,49 +10117,50 @@
       </w:r>
       <w:r>
         <w:t>réponses aux questions)</w:t>
-      </w:r>
-      <w:bookmarkEnd w:id="32"/>
-    </w:p>
-    <w:p>
-      <w:pPr>
-        <w:pStyle w:val="Titre3"/>
-      </w:pPr>
-    </w:p>
-    <w:p>
-      <w:pPr>
-        <w:pStyle w:val="Titre3"/>
-      </w:pPr>
-      <w:bookmarkStart w:id="33" w:name="_Toc430965386"/>
-      <w:r>
-        <w:t>Difficultés rencontrées</w:t>
       </w:r>
       <w:bookmarkEnd w:id="33"/>
     </w:p>
     <w:p>
       <w:pPr>
-        <w:rPr>
-          <w:noProof/>
-        </w:rPr>
-      </w:pPr>
-      <w:r>
-        <w:rPr>
-          <w:noProof/>
-        </w:rPr>
-        <w:br w:type="page"/>
-      </w:r>
+        <w:pStyle w:val="Titre3"/>
+      </w:pPr>
     </w:p>
     <w:p>
       <w:pPr>
+        <w:pStyle w:val="Titre3"/>
+      </w:pPr>
+      <w:bookmarkStart w:id="34" w:name="_Toc430965386"/>
+      <w:r>
+        <w:t>Difficultés rencontrées</w:t>
+      </w:r>
+      <w:bookmarkEnd w:id="34"/>
+    </w:p>
+    <w:p>
+      <w:pPr>
+        <w:rPr>
+          <w:noProof/>
+        </w:rPr>
+      </w:pPr>
+      <w:r>
+        <w:rPr>
+          <w:noProof/>
+        </w:rPr>
+        <w:br w:type="page"/>
+      </w:r>
+    </w:p>
+    <w:p>
+      <w:pPr>
         <w:pStyle w:val="Titre1"/>
         <w:rPr>
           <w:noProof/>
         </w:rPr>
       </w:pPr>
-      <w:bookmarkStart w:id="34" w:name="_Toc430965387"/>
+      <w:bookmarkStart w:id="35" w:name="_Toc430965387"/>
       <w:r>
         <w:rPr>
           <w:noProof/>
         </w:rPr>
+        <w:lastRenderedPageBreak/>
         <w:t>TD/TP 4 –</w:t>
       </w:r>
       <w:r>
@@ -10930,18 +10169,18 @@
         </w:rPr>
         <w:t xml:space="preserve"> Les entrées / sorties</w:t>
       </w:r>
-      <w:bookmarkEnd w:id="34"/>
+      <w:bookmarkEnd w:id="35"/>
     </w:p>
     <w:p/>
     <w:p>
       <w:pPr>
         <w:pStyle w:val="Titre2"/>
       </w:pPr>
-      <w:bookmarkStart w:id="35" w:name="_Toc430965388"/>
+      <w:bookmarkStart w:id="36" w:name="_Toc430965388"/>
       <w:r>
         <w:t>Exercices</w:t>
       </w:r>
-      <w:bookmarkEnd w:id="35"/>
+      <w:bookmarkEnd w:id="36"/>
     </w:p>
     <w:p>
       <w:pPr>
@@ -10952,7 +10191,7 @@
       <w:pPr>
         <w:pStyle w:val="Titre3"/>
       </w:pPr>
-      <w:bookmarkStart w:id="36" w:name="_Toc430965389"/>
+      <w:bookmarkStart w:id="37" w:name="_Toc430965389"/>
       <w:r>
         <w:t xml:space="preserve">Exercice </w:t>
       </w:r>
@@ -10965,7 +10204,7 @@
       <w:r>
         <w:t>Lire &amp; écrire un fichier XML</w:t>
       </w:r>
-      <w:bookmarkEnd w:id="36"/>
+      <w:bookmarkEnd w:id="37"/>
     </w:p>
     <w:p>
       <w:pPr>
@@ -10990,7 +10229,6 @@
       <w:r>
         <w:t xml:space="preserve">Utiliser </w:t>
       </w:r>
-      <w:proofErr w:type="spellStart"/>
       <w:r>
         <w:rPr>
           <w:b/>
@@ -10998,7 +10236,6 @@
         </w:rPr>
         <w:t>CommanLineParser</w:t>
       </w:r>
-      <w:proofErr w:type="spellEnd"/>
       <w:r>
         <w:t xml:space="preserve"> (TP3) avec l’option </w:t>
       </w:r>
@@ -11007,23 +10244,7 @@
           <w:b/>
           <w:i/>
         </w:rPr>
-        <w:t>–</w:t>
-      </w:r>
-      <w:proofErr w:type="spellStart"/>
-      <w:r>
-        <w:rPr>
-          <w:b/>
-          <w:i/>
-        </w:rPr>
-        <w:t>project</w:t>
-      </w:r>
-      <w:proofErr w:type="spellEnd"/>
-      <w:r>
-        <w:rPr>
-          <w:b/>
-          <w:i/>
-        </w:rPr>
-        <w:t>=&lt;FILE&gt;</w:t>
+        <w:t>–project=&lt;FILE&gt;</w:t>
       </w:r>
       <w:r>
         <w:t xml:space="preserve"> pour pouvoir charger un contenu d’application préalablement sauvegarder</w:t>
@@ -11041,11 +10262,11 @@
       <w:pPr>
         <w:pStyle w:val="Titre3"/>
       </w:pPr>
-      <w:bookmarkStart w:id="37" w:name="_Toc430965390"/>
+      <w:bookmarkStart w:id="38" w:name="_Toc430965390"/>
       <w:r>
         <w:t>Exercice 2: Créer et lire un fichier de configuration pour une application</w:t>
       </w:r>
-      <w:bookmarkEnd w:id="37"/>
+      <w:bookmarkEnd w:id="38"/>
     </w:p>
     <w:p>
       <w:pPr>
@@ -11067,7 +10288,6 @@
       <w:r>
         <w:t xml:space="preserve"> (il faudra donc ajouter dans la session la possibilité de </w:t>
       </w:r>
-      <w:proofErr w:type="spellStart"/>
       <w:r>
         <w:rPr>
           <w:b/>
@@ -11075,7 +10295,6 @@
         </w:rPr>
         <w:t>loggé</w:t>
       </w:r>
-      <w:proofErr w:type="spellEnd"/>
       <w:r>
         <w:t xml:space="preserve"> dans un fichier et les accesseurs fournissant le ch</w:t>
       </w:r>
@@ -11097,7 +10316,6 @@
       <w:r>
         <w:t xml:space="preserve">Utiliser </w:t>
       </w:r>
-      <w:proofErr w:type="spellStart"/>
       <w:r>
         <w:rPr>
           <w:b/>
@@ -11105,7 +10323,6 @@
         </w:rPr>
         <w:t>CommanLineParser</w:t>
       </w:r>
-      <w:proofErr w:type="spellEnd"/>
       <w:r>
         <w:t xml:space="preserve"> (TP3) avec l’option </w:t>
       </w:r>
@@ -11128,14 +10345,14 @@
       <w:pPr>
         <w:pStyle w:val="Titre3"/>
       </w:pPr>
-      <w:bookmarkStart w:id="38" w:name="_Toc430965391"/>
+      <w:bookmarkStart w:id="39" w:name="_Toc430965391"/>
       <w:r>
         <w:t xml:space="preserve">Exercice 3 : </w:t>
       </w:r>
       <w:r>
         <w:t>Sauvegarder et charger l’état d’une application</w:t>
       </w:r>
-      <w:bookmarkEnd w:id="38"/>
+      <w:bookmarkEnd w:id="39"/>
     </w:p>
     <w:p>
       <w:r>
@@ -11153,11 +10370,11 @@
       <w:pPr>
         <w:pStyle w:val="Titre3"/>
       </w:pPr>
-      <w:bookmarkStart w:id="39" w:name="_Toc430965392"/>
+      <w:bookmarkStart w:id="40" w:name="_Toc430965392"/>
       <w:r>
         <w:t>Exercice 4 : GUI</w:t>
       </w:r>
-      <w:bookmarkEnd w:id="39"/>
+      <w:bookmarkEnd w:id="40"/>
     </w:p>
     <w:p>
       <w:pPr>
@@ -11170,7 +10387,6 @@
       <w:r>
         <w:t xml:space="preserve">Lire et visualiser une aide HTML (vous pouvez activer le </w:t>
       </w:r>
-      <w:proofErr w:type="spellStart"/>
       <w:r>
         <w:rPr>
           <w:b/>
@@ -11178,7 +10394,6 @@
         </w:rPr>
         <w:t>menuitem</w:t>
       </w:r>
-      <w:proofErr w:type="spellEnd"/>
       <w:r>
         <w:t xml:space="preserve"> ‘help’</w:t>
       </w:r>
@@ -11200,7 +10415,6 @@
       <w:r>
         <w:t xml:space="preserve">Activer les </w:t>
       </w:r>
-      <w:proofErr w:type="spellStart"/>
       <w:r>
         <w:rPr>
           <w:b/>
@@ -11215,25 +10429,8 @@
         </w:rPr>
         <w:t>s</w:t>
       </w:r>
-      <w:proofErr w:type="spellEnd"/>
-      <w:r>
-        <w:t xml:space="preserve"> ‘</w:t>
-      </w:r>
-      <w:proofErr w:type="spellStart"/>
-      <w:r>
-        <w:t>save</w:t>
-      </w:r>
-      <w:proofErr w:type="spellEnd"/>
-      <w:r>
-        <w:t>’ et ‘</w:t>
-      </w:r>
-      <w:proofErr w:type="spellStart"/>
-      <w:r>
-        <w:t>load</w:t>
-      </w:r>
-      <w:proofErr w:type="spellEnd"/>
-      <w:r>
-        <w:t>’</w:t>
+      <w:r>
+        <w:t xml:space="preserve"> ‘save’ et ‘load’</w:t>
       </w:r>
     </w:p>
     <w:p>
@@ -11247,8 +10444,6 @@
       <w:r>
         <w:t xml:space="preserve">Ajouter une interface permettant d’ajouter/modifier une personne (ces informations seront sauvegardées à part dans un fichier XML) </w:t>
       </w:r>
-      <w:bookmarkStart w:id="40" w:name="_GoBack"/>
-      <w:bookmarkEnd w:id="40"/>
     </w:p>
     <w:p/>
     <w:p>
@@ -11399,6 +10594,7 @@
         <w:rPr>
           <w:noProof/>
         </w:rPr>
+        <w:lastRenderedPageBreak/>
         <w:t>TD/TP 5 –</w:t>
       </w:r>
       <w:r>
@@ -11512,7 +10708,6 @@
       <w:r>
         <w:t xml:space="preserve">En utilisant le code implémenté dans le TD/TP 4 (exercice 3) écrire une </w:t>
       </w:r>
-      <w:proofErr w:type="spellStart"/>
       <w:r>
         <w:rPr>
           <w:b/>
@@ -11520,7 +10715,6 @@
         </w:rPr>
         <w:t>ShutdownHook</w:t>
       </w:r>
-      <w:proofErr w:type="spellEnd"/>
       <w:r>
         <w:t xml:space="preserve"> pour faire un système de reprise sur erreur en cas de crash</w:t>
       </w:r>
@@ -11595,7 +10789,6 @@
       <w:r>
         <w:t>Créer une ‘</w:t>
       </w:r>
-      <w:proofErr w:type="spellStart"/>
       <w:r>
         <w:rPr>
           <w:b/>
@@ -11603,7 +10796,6 @@
         </w:rPr>
         <w:t>DialogBox</w:t>
       </w:r>
-      <w:proofErr w:type="spellEnd"/>
       <w:r>
         <w:t xml:space="preserve">’ </w:t>
       </w:r>
@@ -11622,7 +10814,6 @@
       <w:r>
         <w:t xml:space="preserve"> l’</w:t>
       </w:r>
-      <w:proofErr w:type="spellStart"/>
       <w:r>
         <w:rPr>
           <w:b/>
@@ -11630,14 +10821,12 @@
         </w:rPr>
         <w:t>autosave</w:t>
       </w:r>
-      <w:proofErr w:type="spellEnd"/>
       <w:r>
         <w:t xml:space="preserve"> </w:t>
       </w:r>
       <w:r>
         <w:t>(est-ce que l’</w:t>
       </w:r>
-      <w:proofErr w:type="spellStart"/>
       <w:r>
         <w:rPr>
           <w:b/>
@@ -11645,7 +10834,6 @@
         </w:rPr>
         <w:t>autosave</w:t>
       </w:r>
-      <w:proofErr w:type="spellEnd"/>
       <w:r>
         <w:t xml:space="preserve"> est activé ? à quelle fréquence ?).</w:t>
       </w:r>
@@ -11664,7 +10852,6 @@
       <w:r>
         <w:t>Cette ‘</w:t>
       </w:r>
-      <w:proofErr w:type="spellStart"/>
       <w:r>
         <w:rPr>
           <w:b/>
@@ -11672,25 +10859,15 @@
         </w:rPr>
         <w:t>DialogBox</w:t>
       </w:r>
-      <w:proofErr w:type="spellEnd"/>
       <w:r>
         <w:t>’ devra être accessible depuis le menu (</w:t>
       </w:r>
-      <w:proofErr w:type="spellStart"/>
       <w:r>
         <w:rPr>
           <w:b/>
           <w:i/>
         </w:rPr>
-        <w:t>edit</w:t>
-      </w:r>
-      <w:proofErr w:type="spellEnd"/>
-      <w:r>
-        <w:rPr>
-          <w:b/>
-          <w:i/>
-        </w:rPr>
-        <w:t>-&gt;settings</w:t>
+        <w:t>edit-&gt;settings</w:t>
       </w:r>
       <w:r>
         <w:t>)</w:t>
@@ -11904,7 +11081,6 @@
       <w:r>
         <w:t xml:space="preserve"> et ‘</w:t>
       </w:r>
-      <w:proofErr w:type="spellStart"/>
       <w:r>
         <w:rPr>
           <w:b/>
@@ -11912,7 +11088,6 @@
         </w:rPr>
         <w:t>private</w:t>
       </w:r>
-      <w:proofErr w:type="spellEnd"/>
       <w:r>
         <w:t>’</w:t>
       </w:r>
@@ -11954,7 +11129,6 @@
       <w:r>
         <w:t xml:space="preserve">Créer une </w:t>
       </w:r>
-      <w:proofErr w:type="spellStart"/>
       <w:r>
         <w:rPr>
           <w:i/>
@@ -11965,14 +11139,7 @@
         <w:rPr>
           <w:i/>
         </w:rPr>
-        <w:t>houtbox</w:t>
-      </w:r>
-      <w:proofErr w:type="spellEnd"/>
-      <w:r>
-        <w:rPr>
-          <w:i/>
-        </w:rPr>
-        <w:t xml:space="preserve"> </w:t>
+        <w:t xml:space="preserve">houtbox </w:t>
       </w:r>
       <w:r>
         <w:t xml:space="preserve">avec une </w:t>
@@ -12002,21 +11169,12 @@
       <w:r>
         <w:t xml:space="preserve">Cette </w:t>
       </w:r>
-      <w:proofErr w:type="spellStart"/>
       <w:r>
         <w:rPr>
           <w:b/>
           <w:i/>
         </w:rPr>
-        <w:t>shoutbox</w:t>
-      </w:r>
-      <w:proofErr w:type="spellEnd"/>
-      <w:r>
-        <w:rPr>
-          <w:b/>
-          <w:i/>
-        </w:rPr>
-        <w:t xml:space="preserve"> </w:t>
+        <w:t xml:space="preserve">shoutbox </w:t>
       </w:r>
       <w:r>
         <w:t xml:space="preserve"> devra se connecter au server pour afficher les </w:t>
@@ -12043,38 +11201,54 @@
         <w:pStyle w:val="Titre2"/>
         <w:rPr>
           <w:noProof/>
+          <w:lang w:val="en-US"/>
         </w:rPr>
       </w:pPr>
       <w:r>
         <w:rPr>
           <w:noProof/>
+          <w:lang w:val="en-US"/>
         </w:rPr>
         <w:t>Aide</w:t>
       </w:r>
     </w:p>
     <w:p>
-      <w:proofErr w:type="spellStart"/>
+      <w:pPr>
+        <w:rPr>
+          <w:lang w:val="en-US"/>
+        </w:rPr>
+      </w:pPr>
       <w:r>
         <w:rPr>
           <w:b/>
           <w:i/>
+          <w:lang w:val="en-US"/>
         </w:rPr>
         <w:t>Shoutbox</w:t>
       </w:r>
-      <w:proofErr w:type="spellEnd"/>
-      <w:r>
+      <w:r>
+        <w:rPr>
+          <w:lang w:val="en-US"/>
+        </w:rPr>
         <w:t xml:space="preserve"> : </w:t>
       </w:r>
       <w:hyperlink r:id="rId28" w:history="1">
         <w:r>
           <w:rPr>
             <w:rStyle w:val="Lienhypertexte"/>
+            <w:lang w:val="en-US"/>
           </w:rPr>
           <w:t>https://fr.wikipedia.org/wiki/Shoutbox</w:t>
         </w:r>
       </w:hyperlink>
     </w:p>
-    <w:p/>
+    <w:p>
+      <w:pPr>
+        <w:rPr>
+          <w:lang w:val="en-US"/>
+        </w:rPr>
+      </w:pPr>
+    </w:p>
     <w:p>
       <w:pPr>
         <w:pStyle w:val="Titre2"/>
@@ -12179,6 +11353,7 @@
         <w:docPartUnique/>
       </w:docPartObj>
     </w:sdtPr>
+    <w:sdtEndPr/>
     <w:sdtContent>
       <w:p>
         <w:pPr>
@@ -12334,7 +11509,7 @@
                                     <w:noProof/>
                                     <w:color w:val="FFFFFF" w:themeColor="background1"/>
                                   </w:rPr>
-                                  <w:t>10</w:t>
+                                  <w:t>8</w:t>
                                 </w:r>
                                 <w:r>
                                   <w:rPr>
@@ -12389,7 +11564,7 @@
                               <w:noProof/>
                               <w:color w:val="FFFFFF" w:themeColor="background1"/>
                             </w:rPr>
-                            <w:t>10</w:t>
+                            <w:t>8</w:t>
                           </w:r>
                           <w:r>
                             <w:rPr>
@@ -19716,111 +18891,111 @@
     </dgm:pt>
   </dgm:ptLst>
   <dgm:cxnLst>
-    <dgm:cxn modelId="{B141DD2E-B6C3-4211-B3A2-9B141B6697A8}" type="presOf" srcId="{90721A67-6AD1-4A80-A90E-9D77E7AD4E6D}" destId="{2D8842D7-E959-42FA-BA94-C6E6A8D46F08}" srcOrd="0" destOrd="0" presId="urn:microsoft.com/office/officeart/2005/8/layout/hierarchy2"/>
-    <dgm:cxn modelId="{249C07A1-B256-4248-8A69-50DF7B9B5BAE}" type="presOf" srcId="{0B7CF66D-0A27-42E3-AC6D-2DB726B0F1E6}" destId="{C296F982-F6F0-4728-ADF2-DC91F37071EA}" srcOrd="1" destOrd="0" presId="urn:microsoft.com/office/officeart/2005/8/layout/hierarchy2"/>
+    <dgm:cxn modelId="{9C8FCE8E-C38A-4244-9A4D-804CE149A2E9}" type="presOf" srcId="{B13E7694-BD7E-4ACD-8A25-288621413B33}" destId="{2FF43323-1B88-4D6E-A12C-28C1BD2304F7}" srcOrd="1" destOrd="0" presId="urn:microsoft.com/office/officeart/2005/8/layout/hierarchy2"/>
+    <dgm:cxn modelId="{C0936455-0BF8-4267-BF4D-3E9F972518C8}" type="presOf" srcId="{CFFF95AD-6A3E-4156-870B-74376FA448BF}" destId="{DE27DD97-4305-47FC-AFB0-35E1E791B27F}" srcOrd="0" destOrd="0" presId="urn:microsoft.com/office/officeart/2005/8/layout/hierarchy2"/>
+    <dgm:cxn modelId="{4170DCB6-E060-417C-955F-EAE6964443F5}" type="presOf" srcId="{6EAA9C23-3A78-4C27-AAC9-504C071FA2D8}" destId="{FFF314B7-9492-4462-8B1C-7BC33784FA0A}" srcOrd="0" destOrd="0" presId="urn:microsoft.com/office/officeart/2005/8/layout/hierarchy2"/>
     <dgm:cxn modelId="{49E69296-6243-4B23-BB27-A3D4BEF5529C}" srcId="{4D72C498-B5D7-4A5E-9949-13D4BDD70C79}" destId="{CFFF95AD-6A3E-4156-870B-74376FA448BF}" srcOrd="1" destOrd="0" parTransId="{139FBCB0-87C1-4D19-9898-BB48C99D5614}" sibTransId="{2D803B32-337B-4EAC-B215-13958E412DA9}"/>
-    <dgm:cxn modelId="{A01EC811-9AAF-41EC-B3C3-79EEF34E10A8}" type="presOf" srcId="{16244E34-B2A7-4CB0-B85E-995BCA75C3E6}" destId="{D91136A0-BBA5-4033-85D4-E551E48A4097}" srcOrd="0" destOrd="0" presId="urn:microsoft.com/office/officeart/2005/8/layout/hierarchy2"/>
-    <dgm:cxn modelId="{818FF2E6-4E79-4833-834E-92D7DA1AD1D6}" type="presOf" srcId="{C72AA88C-4AEE-412B-ABBF-33D17A0AD941}" destId="{C0DFBE07-132A-42A3-A5E2-F594000B2340}" srcOrd="1" destOrd="0" presId="urn:microsoft.com/office/officeart/2005/8/layout/hierarchy2"/>
-    <dgm:cxn modelId="{60C33779-113C-4794-BD02-322F8E2AC0DF}" type="presOf" srcId="{139FBCB0-87C1-4D19-9898-BB48C99D5614}" destId="{AEBC5B76-A737-49A2-B533-66F2022C87AD}" srcOrd="0" destOrd="0" presId="urn:microsoft.com/office/officeart/2005/8/layout/hierarchy2"/>
+    <dgm:cxn modelId="{89FA4363-3A60-4C8B-9BFC-12AAFBA7EEC0}" type="presOf" srcId="{495223E1-057C-40FA-B321-DB15D7B7BF1E}" destId="{98EDA116-065D-473B-983B-F7A1A4E0692D}" srcOrd="0" destOrd="0" presId="urn:microsoft.com/office/officeart/2005/8/layout/hierarchy2"/>
+    <dgm:cxn modelId="{07D04727-19F3-4653-A362-1AFCB922E4B4}" type="presOf" srcId="{597EB83F-9AF9-4A72-80A3-732912F27C6D}" destId="{D955C53B-B716-4B38-9366-F9DF3D076BCB}" srcOrd="0" destOrd="0" presId="urn:microsoft.com/office/officeart/2005/8/layout/hierarchy2"/>
+    <dgm:cxn modelId="{FD657A0F-FD19-4075-AB6A-E63E5D9F8ECB}" type="presOf" srcId="{3FE4910D-602C-4A72-BB9E-A3BE3A3A0E78}" destId="{F14A685D-1E0D-4B4F-8491-096DFB19D677}" srcOrd="1" destOrd="0" presId="urn:microsoft.com/office/officeart/2005/8/layout/hierarchy2"/>
     <dgm:cxn modelId="{502FB9F7-55F9-4593-B1F2-FBE723CFF641}" srcId="{90721A67-6AD1-4A80-A90E-9D77E7AD4E6D}" destId="{AD7B3DA5-2EE7-42E6-A405-E9204AD083F8}" srcOrd="0" destOrd="0" parTransId="{0B7CF66D-0A27-42E3-AC6D-2DB726B0F1E6}" sibTransId="{4BBF8FF6-E72D-4A5B-A1FE-6EAB41BA4F5C}"/>
-    <dgm:cxn modelId="{14DED5C4-2F99-4B68-A9E1-757391B45E8F}" type="presOf" srcId="{3FE4910D-602C-4A72-BB9E-A3BE3A3A0E78}" destId="{F14A685D-1E0D-4B4F-8491-096DFB19D677}" srcOrd="1" destOrd="0" presId="urn:microsoft.com/office/officeart/2005/8/layout/hierarchy2"/>
+    <dgm:cxn modelId="{4143095F-1444-4AD7-BAE0-B35467D3AC66}" type="presOf" srcId="{1489036D-A9DA-40B5-957F-936B4A348264}" destId="{D2E89353-C1DC-4D8C-81F7-770019C69DEF}" srcOrd="1" destOrd="0" presId="urn:microsoft.com/office/officeart/2005/8/layout/hierarchy2"/>
+    <dgm:cxn modelId="{6236F4E3-DB2C-4AF9-8027-3512B983C1CD}" type="presOf" srcId="{139FBCB0-87C1-4D19-9898-BB48C99D5614}" destId="{AEBC5B76-A737-49A2-B533-66F2022C87AD}" srcOrd="0" destOrd="0" presId="urn:microsoft.com/office/officeart/2005/8/layout/hierarchy2"/>
+    <dgm:cxn modelId="{5E7B642D-A493-430D-B6F6-693FFAEC0512}" type="presOf" srcId="{F1D4A2FF-1ED4-48C6-8293-904F41872AF1}" destId="{881DB251-9FB1-4300-9BCC-5ED061EBD6BA}" srcOrd="1" destOrd="0" presId="urn:microsoft.com/office/officeart/2005/8/layout/hierarchy2"/>
     <dgm:cxn modelId="{7176B68D-8377-4602-BE4C-B7D75F5D41A5}" srcId="{4D72C498-B5D7-4A5E-9949-13D4BDD70C79}" destId="{24E98E51-90AC-468F-867A-C952D6FD5668}" srcOrd="2" destOrd="0" parTransId="{559D18E3-752D-4EE1-9939-C38FEFFAE5A4}" sibTransId="{5A87DC0A-A2A4-49BC-8D66-8E04CC32771A}"/>
-    <dgm:cxn modelId="{2FD73D5B-A02C-4726-A6B3-D333AEDB7855}" type="presOf" srcId="{559B25C1-457C-4CA8-A035-1849D9779D21}" destId="{858F7110-3310-4783-BBA8-7EC1E711C660}" srcOrd="0" destOrd="0" presId="urn:microsoft.com/office/officeart/2005/8/layout/hierarchy2"/>
+    <dgm:cxn modelId="{EF2AD8A3-088D-4F83-A880-F012BBDCFCDC}" type="presOf" srcId="{24E98E51-90AC-468F-867A-C952D6FD5668}" destId="{37C38F7E-4D19-426C-A64E-1CBDFC363BB7}" srcOrd="0" destOrd="0" presId="urn:microsoft.com/office/officeart/2005/8/layout/hierarchy2"/>
+    <dgm:cxn modelId="{72994BE4-DDBA-46E8-AF6B-39935F3B4834}" type="presOf" srcId="{DD6977A0-3802-4240-88A2-691E7C2C48A6}" destId="{6F424515-AE64-4689-98CF-DEE19DC54531}" srcOrd="1" destOrd="0" presId="urn:microsoft.com/office/officeart/2005/8/layout/hierarchy2"/>
     <dgm:cxn modelId="{6E9F04CF-538C-49AC-B727-EE48AD00E24E}" srcId="{90721A67-6AD1-4A80-A90E-9D77E7AD4E6D}" destId="{6EAA9C23-3A78-4C27-AAC9-504C071FA2D8}" srcOrd="1" destOrd="0" parTransId="{99F72719-26C5-43AC-9154-CEFFF5CEB37E}" sibTransId="{9DE824F4-9157-4786-AD52-3E163FA3C3B4}"/>
-    <dgm:cxn modelId="{6EDC06B3-9975-4B30-B771-77491F9E1B66}" type="presOf" srcId="{99F72719-26C5-43AC-9154-CEFFF5CEB37E}" destId="{A8464F86-5444-4B1D-8904-D5D84FB93A63}" srcOrd="0" destOrd="0" presId="urn:microsoft.com/office/officeart/2005/8/layout/hierarchy2"/>
-    <dgm:cxn modelId="{C4C5B813-74F4-41D6-863C-1ADC889A1A80}" type="presOf" srcId="{597EB83F-9AF9-4A72-80A3-732912F27C6D}" destId="{D955C53B-B716-4B38-9366-F9DF3D076BCB}" srcOrd="0" destOrd="0" presId="urn:microsoft.com/office/officeart/2005/8/layout/hierarchy2"/>
-    <dgm:cxn modelId="{B14CE919-5B95-4051-ABEB-71EA1C438B49}" type="presOf" srcId="{6EAA9C23-3A78-4C27-AAC9-504C071FA2D8}" destId="{FFF314B7-9492-4462-8B1C-7BC33784FA0A}" srcOrd="0" destOrd="0" presId="urn:microsoft.com/office/officeart/2005/8/layout/hierarchy2"/>
-    <dgm:cxn modelId="{16A1D426-200F-452F-9F7D-E5DED401FC63}" type="presOf" srcId="{559D18E3-752D-4EE1-9939-C38FEFFAE5A4}" destId="{9EFBE792-9572-41CC-B394-D06BBCFDDEA7}" srcOrd="0" destOrd="0" presId="urn:microsoft.com/office/officeart/2005/8/layout/hierarchy2"/>
-    <dgm:cxn modelId="{22550BCB-1853-4415-9FCB-53B83D9395C5}" type="presOf" srcId="{B13E7694-BD7E-4ACD-8A25-288621413B33}" destId="{D36435EE-5DD9-4CB1-80E2-64E88C5269A2}" srcOrd="0" destOrd="0" presId="urn:microsoft.com/office/officeart/2005/8/layout/hierarchy2"/>
-    <dgm:cxn modelId="{5E5E4BC2-850C-432B-B100-95E96C12CBCC}" type="presOf" srcId="{DD6977A0-3802-4240-88A2-691E7C2C48A6}" destId="{6F424515-AE64-4689-98CF-DEE19DC54531}" srcOrd="1" destOrd="0" presId="urn:microsoft.com/office/officeart/2005/8/layout/hierarchy2"/>
-    <dgm:cxn modelId="{456F3CC5-98E1-4CDD-B7B7-D9B24074D112}" type="presOf" srcId="{597EB83F-9AF9-4A72-80A3-732912F27C6D}" destId="{1FDB852C-60D2-4512-8688-DBBE489C7C32}" srcOrd="1" destOrd="0" presId="urn:microsoft.com/office/officeart/2005/8/layout/hierarchy2"/>
+    <dgm:cxn modelId="{B1E37313-2A8D-4AE6-9E24-4FFE228D94FD}" type="presOf" srcId="{16244E34-B2A7-4CB0-B85E-995BCA75C3E6}" destId="{D91136A0-BBA5-4033-85D4-E551E48A4097}" srcOrd="0" destOrd="0" presId="urn:microsoft.com/office/officeart/2005/8/layout/hierarchy2"/>
+    <dgm:cxn modelId="{6F6CDD76-AB4C-433E-9BA2-F838E6C9142F}" type="presOf" srcId="{0B7CF66D-0A27-42E3-AC6D-2DB726B0F1E6}" destId="{F84282DA-A190-4AE4-80A2-887CA41C8DE9}" srcOrd="0" destOrd="0" presId="urn:microsoft.com/office/officeart/2005/8/layout/hierarchy2"/>
+    <dgm:cxn modelId="{F23C3B86-C0E1-4CE5-8455-82532895ACD5}" type="presOf" srcId="{597EB83F-9AF9-4A72-80A3-732912F27C6D}" destId="{1FDB852C-60D2-4512-8688-DBBE489C7C32}" srcOrd="1" destOrd="0" presId="urn:microsoft.com/office/officeart/2005/8/layout/hierarchy2"/>
+    <dgm:cxn modelId="{186FC541-48A2-4010-9C58-30A5935C41DD}" type="presOf" srcId="{AD7B3DA5-2EE7-42E6-A405-E9204AD083F8}" destId="{B96A10A5-DFF5-46F1-944C-3675766C550F}" srcOrd="0" destOrd="0" presId="urn:microsoft.com/office/officeart/2005/8/layout/hierarchy2"/>
+    <dgm:cxn modelId="{430751FD-B4A2-4EEA-8EE4-AA28914E103F}" type="presOf" srcId="{1489036D-A9DA-40B5-957F-936B4A348264}" destId="{EBFADA6F-FD50-43FB-87CB-15B1D9AA94CD}" srcOrd="0" destOrd="0" presId="urn:microsoft.com/office/officeart/2005/8/layout/hierarchy2"/>
+    <dgm:cxn modelId="{74E5A947-0BF7-4E50-B814-1A6A70FB7337}" type="presOf" srcId="{F1D4A2FF-1ED4-48C6-8293-904F41872AF1}" destId="{215E04C8-8ADC-4870-8072-6C6871A934E8}" srcOrd="0" destOrd="0" presId="urn:microsoft.com/office/officeart/2005/8/layout/hierarchy2"/>
+    <dgm:cxn modelId="{A2B94E3E-3466-492E-9DA7-A01AFCC24666}" type="presOf" srcId="{9E6B55FE-E53C-49DC-B515-C2397BEC2CAB}" destId="{288590B9-AA3F-44E1-86EF-EEFFCBA51BD5}" srcOrd="0" destOrd="0" presId="urn:microsoft.com/office/officeart/2005/8/layout/hierarchy2"/>
+    <dgm:cxn modelId="{C481BB0E-1874-43DA-B89E-F16C468AF81F}" type="presOf" srcId="{DD6977A0-3802-4240-88A2-691E7C2C48A6}" destId="{968AF4BE-4974-4BD5-85C7-35A0B47C6F8A}" srcOrd="0" destOrd="0" presId="urn:microsoft.com/office/officeart/2005/8/layout/hierarchy2"/>
+    <dgm:cxn modelId="{0D26FEBA-24A6-40CD-95E8-305F514B5C84}" type="presOf" srcId="{559B25C1-457C-4CA8-A035-1849D9779D21}" destId="{858F7110-3310-4783-BBA8-7EC1E711C660}" srcOrd="0" destOrd="0" presId="urn:microsoft.com/office/officeart/2005/8/layout/hierarchy2"/>
+    <dgm:cxn modelId="{F12A8523-456B-48CE-9673-F4FEAA4F0E97}" type="presOf" srcId="{C72AA88C-4AEE-412B-ABBF-33D17A0AD941}" destId="{8E5DD861-D493-4A0A-B81E-EB2108ED9BB3}" srcOrd="0" destOrd="0" presId="urn:microsoft.com/office/officeart/2005/8/layout/hierarchy2"/>
     <dgm:cxn modelId="{9F4D2FFF-97B0-4BDE-B2FE-9300A204E5EE}" srcId="{65626F29-AB7F-4A3E-92D9-6AFC55134C2D}" destId="{90721A67-6AD1-4A80-A90E-9D77E7AD4E6D}" srcOrd="0" destOrd="0" parTransId="{FD12DCE2-E0B7-4C60-87FD-DBDC9530217F}" sibTransId="{898BA68B-F5FB-436F-B345-A5FAFB505382}"/>
-    <dgm:cxn modelId="{449FB9B7-7F3B-437C-8B9D-E63D09DC3A56}" type="presOf" srcId="{F1D4A2FF-1ED4-48C6-8293-904F41872AF1}" destId="{215E04C8-8ADC-4870-8072-6C6871A934E8}" srcOrd="0" destOrd="0" presId="urn:microsoft.com/office/officeart/2005/8/layout/hierarchy2"/>
-    <dgm:cxn modelId="{C71BD52E-A6CF-4493-BEF2-8AE0D6EAC771}" type="presOf" srcId="{C72AA88C-4AEE-412B-ABBF-33D17A0AD941}" destId="{8E5DD861-D493-4A0A-B81E-EB2108ED9BB3}" srcOrd="0" destOrd="0" presId="urn:microsoft.com/office/officeart/2005/8/layout/hierarchy2"/>
-    <dgm:cxn modelId="{28EF065F-8087-4FB8-8804-5B6FDD209C14}" type="presOf" srcId="{AD7B3DA5-2EE7-42E6-A405-E9204AD083F8}" destId="{B96A10A5-DFF5-46F1-944C-3675766C550F}" srcOrd="0" destOrd="0" presId="urn:microsoft.com/office/officeart/2005/8/layout/hierarchy2"/>
-    <dgm:cxn modelId="{672EC4DE-6393-4902-B2E2-7547FF692899}" type="presOf" srcId="{4D72C498-B5D7-4A5E-9949-13D4BDD70C79}" destId="{3F3231AA-D37A-47E2-AA64-F3C7B7B2954D}" srcOrd="0" destOrd="0" presId="urn:microsoft.com/office/officeart/2005/8/layout/hierarchy2"/>
-    <dgm:cxn modelId="{1FA62FF7-02AB-4280-8219-5233E752DDE4}" type="presOf" srcId="{FDC9356B-5836-435E-BB19-C94DC8F3D3EF}" destId="{D63F150D-0E96-4C27-A427-95C317656D1D}" srcOrd="0" destOrd="0" presId="urn:microsoft.com/office/officeart/2005/8/layout/hierarchy2"/>
-    <dgm:cxn modelId="{CF787AC8-CCB4-42D7-9AB6-F9B56A5180E6}" type="presOf" srcId="{913E8ED9-5793-4239-BAD8-A00A3159E04D}" destId="{A21B35AB-A6E7-40B0-A48C-F2137E09EDE9}" srcOrd="0" destOrd="0" presId="urn:microsoft.com/office/officeart/2005/8/layout/hierarchy2"/>
-    <dgm:cxn modelId="{C784E1FF-5DFB-489D-ABC9-E797A5329674}" type="presOf" srcId="{3FE4910D-602C-4A72-BB9E-A3BE3A3A0E78}" destId="{C26101A3-172C-4AFD-8AA5-00EF71442597}" srcOrd="0" destOrd="0" presId="urn:microsoft.com/office/officeart/2005/8/layout/hierarchy2"/>
+    <dgm:cxn modelId="{B4DA6AF0-9C76-44D1-9BC9-77F25C4076E3}" type="presOf" srcId="{C72AA88C-4AEE-412B-ABBF-33D17A0AD941}" destId="{C0DFBE07-132A-42A3-A5E2-F594000B2340}" srcOrd="1" destOrd="0" presId="urn:microsoft.com/office/officeart/2005/8/layout/hierarchy2"/>
+    <dgm:cxn modelId="{5B0F2F11-F541-4932-8C87-64C5B27CFD8F}" type="presOf" srcId="{913E8ED9-5793-4239-BAD8-A00A3159E04D}" destId="{A21B35AB-A6E7-40B0-A48C-F2137E09EDE9}" srcOrd="0" destOrd="0" presId="urn:microsoft.com/office/officeart/2005/8/layout/hierarchy2"/>
+    <dgm:cxn modelId="{9A21C6BE-99D3-4E02-AFFE-E0C6D9302C9F}" type="presOf" srcId="{FDC9356B-5836-435E-BB19-C94DC8F3D3EF}" destId="{D63F150D-0E96-4C27-A427-95C317656D1D}" srcOrd="0" destOrd="0" presId="urn:microsoft.com/office/officeart/2005/8/layout/hierarchy2"/>
+    <dgm:cxn modelId="{4BF01548-F15D-4607-970E-0822032811C3}" type="presOf" srcId="{B13E7694-BD7E-4ACD-8A25-288621413B33}" destId="{D36435EE-5DD9-4CB1-80E2-64E88C5269A2}" srcOrd="0" destOrd="0" presId="urn:microsoft.com/office/officeart/2005/8/layout/hierarchy2"/>
+    <dgm:cxn modelId="{E2F1B944-298B-4662-A2A9-F271432BEA82}" type="presOf" srcId="{65626F29-AB7F-4A3E-92D9-6AFC55134C2D}" destId="{76D26D6D-EDAF-4C52-8B4D-841B0D968087}" srcOrd="0" destOrd="0" presId="urn:microsoft.com/office/officeart/2005/8/layout/hierarchy2"/>
     <dgm:cxn modelId="{64F301FB-A593-41C9-BDB6-F0EFA7C82324}" srcId="{6EAA9C23-3A78-4C27-AAC9-504C071FA2D8}" destId="{16244E34-B2A7-4CB0-B85E-995BCA75C3E6}" srcOrd="1" destOrd="0" parTransId="{B13E7694-BD7E-4ACD-8A25-288621413B33}" sibTransId="{A0EBF300-51DB-4610-8BD4-DE84A2AC4F9A}"/>
-    <dgm:cxn modelId="{49FE894B-2CDA-4615-A5D1-7AEC4F9C8E68}" type="presOf" srcId="{9E6B55FE-E53C-49DC-B515-C2397BEC2CAB}" destId="{288590B9-AA3F-44E1-86EF-EEFFCBA51BD5}" srcOrd="0" destOrd="0" presId="urn:microsoft.com/office/officeart/2005/8/layout/hierarchy2"/>
-    <dgm:cxn modelId="{1F5AE6D5-D04B-4E6B-8631-91D3963BF616}" type="presOf" srcId="{0B7CF66D-0A27-42E3-AC6D-2DB726B0F1E6}" destId="{F84282DA-A190-4AE4-80A2-887CA41C8DE9}" srcOrd="0" destOrd="0" presId="urn:microsoft.com/office/officeart/2005/8/layout/hierarchy2"/>
-    <dgm:cxn modelId="{BAD3D053-02C5-445D-B9E8-AB4F083B484F}" type="presOf" srcId="{F1D4A2FF-1ED4-48C6-8293-904F41872AF1}" destId="{881DB251-9FB1-4300-9BCC-5ED061EBD6BA}" srcOrd="1" destOrd="0" presId="urn:microsoft.com/office/officeart/2005/8/layout/hierarchy2"/>
+    <dgm:cxn modelId="{CCE88BB8-CBC0-4F7A-867F-E33DE4E83457}" type="presOf" srcId="{559D18E3-752D-4EE1-9939-C38FEFFAE5A4}" destId="{E36A5456-E43A-492B-ABAE-06F81987E8E0}" srcOrd="1" destOrd="0" presId="urn:microsoft.com/office/officeart/2005/8/layout/hierarchy2"/>
+    <dgm:cxn modelId="{1206F2C1-1383-4A96-A031-D80D00E93114}" type="presOf" srcId="{99F72719-26C5-43AC-9154-CEFFF5CEB37E}" destId="{A8464F86-5444-4B1D-8904-D5D84FB93A63}" srcOrd="0" destOrd="0" presId="urn:microsoft.com/office/officeart/2005/8/layout/hierarchy2"/>
     <dgm:cxn modelId="{D05732E0-8016-4300-94E0-4C5846D8338F}" srcId="{6EAA9C23-3A78-4C27-AAC9-504C071FA2D8}" destId="{495223E1-057C-40FA-B321-DB15D7B7BF1E}" srcOrd="3" destOrd="0" parTransId="{597EB83F-9AF9-4A72-80A3-732912F27C6D}" sibTransId="{3E875B8A-F119-494A-907D-67F8BC091872}"/>
-    <dgm:cxn modelId="{4AE7905E-FA44-44A2-81C7-6BD97D251A8A}" type="presOf" srcId="{B13E7694-BD7E-4ACD-8A25-288621413B33}" destId="{2FF43323-1B88-4D6E-A12C-28C1BD2304F7}" srcOrd="1" destOrd="0" presId="urn:microsoft.com/office/officeart/2005/8/layout/hierarchy2"/>
     <dgm:cxn modelId="{967F65B6-C47B-4EC0-ADE6-CAFBBE1F0516}" srcId="{CFFF95AD-6A3E-4156-870B-74376FA448BF}" destId="{559B25C1-457C-4CA8-A035-1849D9779D21}" srcOrd="0" destOrd="0" parTransId="{1489036D-A9DA-40B5-957F-936B4A348264}" sibTransId="{CA40A06D-5492-4390-8F79-91529B97C7E3}"/>
     <dgm:cxn modelId="{D89F6048-F1B4-4787-B926-B49F52CB6F9B}" srcId="{AD7B3DA5-2EE7-42E6-A405-E9204AD083F8}" destId="{4D72C498-B5D7-4A5E-9949-13D4BDD70C79}" srcOrd="0" destOrd="0" parTransId="{3FE4910D-602C-4A72-BB9E-A3BE3A3A0E78}" sibTransId="{A5576FB7-9241-49DD-B403-195A5C6DB3B2}"/>
+    <dgm:cxn modelId="{14C044A5-0C5F-4187-BA01-EB25A01DFD91}" type="presOf" srcId="{139FBCB0-87C1-4D19-9898-BB48C99D5614}" destId="{2D4C1DD3-7A1B-4669-AB42-72A65ACFF1A8}" srcOrd="1" destOrd="0" presId="urn:microsoft.com/office/officeart/2005/8/layout/hierarchy2"/>
     <dgm:cxn modelId="{10820E9B-F692-4BF5-B197-3DDE2495C1CB}" srcId="{6EAA9C23-3A78-4C27-AAC9-504C071FA2D8}" destId="{913E8ED9-5793-4239-BAD8-A00A3159E04D}" srcOrd="0" destOrd="0" parTransId="{C72AA88C-4AEE-412B-ABBF-33D17A0AD941}" sibTransId="{E09A0026-5DBE-4A74-ADE4-A8C0FD11704F}"/>
-    <dgm:cxn modelId="{186F9F36-5961-4C71-909B-35359A1EF463}" type="presOf" srcId="{1489036D-A9DA-40B5-957F-936B4A348264}" destId="{D2E89353-C1DC-4D8C-81F7-770019C69DEF}" srcOrd="1" destOrd="0" presId="urn:microsoft.com/office/officeart/2005/8/layout/hierarchy2"/>
-    <dgm:cxn modelId="{DA2EDD32-D1C4-40F7-ACF8-1DD69A6FBEB6}" type="presOf" srcId="{1489036D-A9DA-40B5-957F-936B4A348264}" destId="{EBFADA6F-FD50-43FB-87CB-15B1D9AA94CD}" srcOrd="0" destOrd="0" presId="urn:microsoft.com/office/officeart/2005/8/layout/hierarchy2"/>
+    <dgm:cxn modelId="{B1578597-9585-4FA2-BCF4-5AEF55FCCF18}" type="presOf" srcId="{4D72C498-B5D7-4A5E-9949-13D4BDD70C79}" destId="{3F3231AA-D37A-47E2-AA64-F3C7B7B2954D}" srcOrd="0" destOrd="0" presId="urn:microsoft.com/office/officeart/2005/8/layout/hierarchy2"/>
     <dgm:cxn modelId="{5D66E035-8128-4BBA-84F0-1D671D2DE898}" srcId="{6EAA9C23-3A78-4C27-AAC9-504C071FA2D8}" destId="{9E6B55FE-E53C-49DC-B515-C2397BEC2CAB}" srcOrd="2" destOrd="0" parTransId="{F1D4A2FF-1ED4-48C6-8293-904F41872AF1}" sibTransId="{9DCC26EF-3D9C-4F2C-A2B6-405DE1FD371A}"/>
-    <dgm:cxn modelId="{FFFBEF66-3689-4405-825B-F0714780A2FB}" type="presOf" srcId="{24E98E51-90AC-468F-867A-C952D6FD5668}" destId="{37C38F7E-4D19-426C-A64E-1CBDFC363BB7}" srcOrd="0" destOrd="0" presId="urn:microsoft.com/office/officeart/2005/8/layout/hierarchy2"/>
+    <dgm:cxn modelId="{4A5747D3-71F9-426B-AF57-FC35DDCBC985}" type="presOf" srcId="{559D18E3-752D-4EE1-9939-C38FEFFAE5A4}" destId="{9EFBE792-9572-41CC-B394-D06BBCFDDEA7}" srcOrd="0" destOrd="0" presId="urn:microsoft.com/office/officeart/2005/8/layout/hierarchy2"/>
     <dgm:cxn modelId="{FD18F822-929A-4822-AE96-7ADBA2A3C5CD}" srcId="{4D72C498-B5D7-4A5E-9949-13D4BDD70C79}" destId="{FDC9356B-5836-435E-BB19-C94DC8F3D3EF}" srcOrd="0" destOrd="0" parTransId="{DD6977A0-3802-4240-88A2-691E7C2C48A6}" sibTransId="{20A4AF65-9EE3-422E-A635-F5D68A4A881B}"/>
-    <dgm:cxn modelId="{C1F7DA57-0AA6-46C3-A086-29CF959931BC}" type="presOf" srcId="{99F72719-26C5-43AC-9154-CEFFF5CEB37E}" destId="{ECBF6DD1-22FB-4942-9A69-C2E334F2B933}" srcOrd="1" destOrd="0" presId="urn:microsoft.com/office/officeart/2005/8/layout/hierarchy2"/>
-    <dgm:cxn modelId="{B8968D8D-31F0-4597-BC82-40B7CC98D7BC}" type="presOf" srcId="{DD6977A0-3802-4240-88A2-691E7C2C48A6}" destId="{968AF4BE-4974-4BD5-85C7-35A0B47C6F8A}" srcOrd="0" destOrd="0" presId="urn:microsoft.com/office/officeart/2005/8/layout/hierarchy2"/>
-    <dgm:cxn modelId="{104B287C-C37B-41DB-9AF3-22BFAE962021}" type="presOf" srcId="{CFFF95AD-6A3E-4156-870B-74376FA448BF}" destId="{DE27DD97-4305-47FC-AFB0-35E1E791B27F}" srcOrd="0" destOrd="0" presId="urn:microsoft.com/office/officeart/2005/8/layout/hierarchy2"/>
-    <dgm:cxn modelId="{75E769A9-E4E9-4FA5-960E-C99C56E94D45}" type="presOf" srcId="{139FBCB0-87C1-4D19-9898-BB48C99D5614}" destId="{2D4C1DD3-7A1B-4669-AB42-72A65ACFF1A8}" srcOrd="1" destOrd="0" presId="urn:microsoft.com/office/officeart/2005/8/layout/hierarchy2"/>
-    <dgm:cxn modelId="{EAF03F52-468F-481C-A6B5-0457F98944EE}" type="presOf" srcId="{65626F29-AB7F-4A3E-92D9-6AFC55134C2D}" destId="{76D26D6D-EDAF-4C52-8B4D-841B0D968087}" srcOrd="0" destOrd="0" presId="urn:microsoft.com/office/officeart/2005/8/layout/hierarchy2"/>
-    <dgm:cxn modelId="{600E604D-EC0F-470C-B466-9273784EEA2F}" type="presOf" srcId="{559D18E3-752D-4EE1-9939-C38FEFFAE5A4}" destId="{E36A5456-E43A-492B-ABAE-06F81987E8E0}" srcOrd="1" destOrd="0" presId="urn:microsoft.com/office/officeart/2005/8/layout/hierarchy2"/>
-    <dgm:cxn modelId="{0A600EA0-EB83-49AC-9FDC-B0149D9A3DC7}" type="presOf" srcId="{495223E1-057C-40FA-B321-DB15D7B7BF1E}" destId="{98EDA116-065D-473B-983B-F7A1A4E0692D}" srcOrd="0" destOrd="0" presId="urn:microsoft.com/office/officeart/2005/8/layout/hierarchy2"/>
-    <dgm:cxn modelId="{7F99A8F5-9EA9-42C5-982C-D29732488E0B}" type="presParOf" srcId="{76D26D6D-EDAF-4C52-8B4D-841B0D968087}" destId="{F8FABF40-7E53-41D6-A584-A511DC78C1BE}" srcOrd="0" destOrd="0" presId="urn:microsoft.com/office/officeart/2005/8/layout/hierarchy2"/>
-    <dgm:cxn modelId="{A5590A39-2CF8-4199-90A2-1643365AADD9}" type="presParOf" srcId="{F8FABF40-7E53-41D6-A584-A511DC78C1BE}" destId="{2D8842D7-E959-42FA-BA94-C6E6A8D46F08}" srcOrd="0" destOrd="0" presId="urn:microsoft.com/office/officeart/2005/8/layout/hierarchy2"/>
-    <dgm:cxn modelId="{E1DFF11C-488F-4E51-8430-3A1BAB770584}" type="presParOf" srcId="{F8FABF40-7E53-41D6-A584-A511DC78C1BE}" destId="{BE75B47B-3650-4F5E-B461-4EF0A961DD5A}" srcOrd="1" destOrd="0" presId="urn:microsoft.com/office/officeart/2005/8/layout/hierarchy2"/>
-    <dgm:cxn modelId="{2CF31019-B113-4CBE-B403-BAB583D6AC2C}" type="presParOf" srcId="{BE75B47B-3650-4F5E-B461-4EF0A961DD5A}" destId="{F84282DA-A190-4AE4-80A2-887CA41C8DE9}" srcOrd="0" destOrd="0" presId="urn:microsoft.com/office/officeart/2005/8/layout/hierarchy2"/>
-    <dgm:cxn modelId="{C157EE95-47C0-45FB-A7D5-59274F17169B}" type="presParOf" srcId="{F84282DA-A190-4AE4-80A2-887CA41C8DE9}" destId="{C296F982-F6F0-4728-ADF2-DC91F37071EA}" srcOrd="0" destOrd="0" presId="urn:microsoft.com/office/officeart/2005/8/layout/hierarchy2"/>
-    <dgm:cxn modelId="{61E6FECB-4A71-4389-9D25-69031F2CE2B0}" type="presParOf" srcId="{BE75B47B-3650-4F5E-B461-4EF0A961DD5A}" destId="{CF42DF83-DDC9-476D-B33D-59E7CA944A5E}" srcOrd="1" destOrd="0" presId="urn:microsoft.com/office/officeart/2005/8/layout/hierarchy2"/>
-    <dgm:cxn modelId="{5109254B-8391-4E38-8C33-29E9230148AF}" type="presParOf" srcId="{CF42DF83-DDC9-476D-B33D-59E7CA944A5E}" destId="{B96A10A5-DFF5-46F1-944C-3675766C550F}" srcOrd="0" destOrd="0" presId="urn:microsoft.com/office/officeart/2005/8/layout/hierarchy2"/>
-    <dgm:cxn modelId="{DDB57903-0808-4C2A-BC30-D7A0D26DF31E}" type="presParOf" srcId="{CF42DF83-DDC9-476D-B33D-59E7CA944A5E}" destId="{4F298BFB-1885-4076-9A22-AC9C0889C64B}" srcOrd="1" destOrd="0" presId="urn:microsoft.com/office/officeart/2005/8/layout/hierarchy2"/>
-    <dgm:cxn modelId="{B4CF48E1-2DA6-49BF-94D4-70EBB82E0369}" type="presParOf" srcId="{4F298BFB-1885-4076-9A22-AC9C0889C64B}" destId="{C26101A3-172C-4AFD-8AA5-00EF71442597}" srcOrd="0" destOrd="0" presId="urn:microsoft.com/office/officeart/2005/8/layout/hierarchy2"/>
-    <dgm:cxn modelId="{68D04622-2217-41F6-950F-0B6BB0224E2E}" type="presParOf" srcId="{C26101A3-172C-4AFD-8AA5-00EF71442597}" destId="{F14A685D-1E0D-4B4F-8491-096DFB19D677}" srcOrd="0" destOrd="0" presId="urn:microsoft.com/office/officeart/2005/8/layout/hierarchy2"/>
-    <dgm:cxn modelId="{382D7AD6-6388-4F29-9461-BD4F2BD3F092}" type="presParOf" srcId="{4F298BFB-1885-4076-9A22-AC9C0889C64B}" destId="{F368639D-315F-4154-88B1-6A5B912D6526}" srcOrd="1" destOrd="0" presId="urn:microsoft.com/office/officeart/2005/8/layout/hierarchy2"/>
-    <dgm:cxn modelId="{7988E4F3-C409-4B66-9DB3-5ADE9642F541}" type="presParOf" srcId="{F368639D-315F-4154-88B1-6A5B912D6526}" destId="{3F3231AA-D37A-47E2-AA64-F3C7B7B2954D}" srcOrd="0" destOrd="0" presId="urn:microsoft.com/office/officeart/2005/8/layout/hierarchy2"/>
-    <dgm:cxn modelId="{6E10B78A-4C23-4F67-B8C5-FD07C2AB1489}" type="presParOf" srcId="{F368639D-315F-4154-88B1-6A5B912D6526}" destId="{397AEE95-8A0C-4187-A00A-9EB934AA598C}" srcOrd="1" destOrd="0" presId="urn:microsoft.com/office/officeart/2005/8/layout/hierarchy2"/>
-    <dgm:cxn modelId="{FA597853-0666-4A0F-8AFE-497C48BC0991}" type="presParOf" srcId="{397AEE95-8A0C-4187-A00A-9EB934AA598C}" destId="{968AF4BE-4974-4BD5-85C7-35A0B47C6F8A}" srcOrd="0" destOrd="0" presId="urn:microsoft.com/office/officeart/2005/8/layout/hierarchy2"/>
-    <dgm:cxn modelId="{527FDFB4-6B1E-44EE-B1DC-8269225021A1}" type="presParOf" srcId="{968AF4BE-4974-4BD5-85C7-35A0B47C6F8A}" destId="{6F424515-AE64-4689-98CF-DEE19DC54531}" srcOrd="0" destOrd="0" presId="urn:microsoft.com/office/officeart/2005/8/layout/hierarchy2"/>
-    <dgm:cxn modelId="{B58012E3-C2A7-43E7-A964-0B8C18D8FEAF}" type="presParOf" srcId="{397AEE95-8A0C-4187-A00A-9EB934AA598C}" destId="{EB924A49-A3F3-497C-ACC4-327EDE264F60}" srcOrd="1" destOrd="0" presId="urn:microsoft.com/office/officeart/2005/8/layout/hierarchy2"/>
-    <dgm:cxn modelId="{2DA64648-A3B9-49F4-B67F-6E141BA3F17C}" type="presParOf" srcId="{EB924A49-A3F3-497C-ACC4-327EDE264F60}" destId="{D63F150D-0E96-4C27-A427-95C317656D1D}" srcOrd="0" destOrd="0" presId="urn:microsoft.com/office/officeart/2005/8/layout/hierarchy2"/>
-    <dgm:cxn modelId="{9E06C7A9-DA2D-474A-A6C3-A6C898370077}" type="presParOf" srcId="{EB924A49-A3F3-497C-ACC4-327EDE264F60}" destId="{1491B2AE-5B55-45CE-B988-8E12BEB8BF55}" srcOrd="1" destOrd="0" presId="urn:microsoft.com/office/officeart/2005/8/layout/hierarchy2"/>
-    <dgm:cxn modelId="{A398F194-A8CB-42A0-8E53-B69CBD0732FB}" type="presParOf" srcId="{397AEE95-8A0C-4187-A00A-9EB934AA598C}" destId="{AEBC5B76-A737-49A2-B533-66F2022C87AD}" srcOrd="2" destOrd="0" presId="urn:microsoft.com/office/officeart/2005/8/layout/hierarchy2"/>
-    <dgm:cxn modelId="{CFF21343-E5D2-4F59-A15A-9D15078AE970}" type="presParOf" srcId="{AEBC5B76-A737-49A2-B533-66F2022C87AD}" destId="{2D4C1DD3-7A1B-4669-AB42-72A65ACFF1A8}" srcOrd="0" destOrd="0" presId="urn:microsoft.com/office/officeart/2005/8/layout/hierarchy2"/>
-    <dgm:cxn modelId="{E3F4A5A5-DFC8-4B22-8003-7ADCD9831F47}" type="presParOf" srcId="{397AEE95-8A0C-4187-A00A-9EB934AA598C}" destId="{9F7C6272-585E-4DDA-B1DC-EB4580AF2AB2}" srcOrd="3" destOrd="0" presId="urn:microsoft.com/office/officeart/2005/8/layout/hierarchy2"/>
-    <dgm:cxn modelId="{C8EAFA15-51BF-42A1-8146-C476EB0FFDC0}" type="presParOf" srcId="{9F7C6272-585E-4DDA-B1DC-EB4580AF2AB2}" destId="{DE27DD97-4305-47FC-AFB0-35E1E791B27F}" srcOrd="0" destOrd="0" presId="urn:microsoft.com/office/officeart/2005/8/layout/hierarchy2"/>
-    <dgm:cxn modelId="{4B0A6774-09B8-41FD-A6EC-52BF0F21EBB4}" type="presParOf" srcId="{9F7C6272-585E-4DDA-B1DC-EB4580AF2AB2}" destId="{4A028989-708D-4CC4-885B-928EC3B6636B}" srcOrd="1" destOrd="0" presId="urn:microsoft.com/office/officeart/2005/8/layout/hierarchy2"/>
-    <dgm:cxn modelId="{886D1097-12B1-4EBA-A356-BEB572532DDA}" type="presParOf" srcId="{4A028989-708D-4CC4-885B-928EC3B6636B}" destId="{EBFADA6F-FD50-43FB-87CB-15B1D9AA94CD}" srcOrd="0" destOrd="0" presId="urn:microsoft.com/office/officeart/2005/8/layout/hierarchy2"/>
-    <dgm:cxn modelId="{58E01882-0825-4D50-AE2F-071BC7988DD2}" type="presParOf" srcId="{EBFADA6F-FD50-43FB-87CB-15B1D9AA94CD}" destId="{D2E89353-C1DC-4D8C-81F7-770019C69DEF}" srcOrd="0" destOrd="0" presId="urn:microsoft.com/office/officeart/2005/8/layout/hierarchy2"/>
-    <dgm:cxn modelId="{F4CF8B97-909E-4A8B-9A9E-BB9736F34CE0}" type="presParOf" srcId="{4A028989-708D-4CC4-885B-928EC3B6636B}" destId="{CC9BC564-3787-4383-9FFC-61D9D0588B21}" srcOrd="1" destOrd="0" presId="urn:microsoft.com/office/officeart/2005/8/layout/hierarchy2"/>
-    <dgm:cxn modelId="{9B83221E-0961-4F0A-A169-B558F74FECC4}" type="presParOf" srcId="{CC9BC564-3787-4383-9FFC-61D9D0588B21}" destId="{858F7110-3310-4783-BBA8-7EC1E711C660}" srcOrd="0" destOrd="0" presId="urn:microsoft.com/office/officeart/2005/8/layout/hierarchy2"/>
-    <dgm:cxn modelId="{816D8150-C6CF-44DD-9182-4A89149ACEAC}" type="presParOf" srcId="{CC9BC564-3787-4383-9FFC-61D9D0588B21}" destId="{65C1A66E-C56C-4171-AB97-8297D46BDB88}" srcOrd="1" destOrd="0" presId="urn:microsoft.com/office/officeart/2005/8/layout/hierarchy2"/>
-    <dgm:cxn modelId="{56CBE983-682E-49FD-9F9B-163A5F947BB2}" type="presParOf" srcId="{397AEE95-8A0C-4187-A00A-9EB934AA598C}" destId="{9EFBE792-9572-41CC-B394-D06BBCFDDEA7}" srcOrd="4" destOrd="0" presId="urn:microsoft.com/office/officeart/2005/8/layout/hierarchy2"/>
-    <dgm:cxn modelId="{A0D82A05-1175-4A6F-8A59-90FDE7CD6F00}" type="presParOf" srcId="{9EFBE792-9572-41CC-B394-D06BBCFDDEA7}" destId="{E36A5456-E43A-492B-ABAE-06F81987E8E0}" srcOrd="0" destOrd="0" presId="urn:microsoft.com/office/officeart/2005/8/layout/hierarchy2"/>
-    <dgm:cxn modelId="{7ECEAA2E-691B-4A8F-8F63-6D5E0FA500D6}" type="presParOf" srcId="{397AEE95-8A0C-4187-A00A-9EB934AA598C}" destId="{6D225540-AFA0-415E-A130-ABE75225B256}" srcOrd="5" destOrd="0" presId="urn:microsoft.com/office/officeart/2005/8/layout/hierarchy2"/>
-    <dgm:cxn modelId="{FAEDC529-1B31-4507-900F-0EDCCC406D19}" type="presParOf" srcId="{6D225540-AFA0-415E-A130-ABE75225B256}" destId="{37C38F7E-4D19-426C-A64E-1CBDFC363BB7}" srcOrd="0" destOrd="0" presId="urn:microsoft.com/office/officeart/2005/8/layout/hierarchy2"/>
-    <dgm:cxn modelId="{C12D2A28-7BE5-4459-81D4-E8DD95F9A9BC}" type="presParOf" srcId="{6D225540-AFA0-415E-A130-ABE75225B256}" destId="{F4349A4C-5F5C-42E6-B925-D581139B19CA}" srcOrd="1" destOrd="0" presId="urn:microsoft.com/office/officeart/2005/8/layout/hierarchy2"/>
-    <dgm:cxn modelId="{A861E32E-9C16-4994-A39E-40237BCC382A}" type="presParOf" srcId="{BE75B47B-3650-4F5E-B461-4EF0A961DD5A}" destId="{A8464F86-5444-4B1D-8904-D5D84FB93A63}" srcOrd="2" destOrd="0" presId="urn:microsoft.com/office/officeart/2005/8/layout/hierarchy2"/>
-    <dgm:cxn modelId="{4A8281EB-7289-4010-B6A4-57886663969E}" type="presParOf" srcId="{A8464F86-5444-4B1D-8904-D5D84FB93A63}" destId="{ECBF6DD1-22FB-4942-9A69-C2E334F2B933}" srcOrd="0" destOrd="0" presId="urn:microsoft.com/office/officeart/2005/8/layout/hierarchy2"/>
-    <dgm:cxn modelId="{7ED810C6-878E-494D-BA70-4568F3FCB235}" type="presParOf" srcId="{BE75B47B-3650-4F5E-B461-4EF0A961DD5A}" destId="{E0C7B8DF-83A1-45D9-B9D9-9ED1C37E4CA4}" srcOrd="3" destOrd="0" presId="urn:microsoft.com/office/officeart/2005/8/layout/hierarchy2"/>
-    <dgm:cxn modelId="{04B56ABE-8ED6-4D4E-84B0-B1661BF27214}" type="presParOf" srcId="{E0C7B8DF-83A1-45D9-B9D9-9ED1C37E4CA4}" destId="{FFF314B7-9492-4462-8B1C-7BC33784FA0A}" srcOrd="0" destOrd="0" presId="urn:microsoft.com/office/officeart/2005/8/layout/hierarchy2"/>
-    <dgm:cxn modelId="{2016FE11-176B-4E0C-9F48-BA45D58CAD44}" type="presParOf" srcId="{E0C7B8DF-83A1-45D9-B9D9-9ED1C37E4CA4}" destId="{F4FA03A4-3DA6-47F7-9A77-3B374796CB77}" srcOrd="1" destOrd="0" presId="urn:microsoft.com/office/officeart/2005/8/layout/hierarchy2"/>
-    <dgm:cxn modelId="{0F160FC5-15D8-4A79-82DD-391C9780BF5F}" type="presParOf" srcId="{F4FA03A4-3DA6-47F7-9A77-3B374796CB77}" destId="{8E5DD861-D493-4A0A-B81E-EB2108ED9BB3}" srcOrd="0" destOrd="0" presId="urn:microsoft.com/office/officeart/2005/8/layout/hierarchy2"/>
-    <dgm:cxn modelId="{AB72E967-725D-4B47-AC15-DEB1AC7BE90A}" type="presParOf" srcId="{8E5DD861-D493-4A0A-B81E-EB2108ED9BB3}" destId="{C0DFBE07-132A-42A3-A5E2-F594000B2340}" srcOrd="0" destOrd="0" presId="urn:microsoft.com/office/officeart/2005/8/layout/hierarchy2"/>
-    <dgm:cxn modelId="{8B9FA3E2-92F8-4A0C-B7AD-C6E5BD002B8A}" type="presParOf" srcId="{F4FA03A4-3DA6-47F7-9A77-3B374796CB77}" destId="{D48AA310-08E8-41B2-9889-9054306545F3}" srcOrd="1" destOrd="0" presId="urn:microsoft.com/office/officeart/2005/8/layout/hierarchy2"/>
-    <dgm:cxn modelId="{72D7BCF2-3F36-4472-8D03-70379D2BA7A5}" type="presParOf" srcId="{D48AA310-08E8-41B2-9889-9054306545F3}" destId="{A21B35AB-A6E7-40B0-A48C-F2137E09EDE9}" srcOrd="0" destOrd="0" presId="urn:microsoft.com/office/officeart/2005/8/layout/hierarchy2"/>
-    <dgm:cxn modelId="{9A7236A9-5903-4390-9A30-823948EAE740}" type="presParOf" srcId="{D48AA310-08E8-41B2-9889-9054306545F3}" destId="{8B5CE3EF-0622-44C1-849C-2057D356BCBF}" srcOrd="1" destOrd="0" presId="urn:microsoft.com/office/officeart/2005/8/layout/hierarchy2"/>
-    <dgm:cxn modelId="{17394702-E6DD-4CE2-8B8B-D30BFF8F44D4}" type="presParOf" srcId="{F4FA03A4-3DA6-47F7-9A77-3B374796CB77}" destId="{D36435EE-5DD9-4CB1-80E2-64E88C5269A2}" srcOrd="2" destOrd="0" presId="urn:microsoft.com/office/officeart/2005/8/layout/hierarchy2"/>
-    <dgm:cxn modelId="{DDDE78C3-CBF0-490D-9D78-E440392E6259}" type="presParOf" srcId="{D36435EE-5DD9-4CB1-80E2-64E88C5269A2}" destId="{2FF43323-1B88-4D6E-A12C-28C1BD2304F7}" srcOrd="0" destOrd="0" presId="urn:microsoft.com/office/officeart/2005/8/layout/hierarchy2"/>
-    <dgm:cxn modelId="{FC8A8A28-F5D3-4947-ACF8-B0C01881D346}" type="presParOf" srcId="{F4FA03A4-3DA6-47F7-9A77-3B374796CB77}" destId="{36D12C6A-C33F-444D-985E-C87528F365EF}" srcOrd="3" destOrd="0" presId="urn:microsoft.com/office/officeart/2005/8/layout/hierarchy2"/>
-    <dgm:cxn modelId="{3CEBC994-64F0-4265-994D-BD839D8A3C89}" type="presParOf" srcId="{36D12C6A-C33F-444D-985E-C87528F365EF}" destId="{D91136A0-BBA5-4033-85D4-E551E48A4097}" srcOrd="0" destOrd="0" presId="urn:microsoft.com/office/officeart/2005/8/layout/hierarchy2"/>
-    <dgm:cxn modelId="{4A6DCE7C-ABD6-4736-8841-C824A760249A}" type="presParOf" srcId="{36D12C6A-C33F-444D-985E-C87528F365EF}" destId="{18A8A596-414D-45EC-82A0-4CE6CE2BCEAF}" srcOrd="1" destOrd="0" presId="urn:microsoft.com/office/officeart/2005/8/layout/hierarchy2"/>
-    <dgm:cxn modelId="{B03464CC-49B9-45E4-8BF3-FC2EF600689A}" type="presParOf" srcId="{F4FA03A4-3DA6-47F7-9A77-3B374796CB77}" destId="{215E04C8-8ADC-4870-8072-6C6871A934E8}" srcOrd="4" destOrd="0" presId="urn:microsoft.com/office/officeart/2005/8/layout/hierarchy2"/>
-    <dgm:cxn modelId="{E48BAB83-358C-4237-851F-C5DF48F29C64}" type="presParOf" srcId="{215E04C8-8ADC-4870-8072-6C6871A934E8}" destId="{881DB251-9FB1-4300-9BCC-5ED061EBD6BA}" srcOrd="0" destOrd="0" presId="urn:microsoft.com/office/officeart/2005/8/layout/hierarchy2"/>
-    <dgm:cxn modelId="{12F1791F-0681-4A93-9134-F65A264617DA}" type="presParOf" srcId="{F4FA03A4-3DA6-47F7-9A77-3B374796CB77}" destId="{99095670-E0F4-480E-9255-5D1CF51C2306}" srcOrd="5" destOrd="0" presId="urn:microsoft.com/office/officeart/2005/8/layout/hierarchy2"/>
-    <dgm:cxn modelId="{14BE7539-0D16-4468-9D12-10BC906C219B}" type="presParOf" srcId="{99095670-E0F4-480E-9255-5D1CF51C2306}" destId="{288590B9-AA3F-44E1-86EF-EEFFCBA51BD5}" srcOrd="0" destOrd="0" presId="urn:microsoft.com/office/officeart/2005/8/layout/hierarchy2"/>
-    <dgm:cxn modelId="{C692BFEF-B397-415D-9176-F109236EBC86}" type="presParOf" srcId="{99095670-E0F4-480E-9255-5D1CF51C2306}" destId="{C9ADEDFB-79EA-4185-B0EC-F6EC4D8F782E}" srcOrd="1" destOrd="0" presId="urn:microsoft.com/office/officeart/2005/8/layout/hierarchy2"/>
-    <dgm:cxn modelId="{D5EFED09-560A-4888-A6F4-BF4E1F64692B}" type="presParOf" srcId="{F4FA03A4-3DA6-47F7-9A77-3B374796CB77}" destId="{D955C53B-B716-4B38-9366-F9DF3D076BCB}" srcOrd="6" destOrd="0" presId="urn:microsoft.com/office/officeart/2005/8/layout/hierarchy2"/>
-    <dgm:cxn modelId="{2DD887D9-92E2-4B5C-889A-CA44AF11E0B4}" type="presParOf" srcId="{D955C53B-B716-4B38-9366-F9DF3D076BCB}" destId="{1FDB852C-60D2-4512-8688-DBBE489C7C32}" srcOrd="0" destOrd="0" presId="urn:microsoft.com/office/officeart/2005/8/layout/hierarchy2"/>
-    <dgm:cxn modelId="{FE23A3D5-D68C-4C2E-8443-F32DFEF2C98D}" type="presParOf" srcId="{F4FA03A4-3DA6-47F7-9A77-3B374796CB77}" destId="{4D2DD327-F21E-40DF-89CF-2531CE508332}" srcOrd="7" destOrd="0" presId="urn:microsoft.com/office/officeart/2005/8/layout/hierarchy2"/>
-    <dgm:cxn modelId="{2F70417C-1391-4CAA-A664-A3594674B4D5}" type="presParOf" srcId="{4D2DD327-F21E-40DF-89CF-2531CE508332}" destId="{98EDA116-065D-473B-983B-F7A1A4E0692D}" srcOrd="0" destOrd="0" presId="urn:microsoft.com/office/officeart/2005/8/layout/hierarchy2"/>
-    <dgm:cxn modelId="{DBC9998F-3DCD-4842-ABB5-9DDD432C9588}" type="presParOf" srcId="{4D2DD327-F21E-40DF-89CF-2531CE508332}" destId="{DF92D010-B557-4787-97CA-5DC4251ABFBB}" srcOrd="1" destOrd="0" presId="urn:microsoft.com/office/officeart/2005/8/layout/hierarchy2"/>
+    <dgm:cxn modelId="{CDA5CC6B-44DC-4BFA-97F4-6D28537B96E9}" type="presOf" srcId="{99F72719-26C5-43AC-9154-CEFFF5CEB37E}" destId="{ECBF6DD1-22FB-4942-9A69-C2E334F2B933}" srcOrd="1" destOrd="0" presId="urn:microsoft.com/office/officeart/2005/8/layout/hierarchy2"/>
+    <dgm:cxn modelId="{2D06D21D-65BD-4F10-BD63-0D93338E0481}" type="presOf" srcId="{90721A67-6AD1-4A80-A90E-9D77E7AD4E6D}" destId="{2D8842D7-E959-42FA-BA94-C6E6A8D46F08}" srcOrd="0" destOrd="0" presId="urn:microsoft.com/office/officeart/2005/8/layout/hierarchy2"/>
+    <dgm:cxn modelId="{C5B16C55-6308-4D23-9B1E-2B4DA93CB5E2}" type="presOf" srcId="{0B7CF66D-0A27-42E3-AC6D-2DB726B0F1E6}" destId="{C296F982-F6F0-4728-ADF2-DC91F37071EA}" srcOrd="1" destOrd="0" presId="urn:microsoft.com/office/officeart/2005/8/layout/hierarchy2"/>
+    <dgm:cxn modelId="{521CBA25-A613-4BDC-A8E7-43F80878CD7C}" type="presOf" srcId="{3FE4910D-602C-4A72-BB9E-A3BE3A3A0E78}" destId="{C26101A3-172C-4AFD-8AA5-00EF71442597}" srcOrd="0" destOrd="0" presId="urn:microsoft.com/office/officeart/2005/8/layout/hierarchy2"/>
+    <dgm:cxn modelId="{5F53A18A-A5EF-4181-9D51-714C50A7C709}" type="presParOf" srcId="{76D26D6D-EDAF-4C52-8B4D-841B0D968087}" destId="{F8FABF40-7E53-41D6-A584-A511DC78C1BE}" srcOrd="0" destOrd="0" presId="urn:microsoft.com/office/officeart/2005/8/layout/hierarchy2"/>
+    <dgm:cxn modelId="{2A7ED004-3441-4310-A66F-6E91006E3E51}" type="presParOf" srcId="{F8FABF40-7E53-41D6-A584-A511DC78C1BE}" destId="{2D8842D7-E959-42FA-BA94-C6E6A8D46F08}" srcOrd="0" destOrd="0" presId="urn:microsoft.com/office/officeart/2005/8/layout/hierarchy2"/>
+    <dgm:cxn modelId="{39C04ECB-833F-413D-992D-421368050F64}" type="presParOf" srcId="{F8FABF40-7E53-41D6-A584-A511DC78C1BE}" destId="{BE75B47B-3650-4F5E-B461-4EF0A961DD5A}" srcOrd="1" destOrd="0" presId="urn:microsoft.com/office/officeart/2005/8/layout/hierarchy2"/>
+    <dgm:cxn modelId="{4062623F-3CA0-466F-AEE7-2BB690812D3B}" type="presParOf" srcId="{BE75B47B-3650-4F5E-B461-4EF0A961DD5A}" destId="{F84282DA-A190-4AE4-80A2-887CA41C8DE9}" srcOrd="0" destOrd="0" presId="urn:microsoft.com/office/officeart/2005/8/layout/hierarchy2"/>
+    <dgm:cxn modelId="{47AC180B-169B-4251-9C7D-A394739BA775}" type="presParOf" srcId="{F84282DA-A190-4AE4-80A2-887CA41C8DE9}" destId="{C296F982-F6F0-4728-ADF2-DC91F37071EA}" srcOrd="0" destOrd="0" presId="urn:microsoft.com/office/officeart/2005/8/layout/hierarchy2"/>
+    <dgm:cxn modelId="{FD741299-8539-4CE3-A5E3-CCF31420D817}" type="presParOf" srcId="{BE75B47B-3650-4F5E-B461-4EF0A961DD5A}" destId="{CF42DF83-DDC9-476D-B33D-59E7CA944A5E}" srcOrd="1" destOrd="0" presId="urn:microsoft.com/office/officeart/2005/8/layout/hierarchy2"/>
+    <dgm:cxn modelId="{CDA682FB-664C-4921-A912-FAF9B6C5D555}" type="presParOf" srcId="{CF42DF83-DDC9-476D-B33D-59E7CA944A5E}" destId="{B96A10A5-DFF5-46F1-944C-3675766C550F}" srcOrd="0" destOrd="0" presId="urn:microsoft.com/office/officeart/2005/8/layout/hierarchy2"/>
+    <dgm:cxn modelId="{4197FD42-2DFE-4249-A074-6D800DA25BE5}" type="presParOf" srcId="{CF42DF83-DDC9-476D-B33D-59E7CA944A5E}" destId="{4F298BFB-1885-4076-9A22-AC9C0889C64B}" srcOrd="1" destOrd="0" presId="urn:microsoft.com/office/officeart/2005/8/layout/hierarchy2"/>
+    <dgm:cxn modelId="{3827C0F0-9381-4D96-B056-4BC1989EF07D}" type="presParOf" srcId="{4F298BFB-1885-4076-9A22-AC9C0889C64B}" destId="{C26101A3-172C-4AFD-8AA5-00EF71442597}" srcOrd="0" destOrd="0" presId="urn:microsoft.com/office/officeart/2005/8/layout/hierarchy2"/>
+    <dgm:cxn modelId="{78AE02C2-30E2-47D5-BF17-72F4ED4D9094}" type="presParOf" srcId="{C26101A3-172C-4AFD-8AA5-00EF71442597}" destId="{F14A685D-1E0D-4B4F-8491-096DFB19D677}" srcOrd="0" destOrd="0" presId="urn:microsoft.com/office/officeart/2005/8/layout/hierarchy2"/>
+    <dgm:cxn modelId="{4C791552-4AB5-411C-93ED-ADF8EB247F9E}" type="presParOf" srcId="{4F298BFB-1885-4076-9A22-AC9C0889C64B}" destId="{F368639D-315F-4154-88B1-6A5B912D6526}" srcOrd="1" destOrd="0" presId="urn:microsoft.com/office/officeart/2005/8/layout/hierarchy2"/>
+    <dgm:cxn modelId="{1050C940-EABE-42D6-A08C-2E0352CDAD00}" type="presParOf" srcId="{F368639D-315F-4154-88B1-6A5B912D6526}" destId="{3F3231AA-D37A-47E2-AA64-F3C7B7B2954D}" srcOrd="0" destOrd="0" presId="urn:microsoft.com/office/officeart/2005/8/layout/hierarchy2"/>
+    <dgm:cxn modelId="{4E114C41-7FAA-406C-8227-83150C9AB2E1}" type="presParOf" srcId="{F368639D-315F-4154-88B1-6A5B912D6526}" destId="{397AEE95-8A0C-4187-A00A-9EB934AA598C}" srcOrd="1" destOrd="0" presId="urn:microsoft.com/office/officeart/2005/8/layout/hierarchy2"/>
+    <dgm:cxn modelId="{B61E2025-C242-4883-A32C-8E09786C3BB2}" type="presParOf" srcId="{397AEE95-8A0C-4187-A00A-9EB934AA598C}" destId="{968AF4BE-4974-4BD5-85C7-35A0B47C6F8A}" srcOrd="0" destOrd="0" presId="urn:microsoft.com/office/officeart/2005/8/layout/hierarchy2"/>
+    <dgm:cxn modelId="{397C3F08-7076-4A6C-AACB-6DE4F0397E89}" type="presParOf" srcId="{968AF4BE-4974-4BD5-85C7-35A0B47C6F8A}" destId="{6F424515-AE64-4689-98CF-DEE19DC54531}" srcOrd="0" destOrd="0" presId="urn:microsoft.com/office/officeart/2005/8/layout/hierarchy2"/>
+    <dgm:cxn modelId="{72993C96-8AFD-46AD-AF7A-56462E0A7D17}" type="presParOf" srcId="{397AEE95-8A0C-4187-A00A-9EB934AA598C}" destId="{EB924A49-A3F3-497C-ACC4-327EDE264F60}" srcOrd="1" destOrd="0" presId="urn:microsoft.com/office/officeart/2005/8/layout/hierarchy2"/>
+    <dgm:cxn modelId="{F75506BE-AA6B-4F90-89AD-710D8897B934}" type="presParOf" srcId="{EB924A49-A3F3-497C-ACC4-327EDE264F60}" destId="{D63F150D-0E96-4C27-A427-95C317656D1D}" srcOrd="0" destOrd="0" presId="urn:microsoft.com/office/officeart/2005/8/layout/hierarchy2"/>
+    <dgm:cxn modelId="{3D2755D4-C080-4E37-9A98-CA78FC41487B}" type="presParOf" srcId="{EB924A49-A3F3-497C-ACC4-327EDE264F60}" destId="{1491B2AE-5B55-45CE-B988-8E12BEB8BF55}" srcOrd="1" destOrd="0" presId="urn:microsoft.com/office/officeart/2005/8/layout/hierarchy2"/>
+    <dgm:cxn modelId="{7279F91A-3898-4FD7-B55A-EDCB705B510E}" type="presParOf" srcId="{397AEE95-8A0C-4187-A00A-9EB934AA598C}" destId="{AEBC5B76-A737-49A2-B533-66F2022C87AD}" srcOrd="2" destOrd="0" presId="urn:microsoft.com/office/officeart/2005/8/layout/hierarchy2"/>
+    <dgm:cxn modelId="{D77826CC-F07F-4C3A-80D5-962AE57D8C13}" type="presParOf" srcId="{AEBC5B76-A737-49A2-B533-66F2022C87AD}" destId="{2D4C1DD3-7A1B-4669-AB42-72A65ACFF1A8}" srcOrd="0" destOrd="0" presId="urn:microsoft.com/office/officeart/2005/8/layout/hierarchy2"/>
+    <dgm:cxn modelId="{F5F80C00-C831-401E-B320-20B509ABF04A}" type="presParOf" srcId="{397AEE95-8A0C-4187-A00A-9EB934AA598C}" destId="{9F7C6272-585E-4DDA-B1DC-EB4580AF2AB2}" srcOrd="3" destOrd="0" presId="urn:microsoft.com/office/officeart/2005/8/layout/hierarchy2"/>
+    <dgm:cxn modelId="{970DAD37-DE73-46AC-BE9D-11DB91B70AE0}" type="presParOf" srcId="{9F7C6272-585E-4DDA-B1DC-EB4580AF2AB2}" destId="{DE27DD97-4305-47FC-AFB0-35E1E791B27F}" srcOrd="0" destOrd="0" presId="urn:microsoft.com/office/officeart/2005/8/layout/hierarchy2"/>
+    <dgm:cxn modelId="{DF9F3B81-CED3-4B91-94A5-813F7EB1AA20}" type="presParOf" srcId="{9F7C6272-585E-4DDA-B1DC-EB4580AF2AB2}" destId="{4A028989-708D-4CC4-885B-928EC3B6636B}" srcOrd="1" destOrd="0" presId="urn:microsoft.com/office/officeart/2005/8/layout/hierarchy2"/>
+    <dgm:cxn modelId="{669E22EB-84C8-47FB-AAA2-93E18626C33C}" type="presParOf" srcId="{4A028989-708D-4CC4-885B-928EC3B6636B}" destId="{EBFADA6F-FD50-43FB-87CB-15B1D9AA94CD}" srcOrd="0" destOrd="0" presId="urn:microsoft.com/office/officeart/2005/8/layout/hierarchy2"/>
+    <dgm:cxn modelId="{79FE1EE0-447F-4B05-9AF3-22B71BCF8A6F}" type="presParOf" srcId="{EBFADA6F-FD50-43FB-87CB-15B1D9AA94CD}" destId="{D2E89353-C1DC-4D8C-81F7-770019C69DEF}" srcOrd="0" destOrd="0" presId="urn:microsoft.com/office/officeart/2005/8/layout/hierarchy2"/>
+    <dgm:cxn modelId="{AADAC51F-0D04-42B7-AA45-5921C4B39749}" type="presParOf" srcId="{4A028989-708D-4CC4-885B-928EC3B6636B}" destId="{CC9BC564-3787-4383-9FFC-61D9D0588B21}" srcOrd="1" destOrd="0" presId="urn:microsoft.com/office/officeart/2005/8/layout/hierarchy2"/>
+    <dgm:cxn modelId="{B41691A9-8039-4C04-85FF-2B53D7871C73}" type="presParOf" srcId="{CC9BC564-3787-4383-9FFC-61D9D0588B21}" destId="{858F7110-3310-4783-BBA8-7EC1E711C660}" srcOrd="0" destOrd="0" presId="urn:microsoft.com/office/officeart/2005/8/layout/hierarchy2"/>
+    <dgm:cxn modelId="{99DEDF3E-96EB-42DB-99A7-1D4C1D83CEEC}" type="presParOf" srcId="{CC9BC564-3787-4383-9FFC-61D9D0588B21}" destId="{65C1A66E-C56C-4171-AB97-8297D46BDB88}" srcOrd="1" destOrd="0" presId="urn:microsoft.com/office/officeart/2005/8/layout/hierarchy2"/>
+    <dgm:cxn modelId="{FE02C3F2-EC84-42D2-8936-94F25B27F875}" type="presParOf" srcId="{397AEE95-8A0C-4187-A00A-9EB934AA598C}" destId="{9EFBE792-9572-41CC-B394-D06BBCFDDEA7}" srcOrd="4" destOrd="0" presId="urn:microsoft.com/office/officeart/2005/8/layout/hierarchy2"/>
+    <dgm:cxn modelId="{200871F9-AA04-4955-9104-220EF4D20F9B}" type="presParOf" srcId="{9EFBE792-9572-41CC-B394-D06BBCFDDEA7}" destId="{E36A5456-E43A-492B-ABAE-06F81987E8E0}" srcOrd="0" destOrd="0" presId="urn:microsoft.com/office/officeart/2005/8/layout/hierarchy2"/>
+    <dgm:cxn modelId="{833F53F6-1CA7-483E-8C56-CFF3CBDA5E66}" type="presParOf" srcId="{397AEE95-8A0C-4187-A00A-9EB934AA598C}" destId="{6D225540-AFA0-415E-A130-ABE75225B256}" srcOrd="5" destOrd="0" presId="urn:microsoft.com/office/officeart/2005/8/layout/hierarchy2"/>
+    <dgm:cxn modelId="{7A6A2112-9D61-483A-B47B-C3F367C79F2D}" type="presParOf" srcId="{6D225540-AFA0-415E-A130-ABE75225B256}" destId="{37C38F7E-4D19-426C-A64E-1CBDFC363BB7}" srcOrd="0" destOrd="0" presId="urn:microsoft.com/office/officeart/2005/8/layout/hierarchy2"/>
+    <dgm:cxn modelId="{929A7D6C-0613-4221-B542-BFDB17345CF9}" type="presParOf" srcId="{6D225540-AFA0-415E-A130-ABE75225B256}" destId="{F4349A4C-5F5C-42E6-B925-D581139B19CA}" srcOrd="1" destOrd="0" presId="urn:microsoft.com/office/officeart/2005/8/layout/hierarchy2"/>
+    <dgm:cxn modelId="{B79D4CC6-E757-42CB-AA87-7978D7C5CCA4}" type="presParOf" srcId="{BE75B47B-3650-4F5E-B461-4EF0A961DD5A}" destId="{A8464F86-5444-4B1D-8904-D5D84FB93A63}" srcOrd="2" destOrd="0" presId="urn:microsoft.com/office/officeart/2005/8/layout/hierarchy2"/>
+    <dgm:cxn modelId="{A065C425-1020-415C-AEE7-E1575D953D19}" type="presParOf" srcId="{A8464F86-5444-4B1D-8904-D5D84FB93A63}" destId="{ECBF6DD1-22FB-4942-9A69-C2E334F2B933}" srcOrd="0" destOrd="0" presId="urn:microsoft.com/office/officeart/2005/8/layout/hierarchy2"/>
+    <dgm:cxn modelId="{A81F87E8-DD4E-4D4F-8587-DEEFA9152C5B}" type="presParOf" srcId="{BE75B47B-3650-4F5E-B461-4EF0A961DD5A}" destId="{E0C7B8DF-83A1-45D9-B9D9-9ED1C37E4CA4}" srcOrd="3" destOrd="0" presId="urn:microsoft.com/office/officeart/2005/8/layout/hierarchy2"/>
+    <dgm:cxn modelId="{9E24C532-3A74-4427-8C24-C5BD527A2B75}" type="presParOf" srcId="{E0C7B8DF-83A1-45D9-B9D9-9ED1C37E4CA4}" destId="{FFF314B7-9492-4462-8B1C-7BC33784FA0A}" srcOrd="0" destOrd="0" presId="urn:microsoft.com/office/officeart/2005/8/layout/hierarchy2"/>
+    <dgm:cxn modelId="{49EF5EE9-5FD8-4F13-80D7-313BFDE4AD81}" type="presParOf" srcId="{E0C7B8DF-83A1-45D9-B9D9-9ED1C37E4CA4}" destId="{F4FA03A4-3DA6-47F7-9A77-3B374796CB77}" srcOrd="1" destOrd="0" presId="urn:microsoft.com/office/officeart/2005/8/layout/hierarchy2"/>
+    <dgm:cxn modelId="{1C1FC3DA-8511-4500-B1DE-66987D325ED1}" type="presParOf" srcId="{F4FA03A4-3DA6-47F7-9A77-3B374796CB77}" destId="{8E5DD861-D493-4A0A-B81E-EB2108ED9BB3}" srcOrd="0" destOrd="0" presId="urn:microsoft.com/office/officeart/2005/8/layout/hierarchy2"/>
+    <dgm:cxn modelId="{18EC9269-5D26-4F53-9E7E-9F25F2AEC864}" type="presParOf" srcId="{8E5DD861-D493-4A0A-B81E-EB2108ED9BB3}" destId="{C0DFBE07-132A-42A3-A5E2-F594000B2340}" srcOrd="0" destOrd="0" presId="urn:microsoft.com/office/officeart/2005/8/layout/hierarchy2"/>
+    <dgm:cxn modelId="{FA6E50FC-0A7B-47E8-AC6F-B73C470598F4}" type="presParOf" srcId="{F4FA03A4-3DA6-47F7-9A77-3B374796CB77}" destId="{D48AA310-08E8-41B2-9889-9054306545F3}" srcOrd="1" destOrd="0" presId="urn:microsoft.com/office/officeart/2005/8/layout/hierarchy2"/>
+    <dgm:cxn modelId="{8FC12530-633C-4DB6-9970-191A4CFBD00C}" type="presParOf" srcId="{D48AA310-08E8-41B2-9889-9054306545F3}" destId="{A21B35AB-A6E7-40B0-A48C-F2137E09EDE9}" srcOrd="0" destOrd="0" presId="urn:microsoft.com/office/officeart/2005/8/layout/hierarchy2"/>
+    <dgm:cxn modelId="{A5D3AD0D-789C-4DEE-B99E-4E3C7105F30C}" type="presParOf" srcId="{D48AA310-08E8-41B2-9889-9054306545F3}" destId="{8B5CE3EF-0622-44C1-849C-2057D356BCBF}" srcOrd="1" destOrd="0" presId="urn:microsoft.com/office/officeart/2005/8/layout/hierarchy2"/>
+    <dgm:cxn modelId="{53854FE3-B17E-4CAA-B84D-7F0D1CE21E83}" type="presParOf" srcId="{F4FA03A4-3DA6-47F7-9A77-3B374796CB77}" destId="{D36435EE-5DD9-4CB1-80E2-64E88C5269A2}" srcOrd="2" destOrd="0" presId="urn:microsoft.com/office/officeart/2005/8/layout/hierarchy2"/>
+    <dgm:cxn modelId="{1D7CF798-9D98-4ECD-B0CA-391446ED698D}" type="presParOf" srcId="{D36435EE-5DD9-4CB1-80E2-64E88C5269A2}" destId="{2FF43323-1B88-4D6E-A12C-28C1BD2304F7}" srcOrd="0" destOrd="0" presId="urn:microsoft.com/office/officeart/2005/8/layout/hierarchy2"/>
+    <dgm:cxn modelId="{E658C91C-46B6-44FD-9FA7-C3BA9AF1A504}" type="presParOf" srcId="{F4FA03A4-3DA6-47F7-9A77-3B374796CB77}" destId="{36D12C6A-C33F-444D-985E-C87528F365EF}" srcOrd="3" destOrd="0" presId="urn:microsoft.com/office/officeart/2005/8/layout/hierarchy2"/>
+    <dgm:cxn modelId="{525FF674-3849-4935-AACE-9330126BEAAD}" type="presParOf" srcId="{36D12C6A-C33F-444D-985E-C87528F365EF}" destId="{D91136A0-BBA5-4033-85D4-E551E48A4097}" srcOrd="0" destOrd="0" presId="urn:microsoft.com/office/officeart/2005/8/layout/hierarchy2"/>
+    <dgm:cxn modelId="{F418A7D3-8C33-4CD2-96E2-3AE9C8165DAB}" type="presParOf" srcId="{36D12C6A-C33F-444D-985E-C87528F365EF}" destId="{18A8A596-414D-45EC-82A0-4CE6CE2BCEAF}" srcOrd="1" destOrd="0" presId="urn:microsoft.com/office/officeart/2005/8/layout/hierarchy2"/>
+    <dgm:cxn modelId="{841C8B7E-FA0F-4F9A-A0BE-B6C3087B1A12}" type="presParOf" srcId="{F4FA03A4-3DA6-47F7-9A77-3B374796CB77}" destId="{215E04C8-8ADC-4870-8072-6C6871A934E8}" srcOrd="4" destOrd="0" presId="urn:microsoft.com/office/officeart/2005/8/layout/hierarchy2"/>
+    <dgm:cxn modelId="{5900DCEA-063B-4762-A3EE-ECE230533767}" type="presParOf" srcId="{215E04C8-8ADC-4870-8072-6C6871A934E8}" destId="{881DB251-9FB1-4300-9BCC-5ED061EBD6BA}" srcOrd="0" destOrd="0" presId="urn:microsoft.com/office/officeart/2005/8/layout/hierarchy2"/>
+    <dgm:cxn modelId="{0510DD7D-3758-4D81-9DE5-FC84E73C0CDF}" type="presParOf" srcId="{F4FA03A4-3DA6-47F7-9A77-3B374796CB77}" destId="{99095670-E0F4-480E-9255-5D1CF51C2306}" srcOrd="5" destOrd="0" presId="urn:microsoft.com/office/officeart/2005/8/layout/hierarchy2"/>
+    <dgm:cxn modelId="{CEC401CE-36D3-48DC-B3BC-1FFC6E55A3D2}" type="presParOf" srcId="{99095670-E0F4-480E-9255-5D1CF51C2306}" destId="{288590B9-AA3F-44E1-86EF-EEFFCBA51BD5}" srcOrd="0" destOrd="0" presId="urn:microsoft.com/office/officeart/2005/8/layout/hierarchy2"/>
+    <dgm:cxn modelId="{DA5A14BB-5840-4DAE-84F0-685D838E869A}" type="presParOf" srcId="{99095670-E0F4-480E-9255-5D1CF51C2306}" destId="{C9ADEDFB-79EA-4185-B0EC-F6EC4D8F782E}" srcOrd="1" destOrd="0" presId="urn:microsoft.com/office/officeart/2005/8/layout/hierarchy2"/>
+    <dgm:cxn modelId="{B6B53BB7-40B6-4508-913A-0CAC6B22DD40}" type="presParOf" srcId="{F4FA03A4-3DA6-47F7-9A77-3B374796CB77}" destId="{D955C53B-B716-4B38-9366-F9DF3D076BCB}" srcOrd="6" destOrd="0" presId="urn:microsoft.com/office/officeart/2005/8/layout/hierarchy2"/>
+    <dgm:cxn modelId="{835D297D-C350-4F99-9082-FA7FB8B1ACD5}" type="presParOf" srcId="{D955C53B-B716-4B38-9366-F9DF3D076BCB}" destId="{1FDB852C-60D2-4512-8688-DBBE489C7C32}" srcOrd="0" destOrd="0" presId="urn:microsoft.com/office/officeart/2005/8/layout/hierarchy2"/>
+    <dgm:cxn modelId="{DCC3398C-F4E3-49AB-A25B-DCF6E422B5A7}" type="presParOf" srcId="{F4FA03A4-3DA6-47F7-9A77-3B374796CB77}" destId="{4D2DD327-F21E-40DF-89CF-2531CE508332}" srcOrd="7" destOrd="0" presId="urn:microsoft.com/office/officeart/2005/8/layout/hierarchy2"/>
+    <dgm:cxn modelId="{990431C1-8629-4A1F-AC73-BBB3FCD72655}" type="presParOf" srcId="{4D2DD327-F21E-40DF-89CF-2531CE508332}" destId="{98EDA116-065D-473B-983B-F7A1A4E0692D}" srcOrd="0" destOrd="0" presId="urn:microsoft.com/office/officeart/2005/8/layout/hierarchy2"/>
+    <dgm:cxn modelId="{EDAD889E-7E99-44EA-9F9F-F489EE1A5591}" type="presParOf" srcId="{4D2DD327-F21E-40DF-89CF-2531CE508332}" destId="{DF92D010-B557-4787-97CA-5DC4251ABFBB}" srcOrd="1" destOrd="0" presId="urn:microsoft.com/office/officeart/2005/8/layout/hierarchy2"/>
   </dgm:cxnLst>
   <dgm:bg/>
   <dgm:whole/>
@@ -20766,103 +19941,103 @@
     </dgm:pt>
   </dgm:ptLst>
   <dgm:cxnLst>
+    <dgm:cxn modelId="{AC920BB7-A753-467C-81F6-DF178EEB0343}" type="presOf" srcId="{F20EDC0B-CCE5-4D9D-9982-89A201087390}" destId="{CAE1C8E1-FF9C-459C-820F-5A372E5B5202}" srcOrd="1" destOrd="0" presId="urn:microsoft.com/office/officeart/2005/8/layout/hierarchy2"/>
+    <dgm:cxn modelId="{4A8D70D2-1DF2-4369-93F6-D819F612F668}" type="presOf" srcId="{83FAD934-5D5B-40FC-B3CA-D6105DE3D322}" destId="{19EBF599-727A-47CA-B105-7B4051DFB8C7}" srcOrd="1" destOrd="0" presId="urn:microsoft.com/office/officeart/2005/8/layout/hierarchy2"/>
+    <dgm:cxn modelId="{7E7159D9-21CD-4989-AA24-9EC6E3685DCB}" type="presOf" srcId="{B503AF60-5EB5-4190-8EFC-246E35833849}" destId="{F53448B5-447F-4F1A-81C6-1F0D19E192DD}" srcOrd="0" destOrd="0" presId="urn:microsoft.com/office/officeart/2005/8/layout/hierarchy2"/>
+    <dgm:cxn modelId="{253C3F04-CEC6-41F9-AC2D-4160412B81D6}" type="presOf" srcId="{F20EDC0B-CCE5-4D9D-9982-89A201087390}" destId="{674BA392-5914-4B78-A520-EE26D65D05C8}" srcOrd="0" destOrd="0" presId="urn:microsoft.com/office/officeart/2005/8/layout/hierarchy2"/>
+    <dgm:cxn modelId="{589CF10A-13E4-4E51-BF9F-28782A6AA863}" type="presOf" srcId="{7BC373CD-A346-4D76-9165-35DCB418DD6B}" destId="{4E10DB54-35ED-4D9F-B388-F6C78413B8E9}" srcOrd="0" destOrd="0" presId="urn:microsoft.com/office/officeart/2005/8/layout/hierarchy2"/>
+    <dgm:cxn modelId="{D4445B13-46F9-4298-8EF3-3D7743530902}" srcId="{D4D9B399-9B7F-46DA-97B2-FED098F5DA6B}" destId="{86643E8D-F7CB-4F7B-B35A-FF26EACC433C}" srcOrd="1" destOrd="0" parTransId="{5E47499F-6F41-4F22-A420-01A675CE6103}" sibTransId="{DB2EC02B-535E-4B00-9144-23BE3F31800E}"/>
+    <dgm:cxn modelId="{95F90352-7EDC-47F9-B19C-0F1D57C52C82}" type="presOf" srcId="{BABCE05A-4544-49DE-A70D-EBD4C2932AA1}" destId="{12FD7525-DB42-46F9-B8FD-D33568A05731}" srcOrd="1" destOrd="0" presId="urn:microsoft.com/office/officeart/2005/8/layout/hierarchy2"/>
+    <dgm:cxn modelId="{F555E509-35E7-45BF-AB89-2EB13F0E5237}" type="presOf" srcId="{BABCE05A-4544-49DE-A70D-EBD4C2932AA1}" destId="{B4361C68-E191-4E89-B0BD-BAD091626B5B}" srcOrd="0" destOrd="0" presId="urn:microsoft.com/office/officeart/2005/8/layout/hierarchy2"/>
+    <dgm:cxn modelId="{AE9EFABE-5B4A-478E-B077-D9FE19460CD9}" type="presOf" srcId="{753D8466-5B43-4022-9EA6-80697AD791EF}" destId="{2938BCE4-55BC-4FA7-8B13-8D7362E71CAD}" srcOrd="0" destOrd="0" presId="urn:microsoft.com/office/officeart/2005/8/layout/hierarchy2"/>
+    <dgm:cxn modelId="{E44FC5A1-B543-457B-AE04-3092AC8D01A0}" type="presOf" srcId="{C3D618C2-BF81-4220-A584-D841429B7058}" destId="{CA6C5886-D1D3-4819-90BD-4BAC8F1EE87D}" srcOrd="0" destOrd="0" presId="urn:microsoft.com/office/officeart/2005/8/layout/hierarchy2"/>
+    <dgm:cxn modelId="{989A0E04-2F2C-4591-9E1D-E2E7E7D0C181}" type="presOf" srcId="{7BC373CD-A346-4D76-9165-35DCB418DD6B}" destId="{F67B909A-A307-4E9B-9469-45A779E59A51}" srcOrd="1" destOrd="0" presId="urn:microsoft.com/office/officeart/2005/8/layout/hierarchy2"/>
+    <dgm:cxn modelId="{F14138C1-A3B2-4AE2-A00B-7F7DE38EAA68}" srcId="{5AA90255-5B35-44C4-B702-E81F223BEFD8}" destId="{45CDA3C7-8713-4369-838A-8B5F475DA36B}" srcOrd="0" destOrd="0" parTransId="{139FABCB-F47A-4731-86FD-9DEB34D850B8}" sibTransId="{7D179423-A3B9-4F05-A55D-89D4307A11C9}"/>
+    <dgm:cxn modelId="{C353768D-EED9-4E80-8091-56483B0ECF51}" srcId="{D4D9B399-9B7F-46DA-97B2-FED098F5DA6B}" destId="{C3D618C2-BF81-4220-A584-D841429B7058}" srcOrd="0" destOrd="0" parTransId="{BABCE05A-4544-49DE-A70D-EBD4C2932AA1}" sibTransId="{C88A3667-CC99-4312-8DC1-79D7EC0A2D9C}"/>
+    <dgm:cxn modelId="{76EFA071-83AD-4DB1-A490-E222C5D851D9}" type="presOf" srcId="{076B6350-4EE3-45E3-9904-173A771DF62A}" destId="{BE306FCD-9806-4F30-B3B1-CA273857349C}" srcOrd="0" destOrd="0" presId="urn:microsoft.com/office/officeart/2005/8/layout/hierarchy2"/>
+    <dgm:cxn modelId="{D423DDC5-EA7E-41C5-B9DD-7483A714408D}" type="presOf" srcId="{96FC7229-231F-4CA5-9914-6E9A83756569}" destId="{1906A700-A645-429B-8F9F-2A4F59D4835E}" srcOrd="0" destOrd="0" presId="urn:microsoft.com/office/officeart/2005/8/layout/hierarchy2"/>
+    <dgm:cxn modelId="{8E864D56-4E0E-40FF-95FF-B1E8112BA322}" type="presOf" srcId="{9F4AA07C-F7C0-4EE0-B444-1A0A99B21C5A}" destId="{EB2274FC-15F8-41B7-935B-E389FD47AFD1}" srcOrd="0" destOrd="0" presId="urn:microsoft.com/office/officeart/2005/8/layout/hierarchy2"/>
+    <dgm:cxn modelId="{A80A4F65-7375-4E8E-9CED-0483DD45593D}" srcId="{3958656D-BDA3-48B8-B715-8A44FDE6304E}" destId="{B503AF60-5EB5-4190-8EFC-246E35833849}" srcOrd="1" destOrd="0" parTransId="{9F4AA07C-F7C0-4EE0-B444-1A0A99B21C5A}" sibTransId="{97EEA01A-8995-4136-9B0E-B8636C2DDA04}"/>
     <dgm:cxn modelId="{32ABE36F-B84E-48F4-BC67-8F5D825C7F85}" srcId="{076B6350-4EE3-45E3-9904-173A771DF62A}" destId="{D4D9B399-9B7F-46DA-97B2-FED098F5DA6B}" srcOrd="0" destOrd="0" parTransId="{E6A38AA6-80D6-4020-A52C-B824CD5FBB0F}" sibTransId="{48A5178F-146C-4A23-8FF2-2E99B30882F8}"/>
-    <dgm:cxn modelId="{A80A4F65-7375-4E8E-9CED-0483DD45593D}" srcId="{3958656D-BDA3-48B8-B715-8A44FDE6304E}" destId="{B503AF60-5EB5-4190-8EFC-246E35833849}" srcOrd="1" destOrd="0" parTransId="{9F4AA07C-F7C0-4EE0-B444-1A0A99B21C5A}" sibTransId="{97EEA01A-8995-4136-9B0E-B8636C2DDA04}"/>
+    <dgm:cxn modelId="{59B37166-95E3-4ECA-8AD9-F8DC31DF64F0}" type="presOf" srcId="{50BC2FEF-90AA-4887-A217-BCE929A4632A}" destId="{FDA47220-895B-4A69-B2BB-8BF8C016FF4B}" srcOrd="0" destOrd="0" presId="urn:microsoft.com/office/officeart/2005/8/layout/hierarchy2"/>
+    <dgm:cxn modelId="{2EEB0E58-5AC2-46CD-961B-8E6721651ABD}" type="presOf" srcId="{86643E8D-F7CB-4F7B-B35A-FF26EACC433C}" destId="{419BEB18-32F6-4B18-9238-A8818FE634FC}" srcOrd="0" destOrd="0" presId="urn:microsoft.com/office/officeart/2005/8/layout/hierarchy2"/>
+    <dgm:cxn modelId="{CB2AF0F8-F676-4441-827F-EE2F8E8F2FAA}" type="presOf" srcId="{45CDA3C7-8713-4369-838A-8B5F475DA36B}" destId="{A1B1FB24-4A19-4073-B3DA-7D6FAFFD6611}" srcOrd="0" destOrd="0" presId="urn:microsoft.com/office/officeart/2005/8/layout/hierarchy2"/>
+    <dgm:cxn modelId="{538D4E8A-2FCB-44A5-8D72-5B119163C0DE}" type="presOf" srcId="{753D8466-5B43-4022-9EA6-80697AD791EF}" destId="{A6341011-54EC-4E06-9306-EAF2DE56CD2C}" srcOrd="1" destOrd="0" presId="urn:microsoft.com/office/officeart/2005/8/layout/hierarchy2"/>
+    <dgm:cxn modelId="{05662E1A-2AB8-4F3B-A55A-DF9BCDF50476}" type="presOf" srcId="{5E47499F-6F41-4F22-A420-01A675CE6103}" destId="{E11C7B6F-7180-43A5-992E-3EA5851F2391}" srcOrd="0" destOrd="0" presId="urn:microsoft.com/office/officeart/2005/8/layout/hierarchy2"/>
+    <dgm:cxn modelId="{07BD2B38-7FB8-4186-82E1-9F6124E99CE1}" type="presOf" srcId="{7B2890D2-36E9-4029-898C-FC7E72272380}" destId="{497DB5E4-8EF3-40EA-9803-E80F51F19C35}" srcOrd="0" destOrd="0" presId="urn:microsoft.com/office/officeart/2005/8/layout/hierarchy2"/>
+    <dgm:cxn modelId="{C95BEEC2-8BA4-4DC2-87D2-15D5758ECA1A}" type="presOf" srcId="{139FABCB-F47A-4731-86FD-9DEB34D850B8}" destId="{86416187-05A5-41DD-ADA2-C443892DABB2}" srcOrd="1" destOrd="0" presId="urn:microsoft.com/office/officeart/2005/8/layout/hierarchy2"/>
+    <dgm:cxn modelId="{6DB22454-92CA-4F19-856C-E68C99C3B98F}" type="presOf" srcId="{9F4AA07C-F7C0-4EE0-B444-1A0A99B21C5A}" destId="{87E32AC2-4577-44E3-BD84-D5E3BD970540}" srcOrd="1" destOrd="0" presId="urn:microsoft.com/office/officeart/2005/8/layout/hierarchy2"/>
+    <dgm:cxn modelId="{97CD5736-54C6-4ACB-8C56-28D4F8AF533A}" srcId="{076B6350-4EE3-45E3-9904-173A771DF62A}" destId="{3958656D-BDA3-48B8-B715-8A44FDE6304E}" srcOrd="2" destOrd="0" parTransId="{6990C93A-7D15-43F9-A3BA-EF955BCEFB0F}" sibTransId="{D8D28F1D-BA72-4B54-B03D-1B8F6862319E}"/>
+    <dgm:cxn modelId="{A83F8FFC-C1CB-480D-BD89-7E17B5C8349E}" type="presOf" srcId="{D4D9B399-9B7F-46DA-97B2-FED098F5DA6B}" destId="{6E6D9CAD-33D1-4ABE-986B-53D6D631EB94}" srcOrd="0" destOrd="0" presId="urn:microsoft.com/office/officeart/2005/8/layout/hierarchy2"/>
+    <dgm:cxn modelId="{CD688725-DE90-4245-A4AA-E82D2275B325}" srcId="{45CDA3C7-8713-4369-838A-8B5F475DA36B}" destId="{DC7A1CA0-5D34-4F3B-A580-15CFD66EA796}" srcOrd="2" destOrd="0" parTransId="{753D8466-5B43-4022-9EA6-80697AD791EF}" sibTransId="{93D5BA25-8BAF-4D7D-969F-34AFD1EF368C}"/>
+    <dgm:cxn modelId="{E24BE346-4863-4F38-9349-415B381F4628}" type="presOf" srcId="{5E47499F-6F41-4F22-A420-01A675CE6103}" destId="{FB48A239-373B-4448-BD7F-C055FA9C8C48}" srcOrd="1" destOrd="0" presId="urn:microsoft.com/office/officeart/2005/8/layout/hierarchy2"/>
+    <dgm:cxn modelId="{7E3C541B-032F-416C-A1AC-7C1BD89D5BB5}" srcId="{45CDA3C7-8713-4369-838A-8B5F475DA36B}" destId="{96FC7229-231F-4CA5-9914-6E9A83756569}" srcOrd="1" destOrd="0" parTransId="{7BC373CD-A346-4D76-9165-35DCB418DD6B}" sibTransId="{2C4CAAAA-9463-4CC1-AF37-CEDDE9349C90}"/>
+    <dgm:cxn modelId="{F9B1644F-E249-48EB-97B5-22C2400DED34}" srcId="{D4D9B399-9B7F-46DA-97B2-FED098F5DA6B}" destId="{80D7FF03-79A4-410F-8B98-6A9724B85CBA}" srcOrd="2" destOrd="0" parTransId="{83FAD934-5D5B-40FC-B3CA-D6105DE3D322}" sibTransId="{30CB0A91-0FCE-45F8-A754-700AB3BFFDC6}"/>
+    <dgm:cxn modelId="{5400F420-25F7-4F24-AEEF-ED01BCF2CDAA}" type="presOf" srcId="{50BC2FEF-90AA-4887-A217-BCE929A4632A}" destId="{9F0B1A31-63BD-41F6-82FC-F5574A92E909}" srcOrd="1" destOrd="0" presId="urn:microsoft.com/office/officeart/2005/8/layout/hierarchy2"/>
+    <dgm:cxn modelId="{4CE301CD-89A8-41A8-9F17-DEC7FF5575CF}" srcId="{076B6350-4EE3-45E3-9904-173A771DF62A}" destId="{5AA90255-5B35-44C4-B702-E81F223BEFD8}" srcOrd="1" destOrd="0" parTransId="{2854FE16-3A46-47EE-A032-1136B67EB2C8}" sibTransId="{7B5E0C86-564B-4BB8-9398-E23143C8B801}"/>
+    <dgm:cxn modelId="{7FB55B4B-D778-485E-80DB-622F39D1A15E}" srcId="{3958656D-BDA3-48B8-B715-8A44FDE6304E}" destId="{7B2890D2-36E9-4029-898C-FC7E72272380}" srcOrd="0" destOrd="0" parTransId="{F20EDC0B-CCE5-4D9D-9982-89A201087390}" sibTransId="{0DDB3E07-6F3E-4DE7-8E05-649EA4E9106B}"/>
+    <dgm:cxn modelId="{44DEB966-A878-42CA-AB93-D0DA7B46B717}" type="presOf" srcId="{DC7A1CA0-5D34-4F3B-A580-15CFD66EA796}" destId="{368F1645-5A66-45DB-B296-C23315AB7E22}" srcOrd="0" destOrd="0" presId="urn:microsoft.com/office/officeart/2005/8/layout/hierarchy2"/>
+    <dgm:cxn modelId="{D90B9496-B326-45BF-802D-2DBCB7D04D73}" type="presOf" srcId="{5AA90255-5B35-44C4-B702-E81F223BEFD8}" destId="{3985982F-35AF-48B0-84C6-0C8F1D9EF2FA}" srcOrd="0" destOrd="0" presId="urn:microsoft.com/office/officeart/2005/8/layout/hierarchy2"/>
+    <dgm:cxn modelId="{23423D85-25CD-40A9-A700-D7825D32CA8D}" type="presOf" srcId="{139FABCB-F47A-4731-86FD-9DEB34D850B8}" destId="{AB7C6CD4-FF75-4E23-A8C3-0A2318DBB1D6}" srcOrd="0" destOrd="0" presId="urn:microsoft.com/office/officeart/2005/8/layout/hierarchy2"/>
+    <dgm:cxn modelId="{AE243099-9BBA-4275-95DA-78C30978322D}" type="presOf" srcId="{80D7FF03-79A4-410F-8B98-6A9724B85CBA}" destId="{47ACED10-AF50-4A06-8AC5-32A97AE3B1C8}" srcOrd="0" destOrd="0" presId="urn:microsoft.com/office/officeart/2005/8/layout/hierarchy2"/>
+    <dgm:cxn modelId="{35997AC7-C443-4D0E-903F-3DFF9747B5C6}" type="presOf" srcId="{3958656D-BDA3-48B8-B715-8A44FDE6304E}" destId="{2AEF7D3A-FF38-45BC-9B3E-D40CCE847072}" srcOrd="0" destOrd="0" presId="urn:microsoft.com/office/officeart/2005/8/layout/hierarchy2"/>
     <dgm:cxn modelId="{96C6A9B5-7C0D-453A-8D3D-838B1E47CC7C}" srcId="{45CDA3C7-8713-4369-838A-8B5F475DA36B}" destId="{8B8178A4-03D0-4F83-88CD-9E6E781603E6}" srcOrd="0" destOrd="0" parTransId="{50BC2FEF-90AA-4887-A217-BCE929A4632A}" sibTransId="{0B865DCC-B624-40ED-970E-B677A52C4467}"/>
-    <dgm:cxn modelId="{7F4668DD-B72A-4B6A-BE0A-4454AADBBB2B}" type="presOf" srcId="{45CDA3C7-8713-4369-838A-8B5F475DA36B}" destId="{A1B1FB24-4A19-4073-B3DA-7D6FAFFD6611}" srcOrd="0" destOrd="0" presId="urn:microsoft.com/office/officeart/2005/8/layout/hierarchy2"/>
-    <dgm:cxn modelId="{FB0BEAEA-19A0-4622-804C-A8CB93F52049}" type="presOf" srcId="{B503AF60-5EB5-4190-8EFC-246E35833849}" destId="{F53448B5-447F-4F1A-81C6-1F0D19E192DD}" srcOrd="0" destOrd="0" presId="urn:microsoft.com/office/officeart/2005/8/layout/hierarchy2"/>
-    <dgm:cxn modelId="{8DB5CA5A-38E3-4919-A85C-437D87CFB216}" type="presOf" srcId="{753D8466-5B43-4022-9EA6-80697AD791EF}" destId="{2938BCE4-55BC-4FA7-8B13-8D7362E71CAD}" srcOrd="0" destOrd="0" presId="urn:microsoft.com/office/officeart/2005/8/layout/hierarchy2"/>
-    <dgm:cxn modelId="{1699635D-E36F-4D39-8984-094864AEA10C}" type="presOf" srcId="{5E47499F-6F41-4F22-A420-01A675CE6103}" destId="{FB48A239-373B-4448-BD7F-C055FA9C8C48}" srcOrd="1" destOrd="0" presId="urn:microsoft.com/office/officeart/2005/8/layout/hierarchy2"/>
-    <dgm:cxn modelId="{4CE301CD-89A8-41A8-9F17-DEC7FF5575CF}" srcId="{076B6350-4EE3-45E3-9904-173A771DF62A}" destId="{5AA90255-5B35-44C4-B702-E81F223BEFD8}" srcOrd="1" destOrd="0" parTransId="{2854FE16-3A46-47EE-A032-1136B67EB2C8}" sibTransId="{7B5E0C86-564B-4BB8-9398-E23143C8B801}"/>
-    <dgm:cxn modelId="{F14138C1-A3B2-4AE2-A00B-7F7DE38EAA68}" srcId="{5AA90255-5B35-44C4-B702-E81F223BEFD8}" destId="{45CDA3C7-8713-4369-838A-8B5F475DA36B}" srcOrd="0" destOrd="0" parTransId="{139FABCB-F47A-4731-86FD-9DEB34D850B8}" sibTransId="{7D179423-A3B9-4F05-A55D-89D4307A11C9}"/>
-    <dgm:cxn modelId="{15FE2247-216E-4F4C-80E2-242806EE9B6C}" type="presOf" srcId="{83FAD934-5D5B-40FC-B3CA-D6105DE3D322}" destId="{19EBF599-727A-47CA-B105-7B4051DFB8C7}" srcOrd="1" destOrd="0" presId="urn:microsoft.com/office/officeart/2005/8/layout/hierarchy2"/>
-    <dgm:cxn modelId="{E266D530-408C-4BE3-B088-41DD7A387490}" type="presOf" srcId="{F20EDC0B-CCE5-4D9D-9982-89A201087390}" destId="{CAE1C8E1-FF9C-459C-820F-5A372E5B5202}" srcOrd="1" destOrd="0" presId="urn:microsoft.com/office/officeart/2005/8/layout/hierarchy2"/>
-    <dgm:cxn modelId="{E74F2783-F5E8-4A97-8981-108A2E888C01}" type="presOf" srcId="{BABCE05A-4544-49DE-A70D-EBD4C2932AA1}" destId="{12FD7525-DB42-46F9-B8FD-D33568A05731}" srcOrd="1" destOrd="0" presId="urn:microsoft.com/office/officeart/2005/8/layout/hierarchy2"/>
-    <dgm:cxn modelId="{BACFA4C3-FB6C-479A-A84B-D78DC82509DF}" type="presOf" srcId="{9F4AA07C-F7C0-4EE0-B444-1A0A99B21C5A}" destId="{87E32AC2-4577-44E3-BD84-D5E3BD970540}" srcOrd="1" destOrd="0" presId="urn:microsoft.com/office/officeart/2005/8/layout/hierarchy2"/>
-    <dgm:cxn modelId="{B0303C80-7909-4F3D-B0F3-774DC9F97AE2}" type="presOf" srcId="{86643E8D-F7CB-4F7B-B35A-FF26EACC433C}" destId="{419BEB18-32F6-4B18-9238-A8818FE634FC}" srcOrd="0" destOrd="0" presId="urn:microsoft.com/office/officeart/2005/8/layout/hierarchy2"/>
-    <dgm:cxn modelId="{89DB460E-474C-462A-A7A9-CC3E36A3A65C}" type="presOf" srcId="{7BC373CD-A346-4D76-9165-35DCB418DD6B}" destId="{4E10DB54-35ED-4D9F-B388-F6C78413B8E9}" srcOrd="0" destOrd="0" presId="urn:microsoft.com/office/officeart/2005/8/layout/hierarchy2"/>
-    <dgm:cxn modelId="{686041E9-CCA3-4E04-AC59-67B89D6D9837}" type="presOf" srcId="{80D7FF03-79A4-410F-8B98-6A9724B85CBA}" destId="{47ACED10-AF50-4A06-8AC5-32A97AE3B1C8}" srcOrd="0" destOrd="0" presId="urn:microsoft.com/office/officeart/2005/8/layout/hierarchy2"/>
-    <dgm:cxn modelId="{BC66E5DD-452F-4E18-A23B-E819D91C85E5}" type="presOf" srcId="{076B6350-4EE3-45E3-9904-173A771DF62A}" destId="{BE306FCD-9806-4F30-B3B1-CA273857349C}" srcOrd="0" destOrd="0" presId="urn:microsoft.com/office/officeart/2005/8/layout/hierarchy2"/>
-    <dgm:cxn modelId="{7FB55B4B-D778-485E-80DB-622F39D1A15E}" srcId="{3958656D-BDA3-48B8-B715-8A44FDE6304E}" destId="{7B2890D2-36E9-4029-898C-FC7E72272380}" srcOrd="0" destOrd="0" parTransId="{F20EDC0B-CCE5-4D9D-9982-89A201087390}" sibTransId="{0DDB3E07-6F3E-4DE7-8E05-649EA4E9106B}"/>
-    <dgm:cxn modelId="{C353768D-EED9-4E80-8091-56483B0ECF51}" srcId="{D4D9B399-9B7F-46DA-97B2-FED098F5DA6B}" destId="{C3D618C2-BF81-4220-A584-D841429B7058}" srcOrd="0" destOrd="0" parTransId="{BABCE05A-4544-49DE-A70D-EBD4C2932AA1}" sibTransId="{C88A3667-CC99-4312-8DC1-79D7EC0A2D9C}"/>
-    <dgm:cxn modelId="{F9B1644F-E249-48EB-97B5-22C2400DED34}" srcId="{D4D9B399-9B7F-46DA-97B2-FED098F5DA6B}" destId="{80D7FF03-79A4-410F-8B98-6A9724B85CBA}" srcOrd="2" destOrd="0" parTransId="{83FAD934-5D5B-40FC-B3CA-D6105DE3D322}" sibTransId="{30CB0A91-0FCE-45F8-A754-700AB3BFFDC6}"/>
-    <dgm:cxn modelId="{272824D5-A267-48F6-8072-7A2D96137693}" type="presOf" srcId="{F20EDC0B-CCE5-4D9D-9982-89A201087390}" destId="{674BA392-5914-4B78-A520-EE26D65D05C8}" srcOrd="0" destOrd="0" presId="urn:microsoft.com/office/officeart/2005/8/layout/hierarchy2"/>
-    <dgm:cxn modelId="{7E3C541B-032F-416C-A1AC-7C1BD89D5BB5}" srcId="{45CDA3C7-8713-4369-838A-8B5F475DA36B}" destId="{96FC7229-231F-4CA5-9914-6E9A83756569}" srcOrd="1" destOrd="0" parTransId="{7BC373CD-A346-4D76-9165-35DCB418DD6B}" sibTransId="{2C4CAAAA-9463-4CC1-AF37-CEDDE9349C90}"/>
-    <dgm:cxn modelId="{E248F26E-055A-440E-A89A-75812E9BF24B}" type="presOf" srcId="{50BC2FEF-90AA-4887-A217-BCE929A4632A}" destId="{9F0B1A31-63BD-41F6-82FC-F5574A92E909}" srcOrd="1" destOrd="0" presId="urn:microsoft.com/office/officeart/2005/8/layout/hierarchy2"/>
-    <dgm:cxn modelId="{F4F7C4AA-7B3E-465A-8208-2773B96AC0B2}" type="presOf" srcId="{BABCE05A-4544-49DE-A70D-EBD4C2932AA1}" destId="{B4361C68-E191-4E89-B0BD-BAD091626B5B}" srcOrd="0" destOrd="0" presId="urn:microsoft.com/office/officeart/2005/8/layout/hierarchy2"/>
-    <dgm:cxn modelId="{0CFD8AC7-C2F1-4AB4-9940-1B4E188971F7}" type="presOf" srcId="{C3D618C2-BF81-4220-A584-D841429B7058}" destId="{CA6C5886-D1D3-4819-90BD-4BAC8F1EE87D}" srcOrd="0" destOrd="0" presId="urn:microsoft.com/office/officeart/2005/8/layout/hierarchy2"/>
-    <dgm:cxn modelId="{E0597BEB-446C-4F1F-A362-7C9996414F1A}" type="presOf" srcId="{8B8178A4-03D0-4F83-88CD-9E6E781603E6}" destId="{C0C8DC8E-72DB-4A2E-A50E-DA1CA06D79E3}" srcOrd="0" destOrd="0" presId="urn:microsoft.com/office/officeart/2005/8/layout/hierarchy2"/>
-    <dgm:cxn modelId="{BD8F7D93-6112-427C-AA55-C1FFC62E5B3A}" type="presOf" srcId="{DC7A1CA0-5D34-4F3B-A580-15CFD66EA796}" destId="{368F1645-5A66-45DB-B296-C23315AB7E22}" srcOrd="0" destOrd="0" presId="urn:microsoft.com/office/officeart/2005/8/layout/hierarchy2"/>
-    <dgm:cxn modelId="{F1C38E61-44D7-45ED-B0BD-3DA2C0364E6A}" type="presOf" srcId="{96FC7229-231F-4CA5-9914-6E9A83756569}" destId="{1906A700-A645-429B-8F9F-2A4F59D4835E}" srcOrd="0" destOrd="0" presId="urn:microsoft.com/office/officeart/2005/8/layout/hierarchy2"/>
-    <dgm:cxn modelId="{5ACA9E39-DCB1-4ED5-88DA-92479161AA86}" type="presOf" srcId="{139FABCB-F47A-4731-86FD-9DEB34D850B8}" destId="{86416187-05A5-41DD-ADA2-C443892DABB2}" srcOrd="1" destOrd="0" presId="urn:microsoft.com/office/officeart/2005/8/layout/hierarchy2"/>
-    <dgm:cxn modelId="{0B7FAD6F-0AF8-4320-B958-D8DBC6864972}" type="presOf" srcId="{9F4AA07C-F7C0-4EE0-B444-1A0A99B21C5A}" destId="{EB2274FC-15F8-41B7-935B-E389FD47AFD1}" srcOrd="0" destOrd="0" presId="urn:microsoft.com/office/officeart/2005/8/layout/hierarchy2"/>
-    <dgm:cxn modelId="{363C8C05-B024-47C3-BEEC-906ECF7C30FE}" type="presOf" srcId="{139FABCB-F47A-4731-86FD-9DEB34D850B8}" destId="{AB7C6CD4-FF75-4E23-A8C3-0A2318DBB1D6}" srcOrd="0" destOrd="0" presId="urn:microsoft.com/office/officeart/2005/8/layout/hierarchy2"/>
-    <dgm:cxn modelId="{5B8F6313-D1C0-4C50-A7EC-8AF232FBA33D}" type="presOf" srcId="{753D8466-5B43-4022-9EA6-80697AD791EF}" destId="{A6341011-54EC-4E06-9306-EAF2DE56CD2C}" srcOrd="1" destOrd="0" presId="urn:microsoft.com/office/officeart/2005/8/layout/hierarchy2"/>
-    <dgm:cxn modelId="{4A089497-001C-4093-8315-18655F5F7D48}" type="presOf" srcId="{5E47499F-6F41-4F22-A420-01A675CE6103}" destId="{E11C7B6F-7180-43A5-992E-3EA5851F2391}" srcOrd="0" destOrd="0" presId="urn:microsoft.com/office/officeart/2005/8/layout/hierarchy2"/>
-    <dgm:cxn modelId="{D4445B13-46F9-4298-8EF3-3D7743530902}" srcId="{D4D9B399-9B7F-46DA-97B2-FED098F5DA6B}" destId="{86643E8D-F7CB-4F7B-B35A-FF26EACC433C}" srcOrd="1" destOrd="0" parTransId="{5E47499F-6F41-4F22-A420-01A675CE6103}" sibTransId="{DB2EC02B-535E-4B00-9144-23BE3F31800E}"/>
-    <dgm:cxn modelId="{CD688725-DE90-4245-A4AA-E82D2275B325}" srcId="{45CDA3C7-8713-4369-838A-8B5F475DA36B}" destId="{DC7A1CA0-5D34-4F3B-A580-15CFD66EA796}" srcOrd="2" destOrd="0" parTransId="{753D8466-5B43-4022-9EA6-80697AD791EF}" sibTransId="{93D5BA25-8BAF-4D7D-969F-34AFD1EF368C}"/>
-    <dgm:cxn modelId="{74C81BDE-B845-4AFB-8D71-D272C980AB25}" type="presOf" srcId="{7B2890D2-36E9-4029-898C-FC7E72272380}" destId="{497DB5E4-8EF3-40EA-9803-E80F51F19C35}" srcOrd="0" destOrd="0" presId="urn:microsoft.com/office/officeart/2005/8/layout/hierarchy2"/>
-    <dgm:cxn modelId="{2A9E4AA1-E9A4-4EC2-8E27-9DFCBA0B55A9}" type="presOf" srcId="{50BC2FEF-90AA-4887-A217-BCE929A4632A}" destId="{FDA47220-895B-4A69-B2BB-8BF8C016FF4B}" srcOrd="0" destOrd="0" presId="urn:microsoft.com/office/officeart/2005/8/layout/hierarchy2"/>
-    <dgm:cxn modelId="{C9ED2648-05E1-4665-AA9D-D926BCA115CE}" type="presOf" srcId="{5AA90255-5B35-44C4-B702-E81F223BEFD8}" destId="{3985982F-35AF-48B0-84C6-0C8F1D9EF2FA}" srcOrd="0" destOrd="0" presId="urn:microsoft.com/office/officeart/2005/8/layout/hierarchy2"/>
-    <dgm:cxn modelId="{A51C64B0-C9CA-40C2-8ECA-BB3CE975FF1D}" type="presOf" srcId="{3958656D-BDA3-48B8-B715-8A44FDE6304E}" destId="{2AEF7D3A-FF38-45BC-9B3E-D40CCE847072}" srcOrd="0" destOrd="0" presId="urn:microsoft.com/office/officeart/2005/8/layout/hierarchy2"/>
-    <dgm:cxn modelId="{50506088-6875-482B-A49F-6FEB9BE46B75}" type="presOf" srcId="{83FAD934-5D5B-40FC-B3CA-D6105DE3D322}" destId="{8F195852-041E-423A-B5DF-8945941EB406}" srcOrd="0" destOrd="0" presId="urn:microsoft.com/office/officeart/2005/8/layout/hierarchy2"/>
-    <dgm:cxn modelId="{2F4DC5FE-834E-4416-8FF7-75480648FF94}" type="presOf" srcId="{D4D9B399-9B7F-46DA-97B2-FED098F5DA6B}" destId="{6E6D9CAD-33D1-4ABE-986B-53D6D631EB94}" srcOrd="0" destOrd="0" presId="urn:microsoft.com/office/officeart/2005/8/layout/hierarchy2"/>
-    <dgm:cxn modelId="{D0728DA1-D2E0-472F-B738-B3F3DA6606A5}" type="presOf" srcId="{7BC373CD-A346-4D76-9165-35DCB418DD6B}" destId="{F67B909A-A307-4E9B-9469-45A779E59A51}" srcOrd="1" destOrd="0" presId="urn:microsoft.com/office/officeart/2005/8/layout/hierarchy2"/>
-    <dgm:cxn modelId="{97CD5736-54C6-4ACB-8C56-28D4F8AF533A}" srcId="{076B6350-4EE3-45E3-9904-173A771DF62A}" destId="{3958656D-BDA3-48B8-B715-8A44FDE6304E}" srcOrd="2" destOrd="0" parTransId="{6990C93A-7D15-43F9-A3BA-EF955BCEFB0F}" sibTransId="{D8D28F1D-BA72-4B54-B03D-1B8F6862319E}"/>
-    <dgm:cxn modelId="{A2B289CF-BFED-4081-BB71-BEB4F2ACF81B}" type="presParOf" srcId="{BE306FCD-9806-4F30-B3B1-CA273857349C}" destId="{BC89B9CD-5E6C-4475-ADF6-F7C2D7A5A353}" srcOrd="0" destOrd="0" presId="urn:microsoft.com/office/officeart/2005/8/layout/hierarchy2"/>
-    <dgm:cxn modelId="{362104E3-6470-4626-811B-C1E4021157D7}" type="presParOf" srcId="{BC89B9CD-5E6C-4475-ADF6-F7C2D7A5A353}" destId="{6E6D9CAD-33D1-4ABE-986B-53D6D631EB94}" srcOrd="0" destOrd="0" presId="urn:microsoft.com/office/officeart/2005/8/layout/hierarchy2"/>
-    <dgm:cxn modelId="{9531CBCA-3C02-4478-9FB1-192978C08E23}" type="presParOf" srcId="{BC89B9CD-5E6C-4475-ADF6-F7C2D7A5A353}" destId="{47C7FA5F-116D-41D5-BE1E-63389D526519}" srcOrd="1" destOrd="0" presId="urn:microsoft.com/office/officeart/2005/8/layout/hierarchy2"/>
-    <dgm:cxn modelId="{CFF87431-ABAD-4751-9071-D5E1FB26D662}" type="presParOf" srcId="{47C7FA5F-116D-41D5-BE1E-63389D526519}" destId="{B4361C68-E191-4E89-B0BD-BAD091626B5B}" srcOrd="0" destOrd="0" presId="urn:microsoft.com/office/officeart/2005/8/layout/hierarchy2"/>
-    <dgm:cxn modelId="{0C94A79A-9EA9-49EF-BDE0-6578A0B50BCA}" type="presParOf" srcId="{B4361C68-E191-4E89-B0BD-BAD091626B5B}" destId="{12FD7525-DB42-46F9-B8FD-D33568A05731}" srcOrd="0" destOrd="0" presId="urn:microsoft.com/office/officeart/2005/8/layout/hierarchy2"/>
-    <dgm:cxn modelId="{0886DD06-D652-4AC1-B5D8-6086894AFC65}" type="presParOf" srcId="{47C7FA5F-116D-41D5-BE1E-63389D526519}" destId="{8D4B9DA0-8352-443E-AB23-4081880753A9}" srcOrd="1" destOrd="0" presId="urn:microsoft.com/office/officeart/2005/8/layout/hierarchy2"/>
-    <dgm:cxn modelId="{89253FF9-2377-4C39-8B35-B88F6F7DFE9B}" type="presParOf" srcId="{8D4B9DA0-8352-443E-AB23-4081880753A9}" destId="{CA6C5886-D1D3-4819-90BD-4BAC8F1EE87D}" srcOrd="0" destOrd="0" presId="urn:microsoft.com/office/officeart/2005/8/layout/hierarchy2"/>
-    <dgm:cxn modelId="{7097D582-4DB7-46AA-AF1F-6BBCB52061BA}" type="presParOf" srcId="{8D4B9DA0-8352-443E-AB23-4081880753A9}" destId="{9192797A-2A70-45CD-83CD-8CC844391943}" srcOrd="1" destOrd="0" presId="urn:microsoft.com/office/officeart/2005/8/layout/hierarchy2"/>
-    <dgm:cxn modelId="{46342CEA-929C-4B18-B7EA-ADBF74BF19EE}" type="presParOf" srcId="{47C7FA5F-116D-41D5-BE1E-63389D526519}" destId="{E11C7B6F-7180-43A5-992E-3EA5851F2391}" srcOrd="2" destOrd="0" presId="urn:microsoft.com/office/officeart/2005/8/layout/hierarchy2"/>
-    <dgm:cxn modelId="{55944CA4-15BB-475D-8798-57BD9E3E9716}" type="presParOf" srcId="{E11C7B6F-7180-43A5-992E-3EA5851F2391}" destId="{FB48A239-373B-4448-BD7F-C055FA9C8C48}" srcOrd="0" destOrd="0" presId="urn:microsoft.com/office/officeart/2005/8/layout/hierarchy2"/>
-    <dgm:cxn modelId="{F66E9B58-424A-44E2-BA19-66ACC0309130}" type="presParOf" srcId="{47C7FA5F-116D-41D5-BE1E-63389D526519}" destId="{49833578-BD56-4B76-A7B4-93C083AE7440}" srcOrd="3" destOrd="0" presId="urn:microsoft.com/office/officeart/2005/8/layout/hierarchy2"/>
-    <dgm:cxn modelId="{323CD237-E0BB-4577-9BCC-5B8BEF6ED9E7}" type="presParOf" srcId="{49833578-BD56-4B76-A7B4-93C083AE7440}" destId="{419BEB18-32F6-4B18-9238-A8818FE634FC}" srcOrd="0" destOrd="0" presId="urn:microsoft.com/office/officeart/2005/8/layout/hierarchy2"/>
-    <dgm:cxn modelId="{0EAE853F-0275-4D16-8EC6-38E5AC3BBE23}" type="presParOf" srcId="{49833578-BD56-4B76-A7B4-93C083AE7440}" destId="{9606F08B-4F70-4EB6-983D-ED46C176903C}" srcOrd="1" destOrd="0" presId="urn:microsoft.com/office/officeart/2005/8/layout/hierarchy2"/>
-    <dgm:cxn modelId="{1AEBB9D5-01F0-44A0-A2D9-E1667F032C06}" type="presParOf" srcId="{47C7FA5F-116D-41D5-BE1E-63389D526519}" destId="{8F195852-041E-423A-B5DF-8945941EB406}" srcOrd="4" destOrd="0" presId="urn:microsoft.com/office/officeart/2005/8/layout/hierarchy2"/>
-    <dgm:cxn modelId="{E5DA9B7B-F8F8-40A3-931D-C39C1C89320B}" type="presParOf" srcId="{8F195852-041E-423A-B5DF-8945941EB406}" destId="{19EBF599-727A-47CA-B105-7B4051DFB8C7}" srcOrd="0" destOrd="0" presId="urn:microsoft.com/office/officeart/2005/8/layout/hierarchy2"/>
-    <dgm:cxn modelId="{0E41D192-289E-4F3E-8907-9ADBBE8C3421}" type="presParOf" srcId="{47C7FA5F-116D-41D5-BE1E-63389D526519}" destId="{5B0C94E8-6047-4A9D-A59D-4243CA01023B}" srcOrd="5" destOrd="0" presId="urn:microsoft.com/office/officeart/2005/8/layout/hierarchy2"/>
-    <dgm:cxn modelId="{7C51383E-241B-491D-9A59-F53DF8D94E95}" type="presParOf" srcId="{5B0C94E8-6047-4A9D-A59D-4243CA01023B}" destId="{47ACED10-AF50-4A06-8AC5-32A97AE3B1C8}" srcOrd="0" destOrd="0" presId="urn:microsoft.com/office/officeart/2005/8/layout/hierarchy2"/>
-    <dgm:cxn modelId="{FE1006B1-67DF-4603-836D-6129B9DF0902}" type="presParOf" srcId="{5B0C94E8-6047-4A9D-A59D-4243CA01023B}" destId="{51C9AA23-5208-47C4-9495-ED7DF43D7949}" srcOrd="1" destOrd="0" presId="urn:microsoft.com/office/officeart/2005/8/layout/hierarchy2"/>
-    <dgm:cxn modelId="{2F99572D-8F0E-49CC-B206-4CBC8393D656}" type="presParOf" srcId="{BE306FCD-9806-4F30-B3B1-CA273857349C}" destId="{8658F2C1-2E33-4716-96CE-BB95A05DA53A}" srcOrd="1" destOrd="0" presId="urn:microsoft.com/office/officeart/2005/8/layout/hierarchy2"/>
-    <dgm:cxn modelId="{5CAD6A1A-8D7E-4932-813A-02B1E2D11443}" type="presParOf" srcId="{8658F2C1-2E33-4716-96CE-BB95A05DA53A}" destId="{3985982F-35AF-48B0-84C6-0C8F1D9EF2FA}" srcOrd="0" destOrd="0" presId="urn:microsoft.com/office/officeart/2005/8/layout/hierarchy2"/>
-    <dgm:cxn modelId="{67DEE8D9-ABC7-4789-904B-5C6338F9E6CD}" type="presParOf" srcId="{8658F2C1-2E33-4716-96CE-BB95A05DA53A}" destId="{E962D45F-3934-4127-B852-040B19CBBED4}" srcOrd="1" destOrd="0" presId="urn:microsoft.com/office/officeart/2005/8/layout/hierarchy2"/>
-    <dgm:cxn modelId="{C872107A-E07C-4301-9B68-099A1ED5CA8E}" type="presParOf" srcId="{E962D45F-3934-4127-B852-040B19CBBED4}" destId="{AB7C6CD4-FF75-4E23-A8C3-0A2318DBB1D6}" srcOrd="0" destOrd="0" presId="urn:microsoft.com/office/officeart/2005/8/layout/hierarchy2"/>
-    <dgm:cxn modelId="{B4F751DA-2FE2-42B4-9C6E-CB80522C9A92}" type="presParOf" srcId="{AB7C6CD4-FF75-4E23-A8C3-0A2318DBB1D6}" destId="{86416187-05A5-41DD-ADA2-C443892DABB2}" srcOrd="0" destOrd="0" presId="urn:microsoft.com/office/officeart/2005/8/layout/hierarchy2"/>
-    <dgm:cxn modelId="{74249B6B-50D0-4E8F-9695-4ADD4A82BCDB}" type="presParOf" srcId="{E962D45F-3934-4127-B852-040B19CBBED4}" destId="{F5141415-821F-4342-AEDF-E9BC97E8B75D}" srcOrd="1" destOrd="0" presId="urn:microsoft.com/office/officeart/2005/8/layout/hierarchy2"/>
-    <dgm:cxn modelId="{70DA68C9-173C-4CDF-B2D1-6CC624C8D105}" type="presParOf" srcId="{F5141415-821F-4342-AEDF-E9BC97E8B75D}" destId="{A1B1FB24-4A19-4073-B3DA-7D6FAFFD6611}" srcOrd="0" destOrd="0" presId="urn:microsoft.com/office/officeart/2005/8/layout/hierarchy2"/>
-    <dgm:cxn modelId="{E1583872-4123-4E8E-AB94-8D5742E91F72}" type="presParOf" srcId="{F5141415-821F-4342-AEDF-E9BC97E8B75D}" destId="{1AAB8F11-CB53-4E23-8DA2-6135C0475A27}" srcOrd="1" destOrd="0" presId="urn:microsoft.com/office/officeart/2005/8/layout/hierarchy2"/>
-    <dgm:cxn modelId="{8A217ECB-3685-4F1A-9969-24B6005CDF56}" type="presParOf" srcId="{1AAB8F11-CB53-4E23-8DA2-6135C0475A27}" destId="{FDA47220-895B-4A69-B2BB-8BF8C016FF4B}" srcOrd="0" destOrd="0" presId="urn:microsoft.com/office/officeart/2005/8/layout/hierarchy2"/>
-    <dgm:cxn modelId="{CF49921D-6C5D-4A53-96F5-928B2C627F66}" type="presParOf" srcId="{FDA47220-895B-4A69-B2BB-8BF8C016FF4B}" destId="{9F0B1A31-63BD-41F6-82FC-F5574A92E909}" srcOrd="0" destOrd="0" presId="urn:microsoft.com/office/officeart/2005/8/layout/hierarchy2"/>
-    <dgm:cxn modelId="{5EEE753C-55B8-4580-A80E-A3354BBEDD36}" type="presParOf" srcId="{1AAB8F11-CB53-4E23-8DA2-6135C0475A27}" destId="{519D71D9-AD17-481A-BC45-95647664C32A}" srcOrd="1" destOrd="0" presId="urn:microsoft.com/office/officeart/2005/8/layout/hierarchy2"/>
-    <dgm:cxn modelId="{E4CBB34E-2BF0-4271-B8F2-8A5E62BCAC5F}" type="presParOf" srcId="{519D71D9-AD17-481A-BC45-95647664C32A}" destId="{C0C8DC8E-72DB-4A2E-A50E-DA1CA06D79E3}" srcOrd="0" destOrd="0" presId="urn:microsoft.com/office/officeart/2005/8/layout/hierarchy2"/>
-    <dgm:cxn modelId="{E81E62CD-B701-4D29-B6CE-8F7B1612D02B}" type="presParOf" srcId="{519D71D9-AD17-481A-BC45-95647664C32A}" destId="{98B01CE3-DDD6-4A2E-A4D8-B0F413861D6D}" srcOrd="1" destOrd="0" presId="urn:microsoft.com/office/officeart/2005/8/layout/hierarchy2"/>
-    <dgm:cxn modelId="{C5ABFE5E-C3E4-476C-8AC9-FC5A740A7FFD}" type="presParOf" srcId="{1AAB8F11-CB53-4E23-8DA2-6135C0475A27}" destId="{4E10DB54-35ED-4D9F-B388-F6C78413B8E9}" srcOrd="2" destOrd="0" presId="urn:microsoft.com/office/officeart/2005/8/layout/hierarchy2"/>
-    <dgm:cxn modelId="{FDA0C136-7BEF-4A06-8C0F-273C984844BA}" type="presParOf" srcId="{4E10DB54-35ED-4D9F-B388-F6C78413B8E9}" destId="{F67B909A-A307-4E9B-9469-45A779E59A51}" srcOrd="0" destOrd="0" presId="urn:microsoft.com/office/officeart/2005/8/layout/hierarchy2"/>
-    <dgm:cxn modelId="{0AE09DA0-7997-4DB5-99F2-A5FC1A120289}" type="presParOf" srcId="{1AAB8F11-CB53-4E23-8DA2-6135C0475A27}" destId="{14714887-E966-470C-860D-96908FD88E18}" srcOrd="3" destOrd="0" presId="urn:microsoft.com/office/officeart/2005/8/layout/hierarchy2"/>
-    <dgm:cxn modelId="{5BAF89FB-9D97-4ACC-A3DF-18B957F89F45}" type="presParOf" srcId="{14714887-E966-470C-860D-96908FD88E18}" destId="{1906A700-A645-429B-8F9F-2A4F59D4835E}" srcOrd="0" destOrd="0" presId="urn:microsoft.com/office/officeart/2005/8/layout/hierarchy2"/>
-    <dgm:cxn modelId="{33C7F6EF-378E-4EE3-A54C-F43FF1C7AA66}" type="presParOf" srcId="{14714887-E966-470C-860D-96908FD88E18}" destId="{9E21E745-5CA6-4C1A-A097-7D4CFAE8952B}" srcOrd="1" destOrd="0" presId="urn:microsoft.com/office/officeart/2005/8/layout/hierarchy2"/>
-    <dgm:cxn modelId="{E87E9430-F278-4CE7-8D01-A3A2D2244EA6}" type="presParOf" srcId="{1AAB8F11-CB53-4E23-8DA2-6135C0475A27}" destId="{2938BCE4-55BC-4FA7-8B13-8D7362E71CAD}" srcOrd="4" destOrd="0" presId="urn:microsoft.com/office/officeart/2005/8/layout/hierarchy2"/>
-    <dgm:cxn modelId="{14ACE990-67DB-4EB9-93FA-71730A4B7905}" type="presParOf" srcId="{2938BCE4-55BC-4FA7-8B13-8D7362E71CAD}" destId="{A6341011-54EC-4E06-9306-EAF2DE56CD2C}" srcOrd="0" destOrd="0" presId="urn:microsoft.com/office/officeart/2005/8/layout/hierarchy2"/>
-    <dgm:cxn modelId="{D484F2CE-A60F-4CB7-A19D-2FB324D271D5}" type="presParOf" srcId="{1AAB8F11-CB53-4E23-8DA2-6135C0475A27}" destId="{A0A8C24A-B549-4DD3-A86B-5C27239361DA}" srcOrd="5" destOrd="0" presId="urn:microsoft.com/office/officeart/2005/8/layout/hierarchy2"/>
-    <dgm:cxn modelId="{7EE2FA29-0022-4A4B-9F17-304F3E526D03}" type="presParOf" srcId="{A0A8C24A-B549-4DD3-A86B-5C27239361DA}" destId="{368F1645-5A66-45DB-B296-C23315AB7E22}" srcOrd="0" destOrd="0" presId="urn:microsoft.com/office/officeart/2005/8/layout/hierarchy2"/>
-    <dgm:cxn modelId="{58C7238F-2FDC-49D1-8171-6EC6973BA1ED}" type="presParOf" srcId="{A0A8C24A-B549-4DD3-A86B-5C27239361DA}" destId="{AAB70EE2-6F5D-4397-9BEA-BD14754644EA}" srcOrd="1" destOrd="0" presId="urn:microsoft.com/office/officeart/2005/8/layout/hierarchy2"/>
-    <dgm:cxn modelId="{BD1E8EB5-5A07-47C1-B2B8-56FA9C48F20D}" type="presParOf" srcId="{BE306FCD-9806-4F30-B3B1-CA273857349C}" destId="{3EC8FEA1-FACA-4B7A-ACC4-B6309011D501}" srcOrd="2" destOrd="0" presId="urn:microsoft.com/office/officeart/2005/8/layout/hierarchy2"/>
-    <dgm:cxn modelId="{6306F8F3-EE7C-4DB0-87C7-6743348868CE}" type="presParOf" srcId="{3EC8FEA1-FACA-4B7A-ACC4-B6309011D501}" destId="{2AEF7D3A-FF38-45BC-9B3E-D40CCE847072}" srcOrd="0" destOrd="0" presId="urn:microsoft.com/office/officeart/2005/8/layout/hierarchy2"/>
-    <dgm:cxn modelId="{F5ABC2C2-9633-41D9-89D4-85CCD26D6474}" type="presParOf" srcId="{3EC8FEA1-FACA-4B7A-ACC4-B6309011D501}" destId="{2E81C92C-CE54-4B34-8AD9-23F5F8E60BCB}" srcOrd="1" destOrd="0" presId="urn:microsoft.com/office/officeart/2005/8/layout/hierarchy2"/>
-    <dgm:cxn modelId="{E0AAD3AC-A588-4EB1-8027-ABC4A5DCADB9}" type="presParOf" srcId="{2E81C92C-CE54-4B34-8AD9-23F5F8E60BCB}" destId="{674BA392-5914-4B78-A520-EE26D65D05C8}" srcOrd="0" destOrd="0" presId="urn:microsoft.com/office/officeart/2005/8/layout/hierarchy2"/>
-    <dgm:cxn modelId="{350CC31A-10B4-4A12-BA29-4E03CC9791C9}" type="presParOf" srcId="{674BA392-5914-4B78-A520-EE26D65D05C8}" destId="{CAE1C8E1-FF9C-459C-820F-5A372E5B5202}" srcOrd="0" destOrd="0" presId="urn:microsoft.com/office/officeart/2005/8/layout/hierarchy2"/>
-    <dgm:cxn modelId="{6E0E6554-A8B7-4A42-9D0B-99D87BE737B8}" type="presParOf" srcId="{2E81C92C-CE54-4B34-8AD9-23F5F8E60BCB}" destId="{905C17AD-FE93-4469-8609-EDCF89529AA2}" srcOrd="1" destOrd="0" presId="urn:microsoft.com/office/officeart/2005/8/layout/hierarchy2"/>
-    <dgm:cxn modelId="{087E7810-95BC-401E-9ADA-DF831F5F3311}" type="presParOf" srcId="{905C17AD-FE93-4469-8609-EDCF89529AA2}" destId="{497DB5E4-8EF3-40EA-9803-E80F51F19C35}" srcOrd="0" destOrd="0" presId="urn:microsoft.com/office/officeart/2005/8/layout/hierarchy2"/>
-    <dgm:cxn modelId="{0FD54DD7-E862-430B-B763-BA1906B9590A}" type="presParOf" srcId="{905C17AD-FE93-4469-8609-EDCF89529AA2}" destId="{A54907F9-77D3-493A-BD14-6183BAA27BA4}" srcOrd="1" destOrd="0" presId="urn:microsoft.com/office/officeart/2005/8/layout/hierarchy2"/>
-    <dgm:cxn modelId="{A9B5A03B-9375-4380-889D-586C39B047F2}" type="presParOf" srcId="{2E81C92C-CE54-4B34-8AD9-23F5F8E60BCB}" destId="{EB2274FC-15F8-41B7-935B-E389FD47AFD1}" srcOrd="2" destOrd="0" presId="urn:microsoft.com/office/officeart/2005/8/layout/hierarchy2"/>
-    <dgm:cxn modelId="{227289CA-AA5D-4CC4-92F2-58E9D2797810}" type="presParOf" srcId="{EB2274FC-15F8-41B7-935B-E389FD47AFD1}" destId="{87E32AC2-4577-44E3-BD84-D5E3BD970540}" srcOrd="0" destOrd="0" presId="urn:microsoft.com/office/officeart/2005/8/layout/hierarchy2"/>
-    <dgm:cxn modelId="{9CDA792D-3EC6-4CB2-8F42-B3CC313A7A7F}" type="presParOf" srcId="{2E81C92C-CE54-4B34-8AD9-23F5F8E60BCB}" destId="{9076073A-94D7-4B3A-BEDD-A7CFB249D472}" srcOrd="3" destOrd="0" presId="urn:microsoft.com/office/officeart/2005/8/layout/hierarchy2"/>
-    <dgm:cxn modelId="{B0C90DD9-2F7F-4A63-88D3-0319FDBA0D4F}" type="presParOf" srcId="{9076073A-94D7-4B3A-BEDD-A7CFB249D472}" destId="{F53448B5-447F-4F1A-81C6-1F0D19E192DD}" srcOrd="0" destOrd="0" presId="urn:microsoft.com/office/officeart/2005/8/layout/hierarchy2"/>
-    <dgm:cxn modelId="{C571E4C9-8E14-4520-9667-570A389208D8}" type="presParOf" srcId="{9076073A-94D7-4B3A-BEDD-A7CFB249D472}" destId="{9771CB1D-2BA5-42D9-9957-3E7E79F8490A}" srcOrd="1" destOrd="0" presId="urn:microsoft.com/office/officeart/2005/8/layout/hierarchy2"/>
+    <dgm:cxn modelId="{8C5CB77A-95EA-4F47-9AAA-6A922ADC440D}" type="presOf" srcId="{83FAD934-5D5B-40FC-B3CA-D6105DE3D322}" destId="{8F195852-041E-423A-B5DF-8945941EB406}" srcOrd="0" destOrd="0" presId="urn:microsoft.com/office/officeart/2005/8/layout/hierarchy2"/>
+    <dgm:cxn modelId="{E05262BB-903C-40A2-B380-039B25E9EAAA}" type="presOf" srcId="{8B8178A4-03D0-4F83-88CD-9E6E781603E6}" destId="{C0C8DC8E-72DB-4A2E-A50E-DA1CA06D79E3}" srcOrd="0" destOrd="0" presId="urn:microsoft.com/office/officeart/2005/8/layout/hierarchy2"/>
+    <dgm:cxn modelId="{2242835B-12B0-41A6-BD69-5A743124525A}" type="presParOf" srcId="{BE306FCD-9806-4F30-B3B1-CA273857349C}" destId="{BC89B9CD-5E6C-4475-ADF6-F7C2D7A5A353}" srcOrd="0" destOrd="0" presId="urn:microsoft.com/office/officeart/2005/8/layout/hierarchy2"/>
+    <dgm:cxn modelId="{C1DC5D8A-4AB0-469C-84D2-0B633507E878}" type="presParOf" srcId="{BC89B9CD-5E6C-4475-ADF6-F7C2D7A5A353}" destId="{6E6D9CAD-33D1-4ABE-986B-53D6D631EB94}" srcOrd="0" destOrd="0" presId="urn:microsoft.com/office/officeart/2005/8/layout/hierarchy2"/>
+    <dgm:cxn modelId="{95EF0880-F272-4A0B-8A75-B275201DB591}" type="presParOf" srcId="{BC89B9CD-5E6C-4475-ADF6-F7C2D7A5A353}" destId="{47C7FA5F-116D-41D5-BE1E-63389D526519}" srcOrd="1" destOrd="0" presId="urn:microsoft.com/office/officeart/2005/8/layout/hierarchy2"/>
+    <dgm:cxn modelId="{2D8A34E5-7F6C-4C22-8801-FD6E8038CC4C}" type="presParOf" srcId="{47C7FA5F-116D-41D5-BE1E-63389D526519}" destId="{B4361C68-E191-4E89-B0BD-BAD091626B5B}" srcOrd="0" destOrd="0" presId="urn:microsoft.com/office/officeart/2005/8/layout/hierarchy2"/>
+    <dgm:cxn modelId="{B8D95C93-80C6-47C6-9133-293BABD184B9}" type="presParOf" srcId="{B4361C68-E191-4E89-B0BD-BAD091626B5B}" destId="{12FD7525-DB42-46F9-B8FD-D33568A05731}" srcOrd="0" destOrd="0" presId="urn:microsoft.com/office/officeart/2005/8/layout/hierarchy2"/>
+    <dgm:cxn modelId="{0A4133EB-BEB4-4D7B-AA8B-91623C5F102E}" type="presParOf" srcId="{47C7FA5F-116D-41D5-BE1E-63389D526519}" destId="{8D4B9DA0-8352-443E-AB23-4081880753A9}" srcOrd="1" destOrd="0" presId="urn:microsoft.com/office/officeart/2005/8/layout/hierarchy2"/>
+    <dgm:cxn modelId="{596BC15C-0502-46C0-92F9-040F726E9060}" type="presParOf" srcId="{8D4B9DA0-8352-443E-AB23-4081880753A9}" destId="{CA6C5886-D1D3-4819-90BD-4BAC8F1EE87D}" srcOrd="0" destOrd="0" presId="urn:microsoft.com/office/officeart/2005/8/layout/hierarchy2"/>
+    <dgm:cxn modelId="{BFD48453-8B77-4FA4-A0AF-D761321EC278}" type="presParOf" srcId="{8D4B9DA0-8352-443E-AB23-4081880753A9}" destId="{9192797A-2A70-45CD-83CD-8CC844391943}" srcOrd="1" destOrd="0" presId="urn:microsoft.com/office/officeart/2005/8/layout/hierarchy2"/>
+    <dgm:cxn modelId="{FBE538C0-D686-4FD5-BD41-6FBC9F19F70F}" type="presParOf" srcId="{47C7FA5F-116D-41D5-BE1E-63389D526519}" destId="{E11C7B6F-7180-43A5-992E-3EA5851F2391}" srcOrd="2" destOrd="0" presId="urn:microsoft.com/office/officeart/2005/8/layout/hierarchy2"/>
+    <dgm:cxn modelId="{46F135E7-4C28-49BF-8A00-91ECDD14B935}" type="presParOf" srcId="{E11C7B6F-7180-43A5-992E-3EA5851F2391}" destId="{FB48A239-373B-4448-BD7F-C055FA9C8C48}" srcOrd="0" destOrd="0" presId="urn:microsoft.com/office/officeart/2005/8/layout/hierarchy2"/>
+    <dgm:cxn modelId="{CEA8997E-5774-480E-A15C-690256D2C127}" type="presParOf" srcId="{47C7FA5F-116D-41D5-BE1E-63389D526519}" destId="{49833578-BD56-4B76-A7B4-93C083AE7440}" srcOrd="3" destOrd="0" presId="urn:microsoft.com/office/officeart/2005/8/layout/hierarchy2"/>
+    <dgm:cxn modelId="{547A61AC-39B0-4961-9380-43F9296D3F44}" type="presParOf" srcId="{49833578-BD56-4B76-A7B4-93C083AE7440}" destId="{419BEB18-32F6-4B18-9238-A8818FE634FC}" srcOrd="0" destOrd="0" presId="urn:microsoft.com/office/officeart/2005/8/layout/hierarchy2"/>
+    <dgm:cxn modelId="{BF34C043-44B3-41C1-AB38-822195C254CB}" type="presParOf" srcId="{49833578-BD56-4B76-A7B4-93C083AE7440}" destId="{9606F08B-4F70-4EB6-983D-ED46C176903C}" srcOrd="1" destOrd="0" presId="urn:microsoft.com/office/officeart/2005/8/layout/hierarchy2"/>
+    <dgm:cxn modelId="{E6426859-841C-4FCB-8A9D-1C30E3E59191}" type="presParOf" srcId="{47C7FA5F-116D-41D5-BE1E-63389D526519}" destId="{8F195852-041E-423A-B5DF-8945941EB406}" srcOrd="4" destOrd="0" presId="urn:microsoft.com/office/officeart/2005/8/layout/hierarchy2"/>
+    <dgm:cxn modelId="{AFB7D597-8F37-4B6B-9E31-AE4D230A5ADD}" type="presParOf" srcId="{8F195852-041E-423A-B5DF-8945941EB406}" destId="{19EBF599-727A-47CA-B105-7B4051DFB8C7}" srcOrd="0" destOrd="0" presId="urn:microsoft.com/office/officeart/2005/8/layout/hierarchy2"/>
+    <dgm:cxn modelId="{BC399E58-6E01-425C-B5DA-F5893162823C}" type="presParOf" srcId="{47C7FA5F-116D-41D5-BE1E-63389D526519}" destId="{5B0C94E8-6047-4A9D-A59D-4243CA01023B}" srcOrd="5" destOrd="0" presId="urn:microsoft.com/office/officeart/2005/8/layout/hierarchy2"/>
+    <dgm:cxn modelId="{73217BF9-D943-47B2-B2DD-D68847E7A856}" type="presParOf" srcId="{5B0C94E8-6047-4A9D-A59D-4243CA01023B}" destId="{47ACED10-AF50-4A06-8AC5-32A97AE3B1C8}" srcOrd="0" destOrd="0" presId="urn:microsoft.com/office/officeart/2005/8/layout/hierarchy2"/>
+    <dgm:cxn modelId="{AE57060E-B17E-4CBE-8086-C12EEEF0A794}" type="presParOf" srcId="{5B0C94E8-6047-4A9D-A59D-4243CA01023B}" destId="{51C9AA23-5208-47C4-9495-ED7DF43D7949}" srcOrd="1" destOrd="0" presId="urn:microsoft.com/office/officeart/2005/8/layout/hierarchy2"/>
+    <dgm:cxn modelId="{2DBB7100-D748-41F3-866D-9DBAD9AE90AA}" type="presParOf" srcId="{BE306FCD-9806-4F30-B3B1-CA273857349C}" destId="{8658F2C1-2E33-4716-96CE-BB95A05DA53A}" srcOrd="1" destOrd="0" presId="urn:microsoft.com/office/officeart/2005/8/layout/hierarchy2"/>
+    <dgm:cxn modelId="{58A145A4-96D2-4DE6-A2B4-ADDCD534EB1F}" type="presParOf" srcId="{8658F2C1-2E33-4716-96CE-BB95A05DA53A}" destId="{3985982F-35AF-48B0-84C6-0C8F1D9EF2FA}" srcOrd="0" destOrd="0" presId="urn:microsoft.com/office/officeart/2005/8/layout/hierarchy2"/>
+    <dgm:cxn modelId="{1B9B5580-A2ED-4117-92CC-CC7FED5E404B}" type="presParOf" srcId="{8658F2C1-2E33-4716-96CE-BB95A05DA53A}" destId="{E962D45F-3934-4127-B852-040B19CBBED4}" srcOrd="1" destOrd="0" presId="urn:microsoft.com/office/officeart/2005/8/layout/hierarchy2"/>
+    <dgm:cxn modelId="{422F43CC-AAAA-4652-B15C-3BB793FF7D90}" type="presParOf" srcId="{E962D45F-3934-4127-B852-040B19CBBED4}" destId="{AB7C6CD4-FF75-4E23-A8C3-0A2318DBB1D6}" srcOrd="0" destOrd="0" presId="urn:microsoft.com/office/officeart/2005/8/layout/hierarchy2"/>
+    <dgm:cxn modelId="{E57FCA64-379B-4306-AB04-104A812A8731}" type="presParOf" srcId="{AB7C6CD4-FF75-4E23-A8C3-0A2318DBB1D6}" destId="{86416187-05A5-41DD-ADA2-C443892DABB2}" srcOrd="0" destOrd="0" presId="urn:microsoft.com/office/officeart/2005/8/layout/hierarchy2"/>
+    <dgm:cxn modelId="{DAB20CC9-E831-4089-9220-D9C4B575BF38}" type="presParOf" srcId="{E962D45F-3934-4127-B852-040B19CBBED4}" destId="{F5141415-821F-4342-AEDF-E9BC97E8B75D}" srcOrd="1" destOrd="0" presId="urn:microsoft.com/office/officeart/2005/8/layout/hierarchy2"/>
+    <dgm:cxn modelId="{821EF0EA-1104-4E59-A802-80844BDB53F1}" type="presParOf" srcId="{F5141415-821F-4342-AEDF-E9BC97E8B75D}" destId="{A1B1FB24-4A19-4073-B3DA-7D6FAFFD6611}" srcOrd="0" destOrd="0" presId="urn:microsoft.com/office/officeart/2005/8/layout/hierarchy2"/>
+    <dgm:cxn modelId="{BAD9D83A-7D08-46FC-BF98-17D867C7F96F}" type="presParOf" srcId="{F5141415-821F-4342-AEDF-E9BC97E8B75D}" destId="{1AAB8F11-CB53-4E23-8DA2-6135C0475A27}" srcOrd="1" destOrd="0" presId="urn:microsoft.com/office/officeart/2005/8/layout/hierarchy2"/>
+    <dgm:cxn modelId="{EA96D360-0BAA-43BD-81E7-B6F595A93DB0}" type="presParOf" srcId="{1AAB8F11-CB53-4E23-8DA2-6135C0475A27}" destId="{FDA47220-895B-4A69-B2BB-8BF8C016FF4B}" srcOrd="0" destOrd="0" presId="urn:microsoft.com/office/officeart/2005/8/layout/hierarchy2"/>
+    <dgm:cxn modelId="{607C0EE9-E2F0-49DD-9274-09048E13A33A}" type="presParOf" srcId="{FDA47220-895B-4A69-B2BB-8BF8C016FF4B}" destId="{9F0B1A31-63BD-41F6-82FC-F5574A92E909}" srcOrd="0" destOrd="0" presId="urn:microsoft.com/office/officeart/2005/8/layout/hierarchy2"/>
+    <dgm:cxn modelId="{F05E0FB4-D243-4406-8C3B-4FE72397D3B2}" type="presParOf" srcId="{1AAB8F11-CB53-4E23-8DA2-6135C0475A27}" destId="{519D71D9-AD17-481A-BC45-95647664C32A}" srcOrd="1" destOrd="0" presId="urn:microsoft.com/office/officeart/2005/8/layout/hierarchy2"/>
+    <dgm:cxn modelId="{5C9EC910-7285-4552-BA36-2EB8A7C1CFD0}" type="presParOf" srcId="{519D71D9-AD17-481A-BC45-95647664C32A}" destId="{C0C8DC8E-72DB-4A2E-A50E-DA1CA06D79E3}" srcOrd="0" destOrd="0" presId="urn:microsoft.com/office/officeart/2005/8/layout/hierarchy2"/>
+    <dgm:cxn modelId="{4B25F7DF-6B67-4FAF-B8CA-12BD2A84D0A1}" type="presParOf" srcId="{519D71D9-AD17-481A-BC45-95647664C32A}" destId="{98B01CE3-DDD6-4A2E-A4D8-B0F413861D6D}" srcOrd="1" destOrd="0" presId="urn:microsoft.com/office/officeart/2005/8/layout/hierarchy2"/>
+    <dgm:cxn modelId="{68AFBDF4-1945-47F6-8B0B-A48BA52E3FA1}" type="presParOf" srcId="{1AAB8F11-CB53-4E23-8DA2-6135C0475A27}" destId="{4E10DB54-35ED-4D9F-B388-F6C78413B8E9}" srcOrd="2" destOrd="0" presId="urn:microsoft.com/office/officeart/2005/8/layout/hierarchy2"/>
+    <dgm:cxn modelId="{ED43C9BC-5E3B-43A9-BF84-D80EC449B343}" type="presParOf" srcId="{4E10DB54-35ED-4D9F-B388-F6C78413B8E9}" destId="{F67B909A-A307-4E9B-9469-45A779E59A51}" srcOrd="0" destOrd="0" presId="urn:microsoft.com/office/officeart/2005/8/layout/hierarchy2"/>
+    <dgm:cxn modelId="{606BE0C2-4A50-4C89-8072-824656AE7FC1}" type="presParOf" srcId="{1AAB8F11-CB53-4E23-8DA2-6135C0475A27}" destId="{14714887-E966-470C-860D-96908FD88E18}" srcOrd="3" destOrd="0" presId="urn:microsoft.com/office/officeart/2005/8/layout/hierarchy2"/>
+    <dgm:cxn modelId="{A61382CF-A9F4-4565-8CA0-B45C1F57C2BA}" type="presParOf" srcId="{14714887-E966-470C-860D-96908FD88E18}" destId="{1906A700-A645-429B-8F9F-2A4F59D4835E}" srcOrd="0" destOrd="0" presId="urn:microsoft.com/office/officeart/2005/8/layout/hierarchy2"/>
+    <dgm:cxn modelId="{64D9F5AC-D9ED-4163-A110-E35D338C3382}" type="presParOf" srcId="{14714887-E966-470C-860D-96908FD88E18}" destId="{9E21E745-5CA6-4C1A-A097-7D4CFAE8952B}" srcOrd="1" destOrd="0" presId="urn:microsoft.com/office/officeart/2005/8/layout/hierarchy2"/>
+    <dgm:cxn modelId="{61BF11BC-38BE-49DC-9748-B60DC0917CA9}" type="presParOf" srcId="{1AAB8F11-CB53-4E23-8DA2-6135C0475A27}" destId="{2938BCE4-55BC-4FA7-8B13-8D7362E71CAD}" srcOrd="4" destOrd="0" presId="urn:microsoft.com/office/officeart/2005/8/layout/hierarchy2"/>
+    <dgm:cxn modelId="{CEE059C2-592C-4A3E-AF0D-61075651CE9E}" type="presParOf" srcId="{2938BCE4-55BC-4FA7-8B13-8D7362E71CAD}" destId="{A6341011-54EC-4E06-9306-EAF2DE56CD2C}" srcOrd="0" destOrd="0" presId="urn:microsoft.com/office/officeart/2005/8/layout/hierarchy2"/>
+    <dgm:cxn modelId="{A77405EA-E1CB-4D16-9044-A25F0D450FF4}" type="presParOf" srcId="{1AAB8F11-CB53-4E23-8DA2-6135C0475A27}" destId="{A0A8C24A-B549-4DD3-A86B-5C27239361DA}" srcOrd="5" destOrd="0" presId="urn:microsoft.com/office/officeart/2005/8/layout/hierarchy2"/>
+    <dgm:cxn modelId="{46E4BEAF-2AAF-4D92-BEE8-2C899348260D}" type="presParOf" srcId="{A0A8C24A-B549-4DD3-A86B-5C27239361DA}" destId="{368F1645-5A66-45DB-B296-C23315AB7E22}" srcOrd="0" destOrd="0" presId="urn:microsoft.com/office/officeart/2005/8/layout/hierarchy2"/>
+    <dgm:cxn modelId="{7CF9167A-96BD-4171-AA63-6A954A109705}" type="presParOf" srcId="{A0A8C24A-B549-4DD3-A86B-5C27239361DA}" destId="{AAB70EE2-6F5D-4397-9BEA-BD14754644EA}" srcOrd="1" destOrd="0" presId="urn:microsoft.com/office/officeart/2005/8/layout/hierarchy2"/>
+    <dgm:cxn modelId="{80E22435-6769-4404-BC78-C7F8EC5B3842}" type="presParOf" srcId="{BE306FCD-9806-4F30-B3B1-CA273857349C}" destId="{3EC8FEA1-FACA-4B7A-ACC4-B6309011D501}" srcOrd="2" destOrd="0" presId="urn:microsoft.com/office/officeart/2005/8/layout/hierarchy2"/>
+    <dgm:cxn modelId="{44456246-0663-44F6-AF6E-2986C7FF8971}" type="presParOf" srcId="{3EC8FEA1-FACA-4B7A-ACC4-B6309011D501}" destId="{2AEF7D3A-FF38-45BC-9B3E-D40CCE847072}" srcOrd="0" destOrd="0" presId="urn:microsoft.com/office/officeart/2005/8/layout/hierarchy2"/>
+    <dgm:cxn modelId="{F580E80A-6DF8-428E-B1BB-3368EB9B051E}" type="presParOf" srcId="{3EC8FEA1-FACA-4B7A-ACC4-B6309011D501}" destId="{2E81C92C-CE54-4B34-8AD9-23F5F8E60BCB}" srcOrd="1" destOrd="0" presId="urn:microsoft.com/office/officeart/2005/8/layout/hierarchy2"/>
+    <dgm:cxn modelId="{9DDE6EBA-0192-48A6-AC47-02C2A4E67B86}" type="presParOf" srcId="{2E81C92C-CE54-4B34-8AD9-23F5F8E60BCB}" destId="{674BA392-5914-4B78-A520-EE26D65D05C8}" srcOrd="0" destOrd="0" presId="urn:microsoft.com/office/officeart/2005/8/layout/hierarchy2"/>
+    <dgm:cxn modelId="{DCDC6664-25C2-480F-9887-EF5B7D6F1650}" type="presParOf" srcId="{674BA392-5914-4B78-A520-EE26D65D05C8}" destId="{CAE1C8E1-FF9C-459C-820F-5A372E5B5202}" srcOrd="0" destOrd="0" presId="urn:microsoft.com/office/officeart/2005/8/layout/hierarchy2"/>
+    <dgm:cxn modelId="{0293CAC5-2343-4DA3-B29C-F988174FE52B}" type="presParOf" srcId="{2E81C92C-CE54-4B34-8AD9-23F5F8E60BCB}" destId="{905C17AD-FE93-4469-8609-EDCF89529AA2}" srcOrd="1" destOrd="0" presId="urn:microsoft.com/office/officeart/2005/8/layout/hierarchy2"/>
+    <dgm:cxn modelId="{603630D4-8CBF-4FB3-8C37-66E51CA4C1AA}" type="presParOf" srcId="{905C17AD-FE93-4469-8609-EDCF89529AA2}" destId="{497DB5E4-8EF3-40EA-9803-E80F51F19C35}" srcOrd="0" destOrd="0" presId="urn:microsoft.com/office/officeart/2005/8/layout/hierarchy2"/>
+    <dgm:cxn modelId="{12725FB2-4D7A-40BA-93E6-CFA764733E98}" type="presParOf" srcId="{905C17AD-FE93-4469-8609-EDCF89529AA2}" destId="{A54907F9-77D3-493A-BD14-6183BAA27BA4}" srcOrd="1" destOrd="0" presId="urn:microsoft.com/office/officeart/2005/8/layout/hierarchy2"/>
+    <dgm:cxn modelId="{F8363C1D-C45E-4421-8743-F53F61A4D4B6}" type="presParOf" srcId="{2E81C92C-CE54-4B34-8AD9-23F5F8E60BCB}" destId="{EB2274FC-15F8-41B7-935B-E389FD47AFD1}" srcOrd="2" destOrd="0" presId="urn:microsoft.com/office/officeart/2005/8/layout/hierarchy2"/>
+    <dgm:cxn modelId="{05E369DD-3DCA-4C01-A5EB-79F56DB3FFC9}" type="presParOf" srcId="{EB2274FC-15F8-41B7-935B-E389FD47AFD1}" destId="{87E32AC2-4577-44E3-BD84-D5E3BD970540}" srcOrd="0" destOrd="0" presId="urn:microsoft.com/office/officeart/2005/8/layout/hierarchy2"/>
+    <dgm:cxn modelId="{1495D042-B065-47F3-A2E6-A3BB4D6AD1DB}" type="presParOf" srcId="{2E81C92C-CE54-4B34-8AD9-23F5F8E60BCB}" destId="{9076073A-94D7-4B3A-BEDD-A7CFB249D472}" srcOrd="3" destOrd="0" presId="urn:microsoft.com/office/officeart/2005/8/layout/hierarchy2"/>
+    <dgm:cxn modelId="{B2897819-1573-4C30-80D0-8D7754318CDA}" type="presParOf" srcId="{9076073A-94D7-4B3A-BEDD-A7CFB249D472}" destId="{F53448B5-447F-4F1A-81C6-1F0D19E192DD}" srcOrd="0" destOrd="0" presId="urn:microsoft.com/office/officeart/2005/8/layout/hierarchy2"/>
+    <dgm:cxn modelId="{E9B856E6-9850-4D6C-91CF-2BF5ADF7B111}" type="presParOf" srcId="{9076073A-94D7-4B3A-BEDD-A7CFB249D472}" destId="{9771CB1D-2BA5-42D9-9957-3E7E79F8490A}" srcOrd="1" destOrd="0" presId="urn:microsoft.com/office/officeart/2005/8/layout/hierarchy2"/>
   </dgm:cxnLst>
   <dgm:bg/>
   <dgm:whole/>
@@ -27285,7 +26460,7 @@
 </file>
 
 <file path=customXml/itemProps3.xml><?xml version="1.0" encoding="utf-8"?>
-<ds:datastoreItem xmlns:ds="http://schemas.openxmlformats.org/officeDocument/2006/customXml" ds:itemID="{01BD795D-8CE2-4F2D-B1A5-22C47D8BC6AF}">
+<ds:datastoreItem xmlns:ds="http://schemas.openxmlformats.org/officeDocument/2006/customXml" ds:itemID="{F72C294A-8433-4E97-A2A1-B4DE374CA8D9}">
   <ds:schemaRefs>
     <ds:schemaRef ds:uri="http://schemas.openxmlformats.org/officeDocument/2006/bibliography"/>
   </ds:schemaRefs>

</xml_diff>

<commit_message>
Ajout des infos des membres du groupe sur la page de garde du fichier .docx
</commit_message>
<xml_diff>
--- a/train/IUT_TD_TP_2015.docx
+++ b/train/IUT_TD_TP_2015.docx
@@ -807,6 +807,13 @@
                                           <w:color w:val="404040" w:themeColor="text1" w:themeTint="BF"/>
                                         </w:rPr>
                                       </w:pPr>
+                                      <w:r>
+                                        <w:rPr>
+                                          <w:smallCaps/>
+                                          <w:color w:val="404040" w:themeColor="text1" w:themeTint="BF"/>
+                                        </w:rPr>
+                                        <w:t>Le Niger</w:t>
+                                      </w:r>
                                     </w:p>
                                   </w:tc>
                                   <w:tc>
@@ -821,6 +828,13 @@
                                           <w:color w:val="404040" w:themeColor="text1" w:themeTint="BF"/>
                                         </w:rPr>
                                       </w:pPr>
+                                      <w:r>
+                                        <w:rPr>
+                                          <w:smallCaps/>
+                                          <w:color w:val="404040" w:themeColor="text1" w:themeTint="BF"/>
+                                        </w:rPr>
+                                        <w:t>Florent</w:t>
+                                      </w:r>
                                     </w:p>
                                   </w:tc>
                                   <w:tc>
@@ -835,6 +849,15 @@
                                           <w:color w:val="404040" w:themeColor="text1" w:themeTint="BF"/>
                                         </w:rPr>
                                       </w:pPr>
+                                      <w:hyperlink r:id="rId12" w:history="1">
+                                        <w:r>
+                                          <w:rPr>
+                                            <w:rStyle w:val="Lienhypertexte"/>
+                                            <w:smallCaps/>
+                                          </w:rPr>
+                                          <w:t>florent.le-niger@u-psud.fr</w:t>
+                                        </w:r>
+                                      </w:hyperlink>
                                     </w:p>
                                   </w:tc>
                                   <w:tc>
@@ -849,6 +872,13 @@
                                           <w:color w:val="404040" w:themeColor="text1" w:themeTint="BF"/>
                                         </w:rPr>
                                       </w:pPr>
+                                      <w:r>
+                                        <w:rPr>
+                                          <w:smallCaps/>
+                                          <w:color w:val="404040" w:themeColor="text1" w:themeTint="BF"/>
+                                        </w:rPr>
+                                        <w:t>3C2</w:t>
+                                      </w:r>
                                     </w:p>
                                   </w:tc>
                                 </w:tr>
@@ -868,6 +898,13 @@
                                           <w:color w:val="404040" w:themeColor="text1" w:themeTint="BF"/>
                                         </w:rPr>
                                       </w:pPr>
+                                      <w:r>
+                                        <w:rPr>
+                                          <w:smallCaps/>
+                                          <w:color w:val="404040" w:themeColor="text1" w:themeTint="BF"/>
+                                        </w:rPr>
+                                        <w:t>PUNEL</w:t>
+                                      </w:r>
                                     </w:p>
                                   </w:tc>
                                   <w:tc>
@@ -882,6 +919,13 @@
                                           <w:color w:val="404040" w:themeColor="text1" w:themeTint="BF"/>
                                         </w:rPr>
                                       </w:pPr>
+                                      <w:r>
+                                        <w:rPr>
+                                          <w:smallCaps/>
+                                          <w:color w:val="404040" w:themeColor="text1" w:themeTint="BF"/>
+                                        </w:rPr>
+                                        <w:t>Amaury</w:t>
+                                      </w:r>
                                     </w:p>
                                   </w:tc>
                                   <w:tc>
@@ -896,6 +940,15 @@
                                           <w:color w:val="404040" w:themeColor="text1" w:themeTint="BF"/>
                                         </w:rPr>
                                       </w:pPr>
+                                      <w:hyperlink r:id="rId13" w:history="1">
+                                        <w:r>
+                                          <w:rPr>
+                                            <w:rStyle w:val="Lienhypertexte"/>
+                                            <w:smallCaps/>
+                                          </w:rPr>
+                                          <w:t>amaury.punel@u-psud.fr</w:t>
+                                        </w:r>
+                                      </w:hyperlink>
                                     </w:p>
                                   </w:tc>
                                   <w:tc>
@@ -910,6 +963,15 @@
                                           <w:color w:val="404040" w:themeColor="text1" w:themeTint="BF"/>
                                         </w:rPr>
                                       </w:pPr>
+                                      <w:r>
+                                        <w:rPr>
+                                          <w:smallCaps/>
+                                          <w:color w:val="404040" w:themeColor="text1" w:themeTint="BF"/>
+                                        </w:rPr>
+                                        <w:t>3C2</w:t>
+                                      </w:r>
+                                      <w:bookmarkStart w:id="0" w:name="_GoBack"/>
+                                      <w:bookmarkEnd w:id="0"/>
                                     </w:p>
                                   </w:tc>
                                 </w:tr>
@@ -1180,6 +1242,13 @@
                                     <w:color w:val="404040" w:themeColor="text1" w:themeTint="BF"/>
                                   </w:rPr>
                                 </w:pPr>
+                                <w:r>
+                                  <w:rPr>
+                                    <w:smallCaps/>
+                                    <w:color w:val="404040" w:themeColor="text1" w:themeTint="BF"/>
+                                  </w:rPr>
+                                  <w:t>Le Niger</w:t>
+                                </w:r>
                               </w:p>
                             </w:tc>
                             <w:tc>
@@ -1194,6 +1263,13 @@
                                     <w:color w:val="404040" w:themeColor="text1" w:themeTint="BF"/>
                                   </w:rPr>
                                 </w:pPr>
+                                <w:r>
+                                  <w:rPr>
+                                    <w:smallCaps/>
+                                    <w:color w:val="404040" w:themeColor="text1" w:themeTint="BF"/>
+                                  </w:rPr>
+                                  <w:t>Florent</w:t>
+                                </w:r>
                               </w:p>
                             </w:tc>
                             <w:tc>
@@ -1208,6 +1284,15 @@
                                     <w:color w:val="404040" w:themeColor="text1" w:themeTint="BF"/>
                                   </w:rPr>
                                 </w:pPr>
+                                <w:hyperlink r:id="rId14" w:history="1">
+                                  <w:r>
+                                    <w:rPr>
+                                      <w:rStyle w:val="Lienhypertexte"/>
+                                      <w:smallCaps/>
+                                    </w:rPr>
+                                    <w:t>florent.le-niger@u-psud.fr</w:t>
+                                  </w:r>
+                                </w:hyperlink>
                               </w:p>
                             </w:tc>
                             <w:tc>
@@ -1222,6 +1307,13 @@
                                     <w:color w:val="404040" w:themeColor="text1" w:themeTint="BF"/>
                                   </w:rPr>
                                 </w:pPr>
+                                <w:r>
+                                  <w:rPr>
+                                    <w:smallCaps/>
+                                    <w:color w:val="404040" w:themeColor="text1" w:themeTint="BF"/>
+                                  </w:rPr>
+                                  <w:t>3C2</w:t>
+                                </w:r>
                               </w:p>
                             </w:tc>
                           </w:tr>
@@ -1241,6 +1333,13 @@
                                     <w:color w:val="404040" w:themeColor="text1" w:themeTint="BF"/>
                                   </w:rPr>
                                 </w:pPr>
+                                <w:r>
+                                  <w:rPr>
+                                    <w:smallCaps/>
+                                    <w:color w:val="404040" w:themeColor="text1" w:themeTint="BF"/>
+                                  </w:rPr>
+                                  <w:t>PUNEL</w:t>
+                                </w:r>
                               </w:p>
                             </w:tc>
                             <w:tc>
@@ -1255,6 +1354,13 @@
                                     <w:color w:val="404040" w:themeColor="text1" w:themeTint="BF"/>
                                   </w:rPr>
                                 </w:pPr>
+                                <w:r>
+                                  <w:rPr>
+                                    <w:smallCaps/>
+                                    <w:color w:val="404040" w:themeColor="text1" w:themeTint="BF"/>
+                                  </w:rPr>
+                                  <w:t>Amaury</w:t>
+                                </w:r>
                               </w:p>
                             </w:tc>
                             <w:tc>
@@ -1269,6 +1375,15 @@
                                     <w:color w:val="404040" w:themeColor="text1" w:themeTint="BF"/>
                                   </w:rPr>
                                 </w:pPr>
+                                <w:hyperlink r:id="rId15" w:history="1">
+                                  <w:r>
+                                    <w:rPr>
+                                      <w:rStyle w:val="Lienhypertexte"/>
+                                      <w:smallCaps/>
+                                    </w:rPr>
+                                    <w:t>amaury.punel@u-psud.fr</w:t>
+                                  </w:r>
+                                </w:hyperlink>
                               </w:p>
                             </w:tc>
                             <w:tc>
@@ -1283,6 +1398,15 @@
                                     <w:color w:val="404040" w:themeColor="text1" w:themeTint="BF"/>
                                   </w:rPr>
                                 </w:pPr>
+                                <w:r>
+                                  <w:rPr>
+                                    <w:smallCaps/>
+                                    <w:color w:val="404040" w:themeColor="text1" w:themeTint="BF"/>
+                                  </w:rPr>
+                                  <w:t>3C2</w:t>
+                                </w:r>
+                                <w:bookmarkStart w:id="1" w:name="_GoBack"/>
+                                <w:bookmarkEnd w:id="1"/>
                               </w:p>
                             </w:tc>
                           </w:tr>
@@ -5789,12 +5913,12 @@
       <w:pPr>
         <w:pStyle w:val="Titre1"/>
       </w:pPr>
-      <w:bookmarkStart w:id="0" w:name="_Toc430965353"/>
+      <w:bookmarkStart w:id="2" w:name="_Toc430965353"/>
       <w:r>
         <w:lastRenderedPageBreak/>
         <w:t>Evaluation</w:t>
       </w:r>
-      <w:bookmarkEnd w:id="0"/>
+      <w:bookmarkEnd w:id="2"/>
     </w:p>
     <w:p/>
     <w:tbl>
@@ -6323,7 +6447,7 @@
           <w:noProof/>
         </w:rPr>
       </w:pPr>
-      <w:bookmarkStart w:id="1" w:name="_Toc430965354"/>
+      <w:bookmarkStart w:id="3" w:name="_Toc430965354"/>
       <w:r>
         <w:lastRenderedPageBreak/>
         <w:t>Organisation</w:t>
@@ -6343,7 +6467,7 @@
         </w:rPr>
         <w:t>/TP</w:t>
       </w:r>
-      <w:bookmarkEnd w:id="1"/>
+      <w:bookmarkEnd w:id="3"/>
     </w:p>
     <w:p>
       <w:pPr>
@@ -6354,11 +6478,11 @@
       <w:pPr>
         <w:pStyle w:val="Titre2"/>
       </w:pPr>
-      <w:bookmarkStart w:id="2" w:name="_Toc430965355"/>
+      <w:bookmarkStart w:id="4" w:name="_Toc430965355"/>
       <w:r>
         <w:t>Avant de commencer …</w:t>
       </w:r>
-      <w:bookmarkEnd w:id="2"/>
+      <w:bookmarkEnd w:id="4"/>
     </w:p>
     <w:p/>
     <w:p>
@@ -6620,7 +6744,7 @@
             <wp:cNvGraphicFramePr/>
             <a:graphic xmlns:a="http://schemas.openxmlformats.org/drawingml/2006/main">
               <a:graphicData uri="http://schemas.openxmlformats.org/drawingml/2006/diagram">
-                <dgm:relIds xmlns:dgm="http://schemas.openxmlformats.org/drawingml/2006/diagram" xmlns:r="http://schemas.openxmlformats.org/officeDocument/2006/relationships" r:dm="rId12" r:lo="rId13" r:qs="rId14" r:cs="rId15"/>
+                <dgm:relIds xmlns:dgm="http://schemas.openxmlformats.org/drawingml/2006/diagram" xmlns:r="http://schemas.openxmlformats.org/officeDocument/2006/relationships" r:dm="rId16" r:lo="rId17" r:qs="rId18" r:cs="rId19"/>
               </a:graphicData>
             </a:graphic>
           </wp:inline>
@@ -6924,11 +7048,11 @@
       <w:pPr>
         <w:pStyle w:val="Titre2"/>
       </w:pPr>
-      <w:bookmarkStart w:id="3" w:name="_Toc430965356"/>
+      <w:bookmarkStart w:id="5" w:name="_Toc430965356"/>
       <w:r>
         <w:t>A propos des TD/TP</w:t>
       </w:r>
-      <w:bookmarkEnd w:id="3"/>
+      <w:bookmarkEnd w:id="5"/>
     </w:p>
     <w:p/>
     <w:p>
@@ -7157,7 +7281,7 @@
           <w:noProof/>
         </w:rPr>
       </w:pPr>
-      <w:bookmarkStart w:id="4" w:name="_Toc430965357"/>
+      <w:bookmarkStart w:id="6" w:name="_Toc430965357"/>
       <w:r>
         <w:rPr>
           <w:noProof/>
@@ -7171,25 +7295,25 @@
         </w:rPr>
         <w:t>Rappels</w:t>
       </w:r>
-      <w:bookmarkEnd w:id="4"/>
+      <w:bookmarkEnd w:id="6"/>
     </w:p>
     <w:p/>
     <w:p>
       <w:pPr>
         <w:pStyle w:val="Titre2"/>
       </w:pPr>
-      <w:bookmarkStart w:id="5" w:name="_Toc430965358"/>
+      <w:bookmarkStart w:id="7" w:name="_Toc430965358"/>
       <w:r>
         <w:t>Exercices</w:t>
       </w:r>
-      <w:bookmarkEnd w:id="5"/>
+      <w:bookmarkEnd w:id="7"/>
     </w:p>
     <w:p/>
     <w:p>
       <w:pPr>
         <w:pStyle w:val="Titre3"/>
       </w:pPr>
-      <w:bookmarkStart w:id="6" w:name="_Toc430965359"/>
+      <w:bookmarkStart w:id="8" w:name="_Toc430965359"/>
       <w:r>
         <w:t xml:space="preserve">Exercice 1 : </w:t>
       </w:r>
@@ -7199,7 +7323,7 @@
       <w:r>
         <w:t xml:space="preserve"> &amp; Héritage</w:t>
       </w:r>
-      <w:bookmarkEnd w:id="6"/>
+      <w:bookmarkEnd w:id="8"/>
     </w:p>
     <w:p>
       <w:r>
@@ -7899,7 +8023,7 @@
       <w:pPr>
         <w:pStyle w:val="Titre3"/>
       </w:pPr>
-      <w:bookmarkStart w:id="7" w:name="_Toc430965360"/>
+      <w:bookmarkStart w:id="9" w:name="_Toc430965360"/>
       <w:r>
         <w:t>Exercice 2 : </w:t>
       </w:r>
@@ -7909,7 +8033,7 @@
       <w:r>
         <w:t>s</w:t>
       </w:r>
-      <w:bookmarkEnd w:id="7"/>
+      <w:bookmarkEnd w:id="9"/>
     </w:p>
     <w:p>
       <w:r>
@@ -8093,7 +8217,7 @@
       <w:pPr>
         <w:pStyle w:val="Titre3"/>
       </w:pPr>
-      <w:bookmarkStart w:id="8" w:name="_Toc430965361"/>
+      <w:bookmarkStart w:id="10" w:name="_Toc430965361"/>
       <w:r>
         <w:t xml:space="preserve">Exercice </w:t>
       </w:r>
@@ -8121,7 +8245,7 @@
       <w:r>
         <w:t> : implémentation partielle d’un agenda</w:t>
       </w:r>
-      <w:bookmarkEnd w:id="8"/>
+      <w:bookmarkEnd w:id="10"/>
     </w:p>
     <w:p>
       <w:pPr>
@@ -8276,12 +8400,12 @@
       <w:pPr>
         <w:pStyle w:val="Titre2"/>
       </w:pPr>
-      <w:bookmarkStart w:id="9" w:name="_Toc430965362"/>
+      <w:bookmarkStart w:id="11" w:name="_Toc430965362"/>
       <w:r>
         <w:lastRenderedPageBreak/>
         <w:t>Aide</w:t>
       </w:r>
-      <w:bookmarkEnd w:id="9"/>
+      <w:bookmarkEnd w:id="11"/>
     </w:p>
     <w:p>
       <w:pPr>
@@ -8330,7 +8454,7 @@
         </w:rPr>
         <w:t xml:space="preserve">: </w:t>
       </w:r>
-      <w:hyperlink r:id="rId17" w:history="1">
+      <w:hyperlink r:id="rId21" w:history="1">
         <w:r>
           <w:rPr>
             <w:rStyle w:val="Lienhypertexte"/>
@@ -8351,100 +8475,100 @@
       <w:pPr>
         <w:pStyle w:val="Titre2"/>
       </w:pPr>
-      <w:bookmarkStart w:id="10" w:name="_Toc430965363"/>
+      <w:bookmarkStart w:id="12" w:name="_Toc430965363"/>
       <w:r>
         <w:t>Rapport</w:t>
       </w:r>
-      <w:bookmarkEnd w:id="10"/>
+      <w:bookmarkEnd w:id="12"/>
     </w:p>
     <w:p/>
     <w:p>
       <w:pPr>
         <w:pStyle w:val="Titre3"/>
       </w:pPr>
-      <w:bookmarkStart w:id="11" w:name="_Toc430965364"/>
+      <w:bookmarkStart w:id="13" w:name="_Toc430965364"/>
       <w:r>
         <w:t>Description des travaux</w:t>
-      </w:r>
-      <w:bookmarkEnd w:id="11"/>
-    </w:p>
-    <w:p>
-      <w:r>
-        <w:t>Nous avons complété les classes interfaces comme demandé, et avons aussi complété les différents champs où il manquait des déclarations. Pour la dernière partie, tout était déjà implémenté de base.</w:t>
-      </w:r>
-    </w:p>
-    <w:p>
-      <w:pPr>
-        <w:pStyle w:val="Titre3"/>
-      </w:pPr>
-      <w:bookmarkStart w:id="12" w:name="_Toc430965365"/>
-      <w:r>
-        <w:t>Difficultés rencontrées</w:t>
-      </w:r>
-      <w:bookmarkEnd w:id="12"/>
-    </w:p>
-    <w:p>
-      <w:pPr>
-        <w:rPr>
-          <w:noProof/>
-        </w:rPr>
-      </w:pPr>
-      <w:r>
-        <w:rPr>
-          <w:noProof/>
-        </w:rPr>
-        <w:t>Nous n’avons rencontré aucune difficulté en particulier.</w:t>
-      </w:r>
-      <w:r>
-        <w:rPr>
-          <w:noProof/>
-        </w:rPr>
-        <w:br w:type="page"/>
-      </w:r>
-    </w:p>
-    <w:p>
-      <w:pPr>
-        <w:rPr>
-          <w:noProof/>
-        </w:rPr>
-      </w:pPr>
-    </w:p>
-    <w:p>
-      <w:pPr>
-        <w:pStyle w:val="Titre1"/>
-        <w:rPr>
-          <w:noProof/>
-        </w:rPr>
-      </w:pPr>
-      <w:bookmarkStart w:id="13" w:name="_Toc430965366"/>
-      <w:r>
-        <w:rPr>
-          <w:noProof/>
-        </w:rPr>
-        <w:t>TD/TP 2 –</w:t>
-      </w:r>
-      <w:r>
-        <w:rPr>
-          <w:noProof/>
-        </w:rPr>
-        <w:t xml:space="preserve"> Gestion des erreurs, tests &amp; bonnes pratiques</w:t>
       </w:r>
       <w:bookmarkEnd w:id="13"/>
     </w:p>
     <w:p>
-      <w:pPr>
-        <w:pStyle w:val="Titre2"/>
-      </w:pPr>
+      <w:r>
+        <w:t>Nous avons complété les classes interfaces comme demandé, et avons aussi complété les différents champs où il manquait des déclarations. Pour la dernière partie, tout était déjà implémenté de base.</w:t>
+      </w:r>
     </w:p>
     <w:p>
       <w:pPr>
+        <w:pStyle w:val="Titre3"/>
+      </w:pPr>
+      <w:bookmarkStart w:id="14" w:name="_Toc430965365"/>
+      <w:r>
+        <w:t>Difficultés rencontrées</w:t>
+      </w:r>
+      <w:bookmarkEnd w:id="14"/>
+    </w:p>
+    <w:p>
+      <w:pPr>
+        <w:rPr>
+          <w:noProof/>
+        </w:rPr>
+      </w:pPr>
+      <w:r>
+        <w:rPr>
+          <w:noProof/>
+        </w:rPr>
+        <w:t>Nous n’avons rencontré aucune difficulté en particulier.</w:t>
+      </w:r>
+      <w:r>
+        <w:rPr>
+          <w:noProof/>
+        </w:rPr>
+        <w:br w:type="page"/>
+      </w:r>
+    </w:p>
+    <w:p>
+      <w:pPr>
+        <w:rPr>
+          <w:noProof/>
+        </w:rPr>
+      </w:pPr>
+    </w:p>
+    <w:p>
+      <w:pPr>
+        <w:pStyle w:val="Titre1"/>
+        <w:rPr>
+          <w:noProof/>
+        </w:rPr>
+      </w:pPr>
+      <w:bookmarkStart w:id="15" w:name="_Toc430965366"/>
+      <w:r>
+        <w:rPr>
+          <w:noProof/>
+        </w:rPr>
+        <w:t>TD/TP 2 –</w:t>
+      </w:r>
+      <w:r>
+        <w:rPr>
+          <w:noProof/>
+        </w:rPr>
+        <w:t xml:space="preserve"> Gestion des erreurs, tests &amp; bonnes pratiques</w:t>
+      </w:r>
+      <w:bookmarkEnd w:id="15"/>
+    </w:p>
+    <w:p>
+      <w:pPr>
         <w:pStyle w:val="Titre2"/>
       </w:pPr>
-      <w:bookmarkStart w:id="14" w:name="_Toc430965367"/>
+    </w:p>
+    <w:p>
+      <w:pPr>
+        <w:pStyle w:val="Titre2"/>
+      </w:pPr>
+      <w:bookmarkStart w:id="16" w:name="_Toc430965367"/>
       <w:r>
         <w:t>Exercices</w:t>
       </w:r>
-      <w:bookmarkEnd w:id="14"/>
+      <w:bookmarkEnd w:id="16"/>
     </w:p>
     <w:p/>
     <w:p>
@@ -8454,7 +8578,7 @@
           <w:i/>
         </w:rPr>
       </w:pPr>
-      <w:bookmarkStart w:id="15" w:name="_Toc430965368"/>
+      <w:bookmarkStart w:id="17" w:name="_Toc430965368"/>
       <w:r>
         <w:t xml:space="preserve">Exercice </w:t>
       </w:r>
@@ -8473,7 +8597,7 @@
         </w:rPr>
         <w:t>debugger</w:t>
       </w:r>
-      <w:bookmarkEnd w:id="15"/>
+      <w:bookmarkEnd w:id="17"/>
     </w:p>
     <w:p>
       <w:pPr>
@@ -8516,11 +8640,11 @@
       <w:pPr>
         <w:pStyle w:val="Titre3"/>
       </w:pPr>
-      <w:bookmarkStart w:id="16" w:name="_Toc430965369"/>
+      <w:bookmarkStart w:id="18" w:name="_Toc430965369"/>
       <w:r>
         <w:t>Exercice 2 : Internationalisation</w:t>
       </w:r>
-      <w:bookmarkEnd w:id="16"/>
+      <w:bookmarkEnd w:id="18"/>
     </w:p>
     <w:p>
       <w:pPr>
@@ -8558,7 +8682,7 @@
       <w:pPr>
         <w:pStyle w:val="Titre3"/>
       </w:pPr>
-      <w:bookmarkStart w:id="17" w:name="_Toc430965370"/>
+      <w:bookmarkStart w:id="19" w:name="_Toc430965370"/>
       <w:r>
         <w:t xml:space="preserve">Exercice 3 : </w:t>
       </w:r>
@@ -8568,7 +8692,7 @@
       <w:r>
         <w:t xml:space="preserve"> (Exceptions)</w:t>
       </w:r>
-      <w:bookmarkEnd w:id="17"/>
+      <w:bookmarkEnd w:id="19"/>
     </w:p>
     <w:p>
       <w:pPr>
@@ -8701,7 +8825,7 @@
       <w:pPr>
         <w:pStyle w:val="Titre3"/>
       </w:pPr>
-      <w:bookmarkStart w:id="18" w:name="_Toc430965371"/>
+      <w:bookmarkStart w:id="20" w:name="_Toc430965371"/>
       <w:r>
         <w:t>Exercice 4</w:t>
       </w:r>
@@ -8711,7 +8835,7 @@
       <w:r>
         <w:t>GUI – Changer la langue d’une application</w:t>
       </w:r>
-      <w:bookmarkEnd w:id="18"/>
+      <w:bookmarkEnd w:id="20"/>
     </w:p>
     <w:p>
       <w:r>
@@ -8739,14 +8863,14 @@
       <w:pPr>
         <w:pStyle w:val="Titre3"/>
       </w:pPr>
-      <w:bookmarkStart w:id="19" w:name="_Toc430965372"/>
+      <w:bookmarkStart w:id="21" w:name="_Toc430965372"/>
       <w:r>
         <w:t>Exercice 5</w:t>
       </w:r>
       <w:r>
         <w:t> : Créer sa bibliothèque &amp; construire un livrable</w:t>
       </w:r>
-      <w:bookmarkEnd w:id="19"/>
+      <w:bookmarkEnd w:id="21"/>
     </w:p>
     <w:p>
       <w:r>
@@ -8846,42 +8970,40 @@
       <w:pPr>
         <w:pStyle w:val="Titre2"/>
       </w:pPr>
-      <w:bookmarkStart w:id="20" w:name="_Toc430965373"/>
+      <w:bookmarkStart w:id="22" w:name="_Toc430965373"/>
       <w:r>
         <w:t>Rapport</w:t>
       </w:r>
-      <w:bookmarkEnd w:id="20"/>
+      <w:bookmarkEnd w:id="22"/>
     </w:p>
     <w:p/>
     <w:p>
       <w:pPr>
         <w:pStyle w:val="Titre3"/>
       </w:pPr>
-      <w:bookmarkStart w:id="21" w:name="_Toc430965374"/>
+      <w:bookmarkStart w:id="23" w:name="_Toc430965374"/>
       <w:r>
         <w:t>Description des travaux</w:t>
-      </w:r>
-      <w:bookmarkEnd w:id="21"/>
-    </w:p>
-    <w:p>
-      <w:r>
-        <w:t xml:space="preserve">Nous avons fait tous les exercices </w:t>
-      </w:r>
-      <w:bookmarkStart w:id="22" w:name="_GoBack"/>
-      <w:bookmarkEnd w:id="22"/>
-    </w:p>
-    <w:p>
-      <w:pPr>
-        <w:pStyle w:val="Titre3"/>
-      </w:pPr>
-      <w:bookmarkStart w:id="23" w:name="_Toc430965375"/>
-      <w:r>
-        <w:t>Difficultés rencontrées</w:t>
       </w:r>
       <w:bookmarkEnd w:id="23"/>
     </w:p>
     <w:p>
       <w:r>
+        <w:t xml:space="preserve">Nous avons fait tous les exercices </w:t>
+      </w:r>
+    </w:p>
+    <w:p>
+      <w:pPr>
+        <w:pStyle w:val="Titre3"/>
+      </w:pPr>
+      <w:bookmarkStart w:id="24" w:name="_Toc430965375"/>
+      <w:r>
+        <w:t>Difficultés rencontrées</w:t>
+      </w:r>
+      <w:bookmarkEnd w:id="24"/>
+    </w:p>
+    <w:p>
+      <w:r>
         <w:t>Nous avons eu un problème lors du lancement du programme dans la classe WekPanel dans la fonction WeekPanel() qui, pour di &lt; 8 nous affichait une erreur IndexOutOfBounds. Cependant en modifiant di &lt; 7 le problème est résolu.</w:t>
       </w:r>
     </w:p>
@@ -8906,7 +9028,7 @@
           <w:noProof/>
         </w:rPr>
       </w:pPr>
-      <w:bookmarkStart w:id="24" w:name="_Toc430965376"/>
+      <w:bookmarkStart w:id="25" w:name="_Toc430965376"/>
       <w:r>
         <w:rPr>
           <w:noProof/>
@@ -8927,35 +9049,35 @@
         </w:rPr>
         <w:t>Design patterns</w:t>
       </w:r>
-      <w:bookmarkEnd w:id="24"/>
+      <w:bookmarkEnd w:id="25"/>
     </w:p>
     <w:p/>
     <w:p>
       <w:pPr>
         <w:pStyle w:val="Titre2"/>
       </w:pPr>
-      <w:bookmarkStart w:id="25" w:name="_Toc430965377"/>
+      <w:bookmarkStart w:id="26" w:name="_Toc430965377"/>
       <w:r>
         <w:t>Exercices</w:t>
-      </w:r>
-      <w:bookmarkEnd w:id="25"/>
-    </w:p>
-    <w:p>
-      <w:pPr>
-        <w:pStyle w:val="Titre3"/>
-      </w:pPr>
-    </w:p>
-    <w:p>
-      <w:pPr>
-        <w:pStyle w:val="Titre3"/>
-      </w:pPr>
-      <w:bookmarkStart w:id="26" w:name="_Toc430965378"/>
-      <w:r>
-        <w:t>Exercice 0</w:t>
       </w:r>
       <w:bookmarkEnd w:id="26"/>
     </w:p>
     <w:p>
+      <w:pPr>
+        <w:pStyle w:val="Titre3"/>
+      </w:pPr>
+    </w:p>
+    <w:p>
+      <w:pPr>
+        <w:pStyle w:val="Titre3"/>
+      </w:pPr>
+      <w:bookmarkStart w:id="27" w:name="_Toc430965378"/>
+      <w:r>
+        <w:t>Exercice 0</w:t>
+      </w:r>
+      <w:bookmarkEnd w:id="27"/>
+    </w:p>
+    <w:p>
       <w:r>
         <w:t xml:space="preserve">Pourquoi, dans le TP1, a-t-on créé un </w:t>
       </w:r>
@@ -8991,7 +9113,7 @@
       <w:pPr>
         <w:pStyle w:val="Titre3"/>
       </w:pPr>
-      <w:bookmarkStart w:id="27" w:name="_Toc430965379"/>
+      <w:bookmarkStart w:id="28" w:name="_Toc430965379"/>
       <w:r>
         <w:t xml:space="preserve">Exercice 1 : </w:t>
       </w:r>
@@ -9001,7 +9123,7 @@
       <w:r>
         <w:t xml:space="preserve"> – Création d’un lecteur d’arguments</w:t>
       </w:r>
-      <w:bookmarkEnd w:id="27"/>
+      <w:bookmarkEnd w:id="28"/>
       <w:r>
         <w:t xml:space="preserve"> </w:t>
       </w:r>
@@ -9149,7 +9271,7 @@
           <w:i/>
         </w:rPr>
       </w:pPr>
-      <w:bookmarkStart w:id="28" w:name="_Toc430965380"/>
+      <w:bookmarkStart w:id="29" w:name="_Toc430965380"/>
       <w:r>
         <w:t xml:space="preserve">Exercice 2 : </w:t>
       </w:r>
@@ -9182,7 +9304,7 @@
         </w:rPr>
         <w:t>vent</w:t>
       </w:r>
-      <w:bookmarkEnd w:id="28"/>
+      <w:bookmarkEnd w:id="29"/>
     </w:p>
     <w:p>
       <w:pPr>
@@ -9366,14 +9488,14 @@
       <w:pPr>
         <w:pStyle w:val="Titre3"/>
       </w:pPr>
-      <w:bookmarkStart w:id="29" w:name="_Toc430965381"/>
+      <w:bookmarkStart w:id="30" w:name="_Toc430965381"/>
       <w:r>
         <w:t xml:space="preserve">Exercice 3 : </w:t>
       </w:r>
       <w:r>
         <w:t>Design pattern</w:t>
       </w:r>
-      <w:bookmarkEnd w:id="29"/>
+      <w:bookmarkEnd w:id="30"/>
     </w:p>
     <w:p>
       <w:pPr>
@@ -9501,11 +9623,11 @@
       <w:pPr>
         <w:pStyle w:val="Titre3"/>
       </w:pPr>
-      <w:bookmarkStart w:id="30" w:name="_Toc430965382"/>
+      <w:bookmarkStart w:id="31" w:name="_Toc430965382"/>
       <w:r>
         <w:t>Exercice 4 : GUI – Menu</w:t>
       </w:r>
-      <w:bookmarkEnd w:id="30"/>
+      <w:bookmarkEnd w:id="31"/>
     </w:p>
     <w:p>
       <w:pPr>
@@ -9538,7 +9660,7 @@
             <wp:cNvGraphicFramePr/>
             <a:graphic xmlns:a="http://schemas.openxmlformats.org/drawingml/2006/main">
               <a:graphicData uri="http://schemas.openxmlformats.org/drawingml/2006/diagram">
-                <dgm:relIds xmlns:dgm="http://schemas.openxmlformats.org/drawingml/2006/diagram" xmlns:r="http://schemas.openxmlformats.org/officeDocument/2006/relationships" r:dm="rId18" r:lo="rId19" r:qs="rId20" r:cs="rId21"/>
+                <dgm:relIds xmlns:dgm="http://schemas.openxmlformats.org/drawingml/2006/diagram" xmlns:r="http://schemas.openxmlformats.org/officeDocument/2006/relationships" r:dm="rId22" r:lo="rId23" r:qs="rId24" r:cs="rId25"/>
               </a:graphicData>
             </a:graphic>
           </wp:inline>
@@ -10009,11 +10131,11 @@
       <w:pPr>
         <w:pStyle w:val="Titre2"/>
       </w:pPr>
-      <w:bookmarkStart w:id="31" w:name="_Toc430965383"/>
+      <w:bookmarkStart w:id="32" w:name="_Toc430965383"/>
       <w:r>
         <w:t>Aide</w:t>
       </w:r>
-      <w:bookmarkEnd w:id="31"/>
+      <w:bookmarkEnd w:id="32"/>
     </w:p>
     <w:p>
       <w:r>
@@ -10025,7 +10147,7 @@
       <w:r>
         <w:t xml:space="preserve"> : </w:t>
       </w:r>
-      <w:hyperlink r:id="rId23" w:history="1">
+      <w:hyperlink r:id="rId27" w:history="1">
         <w:r>
           <w:rPr>
             <w:rStyle w:val="Lienhypertexte"/>
@@ -10044,7 +10166,7 @@
       <w:r>
         <w:t xml:space="preserve"> </w:t>
       </w:r>
-      <w:hyperlink r:id="rId24" w:history="1">
+      <w:hyperlink r:id="rId28" w:history="1">
         <w:r>
           <w:rPr>
             <w:rStyle w:val="Lienhypertexte"/>
@@ -10072,7 +10194,7 @@
         </w:rPr>
         <w:t xml:space="preserve"> </w:t>
       </w:r>
-      <w:hyperlink r:id="rId25" w:history="1">
+      <w:hyperlink r:id="rId29" w:history="1">
         <w:r>
           <w:rPr>
             <w:rStyle w:val="Lienhypertexte"/>
@@ -10094,18 +10216,18 @@
       <w:pPr>
         <w:pStyle w:val="Titre2"/>
       </w:pPr>
-      <w:bookmarkStart w:id="32" w:name="_Toc430965384"/>
+      <w:bookmarkStart w:id="33" w:name="_Toc430965384"/>
       <w:r>
         <w:t>Rapport</w:t>
       </w:r>
-      <w:bookmarkEnd w:id="32"/>
+      <w:bookmarkEnd w:id="33"/>
     </w:p>
     <w:p/>
     <w:p>
       <w:pPr>
         <w:pStyle w:val="Titre3"/>
       </w:pPr>
-      <w:bookmarkStart w:id="33" w:name="_Toc430965385"/>
+      <w:bookmarkStart w:id="34" w:name="_Toc430965385"/>
       <w:r>
         <w:t>Description des travaux</w:t>
       </w:r>
@@ -10117,45 +10239,45 @@
       </w:r>
       <w:r>
         <w:t>réponses aux questions)</w:t>
-      </w:r>
-      <w:bookmarkEnd w:id="33"/>
-    </w:p>
-    <w:p>
-      <w:pPr>
-        <w:pStyle w:val="Titre3"/>
-      </w:pPr>
-    </w:p>
-    <w:p>
-      <w:pPr>
-        <w:pStyle w:val="Titre3"/>
-      </w:pPr>
-      <w:bookmarkStart w:id="34" w:name="_Toc430965386"/>
-      <w:r>
-        <w:t>Difficultés rencontrées</w:t>
       </w:r>
       <w:bookmarkEnd w:id="34"/>
     </w:p>
     <w:p>
       <w:pPr>
-        <w:rPr>
-          <w:noProof/>
-        </w:rPr>
-      </w:pPr>
-      <w:r>
-        <w:rPr>
-          <w:noProof/>
-        </w:rPr>
-        <w:br w:type="page"/>
-      </w:r>
+        <w:pStyle w:val="Titre3"/>
+      </w:pPr>
     </w:p>
     <w:p>
       <w:pPr>
+        <w:pStyle w:val="Titre3"/>
+      </w:pPr>
+      <w:bookmarkStart w:id="35" w:name="_Toc430965386"/>
+      <w:r>
+        <w:t>Difficultés rencontrées</w:t>
+      </w:r>
+      <w:bookmarkEnd w:id="35"/>
+    </w:p>
+    <w:p>
+      <w:pPr>
+        <w:rPr>
+          <w:noProof/>
+        </w:rPr>
+      </w:pPr>
+      <w:r>
+        <w:rPr>
+          <w:noProof/>
+        </w:rPr>
+        <w:br w:type="page"/>
+      </w:r>
+    </w:p>
+    <w:p>
+      <w:pPr>
         <w:pStyle w:val="Titre1"/>
         <w:rPr>
           <w:noProof/>
         </w:rPr>
       </w:pPr>
-      <w:bookmarkStart w:id="35" w:name="_Toc430965387"/>
+      <w:bookmarkStart w:id="36" w:name="_Toc430965387"/>
       <w:r>
         <w:rPr>
           <w:noProof/>
@@ -10169,18 +10291,18 @@
         </w:rPr>
         <w:t xml:space="preserve"> Les entrées / sorties</w:t>
       </w:r>
-      <w:bookmarkEnd w:id="35"/>
+      <w:bookmarkEnd w:id="36"/>
     </w:p>
     <w:p/>
     <w:p>
       <w:pPr>
         <w:pStyle w:val="Titre2"/>
       </w:pPr>
-      <w:bookmarkStart w:id="36" w:name="_Toc430965388"/>
+      <w:bookmarkStart w:id="37" w:name="_Toc430965388"/>
       <w:r>
         <w:t>Exercices</w:t>
       </w:r>
-      <w:bookmarkEnd w:id="36"/>
+      <w:bookmarkEnd w:id="37"/>
     </w:p>
     <w:p>
       <w:pPr>
@@ -10191,7 +10313,7 @@
       <w:pPr>
         <w:pStyle w:val="Titre3"/>
       </w:pPr>
-      <w:bookmarkStart w:id="37" w:name="_Toc430965389"/>
+      <w:bookmarkStart w:id="38" w:name="_Toc430965389"/>
       <w:r>
         <w:t xml:space="preserve">Exercice </w:t>
       </w:r>
@@ -10204,7 +10326,7 @@
       <w:r>
         <w:t>Lire &amp; écrire un fichier XML</w:t>
       </w:r>
-      <w:bookmarkEnd w:id="37"/>
+      <w:bookmarkEnd w:id="38"/>
     </w:p>
     <w:p>
       <w:pPr>
@@ -10262,11 +10384,11 @@
       <w:pPr>
         <w:pStyle w:val="Titre3"/>
       </w:pPr>
-      <w:bookmarkStart w:id="38" w:name="_Toc430965390"/>
+      <w:bookmarkStart w:id="39" w:name="_Toc430965390"/>
       <w:r>
         <w:t>Exercice 2: Créer et lire un fichier de configuration pour une application</w:t>
       </w:r>
-      <w:bookmarkEnd w:id="38"/>
+      <w:bookmarkEnd w:id="39"/>
     </w:p>
     <w:p>
       <w:pPr>
@@ -10345,14 +10467,14 @@
       <w:pPr>
         <w:pStyle w:val="Titre3"/>
       </w:pPr>
-      <w:bookmarkStart w:id="39" w:name="_Toc430965391"/>
+      <w:bookmarkStart w:id="40" w:name="_Toc430965391"/>
       <w:r>
         <w:t xml:space="preserve">Exercice 3 : </w:t>
       </w:r>
       <w:r>
         <w:t>Sauvegarder et charger l’état d’une application</w:t>
       </w:r>
-      <w:bookmarkEnd w:id="39"/>
+      <w:bookmarkEnd w:id="40"/>
     </w:p>
     <w:p>
       <w:r>
@@ -10370,11 +10492,11 @@
       <w:pPr>
         <w:pStyle w:val="Titre3"/>
       </w:pPr>
-      <w:bookmarkStart w:id="40" w:name="_Toc430965392"/>
+      <w:bookmarkStart w:id="41" w:name="_Toc430965392"/>
       <w:r>
         <w:t>Exercice 4 : GUI</w:t>
       </w:r>
-      <w:bookmarkEnd w:id="40"/>
+      <w:bookmarkEnd w:id="41"/>
     </w:p>
     <w:p>
       <w:pPr>
@@ -10450,11 +10572,11 @@
       <w:pPr>
         <w:pStyle w:val="Titre3"/>
       </w:pPr>
-      <w:bookmarkStart w:id="41" w:name="_Toc430965393"/>
+      <w:bookmarkStart w:id="42" w:name="_Toc430965393"/>
       <w:r>
         <w:t>Exercice 5 - facultatif: Base de données</w:t>
       </w:r>
-      <w:bookmarkEnd w:id="41"/>
+      <w:bookmarkEnd w:id="42"/>
       <w:r>
         <w:t xml:space="preserve"> </w:t>
       </w:r>
@@ -10469,11 +10591,11 @@
       <w:pPr>
         <w:pStyle w:val="Titre2"/>
       </w:pPr>
-      <w:bookmarkStart w:id="42" w:name="_Toc430965394"/>
+      <w:bookmarkStart w:id="43" w:name="_Toc430965394"/>
       <w:r>
         <w:t>Aide</w:t>
       </w:r>
-      <w:bookmarkEnd w:id="42"/>
+      <w:bookmarkEnd w:id="43"/>
     </w:p>
     <w:p>
       <w:pPr>
@@ -10489,7 +10611,7 @@
       <w:r>
         <w:t xml:space="preserve">Afficher de l’HTML : </w:t>
       </w:r>
-      <w:hyperlink r:id="rId26" w:history="1">
+      <w:hyperlink r:id="rId30" w:history="1">
         <w:r>
           <w:rPr>
             <w:rStyle w:val="Lienhypertexte"/>
@@ -10519,7 +10641,7 @@
         </w:rPr>
         <w:t xml:space="preserve">Base de données : </w:t>
       </w:r>
-      <w:hyperlink r:id="rId27" w:history="1">
+      <w:hyperlink r:id="rId31" w:history="1">
         <w:r>
           <w:rPr>
             <w:rStyle w:val="Lienhypertexte"/>
@@ -10533,22 +10655,22 @@
       <w:pPr>
         <w:pStyle w:val="Titre2"/>
       </w:pPr>
-      <w:bookmarkStart w:id="43" w:name="_Toc430965395"/>
+      <w:bookmarkStart w:id="44" w:name="_Toc430965395"/>
       <w:r>
         <w:t>Rapport</w:t>
       </w:r>
-      <w:bookmarkEnd w:id="43"/>
+      <w:bookmarkEnd w:id="44"/>
     </w:p>
     <w:p/>
     <w:p>
       <w:pPr>
         <w:pStyle w:val="Titre3"/>
       </w:pPr>
-      <w:bookmarkStart w:id="44" w:name="_Toc430965396"/>
+      <w:bookmarkStart w:id="45" w:name="_Toc430965396"/>
       <w:r>
         <w:t>Description des travaux</w:t>
       </w:r>
-      <w:bookmarkEnd w:id="44"/>
+      <w:bookmarkEnd w:id="45"/>
     </w:p>
     <w:p>
       <w:pPr>
@@ -10559,11 +10681,11 @@
       <w:pPr>
         <w:pStyle w:val="Titre3"/>
       </w:pPr>
-      <w:bookmarkStart w:id="45" w:name="_Toc430965397"/>
+      <w:bookmarkStart w:id="46" w:name="_Toc430965397"/>
       <w:r>
         <w:t>Difficultés rencontrées</w:t>
       </w:r>
-      <w:bookmarkEnd w:id="45"/>
+      <w:bookmarkEnd w:id="46"/>
     </w:p>
     <w:p>
       <w:pPr>
@@ -10589,7 +10711,7 @@
           <w:noProof/>
         </w:rPr>
       </w:pPr>
-      <w:bookmarkStart w:id="46" w:name="_Toc430965398"/>
+      <w:bookmarkStart w:id="47" w:name="_Toc430965398"/>
       <w:r>
         <w:rPr>
           <w:noProof/>
@@ -10615,61 +10737,61 @@
           <w:noProof/>
         </w:rPr>
         <w:t xml:space="preserve"> &amp; Calcul distribué</w:t>
-      </w:r>
-      <w:bookmarkEnd w:id="46"/>
-    </w:p>
-    <w:p>
-      <w:pPr>
-        <w:pStyle w:val="Titre2"/>
-      </w:pPr>
-    </w:p>
-    <w:p>
-      <w:pPr>
-        <w:pStyle w:val="Titre2"/>
-        <w:rPr>
-          <w:noProof/>
-        </w:rPr>
-      </w:pPr>
-      <w:bookmarkStart w:id="47" w:name="_Toc430965399"/>
-      <w:r>
-        <w:rPr>
-          <w:noProof/>
-        </w:rPr>
-        <w:t>Exercices</w:t>
       </w:r>
       <w:bookmarkEnd w:id="47"/>
     </w:p>
     <w:p>
       <w:pPr>
-        <w:pStyle w:val="Titre3"/>
-        <w:rPr>
-          <w:noProof/>
-        </w:rPr>
+        <w:pStyle w:val="Titre2"/>
       </w:pPr>
     </w:p>
     <w:p>
       <w:pPr>
-        <w:pStyle w:val="Titre3"/>
+        <w:pStyle w:val="Titre2"/>
         <w:rPr>
           <w:noProof/>
         </w:rPr>
       </w:pPr>
-      <w:bookmarkStart w:id="48" w:name="_Toc430965400"/>
+      <w:bookmarkStart w:id="48" w:name="_Toc430965399"/>
       <w:r>
         <w:rPr>
           <w:noProof/>
         </w:rPr>
-        <w:t xml:space="preserve">Exercice 1 : </w:t>
-      </w:r>
-      <w:r>
-        <w:rPr>
-          <w:noProof/>
-        </w:rPr>
-        <w:t>Sauvegarde en tâche de fond</w:t>
+        <w:t>Exercices</w:t>
       </w:r>
       <w:bookmarkEnd w:id="48"/>
     </w:p>
     <w:p>
+      <w:pPr>
+        <w:pStyle w:val="Titre3"/>
+        <w:rPr>
+          <w:noProof/>
+        </w:rPr>
+      </w:pPr>
+    </w:p>
+    <w:p>
+      <w:pPr>
+        <w:pStyle w:val="Titre3"/>
+        <w:rPr>
+          <w:noProof/>
+        </w:rPr>
+      </w:pPr>
+      <w:bookmarkStart w:id="49" w:name="_Toc430965400"/>
+      <w:r>
+        <w:rPr>
+          <w:noProof/>
+        </w:rPr>
+        <w:t xml:space="preserve">Exercice 1 : </w:t>
+      </w:r>
+      <w:r>
+        <w:rPr>
+          <w:noProof/>
+        </w:rPr>
+        <w:t>Sauvegarde en tâche de fond</w:t>
+      </w:r>
+      <w:bookmarkEnd w:id="49"/>
+    </w:p>
+    <w:p>
       <w:r>
         <w:t>En utilisant un Thread et le système de sauvegarde du TD/TP 4 (exercice 1), sauvegarder le projet toute les minute</w:t>
       </w:r>
@@ -10687,7 +10809,7 @@
           <w:noProof/>
         </w:rPr>
       </w:pPr>
-      <w:bookmarkStart w:id="49" w:name="_Toc430965401"/>
+      <w:bookmarkStart w:id="50" w:name="_Toc430965401"/>
       <w:r>
         <w:rPr>
           <w:noProof/>
@@ -10702,88 +10824,88 @@
         </w:rPr>
         <w:t>ShutdownHook</w:t>
       </w:r>
-      <w:bookmarkEnd w:id="49"/>
-    </w:p>
-    <w:p>
-      <w:r>
-        <w:t xml:space="preserve">En utilisant le code implémenté dans le TD/TP 4 (exercice 3) écrire une </w:t>
-      </w:r>
-      <w:r>
-        <w:rPr>
-          <w:b/>
-          <w:i/>
-        </w:rPr>
-        <w:t>ShutdownHook</w:t>
-      </w:r>
-      <w:r>
-        <w:t xml:space="preserve"> pour faire un système de reprise sur erreur en cas de crash</w:t>
-      </w:r>
-      <w:r>
-        <w:t>.</w:t>
-      </w:r>
-    </w:p>
-    <w:p>
-      <w:pPr>
-        <w:pStyle w:val="Titre3"/>
-      </w:pPr>
-    </w:p>
-    <w:p>
-      <w:pPr>
-        <w:pStyle w:val="Titre3"/>
-      </w:pPr>
-      <w:bookmarkStart w:id="50" w:name="_Toc430965402"/>
-      <w:r>
-        <w:t xml:space="preserve">Exercice 2 : </w:t>
-      </w:r>
-      <w:r>
-        <w:t>Lancer des calculs distribués</w:t>
-      </w:r>
       <w:bookmarkEnd w:id="50"/>
     </w:p>
     <w:p>
       <w:r>
-        <w:t xml:space="preserve">Dans le TP2 nous avons créé un Filtre, il s’agit ‘de l’externaliser’ afin que les </w:t>
-      </w:r>
-      <w:r>
-        <w:t xml:space="preserve">recherches selon un critère (qui peut être complexe) soient </w:t>
-      </w:r>
-      <w:r>
-        <w:t>effectuées</w:t>
-      </w:r>
-      <w:r>
-        <w:t xml:space="preserve"> sur une autre machine</w:t>
+        <w:t xml:space="preserve">En utilisant le code implémenté dans le TD/TP 4 (exercice 3) écrire une </w:t>
+      </w:r>
+      <w:r>
+        <w:rPr>
+          <w:b/>
+          <w:i/>
+        </w:rPr>
+        <w:t>ShutdownHook</w:t>
+      </w:r>
+      <w:r>
+        <w:t xml:space="preserve"> pour faire un système de reprise sur erreur en cas de crash</w:t>
       </w:r>
       <w:r>
         <w:t>.</w:t>
       </w:r>
     </w:p>
     <w:p>
-      <w:r>
-        <w:t xml:space="preserve">Cette fonctionnalité ne doit en rien casser l’existant : l’utilisateur devra pouvoir utiliser des calculs externalisés ou bien ses propres ressources. </w:t>
-      </w:r>
+      <w:pPr>
+        <w:pStyle w:val="Titre3"/>
+      </w:pPr>
     </w:p>
     <w:p>
-      <w:r>
-        <w:t>Ajouter dans le fichier de configuration l’adresse du server RMI, avec un booléen permettant d’activer (ou de désactiver) la fonctionnalité.</w:t>
-      </w:r>
+      <w:pPr>
+        <w:pStyle w:val="Titre3"/>
+      </w:pPr>
+      <w:bookmarkStart w:id="51" w:name="_Toc430965402"/>
+      <w:r>
+        <w:t xml:space="preserve">Exercice 2 : </w:t>
+      </w:r>
+      <w:r>
+        <w:t>Lancer des calculs distribués</w:t>
+      </w:r>
+      <w:bookmarkEnd w:id="51"/>
     </w:p>
     <w:p>
-      <w:pPr>
-        <w:pStyle w:val="Titre3"/>
-      </w:pPr>
+      <w:r>
+        <w:t xml:space="preserve">Dans le TP2 nous avons créé un Filtre, il s’agit ‘de l’externaliser’ afin que les </w:t>
+      </w:r>
+      <w:r>
+        <w:t xml:space="preserve">recherches selon un critère (qui peut être complexe) soient </w:t>
+      </w:r>
+      <w:r>
+        <w:t>effectuées</w:t>
+      </w:r>
+      <w:r>
+        <w:t xml:space="preserve"> sur une autre machine</w:t>
+      </w:r>
+      <w:r>
+        <w:t>.</w:t>
+      </w:r>
     </w:p>
     <w:p>
+      <w:r>
+        <w:t xml:space="preserve">Cette fonctionnalité ne doit en rien casser l’existant : l’utilisateur devra pouvoir utiliser des calculs externalisés ou bien ses propres ressources. </w:t>
+      </w:r>
+    </w:p>
+    <w:p>
+      <w:r>
+        <w:t>Ajouter dans le fichier de configuration l’adresse du server RMI, avec un booléen permettant d’activer (ou de désactiver) la fonctionnalité.</w:t>
+      </w:r>
+    </w:p>
+    <w:p>
       <w:pPr>
         <w:pStyle w:val="Titre3"/>
       </w:pPr>
-      <w:bookmarkStart w:id="51" w:name="_Toc430965403"/>
+    </w:p>
+    <w:p>
+      <w:pPr>
+        <w:pStyle w:val="Titre3"/>
+      </w:pPr>
+      <w:bookmarkStart w:id="52" w:name="_Toc430965403"/>
       <w:r>
         <w:t xml:space="preserve">Exercice 3 : </w:t>
       </w:r>
       <w:r>
         <w:t>GUI – configuration</w:t>
       </w:r>
-      <w:bookmarkEnd w:id="51"/>
+      <w:bookmarkEnd w:id="52"/>
     </w:p>
     <w:p>
       <w:r>
@@ -10943,22 +11065,22 @@
       <w:pPr>
         <w:pStyle w:val="Titre2"/>
       </w:pPr>
-      <w:bookmarkStart w:id="52" w:name="_Toc430965404"/>
+      <w:bookmarkStart w:id="53" w:name="_Toc430965404"/>
       <w:r>
         <w:t>Rapport</w:t>
       </w:r>
-      <w:bookmarkEnd w:id="52"/>
+      <w:bookmarkEnd w:id="53"/>
     </w:p>
     <w:p/>
     <w:p>
       <w:pPr>
         <w:pStyle w:val="Titre3"/>
       </w:pPr>
-      <w:bookmarkStart w:id="53" w:name="_Toc430965405"/>
+      <w:bookmarkStart w:id="54" w:name="_Toc430965405"/>
       <w:r>
         <w:t>Description des travaux</w:t>
       </w:r>
-      <w:bookmarkEnd w:id="53"/>
+      <w:bookmarkEnd w:id="54"/>
     </w:p>
     <w:p>
       <w:pPr>
@@ -10969,11 +11091,11 @@
       <w:pPr>
         <w:pStyle w:val="Titre3"/>
       </w:pPr>
-      <w:bookmarkStart w:id="54" w:name="_Toc430965406"/>
+      <w:bookmarkStart w:id="55" w:name="_Toc430965406"/>
       <w:r>
         <w:t>Difficultés rencontrées</w:t>
       </w:r>
-      <w:bookmarkEnd w:id="54"/>
+      <w:bookmarkEnd w:id="55"/>
     </w:p>
     <w:p>
       <w:pPr>
@@ -11007,7 +11129,7 @@
           <w:noProof/>
         </w:rPr>
       </w:pPr>
-      <w:bookmarkStart w:id="55" w:name="_Toc430965407"/>
+      <w:bookmarkStart w:id="56" w:name="_Toc430965407"/>
       <w:r>
         <w:rPr>
           <w:noProof/>
@@ -11020,18 +11142,18 @@
         </w:rPr>
         <w:t xml:space="preserve"> Les applications en réseau</w:t>
       </w:r>
-      <w:bookmarkEnd w:id="55"/>
+      <w:bookmarkEnd w:id="56"/>
     </w:p>
     <w:p/>
     <w:p>
       <w:pPr>
         <w:pStyle w:val="Titre2"/>
       </w:pPr>
-      <w:bookmarkStart w:id="56" w:name="_Toc430965408"/>
+      <w:bookmarkStart w:id="57" w:name="_Toc430965408"/>
       <w:r>
         <w:t>Exercices</w:t>
       </w:r>
-      <w:bookmarkEnd w:id="56"/>
+      <w:bookmarkEnd w:id="57"/>
     </w:p>
     <w:p>
       <w:pPr>
@@ -11045,7 +11167,7 @@
           <w:i/>
         </w:rPr>
       </w:pPr>
-      <w:bookmarkStart w:id="57" w:name="_Toc430965409"/>
+      <w:bookmarkStart w:id="58" w:name="_Toc430965409"/>
       <w:r>
         <w:t xml:space="preserve">Exercice 1 : </w:t>
       </w:r>
@@ -11058,7 +11180,7 @@
         </w:rPr>
         <w:t>Chat</w:t>
       </w:r>
-      <w:bookmarkEnd w:id="57"/>
+      <w:bookmarkEnd w:id="58"/>
     </w:p>
     <w:p>
       <w:pPr>
@@ -11116,7 +11238,7 @@
           <w:i/>
         </w:rPr>
       </w:pPr>
-      <w:bookmarkStart w:id="58" w:name="_Toc430965410"/>
+      <w:bookmarkStart w:id="59" w:name="_Toc430965410"/>
       <w:r>
         <w:t xml:space="preserve">Exercice </w:t>
       </w:r>
@@ -11156,7 +11278,7 @@
         </w:rPr>
         <w:t xml:space="preserve"> (ou une page JSP)</w:t>
       </w:r>
-      <w:bookmarkEnd w:id="58"/>
+      <w:bookmarkEnd w:id="59"/>
     </w:p>
     <w:p>
       <w:pPr>
@@ -11232,7 +11354,7 @@
         </w:rPr>
         <w:t xml:space="preserve"> : </w:t>
       </w:r>
-      <w:hyperlink r:id="rId28" w:history="1">
+      <w:hyperlink r:id="rId32" w:history="1">
         <w:r>
           <w:rPr>
             <w:rStyle w:val="Lienhypertexte"/>
@@ -11253,47 +11375,47 @@
       <w:pPr>
         <w:pStyle w:val="Titre2"/>
       </w:pPr>
-      <w:bookmarkStart w:id="59" w:name="_Toc430965411"/>
+      <w:bookmarkStart w:id="60" w:name="_Toc430965411"/>
       <w:r>
         <w:t>Rapport</w:t>
       </w:r>
-      <w:bookmarkEnd w:id="59"/>
+      <w:bookmarkEnd w:id="60"/>
     </w:p>
     <w:p/>
     <w:p>
       <w:pPr>
         <w:pStyle w:val="Titre3"/>
       </w:pPr>
-      <w:bookmarkStart w:id="60" w:name="_Toc430965412"/>
+      <w:bookmarkStart w:id="61" w:name="_Toc430965412"/>
       <w:r>
         <w:t>Description des travaux</w:t>
-      </w:r>
-      <w:bookmarkEnd w:id="60"/>
-    </w:p>
-    <w:p>
-      <w:pPr>
-        <w:pStyle w:val="Titre3"/>
-      </w:pPr>
-    </w:p>
-    <w:p>
-      <w:pPr>
-        <w:pStyle w:val="Titre3"/>
-      </w:pPr>
-      <w:bookmarkStart w:id="61" w:name="_Toc430965413"/>
-      <w:r>
-        <w:t>Difficultés rencontrées</w:t>
       </w:r>
       <w:bookmarkEnd w:id="61"/>
     </w:p>
     <w:p>
       <w:pPr>
+        <w:pStyle w:val="Titre3"/>
+      </w:pPr>
+    </w:p>
+    <w:p>
+      <w:pPr>
+        <w:pStyle w:val="Titre3"/>
+      </w:pPr>
+      <w:bookmarkStart w:id="62" w:name="_Toc430965413"/>
+      <w:r>
+        <w:t>Difficultés rencontrées</w:t>
+      </w:r>
+      <w:bookmarkEnd w:id="62"/>
+    </w:p>
+    <w:p>
+      <w:pPr>
         <w:rPr>
           <w:noProof/>
         </w:rPr>
       </w:pPr>
     </w:p>
     <w:sectPr>
-      <w:headerReference w:type="default" r:id="rId29"/>
+      <w:headerReference w:type="default" r:id="rId33"/>
       <w:pgSz w:w="11901" w:h="16817"/>
       <w:pgMar w:top="720" w:right="720" w:bottom="720" w:left="720" w:header="227" w:footer="284" w:gutter="0"/>
       <w:pgNumType w:start="0"/>
@@ -11509,7 +11631,7 @@
                                     <w:noProof/>
                                     <w:color w:val="FFFFFF" w:themeColor="background1"/>
                                   </w:rPr>
-                                  <w:t>8</w:t>
+                                  <w:t>13</w:t>
                                 </w:r>
                                 <w:r>
                                   <w:rPr>
@@ -11564,7 +11686,7 @@
                               <w:noProof/>
                               <w:color w:val="FFFFFF" w:themeColor="background1"/>
                             </w:rPr>
-                            <w:t>8</w:t>
+                            <w:t>13</w:t>
                           </w:r>
                           <w:r>
                             <w:rPr>
@@ -18891,117 +19013,117 @@
     </dgm:pt>
   </dgm:ptLst>
   <dgm:cxnLst>
-    <dgm:cxn modelId="{9C8FCE8E-C38A-4244-9A4D-804CE149A2E9}" type="presOf" srcId="{B13E7694-BD7E-4ACD-8A25-288621413B33}" destId="{2FF43323-1B88-4D6E-A12C-28C1BD2304F7}" srcOrd="1" destOrd="0" presId="urn:microsoft.com/office/officeart/2005/8/layout/hierarchy2"/>
-    <dgm:cxn modelId="{C0936455-0BF8-4267-BF4D-3E9F972518C8}" type="presOf" srcId="{CFFF95AD-6A3E-4156-870B-74376FA448BF}" destId="{DE27DD97-4305-47FC-AFB0-35E1E791B27F}" srcOrd="0" destOrd="0" presId="urn:microsoft.com/office/officeart/2005/8/layout/hierarchy2"/>
-    <dgm:cxn modelId="{4170DCB6-E060-417C-955F-EAE6964443F5}" type="presOf" srcId="{6EAA9C23-3A78-4C27-AAC9-504C071FA2D8}" destId="{FFF314B7-9492-4462-8B1C-7BC33784FA0A}" srcOrd="0" destOrd="0" presId="urn:microsoft.com/office/officeart/2005/8/layout/hierarchy2"/>
     <dgm:cxn modelId="{49E69296-6243-4B23-BB27-A3D4BEF5529C}" srcId="{4D72C498-B5D7-4A5E-9949-13D4BDD70C79}" destId="{CFFF95AD-6A3E-4156-870B-74376FA448BF}" srcOrd="1" destOrd="0" parTransId="{139FBCB0-87C1-4D19-9898-BB48C99D5614}" sibTransId="{2D803B32-337B-4EAC-B215-13958E412DA9}"/>
-    <dgm:cxn modelId="{89FA4363-3A60-4C8B-9BFC-12AAFBA7EEC0}" type="presOf" srcId="{495223E1-057C-40FA-B321-DB15D7B7BF1E}" destId="{98EDA116-065D-473B-983B-F7A1A4E0692D}" srcOrd="0" destOrd="0" presId="urn:microsoft.com/office/officeart/2005/8/layout/hierarchy2"/>
-    <dgm:cxn modelId="{07D04727-19F3-4653-A362-1AFCB922E4B4}" type="presOf" srcId="{597EB83F-9AF9-4A72-80A3-732912F27C6D}" destId="{D955C53B-B716-4B38-9366-F9DF3D076BCB}" srcOrd="0" destOrd="0" presId="urn:microsoft.com/office/officeart/2005/8/layout/hierarchy2"/>
-    <dgm:cxn modelId="{FD657A0F-FD19-4075-AB6A-E63E5D9F8ECB}" type="presOf" srcId="{3FE4910D-602C-4A72-BB9E-A3BE3A3A0E78}" destId="{F14A685D-1E0D-4B4F-8491-096DFB19D677}" srcOrd="1" destOrd="0" presId="urn:microsoft.com/office/officeart/2005/8/layout/hierarchy2"/>
+    <dgm:cxn modelId="{BE3E14AC-1FAB-4CFD-A728-1C91BF925B35}" type="presOf" srcId="{0B7CF66D-0A27-42E3-AC6D-2DB726B0F1E6}" destId="{F84282DA-A190-4AE4-80A2-887CA41C8DE9}" srcOrd="0" destOrd="0" presId="urn:microsoft.com/office/officeart/2005/8/layout/hierarchy2"/>
+    <dgm:cxn modelId="{E6FBA5B8-7757-4A60-95DF-756583AADB6D}" type="presOf" srcId="{559B25C1-457C-4CA8-A035-1849D9779D21}" destId="{858F7110-3310-4783-BBA8-7EC1E711C660}" srcOrd="0" destOrd="0" presId="urn:microsoft.com/office/officeart/2005/8/layout/hierarchy2"/>
     <dgm:cxn modelId="{502FB9F7-55F9-4593-B1F2-FBE723CFF641}" srcId="{90721A67-6AD1-4A80-A90E-9D77E7AD4E6D}" destId="{AD7B3DA5-2EE7-42E6-A405-E9204AD083F8}" srcOrd="0" destOrd="0" parTransId="{0B7CF66D-0A27-42E3-AC6D-2DB726B0F1E6}" sibTransId="{4BBF8FF6-E72D-4A5B-A1FE-6EAB41BA4F5C}"/>
-    <dgm:cxn modelId="{4143095F-1444-4AD7-BAE0-B35467D3AC66}" type="presOf" srcId="{1489036D-A9DA-40B5-957F-936B4A348264}" destId="{D2E89353-C1DC-4D8C-81F7-770019C69DEF}" srcOrd="1" destOrd="0" presId="urn:microsoft.com/office/officeart/2005/8/layout/hierarchy2"/>
-    <dgm:cxn modelId="{6236F4E3-DB2C-4AF9-8027-3512B983C1CD}" type="presOf" srcId="{139FBCB0-87C1-4D19-9898-BB48C99D5614}" destId="{AEBC5B76-A737-49A2-B533-66F2022C87AD}" srcOrd="0" destOrd="0" presId="urn:microsoft.com/office/officeart/2005/8/layout/hierarchy2"/>
-    <dgm:cxn modelId="{5E7B642D-A493-430D-B6F6-693FFAEC0512}" type="presOf" srcId="{F1D4A2FF-1ED4-48C6-8293-904F41872AF1}" destId="{881DB251-9FB1-4300-9BCC-5ED061EBD6BA}" srcOrd="1" destOrd="0" presId="urn:microsoft.com/office/officeart/2005/8/layout/hierarchy2"/>
     <dgm:cxn modelId="{7176B68D-8377-4602-BE4C-B7D75F5D41A5}" srcId="{4D72C498-B5D7-4A5E-9949-13D4BDD70C79}" destId="{24E98E51-90AC-468F-867A-C952D6FD5668}" srcOrd="2" destOrd="0" parTransId="{559D18E3-752D-4EE1-9939-C38FEFFAE5A4}" sibTransId="{5A87DC0A-A2A4-49BC-8D66-8E04CC32771A}"/>
-    <dgm:cxn modelId="{EF2AD8A3-088D-4F83-A880-F012BBDCFCDC}" type="presOf" srcId="{24E98E51-90AC-468F-867A-C952D6FD5668}" destId="{37C38F7E-4D19-426C-A64E-1CBDFC363BB7}" srcOrd="0" destOrd="0" presId="urn:microsoft.com/office/officeart/2005/8/layout/hierarchy2"/>
-    <dgm:cxn modelId="{72994BE4-DDBA-46E8-AF6B-39935F3B4834}" type="presOf" srcId="{DD6977A0-3802-4240-88A2-691E7C2C48A6}" destId="{6F424515-AE64-4689-98CF-DEE19DC54531}" srcOrd="1" destOrd="0" presId="urn:microsoft.com/office/officeart/2005/8/layout/hierarchy2"/>
+    <dgm:cxn modelId="{51192258-6749-41D6-9E6F-8FE4E3CB324A}" type="presOf" srcId="{495223E1-057C-40FA-B321-DB15D7B7BF1E}" destId="{98EDA116-065D-473B-983B-F7A1A4E0692D}" srcOrd="0" destOrd="0" presId="urn:microsoft.com/office/officeart/2005/8/layout/hierarchy2"/>
+    <dgm:cxn modelId="{90704A01-3457-467C-9399-48B990329BE7}" type="presOf" srcId="{B13E7694-BD7E-4ACD-8A25-288621413B33}" destId="{2FF43323-1B88-4D6E-A12C-28C1BD2304F7}" srcOrd="1" destOrd="0" presId="urn:microsoft.com/office/officeart/2005/8/layout/hierarchy2"/>
+    <dgm:cxn modelId="{982C9BDC-6BF8-4682-A112-A182AF0E76EF}" type="presOf" srcId="{C72AA88C-4AEE-412B-ABBF-33D17A0AD941}" destId="{8E5DD861-D493-4A0A-B81E-EB2108ED9BB3}" srcOrd="0" destOrd="0" presId="urn:microsoft.com/office/officeart/2005/8/layout/hierarchy2"/>
+    <dgm:cxn modelId="{83B92BFE-3DB5-4A62-AD43-153910EB5F63}" type="presOf" srcId="{1489036D-A9DA-40B5-957F-936B4A348264}" destId="{D2E89353-C1DC-4D8C-81F7-770019C69DEF}" srcOrd="1" destOrd="0" presId="urn:microsoft.com/office/officeart/2005/8/layout/hierarchy2"/>
     <dgm:cxn modelId="{6E9F04CF-538C-49AC-B727-EE48AD00E24E}" srcId="{90721A67-6AD1-4A80-A90E-9D77E7AD4E6D}" destId="{6EAA9C23-3A78-4C27-AAC9-504C071FA2D8}" srcOrd="1" destOrd="0" parTransId="{99F72719-26C5-43AC-9154-CEFFF5CEB37E}" sibTransId="{9DE824F4-9157-4786-AD52-3E163FA3C3B4}"/>
-    <dgm:cxn modelId="{B1E37313-2A8D-4AE6-9E24-4FFE228D94FD}" type="presOf" srcId="{16244E34-B2A7-4CB0-B85E-995BCA75C3E6}" destId="{D91136A0-BBA5-4033-85D4-E551E48A4097}" srcOrd="0" destOrd="0" presId="urn:microsoft.com/office/officeart/2005/8/layout/hierarchy2"/>
-    <dgm:cxn modelId="{6F6CDD76-AB4C-433E-9BA2-F838E6C9142F}" type="presOf" srcId="{0B7CF66D-0A27-42E3-AC6D-2DB726B0F1E6}" destId="{F84282DA-A190-4AE4-80A2-887CA41C8DE9}" srcOrd="0" destOrd="0" presId="urn:microsoft.com/office/officeart/2005/8/layout/hierarchy2"/>
-    <dgm:cxn modelId="{F23C3B86-C0E1-4CE5-8455-82532895ACD5}" type="presOf" srcId="{597EB83F-9AF9-4A72-80A3-732912F27C6D}" destId="{1FDB852C-60D2-4512-8688-DBBE489C7C32}" srcOrd="1" destOrd="0" presId="urn:microsoft.com/office/officeart/2005/8/layout/hierarchy2"/>
-    <dgm:cxn modelId="{186FC541-48A2-4010-9C58-30A5935C41DD}" type="presOf" srcId="{AD7B3DA5-2EE7-42E6-A405-E9204AD083F8}" destId="{B96A10A5-DFF5-46F1-944C-3675766C550F}" srcOrd="0" destOrd="0" presId="urn:microsoft.com/office/officeart/2005/8/layout/hierarchy2"/>
-    <dgm:cxn modelId="{430751FD-B4A2-4EEA-8EE4-AA28914E103F}" type="presOf" srcId="{1489036D-A9DA-40B5-957F-936B4A348264}" destId="{EBFADA6F-FD50-43FB-87CB-15B1D9AA94CD}" srcOrd="0" destOrd="0" presId="urn:microsoft.com/office/officeart/2005/8/layout/hierarchy2"/>
-    <dgm:cxn modelId="{74E5A947-0BF7-4E50-B814-1A6A70FB7337}" type="presOf" srcId="{F1D4A2FF-1ED4-48C6-8293-904F41872AF1}" destId="{215E04C8-8ADC-4870-8072-6C6871A934E8}" srcOrd="0" destOrd="0" presId="urn:microsoft.com/office/officeart/2005/8/layout/hierarchy2"/>
-    <dgm:cxn modelId="{A2B94E3E-3466-492E-9DA7-A01AFCC24666}" type="presOf" srcId="{9E6B55FE-E53C-49DC-B515-C2397BEC2CAB}" destId="{288590B9-AA3F-44E1-86EF-EEFFCBA51BD5}" srcOrd="0" destOrd="0" presId="urn:microsoft.com/office/officeart/2005/8/layout/hierarchy2"/>
-    <dgm:cxn modelId="{C481BB0E-1874-43DA-B89E-F16C468AF81F}" type="presOf" srcId="{DD6977A0-3802-4240-88A2-691E7C2C48A6}" destId="{968AF4BE-4974-4BD5-85C7-35A0B47C6F8A}" srcOrd="0" destOrd="0" presId="urn:microsoft.com/office/officeart/2005/8/layout/hierarchy2"/>
-    <dgm:cxn modelId="{0D26FEBA-24A6-40CD-95E8-305F514B5C84}" type="presOf" srcId="{559B25C1-457C-4CA8-A035-1849D9779D21}" destId="{858F7110-3310-4783-BBA8-7EC1E711C660}" srcOrd="0" destOrd="0" presId="urn:microsoft.com/office/officeart/2005/8/layout/hierarchy2"/>
-    <dgm:cxn modelId="{F12A8523-456B-48CE-9673-F4FEAA4F0E97}" type="presOf" srcId="{C72AA88C-4AEE-412B-ABBF-33D17A0AD941}" destId="{8E5DD861-D493-4A0A-B81E-EB2108ED9BB3}" srcOrd="0" destOrd="0" presId="urn:microsoft.com/office/officeart/2005/8/layout/hierarchy2"/>
+    <dgm:cxn modelId="{24422FFA-4A75-4C9F-8F1B-9B321929ADA0}" type="presOf" srcId="{6EAA9C23-3A78-4C27-AAC9-504C071FA2D8}" destId="{FFF314B7-9492-4462-8B1C-7BC33784FA0A}" srcOrd="0" destOrd="0" presId="urn:microsoft.com/office/officeart/2005/8/layout/hierarchy2"/>
+    <dgm:cxn modelId="{1C6939C6-981C-4ED4-80D5-62361356CB80}" type="presOf" srcId="{DD6977A0-3802-4240-88A2-691E7C2C48A6}" destId="{968AF4BE-4974-4BD5-85C7-35A0B47C6F8A}" srcOrd="0" destOrd="0" presId="urn:microsoft.com/office/officeart/2005/8/layout/hierarchy2"/>
+    <dgm:cxn modelId="{03328343-599A-4761-AEA5-BD402D59D709}" type="presOf" srcId="{C72AA88C-4AEE-412B-ABBF-33D17A0AD941}" destId="{C0DFBE07-132A-42A3-A5E2-F594000B2340}" srcOrd="1" destOrd="0" presId="urn:microsoft.com/office/officeart/2005/8/layout/hierarchy2"/>
+    <dgm:cxn modelId="{C22D265F-FAA3-432E-8542-E42D02F1A644}" type="presOf" srcId="{559D18E3-752D-4EE1-9939-C38FEFFAE5A4}" destId="{9EFBE792-9572-41CC-B394-D06BBCFDDEA7}" srcOrd="0" destOrd="0" presId="urn:microsoft.com/office/officeart/2005/8/layout/hierarchy2"/>
+    <dgm:cxn modelId="{4A166925-50AF-4A15-AAAB-2A4CE697DF61}" type="presOf" srcId="{597EB83F-9AF9-4A72-80A3-732912F27C6D}" destId="{D955C53B-B716-4B38-9366-F9DF3D076BCB}" srcOrd="0" destOrd="0" presId="urn:microsoft.com/office/officeart/2005/8/layout/hierarchy2"/>
+    <dgm:cxn modelId="{5463663E-26AE-4075-A1C7-1DD83A5AEAF6}" type="presOf" srcId="{597EB83F-9AF9-4A72-80A3-732912F27C6D}" destId="{1FDB852C-60D2-4512-8688-DBBE489C7C32}" srcOrd="1" destOrd="0" presId="urn:microsoft.com/office/officeart/2005/8/layout/hierarchy2"/>
+    <dgm:cxn modelId="{901CFF4E-4D06-4CF8-AAE9-2EC8D250DA6B}" type="presOf" srcId="{AD7B3DA5-2EE7-42E6-A405-E9204AD083F8}" destId="{B96A10A5-DFF5-46F1-944C-3675766C550F}" srcOrd="0" destOrd="0" presId="urn:microsoft.com/office/officeart/2005/8/layout/hierarchy2"/>
+    <dgm:cxn modelId="{336F4A5F-5B19-40A9-9940-C01F36253CCD}" type="presOf" srcId="{99F72719-26C5-43AC-9154-CEFFF5CEB37E}" destId="{ECBF6DD1-22FB-4942-9A69-C2E334F2B933}" srcOrd="1" destOrd="0" presId="urn:microsoft.com/office/officeart/2005/8/layout/hierarchy2"/>
+    <dgm:cxn modelId="{D40B4BCE-EB12-416B-AE4E-07B9EBD28E9A}" type="presOf" srcId="{24E98E51-90AC-468F-867A-C952D6FD5668}" destId="{37C38F7E-4D19-426C-A64E-1CBDFC363BB7}" srcOrd="0" destOrd="0" presId="urn:microsoft.com/office/officeart/2005/8/layout/hierarchy2"/>
+    <dgm:cxn modelId="{32C7BD89-3159-41BD-A2D7-D9F2A8359F09}" type="presOf" srcId="{90721A67-6AD1-4A80-A90E-9D77E7AD4E6D}" destId="{2D8842D7-E959-42FA-BA94-C6E6A8D46F08}" srcOrd="0" destOrd="0" presId="urn:microsoft.com/office/officeart/2005/8/layout/hierarchy2"/>
+    <dgm:cxn modelId="{BC448016-1DC3-4F83-9DFD-49649525A21B}" type="presOf" srcId="{139FBCB0-87C1-4D19-9898-BB48C99D5614}" destId="{2D4C1DD3-7A1B-4669-AB42-72A65ACFF1A8}" srcOrd="1" destOrd="0" presId="urn:microsoft.com/office/officeart/2005/8/layout/hierarchy2"/>
     <dgm:cxn modelId="{9F4D2FFF-97B0-4BDE-B2FE-9300A204E5EE}" srcId="{65626F29-AB7F-4A3E-92D9-6AFC55134C2D}" destId="{90721A67-6AD1-4A80-A90E-9D77E7AD4E6D}" srcOrd="0" destOrd="0" parTransId="{FD12DCE2-E0B7-4C60-87FD-DBDC9530217F}" sibTransId="{898BA68B-F5FB-436F-B345-A5FAFB505382}"/>
-    <dgm:cxn modelId="{B4DA6AF0-9C76-44D1-9BC9-77F25C4076E3}" type="presOf" srcId="{C72AA88C-4AEE-412B-ABBF-33D17A0AD941}" destId="{C0DFBE07-132A-42A3-A5E2-F594000B2340}" srcOrd="1" destOrd="0" presId="urn:microsoft.com/office/officeart/2005/8/layout/hierarchy2"/>
-    <dgm:cxn modelId="{5B0F2F11-F541-4932-8C87-64C5B27CFD8F}" type="presOf" srcId="{913E8ED9-5793-4239-BAD8-A00A3159E04D}" destId="{A21B35AB-A6E7-40B0-A48C-F2137E09EDE9}" srcOrd="0" destOrd="0" presId="urn:microsoft.com/office/officeart/2005/8/layout/hierarchy2"/>
-    <dgm:cxn modelId="{9A21C6BE-99D3-4E02-AFFE-E0C6D9302C9F}" type="presOf" srcId="{FDC9356B-5836-435E-BB19-C94DC8F3D3EF}" destId="{D63F150D-0E96-4C27-A427-95C317656D1D}" srcOrd="0" destOrd="0" presId="urn:microsoft.com/office/officeart/2005/8/layout/hierarchy2"/>
-    <dgm:cxn modelId="{4BF01548-F15D-4607-970E-0822032811C3}" type="presOf" srcId="{B13E7694-BD7E-4ACD-8A25-288621413B33}" destId="{D36435EE-5DD9-4CB1-80E2-64E88C5269A2}" srcOrd="0" destOrd="0" presId="urn:microsoft.com/office/officeart/2005/8/layout/hierarchy2"/>
-    <dgm:cxn modelId="{E2F1B944-298B-4662-A2A9-F271432BEA82}" type="presOf" srcId="{65626F29-AB7F-4A3E-92D9-6AFC55134C2D}" destId="{76D26D6D-EDAF-4C52-8B4D-841B0D968087}" srcOrd="0" destOrd="0" presId="urn:microsoft.com/office/officeart/2005/8/layout/hierarchy2"/>
+    <dgm:cxn modelId="{2F56953F-1D79-4B9C-9BA0-7E863B3E9058}" type="presOf" srcId="{CFFF95AD-6A3E-4156-870B-74376FA448BF}" destId="{DE27DD97-4305-47FC-AFB0-35E1E791B27F}" srcOrd="0" destOrd="0" presId="urn:microsoft.com/office/officeart/2005/8/layout/hierarchy2"/>
+    <dgm:cxn modelId="{16EFC3B6-610E-41A6-9F89-2D68EED093DD}" type="presOf" srcId="{9E6B55FE-E53C-49DC-B515-C2397BEC2CAB}" destId="{288590B9-AA3F-44E1-86EF-EEFFCBA51BD5}" srcOrd="0" destOrd="0" presId="urn:microsoft.com/office/officeart/2005/8/layout/hierarchy2"/>
+    <dgm:cxn modelId="{50FFD0CC-82AF-46E0-ABFF-1A4F3A1198AC}" type="presOf" srcId="{913E8ED9-5793-4239-BAD8-A00A3159E04D}" destId="{A21B35AB-A6E7-40B0-A48C-F2137E09EDE9}" srcOrd="0" destOrd="0" presId="urn:microsoft.com/office/officeart/2005/8/layout/hierarchy2"/>
     <dgm:cxn modelId="{64F301FB-A593-41C9-BDB6-F0EFA7C82324}" srcId="{6EAA9C23-3A78-4C27-AAC9-504C071FA2D8}" destId="{16244E34-B2A7-4CB0-B85E-995BCA75C3E6}" srcOrd="1" destOrd="0" parTransId="{B13E7694-BD7E-4ACD-8A25-288621413B33}" sibTransId="{A0EBF300-51DB-4610-8BD4-DE84A2AC4F9A}"/>
-    <dgm:cxn modelId="{CCE88BB8-CBC0-4F7A-867F-E33DE4E83457}" type="presOf" srcId="{559D18E3-752D-4EE1-9939-C38FEFFAE5A4}" destId="{E36A5456-E43A-492B-ABAE-06F81987E8E0}" srcOrd="1" destOrd="0" presId="urn:microsoft.com/office/officeart/2005/8/layout/hierarchy2"/>
-    <dgm:cxn modelId="{1206F2C1-1383-4A96-A031-D80D00E93114}" type="presOf" srcId="{99F72719-26C5-43AC-9154-CEFFF5CEB37E}" destId="{A8464F86-5444-4B1D-8904-D5D84FB93A63}" srcOrd="0" destOrd="0" presId="urn:microsoft.com/office/officeart/2005/8/layout/hierarchy2"/>
+    <dgm:cxn modelId="{85B9F878-6CF7-4D3F-AB49-A364EB44AC2E}" type="presOf" srcId="{139FBCB0-87C1-4D19-9898-BB48C99D5614}" destId="{AEBC5B76-A737-49A2-B533-66F2022C87AD}" srcOrd="0" destOrd="0" presId="urn:microsoft.com/office/officeart/2005/8/layout/hierarchy2"/>
+    <dgm:cxn modelId="{948A23FD-530E-4FFA-87DB-F38B23ED59C9}" type="presOf" srcId="{65626F29-AB7F-4A3E-92D9-6AFC55134C2D}" destId="{76D26D6D-EDAF-4C52-8B4D-841B0D968087}" srcOrd="0" destOrd="0" presId="urn:microsoft.com/office/officeart/2005/8/layout/hierarchy2"/>
     <dgm:cxn modelId="{D05732E0-8016-4300-94E0-4C5846D8338F}" srcId="{6EAA9C23-3A78-4C27-AAC9-504C071FA2D8}" destId="{495223E1-057C-40FA-B321-DB15D7B7BF1E}" srcOrd="3" destOrd="0" parTransId="{597EB83F-9AF9-4A72-80A3-732912F27C6D}" sibTransId="{3E875B8A-F119-494A-907D-67F8BC091872}"/>
+    <dgm:cxn modelId="{F7CE6C33-53D8-492F-9D40-6114ABB3FAFA}" type="presOf" srcId="{16244E34-B2A7-4CB0-B85E-995BCA75C3E6}" destId="{D91136A0-BBA5-4033-85D4-E551E48A4097}" srcOrd="0" destOrd="0" presId="urn:microsoft.com/office/officeart/2005/8/layout/hierarchy2"/>
+    <dgm:cxn modelId="{FFE4DDCC-43FA-4BAE-8919-9A2036E6935B}" type="presOf" srcId="{F1D4A2FF-1ED4-48C6-8293-904F41872AF1}" destId="{215E04C8-8ADC-4870-8072-6C6871A934E8}" srcOrd="0" destOrd="0" presId="urn:microsoft.com/office/officeart/2005/8/layout/hierarchy2"/>
+    <dgm:cxn modelId="{C563BEC1-A087-4CAD-B179-37032681F6C4}" type="presOf" srcId="{B13E7694-BD7E-4ACD-8A25-288621413B33}" destId="{D36435EE-5DD9-4CB1-80E2-64E88C5269A2}" srcOrd="0" destOrd="0" presId="urn:microsoft.com/office/officeart/2005/8/layout/hierarchy2"/>
     <dgm:cxn modelId="{967F65B6-C47B-4EC0-ADE6-CAFBBE1F0516}" srcId="{CFFF95AD-6A3E-4156-870B-74376FA448BF}" destId="{559B25C1-457C-4CA8-A035-1849D9779D21}" srcOrd="0" destOrd="0" parTransId="{1489036D-A9DA-40B5-957F-936B4A348264}" sibTransId="{CA40A06D-5492-4390-8F79-91529B97C7E3}"/>
     <dgm:cxn modelId="{D89F6048-F1B4-4787-B926-B49F52CB6F9B}" srcId="{AD7B3DA5-2EE7-42E6-A405-E9204AD083F8}" destId="{4D72C498-B5D7-4A5E-9949-13D4BDD70C79}" srcOrd="0" destOrd="0" parTransId="{3FE4910D-602C-4A72-BB9E-A3BE3A3A0E78}" sibTransId="{A5576FB7-9241-49DD-B403-195A5C6DB3B2}"/>
-    <dgm:cxn modelId="{14C044A5-0C5F-4187-BA01-EB25A01DFD91}" type="presOf" srcId="{139FBCB0-87C1-4D19-9898-BB48C99D5614}" destId="{2D4C1DD3-7A1B-4669-AB42-72A65ACFF1A8}" srcOrd="1" destOrd="0" presId="urn:microsoft.com/office/officeart/2005/8/layout/hierarchy2"/>
     <dgm:cxn modelId="{10820E9B-F692-4BF5-B197-3DDE2495C1CB}" srcId="{6EAA9C23-3A78-4C27-AAC9-504C071FA2D8}" destId="{913E8ED9-5793-4239-BAD8-A00A3159E04D}" srcOrd="0" destOrd="0" parTransId="{C72AA88C-4AEE-412B-ABBF-33D17A0AD941}" sibTransId="{E09A0026-5DBE-4A74-ADE4-A8C0FD11704F}"/>
-    <dgm:cxn modelId="{B1578597-9585-4FA2-BCF4-5AEF55FCCF18}" type="presOf" srcId="{4D72C498-B5D7-4A5E-9949-13D4BDD70C79}" destId="{3F3231AA-D37A-47E2-AA64-F3C7B7B2954D}" srcOrd="0" destOrd="0" presId="urn:microsoft.com/office/officeart/2005/8/layout/hierarchy2"/>
+    <dgm:cxn modelId="{730341ED-F2AE-4CF6-AB2B-1A869A754B8F}" type="presOf" srcId="{DD6977A0-3802-4240-88A2-691E7C2C48A6}" destId="{6F424515-AE64-4689-98CF-DEE19DC54531}" srcOrd="1" destOrd="0" presId="urn:microsoft.com/office/officeart/2005/8/layout/hierarchy2"/>
+    <dgm:cxn modelId="{8E616021-9FE6-4CA2-BD1D-DFD4B746D90F}" type="presOf" srcId="{4D72C498-B5D7-4A5E-9949-13D4BDD70C79}" destId="{3F3231AA-D37A-47E2-AA64-F3C7B7B2954D}" srcOrd="0" destOrd="0" presId="urn:microsoft.com/office/officeart/2005/8/layout/hierarchy2"/>
+    <dgm:cxn modelId="{14C14B27-AB5A-47BD-86F2-C46B7CEAC5A8}" type="presOf" srcId="{F1D4A2FF-1ED4-48C6-8293-904F41872AF1}" destId="{881DB251-9FB1-4300-9BCC-5ED061EBD6BA}" srcOrd="1" destOrd="0" presId="urn:microsoft.com/office/officeart/2005/8/layout/hierarchy2"/>
+    <dgm:cxn modelId="{735FC13C-12D2-4784-9544-DC691ABC8214}" type="presOf" srcId="{1489036D-A9DA-40B5-957F-936B4A348264}" destId="{EBFADA6F-FD50-43FB-87CB-15B1D9AA94CD}" srcOrd="0" destOrd="0" presId="urn:microsoft.com/office/officeart/2005/8/layout/hierarchy2"/>
     <dgm:cxn modelId="{5D66E035-8128-4BBA-84F0-1D671D2DE898}" srcId="{6EAA9C23-3A78-4C27-AAC9-504C071FA2D8}" destId="{9E6B55FE-E53C-49DC-B515-C2397BEC2CAB}" srcOrd="2" destOrd="0" parTransId="{F1D4A2FF-1ED4-48C6-8293-904F41872AF1}" sibTransId="{9DCC26EF-3D9C-4F2C-A2B6-405DE1FD371A}"/>
-    <dgm:cxn modelId="{4A5747D3-71F9-426B-AF57-FC35DDCBC985}" type="presOf" srcId="{559D18E3-752D-4EE1-9939-C38FEFFAE5A4}" destId="{9EFBE792-9572-41CC-B394-D06BBCFDDEA7}" srcOrd="0" destOrd="0" presId="urn:microsoft.com/office/officeart/2005/8/layout/hierarchy2"/>
+    <dgm:cxn modelId="{1DF684D9-6C60-4F5E-8602-6B1005F73238}" type="presOf" srcId="{99F72719-26C5-43AC-9154-CEFFF5CEB37E}" destId="{A8464F86-5444-4B1D-8904-D5D84FB93A63}" srcOrd="0" destOrd="0" presId="urn:microsoft.com/office/officeart/2005/8/layout/hierarchy2"/>
     <dgm:cxn modelId="{FD18F822-929A-4822-AE96-7ADBA2A3C5CD}" srcId="{4D72C498-B5D7-4A5E-9949-13D4BDD70C79}" destId="{FDC9356B-5836-435E-BB19-C94DC8F3D3EF}" srcOrd="0" destOrd="0" parTransId="{DD6977A0-3802-4240-88A2-691E7C2C48A6}" sibTransId="{20A4AF65-9EE3-422E-A635-F5D68A4A881B}"/>
-    <dgm:cxn modelId="{CDA5CC6B-44DC-4BFA-97F4-6D28537B96E9}" type="presOf" srcId="{99F72719-26C5-43AC-9154-CEFFF5CEB37E}" destId="{ECBF6DD1-22FB-4942-9A69-C2E334F2B933}" srcOrd="1" destOrd="0" presId="urn:microsoft.com/office/officeart/2005/8/layout/hierarchy2"/>
-    <dgm:cxn modelId="{2D06D21D-65BD-4F10-BD63-0D93338E0481}" type="presOf" srcId="{90721A67-6AD1-4A80-A90E-9D77E7AD4E6D}" destId="{2D8842D7-E959-42FA-BA94-C6E6A8D46F08}" srcOrd="0" destOrd="0" presId="urn:microsoft.com/office/officeart/2005/8/layout/hierarchy2"/>
-    <dgm:cxn modelId="{C5B16C55-6308-4D23-9B1E-2B4DA93CB5E2}" type="presOf" srcId="{0B7CF66D-0A27-42E3-AC6D-2DB726B0F1E6}" destId="{C296F982-F6F0-4728-ADF2-DC91F37071EA}" srcOrd="1" destOrd="0" presId="urn:microsoft.com/office/officeart/2005/8/layout/hierarchy2"/>
-    <dgm:cxn modelId="{521CBA25-A613-4BDC-A8E7-43F80878CD7C}" type="presOf" srcId="{3FE4910D-602C-4A72-BB9E-A3BE3A3A0E78}" destId="{C26101A3-172C-4AFD-8AA5-00EF71442597}" srcOrd="0" destOrd="0" presId="urn:microsoft.com/office/officeart/2005/8/layout/hierarchy2"/>
-    <dgm:cxn modelId="{5F53A18A-A5EF-4181-9D51-714C50A7C709}" type="presParOf" srcId="{76D26D6D-EDAF-4C52-8B4D-841B0D968087}" destId="{F8FABF40-7E53-41D6-A584-A511DC78C1BE}" srcOrd="0" destOrd="0" presId="urn:microsoft.com/office/officeart/2005/8/layout/hierarchy2"/>
-    <dgm:cxn modelId="{2A7ED004-3441-4310-A66F-6E91006E3E51}" type="presParOf" srcId="{F8FABF40-7E53-41D6-A584-A511DC78C1BE}" destId="{2D8842D7-E959-42FA-BA94-C6E6A8D46F08}" srcOrd="0" destOrd="0" presId="urn:microsoft.com/office/officeart/2005/8/layout/hierarchy2"/>
-    <dgm:cxn modelId="{39C04ECB-833F-413D-992D-421368050F64}" type="presParOf" srcId="{F8FABF40-7E53-41D6-A584-A511DC78C1BE}" destId="{BE75B47B-3650-4F5E-B461-4EF0A961DD5A}" srcOrd="1" destOrd="0" presId="urn:microsoft.com/office/officeart/2005/8/layout/hierarchy2"/>
-    <dgm:cxn modelId="{4062623F-3CA0-466F-AEE7-2BB690812D3B}" type="presParOf" srcId="{BE75B47B-3650-4F5E-B461-4EF0A961DD5A}" destId="{F84282DA-A190-4AE4-80A2-887CA41C8DE9}" srcOrd="0" destOrd="0" presId="urn:microsoft.com/office/officeart/2005/8/layout/hierarchy2"/>
-    <dgm:cxn modelId="{47AC180B-169B-4251-9C7D-A394739BA775}" type="presParOf" srcId="{F84282DA-A190-4AE4-80A2-887CA41C8DE9}" destId="{C296F982-F6F0-4728-ADF2-DC91F37071EA}" srcOrd="0" destOrd="0" presId="urn:microsoft.com/office/officeart/2005/8/layout/hierarchy2"/>
-    <dgm:cxn modelId="{FD741299-8539-4CE3-A5E3-CCF31420D817}" type="presParOf" srcId="{BE75B47B-3650-4F5E-B461-4EF0A961DD5A}" destId="{CF42DF83-DDC9-476D-B33D-59E7CA944A5E}" srcOrd="1" destOrd="0" presId="urn:microsoft.com/office/officeart/2005/8/layout/hierarchy2"/>
-    <dgm:cxn modelId="{CDA682FB-664C-4921-A912-FAF9B6C5D555}" type="presParOf" srcId="{CF42DF83-DDC9-476D-B33D-59E7CA944A5E}" destId="{B96A10A5-DFF5-46F1-944C-3675766C550F}" srcOrd="0" destOrd="0" presId="urn:microsoft.com/office/officeart/2005/8/layout/hierarchy2"/>
-    <dgm:cxn modelId="{4197FD42-2DFE-4249-A074-6D800DA25BE5}" type="presParOf" srcId="{CF42DF83-DDC9-476D-B33D-59E7CA944A5E}" destId="{4F298BFB-1885-4076-9A22-AC9C0889C64B}" srcOrd="1" destOrd="0" presId="urn:microsoft.com/office/officeart/2005/8/layout/hierarchy2"/>
-    <dgm:cxn modelId="{3827C0F0-9381-4D96-B056-4BC1989EF07D}" type="presParOf" srcId="{4F298BFB-1885-4076-9A22-AC9C0889C64B}" destId="{C26101A3-172C-4AFD-8AA5-00EF71442597}" srcOrd="0" destOrd="0" presId="urn:microsoft.com/office/officeart/2005/8/layout/hierarchy2"/>
-    <dgm:cxn modelId="{78AE02C2-30E2-47D5-BF17-72F4ED4D9094}" type="presParOf" srcId="{C26101A3-172C-4AFD-8AA5-00EF71442597}" destId="{F14A685D-1E0D-4B4F-8491-096DFB19D677}" srcOrd="0" destOrd="0" presId="urn:microsoft.com/office/officeart/2005/8/layout/hierarchy2"/>
-    <dgm:cxn modelId="{4C791552-4AB5-411C-93ED-ADF8EB247F9E}" type="presParOf" srcId="{4F298BFB-1885-4076-9A22-AC9C0889C64B}" destId="{F368639D-315F-4154-88B1-6A5B912D6526}" srcOrd="1" destOrd="0" presId="urn:microsoft.com/office/officeart/2005/8/layout/hierarchy2"/>
-    <dgm:cxn modelId="{1050C940-EABE-42D6-A08C-2E0352CDAD00}" type="presParOf" srcId="{F368639D-315F-4154-88B1-6A5B912D6526}" destId="{3F3231AA-D37A-47E2-AA64-F3C7B7B2954D}" srcOrd="0" destOrd="0" presId="urn:microsoft.com/office/officeart/2005/8/layout/hierarchy2"/>
-    <dgm:cxn modelId="{4E114C41-7FAA-406C-8227-83150C9AB2E1}" type="presParOf" srcId="{F368639D-315F-4154-88B1-6A5B912D6526}" destId="{397AEE95-8A0C-4187-A00A-9EB934AA598C}" srcOrd="1" destOrd="0" presId="urn:microsoft.com/office/officeart/2005/8/layout/hierarchy2"/>
-    <dgm:cxn modelId="{B61E2025-C242-4883-A32C-8E09786C3BB2}" type="presParOf" srcId="{397AEE95-8A0C-4187-A00A-9EB934AA598C}" destId="{968AF4BE-4974-4BD5-85C7-35A0B47C6F8A}" srcOrd="0" destOrd="0" presId="urn:microsoft.com/office/officeart/2005/8/layout/hierarchy2"/>
-    <dgm:cxn modelId="{397C3F08-7076-4A6C-AACB-6DE4F0397E89}" type="presParOf" srcId="{968AF4BE-4974-4BD5-85C7-35A0B47C6F8A}" destId="{6F424515-AE64-4689-98CF-DEE19DC54531}" srcOrd="0" destOrd="0" presId="urn:microsoft.com/office/officeart/2005/8/layout/hierarchy2"/>
-    <dgm:cxn modelId="{72993C96-8AFD-46AD-AF7A-56462E0A7D17}" type="presParOf" srcId="{397AEE95-8A0C-4187-A00A-9EB934AA598C}" destId="{EB924A49-A3F3-497C-ACC4-327EDE264F60}" srcOrd="1" destOrd="0" presId="urn:microsoft.com/office/officeart/2005/8/layout/hierarchy2"/>
-    <dgm:cxn modelId="{F75506BE-AA6B-4F90-89AD-710D8897B934}" type="presParOf" srcId="{EB924A49-A3F3-497C-ACC4-327EDE264F60}" destId="{D63F150D-0E96-4C27-A427-95C317656D1D}" srcOrd="0" destOrd="0" presId="urn:microsoft.com/office/officeart/2005/8/layout/hierarchy2"/>
-    <dgm:cxn modelId="{3D2755D4-C080-4E37-9A98-CA78FC41487B}" type="presParOf" srcId="{EB924A49-A3F3-497C-ACC4-327EDE264F60}" destId="{1491B2AE-5B55-45CE-B988-8E12BEB8BF55}" srcOrd="1" destOrd="0" presId="urn:microsoft.com/office/officeart/2005/8/layout/hierarchy2"/>
-    <dgm:cxn modelId="{7279F91A-3898-4FD7-B55A-EDCB705B510E}" type="presParOf" srcId="{397AEE95-8A0C-4187-A00A-9EB934AA598C}" destId="{AEBC5B76-A737-49A2-B533-66F2022C87AD}" srcOrd="2" destOrd="0" presId="urn:microsoft.com/office/officeart/2005/8/layout/hierarchy2"/>
-    <dgm:cxn modelId="{D77826CC-F07F-4C3A-80D5-962AE57D8C13}" type="presParOf" srcId="{AEBC5B76-A737-49A2-B533-66F2022C87AD}" destId="{2D4C1DD3-7A1B-4669-AB42-72A65ACFF1A8}" srcOrd="0" destOrd="0" presId="urn:microsoft.com/office/officeart/2005/8/layout/hierarchy2"/>
-    <dgm:cxn modelId="{F5F80C00-C831-401E-B320-20B509ABF04A}" type="presParOf" srcId="{397AEE95-8A0C-4187-A00A-9EB934AA598C}" destId="{9F7C6272-585E-4DDA-B1DC-EB4580AF2AB2}" srcOrd="3" destOrd="0" presId="urn:microsoft.com/office/officeart/2005/8/layout/hierarchy2"/>
-    <dgm:cxn modelId="{970DAD37-DE73-46AC-BE9D-11DB91B70AE0}" type="presParOf" srcId="{9F7C6272-585E-4DDA-B1DC-EB4580AF2AB2}" destId="{DE27DD97-4305-47FC-AFB0-35E1E791B27F}" srcOrd="0" destOrd="0" presId="urn:microsoft.com/office/officeart/2005/8/layout/hierarchy2"/>
-    <dgm:cxn modelId="{DF9F3B81-CED3-4B91-94A5-813F7EB1AA20}" type="presParOf" srcId="{9F7C6272-585E-4DDA-B1DC-EB4580AF2AB2}" destId="{4A028989-708D-4CC4-885B-928EC3B6636B}" srcOrd="1" destOrd="0" presId="urn:microsoft.com/office/officeart/2005/8/layout/hierarchy2"/>
-    <dgm:cxn modelId="{669E22EB-84C8-47FB-AAA2-93E18626C33C}" type="presParOf" srcId="{4A028989-708D-4CC4-885B-928EC3B6636B}" destId="{EBFADA6F-FD50-43FB-87CB-15B1D9AA94CD}" srcOrd="0" destOrd="0" presId="urn:microsoft.com/office/officeart/2005/8/layout/hierarchy2"/>
-    <dgm:cxn modelId="{79FE1EE0-447F-4B05-9AF3-22B71BCF8A6F}" type="presParOf" srcId="{EBFADA6F-FD50-43FB-87CB-15B1D9AA94CD}" destId="{D2E89353-C1DC-4D8C-81F7-770019C69DEF}" srcOrd="0" destOrd="0" presId="urn:microsoft.com/office/officeart/2005/8/layout/hierarchy2"/>
-    <dgm:cxn modelId="{AADAC51F-0D04-42B7-AA45-5921C4B39749}" type="presParOf" srcId="{4A028989-708D-4CC4-885B-928EC3B6636B}" destId="{CC9BC564-3787-4383-9FFC-61D9D0588B21}" srcOrd="1" destOrd="0" presId="urn:microsoft.com/office/officeart/2005/8/layout/hierarchy2"/>
-    <dgm:cxn modelId="{B41691A9-8039-4C04-85FF-2B53D7871C73}" type="presParOf" srcId="{CC9BC564-3787-4383-9FFC-61D9D0588B21}" destId="{858F7110-3310-4783-BBA8-7EC1E711C660}" srcOrd="0" destOrd="0" presId="urn:microsoft.com/office/officeart/2005/8/layout/hierarchy2"/>
-    <dgm:cxn modelId="{99DEDF3E-96EB-42DB-99A7-1D4C1D83CEEC}" type="presParOf" srcId="{CC9BC564-3787-4383-9FFC-61D9D0588B21}" destId="{65C1A66E-C56C-4171-AB97-8297D46BDB88}" srcOrd="1" destOrd="0" presId="urn:microsoft.com/office/officeart/2005/8/layout/hierarchy2"/>
-    <dgm:cxn modelId="{FE02C3F2-EC84-42D2-8936-94F25B27F875}" type="presParOf" srcId="{397AEE95-8A0C-4187-A00A-9EB934AA598C}" destId="{9EFBE792-9572-41CC-B394-D06BBCFDDEA7}" srcOrd="4" destOrd="0" presId="urn:microsoft.com/office/officeart/2005/8/layout/hierarchy2"/>
-    <dgm:cxn modelId="{200871F9-AA04-4955-9104-220EF4D20F9B}" type="presParOf" srcId="{9EFBE792-9572-41CC-B394-D06BBCFDDEA7}" destId="{E36A5456-E43A-492B-ABAE-06F81987E8E0}" srcOrd="0" destOrd="0" presId="urn:microsoft.com/office/officeart/2005/8/layout/hierarchy2"/>
-    <dgm:cxn modelId="{833F53F6-1CA7-483E-8C56-CFF3CBDA5E66}" type="presParOf" srcId="{397AEE95-8A0C-4187-A00A-9EB934AA598C}" destId="{6D225540-AFA0-415E-A130-ABE75225B256}" srcOrd="5" destOrd="0" presId="urn:microsoft.com/office/officeart/2005/8/layout/hierarchy2"/>
-    <dgm:cxn modelId="{7A6A2112-9D61-483A-B47B-C3F367C79F2D}" type="presParOf" srcId="{6D225540-AFA0-415E-A130-ABE75225B256}" destId="{37C38F7E-4D19-426C-A64E-1CBDFC363BB7}" srcOrd="0" destOrd="0" presId="urn:microsoft.com/office/officeart/2005/8/layout/hierarchy2"/>
-    <dgm:cxn modelId="{929A7D6C-0613-4221-B542-BFDB17345CF9}" type="presParOf" srcId="{6D225540-AFA0-415E-A130-ABE75225B256}" destId="{F4349A4C-5F5C-42E6-B925-D581139B19CA}" srcOrd="1" destOrd="0" presId="urn:microsoft.com/office/officeart/2005/8/layout/hierarchy2"/>
-    <dgm:cxn modelId="{B79D4CC6-E757-42CB-AA87-7978D7C5CCA4}" type="presParOf" srcId="{BE75B47B-3650-4F5E-B461-4EF0A961DD5A}" destId="{A8464F86-5444-4B1D-8904-D5D84FB93A63}" srcOrd="2" destOrd="0" presId="urn:microsoft.com/office/officeart/2005/8/layout/hierarchy2"/>
-    <dgm:cxn modelId="{A065C425-1020-415C-AEE7-E1575D953D19}" type="presParOf" srcId="{A8464F86-5444-4B1D-8904-D5D84FB93A63}" destId="{ECBF6DD1-22FB-4942-9A69-C2E334F2B933}" srcOrd="0" destOrd="0" presId="urn:microsoft.com/office/officeart/2005/8/layout/hierarchy2"/>
-    <dgm:cxn modelId="{A81F87E8-DD4E-4D4F-8587-DEEFA9152C5B}" type="presParOf" srcId="{BE75B47B-3650-4F5E-B461-4EF0A961DD5A}" destId="{E0C7B8DF-83A1-45D9-B9D9-9ED1C37E4CA4}" srcOrd="3" destOrd="0" presId="urn:microsoft.com/office/officeart/2005/8/layout/hierarchy2"/>
-    <dgm:cxn modelId="{9E24C532-3A74-4427-8C24-C5BD527A2B75}" type="presParOf" srcId="{E0C7B8DF-83A1-45D9-B9D9-9ED1C37E4CA4}" destId="{FFF314B7-9492-4462-8B1C-7BC33784FA0A}" srcOrd="0" destOrd="0" presId="urn:microsoft.com/office/officeart/2005/8/layout/hierarchy2"/>
-    <dgm:cxn modelId="{49EF5EE9-5FD8-4F13-80D7-313BFDE4AD81}" type="presParOf" srcId="{E0C7B8DF-83A1-45D9-B9D9-9ED1C37E4CA4}" destId="{F4FA03A4-3DA6-47F7-9A77-3B374796CB77}" srcOrd="1" destOrd="0" presId="urn:microsoft.com/office/officeart/2005/8/layout/hierarchy2"/>
-    <dgm:cxn modelId="{1C1FC3DA-8511-4500-B1DE-66987D325ED1}" type="presParOf" srcId="{F4FA03A4-3DA6-47F7-9A77-3B374796CB77}" destId="{8E5DD861-D493-4A0A-B81E-EB2108ED9BB3}" srcOrd="0" destOrd="0" presId="urn:microsoft.com/office/officeart/2005/8/layout/hierarchy2"/>
-    <dgm:cxn modelId="{18EC9269-5D26-4F53-9E7E-9F25F2AEC864}" type="presParOf" srcId="{8E5DD861-D493-4A0A-B81E-EB2108ED9BB3}" destId="{C0DFBE07-132A-42A3-A5E2-F594000B2340}" srcOrd="0" destOrd="0" presId="urn:microsoft.com/office/officeart/2005/8/layout/hierarchy2"/>
-    <dgm:cxn modelId="{FA6E50FC-0A7B-47E8-AC6F-B73C470598F4}" type="presParOf" srcId="{F4FA03A4-3DA6-47F7-9A77-3B374796CB77}" destId="{D48AA310-08E8-41B2-9889-9054306545F3}" srcOrd="1" destOrd="0" presId="urn:microsoft.com/office/officeart/2005/8/layout/hierarchy2"/>
-    <dgm:cxn modelId="{8FC12530-633C-4DB6-9970-191A4CFBD00C}" type="presParOf" srcId="{D48AA310-08E8-41B2-9889-9054306545F3}" destId="{A21B35AB-A6E7-40B0-A48C-F2137E09EDE9}" srcOrd="0" destOrd="0" presId="urn:microsoft.com/office/officeart/2005/8/layout/hierarchy2"/>
-    <dgm:cxn modelId="{A5D3AD0D-789C-4DEE-B99E-4E3C7105F30C}" type="presParOf" srcId="{D48AA310-08E8-41B2-9889-9054306545F3}" destId="{8B5CE3EF-0622-44C1-849C-2057D356BCBF}" srcOrd="1" destOrd="0" presId="urn:microsoft.com/office/officeart/2005/8/layout/hierarchy2"/>
-    <dgm:cxn modelId="{53854FE3-B17E-4CAA-B84D-7F0D1CE21E83}" type="presParOf" srcId="{F4FA03A4-3DA6-47F7-9A77-3B374796CB77}" destId="{D36435EE-5DD9-4CB1-80E2-64E88C5269A2}" srcOrd="2" destOrd="0" presId="urn:microsoft.com/office/officeart/2005/8/layout/hierarchy2"/>
-    <dgm:cxn modelId="{1D7CF798-9D98-4ECD-B0CA-391446ED698D}" type="presParOf" srcId="{D36435EE-5DD9-4CB1-80E2-64E88C5269A2}" destId="{2FF43323-1B88-4D6E-A12C-28C1BD2304F7}" srcOrd="0" destOrd="0" presId="urn:microsoft.com/office/officeart/2005/8/layout/hierarchy2"/>
-    <dgm:cxn modelId="{E658C91C-46B6-44FD-9FA7-C3BA9AF1A504}" type="presParOf" srcId="{F4FA03A4-3DA6-47F7-9A77-3B374796CB77}" destId="{36D12C6A-C33F-444D-985E-C87528F365EF}" srcOrd="3" destOrd="0" presId="urn:microsoft.com/office/officeart/2005/8/layout/hierarchy2"/>
-    <dgm:cxn modelId="{525FF674-3849-4935-AACE-9330126BEAAD}" type="presParOf" srcId="{36D12C6A-C33F-444D-985E-C87528F365EF}" destId="{D91136A0-BBA5-4033-85D4-E551E48A4097}" srcOrd="0" destOrd="0" presId="urn:microsoft.com/office/officeart/2005/8/layout/hierarchy2"/>
-    <dgm:cxn modelId="{F418A7D3-8C33-4CD2-96E2-3AE9C8165DAB}" type="presParOf" srcId="{36D12C6A-C33F-444D-985E-C87528F365EF}" destId="{18A8A596-414D-45EC-82A0-4CE6CE2BCEAF}" srcOrd="1" destOrd="0" presId="urn:microsoft.com/office/officeart/2005/8/layout/hierarchy2"/>
-    <dgm:cxn modelId="{841C8B7E-FA0F-4F9A-A0BE-B6C3087B1A12}" type="presParOf" srcId="{F4FA03A4-3DA6-47F7-9A77-3B374796CB77}" destId="{215E04C8-8ADC-4870-8072-6C6871A934E8}" srcOrd="4" destOrd="0" presId="urn:microsoft.com/office/officeart/2005/8/layout/hierarchy2"/>
-    <dgm:cxn modelId="{5900DCEA-063B-4762-A3EE-ECE230533767}" type="presParOf" srcId="{215E04C8-8ADC-4870-8072-6C6871A934E8}" destId="{881DB251-9FB1-4300-9BCC-5ED061EBD6BA}" srcOrd="0" destOrd="0" presId="urn:microsoft.com/office/officeart/2005/8/layout/hierarchy2"/>
-    <dgm:cxn modelId="{0510DD7D-3758-4D81-9DE5-FC84E73C0CDF}" type="presParOf" srcId="{F4FA03A4-3DA6-47F7-9A77-3B374796CB77}" destId="{99095670-E0F4-480E-9255-5D1CF51C2306}" srcOrd="5" destOrd="0" presId="urn:microsoft.com/office/officeart/2005/8/layout/hierarchy2"/>
-    <dgm:cxn modelId="{CEC401CE-36D3-48DC-B3BC-1FFC6E55A3D2}" type="presParOf" srcId="{99095670-E0F4-480E-9255-5D1CF51C2306}" destId="{288590B9-AA3F-44E1-86EF-EEFFCBA51BD5}" srcOrd="0" destOrd="0" presId="urn:microsoft.com/office/officeart/2005/8/layout/hierarchy2"/>
-    <dgm:cxn modelId="{DA5A14BB-5840-4DAE-84F0-685D838E869A}" type="presParOf" srcId="{99095670-E0F4-480E-9255-5D1CF51C2306}" destId="{C9ADEDFB-79EA-4185-B0EC-F6EC4D8F782E}" srcOrd="1" destOrd="0" presId="urn:microsoft.com/office/officeart/2005/8/layout/hierarchy2"/>
-    <dgm:cxn modelId="{B6B53BB7-40B6-4508-913A-0CAC6B22DD40}" type="presParOf" srcId="{F4FA03A4-3DA6-47F7-9A77-3B374796CB77}" destId="{D955C53B-B716-4B38-9366-F9DF3D076BCB}" srcOrd="6" destOrd="0" presId="urn:microsoft.com/office/officeart/2005/8/layout/hierarchy2"/>
-    <dgm:cxn modelId="{835D297D-C350-4F99-9082-FA7FB8B1ACD5}" type="presParOf" srcId="{D955C53B-B716-4B38-9366-F9DF3D076BCB}" destId="{1FDB852C-60D2-4512-8688-DBBE489C7C32}" srcOrd="0" destOrd="0" presId="urn:microsoft.com/office/officeart/2005/8/layout/hierarchy2"/>
-    <dgm:cxn modelId="{DCC3398C-F4E3-49AB-A25B-DCF6E422B5A7}" type="presParOf" srcId="{F4FA03A4-3DA6-47F7-9A77-3B374796CB77}" destId="{4D2DD327-F21E-40DF-89CF-2531CE508332}" srcOrd="7" destOrd="0" presId="urn:microsoft.com/office/officeart/2005/8/layout/hierarchy2"/>
-    <dgm:cxn modelId="{990431C1-8629-4A1F-AC73-BBB3FCD72655}" type="presParOf" srcId="{4D2DD327-F21E-40DF-89CF-2531CE508332}" destId="{98EDA116-065D-473B-983B-F7A1A4E0692D}" srcOrd="0" destOrd="0" presId="urn:microsoft.com/office/officeart/2005/8/layout/hierarchy2"/>
-    <dgm:cxn modelId="{EDAD889E-7E99-44EA-9F9F-F489EE1A5591}" type="presParOf" srcId="{4D2DD327-F21E-40DF-89CF-2531CE508332}" destId="{DF92D010-B557-4787-97CA-5DC4251ABFBB}" srcOrd="1" destOrd="0" presId="urn:microsoft.com/office/officeart/2005/8/layout/hierarchy2"/>
+    <dgm:cxn modelId="{56E259D1-48A0-4AA9-A8B5-05B0702E30E2}" type="presOf" srcId="{FDC9356B-5836-435E-BB19-C94DC8F3D3EF}" destId="{D63F150D-0E96-4C27-A427-95C317656D1D}" srcOrd="0" destOrd="0" presId="urn:microsoft.com/office/officeart/2005/8/layout/hierarchy2"/>
+    <dgm:cxn modelId="{B2C127FC-8450-415C-8889-85ED053C2411}" type="presOf" srcId="{0B7CF66D-0A27-42E3-AC6D-2DB726B0F1E6}" destId="{C296F982-F6F0-4728-ADF2-DC91F37071EA}" srcOrd="1" destOrd="0" presId="urn:microsoft.com/office/officeart/2005/8/layout/hierarchy2"/>
+    <dgm:cxn modelId="{EBC65798-CCA4-4E7E-99B6-1DCC34CF71D6}" type="presOf" srcId="{3FE4910D-602C-4A72-BB9E-A3BE3A3A0E78}" destId="{F14A685D-1E0D-4B4F-8491-096DFB19D677}" srcOrd="1" destOrd="0" presId="urn:microsoft.com/office/officeart/2005/8/layout/hierarchy2"/>
+    <dgm:cxn modelId="{0BFB32F2-013D-4A21-8571-94F97259CB04}" type="presOf" srcId="{3FE4910D-602C-4A72-BB9E-A3BE3A3A0E78}" destId="{C26101A3-172C-4AFD-8AA5-00EF71442597}" srcOrd="0" destOrd="0" presId="urn:microsoft.com/office/officeart/2005/8/layout/hierarchy2"/>
+    <dgm:cxn modelId="{367B2423-915D-46EE-8C66-06EDCAB861EB}" type="presOf" srcId="{559D18E3-752D-4EE1-9939-C38FEFFAE5A4}" destId="{E36A5456-E43A-492B-ABAE-06F81987E8E0}" srcOrd="1" destOrd="0" presId="urn:microsoft.com/office/officeart/2005/8/layout/hierarchy2"/>
+    <dgm:cxn modelId="{D7A8F2B3-E67D-4685-A5EE-74BCE6417D96}" type="presParOf" srcId="{76D26D6D-EDAF-4C52-8B4D-841B0D968087}" destId="{F8FABF40-7E53-41D6-A584-A511DC78C1BE}" srcOrd="0" destOrd="0" presId="urn:microsoft.com/office/officeart/2005/8/layout/hierarchy2"/>
+    <dgm:cxn modelId="{626F802C-7699-448A-9AD0-EA889497FEBA}" type="presParOf" srcId="{F8FABF40-7E53-41D6-A584-A511DC78C1BE}" destId="{2D8842D7-E959-42FA-BA94-C6E6A8D46F08}" srcOrd="0" destOrd="0" presId="urn:microsoft.com/office/officeart/2005/8/layout/hierarchy2"/>
+    <dgm:cxn modelId="{6644CAB4-2E28-4A7E-9975-5C48F21E6ECD}" type="presParOf" srcId="{F8FABF40-7E53-41D6-A584-A511DC78C1BE}" destId="{BE75B47B-3650-4F5E-B461-4EF0A961DD5A}" srcOrd="1" destOrd="0" presId="urn:microsoft.com/office/officeart/2005/8/layout/hierarchy2"/>
+    <dgm:cxn modelId="{D6BCD095-B58E-4E4B-A5C0-E1B483C30647}" type="presParOf" srcId="{BE75B47B-3650-4F5E-B461-4EF0A961DD5A}" destId="{F84282DA-A190-4AE4-80A2-887CA41C8DE9}" srcOrd="0" destOrd="0" presId="urn:microsoft.com/office/officeart/2005/8/layout/hierarchy2"/>
+    <dgm:cxn modelId="{F2384AE7-4210-4BCB-B7D8-5189424B768B}" type="presParOf" srcId="{F84282DA-A190-4AE4-80A2-887CA41C8DE9}" destId="{C296F982-F6F0-4728-ADF2-DC91F37071EA}" srcOrd="0" destOrd="0" presId="urn:microsoft.com/office/officeart/2005/8/layout/hierarchy2"/>
+    <dgm:cxn modelId="{71516B1E-CEBB-416D-B550-2B9A52114E21}" type="presParOf" srcId="{BE75B47B-3650-4F5E-B461-4EF0A961DD5A}" destId="{CF42DF83-DDC9-476D-B33D-59E7CA944A5E}" srcOrd="1" destOrd="0" presId="urn:microsoft.com/office/officeart/2005/8/layout/hierarchy2"/>
+    <dgm:cxn modelId="{292FC832-0B2F-4D4F-9880-E71D84457A0F}" type="presParOf" srcId="{CF42DF83-DDC9-476D-B33D-59E7CA944A5E}" destId="{B96A10A5-DFF5-46F1-944C-3675766C550F}" srcOrd="0" destOrd="0" presId="urn:microsoft.com/office/officeart/2005/8/layout/hierarchy2"/>
+    <dgm:cxn modelId="{4C212714-5582-4C96-85E6-9AE8B14B2DC4}" type="presParOf" srcId="{CF42DF83-DDC9-476D-B33D-59E7CA944A5E}" destId="{4F298BFB-1885-4076-9A22-AC9C0889C64B}" srcOrd="1" destOrd="0" presId="urn:microsoft.com/office/officeart/2005/8/layout/hierarchy2"/>
+    <dgm:cxn modelId="{3858E262-55C4-4E1C-A05E-60AFB1E941E7}" type="presParOf" srcId="{4F298BFB-1885-4076-9A22-AC9C0889C64B}" destId="{C26101A3-172C-4AFD-8AA5-00EF71442597}" srcOrd="0" destOrd="0" presId="urn:microsoft.com/office/officeart/2005/8/layout/hierarchy2"/>
+    <dgm:cxn modelId="{00078D3C-B827-4EC2-B7B5-CDF9D9C1346E}" type="presParOf" srcId="{C26101A3-172C-4AFD-8AA5-00EF71442597}" destId="{F14A685D-1E0D-4B4F-8491-096DFB19D677}" srcOrd="0" destOrd="0" presId="urn:microsoft.com/office/officeart/2005/8/layout/hierarchy2"/>
+    <dgm:cxn modelId="{7B17943A-550A-4D58-A725-F0113221D8B9}" type="presParOf" srcId="{4F298BFB-1885-4076-9A22-AC9C0889C64B}" destId="{F368639D-315F-4154-88B1-6A5B912D6526}" srcOrd="1" destOrd="0" presId="urn:microsoft.com/office/officeart/2005/8/layout/hierarchy2"/>
+    <dgm:cxn modelId="{34DE1A8E-1552-445E-8383-C3A4FEDCE8EE}" type="presParOf" srcId="{F368639D-315F-4154-88B1-6A5B912D6526}" destId="{3F3231AA-D37A-47E2-AA64-F3C7B7B2954D}" srcOrd="0" destOrd="0" presId="urn:microsoft.com/office/officeart/2005/8/layout/hierarchy2"/>
+    <dgm:cxn modelId="{AEF0DD77-DBE3-4B59-AAF6-22B53E6AD1AC}" type="presParOf" srcId="{F368639D-315F-4154-88B1-6A5B912D6526}" destId="{397AEE95-8A0C-4187-A00A-9EB934AA598C}" srcOrd="1" destOrd="0" presId="urn:microsoft.com/office/officeart/2005/8/layout/hierarchy2"/>
+    <dgm:cxn modelId="{83E86AFA-BC21-448B-8730-1049E8013258}" type="presParOf" srcId="{397AEE95-8A0C-4187-A00A-9EB934AA598C}" destId="{968AF4BE-4974-4BD5-85C7-35A0B47C6F8A}" srcOrd="0" destOrd="0" presId="urn:microsoft.com/office/officeart/2005/8/layout/hierarchy2"/>
+    <dgm:cxn modelId="{EA634870-99B0-4E05-9773-1E0378DB65FC}" type="presParOf" srcId="{968AF4BE-4974-4BD5-85C7-35A0B47C6F8A}" destId="{6F424515-AE64-4689-98CF-DEE19DC54531}" srcOrd="0" destOrd="0" presId="urn:microsoft.com/office/officeart/2005/8/layout/hierarchy2"/>
+    <dgm:cxn modelId="{90C3294D-1699-4416-A76E-1295C9D0FAFF}" type="presParOf" srcId="{397AEE95-8A0C-4187-A00A-9EB934AA598C}" destId="{EB924A49-A3F3-497C-ACC4-327EDE264F60}" srcOrd="1" destOrd="0" presId="urn:microsoft.com/office/officeart/2005/8/layout/hierarchy2"/>
+    <dgm:cxn modelId="{542E678C-E91B-4247-ABC2-B14B74A228AF}" type="presParOf" srcId="{EB924A49-A3F3-497C-ACC4-327EDE264F60}" destId="{D63F150D-0E96-4C27-A427-95C317656D1D}" srcOrd="0" destOrd="0" presId="urn:microsoft.com/office/officeart/2005/8/layout/hierarchy2"/>
+    <dgm:cxn modelId="{3533964B-DD65-4A3D-A831-779D171392FC}" type="presParOf" srcId="{EB924A49-A3F3-497C-ACC4-327EDE264F60}" destId="{1491B2AE-5B55-45CE-B988-8E12BEB8BF55}" srcOrd="1" destOrd="0" presId="urn:microsoft.com/office/officeart/2005/8/layout/hierarchy2"/>
+    <dgm:cxn modelId="{BBB915ED-22CB-44E1-976F-59A752A57B02}" type="presParOf" srcId="{397AEE95-8A0C-4187-A00A-9EB934AA598C}" destId="{AEBC5B76-A737-49A2-B533-66F2022C87AD}" srcOrd="2" destOrd="0" presId="urn:microsoft.com/office/officeart/2005/8/layout/hierarchy2"/>
+    <dgm:cxn modelId="{525556DA-165A-4F5B-B74A-FCA9CF2A9CA8}" type="presParOf" srcId="{AEBC5B76-A737-49A2-B533-66F2022C87AD}" destId="{2D4C1DD3-7A1B-4669-AB42-72A65ACFF1A8}" srcOrd="0" destOrd="0" presId="urn:microsoft.com/office/officeart/2005/8/layout/hierarchy2"/>
+    <dgm:cxn modelId="{123F482F-D057-483B-9841-4469DA6BB3FC}" type="presParOf" srcId="{397AEE95-8A0C-4187-A00A-9EB934AA598C}" destId="{9F7C6272-585E-4DDA-B1DC-EB4580AF2AB2}" srcOrd="3" destOrd="0" presId="urn:microsoft.com/office/officeart/2005/8/layout/hierarchy2"/>
+    <dgm:cxn modelId="{0B68B1A6-02FE-4860-B54F-F43BE2567DE5}" type="presParOf" srcId="{9F7C6272-585E-4DDA-B1DC-EB4580AF2AB2}" destId="{DE27DD97-4305-47FC-AFB0-35E1E791B27F}" srcOrd="0" destOrd="0" presId="urn:microsoft.com/office/officeart/2005/8/layout/hierarchy2"/>
+    <dgm:cxn modelId="{99BEF800-C377-4A9E-A471-0CA71DA34C04}" type="presParOf" srcId="{9F7C6272-585E-4DDA-B1DC-EB4580AF2AB2}" destId="{4A028989-708D-4CC4-885B-928EC3B6636B}" srcOrd="1" destOrd="0" presId="urn:microsoft.com/office/officeart/2005/8/layout/hierarchy2"/>
+    <dgm:cxn modelId="{981F733E-458D-4861-B3D3-254BF189B4B6}" type="presParOf" srcId="{4A028989-708D-4CC4-885B-928EC3B6636B}" destId="{EBFADA6F-FD50-43FB-87CB-15B1D9AA94CD}" srcOrd="0" destOrd="0" presId="urn:microsoft.com/office/officeart/2005/8/layout/hierarchy2"/>
+    <dgm:cxn modelId="{17CADAE9-EDB6-4A6E-902D-A085424893AC}" type="presParOf" srcId="{EBFADA6F-FD50-43FB-87CB-15B1D9AA94CD}" destId="{D2E89353-C1DC-4D8C-81F7-770019C69DEF}" srcOrd="0" destOrd="0" presId="urn:microsoft.com/office/officeart/2005/8/layout/hierarchy2"/>
+    <dgm:cxn modelId="{E1855A44-F420-4DC3-9732-800CAC498506}" type="presParOf" srcId="{4A028989-708D-4CC4-885B-928EC3B6636B}" destId="{CC9BC564-3787-4383-9FFC-61D9D0588B21}" srcOrd="1" destOrd="0" presId="urn:microsoft.com/office/officeart/2005/8/layout/hierarchy2"/>
+    <dgm:cxn modelId="{147465C0-D493-4DB7-882E-9D9F0F8E3613}" type="presParOf" srcId="{CC9BC564-3787-4383-9FFC-61D9D0588B21}" destId="{858F7110-3310-4783-BBA8-7EC1E711C660}" srcOrd="0" destOrd="0" presId="urn:microsoft.com/office/officeart/2005/8/layout/hierarchy2"/>
+    <dgm:cxn modelId="{699A34B3-46A9-45BB-BB4C-BD38A21E1FD4}" type="presParOf" srcId="{CC9BC564-3787-4383-9FFC-61D9D0588B21}" destId="{65C1A66E-C56C-4171-AB97-8297D46BDB88}" srcOrd="1" destOrd="0" presId="urn:microsoft.com/office/officeart/2005/8/layout/hierarchy2"/>
+    <dgm:cxn modelId="{C7C554C6-B6AF-41FD-A57B-2F845DE46D5F}" type="presParOf" srcId="{397AEE95-8A0C-4187-A00A-9EB934AA598C}" destId="{9EFBE792-9572-41CC-B394-D06BBCFDDEA7}" srcOrd="4" destOrd="0" presId="urn:microsoft.com/office/officeart/2005/8/layout/hierarchy2"/>
+    <dgm:cxn modelId="{28CB1BB8-8E71-4D85-A2DE-047208443CB6}" type="presParOf" srcId="{9EFBE792-9572-41CC-B394-D06BBCFDDEA7}" destId="{E36A5456-E43A-492B-ABAE-06F81987E8E0}" srcOrd="0" destOrd="0" presId="urn:microsoft.com/office/officeart/2005/8/layout/hierarchy2"/>
+    <dgm:cxn modelId="{B761CA16-BDB1-4C21-A38D-CAD35B1B8BAF}" type="presParOf" srcId="{397AEE95-8A0C-4187-A00A-9EB934AA598C}" destId="{6D225540-AFA0-415E-A130-ABE75225B256}" srcOrd="5" destOrd="0" presId="urn:microsoft.com/office/officeart/2005/8/layout/hierarchy2"/>
+    <dgm:cxn modelId="{6090F646-6FA7-4682-AC34-A7D2C3787223}" type="presParOf" srcId="{6D225540-AFA0-415E-A130-ABE75225B256}" destId="{37C38F7E-4D19-426C-A64E-1CBDFC363BB7}" srcOrd="0" destOrd="0" presId="urn:microsoft.com/office/officeart/2005/8/layout/hierarchy2"/>
+    <dgm:cxn modelId="{DA2E7F98-243A-4184-8862-6892DF6CDC63}" type="presParOf" srcId="{6D225540-AFA0-415E-A130-ABE75225B256}" destId="{F4349A4C-5F5C-42E6-B925-D581139B19CA}" srcOrd="1" destOrd="0" presId="urn:microsoft.com/office/officeart/2005/8/layout/hierarchy2"/>
+    <dgm:cxn modelId="{1B96D420-3B93-4BCD-910E-C362AF6B87D0}" type="presParOf" srcId="{BE75B47B-3650-4F5E-B461-4EF0A961DD5A}" destId="{A8464F86-5444-4B1D-8904-D5D84FB93A63}" srcOrd="2" destOrd="0" presId="urn:microsoft.com/office/officeart/2005/8/layout/hierarchy2"/>
+    <dgm:cxn modelId="{F2958BA8-136A-46E9-ABDD-F8EC451BD9D5}" type="presParOf" srcId="{A8464F86-5444-4B1D-8904-D5D84FB93A63}" destId="{ECBF6DD1-22FB-4942-9A69-C2E334F2B933}" srcOrd="0" destOrd="0" presId="urn:microsoft.com/office/officeart/2005/8/layout/hierarchy2"/>
+    <dgm:cxn modelId="{26F90324-4EFA-4159-80FF-0DBD41DA1851}" type="presParOf" srcId="{BE75B47B-3650-4F5E-B461-4EF0A961DD5A}" destId="{E0C7B8DF-83A1-45D9-B9D9-9ED1C37E4CA4}" srcOrd="3" destOrd="0" presId="urn:microsoft.com/office/officeart/2005/8/layout/hierarchy2"/>
+    <dgm:cxn modelId="{CC3439A2-DEF8-4E8B-ACDC-8A54466CA7EB}" type="presParOf" srcId="{E0C7B8DF-83A1-45D9-B9D9-9ED1C37E4CA4}" destId="{FFF314B7-9492-4462-8B1C-7BC33784FA0A}" srcOrd="0" destOrd="0" presId="urn:microsoft.com/office/officeart/2005/8/layout/hierarchy2"/>
+    <dgm:cxn modelId="{5E85AFE1-4656-4098-9A2D-DAF25D8A0F05}" type="presParOf" srcId="{E0C7B8DF-83A1-45D9-B9D9-9ED1C37E4CA4}" destId="{F4FA03A4-3DA6-47F7-9A77-3B374796CB77}" srcOrd="1" destOrd="0" presId="urn:microsoft.com/office/officeart/2005/8/layout/hierarchy2"/>
+    <dgm:cxn modelId="{164CC5C0-D75E-4DE4-B099-C137FD56DCB5}" type="presParOf" srcId="{F4FA03A4-3DA6-47F7-9A77-3B374796CB77}" destId="{8E5DD861-D493-4A0A-B81E-EB2108ED9BB3}" srcOrd="0" destOrd="0" presId="urn:microsoft.com/office/officeart/2005/8/layout/hierarchy2"/>
+    <dgm:cxn modelId="{68CF5CF8-0464-46F0-B8E1-014D944467AF}" type="presParOf" srcId="{8E5DD861-D493-4A0A-B81E-EB2108ED9BB3}" destId="{C0DFBE07-132A-42A3-A5E2-F594000B2340}" srcOrd="0" destOrd="0" presId="urn:microsoft.com/office/officeart/2005/8/layout/hierarchy2"/>
+    <dgm:cxn modelId="{0896BF1B-CD42-4265-AE5B-12423D01DE43}" type="presParOf" srcId="{F4FA03A4-3DA6-47F7-9A77-3B374796CB77}" destId="{D48AA310-08E8-41B2-9889-9054306545F3}" srcOrd="1" destOrd="0" presId="urn:microsoft.com/office/officeart/2005/8/layout/hierarchy2"/>
+    <dgm:cxn modelId="{B82C17AE-90D6-49FE-A6B0-276EBC981B28}" type="presParOf" srcId="{D48AA310-08E8-41B2-9889-9054306545F3}" destId="{A21B35AB-A6E7-40B0-A48C-F2137E09EDE9}" srcOrd="0" destOrd="0" presId="urn:microsoft.com/office/officeart/2005/8/layout/hierarchy2"/>
+    <dgm:cxn modelId="{0C9B980E-EAA1-45C9-BEEB-6DFCA3DEB6A0}" type="presParOf" srcId="{D48AA310-08E8-41B2-9889-9054306545F3}" destId="{8B5CE3EF-0622-44C1-849C-2057D356BCBF}" srcOrd="1" destOrd="0" presId="urn:microsoft.com/office/officeart/2005/8/layout/hierarchy2"/>
+    <dgm:cxn modelId="{130F2D0A-830B-4F0D-98E5-2F7EC97F9245}" type="presParOf" srcId="{F4FA03A4-3DA6-47F7-9A77-3B374796CB77}" destId="{D36435EE-5DD9-4CB1-80E2-64E88C5269A2}" srcOrd="2" destOrd="0" presId="urn:microsoft.com/office/officeart/2005/8/layout/hierarchy2"/>
+    <dgm:cxn modelId="{018E41F6-05C7-4C3A-AD4B-A2511D4426DA}" type="presParOf" srcId="{D36435EE-5DD9-4CB1-80E2-64E88C5269A2}" destId="{2FF43323-1B88-4D6E-A12C-28C1BD2304F7}" srcOrd="0" destOrd="0" presId="urn:microsoft.com/office/officeart/2005/8/layout/hierarchy2"/>
+    <dgm:cxn modelId="{FF729CBA-650F-43D7-8629-5F76E5291F87}" type="presParOf" srcId="{F4FA03A4-3DA6-47F7-9A77-3B374796CB77}" destId="{36D12C6A-C33F-444D-985E-C87528F365EF}" srcOrd="3" destOrd="0" presId="urn:microsoft.com/office/officeart/2005/8/layout/hierarchy2"/>
+    <dgm:cxn modelId="{6C7CF632-052B-4698-91FF-2D52628C058C}" type="presParOf" srcId="{36D12C6A-C33F-444D-985E-C87528F365EF}" destId="{D91136A0-BBA5-4033-85D4-E551E48A4097}" srcOrd="0" destOrd="0" presId="urn:microsoft.com/office/officeart/2005/8/layout/hierarchy2"/>
+    <dgm:cxn modelId="{D626C1E1-D244-4E39-8FF8-F66652FB80D8}" type="presParOf" srcId="{36D12C6A-C33F-444D-985E-C87528F365EF}" destId="{18A8A596-414D-45EC-82A0-4CE6CE2BCEAF}" srcOrd="1" destOrd="0" presId="urn:microsoft.com/office/officeart/2005/8/layout/hierarchy2"/>
+    <dgm:cxn modelId="{3B6AE619-2C3F-4A71-BB34-3D88E1B4B180}" type="presParOf" srcId="{F4FA03A4-3DA6-47F7-9A77-3B374796CB77}" destId="{215E04C8-8ADC-4870-8072-6C6871A934E8}" srcOrd="4" destOrd="0" presId="urn:microsoft.com/office/officeart/2005/8/layout/hierarchy2"/>
+    <dgm:cxn modelId="{6CBDDB8E-D289-4940-B6DA-1ABD0D80EBD1}" type="presParOf" srcId="{215E04C8-8ADC-4870-8072-6C6871A934E8}" destId="{881DB251-9FB1-4300-9BCC-5ED061EBD6BA}" srcOrd="0" destOrd="0" presId="urn:microsoft.com/office/officeart/2005/8/layout/hierarchy2"/>
+    <dgm:cxn modelId="{0F04B74B-8A10-484C-8E01-43C7AF8E1667}" type="presParOf" srcId="{F4FA03A4-3DA6-47F7-9A77-3B374796CB77}" destId="{99095670-E0F4-480E-9255-5D1CF51C2306}" srcOrd="5" destOrd="0" presId="urn:microsoft.com/office/officeart/2005/8/layout/hierarchy2"/>
+    <dgm:cxn modelId="{FD095D1E-0127-4664-8171-667EF6AE6BE1}" type="presParOf" srcId="{99095670-E0F4-480E-9255-5D1CF51C2306}" destId="{288590B9-AA3F-44E1-86EF-EEFFCBA51BD5}" srcOrd="0" destOrd="0" presId="urn:microsoft.com/office/officeart/2005/8/layout/hierarchy2"/>
+    <dgm:cxn modelId="{B180C115-8C17-40DA-88FB-9C6F0595060C}" type="presParOf" srcId="{99095670-E0F4-480E-9255-5D1CF51C2306}" destId="{C9ADEDFB-79EA-4185-B0EC-F6EC4D8F782E}" srcOrd="1" destOrd="0" presId="urn:microsoft.com/office/officeart/2005/8/layout/hierarchy2"/>
+    <dgm:cxn modelId="{E2EF212B-C40F-4E81-9C7B-B9E8280B7CB5}" type="presParOf" srcId="{F4FA03A4-3DA6-47F7-9A77-3B374796CB77}" destId="{D955C53B-B716-4B38-9366-F9DF3D076BCB}" srcOrd="6" destOrd="0" presId="urn:microsoft.com/office/officeart/2005/8/layout/hierarchy2"/>
+    <dgm:cxn modelId="{6DD407B5-31D2-4BF9-A603-27E32518002D}" type="presParOf" srcId="{D955C53B-B716-4B38-9366-F9DF3D076BCB}" destId="{1FDB852C-60D2-4512-8688-DBBE489C7C32}" srcOrd="0" destOrd="0" presId="urn:microsoft.com/office/officeart/2005/8/layout/hierarchy2"/>
+    <dgm:cxn modelId="{8DC9F2F7-4500-4790-B06D-52D6C7F615AC}" type="presParOf" srcId="{F4FA03A4-3DA6-47F7-9A77-3B374796CB77}" destId="{4D2DD327-F21E-40DF-89CF-2531CE508332}" srcOrd="7" destOrd="0" presId="urn:microsoft.com/office/officeart/2005/8/layout/hierarchy2"/>
+    <dgm:cxn modelId="{948DF913-EA78-4F98-8922-37488F800FB6}" type="presParOf" srcId="{4D2DD327-F21E-40DF-89CF-2531CE508332}" destId="{98EDA116-065D-473B-983B-F7A1A4E0692D}" srcOrd="0" destOrd="0" presId="urn:microsoft.com/office/officeart/2005/8/layout/hierarchy2"/>
+    <dgm:cxn modelId="{F7672D89-FD9D-4438-8939-3E37BA63ABFA}" type="presParOf" srcId="{4D2DD327-F21E-40DF-89CF-2531CE508332}" destId="{DF92D010-B557-4787-97CA-5DC4251ABFBB}" srcOrd="1" destOrd="0" presId="urn:microsoft.com/office/officeart/2005/8/layout/hierarchy2"/>
   </dgm:cxnLst>
   <dgm:bg/>
   <dgm:whole/>
   <dgm:extLst>
     <a:ext uri="http://schemas.microsoft.com/office/drawing/2008/diagram">
-      <dsp:dataModelExt xmlns:dsp="http://schemas.microsoft.com/office/drawing/2008/diagram" relId="rId16" minVer="http://schemas.openxmlformats.org/drawingml/2006/diagram"/>
+      <dsp:dataModelExt xmlns:dsp="http://schemas.microsoft.com/office/drawing/2008/diagram" relId="rId20" minVer="http://schemas.openxmlformats.org/drawingml/2006/diagram"/>
     </a:ext>
   </dgm:extLst>
 </dgm:dataModel>
@@ -19941,109 +20063,109 @@
     </dgm:pt>
   </dgm:ptLst>
   <dgm:cxnLst>
-    <dgm:cxn modelId="{AC920BB7-A753-467C-81F6-DF178EEB0343}" type="presOf" srcId="{F20EDC0B-CCE5-4D9D-9982-89A201087390}" destId="{CAE1C8E1-FF9C-459C-820F-5A372E5B5202}" srcOrd="1" destOrd="0" presId="urn:microsoft.com/office/officeart/2005/8/layout/hierarchy2"/>
-    <dgm:cxn modelId="{4A8D70D2-1DF2-4369-93F6-D819F612F668}" type="presOf" srcId="{83FAD934-5D5B-40FC-B3CA-D6105DE3D322}" destId="{19EBF599-727A-47CA-B105-7B4051DFB8C7}" srcOrd="1" destOrd="0" presId="urn:microsoft.com/office/officeart/2005/8/layout/hierarchy2"/>
-    <dgm:cxn modelId="{7E7159D9-21CD-4989-AA24-9EC6E3685DCB}" type="presOf" srcId="{B503AF60-5EB5-4190-8EFC-246E35833849}" destId="{F53448B5-447F-4F1A-81C6-1F0D19E192DD}" srcOrd="0" destOrd="0" presId="urn:microsoft.com/office/officeart/2005/8/layout/hierarchy2"/>
-    <dgm:cxn modelId="{253C3F04-CEC6-41F9-AC2D-4160412B81D6}" type="presOf" srcId="{F20EDC0B-CCE5-4D9D-9982-89A201087390}" destId="{674BA392-5914-4B78-A520-EE26D65D05C8}" srcOrd="0" destOrd="0" presId="urn:microsoft.com/office/officeart/2005/8/layout/hierarchy2"/>
-    <dgm:cxn modelId="{589CF10A-13E4-4E51-BF9F-28782A6AA863}" type="presOf" srcId="{7BC373CD-A346-4D76-9165-35DCB418DD6B}" destId="{4E10DB54-35ED-4D9F-B388-F6C78413B8E9}" srcOrd="0" destOrd="0" presId="urn:microsoft.com/office/officeart/2005/8/layout/hierarchy2"/>
+    <dgm:cxn modelId="{9EA00F94-8452-4C80-BA30-8DA2AE674C8C}" type="presOf" srcId="{D4D9B399-9B7F-46DA-97B2-FED098F5DA6B}" destId="{6E6D9CAD-33D1-4ABE-986B-53D6D631EB94}" srcOrd="0" destOrd="0" presId="urn:microsoft.com/office/officeart/2005/8/layout/hierarchy2"/>
+    <dgm:cxn modelId="{4A687D67-ABA4-4325-9A29-C71A5712EC8C}" type="presOf" srcId="{86643E8D-F7CB-4F7B-B35A-FF26EACC433C}" destId="{419BEB18-32F6-4B18-9238-A8818FE634FC}" srcOrd="0" destOrd="0" presId="urn:microsoft.com/office/officeart/2005/8/layout/hierarchy2"/>
+    <dgm:cxn modelId="{6DEFC5B7-1AD3-4277-BC1D-DA7256B5DC31}" type="presOf" srcId="{7B2890D2-36E9-4029-898C-FC7E72272380}" destId="{497DB5E4-8EF3-40EA-9803-E80F51F19C35}" srcOrd="0" destOrd="0" presId="urn:microsoft.com/office/officeart/2005/8/layout/hierarchy2"/>
+    <dgm:cxn modelId="{72444146-8B3F-4A4D-B6BD-C30F617D568E}" type="presOf" srcId="{80D7FF03-79A4-410F-8B98-6A9724B85CBA}" destId="{47ACED10-AF50-4A06-8AC5-32A97AE3B1C8}" srcOrd="0" destOrd="0" presId="urn:microsoft.com/office/officeart/2005/8/layout/hierarchy2"/>
+    <dgm:cxn modelId="{7BFF28CA-07BC-42BE-AA53-E60F5450E57B}" type="presOf" srcId="{3958656D-BDA3-48B8-B715-8A44FDE6304E}" destId="{2AEF7D3A-FF38-45BC-9B3E-D40CCE847072}" srcOrd="0" destOrd="0" presId="urn:microsoft.com/office/officeart/2005/8/layout/hierarchy2"/>
+    <dgm:cxn modelId="{ECB51C77-E107-43BB-8963-E8BCD225AB8D}" type="presOf" srcId="{83FAD934-5D5B-40FC-B3CA-D6105DE3D322}" destId="{8F195852-041E-423A-B5DF-8945941EB406}" srcOrd="0" destOrd="0" presId="urn:microsoft.com/office/officeart/2005/8/layout/hierarchy2"/>
+    <dgm:cxn modelId="{D6E98DA4-56AA-4077-9760-E101D509690A}" type="presOf" srcId="{50BC2FEF-90AA-4887-A217-BCE929A4632A}" destId="{FDA47220-895B-4A69-B2BB-8BF8C016FF4B}" srcOrd="0" destOrd="0" presId="urn:microsoft.com/office/officeart/2005/8/layout/hierarchy2"/>
     <dgm:cxn modelId="{D4445B13-46F9-4298-8EF3-3D7743530902}" srcId="{D4D9B399-9B7F-46DA-97B2-FED098F5DA6B}" destId="{86643E8D-F7CB-4F7B-B35A-FF26EACC433C}" srcOrd="1" destOrd="0" parTransId="{5E47499F-6F41-4F22-A420-01A675CE6103}" sibTransId="{DB2EC02B-535E-4B00-9144-23BE3F31800E}"/>
-    <dgm:cxn modelId="{95F90352-7EDC-47F9-B19C-0F1D57C52C82}" type="presOf" srcId="{BABCE05A-4544-49DE-A70D-EBD4C2932AA1}" destId="{12FD7525-DB42-46F9-B8FD-D33568A05731}" srcOrd="1" destOrd="0" presId="urn:microsoft.com/office/officeart/2005/8/layout/hierarchy2"/>
-    <dgm:cxn modelId="{F555E509-35E7-45BF-AB89-2EB13F0E5237}" type="presOf" srcId="{BABCE05A-4544-49DE-A70D-EBD4C2932AA1}" destId="{B4361C68-E191-4E89-B0BD-BAD091626B5B}" srcOrd="0" destOrd="0" presId="urn:microsoft.com/office/officeart/2005/8/layout/hierarchy2"/>
-    <dgm:cxn modelId="{AE9EFABE-5B4A-478E-B077-D9FE19460CD9}" type="presOf" srcId="{753D8466-5B43-4022-9EA6-80697AD791EF}" destId="{2938BCE4-55BC-4FA7-8B13-8D7362E71CAD}" srcOrd="0" destOrd="0" presId="urn:microsoft.com/office/officeart/2005/8/layout/hierarchy2"/>
-    <dgm:cxn modelId="{E44FC5A1-B543-457B-AE04-3092AC8D01A0}" type="presOf" srcId="{C3D618C2-BF81-4220-A584-D841429B7058}" destId="{CA6C5886-D1D3-4819-90BD-4BAC8F1EE87D}" srcOrd="0" destOrd="0" presId="urn:microsoft.com/office/officeart/2005/8/layout/hierarchy2"/>
-    <dgm:cxn modelId="{989A0E04-2F2C-4591-9E1D-E2E7E7D0C181}" type="presOf" srcId="{7BC373CD-A346-4D76-9165-35DCB418DD6B}" destId="{F67B909A-A307-4E9B-9469-45A779E59A51}" srcOrd="1" destOrd="0" presId="urn:microsoft.com/office/officeart/2005/8/layout/hierarchy2"/>
+    <dgm:cxn modelId="{45EEB5DD-150F-4155-8008-463EDCD6651C}" type="presOf" srcId="{50BC2FEF-90AA-4887-A217-BCE929A4632A}" destId="{9F0B1A31-63BD-41F6-82FC-F5574A92E909}" srcOrd="1" destOrd="0" presId="urn:microsoft.com/office/officeart/2005/8/layout/hierarchy2"/>
+    <dgm:cxn modelId="{C353768D-EED9-4E80-8091-56483B0ECF51}" srcId="{D4D9B399-9B7F-46DA-97B2-FED098F5DA6B}" destId="{C3D618C2-BF81-4220-A584-D841429B7058}" srcOrd="0" destOrd="0" parTransId="{BABCE05A-4544-49DE-A70D-EBD4C2932AA1}" sibTransId="{C88A3667-CC99-4312-8DC1-79D7EC0A2D9C}"/>
+    <dgm:cxn modelId="{CD688725-DE90-4245-A4AA-E82D2275B325}" srcId="{45CDA3C7-8713-4369-838A-8B5F475DA36B}" destId="{DC7A1CA0-5D34-4F3B-A580-15CFD66EA796}" srcOrd="2" destOrd="0" parTransId="{753D8466-5B43-4022-9EA6-80697AD791EF}" sibTransId="{93D5BA25-8BAF-4D7D-969F-34AFD1EF368C}"/>
+    <dgm:cxn modelId="{7E3C541B-032F-416C-A1AC-7C1BD89D5BB5}" srcId="{45CDA3C7-8713-4369-838A-8B5F475DA36B}" destId="{96FC7229-231F-4CA5-9914-6E9A83756569}" srcOrd="1" destOrd="0" parTransId="{7BC373CD-A346-4D76-9165-35DCB418DD6B}" sibTransId="{2C4CAAAA-9463-4CC1-AF37-CEDDE9349C90}"/>
+    <dgm:cxn modelId="{6BCB36FF-E127-4EF3-9DAB-72097877822F}" type="presOf" srcId="{7BC373CD-A346-4D76-9165-35DCB418DD6B}" destId="{F67B909A-A307-4E9B-9469-45A779E59A51}" srcOrd="1" destOrd="0" presId="urn:microsoft.com/office/officeart/2005/8/layout/hierarchy2"/>
+    <dgm:cxn modelId="{DC5CB645-1F88-4038-BB8A-0F68CD30580C}" type="presOf" srcId="{5E47499F-6F41-4F22-A420-01A675CE6103}" destId="{E11C7B6F-7180-43A5-992E-3EA5851F2391}" srcOrd="0" destOrd="0" presId="urn:microsoft.com/office/officeart/2005/8/layout/hierarchy2"/>
+    <dgm:cxn modelId="{A6C552DE-DE6D-4F8E-AFE0-CE0909BD7FF0}" type="presOf" srcId="{BABCE05A-4544-49DE-A70D-EBD4C2932AA1}" destId="{12FD7525-DB42-46F9-B8FD-D33568A05731}" srcOrd="1" destOrd="0" presId="urn:microsoft.com/office/officeart/2005/8/layout/hierarchy2"/>
+    <dgm:cxn modelId="{B032249E-F887-4C4F-A345-5791A650D57E}" type="presOf" srcId="{45CDA3C7-8713-4369-838A-8B5F475DA36B}" destId="{A1B1FB24-4A19-4073-B3DA-7D6FAFFD6611}" srcOrd="0" destOrd="0" presId="urn:microsoft.com/office/officeart/2005/8/layout/hierarchy2"/>
+    <dgm:cxn modelId="{CAA74B45-3A62-49B7-A3C9-6F4A2E0C6393}" type="presOf" srcId="{F20EDC0B-CCE5-4D9D-9982-89A201087390}" destId="{674BA392-5914-4B78-A520-EE26D65D05C8}" srcOrd="0" destOrd="0" presId="urn:microsoft.com/office/officeart/2005/8/layout/hierarchy2"/>
+    <dgm:cxn modelId="{CAD62122-F3E3-43C8-828F-45FCE1A9F1AC}" type="presOf" srcId="{8B8178A4-03D0-4F83-88CD-9E6E781603E6}" destId="{C0C8DC8E-72DB-4A2E-A50E-DA1CA06D79E3}" srcOrd="0" destOrd="0" presId="urn:microsoft.com/office/officeart/2005/8/layout/hierarchy2"/>
+    <dgm:cxn modelId="{97CD5736-54C6-4ACB-8C56-28D4F8AF533A}" srcId="{076B6350-4EE3-45E3-9904-173A771DF62A}" destId="{3958656D-BDA3-48B8-B715-8A44FDE6304E}" srcOrd="2" destOrd="0" parTransId="{6990C93A-7D15-43F9-A3BA-EF955BCEFB0F}" sibTransId="{D8D28F1D-BA72-4B54-B03D-1B8F6862319E}"/>
+    <dgm:cxn modelId="{F9B1644F-E249-48EB-97B5-22C2400DED34}" srcId="{D4D9B399-9B7F-46DA-97B2-FED098F5DA6B}" destId="{80D7FF03-79A4-410F-8B98-6A9724B85CBA}" srcOrd="2" destOrd="0" parTransId="{83FAD934-5D5B-40FC-B3CA-D6105DE3D322}" sibTransId="{30CB0A91-0FCE-45F8-A754-700AB3BFFDC6}"/>
+    <dgm:cxn modelId="{B50673D0-EC38-4B3B-833F-E9ABECB8CAF7}" type="presOf" srcId="{83FAD934-5D5B-40FC-B3CA-D6105DE3D322}" destId="{19EBF599-727A-47CA-B105-7B4051DFB8C7}" srcOrd="1" destOrd="0" presId="urn:microsoft.com/office/officeart/2005/8/layout/hierarchy2"/>
     <dgm:cxn modelId="{F14138C1-A3B2-4AE2-A00B-7F7DE38EAA68}" srcId="{5AA90255-5B35-44C4-B702-E81F223BEFD8}" destId="{45CDA3C7-8713-4369-838A-8B5F475DA36B}" srcOrd="0" destOrd="0" parTransId="{139FABCB-F47A-4731-86FD-9DEB34D850B8}" sibTransId="{7D179423-A3B9-4F05-A55D-89D4307A11C9}"/>
-    <dgm:cxn modelId="{C353768D-EED9-4E80-8091-56483B0ECF51}" srcId="{D4D9B399-9B7F-46DA-97B2-FED098F5DA6B}" destId="{C3D618C2-BF81-4220-A584-D841429B7058}" srcOrd="0" destOrd="0" parTransId="{BABCE05A-4544-49DE-A70D-EBD4C2932AA1}" sibTransId="{C88A3667-CC99-4312-8DC1-79D7EC0A2D9C}"/>
-    <dgm:cxn modelId="{76EFA071-83AD-4DB1-A490-E222C5D851D9}" type="presOf" srcId="{076B6350-4EE3-45E3-9904-173A771DF62A}" destId="{BE306FCD-9806-4F30-B3B1-CA273857349C}" srcOrd="0" destOrd="0" presId="urn:microsoft.com/office/officeart/2005/8/layout/hierarchy2"/>
-    <dgm:cxn modelId="{D423DDC5-EA7E-41C5-B9DD-7483A714408D}" type="presOf" srcId="{96FC7229-231F-4CA5-9914-6E9A83756569}" destId="{1906A700-A645-429B-8F9F-2A4F59D4835E}" srcOrd="0" destOrd="0" presId="urn:microsoft.com/office/officeart/2005/8/layout/hierarchy2"/>
-    <dgm:cxn modelId="{8E864D56-4E0E-40FF-95FF-B1E8112BA322}" type="presOf" srcId="{9F4AA07C-F7C0-4EE0-B444-1A0A99B21C5A}" destId="{EB2274FC-15F8-41B7-935B-E389FD47AFD1}" srcOrd="0" destOrd="0" presId="urn:microsoft.com/office/officeart/2005/8/layout/hierarchy2"/>
+    <dgm:cxn modelId="{5ACD7490-2E25-472E-BD2C-B77C3875B7DE}" type="presOf" srcId="{DC7A1CA0-5D34-4F3B-A580-15CFD66EA796}" destId="{368F1645-5A66-45DB-B296-C23315AB7E22}" srcOrd="0" destOrd="0" presId="urn:microsoft.com/office/officeart/2005/8/layout/hierarchy2"/>
+    <dgm:cxn modelId="{4D8000B6-01A5-4BE3-9E18-BAD5CD285655}" type="presOf" srcId="{076B6350-4EE3-45E3-9904-173A771DF62A}" destId="{BE306FCD-9806-4F30-B3B1-CA273857349C}" srcOrd="0" destOrd="0" presId="urn:microsoft.com/office/officeart/2005/8/layout/hierarchy2"/>
+    <dgm:cxn modelId="{7FB55B4B-D778-485E-80DB-622F39D1A15E}" srcId="{3958656D-BDA3-48B8-B715-8A44FDE6304E}" destId="{7B2890D2-36E9-4029-898C-FC7E72272380}" srcOrd="0" destOrd="0" parTransId="{F20EDC0B-CCE5-4D9D-9982-89A201087390}" sibTransId="{0DDB3E07-6F3E-4DE7-8E05-649EA4E9106B}"/>
+    <dgm:cxn modelId="{BD0AD52F-E78F-4188-A662-8C7848D15309}" type="presOf" srcId="{F20EDC0B-CCE5-4D9D-9982-89A201087390}" destId="{CAE1C8E1-FF9C-459C-820F-5A372E5B5202}" srcOrd="1" destOrd="0" presId="urn:microsoft.com/office/officeart/2005/8/layout/hierarchy2"/>
+    <dgm:cxn modelId="{D7A4F954-DD5A-4700-B49F-5352C2D6CDE6}" type="presOf" srcId="{B503AF60-5EB5-4190-8EFC-246E35833849}" destId="{F53448B5-447F-4F1A-81C6-1F0D19E192DD}" srcOrd="0" destOrd="0" presId="urn:microsoft.com/office/officeart/2005/8/layout/hierarchy2"/>
+    <dgm:cxn modelId="{81E4E209-F7CE-4A0A-B2EB-7EC6B68524FC}" type="presOf" srcId="{753D8466-5B43-4022-9EA6-80697AD791EF}" destId="{2938BCE4-55BC-4FA7-8B13-8D7362E71CAD}" srcOrd="0" destOrd="0" presId="urn:microsoft.com/office/officeart/2005/8/layout/hierarchy2"/>
+    <dgm:cxn modelId="{379D817A-B7B9-4C9B-A825-4D43FADCDFB6}" type="presOf" srcId="{BABCE05A-4544-49DE-A70D-EBD4C2932AA1}" destId="{B4361C68-E191-4E89-B0BD-BAD091626B5B}" srcOrd="0" destOrd="0" presId="urn:microsoft.com/office/officeart/2005/8/layout/hierarchy2"/>
+    <dgm:cxn modelId="{EEC72113-D084-4A02-9DB4-7A590786169F}" type="presOf" srcId="{5AA90255-5B35-44C4-B702-E81F223BEFD8}" destId="{3985982F-35AF-48B0-84C6-0C8F1D9EF2FA}" srcOrd="0" destOrd="0" presId="urn:microsoft.com/office/officeart/2005/8/layout/hierarchy2"/>
+    <dgm:cxn modelId="{3FCCF1DF-5DE9-41EA-ADB4-CB36EBC790FB}" type="presOf" srcId="{139FABCB-F47A-4731-86FD-9DEB34D850B8}" destId="{86416187-05A5-41DD-ADA2-C443892DABB2}" srcOrd="1" destOrd="0" presId="urn:microsoft.com/office/officeart/2005/8/layout/hierarchy2"/>
+    <dgm:cxn modelId="{0030C7FA-9D4A-4BB1-B73C-29142C020474}" type="presOf" srcId="{753D8466-5B43-4022-9EA6-80697AD791EF}" destId="{A6341011-54EC-4E06-9306-EAF2DE56CD2C}" srcOrd="1" destOrd="0" presId="urn:microsoft.com/office/officeart/2005/8/layout/hierarchy2"/>
+    <dgm:cxn modelId="{32ABE36F-B84E-48F4-BC67-8F5D825C7F85}" srcId="{076B6350-4EE3-45E3-9904-173A771DF62A}" destId="{D4D9B399-9B7F-46DA-97B2-FED098F5DA6B}" srcOrd="0" destOrd="0" parTransId="{E6A38AA6-80D6-4020-A52C-B824CD5FBB0F}" sibTransId="{48A5178F-146C-4A23-8FF2-2E99B30882F8}"/>
+    <dgm:cxn modelId="{33084F65-1D2C-4FE4-B948-65AE2EF06261}" type="presOf" srcId="{5E47499F-6F41-4F22-A420-01A675CE6103}" destId="{FB48A239-373B-4448-BD7F-C055FA9C8C48}" srcOrd="1" destOrd="0" presId="urn:microsoft.com/office/officeart/2005/8/layout/hierarchy2"/>
+    <dgm:cxn modelId="{4CE301CD-89A8-41A8-9F17-DEC7FF5575CF}" srcId="{076B6350-4EE3-45E3-9904-173A771DF62A}" destId="{5AA90255-5B35-44C4-B702-E81F223BEFD8}" srcOrd="1" destOrd="0" parTransId="{2854FE16-3A46-47EE-A032-1136B67EB2C8}" sibTransId="{7B5E0C86-564B-4BB8-9398-E23143C8B801}"/>
     <dgm:cxn modelId="{A80A4F65-7375-4E8E-9CED-0483DD45593D}" srcId="{3958656D-BDA3-48B8-B715-8A44FDE6304E}" destId="{B503AF60-5EB5-4190-8EFC-246E35833849}" srcOrd="1" destOrd="0" parTransId="{9F4AA07C-F7C0-4EE0-B444-1A0A99B21C5A}" sibTransId="{97EEA01A-8995-4136-9B0E-B8636C2DDA04}"/>
-    <dgm:cxn modelId="{32ABE36F-B84E-48F4-BC67-8F5D825C7F85}" srcId="{076B6350-4EE3-45E3-9904-173A771DF62A}" destId="{D4D9B399-9B7F-46DA-97B2-FED098F5DA6B}" srcOrd="0" destOrd="0" parTransId="{E6A38AA6-80D6-4020-A52C-B824CD5FBB0F}" sibTransId="{48A5178F-146C-4A23-8FF2-2E99B30882F8}"/>
-    <dgm:cxn modelId="{59B37166-95E3-4ECA-8AD9-F8DC31DF64F0}" type="presOf" srcId="{50BC2FEF-90AA-4887-A217-BCE929A4632A}" destId="{FDA47220-895B-4A69-B2BB-8BF8C016FF4B}" srcOrd="0" destOrd="0" presId="urn:microsoft.com/office/officeart/2005/8/layout/hierarchy2"/>
-    <dgm:cxn modelId="{2EEB0E58-5AC2-46CD-961B-8E6721651ABD}" type="presOf" srcId="{86643E8D-F7CB-4F7B-B35A-FF26EACC433C}" destId="{419BEB18-32F6-4B18-9238-A8818FE634FC}" srcOrd="0" destOrd="0" presId="urn:microsoft.com/office/officeart/2005/8/layout/hierarchy2"/>
-    <dgm:cxn modelId="{CB2AF0F8-F676-4441-827F-EE2F8E8F2FAA}" type="presOf" srcId="{45CDA3C7-8713-4369-838A-8B5F475DA36B}" destId="{A1B1FB24-4A19-4073-B3DA-7D6FAFFD6611}" srcOrd="0" destOrd="0" presId="urn:microsoft.com/office/officeart/2005/8/layout/hierarchy2"/>
-    <dgm:cxn modelId="{538D4E8A-2FCB-44A5-8D72-5B119163C0DE}" type="presOf" srcId="{753D8466-5B43-4022-9EA6-80697AD791EF}" destId="{A6341011-54EC-4E06-9306-EAF2DE56CD2C}" srcOrd="1" destOrd="0" presId="urn:microsoft.com/office/officeart/2005/8/layout/hierarchy2"/>
-    <dgm:cxn modelId="{05662E1A-2AB8-4F3B-A55A-DF9BCDF50476}" type="presOf" srcId="{5E47499F-6F41-4F22-A420-01A675CE6103}" destId="{E11C7B6F-7180-43A5-992E-3EA5851F2391}" srcOrd="0" destOrd="0" presId="urn:microsoft.com/office/officeart/2005/8/layout/hierarchy2"/>
-    <dgm:cxn modelId="{07BD2B38-7FB8-4186-82E1-9F6124E99CE1}" type="presOf" srcId="{7B2890D2-36E9-4029-898C-FC7E72272380}" destId="{497DB5E4-8EF3-40EA-9803-E80F51F19C35}" srcOrd="0" destOrd="0" presId="urn:microsoft.com/office/officeart/2005/8/layout/hierarchy2"/>
-    <dgm:cxn modelId="{C95BEEC2-8BA4-4DC2-87D2-15D5758ECA1A}" type="presOf" srcId="{139FABCB-F47A-4731-86FD-9DEB34D850B8}" destId="{86416187-05A5-41DD-ADA2-C443892DABB2}" srcOrd="1" destOrd="0" presId="urn:microsoft.com/office/officeart/2005/8/layout/hierarchy2"/>
-    <dgm:cxn modelId="{6DB22454-92CA-4F19-856C-E68C99C3B98F}" type="presOf" srcId="{9F4AA07C-F7C0-4EE0-B444-1A0A99B21C5A}" destId="{87E32AC2-4577-44E3-BD84-D5E3BD970540}" srcOrd="1" destOrd="0" presId="urn:microsoft.com/office/officeart/2005/8/layout/hierarchy2"/>
-    <dgm:cxn modelId="{97CD5736-54C6-4ACB-8C56-28D4F8AF533A}" srcId="{076B6350-4EE3-45E3-9904-173A771DF62A}" destId="{3958656D-BDA3-48B8-B715-8A44FDE6304E}" srcOrd="2" destOrd="0" parTransId="{6990C93A-7D15-43F9-A3BA-EF955BCEFB0F}" sibTransId="{D8D28F1D-BA72-4B54-B03D-1B8F6862319E}"/>
-    <dgm:cxn modelId="{A83F8FFC-C1CB-480D-BD89-7E17B5C8349E}" type="presOf" srcId="{D4D9B399-9B7F-46DA-97B2-FED098F5DA6B}" destId="{6E6D9CAD-33D1-4ABE-986B-53D6D631EB94}" srcOrd="0" destOrd="0" presId="urn:microsoft.com/office/officeart/2005/8/layout/hierarchy2"/>
-    <dgm:cxn modelId="{CD688725-DE90-4245-A4AA-E82D2275B325}" srcId="{45CDA3C7-8713-4369-838A-8B5F475DA36B}" destId="{DC7A1CA0-5D34-4F3B-A580-15CFD66EA796}" srcOrd="2" destOrd="0" parTransId="{753D8466-5B43-4022-9EA6-80697AD791EF}" sibTransId="{93D5BA25-8BAF-4D7D-969F-34AFD1EF368C}"/>
-    <dgm:cxn modelId="{E24BE346-4863-4F38-9349-415B381F4628}" type="presOf" srcId="{5E47499F-6F41-4F22-A420-01A675CE6103}" destId="{FB48A239-373B-4448-BD7F-C055FA9C8C48}" srcOrd="1" destOrd="0" presId="urn:microsoft.com/office/officeart/2005/8/layout/hierarchy2"/>
-    <dgm:cxn modelId="{7E3C541B-032F-416C-A1AC-7C1BD89D5BB5}" srcId="{45CDA3C7-8713-4369-838A-8B5F475DA36B}" destId="{96FC7229-231F-4CA5-9914-6E9A83756569}" srcOrd="1" destOrd="0" parTransId="{7BC373CD-A346-4D76-9165-35DCB418DD6B}" sibTransId="{2C4CAAAA-9463-4CC1-AF37-CEDDE9349C90}"/>
-    <dgm:cxn modelId="{F9B1644F-E249-48EB-97B5-22C2400DED34}" srcId="{D4D9B399-9B7F-46DA-97B2-FED098F5DA6B}" destId="{80D7FF03-79A4-410F-8B98-6A9724B85CBA}" srcOrd="2" destOrd="0" parTransId="{83FAD934-5D5B-40FC-B3CA-D6105DE3D322}" sibTransId="{30CB0A91-0FCE-45F8-A754-700AB3BFFDC6}"/>
-    <dgm:cxn modelId="{5400F420-25F7-4F24-AEEF-ED01BCF2CDAA}" type="presOf" srcId="{50BC2FEF-90AA-4887-A217-BCE929A4632A}" destId="{9F0B1A31-63BD-41F6-82FC-F5574A92E909}" srcOrd="1" destOrd="0" presId="urn:microsoft.com/office/officeart/2005/8/layout/hierarchy2"/>
-    <dgm:cxn modelId="{4CE301CD-89A8-41A8-9F17-DEC7FF5575CF}" srcId="{076B6350-4EE3-45E3-9904-173A771DF62A}" destId="{5AA90255-5B35-44C4-B702-E81F223BEFD8}" srcOrd="1" destOrd="0" parTransId="{2854FE16-3A46-47EE-A032-1136B67EB2C8}" sibTransId="{7B5E0C86-564B-4BB8-9398-E23143C8B801}"/>
-    <dgm:cxn modelId="{7FB55B4B-D778-485E-80DB-622F39D1A15E}" srcId="{3958656D-BDA3-48B8-B715-8A44FDE6304E}" destId="{7B2890D2-36E9-4029-898C-FC7E72272380}" srcOrd="0" destOrd="0" parTransId="{F20EDC0B-CCE5-4D9D-9982-89A201087390}" sibTransId="{0DDB3E07-6F3E-4DE7-8E05-649EA4E9106B}"/>
-    <dgm:cxn modelId="{44DEB966-A878-42CA-AB93-D0DA7B46B717}" type="presOf" srcId="{DC7A1CA0-5D34-4F3B-A580-15CFD66EA796}" destId="{368F1645-5A66-45DB-B296-C23315AB7E22}" srcOrd="0" destOrd="0" presId="urn:microsoft.com/office/officeart/2005/8/layout/hierarchy2"/>
-    <dgm:cxn modelId="{D90B9496-B326-45BF-802D-2DBCB7D04D73}" type="presOf" srcId="{5AA90255-5B35-44C4-B702-E81F223BEFD8}" destId="{3985982F-35AF-48B0-84C6-0C8F1D9EF2FA}" srcOrd="0" destOrd="0" presId="urn:microsoft.com/office/officeart/2005/8/layout/hierarchy2"/>
-    <dgm:cxn modelId="{23423D85-25CD-40A9-A700-D7825D32CA8D}" type="presOf" srcId="{139FABCB-F47A-4731-86FD-9DEB34D850B8}" destId="{AB7C6CD4-FF75-4E23-A8C3-0A2318DBB1D6}" srcOrd="0" destOrd="0" presId="urn:microsoft.com/office/officeart/2005/8/layout/hierarchy2"/>
-    <dgm:cxn modelId="{AE243099-9BBA-4275-95DA-78C30978322D}" type="presOf" srcId="{80D7FF03-79A4-410F-8B98-6A9724B85CBA}" destId="{47ACED10-AF50-4A06-8AC5-32A97AE3B1C8}" srcOrd="0" destOrd="0" presId="urn:microsoft.com/office/officeart/2005/8/layout/hierarchy2"/>
-    <dgm:cxn modelId="{35997AC7-C443-4D0E-903F-3DFF9747B5C6}" type="presOf" srcId="{3958656D-BDA3-48B8-B715-8A44FDE6304E}" destId="{2AEF7D3A-FF38-45BC-9B3E-D40CCE847072}" srcOrd="0" destOrd="0" presId="urn:microsoft.com/office/officeart/2005/8/layout/hierarchy2"/>
+    <dgm:cxn modelId="{EF103EA3-0471-44E5-8A56-C4F3A93F76C9}" type="presOf" srcId="{C3D618C2-BF81-4220-A584-D841429B7058}" destId="{CA6C5886-D1D3-4819-90BD-4BAC8F1EE87D}" srcOrd="0" destOrd="0" presId="urn:microsoft.com/office/officeart/2005/8/layout/hierarchy2"/>
+    <dgm:cxn modelId="{8B2B29BE-0300-4DE4-9902-0D42D85EAE18}" type="presOf" srcId="{7BC373CD-A346-4D76-9165-35DCB418DD6B}" destId="{4E10DB54-35ED-4D9F-B388-F6C78413B8E9}" srcOrd="0" destOrd="0" presId="urn:microsoft.com/office/officeart/2005/8/layout/hierarchy2"/>
     <dgm:cxn modelId="{96C6A9B5-7C0D-453A-8D3D-838B1E47CC7C}" srcId="{45CDA3C7-8713-4369-838A-8B5F475DA36B}" destId="{8B8178A4-03D0-4F83-88CD-9E6E781603E6}" srcOrd="0" destOrd="0" parTransId="{50BC2FEF-90AA-4887-A217-BCE929A4632A}" sibTransId="{0B865DCC-B624-40ED-970E-B677A52C4467}"/>
-    <dgm:cxn modelId="{8C5CB77A-95EA-4F47-9AAA-6A922ADC440D}" type="presOf" srcId="{83FAD934-5D5B-40FC-B3CA-D6105DE3D322}" destId="{8F195852-041E-423A-B5DF-8945941EB406}" srcOrd="0" destOrd="0" presId="urn:microsoft.com/office/officeart/2005/8/layout/hierarchy2"/>
-    <dgm:cxn modelId="{E05262BB-903C-40A2-B380-039B25E9EAAA}" type="presOf" srcId="{8B8178A4-03D0-4F83-88CD-9E6E781603E6}" destId="{C0C8DC8E-72DB-4A2E-A50E-DA1CA06D79E3}" srcOrd="0" destOrd="0" presId="urn:microsoft.com/office/officeart/2005/8/layout/hierarchy2"/>
-    <dgm:cxn modelId="{2242835B-12B0-41A6-BD69-5A743124525A}" type="presParOf" srcId="{BE306FCD-9806-4F30-B3B1-CA273857349C}" destId="{BC89B9CD-5E6C-4475-ADF6-F7C2D7A5A353}" srcOrd="0" destOrd="0" presId="urn:microsoft.com/office/officeart/2005/8/layout/hierarchy2"/>
-    <dgm:cxn modelId="{C1DC5D8A-4AB0-469C-84D2-0B633507E878}" type="presParOf" srcId="{BC89B9CD-5E6C-4475-ADF6-F7C2D7A5A353}" destId="{6E6D9CAD-33D1-4ABE-986B-53D6D631EB94}" srcOrd="0" destOrd="0" presId="urn:microsoft.com/office/officeart/2005/8/layout/hierarchy2"/>
-    <dgm:cxn modelId="{95EF0880-F272-4A0B-8A75-B275201DB591}" type="presParOf" srcId="{BC89B9CD-5E6C-4475-ADF6-F7C2D7A5A353}" destId="{47C7FA5F-116D-41D5-BE1E-63389D526519}" srcOrd="1" destOrd="0" presId="urn:microsoft.com/office/officeart/2005/8/layout/hierarchy2"/>
-    <dgm:cxn modelId="{2D8A34E5-7F6C-4C22-8801-FD6E8038CC4C}" type="presParOf" srcId="{47C7FA5F-116D-41D5-BE1E-63389D526519}" destId="{B4361C68-E191-4E89-B0BD-BAD091626B5B}" srcOrd="0" destOrd="0" presId="urn:microsoft.com/office/officeart/2005/8/layout/hierarchy2"/>
-    <dgm:cxn modelId="{B8D95C93-80C6-47C6-9133-293BABD184B9}" type="presParOf" srcId="{B4361C68-E191-4E89-B0BD-BAD091626B5B}" destId="{12FD7525-DB42-46F9-B8FD-D33568A05731}" srcOrd="0" destOrd="0" presId="urn:microsoft.com/office/officeart/2005/8/layout/hierarchy2"/>
-    <dgm:cxn modelId="{0A4133EB-BEB4-4D7B-AA8B-91623C5F102E}" type="presParOf" srcId="{47C7FA5F-116D-41D5-BE1E-63389D526519}" destId="{8D4B9DA0-8352-443E-AB23-4081880753A9}" srcOrd="1" destOrd="0" presId="urn:microsoft.com/office/officeart/2005/8/layout/hierarchy2"/>
-    <dgm:cxn modelId="{596BC15C-0502-46C0-92F9-040F726E9060}" type="presParOf" srcId="{8D4B9DA0-8352-443E-AB23-4081880753A9}" destId="{CA6C5886-D1D3-4819-90BD-4BAC8F1EE87D}" srcOrd="0" destOrd="0" presId="urn:microsoft.com/office/officeart/2005/8/layout/hierarchy2"/>
-    <dgm:cxn modelId="{BFD48453-8B77-4FA4-A0AF-D761321EC278}" type="presParOf" srcId="{8D4B9DA0-8352-443E-AB23-4081880753A9}" destId="{9192797A-2A70-45CD-83CD-8CC844391943}" srcOrd="1" destOrd="0" presId="urn:microsoft.com/office/officeart/2005/8/layout/hierarchy2"/>
-    <dgm:cxn modelId="{FBE538C0-D686-4FD5-BD41-6FBC9F19F70F}" type="presParOf" srcId="{47C7FA5F-116D-41D5-BE1E-63389D526519}" destId="{E11C7B6F-7180-43A5-992E-3EA5851F2391}" srcOrd="2" destOrd="0" presId="urn:microsoft.com/office/officeart/2005/8/layout/hierarchy2"/>
-    <dgm:cxn modelId="{46F135E7-4C28-49BF-8A00-91ECDD14B935}" type="presParOf" srcId="{E11C7B6F-7180-43A5-992E-3EA5851F2391}" destId="{FB48A239-373B-4448-BD7F-C055FA9C8C48}" srcOrd="0" destOrd="0" presId="urn:microsoft.com/office/officeart/2005/8/layout/hierarchy2"/>
-    <dgm:cxn modelId="{CEA8997E-5774-480E-A15C-690256D2C127}" type="presParOf" srcId="{47C7FA5F-116D-41D5-BE1E-63389D526519}" destId="{49833578-BD56-4B76-A7B4-93C083AE7440}" srcOrd="3" destOrd="0" presId="urn:microsoft.com/office/officeart/2005/8/layout/hierarchy2"/>
-    <dgm:cxn modelId="{547A61AC-39B0-4961-9380-43F9296D3F44}" type="presParOf" srcId="{49833578-BD56-4B76-A7B4-93C083AE7440}" destId="{419BEB18-32F6-4B18-9238-A8818FE634FC}" srcOrd="0" destOrd="0" presId="urn:microsoft.com/office/officeart/2005/8/layout/hierarchy2"/>
-    <dgm:cxn modelId="{BF34C043-44B3-41C1-AB38-822195C254CB}" type="presParOf" srcId="{49833578-BD56-4B76-A7B4-93C083AE7440}" destId="{9606F08B-4F70-4EB6-983D-ED46C176903C}" srcOrd="1" destOrd="0" presId="urn:microsoft.com/office/officeart/2005/8/layout/hierarchy2"/>
-    <dgm:cxn modelId="{E6426859-841C-4FCB-8A9D-1C30E3E59191}" type="presParOf" srcId="{47C7FA5F-116D-41D5-BE1E-63389D526519}" destId="{8F195852-041E-423A-B5DF-8945941EB406}" srcOrd="4" destOrd="0" presId="urn:microsoft.com/office/officeart/2005/8/layout/hierarchy2"/>
-    <dgm:cxn modelId="{AFB7D597-8F37-4B6B-9E31-AE4D230A5ADD}" type="presParOf" srcId="{8F195852-041E-423A-B5DF-8945941EB406}" destId="{19EBF599-727A-47CA-B105-7B4051DFB8C7}" srcOrd="0" destOrd="0" presId="urn:microsoft.com/office/officeart/2005/8/layout/hierarchy2"/>
-    <dgm:cxn modelId="{BC399E58-6E01-425C-B5DA-F5893162823C}" type="presParOf" srcId="{47C7FA5F-116D-41D5-BE1E-63389D526519}" destId="{5B0C94E8-6047-4A9D-A59D-4243CA01023B}" srcOrd="5" destOrd="0" presId="urn:microsoft.com/office/officeart/2005/8/layout/hierarchy2"/>
-    <dgm:cxn modelId="{73217BF9-D943-47B2-B2DD-D68847E7A856}" type="presParOf" srcId="{5B0C94E8-6047-4A9D-A59D-4243CA01023B}" destId="{47ACED10-AF50-4A06-8AC5-32A97AE3B1C8}" srcOrd="0" destOrd="0" presId="urn:microsoft.com/office/officeart/2005/8/layout/hierarchy2"/>
-    <dgm:cxn modelId="{AE57060E-B17E-4CBE-8086-C12EEEF0A794}" type="presParOf" srcId="{5B0C94E8-6047-4A9D-A59D-4243CA01023B}" destId="{51C9AA23-5208-47C4-9495-ED7DF43D7949}" srcOrd="1" destOrd="0" presId="urn:microsoft.com/office/officeart/2005/8/layout/hierarchy2"/>
-    <dgm:cxn modelId="{2DBB7100-D748-41F3-866D-9DBAD9AE90AA}" type="presParOf" srcId="{BE306FCD-9806-4F30-B3B1-CA273857349C}" destId="{8658F2C1-2E33-4716-96CE-BB95A05DA53A}" srcOrd="1" destOrd="0" presId="urn:microsoft.com/office/officeart/2005/8/layout/hierarchy2"/>
-    <dgm:cxn modelId="{58A145A4-96D2-4DE6-A2B4-ADDCD534EB1F}" type="presParOf" srcId="{8658F2C1-2E33-4716-96CE-BB95A05DA53A}" destId="{3985982F-35AF-48B0-84C6-0C8F1D9EF2FA}" srcOrd="0" destOrd="0" presId="urn:microsoft.com/office/officeart/2005/8/layout/hierarchy2"/>
-    <dgm:cxn modelId="{1B9B5580-A2ED-4117-92CC-CC7FED5E404B}" type="presParOf" srcId="{8658F2C1-2E33-4716-96CE-BB95A05DA53A}" destId="{E962D45F-3934-4127-B852-040B19CBBED4}" srcOrd="1" destOrd="0" presId="urn:microsoft.com/office/officeart/2005/8/layout/hierarchy2"/>
-    <dgm:cxn modelId="{422F43CC-AAAA-4652-B15C-3BB793FF7D90}" type="presParOf" srcId="{E962D45F-3934-4127-B852-040B19CBBED4}" destId="{AB7C6CD4-FF75-4E23-A8C3-0A2318DBB1D6}" srcOrd="0" destOrd="0" presId="urn:microsoft.com/office/officeart/2005/8/layout/hierarchy2"/>
-    <dgm:cxn modelId="{E57FCA64-379B-4306-AB04-104A812A8731}" type="presParOf" srcId="{AB7C6CD4-FF75-4E23-A8C3-0A2318DBB1D6}" destId="{86416187-05A5-41DD-ADA2-C443892DABB2}" srcOrd="0" destOrd="0" presId="urn:microsoft.com/office/officeart/2005/8/layout/hierarchy2"/>
-    <dgm:cxn modelId="{DAB20CC9-E831-4089-9220-D9C4B575BF38}" type="presParOf" srcId="{E962D45F-3934-4127-B852-040B19CBBED4}" destId="{F5141415-821F-4342-AEDF-E9BC97E8B75D}" srcOrd="1" destOrd="0" presId="urn:microsoft.com/office/officeart/2005/8/layout/hierarchy2"/>
-    <dgm:cxn modelId="{821EF0EA-1104-4E59-A802-80844BDB53F1}" type="presParOf" srcId="{F5141415-821F-4342-AEDF-E9BC97E8B75D}" destId="{A1B1FB24-4A19-4073-B3DA-7D6FAFFD6611}" srcOrd="0" destOrd="0" presId="urn:microsoft.com/office/officeart/2005/8/layout/hierarchy2"/>
-    <dgm:cxn modelId="{BAD9D83A-7D08-46FC-BF98-17D867C7F96F}" type="presParOf" srcId="{F5141415-821F-4342-AEDF-E9BC97E8B75D}" destId="{1AAB8F11-CB53-4E23-8DA2-6135C0475A27}" srcOrd="1" destOrd="0" presId="urn:microsoft.com/office/officeart/2005/8/layout/hierarchy2"/>
-    <dgm:cxn modelId="{EA96D360-0BAA-43BD-81E7-B6F595A93DB0}" type="presParOf" srcId="{1AAB8F11-CB53-4E23-8DA2-6135C0475A27}" destId="{FDA47220-895B-4A69-B2BB-8BF8C016FF4B}" srcOrd="0" destOrd="0" presId="urn:microsoft.com/office/officeart/2005/8/layout/hierarchy2"/>
-    <dgm:cxn modelId="{607C0EE9-E2F0-49DD-9274-09048E13A33A}" type="presParOf" srcId="{FDA47220-895B-4A69-B2BB-8BF8C016FF4B}" destId="{9F0B1A31-63BD-41F6-82FC-F5574A92E909}" srcOrd="0" destOrd="0" presId="urn:microsoft.com/office/officeart/2005/8/layout/hierarchy2"/>
-    <dgm:cxn modelId="{F05E0FB4-D243-4406-8C3B-4FE72397D3B2}" type="presParOf" srcId="{1AAB8F11-CB53-4E23-8DA2-6135C0475A27}" destId="{519D71D9-AD17-481A-BC45-95647664C32A}" srcOrd="1" destOrd="0" presId="urn:microsoft.com/office/officeart/2005/8/layout/hierarchy2"/>
-    <dgm:cxn modelId="{5C9EC910-7285-4552-BA36-2EB8A7C1CFD0}" type="presParOf" srcId="{519D71D9-AD17-481A-BC45-95647664C32A}" destId="{C0C8DC8E-72DB-4A2E-A50E-DA1CA06D79E3}" srcOrd="0" destOrd="0" presId="urn:microsoft.com/office/officeart/2005/8/layout/hierarchy2"/>
-    <dgm:cxn modelId="{4B25F7DF-6B67-4FAF-B8CA-12BD2A84D0A1}" type="presParOf" srcId="{519D71D9-AD17-481A-BC45-95647664C32A}" destId="{98B01CE3-DDD6-4A2E-A4D8-B0F413861D6D}" srcOrd="1" destOrd="0" presId="urn:microsoft.com/office/officeart/2005/8/layout/hierarchy2"/>
-    <dgm:cxn modelId="{68AFBDF4-1945-47F6-8B0B-A48BA52E3FA1}" type="presParOf" srcId="{1AAB8F11-CB53-4E23-8DA2-6135C0475A27}" destId="{4E10DB54-35ED-4D9F-B388-F6C78413B8E9}" srcOrd="2" destOrd="0" presId="urn:microsoft.com/office/officeart/2005/8/layout/hierarchy2"/>
-    <dgm:cxn modelId="{ED43C9BC-5E3B-43A9-BF84-D80EC449B343}" type="presParOf" srcId="{4E10DB54-35ED-4D9F-B388-F6C78413B8E9}" destId="{F67B909A-A307-4E9B-9469-45A779E59A51}" srcOrd="0" destOrd="0" presId="urn:microsoft.com/office/officeart/2005/8/layout/hierarchy2"/>
-    <dgm:cxn modelId="{606BE0C2-4A50-4C89-8072-824656AE7FC1}" type="presParOf" srcId="{1AAB8F11-CB53-4E23-8DA2-6135C0475A27}" destId="{14714887-E966-470C-860D-96908FD88E18}" srcOrd="3" destOrd="0" presId="urn:microsoft.com/office/officeart/2005/8/layout/hierarchy2"/>
-    <dgm:cxn modelId="{A61382CF-A9F4-4565-8CA0-B45C1F57C2BA}" type="presParOf" srcId="{14714887-E966-470C-860D-96908FD88E18}" destId="{1906A700-A645-429B-8F9F-2A4F59D4835E}" srcOrd="0" destOrd="0" presId="urn:microsoft.com/office/officeart/2005/8/layout/hierarchy2"/>
-    <dgm:cxn modelId="{64D9F5AC-D9ED-4163-A110-E35D338C3382}" type="presParOf" srcId="{14714887-E966-470C-860D-96908FD88E18}" destId="{9E21E745-5CA6-4C1A-A097-7D4CFAE8952B}" srcOrd="1" destOrd="0" presId="urn:microsoft.com/office/officeart/2005/8/layout/hierarchy2"/>
-    <dgm:cxn modelId="{61BF11BC-38BE-49DC-9748-B60DC0917CA9}" type="presParOf" srcId="{1AAB8F11-CB53-4E23-8DA2-6135C0475A27}" destId="{2938BCE4-55BC-4FA7-8B13-8D7362E71CAD}" srcOrd="4" destOrd="0" presId="urn:microsoft.com/office/officeart/2005/8/layout/hierarchy2"/>
-    <dgm:cxn modelId="{CEE059C2-592C-4A3E-AF0D-61075651CE9E}" type="presParOf" srcId="{2938BCE4-55BC-4FA7-8B13-8D7362E71CAD}" destId="{A6341011-54EC-4E06-9306-EAF2DE56CD2C}" srcOrd="0" destOrd="0" presId="urn:microsoft.com/office/officeart/2005/8/layout/hierarchy2"/>
-    <dgm:cxn modelId="{A77405EA-E1CB-4D16-9044-A25F0D450FF4}" type="presParOf" srcId="{1AAB8F11-CB53-4E23-8DA2-6135C0475A27}" destId="{A0A8C24A-B549-4DD3-A86B-5C27239361DA}" srcOrd="5" destOrd="0" presId="urn:microsoft.com/office/officeart/2005/8/layout/hierarchy2"/>
-    <dgm:cxn modelId="{46E4BEAF-2AAF-4D92-BEE8-2C899348260D}" type="presParOf" srcId="{A0A8C24A-B549-4DD3-A86B-5C27239361DA}" destId="{368F1645-5A66-45DB-B296-C23315AB7E22}" srcOrd="0" destOrd="0" presId="urn:microsoft.com/office/officeart/2005/8/layout/hierarchy2"/>
-    <dgm:cxn modelId="{7CF9167A-96BD-4171-AA63-6A954A109705}" type="presParOf" srcId="{A0A8C24A-B549-4DD3-A86B-5C27239361DA}" destId="{AAB70EE2-6F5D-4397-9BEA-BD14754644EA}" srcOrd="1" destOrd="0" presId="urn:microsoft.com/office/officeart/2005/8/layout/hierarchy2"/>
-    <dgm:cxn modelId="{80E22435-6769-4404-BC78-C7F8EC5B3842}" type="presParOf" srcId="{BE306FCD-9806-4F30-B3B1-CA273857349C}" destId="{3EC8FEA1-FACA-4B7A-ACC4-B6309011D501}" srcOrd="2" destOrd="0" presId="urn:microsoft.com/office/officeart/2005/8/layout/hierarchy2"/>
-    <dgm:cxn modelId="{44456246-0663-44F6-AF6E-2986C7FF8971}" type="presParOf" srcId="{3EC8FEA1-FACA-4B7A-ACC4-B6309011D501}" destId="{2AEF7D3A-FF38-45BC-9B3E-D40CCE847072}" srcOrd="0" destOrd="0" presId="urn:microsoft.com/office/officeart/2005/8/layout/hierarchy2"/>
-    <dgm:cxn modelId="{F580E80A-6DF8-428E-B1BB-3368EB9B051E}" type="presParOf" srcId="{3EC8FEA1-FACA-4B7A-ACC4-B6309011D501}" destId="{2E81C92C-CE54-4B34-8AD9-23F5F8E60BCB}" srcOrd="1" destOrd="0" presId="urn:microsoft.com/office/officeart/2005/8/layout/hierarchy2"/>
-    <dgm:cxn modelId="{9DDE6EBA-0192-48A6-AC47-02C2A4E67B86}" type="presParOf" srcId="{2E81C92C-CE54-4B34-8AD9-23F5F8E60BCB}" destId="{674BA392-5914-4B78-A520-EE26D65D05C8}" srcOrd="0" destOrd="0" presId="urn:microsoft.com/office/officeart/2005/8/layout/hierarchy2"/>
-    <dgm:cxn modelId="{DCDC6664-25C2-480F-9887-EF5B7D6F1650}" type="presParOf" srcId="{674BA392-5914-4B78-A520-EE26D65D05C8}" destId="{CAE1C8E1-FF9C-459C-820F-5A372E5B5202}" srcOrd="0" destOrd="0" presId="urn:microsoft.com/office/officeart/2005/8/layout/hierarchy2"/>
-    <dgm:cxn modelId="{0293CAC5-2343-4DA3-B29C-F988174FE52B}" type="presParOf" srcId="{2E81C92C-CE54-4B34-8AD9-23F5F8E60BCB}" destId="{905C17AD-FE93-4469-8609-EDCF89529AA2}" srcOrd="1" destOrd="0" presId="urn:microsoft.com/office/officeart/2005/8/layout/hierarchy2"/>
-    <dgm:cxn modelId="{603630D4-8CBF-4FB3-8C37-66E51CA4C1AA}" type="presParOf" srcId="{905C17AD-FE93-4469-8609-EDCF89529AA2}" destId="{497DB5E4-8EF3-40EA-9803-E80F51F19C35}" srcOrd="0" destOrd="0" presId="urn:microsoft.com/office/officeart/2005/8/layout/hierarchy2"/>
-    <dgm:cxn modelId="{12725FB2-4D7A-40BA-93E6-CFA764733E98}" type="presParOf" srcId="{905C17AD-FE93-4469-8609-EDCF89529AA2}" destId="{A54907F9-77D3-493A-BD14-6183BAA27BA4}" srcOrd="1" destOrd="0" presId="urn:microsoft.com/office/officeart/2005/8/layout/hierarchy2"/>
-    <dgm:cxn modelId="{F8363C1D-C45E-4421-8743-F53F61A4D4B6}" type="presParOf" srcId="{2E81C92C-CE54-4B34-8AD9-23F5F8E60BCB}" destId="{EB2274FC-15F8-41B7-935B-E389FD47AFD1}" srcOrd="2" destOrd="0" presId="urn:microsoft.com/office/officeart/2005/8/layout/hierarchy2"/>
-    <dgm:cxn modelId="{05E369DD-3DCA-4C01-A5EB-79F56DB3FFC9}" type="presParOf" srcId="{EB2274FC-15F8-41B7-935B-E389FD47AFD1}" destId="{87E32AC2-4577-44E3-BD84-D5E3BD970540}" srcOrd="0" destOrd="0" presId="urn:microsoft.com/office/officeart/2005/8/layout/hierarchy2"/>
-    <dgm:cxn modelId="{1495D042-B065-47F3-A2E6-A3BB4D6AD1DB}" type="presParOf" srcId="{2E81C92C-CE54-4B34-8AD9-23F5F8E60BCB}" destId="{9076073A-94D7-4B3A-BEDD-A7CFB249D472}" srcOrd="3" destOrd="0" presId="urn:microsoft.com/office/officeart/2005/8/layout/hierarchy2"/>
-    <dgm:cxn modelId="{B2897819-1573-4C30-80D0-8D7754318CDA}" type="presParOf" srcId="{9076073A-94D7-4B3A-BEDD-A7CFB249D472}" destId="{F53448B5-447F-4F1A-81C6-1F0D19E192DD}" srcOrd="0" destOrd="0" presId="urn:microsoft.com/office/officeart/2005/8/layout/hierarchy2"/>
-    <dgm:cxn modelId="{E9B856E6-9850-4D6C-91CF-2BF5ADF7B111}" type="presParOf" srcId="{9076073A-94D7-4B3A-BEDD-A7CFB249D472}" destId="{9771CB1D-2BA5-42D9-9957-3E7E79F8490A}" srcOrd="1" destOrd="0" presId="urn:microsoft.com/office/officeart/2005/8/layout/hierarchy2"/>
+    <dgm:cxn modelId="{48222232-A49E-4151-BA38-B3DF3AC17410}" type="presOf" srcId="{9F4AA07C-F7C0-4EE0-B444-1A0A99B21C5A}" destId="{87E32AC2-4577-44E3-BD84-D5E3BD970540}" srcOrd="1" destOrd="0" presId="urn:microsoft.com/office/officeart/2005/8/layout/hierarchy2"/>
+    <dgm:cxn modelId="{500709E4-61A5-4A49-B47A-AFF29A33724A}" type="presOf" srcId="{96FC7229-231F-4CA5-9914-6E9A83756569}" destId="{1906A700-A645-429B-8F9F-2A4F59D4835E}" srcOrd="0" destOrd="0" presId="urn:microsoft.com/office/officeart/2005/8/layout/hierarchy2"/>
+    <dgm:cxn modelId="{8359E2E6-2922-4D05-A762-A434DA585BC6}" type="presOf" srcId="{139FABCB-F47A-4731-86FD-9DEB34D850B8}" destId="{AB7C6CD4-FF75-4E23-A8C3-0A2318DBB1D6}" srcOrd="0" destOrd="0" presId="urn:microsoft.com/office/officeart/2005/8/layout/hierarchy2"/>
+    <dgm:cxn modelId="{FA87DF6F-175A-4ECF-94C3-F9E9BC34985D}" type="presOf" srcId="{9F4AA07C-F7C0-4EE0-B444-1A0A99B21C5A}" destId="{EB2274FC-15F8-41B7-935B-E389FD47AFD1}" srcOrd="0" destOrd="0" presId="urn:microsoft.com/office/officeart/2005/8/layout/hierarchy2"/>
+    <dgm:cxn modelId="{46C379BE-C823-43F3-9138-C0B072245A03}" type="presParOf" srcId="{BE306FCD-9806-4F30-B3B1-CA273857349C}" destId="{BC89B9CD-5E6C-4475-ADF6-F7C2D7A5A353}" srcOrd="0" destOrd="0" presId="urn:microsoft.com/office/officeart/2005/8/layout/hierarchy2"/>
+    <dgm:cxn modelId="{070CFACD-1261-4023-BB7A-BC504AFE2ECB}" type="presParOf" srcId="{BC89B9CD-5E6C-4475-ADF6-F7C2D7A5A353}" destId="{6E6D9CAD-33D1-4ABE-986B-53D6D631EB94}" srcOrd="0" destOrd="0" presId="urn:microsoft.com/office/officeart/2005/8/layout/hierarchy2"/>
+    <dgm:cxn modelId="{3BF96940-6CDD-4AC7-8444-60D0FE505512}" type="presParOf" srcId="{BC89B9CD-5E6C-4475-ADF6-F7C2D7A5A353}" destId="{47C7FA5F-116D-41D5-BE1E-63389D526519}" srcOrd="1" destOrd="0" presId="urn:microsoft.com/office/officeart/2005/8/layout/hierarchy2"/>
+    <dgm:cxn modelId="{A4BF1324-7A04-48FA-8164-3E9AD9D4F816}" type="presParOf" srcId="{47C7FA5F-116D-41D5-BE1E-63389D526519}" destId="{B4361C68-E191-4E89-B0BD-BAD091626B5B}" srcOrd="0" destOrd="0" presId="urn:microsoft.com/office/officeart/2005/8/layout/hierarchy2"/>
+    <dgm:cxn modelId="{B26D48AD-7263-4762-9E9D-A56D996F84BE}" type="presParOf" srcId="{B4361C68-E191-4E89-B0BD-BAD091626B5B}" destId="{12FD7525-DB42-46F9-B8FD-D33568A05731}" srcOrd="0" destOrd="0" presId="urn:microsoft.com/office/officeart/2005/8/layout/hierarchy2"/>
+    <dgm:cxn modelId="{C28B0687-538B-42B4-8824-6EB10C7928FE}" type="presParOf" srcId="{47C7FA5F-116D-41D5-BE1E-63389D526519}" destId="{8D4B9DA0-8352-443E-AB23-4081880753A9}" srcOrd="1" destOrd="0" presId="urn:microsoft.com/office/officeart/2005/8/layout/hierarchy2"/>
+    <dgm:cxn modelId="{CFCF2A1C-C213-4660-A847-DE1486C360E9}" type="presParOf" srcId="{8D4B9DA0-8352-443E-AB23-4081880753A9}" destId="{CA6C5886-D1D3-4819-90BD-4BAC8F1EE87D}" srcOrd="0" destOrd="0" presId="urn:microsoft.com/office/officeart/2005/8/layout/hierarchy2"/>
+    <dgm:cxn modelId="{0E360C6B-CF59-469C-A801-A8B5BD07351C}" type="presParOf" srcId="{8D4B9DA0-8352-443E-AB23-4081880753A9}" destId="{9192797A-2A70-45CD-83CD-8CC844391943}" srcOrd="1" destOrd="0" presId="urn:microsoft.com/office/officeart/2005/8/layout/hierarchy2"/>
+    <dgm:cxn modelId="{AB8A680C-82C3-44C3-97AB-1A1F5F53158B}" type="presParOf" srcId="{47C7FA5F-116D-41D5-BE1E-63389D526519}" destId="{E11C7B6F-7180-43A5-992E-3EA5851F2391}" srcOrd="2" destOrd="0" presId="urn:microsoft.com/office/officeart/2005/8/layout/hierarchy2"/>
+    <dgm:cxn modelId="{634F161B-1E2F-49AF-9FE0-1B0626ED0FFB}" type="presParOf" srcId="{E11C7B6F-7180-43A5-992E-3EA5851F2391}" destId="{FB48A239-373B-4448-BD7F-C055FA9C8C48}" srcOrd="0" destOrd="0" presId="urn:microsoft.com/office/officeart/2005/8/layout/hierarchy2"/>
+    <dgm:cxn modelId="{FD9CE38D-F929-4CAB-B6D9-8C2FBE8ACDA0}" type="presParOf" srcId="{47C7FA5F-116D-41D5-BE1E-63389D526519}" destId="{49833578-BD56-4B76-A7B4-93C083AE7440}" srcOrd="3" destOrd="0" presId="urn:microsoft.com/office/officeart/2005/8/layout/hierarchy2"/>
+    <dgm:cxn modelId="{60433FBE-374B-4AB6-BC05-8F94DD3336D3}" type="presParOf" srcId="{49833578-BD56-4B76-A7B4-93C083AE7440}" destId="{419BEB18-32F6-4B18-9238-A8818FE634FC}" srcOrd="0" destOrd="0" presId="urn:microsoft.com/office/officeart/2005/8/layout/hierarchy2"/>
+    <dgm:cxn modelId="{95F8D45A-A071-4A58-ABF5-5DBEEF50B62C}" type="presParOf" srcId="{49833578-BD56-4B76-A7B4-93C083AE7440}" destId="{9606F08B-4F70-4EB6-983D-ED46C176903C}" srcOrd="1" destOrd="0" presId="urn:microsoft.com/office/officeart/2005/8/layout/hierarchy2"/>
+    <dgm:cxn modelId="{3B8B3182-2AD1-49F0-9DF5-C1640AEFC4D8}" type="presParOf" srcId="{47C7FA5F-116D-41D5-BE1E-63389D526519}" destId="{8F195852-041E-423A-B5DF-8945941EB406}" srcOrd="4" destOrd="0" presId="urn:microsoft.com/office/officeart/2005/8/layout/hierarchy2"/>
+    <dgm:cxn modelId="{0B021824-07D3-43DF-8C83-06477A55F37B}" type="presParOf" srcId="{8F195852-041E-423A-B5DF-8945941EB406}" destId="{19EBF599-727A-47CA-B105-7B4051DFB8C7}" srcOrd="0" destOrd="0" presId="urn:microsoft.com/office/officeart/2005/8/layout/hierarchy2"/>
+    <dgm:cxn modelId="{096D23F6-3E9D-4180-A1A0-12E07C26FEAE}" type="presParOf" srcId="{47C7FA5F-116D-41D5-BE1E-63389D526519}" destId="{5B0C94E8-6047-4A9D-A59D-4243CA01023B}" srcOrd="5" destOrd="0" presId="urn:microsoft.com/office/officeart/2005/8/layout/hierarchy2"/>
+    <dgm:cxn modelId="{54954D18-BA00-4D3D-86E5-74D909A2050C}" type="presParOf" srcId="{5B0C94E8-6047-4A9D-A59D-4243CA01023B}" destId="{47ACED10-AF50-4A06-8AC5-32A97AE3B1C8}" srcOrd="0" destOrd="0" presId="urn:microsoft.com/office/officeart/2005/8/layout/hierarchy2"/>
+    <dgm:cxn modelId="{90F0B79D-2768-4E71-B11C-450B98E81830}" type="presParOf" srcId="{5B0C94E8-6047-4A9D-A59D-4243CA01023B}" destId="{51C9AA23-5208-47C4-9495-ED7DF43D7949}" srcOrd="1" destOrd="0" presId="urn:microsoft.com/office/officeart/2005/8/layout/hierarchy2"/>
+    <dgm:cxn modelId="{943029C3-5CC9-464F-965E-62E9A8A3C2FA}" type="presParOf" srcId="{BE306FCD-9806-4F30-B3B1-CA273857349C}" destId="{8658F2C1-2E33-4716-96CE-BB95A05DA53A}" srcOrd="1" destOrd="0" presId="urn:microsoft.com/office/officeart/2005/8/layout/hierarchy2"/>
+    <dgm:cxn modelId="{AA737447-3E90-4C46-9873-C780DBEAB46E}" type="presParOf" srcId="{8658F2C1-2E33-4716-96CE-BB95A05DA53A}" destId="{3985982F-35AF-48B0-84C6-0C8F1D9EF2FA}" srcOrd="0" destOrd="0" presId="urn:microsoft.com/office/officeart/2005/8/layout/hierarchy2"/>
+    <dgm:cxn modelId="{A9111D5E-3A9A-431E-BA96-38AC918A0EE7}" type="presParOf" srcId="{8658F2C1-2E33-4716-96CE-BB95A05DA53A}" destId="{E962D45F-3934-4127-B852-040B19CBBED4}" srcOrd="1" destOrd="0" presId="urn:microsoft.com/office/officeart/2005/8/layout/hierarchy2"/>
+    <dgm:cxn modelId="{B742CD53-A10B-49AC-AA6A-342470FEAFFC}" type="presParOf" srcId="{E962D45F-3934-4127-B852-040B19CBBED4}" destId="{AB7C6CD4-FF75-4E23-A8C3-0A2318DBB1D6}" srcOrd="0" destOrd="0" presId="urn:microsoft.com/office/officeart/2005/8/layout/hierarchy2"/>
+    <dgm:cxn modelId="{3C26DEC5-68F8-4360-82CA-65F57C8C5EB5}" type="presParOf" srcId="{AB7C6CD4-FF75-4E23-A8C3-0A2318DBB1D6}" destId="{86416187-05A5-41DD-ADA2-C443892DABB2}" srcOrd="0" destOrd="0" presId="urn:microsoft.com/office/officeart/2005/8/layout/hierarchy2"/>
+    <dgm:cxn modelId="{35BFC12C-CCCA-4539-94DF-19A7DA24E021}" type="presParOf" srcId="{E962D45F-3934-4127-B852-040B19CBBED4}" destId="{F5141415-821F-4342-AEDF-E9BC97E8B75D}" srcOrd="1" destOrd="0" presId="urn:microsoft.com/office/officeart/2005/8/layout/hierarchy2"/>
+    <dgm:cxn modelId="{AD798162-F8D2-41DE-83ED-1EB583C22C82}" type="presParOf" srcId="{F5141415-821F-4342-AEDF-E9BC97E8B75D}" destId="{A1B1FB24-4A19-4073-B3DA-7D6FAFFD6611}" srcOrd="0" destOrd="0" presId="urn:microsoft.com/office/officeart/2005/8/layout/hierarchy2"/>
+    <dgm:cxn modelId="{DF8D3908-A851-437D-B160-1B38CA6D8331}" type="presParOf" srcId="{F5141415-821F-4342-AEDF-E9BC97E8B75D}" destId="{1AAB8F11-CB53-4E23-8DA2-6135C0475A27}" srcOrd="1" destOrd="0" presId="urn:microsoft.com/office/officeart/2005/8/layout/hierarchy2"/>
+    <dgm:cxn modelId="{6C3C3F78-EB21-4FEE-B01A-A0A79A032E00}" type="presParOf" srcId="{1AAB8F11-CB53-4E23-8DA2-6135C0475A27}" destId="{FDA47220-895B-4A69-B2BB-8BF8C016FF4B}" srcOrd="0" destOrd="0" presId="urn:microsoft.com/office/officeart/2005/8/layout/hierarchy2"/>
+    <dgm:cxn modelId="{85B829D2-0408-418E-BBE1-1DE36CD60212}" type="presParOf" srcId="{FDA47220-895B-4A69-B2BB-8BF8C016FF4B}" destId="{9F0B1A31-63BD-41F6-82FC-F5574A92E909}" srcOrd="0" destOrd="0" presId="urn:microsoft.com/office/officeart/2005/8/layout/hierarchy2"/>
+    <dgm:cxn modelId="{B913EAB9-512B-492B-BF45-5E0DCDB1ADC6}" type="presParOf" srcId="{1AAB8F11-CB53-4E23-8DA2-6135C0475A27}" destId="{519D71D9-AD17-481A-BC45-95647664C32A}" srcOrd="1" destOrd="0" presId="urn:microsoft.com/office/officeart/2005/8/layout/hierarchy2"/>
+    <dgm:cxn modelId="{823CB7D7-0245-47DA-B640-A24864655D82}" type="presParOf" srcId="{519D71D9-AD17-481A-BC45-95647664C32A}" destId="{C0C8DC8E-72DB-4A2E-A50E-DA1CA06D79E3}" srcOrd="0" destOrd="0" presId="urn:microsoft.com/office/officeart/2005/8/layout/hierarchy2"/>
+    <dgm:cxn modelId="{EB456376-6F87-4B7B-83D2-043D0858524A}" type="presParOf" srcId="{519D71D9-AD17-481A-BC45-95647664C32A}" destId="{98B01CE3-DDD6-4A2E-A4D8-B0F413861D6D}" srcOrd="1" destOrd="0" presId="urn:microsoft.com/office/officeart/2005/8/layout/hierarchy2"/>
+    <dgm:cxn modelId="{0A732D9C-EA86-4395-903D-88FA445125D1}" type="presParOf" srcId="{1AAB8F11-CB53-4E23-8DA2-6135C0475A27}" destId="{4E10DB54-35ED-4D9F-B388-F6C78413B8E9}" srcOrd="2" destOrd="0" presId="urn:microsoft.com/office/officeart/2005/8/layout/hierarchy2"/>
+    <dgm:cxn modelId="{6838C787-976C-4283-ACB9-5B9036EC9519}" type="presParOf" srcId="{4E10DB54-35ED-4D9F-B388-F6C78413B8E9}" destId="{F67B909A-A307-4E9B-9469-45A779E59A51}" srcOrd="0" destOrd="0" presId="urn:microsoft.com/office/officeart/2005/8/layout/hierarchy2"/>
+    <dgm:cxn modelId="{EB85FB49-1D31-47A3-99F7-A71F89AACEBD}" type="presParOf" srcId="{1AAB8F11-CB53-4E23-8DA2-6135C0475A27}" destId="{14714887-E966-470C-860D-96908FD88E18}" srcOrd="3" destOrd="0" presId="urn:microsoft.com/office/officeart/2005/8/layout/hierarchy2"/>
+    <dgm:cxn modelId="{1F6AC962-AD48-434D-A312-BC737309BB9B}" type="presParOf" srcId="{14714887-E966-470C-860D-96908FD88E18}" destId="{1906A700-A645-429B-8F9F-2A4F59D4835E}" srcOrd="0" destOrd="0" presId="urn:microsoft.com/office/officeart/2005/8/layout/hierarchy2"/>
+    <dgm:cxn modelId="{9F119F40-2B2A-4CAB-8D32-68D2B8650499}" type="presParOf" srcId="{14714887-E966-470C-860D-96908FD88E18}" destId="{9E21E745-5CA6-4C1A-A097-7D4CFAE8952B}" srcOrd="1" destOrd="0" presId="urn:microsoft.com/office/officeart/2005/8/layout/hierarchy2"/>
+    <dgm:cxn modelId="{3EBF829A-8476-475A-BF09-41CB61E785DF}" type="presParOf" srcId="{1AAB8F11-CB53-4E23-8DA2-6135C0475A27}" destId="{2938BCE4-55BC-4FA7-8B13-8D7362E71CAD}" srcOrd="4" destOrd="0" presId="urn:microsoft.com/office/officeart/2005/8/layout/hierarchy2"/>
+    <dgm:cxn modelId="{394F6001-F15A-4060-A53F-E1646115A6CC}" type="presParOf" srcId="{2938BCE4-55BC-4FA7-8B13-8D7362E71CAD}" destId="{A6341011-54EC-4E06-9306-EAF2DE56CD2C}" srcOrd="0" destOrd="0" presId="urn:microsoft.com/office/officeart/2005/8/layout/hierarchy2"/>
+    <dgm:cxn modelId="{F6430E71-006C-477D-8AAA-8672D7ACCD13}" type="presParOf" srcId="{1AAB8F11-CB53-4E23-8DA2-6135C0475A27}" destId="{A0A8C24A-B549-4DD3-A86B-5C27239361DA}" srcOrd="5" destOrd="0" presId="urn:microsoft.com/office/officeart/2005/8/layout/hierarchy2"/>
+    <dgm:cxn modelId="{74DBD449-BB80-4AD4-9AF4-74C52A26FD9D}" type="presParOf" srcId="{A0A8C24A-B549-4DD3-A86B-5C27239361DA}" destId="{368F1645-5A66-45DB-B296-C23315AB7E22}" srcOrd="0" destOrd="0" presId="urn:microsoft.com/office/officeart/2005/8/layout/hierarchy2"/>
+    <dgm:cxn modelId="{2016A028-EF94-421C-A00B-1005DE990DE3}" type="presParOf" srcId="{A0A8C24A-B549-4DD3-A86B-5C27239361DA}" destId="{AAB70EE2-6F5D-4397-9BEA-BD14754644EA}" srcOrd="1" destOrd="0" presId="urn:microsoft.com/office/officeart/2005/8/layout/hierarchy2"/>
+    <dgm:cxn modelId="{3FD0444F-6763-4C26-B940-6BE8A7CDA72D}" type="presParOf" srcId="{BE306FCD-9806-4F30-B3B1-CA273857349C}" destId="{3EC8FEA1-FACA-4B7A-ACC4-B6309011D501}" srcOrd="2" destOrd="0" presId="urn:microsoft.com/office/officeart/2005/8/layout/hierarchy2"/>
+    <dgm:cxn modelId="{9F30945A-7BFB-4561-A69E-56D16CFE8A17}" type="presParOf" srcId="{3EC8FEA1-FACA-4B7A-ACC4-B6309011D501}" destId="{2AEF7D3A-FF38-45BC-9B3E-D40CCE847072}" srcOrd="0" destOrd="0" presId="urn:microsoft.com/office/officeart/2005/8/layout/hierarchy2"/>
+    <dgm:cxn modelId="{BCBA2806-1A6E-476C-BD92-4C5B9B69CC2B}" type="presParOf" srcId="{3EC8FEA1-FACA-4B7A-ACC4-B6309011D501}" destId="{2E81C92C-CE54-4B34-8AD9-23F5F8E60BCB}" srcOrd="1" destOrd="0" presId="urn:microsoft.com/office/officeart/2005/8/layout/hierarchy2"/>
+    <dgm:cxn modelId="{1A0E5EAA-2186-43E9-B998-93DBC450C59E}" type="presParOf" srcId="{2E81C92C-CE54-4B34-8AD9-23F5F8E60BCB}" destId="{674BA392-5914-4B78-A520-EE26D65D05C8}" srcOrd="0" destOrd="0" presId="urn:microsoft.com/office/officeart/2005/8/layout/hierarchy2"/>
+    <dgm:cxn modelId="{7EB5E002-BF9B-424E-86F2-E2C6B40FAD53}" type="presParOf" srcId="{674BA392-5914-4B78-A520-EE26D65D05C8}" destId="{CAE1C8E1-FF9C-459C-820F-5A372E5B5202}" srcOrd="0" destOrd="0" presId="urn:microsoft.com/office/officeart/2005/8/layout/hierarchy2"/>
+    <dgm:cxn modelId="{1DEEB016-3BC2-439A-9D0C-A1E17CB10FD0}" type="presParOf" srcId="{2E81C92C-CE54-4B34-8AD9-23F5F8E60BCB}" destId="{905C17AD-FE93-4469-8609-EDCF89529AA2}" srcOrd="1" destOrd="0" presId="urn:microsoft.com/office/officeart/2005/8/layout/hierarchy2"/>
+    <dgm:cxn modelId="{4F3ED9C5-9E8B-4540-9EE8-DE4195291EA0}" type="presParOf" srcId="{905C17AD-FE93-4469-8609-EDCF89529AA2}" destId="{497DB5E4-8EF3-40EA-9803-E80F51F19C35}" srcOrd="0" destOrd="0" presId="urn:microsoft.com/office/officeart/2005/8/layout/hierarchy2"/>
+    <dgm:cxn modelId="{C565B918-DC09-4436-8631-C76E68892AE0}" type="presParOf" srcId="{905C17AD-FE93-4469-8609-EDCF89529AA2}" destId="{A54907F9-77D3-493A-BD14-6183BAA27BA4}" srcOrd="1" destOrd="0" presId="urn:microsoft.com/office/officeart/2005/8/layout/hierarchy2"/>
+    <dgm:cxn modelId="{BE475BF9-C17E-4729-A076-D3C6C6335DB5}" type="presParOf" srcId="{2E81C92C-CE54-4B34-8AD9-23F5F8E60BCB}" destId="{EB2274FC-15F8-41B7-935B-E389FD47AFD1}" srcOrd="2" destOrd="0" presId="urn:microsoft.com/office/officeart/2005/8/layout/hierarchy2"/>
+    <dgm:cxn modelId="{53D0473F-BE1F-480C-9E3E-4BD79A4741B8}" type="presParOf" srcId="{EB2274FC-15F8-41B7-935B-E389FD47AFD1}" destId="{87E32AC2-4577-44E3-BD84-D5E3BD970540}" srcOrd="0" destOrd="0" presId="urn:microsoft.com/office/officeart/2005/8/layout/hierarchy2"/>
+    <dgm:cxn modelId="{94CED905-0CC8-44A3-952A-5A85BCEE0D07}" type="presParOf" srcId="{2E81C92C-CE54-4B34-8AD9-23F5F8E60BCB}" destId="{9076073A-94D7-4B3A-BEDD-A7CFB249D472}" srcOrd="3" destOrd="0" presId="urn:microsoft.com/office/officeart/2005/8/layout/hierarchy2"/>
+    <dgm:cxn modelId="{B7374BE6-5E05-4803-869F-61EC8AA2B6AB}" type="presParOf" srcId="{9076073A-94D7-4B3A-BEDD-A7CFB249D472}" destId="{F53448B5-447F-4F1A-81C6-1F0D19E192DD}" srcOrd="0" destOrd="0" presId="urn:microsoft.com/office/officeart/2005/8/layout/hierarchy2"/>
+    <dgm:cxn modelId="{677C47F3-24F1-4AA7-BBE7-69C1DE133EFC}" type="presParOf" srcId="{9076073A-94D7-4B3A-BEDD-A7CFB249D472}" destId="{9771CB1D-2BA5-42D9-9957-3E7E79F8490A}" srcOrd="1" destOrd="0" presId="urn:microsoft.com/office/officeart/2005/8/layout/hierarchy2"/>
   </dgm:cxnLst>
   <dgm:bg/>
   <dgm:whole/>
   <dgm:extLst>
     <a:ext uri="http://schemas.microsoft.com/office/drawing/2008/diagram">
-      <dsp:dataModelExt xmlns:dsp="http://schemas.microsoft.com/office/drawing/2008/diagram" relId="rId22" minVer="http://schemas.openxmlformats.org/drawingml/2006/diagram"/>
+      <dsp:dataModelExt xmlns:dsp="http://schemas.microsoft.com/office/drawing/2008/diagram" relId="rId26" minVer="http://schemas.openxmlformats.org/drawingml/2006/diagram"/>
     </a:ext>
   </dgm:extLst>
 </dgm:dataModel>
@@ -26460,7 +26582,7 @@
 </file>
 
 <file path=customXml/itemProps3.xml><?xml version="1.0" encoding="utf-8"?>
-<ds:datastoreItem xmlns:ds="http://schemas.openxmlformats.org/officeDocument/2006/customXml" ds:itemID="{F72C294A-8433-4E97-A2A1-B4DE374CA8D9}">
+<ds:datastoreItem xmlns:ds="http://schemas.openxmlformats.org/officeDocument/2006/customXml" ds:itemID="{B77C025E-FB7D-45E5-9EFE-A14894080560}">
   <ds:schemaRefs>
     <ds:schemaRef ds:uri="http://schemas.openxmlformats.org/officeDocument/2006/bibliography"/>
   </ds:schemaRefs>

</xml_diff>

<commit_message>
Avancement jusqu a la question 3
</commit_message>
<xml_diff>
--- a/train/IUT_TD_TP_2015.docx
+++ b/train/IUT_TD_TP_2015.docx
@@ -13,7 +13,6 @@
           <w:docPartUnique/>
         </w:docPartObj>
       </w:sdtPr>
-      <w:sdtEndPr/>
       <w:sdtContent>
         <w:p>
           <w:pPr>
@@ -368,7 +367,6 @@
                                   <w:dataBinding w:prefixMappings="xmlns:ns0='http://purl.org/dc/elements/1.1/' xmlns:ns1='http://schemas.openxmlformats.org/package/2006/metadata/core-properties' " w:xpath="/ns1:coreProperties[1]/ns0:creator[1]" w:storeItemID="{6C3C8BC8-F283-45AE-878A-BAB7291924A1}"/>
                                   <w:text/>
                                 </w:sdtPr>
-                                <w:sdtEndPr/>
                                 <w:sdtContent>
                                   <w:p>
                                     <w:pPr>
@@ -415,7 +413,6 @@
                                     <w:dataBinding w:prefixMappings="xmlns:ns0='http://schemas.microsoft.com/office/2006/coverPageProps' " w:xpath="/ns0:CoverPageProperties[1]/ns0:CompanyEmail[1]" w:storeItemID="{55AF091B-3C7A-41E3-B477-F2FDAA23CFDA}"/>
                                     <w:text/>
                                   </w:sdtPr>
-                                  <w:sdtEndPr/>
                                   <w:sdtContent>
                                     <w:r>
                                       <w:rPr>
@@ -661,7 +658,6 @@
                                     <w:dataBinding w:prefixMappings="xmlns:ns0='http://purl.org/dc/elements/1.1/' xmlns:ns1='http://schemas.openxmlformats.org/package/2006/metadata/core-properties' " w:xpath="/ns1:coreProperties[1]/ns0:subject[1]" w:storeItemID="{6C3C8BC8-F283-45AE-878A-BAB7291924A1}"/>
                                     <w:text/>
                                   </w:sdtPr>
-                                  <w:sdtEndPr/>
                                   <w:sdtContent>
                                     <w:r>
                                       <w:rPr>
@@ -970,8 +966,6 @@
                                         </w:rPr>
                                         <w:t>3C2</w:t>
                                       </w:r>
-                                      <w:bookmarkStart w:id="0" w:name="_GoBack"/>
-                                      <w:bookmarkEnd w:id="0"/>
                                     </w:p>
                                   </w:tc>
                                 </w:tr>
@@ -1043,11 +1037,7 @@
               </mc:Choice>
               <mc:Fallback>
                 <w:pict>
-                  <v:shapetype w14:anchorId="7356C6FB" id="_x0000_t202" coordsize="21600,21600" o:spt="202" path="m,l,21600r21600,l21600,xe">
-                    <v:stroke joinstyle="miter"/>
-                    <v:path gradientshapeok="t" o:connecttype="rect"/>
-                  </v:shapetype>
-                  <v:shape id="Zone de texte 154" o:spid="_x0000_s1027" type="#_x0000_t202" style="position:absolute;margin-left:17.3pt;margin-top:154.95pt;width:8in;height:533.35pt;z-index:251661312;visibility:visible;mso-wrap-style:square;mso-width-percent:941;mso-height-percent:0;mso-wrap-distance-left:9pt;mso-wrap-distance-top:0;mso-wrap-distance-right:9pt;mso-wrap-distance-bottom:0;mso-position-horizontal:absolute;mso-position-horizontal-relative:page;mso-position-vertical:absolute;mso-position-vertical-relative:page;mso-width-percent:941;mso-height-percent:0;mso-width-relative:page;mso-height-relative:page;v-text-anchor:bottom" o:gfxdata="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" filled="f" stroked="f" strokeweight=".5pt">
+                  <v:shape w14:anchorId="7356C6FB" id="Zone de texte 154" o:spid="_x0000_s1027" type="#_x0000_t202" style="position:absolute;margin-left:17.3pt;margin-top:154.95pt;width:8in;height:533.35pt;z-index:251661312;visibility:visible;mso-wrap-style:square;mso-width-percent:941;mso-height-percent:0;mso-wrap-distance-left:9pt;mso-wrap-distance-top:0;mso-wrap-distance-right:9pt;mso-wrap-distance-bottom:0;mso-position-horizontal:absolute;mso-position-horizontal-relative:page;mso-position-vertical:absolute;mso-position-vertical-relative:page;mso-width-percent:941;mso-height-percent:0;mso-width-relative:page;mso-height-relative:page;v-text-anchor:bottom" o:gfxdata="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" filled="f" stroked="f" strokeweight=".5pt">
                     <v:textbox inset="126pt,0,54pt,0">
                       <w:txbxContent>
                         <w:p>
@@ -1096,7 +1086,6 @@
                               <w:dataBinding w:prefixMappings="xmlns:ns0='http://purl.org/dc/elements/1.1/' xmlns:ns1='http://schemas.openxmlformats.org/package/2006/metadata/core-properties' " w:xpath="/ns1:coreProperties[1]/ns0:subject[1]" w:storeItemID="{6C3C8BC8-F283-45AE-878A-BAB7291924A1}"/>
                               <w:text/>
                             </w:sdtPr>
-                            <w:sdtEndPr/>
                             <w:sdtContent>
                               <w:r>
                                 <w:rPr>
@@ -1405,8 +1394,6 @@
                                   </w:rPr>
                                   <w:t>3C2</w:t>
                                 </w:r>
-                                <w:bookmarkStart w:id="1" w:name="_GoBack"/>
-                                <w:bookmarkEnd w:id="1"/>
                               </w:p>
                             </w:tc>
                           </w:tr>
@@ -5913,12 +5900,12 @@
       <w:pPr>
         <w:pStyle w:val="Titre1"/>
       </w:pPr>
-      <w:bookmarkStart w:id="2" w:name="_Toc430965353"/>
+      <w:bookmarkStart w:id="0" w:name="_Toc430965353"/>
       <w:r>
         <w:lastRenderedPageBreak/>
         <w:t>Evaluation</w:t>
       </w:r>
-      <w:bookmarkEnd w:id="2"/>
+      <w:bookmarkEnd w:id="0"/>
     </w:p>
     <w:p/>
     <w:tbl>
@@ -5957,8 +5944,17 @@
                 <w:smallCaps/>
                 <w:color w:val="404040" w:themeColor="text1" w:themeTint="BF"/>
               </w:rPr>
-              <w:t>td /tp</w:t>
+              <w:t>td /</w:t>
             </w:r>
+            <w:proofErr w:type="spellStart"/>
+            <w:r>
+              <w:rPr>
+                <w:smallCaps/>
+                <w:color w:val="404040" w:themeColor="text1" w:themeTint="BF"/>
+              </w:rPr>
+              <w:t>tp</w:t>
+            </w:r>
+            <w:proofErr w:type="spellEnd"/>
           </w:p>
         </w:tc>
         <w:tc>
@@ -6027,8 +6023,17 @@
                 <w:smallCaps/>
                 <w:color w:val="404040" w:themeColor="text1" w:themeTint="BF"/>
               </w:rPr>
-              <w:t>0 - Github</w:t>
+              <w:t xml:space="preserve">0 - </w:t>
             </w:r>
+            <w:proofErr w:type="spellStart"/>
+            <w:r>
+              <w:rPr>
+                <w:smallCaps/>
+                <w:color w:val="404040" w:themeColor="text1" w:themeTint="BF"/>
+              </w:rPr>
+              <w:t>Github</w:t>
+            </w:r>
+            <w:proofErr w:type="spellEnd"/>
           </w:p>
         </w:tc>
         <w:tc>
@@ -6447,7 +6452,7 @@
           <w:noProof/>
         </w:rPr>
       </w:pPr>
-      <w:bookmarkStart w:id="3" w:name="_Toc430965354"/>
+      <w:bookmarkStart w:id="1" w:name="_Toc430965354"/>
       <w:r>
         <w:lastRenderedPageBreak/>
         <w:t>Organisation</w:t>
@@ -6467,7 +6472,7 @@
         </w:rPr>
         <w:t>/TP</w:t>
       </w:r>
-      <w:bookmarkEnd w:id="3"/>
+      <w:bookmarkEnd w:id="1"/>
     </w:p>
     <w:p>
       <w:pPr>
@@ -6478,11 +6483,11 @@
       <w:pPr>
         <w:pStyle w:val="Titre2"/>
       </w:pPr>
-      <w:bookmarkStart w:id="4" w:name="_Toc430965355"/>
+      <w:bookmarkStart w:id="2" w:name="_Toc430965355"/>
       <w:r>
         <w:t>Avant de commencer …</w:t>
       </w:r>
-      <w:bookmarkEnd w:id="4"/>
+      <w:bookmarkEnd w:id="2"/>
     </w:p>
     <w:p/>
     <w:p>
@@ -6530,12 +6535,14 @@
       <w:r>
         <w:t xml:space="preserve"> de créer un compte </w:t>
       </w:r>
+      <w:proofErr w:type="spellStart"/>
       <w:r>
         <w:rPr>
           <w:b/>
         </w:rPr>
         <w:t>GitHub</w:t>
       </w:r>
+      <w:proofErr w:type="spellEnd"/>
       <w:r>
         <w:t xml:space="preserve"> (</w:t>
       </w:r>
@@ -6592,12 +6599,14 @@
       <w:r>
         <w:t xml:space="preserve">La documentation de </w:t>
       </w:r>
+      <w:proofErr w:type="spellStart"/>
       <w:r>
         <w:rPr>
           <w:b/>
         </w:rPr>
         <w:t>GitHub</w:t>
       </w:r>
+      <w:proofErr w:type="spellEnd"/>
       <w:r>
         <w:t xml:space="preserve"> est disponible sur </w:t>
       </w:r>
@@ -6657,12 +6666,14 @@
       <w:r>
         <w:t xml:space="preserve"> et </w:t>
       </w:r>
+      <w:proofErr w:type="spellStart"/>
       <w:r>
         <w:rPr>
           <w:i/>
         </w:rPr>
         <w:t>versionné</w:t>
       </w:r>
+      <w:proofErr w:type="spellEnd"/>
       <w:r>
         <w:t xml:space="preserve"> au même titre que vos travaux.</w:t>
       </w:r>
@@ -6681,6 +6692,7 @@
       <w:r>
         <w:t>La hiérarchie de dossiers (</w:t>
       </w:r>
+      <w:proofErr w:type="spellStart"/>
       <w:r>
         <w:rPr>
           <w:i/>
@@ -6693,6 +6705,7 @@
         </w:rPr>
         <w:t>es</w:t>
       </w:r>
+      <w:proofErr w:type="spellEnd"/>
       <w:r>
         <w:t>) devra être la suivante</w:t>
       </w:r>
@@ -6705,12 +6718,14 @@
       <w:r>
         <w:t xml:space="preserve"> cette hiérarchie, il suffira de </w:t>
       </w:r>
+      <w:proofErr w:type="spellStart"/>
       <w:r>
         <w:rPr>
           <w:i/>
         </w:rPr>
         <w:t>versionner</w:t>
       </w:r>
+      <w:proofErr w:type="spellEnd"/>
       <w:r>
         <w:rPr>
           <w:i/>
@@ -6916,6 +6931,7 @@
           </mc:Fallback>
         </mc:AlternateContent>
       </w:r>
+      <w:proofErr w:type="spellStart"/>
       <w:r>
         <w:rPr>
           <w:b/>
@@ -6923,7 +6939,17 @@
           <w:sz w:val="24"/>
           <w:szCs w:val="24"/>
         </w:rPr>
-        <w:t>Workspace Eclipse</w:t>
+        <w:t>Workspace</w:t>
+      </w:r>
+      <w:proofErr w:type="spellEnd"/>
+      <w:r>
+        <w:rPr>
+          <w:b/>
+          <w:i/>
+          <w:sz w:val="24"/>
+          <w:szCs w:val="24"/>
+        </w:rPr>
+        <w:t xml:space="preserve"> Eclipse</w:t>
       </w:r>
     </w:p>
     <w:p>
@@ -7048,11 +7074,11 @@
       <w:pPr>
         <w:pStyle w:val="Titre2"/>
       </w:pPr>
-      <w:bookmarkStart w:id="5" w:name="_Toc430965356"/>
+      <w:bookmarkStart w:id="3" w:name="_Toc430965356"/>
       <w:r>
         <w:t>A propos des TD/TP</w:t>
       </w:r>
-      <w:bookmarkEnd w:id="5"/>
+      <w:bookmarkEnd w:id="3"/>
     </w:p>
     <w:p/>
     <w:p>
@@ -7076,6 +7102,7 @@
       <w:r>
         <w:t xml:space="preserve"> en </w:t>
       </w:r>
+      <w:proofErr w:type="spellStart"/>
       <w:r>
         <w:rPr>
           <w:b/>
@@ -7083,6 +7110,7 @@
         </w:rPr>
         <w:t>JavaDoc</w:t>
       </w:r>
+      <w:proofErr w:type="spellEnd"/>
       <w:r>
         <w:t xml:space="preserve"> et </w:t>
       </w:r>
@@ -7228,6 +7256,7 @@
       <w:r>
         <w:t xml:space="preserve">Tous les TP sont basés sur le même code : chaque TP est donc une amélioration du TP précédent. Sur votre compte </w:t>
       </w:r>
+      <w:proofErr w:type="spellStart"/>
       <w:r>
         <w:rPr>
           <w:b/>
@@ -7235,6 +7264,7 @@
         </w:rPr>
         <w:t>GitHub</w:t>
       </w:r>
+      <w:proofErr w:type="spellEnd"/>
       <w:r>
         <w:t>, il sera inutile de faire un dossier par TP, vous compléterez l’existant</w:t>
       </w:r>
@@ -7281,7 +7311,7 @@
           <w:noProof/>
         </w:rPr>
       </w:pPr>
-      <w:bookmarkStart w:id="6" w:name="_Toc430965357"/>
+      <w:bookmarkStart w:id="4" w:name="_Toc430965357"/>
       <w:r>
         <w:rPr>
           <w:noProof/>
@@ -7295,25 +7325,25 @@
         </w:rPr>
         <w:t>Rappels</w:t>
       </w:r>
-      <w:bookmarkEnd w:id="6"/>
+      <w:bookmarkEnd w:id="4"/>
     </w:p>
     <w:p/>
     <w:p>
       <w:pPr>
         <w:pStyle w:val="Titre2"/>
       </w:pPr>
-      <w:bookmarkStart w:id="7" w:name="_Toc430965358"/>
+      <w:bookmarkStart w:id="5" w:name="_Toc430965358"/>
       <w:r>
         <w:t>Exercices</w:t>
       </w:r>
-      <w:bookmarkEnd w:id="7"/>
+      <w:bookmarkEnd w:id="5"/>
     </w:p>
     <w:p/>
     <w:p>
       <w:pPr>
         <w:pStyle w:val="Titre3"/>
       </w:pPr>
-      <w:bookmarkStart w:id="8" w:name="_Toc430965359"/>
+      <w:bookmarkStart w:id="6" w:name="_Toc430965359"/>
       <w:r>
         <w:t xml:space="preserve">Exercice 1 : </w:t>
       </w:r>
@@ -7323,7 +7353,7 @@
       <w:r>
         <w:t xml:space="preserve"> &amp; Héritage</w:t>
       </w:r>
-      <w:bookmarkEnd w:id="8"/>
+      <w:bookmarkEnd w:id="6"/>
     </w:p>
     <w:p>
       <w:r>
@@ -7344,6 +7374,7 @@
       <w:r>
         <w:t xml:space="preserve"> </w:t>
       </w:r>
+      <w:proofErr w:type="spellStart"/>
       <w:r>
         <w:rPr>
           <w:b/>
@@ -7351,6 +7382,7 @@
         </w:rPr>
         <w:t>edu.iut.app</w:t>
       </w:r>
+      <w:proofErr w:type="spellEnd"/>
       <w:r>
         <w:rPr>
           <w:b/>
@@ -7364,6 +7396,7 @@
       <w:r>
         <w:t xml:space="preserve"> </w:t>
       </w:r>
+      <w:proofErr w:type="spellStart"/>
       <w:r>
         <w:rPr>
           <w:b/>
@@ -7378,6 +7411,7 @@
         </w:rPr>
         <w:t>gui.listeners</w:t>
       </w:r>
+      <w:proofErr w:type="spellEnd"/>
     </w:p>
     <w:p>
       <w:pPr>
@@ -7402,6 +7436,7 @@
       <w:r>
         <w:t xml:space="preserve">interface </w:t>
       </w:r>
+      <w:proofErr w:type="spellStart"/>
       <w:r>
         <w:rPr>
           <w:b/>
@@ -7409,22 +7444,66 @@
         </w:rPr>
         <w:t>IApplicationLogListener</w:t>
       </w:r>
+      <w:proofErr w:type="spellEnd"/>
       <w:r>
         <w:t xml:space="preserve"> ayant une méthode </w:t>
       </w:r>
+      <w:proofErr w:type="spellStart"/>
       <w:r>
         <w:rPr>
           <w:b/>
           <w:i/>
         </w:rPr>
-        <w:t>void newMessage(</w:t>
-      </w:r>
+        <w:t>void</w:t>
+      </w:r>
+      <w:proofErr w:type="spellEnd"/>
       <w:r>
         <w:rPr>
           <w:b/>
           <w:i/>
         </w:rPr>
-        <w:t xml:space="preserve">String level, </w:t>
+        <w:t xml:space="preserve"> </w:t>
+      </w:r>
+      <w:proofErr w:type="spellStart"/>
+      <w:proofErr w:type="gramStart"/>
+      <w:r>
+        <w:rPr>
+          <w:b/>
+          <w:i/>
+        </w:rPr>
+        <w:t>newMessage</w:t>
+      </w:r>
+      <w:proofErr w:type="spellEnd"/>
+      <w:r>
+        <w:rPr>
+          <w:b/>
+          <w:i/>
+        </w:rPr>
+        <w:t>(</w:t>
+      </w:r>
+      <w:proofErr w:type="gramEnd"/>
+      <w:r>
+        <w:rPr>
+          <w:b/>
+          <w:i/>
+        </w:rPr>
+        <w:t xml:space="preserve">String </w:t>
+      </w:r>
+      <w:proofErr w:type="spellStart"/>
+      <w:r>
+        <w:rPr>
+          <w:b/>
+          <w:i/>
+        </w:rPr>
+        <w:t>level</w:t>
+      </w:r>
+      <w:proofErr w:type="spellEnd"/>
+      <w:r>
+        <w:rPr>
+          <w:b/>
+          <w:i/>
+        </w:rPr>
+        <w:t xml:space="preserve">, </w:t>
       </w:r>
       <w:r>
         <w:rPr>
@@ -7448,6 +7527,7 @@
       <w:r>
         <w:t xml:space="preserve"> une interface </w:t>
       </w:r>
+      <w:proofErr w:type="spellStart"/>
       <w:r>
         <w:rPr>
           <w:b/>
@@ -7455,6 +7535,7 @@
         </w:rPr>
         <w:t>IApplicationLog</w:t>
       </w:r>
+      <w:proofErr w:type="spellEnd"/>
       <w:r>
         <w:t xml:space="preserve"> ayant </w:t>
       </w:r>
@@ -7477,12 +7558,46 @@
           <w:i/>
         </w:rPr>
       </w:pPr>
+      <w:proofErr w:type="spellStart"/>
       <w:r>
         <w:rPr>
           <w:b/>
           <w:i/>
         </w:rPr>
-        <w:t>void setMessage(String message)</w:t>
+        <w:t>void</w:t>
+      </w:r>
+      <w:proofErr w:type="spellEnd"/>
+      <w:r>
+        <w:rPr>
+          <w:b/>
+          <w:i/>
+        </w:rPr>
+        <w:t xml:space="preserve"> </w:t>
+      </w:r>
+      <w:proofErr w:type="spellStart"/>
+      <w:proofErr w:type="gramStart"/>
+      <w:r>
+        <w:rPr>
+          <w:b/>
+          <w:i/>
+        </w:rPr>
+        <w:t>setMessage</w:t>
+      </w:r>
+      <w:proofErr w:type="spellEnd"/>
+      <w:r>
+        <w:rPr>
+          <w:b/>
+          <w:i/>
+        </w:rPr>
+        <w:t>(</w:t>
+      </w:r>
+      <w:proofErr w:type="gramEnd"/>
+      <w:r>
+        <w:rPr>
+          <w:b/>
+          <w:i/>
+        </w:rPr>
+        <w:t>String message)</w:t>
       </w:r>
     </w:p>
     <w:p>
@@ -7498,8 +7613,26 @@
           <w:b/>
           <w:i/>
         </w:rPr>
-        <w:t>String getMessage()</w:t>
-      </w:r>
+        <w:t xml:space="preserve">String </w:t>
+      </w:r>
+      <w:proofErr w:type="spellStart"/>
+      <w:proofErr w:type="gramStart"/>
+      <w:r>
+        <w:rPr>
+          <w:b/>
+          <w:i/>
+        </w:rPr>
+        <w:t>getMessage</w:t>
+      </w:r>
+      <w:proofErr w:type="spellEnd"/>
+      <w:r>
+        <w:rPr>
+          <w:b/>
+          <w:i/>
+        </w:rPr>
+        <w:t>()</w:t>
+      </w:r>
+      <w:proofErr w:type="gramEnd"/>
     </w:p>
     <w:p>
       <w:pPr>
@@ -7509,12 +7642,71 @@
           <w:numId w:val="11"/>
         </w:numPr>
       </w:pPr>
+      <w:proofErr w:type="spellStart"/>
       <w:r>
         <w:rPr>
           <w:b/>
           <w:i/>
         </w:rPr>
-        <w:t>void addListener(IApplicationLogListener listener)</w:t>
+        <w:t>void</w:t>
+      </w:r>
+      <w:proofErr w:type="spellEnd"/>
+      <w:r>
+        <w:rPr>
+          <w:b/>
+          <w:i/>
+        </w:rPr>
+        <w:t xml:space="preserve"> </w:t>
+      </w:r>
+      <w:proofErr w:type="spellStart"/>
+      <w:proofErr w:type="gramStart"/>
+      <w:r>
+        <w:rPr>
+          <w:b/>
+          <w:i/>
+        </w:rPr>
+        <w:t>addListener</w:t>
+      </w:r>
+      <w:proofErr w:type="spellEnd"/>
+      <w:r>
+        <w:rPr>
+          <w:b/>
+          <w:i/>
+        </w:rPr>
+        <w:t>(</w:t>
+      </w:r>
+      <w:proofErr w:type="spellStart"/>
+      <w:proofErr w:type="gramEnd"/>
+      <w:r>
+        <w:rPr>
+          <w:b/>
+          <w:i/>
+        </w:rPr>
+        <w:t>IApplicationLogListener</w:t>
+      </w:r>
+      <w:proofErr w:type="spellEnd"/>
+      <w:r>
+        <w:rPr>
+          <w:b/>
+          <w:i/>
+        </w:rPr>
+        <w:t xml:space="preserve"> </w:t>
+      </w:r>
+      <w:proofErr w:type="spellStart"/>
+      <w:r>
+        <w:rPr>
+          <w:b/>
+          <w:i/>
+        </w:rPr>
+        <w:t>listener</w:t>
+      </w:r>
+      <w:proofErr w:type="spellEnd"/>
+      <w:r>
+        <w:rPr>
+          <w:b/>
+          <w:i/>
+        </w:rPr>
+        <w:t>)</w:t>
       </w:r>
     </w:p>
     <w:p>
@@ -7525,12 +7717,46 @@
           <w:numId w:val="11"/>
         </w:numPr>
       </w:pPr>
+      <w:proofErr w:type="spellStart"/>
+      <w:proofErr w:type="gramStart"/>
       <w:r>
         <w:rPr>
           <w:b/>
           <w:i/>
         </w:rPr>
-        <w:t>IApplicationLogListener[] getpplicationLogListeners() </w:t>
+        <w:t>IApplicationLogListener</w:t>
+      </w:r>
+      <w:proofErr w:type="spellEnd"/>
+      <w:r>
+        <w:rPr>
+          <w:b/>
+          <w:i/>
+        </w:rPr>
+        <w:t>[</w:t>
+      </w:r>
+      <w:proofErr w:type="gramEnd"/>
+      <w:r>
+        <w:rPr>
+          <w:b/>
+          <w:i/>
+        </w:rPr>
+        <w:t xml:space="preserve">] </w:t>
+      </w:r>
+      <w:proofErr w:type="spellStart"/>
+      <w:r>
+        <w:rPr>
+          <w:b/>
+          <w:i/>
+        </w:rPr>
+        <w:t>getpplicationLogListeners</w:t>
+      </w:r>
+      <w:proofErr w:type="spellEnd"/>
+      <w:r>
+        <w:rPr>
+          <w:b/>
+          <w:i/>
+        </w:rPr>
+        <w:t>() </w:t>
       </w:r>
     </w:p>
     <w:p>
@@ -7559,6 +7785,7 @@
       <w:r>
         <w:t xml:space="preserve"> classe </w:t>
       </w:r>
+      <w:proofErr w:type="spellStart"/>
       <w:r>
         <w:rPr>
           <w:b/>
@@ -7573,9 +7800,11 @@
         </w:rPr>
         <w:t>ApplicationLog</w:t>
       </w:r>
+      <w:proofErr w:type="spellEnd"/>
       <w:r>
         <w:t xml:space="preserve"> implémentant l’interface </w:t>
       </w:r>
+      <w:proofErr w:type="spellStart"/>
       <w:r>
         <w:rPr>
           <w:b/>
@@ -7583,6 +7812,7 @@
         </w:rPr>
         <w:t>IApplicationLog</w:t>
       </w:r>
+      <w:proofErr w:type="spellEnd"/>
     </w:p>
     <w:p>
       <w:pPr>
@@ -7595,6 +7825,7 @@
       <w:r>
         <w:t xml:space="preserve">La méthode </w:t>
       </w:r>
+      <w:proofErr w:type="spellStart"/>
       <w:r>
         <w:rPr>
           <w:b/>
@@ -7602,6 +7833,7 @@
         </w:rPr>
         <w:t>setMessage</w:t>
       </w:r>
+      <w:proofErr w:type="spellEnd"/>
       <w:r>
         <w:t xml:space="preserve"> sera abstraite</w:t>
       </w:r>
@@ -7617,6 +7849,7 @@
       <w:r>
         <w:t xml:space="preserve">Cette classe devra contenir un tableau de </w:t>
       </w:r>
+      <w:proofErr w:type="spellStart"/>
       <w:r>
         <w:rPr>
           <w:b/>
@@ -7624,6 +7857,7 @@
         </w:rPr>
         <w:t>IApplicationLogListener</w:t>
       </w:r>
+      <w:proofErr w:type="spellEnd"/>
       <w:r>
         <w:rPr>
           <w:b/>
@@ -7658,36 +7892,77 @@
       <w:r>
         <w:t xml:space="preserve"> </w:t>
       </w:r>
+      <w:proofErr w:type="spellStart"/>
       <w:r>
         <w:rPr>
           <w:b/>
           <w:i/>
         </w:rPr>
-        <w:t>ApplicationErrorLog, ApplicationWarningsLog, ApplicationInfoLog</w:t>
-      </w:r>
-      <w:r>
-        <w:t xml:space="preserve"> </w:t>
-      </w:r>
-      <w:r>
-        <w:t xml:space="preserve">dérivant de </w:t>
-      </w:r>
-      <w:r>
-        <w:t xml:space="preserve"> </w:t>
-      </w:r>
+        <w:t>ApplicationErrorLog</w:t>
+      </w:r>
+      <w:proofErr w:type="spellEnd"/>
       <w:r>
         <w:rPr>
           <w:b/>
           <w:i/>
         </w:rPr>
-        <w:t>Abstract</w:t>
-      </w:r>
+        <w:t xml:space="preserve">, </w:t>
+      </w:r>
+      <w:proofErr w:type="spellStart"/>
       <w:r>
         <w:rPr>
           <w:b/>
           <w:i/>
         </w:rPr>
+        <w:t>ApplicationWarningsLog</w:t>
+      </w:r>
+      <w:proofErr w:type="spellEnd"/>
+      <w:r>
+        <w:rPr>
+          <w:b/>
+          <w:i/>
+        </w:rPr>
+        <w:t xml:space="preserve">, </w:t>
+      </w:r>
+      <w:proofErr w:type="spellStart"/>
+      <w:r>
+        <w:rPr>
+          <w:b/>
+          <w:i/>
+        </w:rPr>
+        <w:t>ApplicationInfoLog</w:t>
+      </w:r>
+      <w:proofErr w:type="spellEnd"/>
+      <w:r>
+        <w:t xml:space="preserve"> </w:t>
+      </w:r>
+      <w:r>
+        <w:t xml:space="preserve">dérivant </w:t>
+      </w:r>
+      <w:proofErr w:type="gramStart"/>
+      <w:r>
+        <w:t xml:space="preserve">de </w:t>
+      </w:r>
+      <w:r>
+        <w:t xml:space="preserve"> </w:t>
+      </w:r>
+      <w:proofErr w:type="spellStart"/>
+      <w:r>
+        <w:rPr>
+          <w:b/>
+          <w:i/>
+        </w:rPr>
+        <w:t>Abstract</w:t>
+      </w:r>
+      <w:r>
+        <w:rPr>
+          <w:b/>
+          <w:i/>
+        </w:rPr>
         <w:t>ApplicationLog</w:t>
       </w:r>
+      <w:proofErr w:type="spellEnd"/>
+      <w:proofErr w:type="gramEnd"/>
       <w:r>
         <w:rPr>
           <w:b/>
@@ -7705,8 +7980,13 @@
         </w:numPr>
       </w:pPr>
       <w:r>
-        <w:t xml:space="preserve">Ces classes devront contenir un tableau de </w:t>
-      </w:r>
+        <w:t xml:space="preserve">Ces classes devront contenir un tableau </w:t>
+      </w:r>
+      <w:proofErr w:type="gramStart"/>
+      <w:r>
+        <w:t xml:space="preserve">de </w:t>
+      </w:r>
+      <w:proofErr w:type="spellStart"/>
       <w:r>
         <w:rPr>
           <w:b/>
@@ -7714,6 +7994,8 @@
         </w:rPr>
         <w:t>IApplicationLogListener</w:t>
       </w:r>
+      <w:proofErr w:type="spellEnd"/>
+      <w:proofErr w:type="gramEnd"/>
       <w:r>
         <w:rPr>
           <w:b/>
@@ -7736,6 +8018,7 @@
       <w:r>
         <w:t xml:space="preserve">La méthode </w:t>
       </w:r>
+      <w:proofErr w:type="spellStart"/>
       <w:r>
         <w:rPr>
           <w:b/>
@@ -7743,9 +8026,11 @@
         </w:rPr>
         <w:t>setMessage</w:t>
       </w:r>
+      <w:proofErr w:type="spellEnd"/>
       <w:r>
         <w:t xml:space="preserve"> doit appeler la méthode </w:t>
       </w:r>
+      <w:proofErr w:type="spellStart"/>
       <w:r>
         <w:rPr>
           <w:b/>
@@ -7753,9 +8038,15 @@
         </w:rPr>
         <w:t>newMessage</w:t>
       </w:r>
-      <w:r>
-        <w:t xml:space="preserve"> de chaque élément du tableau de </w:t>
-      </w:r>
+      <w:proofErr w:type="spellEnd"/>
+      <w:r>
+        <w:t xml:space="preserve"> de chaque élément du tableau </w:t>
+      </w:r>
+      <w:proofErr w:type="gramStart"/>
+      <w:r>
+        <w:t xml:space="preserve">de </w:t>
+      </w:r>
+      <w:proofErr w:type="spellStart"/>
       <w:r>
         <w:rPr>
           <w:b/>
@@ -7763,6 +8054,8 @@
         </w:rPr>
         <w:t>IApplicationLogListener</w:t>
       </w:r>
+      <w:proofErr w:type="spellEnd"/>
+      <w:proofErr w:type="gramEnd"/>
       <w:r>
         <w:t xml:space="preserve"> et </w:t>
       </w:r>
@@ -7793,6 +8086,7 @@
       <w:r>
         <w:t xml:space="preserve"> boîte de dialogue abstraite </w:t>
       </w:r>
+      <w:proofErr w:type="spellStart"/>
       <w:r>
         <w:rPr>
           <w:b/>
@@ -7800,12 +8094,14 @@
         </w:rPr>
         <w:t>AbstractApplicationMessageDialog</w:t>
       </w:r>
+      <w:proofErr w:type="spellEnd"/>
       <w:r>
         <w:t xml:space="preserve"> </w:t>
       </w:r>
       <w:r>
         <w:t xml:space="preserve">implémentant l’interface </w:t>
       </w:r>
+      <w:proofErr w:type="spellStart"/>
       <w:r>
         <w:rPr>
           <w:b/>
@@ -7813,6 +8109,7 @@
         </w:rPr>
         <w:t>IApplicationLogListener</w:t>
       </w:r>
+      <w:proofErr w:type="spellEnd"/>
     </w:p>
     <w:p>
       <w:pPr>
@@ -7825,12 +8122,46 @@
       <w:r>
         <w:t xml:space="preserve">ajouter une méthode abstraite </w:t>
       </w:r>
+      <w:proofErr w:type="spellStart"/>
       <w:r>
         <w:rPr>
           <w:b/>
           <w:i/>
         </w:rPr>
-        <w:t>void showMessage( )</w:t>
+        <w:t>void</w:t>
+      </w:r>
+      <w:proofErr w:type="spellEnd"/>
+      <w:r>
+        <w:rPr>
+          <w:b/>
+          <w:i/>
+        </w:rPr>
+        <w:t xml:space="preserve"> </w:t>
+      </w:r>
+      <w:proofErr w:type="spellStart"/>
+      <w:proofErr w:type="gramStart"/>
+      <w:r>
+        <w:rPr>
+          <w:b/>
+          <w:i/>
+        </w:rPr>
+        <w:t>showMessage</w:t>
+      </w:r>
+      <w:proofErr w:type="spellEnd"/>
+      <w:r>
+        <w:rPr>
+          <w:b/>
+          <w:i/>
+        </w:rPr>
+        <w:t>(</w:t>
+      </w:r>
+      <w:proofErr w:type="gramEnd"/>
+      <w:r>
+        <w:rPr>
+          <w:b/>
+          <w:i/>
+        </w:rPr>
+        <w:t> )</w:t>
       </w:r>
       <w:r>
         <w:t xml:space="preserve">, cette méthode doit être accessible par les classe filles seulement. </w:t>
@@ -7847,13 +8178,15 @@
       <w:r>
         <w:t xml:space="preserve">la méthode </w:t>
       </w:r>
+      <w:proofErr w:type="spellStart"/>
       <w:r>
         <w:rPr>
           <w:b/>
           <w:i/>
         </w:rPr>
-        <w:t>void newMessage(String message)</w:t>
-      </w:r>
+        <w:t>void</w:t>
+      </w:r>
+      <w:proofErr w:type="spellEnd"/>
       <w:r>
         <w:rPr>
           <w:b/>
@@ -7861,15 +8194,56 @@
         </w:rPr>
         <w:t xml:space="preserve"> </w:t>
       </w:r>
-      <w:r>
-        <w:t xml:space="preserve">doit appeler la méthode </w:t>
-      </w:r>
+      <w:proofErr w:type="spellStart"/>
+      <w:proofErr w:type="gramStart"/>
       <w:r>
         <w:rPr>
           <w:b/>
           <w:i/>
         </w:rPr>
-        <w:t>showMessage( )</w:t>
+        <w:t>newMessage</w:t>
+      </w:r>
+      <w:proofErr w:type="spellEnd"/>
+      <w:r>
+        <w:rPr>
+          <w:b/>
+          <w:i/>
+        </w:rPr>
+        <w:t>(</w:t>
+      </w:r>
+      <w:proofErr w:type="gramEnd"/>
+      <w:r>
+        <w:rPr>
+          <w:b/>
+          <w:i/>
+        </w:rPr>
+        <w:t>String message)</w:t>
+      </w:r>
+      <w:r>
+        <w:rPr>
+          <w:b/>
+          <w:i/>
+        </w:rPr>
+        <w:t xml:space="preserve"> </w:t>
+      </w:r>
+      <w:r>
+        <w:t xml:space="preserve">doit appeler la méthode </w:t>
+      </w:r>
+      <w:proofErr w:type="spellStart"/>
+      <w:r>
+        <w:rPr>
+          <w:b/>
+          <w:i/>
+        </w:rPr>
+        <w:t>showMessage</w:t>
+      </w:r>
+      <w:proofErr w:type="spellEnd"/>
+      <w:r>
+        <w:rPr>
+          <w:b/>
+          <w:i/>
+        </w:rPr>
+        <w:t>( )</w:t>
       </w:r>
     </w:p>
     <w:p>
@@ -7890,8 +8264,13 @@
         <w:t xml:space="preserve">les </w:t>
       </w:r>
       <w:r>
-        <w:t xml:space="preserve">3 boites de dialogue dérivant de </w:t>
-      </w:r>
+        <w:t xml:space="preserve">3 boites de dialogue dérivant </w:t>
+      </w:r>
+      <w:proofErr w:type="gramStart"/>
+      <w:r>
+        <w:t xml:space="preserve">de </w:t>
+      </w:r>
+      <w:proofErr w:type="spellStart"/>
       <w:r>
         <w:rPr>
           <w:b/>
@@ -7899,6 +8278,8 @@
         </w:rPr>
         <w:t>AbstractApplicationMessageDialog</w:t>
       </w:r>
+      <w:proofErr w:type="spellEnd"/>
+      <w:proofErr w:type="gramEnd"/>
       <w:r>
         <w:rPr>
           <w:b/>
@@ -7922,6 +8303,8 @@
           <w:i/>
         </w:rPr>
       </w:pPr>
+      <w:proofErr w:type="spellStart"/>
+      <w:proofErr w:type="gramStart"/>
       <w:r>
         <w:rPr>
           <w:b/>
@@ -7934,15 +8317,24 @@
           <w:b/>
           <w:i/>
         </w:rPr>
-        <w:t>Dialog </w:t>
-      </w:r>
+        <w:t>Dialog</w:t>
+      </w:r>
+      <w:proofErr w:type="spellEnd"/>
       <w:r>
         <w:rPr>
           <w:b/>
           <w:i/>
         </w:rPr>
+        <w:t> </w:t>
+      </w:r>
+      <w:r>
+        <w:rPr>
+          <w:b/>
+          <w:i/>
+        </w:rPr>
         <w:t>,</w:t>
       </w:r>
+      <w:proofErr w:type="gramEnd"/>
       <w:r>
         <w:rPr>
           <w:b/>
@@ -7966,6 +8358,7 @@
           <w:i/>
         </w:rPr>
       </w:pPr>
+      <w:proofErr w:type="spellStart"/>
       <w:r>
         <w:rPr>
           <w:b/>
@@ -7980,6 +8373,7 @@
         </w:rPr>
         <w:t>Dialog</w:t>
       </w:r>
+      <w:proofErr w:type="spellEnd"/>
       <w:r>
         <w:t>, affichant un avertissement</w:t>
       </w:r>
@@ -7996,6 +8390,7 @@
           <w:i/>
         </w:rPr>
       </w:pPr>
+      <w:proofErr w:type="spellStart"/>
       <w:r>
         <w:rPr>
           <w:b/>
@@ -8010,6 +8405,7 @@
         </w:rPr>
         <w:t>Dialog</w:t>
       </w:r>
+      <w:proofErr w:type="spellEnd"/>
       <w:r>
         <w:t>, affichant un message</w:t>
       </w:r>
@@ -8023,7 +8419,7 @@
       <w:pPr>
         <w:pStyle w:val="Titre3"/>
       </w:pPr>
-      <w:bookmarkStart w:id="9" w:name="_Toc430965360"/>
+      <w:bookmarkStart w:id="7" w:name="_Toc430965360"/>
       <w:r>
         <w:t>Exercice 2 : </w:t>
       </w:r>
@@ -8033,7 +8429,7 @@
       <w:r>
         <w:t>s</w:t>
       </w:r>
-      <w:bookmarkEnd w:id="9"/>
+      <w:bookmarkEnd w:id="7"/>
     </w:p>
     <w:p>
       <w:r>
@@ -8042,6 +8438,7 @@
       <w:r>
         <w:t xml:space="preserve"> </w:t>
       </w:r>
+      <w:proofErr w:type="spellStart"/>
       <w:r>
         <w:rPr>
           <w:b/>
@@ -8049,6 +8446,7 @@
         </w:rPr>
         <w:t>ApplicationLogs</w:t>
       </w:r>
+      <w:proofErr w:type="spellEnd"/>
     </w:p>
     <w:p>
       <w:pPr>
@@ -8061,6 +8459,7 @@
       <w:r>
         <w:t xml:space="preserve">La classe </w:t>
       </w:r>
+      <w:proofErr w:type="spellStart"/>
       <w:r>
         <w:rPr>
           <w:b/>
@@ -8068,6 +8467,7 @@
         </w:rPr>
         <w:t>ApplicationLogs</w:t>
       </w:r>
+      <w:proofErr w:type="spellEnd"/>
       <w:r>
         <w:rPr>
           <w:b/>
@@ -8079,8 +8479,13 @@
         <w:t>doit dériver d’une Collection représentant un tableau</w:t>
       </w:r>
       <w:r>
-        <w:t xml:space="preserve"> de </w:t>
-      </w:r>
+        <w:t xml:space="preserve"> </w:t>
+      </w:r>
+      <w:proofErr w:type="gramStart"/>
+      <w:r>
+        <w:t xml:space="preserve">de </w:t>
+      </w:r>
+      <w:proofErr w:type="spellStart"/>
       <w:r>
         <w:rPr>
           <w:b/>
@@ -8088,6 +8493,8 @@
         </w:rPr>
         <w:t>IApplicationLog</w:t>
       </w:r>
+      <w:proofErr w:type="spellEnd"/>
+      <w:proofErr w:type="gramEnd"/>
     </w:p>
     <w:p>
       <w:pPr>
@@ -8122,26 +8529,69 @@
           <w:i/>
         </w:rPr>
       </w:pPr>
+      <w:proofErr w:type="spellStart"/>
       <w:r>
         <w:rPr>
           <w:b/>
           <w:i/>
         </w:rPr>
-        <w:t>ArrayList&lt;IApplication</w:t>
-      </w:r>
+        <w:t>ArrayList</w:t>
+      </w:r>
+      <w:proofErr w:type="spellEnd"/>
       <w:r>
         <w:rPr>
           <w:b/>
           <w:i/>
         </w:rPr>
-        <w:t>Log</w:t>
-      </w:r>
+        <w:t>&lt;</w:t>
+      </w:r>
+      <w:proofErr w:type="spellStart"/>
       <w:r>
         <w:rPr>
           <w:b/>
           <w:i/>
         </w:rPr>
-        <w:t>&gt; getErrors(),</w:t>
+        <w:t>IApplication</w:t>
+      </w:r>
+      <w:r>
+        <w:rPr>
+          <w:b/>
+          <w:i/>
+        </w:rPr>
+        <w:t>Log</w:t>
+      </w:r>
+      <w:proofErr w:type="spellEnd"/>
+      <w:r>
+        <w:rPr>
+          <w:b/>
+          <w:i/>
+        </w:rPr>
+        <w:t xml:space="preserve">&gt; </w:t>
+      </w:r>
+      <w:proofErr w:type="spellStart"/>
+      <w:proofErr w:type="gramStart"/>
+      <w:r>
+        <w:rPr>
+          <w:b/>
+          <w:i/>
+        </w:rPr>
+        <w:t>getErrors</w:t>
+      </w:r>
+      <w:proofErr w:type="spellEnd"/>
+      <w:r>
+        <w:rPr>
+          <w:b/>
+          <w:i/>
+        </w:rPr>
+        <w:t>(</w:t>
+      </w:r>
+      <w:proofErr w:type="gramEnd"/>
+      <w:r>
+        <w:rPr>
+          <w:b/>
+          <w:i/>
+        </w:rPr>
+        <w:t>),</w:t>
       </w:r>
     </w:p>
     <w:p>
@@ -8156,26 +8606,69 @@
           <w:i/>
         </w:rPr>
       </w:pPr>
+      <w:proofErr w:type="spellStart"/>
       <w:r>
         <w:rPr>
           <w:b/>
           <w:i/>
         </w:rPr>
-        <w:t>ArrayList&lt;IApplication</w:t>
-      </w:r>
+        <w:t>ArrayList</w:t>
+      </w:r>
+      <w:proofErr w:type="spellEnd"/>
       <w:r>
         <w:rPr>
           <w:b/>
           <w:i/>
         </w:rPr>
-        <w:t>Log</w:t>
-      </w:r>
+        <w:t>&lt;</w:t>
+      </w:r>
+      <w:proofErr w:type="spellStart"/>
       <w:r>
         <w:rPr>
           <w:b/>
           <w:i/>
         </w:rPr>
-        <w:t>&gt; getWarnings(),</w:t>
+        <w:t>IApplication</w:t>
+      </w:r>
+      <w:r>
+        <w:rPr>
+          <w:b/>
+          <w:i/>
+        </w:rPr>
+        <w:t>Log</w:t>
+      </w:r>
+      <w:proofErr w:type="spellEnd"/>
+      <w:r>
+        <w:rPr>
+          <w:b/>
+          <w:i/>
+        </w:rPr>
+        <w:t xml:space="preserve">&gt; </w:t>
+      </w:r>
+      <w:proofErr w:type="spellStart"/>
+      <w:proofErr w:type="gramStart"/>
+      <w:r>
+        <w:rPr>
+          <w:b/>
+          <w:i/>
+        </w:rPr>
+        <w:t>getWarnings</w:t>
+      </w:r>
+      <w:proofErr w:type="spellEnd"/>
+      <w:r>
+        <w:rPr>
+          <w:b/>
+          <w:i/>
+        </w:rPr>
+        <w:t>(</w:t>
+      </w:r>
+      <w:proofErr w:type="gramEnd"/>
+      <w:r>
+        <w:rPr>
+          <w:b/>
+          <w:i/>
+        </w:rPr>
+        <w:t>),</w:t>
       </w:r>
     </w:p>
     <w:p>
@@ -8190,34 +8683,70 @@
           <w:i/>
         </w:rPr>
       </w:pPr>
+      <w:proofErr w:type="spellStart"/>
       <w:r>
         <w:rPr>
           <w:b/>
           <w:i/>
         </w:rPr>
-        <w:t>ArrayList&lt;IApplication</w:t>
-      </w:r>
+        <w:t>ArrayList</w:t>
+      </w:r>
+      <w:proofErr w:type="spellEnd"/>
       <w:r>
         <w:rPr>
           <w:b/>
           <w:i/>
         </w:rPr>
-        <w:t>Log</w:t>
-      </w:r>
+        <w:t>&lt;</w:t>
+      </w:r>
+      <w:proofErr w:type="spellStart"/>
       <w:r>
         <w:rPr>
           <w:b/>
           <w:i/>
         </w:rPr>
-        <w:t>&gt; getInfos()</w:t>
-      </w:r>
+        <w:t>IApplication</w:t>
+      </w:r>
+      <w:r>
+        <w:rPr>
+          <w:b/>
+          <w:i/>
+        </w:rPr>
+        <w:t>Log</w:t>
+      </w:r>
+      <w:proofErr w:type="spellEnd"/>
+      <w:r>
+        <w:rPr>
+          <w:b/>
+          <w:i/>
+        </w:rPr>
+        <w:t xml:space="preserve">&gt; </w:t>
+      </w:r>
+      <w:proofErr w:type="spellStart"/>
+      <w:proofErr w:type="gramStart"/>
+      <w:r>
+        <w:rPr>
+          <w:b/>
+          <w:i/>
+        </w:rPr>
+        <w:t>getInfos</w:t>
+      </w:r>
+      <w:proofErr w:type="spellEnd"/>
+      <w:r>
+        <w:rPr>
+          <w:b/>
+          <w:i/>
+        </w:rPr>
+        <w:t>()</w:t>
+      </w:r>
+      <w:proofErr w:type="gramEnd"/>
     </w:p>
     <w:p/>
     <w:p>
       <w:pPr>
         <w:pStyle w:val="Titre3"/>
       </w:pPr>
-      <w:bookmarkStart w:id="10" w:name="_Toc430965361"/>
+      <w:bookmarkStart w:id="8" w:name="_Toc430965361"/>
       <w:r>
         <w:t xml:space="preserve">Exercice </w:t>
       </w:r>
@@ -8245,7 +8774,7 @@
       <w:r>
         <w:t> : implémentation partielle d’un agenda</w:t>
       </w:r>
-      <w:bookmarkEnd w:id="10"/>
+      <w:bookmarkEnd w:id="8"/>
     </w:p>
     <w:p>
       <w:pPr>
@@ -8258,13 +8787,63 @@
       <w:r>
         <w:t xml:space="preserve">Implémenter 3 vues (Mois / Semaine / Jour) : classes </w:t>
       </w:r>
+      <w:proofErr w:type="spellStart"/>
       <w:r>
         <w:rPr>
           <w:b/>
           <w:i/>
         </w:rPr>
-        <w:t>EventPanel, MonthPanel, WeekPanel, DayPanel</w:t>
-      </w:r>
+        <w:t>EventPanel</w:t>
+      </w:r>
+      <w:proofErr w:type="spellEnd"/>
+      <w:r>
+        <w:rPr>
+          <w:b/>
+          <w:i/>
+        </w:rPr>
+        <w:t xml:space="preserve">, </w:t>
+      </w:r>
+      <w:proofErr w:type="spellStart"/>
+      <w:r>
+        <w:rPr>
+          <w:b/>
+          <w:i/>
+        </w:rPr>
+        <w:t>MonthPanel</w:t>
+      </w:r>
+      <w:proofErr w:type="spellEnd"/>
+      <w:r>
+        <w:rPr>
+          <w:b/>
+          <w:i/>
+        </w:rPr>
+        <w:t xml:space="preserve">, </w:t>
+      </w:r>
+      <w:proofErr w:type="spellStart"/>
+      <w:r>
+        <w:rPr>
+          <w:b/>
+          <w:i/>
+        </w:rPr>
+        <w:t>WeekPanel</w:t>
+      </w:r>
+      <w:proofErr w:type="spellEnd"/>
+      <w:r>
+        <w:rPr>
+          <w:b/>
+          <w:i/>
+        </w:rPr>
+        <w:t xml:space="preserve">, </w:t>
+      </w:r>
+      <w:proofErr w:type="spellStart"/>
+      <w:r>
+        <w:rPr>
+          <w:b/>
+          <w:i/>
+        </w:rPr>
+        <w:t>DayPanel</w:t>
+      </w:r>
+      <w:proofErr w:type="spellEnd"/>
     </w:p>
     <w:p>
       <w:pPr>
@@ -8277,15 +8856,24 @@
       <w:r>
         <w:t xml:space="preserve">Trouver un </w:t>
       </w:r>
+      <w:proofErr w:type="spellStart"/>
       <w:r>
         <w:rPr>
           <w:i/>
         </w:rPr>
-        <w:t xml:space="preserve">Layout </w:t>
+        <w:t>Layout</w:t>
+      </w:r>
+      <w:proofErr w:type="spellEnd"/>
+      <w:r>
+        <w:rPr>
+          <w:i/>
+        </w:rPr>
+        <w:t xml:space="preserve"> </w:t>
       </w:r>
       <w:r>
         <w:t xml:space="preserve">permettant de superposer ces trois vues : classe </w:t>
       </w:r>
+      <w:proofErr w:type="spellStart"/>
       <w:r>
         <w:rPr>
           <w:b/>
@@ -8293,6 +8881,7 @@
         </w:rPr>
         <w:t>SchedulerFrame</w:t>
       </w:r>
+      <w:proofErr w:type="spellEnd"/>
     </w:p>
     <w:p>
       <w:pPr>
@@ -8305,6 +8894,7 @@
       <w:r>
         <w:t xml:space="preserve">Créer une </w:t>
       </w:r>
+      <w:proofErr w:type="spellStart"/>
       <w:r>
         <w:rPr>
           <w:b/>
@@ -8312,6 +8902,7 @@
         </w:rPr>
         <w:t>Factory</w:t>
       </w:r>
+      <w:proofErr w:type="spellEnd"/>
       <w:r>
         <w:rPr>
           <w:b/>
@@ -8327,28 +8918,71 @@
           <w:b/>
           <w:i/>
         </w:rPr>
-        <w:t xml:space="preserve"> AgendaPanelFactory</w:t>
-      </w:r>
-      <w:r>
-        <w:t>)</w:t>
-      </w:r>
+        <w:t xml:space="preserve"> </w:t>
+      </w:r>
+      <w:proofErr w:type="spellStart"/>
       <w:r>
         <w:rPr>
           <w:b/>
           <w:i/>
         </w:rPr>
-        <w:t xml:space="preserve"> </w:t>
-      </w:r>
-      <w:r>
-        <w:t xml:space="preserve">permettant de gérer les trois classes  </w:t>
+        <w:t>AgendaPanelFactory</w:t>
+      </w:r>
+      <w:proofErr w:type="spellEnd"/>
+      <w:r>
+        <w:t>)</w:t>
       </w:r>
       <w:r>
         <w:rPr>
           <w:b/>
           <w:i/>
         </w:rPr>
-        <w:t>MonthPanel, WeekPanel, DayPanel</w:t>
-      </w:r>
+        <w:t xml:space="preserve"> </w:t>
+      </w:r>
+      <w:r>
+        <w:t xml:space="preserve">permettant de gérer les trois classes  </w:t>
+      </w:r>
+      <w:proofErr w:type="spellStart"/>
+      <w:r>
+        <w:rPr>
+          <w:b/>
+          <w:i/>
+        </w:rPr>
+        <w:t>MonthPanel</w:t>
+      </w:r>
+      <w:proofErr w:type="spellEnd"/>
+      <w:r>
+        <w:rPr>
+          <w:b/>
+          <w:i/>
+        </w:rPr>
+        <w:t xml:space="preserve">, </w:t>
+      </w:r>
+      <w:proofErr w:type="spellStart"/>
+      <w:r>
+        <w:rPr>
+          <w:b/>
+          <w:i/>
+        </w:rPr>
+        <w:t>WeekPanel</w:t>
+      </w:r>
+      <w:proofErr w:type="spellEnd"/>
+      <w:r>
+        <w:rPr>
+          <w:b/>
+          <w:i/>
+        </w:rPr>
+        <w:t xml:space="preserve">, </w:t>
+      </w:r>
+      <w:proofErr w:type="spellStart"/>
+      <w:r>
+        <w:rPr>
+          <w:b/>
+          <w:i/>
+        </w:rPr>
+        <w:t>DayPanel</w:t>
+      </w:r>
+      <w:proofErr w:type="spellEnd"/>
     </w:p>
     <w:p>
       <w:pPr>
@@ -8367,30 +9001,66 @@
       <w:r>
         <w:t xml:space="preserve">ant de gérer les vues </w:t>
       </w:r>
+      <w:proofErr w:type="spellStart"/>
       <w:r>
         <w:rPr>
           <w:b/>
           <w:i/>
         </w:rPr>
-        <w:t>MonthPanel, WeekPanel, DayPanel</w:t>
-      </w:r>
+        <w:t>MonthPanel</w:t>
+      </w:r>
+      <w:proofErr w:type="spellEnd"/>
       <w:r>
         <w:rPr>
           <w:b/>
           <w:i/>
         </w:rPr>
-        <w:t xml:space="preserve"> : </w:t>
-      </w:r>
-      <w:r>
-        <w:t>en cliquant sur un bouton ‘</w:t>
-      </w:r>
+        <w:t xml:space="preserve">, </w:t>
+      </w:r>
+      <w:proofErr w:type="spellStart"/>
       <w:r>
         <w:rPr>
           <w:b/>
           <w:i/>
         </w:rPr>
+        <w:t>WeekPanel</w:t>
+      </w:r>
+      <w:proofErr w:type="spellEnd"/>
+      <w:r>
+        <w:rPr>
+          <w:b/>
+          <w:i/>
+        </w:rPr>
+        <w:t xml:space="preserve">, </w:t>
+      </w:r>
+      <w:proofErr w:type="spellStart"/>
+      <w:r>
+        <w:rPr>
+          <w:b/>
+          <w:i/>
+        </w:rPr>
+        <w:t>DayPanel</w:t>
+      </w:r>
+      <w:proofErr w:type="spellEnd"/>
+      <w:r>
+        <w:rPr>
+          <w:b/>
+          <w:i/>
+        </w:rPr>
+        <w:t xml:space="preserve"> : </w:t>
+      </w:r>
+      <w:r>
+        <w:t>en cliquant sur un bouton ‘</w:t>
+      </w:r>
+      <w:proofErr w:type="spellStart"/>
+      <w:r>
+        <w:rPr>
+          <w:b/>
+          <w:i/>
+        </w:rPr>
         <w:t>next</w:t>
       </w:r>
+      <w:proofErr w:type="spellEnd"/>
       <w:r>
         <w:t>’ nous devons pouvoir voyager entre les vues</w:t>
       </w:r>
@@ -8400,12 +9070,12 @@
       <w:pPr>
         <w:pStyle w:val="Titre2"/>
       </w:pPr>
-      <w:bookmarkStart w:id="11" w:name="_Toc430965362"/>
+      <w:bookmarkStart w:id="9" w:name="_Toc430965362"/>
       <w:r>
         <w:lastRenderedPageBreak/>
         <w:t>Aide</w:t>
       </w:r>
-      <w:bookmarkEnd w:id="11"/>
+      <w:bookmarkEnd w:id="9"/>
     </w:p>
     <w:p>
       <w:pPr>
@@ -8418,6 +9088,7 @@
       <w:r>
         <w:t xml:space="preserve">Operateur </w:t>
       </w:r>
+      <w:proofErr w:type="spellStart"/>
       <w:r>
         <w:rPr>
           <w:b/>
@@ -8425,6 +9096,7 @@
         </w:rPr>
         <w:t>instanceof</w:t>
       </w:r>
+      <w:proofErr w:type="spellEnd"/>
     </w:p>
     <w:p>
       <w:pPr>
@@ -8440,13 +9112,23 @@
           <w:lang w:val="en-US"/>
         </w:rPr>
       </w:pPr>
+      <w:proofErr w:type="spellStart"/>
       <w:r>
         <w:rPr>
           <w:b/>
           <w:i/>
           <w:lang w:val="en-US"/>
         </w:rPr>
-        <w:t>JOptionPane </w:t>
+        <w:t>JOptionPane</w:t>
+      </w:r>
+      <w:proofErr w:type="spellEnd"/>
+      <w:r>
+        <w:rPr>
+          <w:b/>
+          <w:i/>
+          <w:lang w:val="en-US"/>
+        </w:rPr>
+        <w:t> </w:t>
       </w:r>
       <w:r>
         <w:rPr>
@@ -8475,100 +9157,100 @@
       <w:pPr>
         <w:pStyle w:val="Titre2"/>
       </w:pPr>
-      <w:bookmarkStart w:id="12" w:name="_Toc430965363"/>
+      <w:bookmarkStart w:id="10" w:name="_Toc430965363"/>
       <w:r>
         <w:t>Rapport</w:t>
       </w:r>
-      <w:bookmarkEnd w:id="12"/>
+      <w:bookmarkEnd w:id="10"/>
     </w:p>
     <w:p/>
     <w:p>
       <w:pPr>
         <w:pStyle w:val="Titre3"/>
       </w:pPr>
-      <w:bookmarkStart w:id="13" w:name="_Toc430965364"/>
+      <w:bookmarkStart w:id="11" w:name="_Toc430965364"/>
       <w:r>
         <w:t>Description des travaux</w:t>
+      </w:r>
+      <w:bookmarkEnd w:id="11"/>
+    </w:p>
+    <w:p>
+      <w:r>
+        <w:t>Nous avons complété les classes interfaces comme demandé, et avons aussi complété les différents champs où il manquait des déclarations. Pour la dernière partie, tout était déjà implémenté de base.</w:t>
+      </w:r>
+    </w:p>
+    <w:p>
+      <w:pPr>
+        <w:pStyle w:val="Titre3"/>
+      </w:pPr>
+      <w:bookmarkStart w:id="12" w:name="_Toc430965365"/>
+      <w:r>
+        <w:t>Difficultés rencontrées</w:t>
+      </w:r>
+      <w:bookmarkEnd w:id="12"/>
+    </w:p>
+    <w:p>
+      <w:pPr>
+        <w:rPr>
+          <w:noProof/>
+        </w:rPr>
+      </w:pPr>
+      <w:r>
+        <w:rPr>
+          <w:noProof/>
+        </w:rPr>
+        <w:t>Nous n’avons rencontré aucune difficulté en particulier.</w:t>
+      </w:r>
+      <w:r>
+        <w:rPr>
+          <w:noProof/>
+        </w:rPr>
+        <w:br w:type="page"/>
+      </w:r>
+    </w:p>
+    <w:p>
+      <w:pPr>
+        <w:rPr>
+          <w:noProof/>
+        </w:rPr>
+      </w:pPr>
+    </w:p>
+    <w:p>
+      <w:pPr>
+        <w:pStyle w:val="Titre1"/>
+        <w:rPr>
+          <w:noProof/>
+        </w:rPr>
+      </w:pPr>
+      <w:bookmarkStart w:id="13" w:name="_Toc430965366"/>
+      <w:r>
+        <w:rPr>
+          <w:noProof/>
+        </w:rPr>
+        <w:t>TD/TP 2 –</w:t>
+      </w:r>
+      <w:r>
+        <w:rPr>
+          <w:noProof/>
+        </w:rPr>
+        <w:t xml:space="preserve"> Gestion des erreurs, tests &amp; bonnes pratiques</w:t>
       </w:r>
       <w:bookmarkEnd w:id="13"/>
     </w:p>
     <w:p>
-      <w:r>
-        <w:t>Nous avons complété les classes interfaces comme demandé, et avons aussi complété les différents champs où il manquait des déclarations. Pour la dernière partie, tout était déjà implémenté de base.</w:t>
-      </w:r>
+      <w:pPr>
+        <w:pStyle w:val="Titre2"/>
+      </w:pPr>
     </w:p>
     <w:p>
       <w:pPr>
-        <w:pStyle w:val="Titre3"/>
-      </w:pPr>
-      <w:bookmarkStart w:id="14" w:name="_Toc430965365"/>
-      <w:r>
-        <w:t>Difficultés rencontrées</w:t>
+        <w:pStyle w:val="Titre2"/>
+      </w:pPr>
+      <w:bookmarkStart w:id="14" w:name="_Toc430965367"/>
+      <w:r>
+        <w:t>Exercices</w:t>
       </w:r>
       <w:bookmarkEnd w:id="14"/>
-    </w:p>
-    <w:p>
-      <w:pPr>
-        <w:rPr>
-          <w:noProof/>
-        </w:rPr>
-      </w:pPr>
-      <w:r>
-        <w:rPr>
-          <w:noProof/>
-        </w:rPr>
-        <w:t>Nous n’avons rencontré aucune difficulté en particulier.</w:t>
-      </w:r>
-      <w:r>
-        <w:rPr>
-          <w:noProof/>
-        </w:rPr>
-        <w:br w:type="page"/>
-      </w:r>
-    </w:p>
-    <w:p>
-      <w:pPr>
-        <w:rPr>
-          <w:noProof/>
-        </w:rPr>
-      </w:pPr>
-    </w:p>
-    <w:p>
-      <w:pPr>
-        <w:pStyle w:val="Titre1"/>
-        <w:rPr>
-          <w:noProof/>
-        </w:rPr>
-      </w:pPr>
-      <w:bookmarkStart w:id="15" w:name="_Toc430965366"/>
-      <w:r>
-        <w:rPr>
-          <w:noProof/>
-        </w:rPr>
-        <w:t>TD/TP 2 –</w:t>
-      </w:r>
-      <w:r>
-        <w:rPr>
-          <w:noProof/>
-        </w:rPr>
-        <w:t xml:space="preserve"> Gestion des erreurs, tests &amp; bonnes pratiques</w:t>
-      </w:r>
-      <w:bookmarkEnd w:id="15"/>
-    </w:p>
-    <w:p>
-      <w:pPr>
-        <w:pStyle w:val="Titre2"/>
-      </w:pPr>
-    </w:p>
-    <w:p>
-      <w:pPr>
-        <w:pStyle w:val="Titre2"/>
-      </w:pPr>
-      <w:bookmarkStart w:id="16" w:name="_Toc430965367"/>
-      <w:r>
-        <w:t>Exercices</w:t>
-      </w:r>
-      <w:bookmarkEnd w:id="16"/>
     </w:p>
     <w:p/>
     <w:p>
@@ -8578,7 +9260,7 @@
           <w:i/>
         </w:rPr>
       </w:pPr>
-      <w:bookmarkStart w:id="17" w:name="_Toc430965368"/>
+      <w:bookmarkStart w:id="15" w:name="_Toc430965368"/>
       <w:r>
         <w:t xml:space="preserve">Exercice </w:t>
       </w:r>
@@ -8597,7 +9279,7 @@
         </w:rPr>
         <w:t>debugger</w:t>
       </w:r>
-      <w:bookmarkEnd w:id="17"/>
+      <w:bookmarkEnd w:id="15"/>
     </w:p>
     <w:p>
       <w:pPr>
@@ -8640,11 +9322,11 @@
       <w:pPr>
         <w:pStyle w:val="Titre3"/>
       </w:pPr>
-      <w:bookmarkStart w:id="18" w:name="_Toc430965369"/>
+      <w:bookmarkStart w:id="16" w:name="_Toc430965369"/>
       <w:r>
         <w:t>Exercice 2 : Internationalisation</w:t>
       </w:r>
-      <w:bookmarkEnd w:id="18"/>
+      <w:bookmarkEnd w:id="16"/>
     </w:p>
     <w:p>
       <w:pPr>
@@ -8669,6 +9351,7 @@
       <w:r>
         <w:t xml:space="preserve"> </w:t>
       </w:r>
+      <w:proofErr w:type="spellStart"/>
       <w:r>
         <w:rPr>
           <w:b/>
@@ -8676,13 +9359,14 @@
         </w:rPr>
         <w:t>edu.iut.app.ApplicationSession</w:t>
       </w:r>
+      <w:proofErr w:type="spellEnd"/>
     </w:p>
     <w:p/>
     <w:p>
       <w:pPr>
         <w:pStyle w:val="Titre3"/>
       </w:pPr>
-      <w:bookmarkStart w:id="19" w:name="_Toc430965370"/>
+      <w:bookmarkStart w:id="17" w:name="_Toc430965370"/>
       <w:r>
         <w:t xml:space="preserve">Exercice 3 : </w:t>
       </w:r>
@@ -8692,7 +9376,7 @@
       <w:r>
         <w:t xml:space="preserve"> (Exceptions)</w:t>
       </w:r>
-      <w:bookmarkEnd w:id="19"/>
+      <w:bookmarkEnd w:id="17"/>
     </w:p>
     <w:p>
       <w:pPr>
@@ -8714,6 +9398,7 @@
       <w:r>
         <w:t xml:space="preserve">exceptions : créer une classe </w:t>
       </w:r>
+      <w:proofErr w:type="spellStart"/>
       <w:r>
         <w:rPr>
           <w:b/>
@@ -8721,26 +9406,46 @@
         </w:rPr>
         <w:t>IUTException</w:t>
       </w:r>
+      <w:proofErr w:type="spellEnd"/>
       <w:r>
         <w:t xml:space="preserve"> de laquelle dériveront toutes vos futures classes d’exception. </w:t>
       </w:r>
+      <w:proofErr w:type="spellStart"/>
       <w:r>
         <w:rPr>
           <w:b/>
           <w:i/>
         </w:rPr>
-        <w:t xml:space="preserve">IUTException </w:t>
-      </w:r>
-      <w:r>
-        <w:t xml:space="preserve">devra pouvoir ‘logger’ les erreurs : en vous appuyant sur la classe de Session pour initialiser le </w:t>
-      </w:r>
+        <w:t>IUTException</w:t>
+      </w:r>
+      <w:proofErr w:type="spellEnd"/>
       <w:r>
         <w:rPr>
           <w:b/>
           <w:i/>
         </w:rPr>
+        <w:t xml:space="preserve"> </w:t>
+      </w:r>
+      <w:r>
+        <w:t>devra pouvoir ‘</w:t>
+      </w:r>
+      <w:proofErr w:type="spellStart"/>
+      <w:r>
         <w:t>logger</w:t>
       </w:r>
+      <w:proofErr w:type="spellEnd"/>
+      <w:r>
+        <w:t xml:space="preserve">’ les erreurs : en vous appuyant sur la classe de Session pour initialiser le </w:t>
+      </w:r>
+      <w:proofErr w:type="spellStart"/>
+      <w:r>
+        <w:rPr>
+          <w:b/>
+          <w:i/>
+        </w:rPr>
+        <w:t>logger</w:t>
+      </w:r>
+      <w:proofErr w:type="spellEnd"/>
       <w:r>
         <w:t>.</w:t>
       </w:r>
@@ -8760,59 +9465,99 @@
       <w:r>
         <w:t xml:space="preserve">Dans le TP1, nous avons créé les classes </w:t>
       </w:r>
+      <w:proofErr w:type="spellStart"/>
       <w:r>
         <w:rPr>
           <w:b/>
           <w:i/>
         </w:rPr>
-        <w:t>ApplicationErrorLog, ApplicationWarningsLog, ApplicationInfoLog</w:t>
-      </w:r>
-      <w:r>
-        <w:t xml:space="preserve"> permettant une gestion avancée des erreurs utilisant des </w:t>
-      </w:r>
+        <w:t>ApplicationErrorLog</w:t>
+      </w:r>
+      <w:proofErr w:type="spellEnd"/>
       <w:r>
         <w:rPr>
           <w:b/>
           <w:i/>
         </w:rPr>
-        <w:t>listener</w:t>
-      </w:r>
+        <w:t xml:space="preserve">, </w:t>
+      </w:r>
+      <w:proofErr w:type="spellStart"/>
       <w:r>
         <w:rPr>
           <w:b/>
           <w:i/>
         </w:rPr>
-        <w:t>s</w:t>
-      </w:r>
-      <w:r>
-        <w:t xml:space="preserve"> (permettant d’afficher des messages à l’écran). Il faudrait que ces messages soient aussi ‘</w:t>
-      </w:r>
+        <w:t>ApplicationWarningsLog</w:t>
+      </w:r>
+      <w:proofErr w:type="spellEnd"/>
       <w:r>
         <w:rPr>
           <w:b/>
           <w:i/>
         </w:rPr>
-        <w:t>loggés</w:t>
-      </w:r>
-      <w:r>
-        <w:t>’ :</w:t>
-      </w:r>
-      <w:r>
-        <w:t xml:space="preserve"> modifier ces classes afin d’utiliser </w:t>
-      </w:r>
-      <w:r>
-        <w:t>un</w:t>
-      </w:r>
-      <w:r>
-        <w:t xml:space="preserve"> </w:t>
-      </w:r>
+        <w:t xml:space="preserve">, </w:t>
+      </w:r>
+      <w:proofErr w:type="spellStart"/>
       <w:r>
         <w:rPr>
           <w:b/>
           <w:i/>
         </w:rPr>
+        <w:t>ApplicationInfoLog</w:t>
+      </w:r>
+      <w:proofErr w:type="spellEnd"/>
+      <w:r>
+        <w:t xml:space="preserve"> permettant une gestion avancée des erreurs utilisant des </w:t>
+      </w:r>
+      <w:proofErr w:type="spellStart"/>
+      <w:r>
+        <w:rPr>
+          <w:b/>
+          <w:i/>
+        </w:rPr>
+        <w:t>listener</w:t>
+      </w:r>
+      <w:r>
+        <w:rPr>
+          <w:b/>
+          <w:i/>
+        </w:rPr>
+        <w:t>s</w:t>
+      </w:r>
+      <w:proofErr w:type="spellEnd"/>
+      <w:r>
+        <w:t xml:space="preserve"> (permettant d’afficher des messages à l’écran). Il faudrait que ces messages soient aussi ‘</w:t>
+      </w:r>
+      <w:proofErr w:type="spellStart"/>
+      <w:r>
+        <w:rPr>
+          <w:b/>
+          <w:i/>
+        </w:rPr>
+        <w:t>loggés</w:t>
+      </w:r>
+      <w:proofErr w:type="spellEnd"/>
+      <w:r>
+        <w:t>’ :</w:t>
+      </w:r>
+      <w:r>
+        <w:t xml:space="preserve"> modifier ces classes afin d’utiliser </w:t>
+      </w:r>
+      <w:r>
+        <w:t>un</w:t>
+      </w:r>
+      <w:r>
+        <w:t xml:space="preserve"> </w:t>
+      </w:r>
+      <w:proofErr w:type="spellStart"/>
+      <w:r>
+        <w:rPr>
+          <w:b/>
+          <w:i/>
+        </w:rPr>
         <w:t>logger</w:t>
       </w:r>
+      <w:proofErr w:type="spellEnd"/>
       <w:r>
         <w:t xml:space="preserve"> initialiser dans la</w:t>
       </w:r>
@@ -8825,7 +9570,7 @@
       <w:pPr>
         <w:pStyle w:val="Titre3"/>
       </w:pPr>
-      <w:bookmarkStart w:id="20" w:name="_Toc430965371"/>
+      <w:bookmarkStart w:id="18" w:name="_Toc430965371"/>
       <w:r>
         <w:t>Exercice 4</w:t>
       </w:r>
@@ -8835,7 +9580,7 @@
       <w:r>
         <w:t>GUI – Changer la langue d’une application</w:t>
       </w:r>
-      <w:bookmarkEnd w:id="20"/>
+      <w:bookmarkEnd w:id="18"/>
     </w:p>
     <w:p>
       <w:r>
@@ -8863,106 +9608,193 @@
       <w:pPr>
         <w:pStyle w:val="Titre3"/>
       </w:pPr>
-      <w:bookmarkStart w:id="21" w:name="_Toc430965372"/>
+      <w:bookmarkStart w:id="19" w:name="_Toc430965372"/>
       <w:r>
         <w:t>Exercice 5</w:t>
       </w:r>
       <w:r>
         <w:t> : Créer sa bibliothèque &amp; construire un livrable</w:t>
+      </w:r>
+      <w:bookmarkEnd w:id="19"/>
+    </w:p>
+    <w:p>
+      <w:r>
+        <w:t>A l’aide d’</w:t>
+      </w:r>
+      <w:r>
+        <w:rPr>
+          <w:b/>
+          <w:i/>
+        </w:rPr>
+        <w:t>E</w:t>
+      </w:r>
+      <w:r>
+        <w:rPr>
+          <w:b/>
+          <w:i/>
+        </w:rPr>
+        <w:t>clipse</w:t>
+      </w:r>
+      <w:r>
+        <w:t>, créer une application (un ‘</w:t>
+      </w:r>
+      <w:r>
+        <w:rPr>
+          <w:b/>
+          <w:i/>
+        </w:rPr>
+        <w:t>.jar</w:t>
+      </w:r>
+      <w:r>
+        <w:t>’</w:t>
+      </w:r>
+      <w:r>
+        <w:t>) livrable (à vos chargés de TD par exemple)</w:t>
+      </w:r>
+    </w:p>
+    <w:p>
+      <w:pPr>
+        <w:rPr>
+          <w:b/>
+          <w:i/>
+        </w:rPr>
+      </w:pPr>
+      <w:r>
+        <w:rPr>
+          <w:b/>
+          <w:i/>
+        </w:rPr>
+        <w:t>Ce livrable devra désormais être disponible tout le temps (pour chaque TD/TP ou à chaque évolution majeur de vos codes</w:t>
+      </w:r>
+      <w:r>
+        <w:rPr>
+          <w:b/>
+          <w:i/>
+        </w:rPr>
+        <w:t>, il faudra le reconstruire</w:t>
+      </w:r>
+      <w:r>
+        <w:rPr>
+          <w:b/>
+          <w:i/>
+        </w:rPr>
+        <w:t>).</w:t>
+      </w:r>
+      <w:r>
+        <w:rPr>
+          <w:b/>
+          <w:i/>
+        </w:rPr>
+        <w:t xml:space="preserve"> Il faut</w:t>
+      </w:r>
+      <w:r>
+        <w:rPr>
+          <w:b/>
+          <w:i/>
+        </w:rPr>
+        <w:t xml:space="preserve"> donc le ‘</w:t>
+      </w:r>
+      <w:proofErr w:type="spellStart"/>
+      <w:r>
+        <w:rPr>
+          <w:b/>
+          <w:i/>
+        </w:rPr>
+        <w:t>versionner</w:t>
+      </w:r>
+      <w:proofErr w:type="spellEnd"/>
+      <w:r>
+        <w:rPr>
+          <w:b/>
+          <w:i/>
+        </w:rPr>
+        <w:t xml:space="preserve">’ dans le dossier </w:t>
+      </w:r>
+      <w:r>
+        <w:rPr>
+          <w:b/>
+          <w:i/>
+          <w:u w:val="single"/>
+        </w:rPr>
+        <w:t>train</w:t>
+      </w:r>
+      <w:r>
+        <w:rPr>
+          <w:b/>
+          <w:i/>
+        </w:rPr>
+        <w:t>. Les scripts ‘run.sh’ et ‘run.bat’ permettent d’exécuter votre application.</w:t>
+      </w:r>
+    </w:p>
+    <w:p/>
+    <w:p>
+      <w:pPr>
+        <w:pStyle w:val="Titre2"/>
+      </w:pPr>
+      <w:bookmarkStart w:id="20" w:name="_Toc430965373"/>
+      <w:r>
+        <w:t>Rapport</w:t>
+      </w:r>
+      <w:bookmarkEnd w:id="20"/>
+    </w:p>
+    <w:p/>
+    <w:p>
+      <w:pPr>
+        <w:pStyle w:val="Titre3"/>
+      </w:pPr>
+      <w:bookmarkStart w:id="21" w:name="_Toc430965374"/>
+      <w:r>
+        <w:t>Description des travaux</w:t>
       </w:r>
       <w:bookmarkEnd w:id="21"/>
     </w:p>
     <w:p>
       <w:r>
-        <w:t>A l’aide d’</w:t>
-      </w:r>
-      <w:r>
-        <w:rPr>
-          <w:b/>
-          <w:i/>
-        </w:rPr>
-        <w:t>E</w:t>
-      </w:r>
-      <w:r>
-        <w:rPr>
-          <w:b/>
-          <w:i/>
-        </w:rPr>
-        <w:t>clipse</w:t>
-      </w:r>
-      <w:r>
-        <w:t>, créer une application (un ‘</w:t>
-      </w:r>
-      <w:r>
-        <w:rPr>
-          <w:b/>
-          <w:i/>
-        </w:rPr>
-        <w:t>.jar</w:t>
-      </w:r>
-      <w:r>
-        <w:t>’</w:t>
-      </w:r>
-      <w:r>
-        <w:t>) livrable (à vos chargés de TD par exemple)</w:t>
+        <w:t xml:space="preserve">Nous avons fait tous les exercices </w:t>
       </w:r>
     </w:p>
     <w:p>
       <w:pPr>
-        <w:rPr>
-          <w:b/>
-          <w:i/>
-        </w:rPr>
-      </w:pPr>
-      <w:r>
-        <w:rPr>
-          <w:b/>
-          <w:i/>
-        </w:rPr>
-        <w:t>Ce livrable devra désormais être disponible tout le temps (pour chaque TD/TP ou à chaque évolution majeur de vos codes</w:t>
-      </w:r>
-      <w:r>
-        <w:rPr>
-          <w:b/>
-          <w:i/>
-        </w:rPr>
-        <w:t>, il faudra le reconstruire</w:t>
-      </w:r>
-      <w:r>
-        <w:rPr>
-          <w:b/>
-          <w:i/>
-        </w:rPr>
-        <w:t>).</w:t>
-      </w:r>
-      <w:r>
-        <w:rPr>
-          <w:b/>
-          <w:i/>
-        </w:rPr>
-        <w:t xml:space="preserve"> Il faut</w:t>
-      </w:r>
-      <w:r>
-        <w:rPr>
-          <w:b/>
-          <w:i/>
-        </w:rPr>
-        <w:t xml:space="preserve"> donc le ‘versionner’ dans le dossier </w:t>
-      </w:r>
-      <w:r>
-        <w:rPr>
-          <w:b/>
-          <w:i/>
-          <w:u w:val="single"/>
-        </w:rPr>
-        <w:t>train</w:t>
-      </w:r>
-      <w:r>
-        <w:rPr>
-          <w:b/>
-          <w:i/>
-        </w:rPr>
-        <w:t>. Les scripts ‘run.sh’ et ‘run.bat’ permettent d’exécuter votre application.</w:t>
+        <w:pStyle w:val="Titre3"/>
+      </w:pPr>
+      <w:bookmarkStart w:id="22" w:name="_Toc430965375"/>
+      <w:r>
+        <w:t>Difficultés rencontrées</w:t>
+      </w:r>
+      <w:bookmarkEnd w:id="22"/>
+    </w:p>
+    <w:p>
+      <w:r>
+        <w:t xml:space="preserve">Nous avons eu un problème lors du lancement du programme dans la classe </w:t>
+      </w:r>
+      <w:proofErr w:type="spellStart"/>
+      <w:r>
+        <w:t>WekPanel</w:t>
+      </w:r>
+      <w:proofErr w:type="spellEnd"/>
+      <w:r>
+        <w:t xml:space="preserve"> dans la fonction </w:t>
+      </w:r>
+      <w:proofErr w:type="spellStart"/>
+      <w:proofErr w:type="gramStart"/>
+      <w:r>
+        <w:t>WeekPanel</w:t>
+      </w:r>
+      <w:proofErr w:type="spellEnd"/>
+      <w:r>
+        <w:t>(</w:t>
+      </w:r>
+      <w:proofErr w:type="gramEnd"/>
+      <w:r>
+        <w:t xml:space="preserve">) qui, pour di &lt; 8 nous affichait une erreur </w:t>
+      </w:r>
+      <w:proofErr w:type="spellStart"/>
+      <w:r>
+        <w:t>IndexOutOfBounds</w:t>
+      </w:r>
+      <w:proofErr w:type="spellEnd"/>
+      <w:r>
+        <w:t>. Cependant en modifiant di &lt; 7 le problème est résolu.</w:t>
       </w:r>
     </w:p>
     <w:p/>
@@ -8970,160 +9802,120 @@
       <w:pPr>
         <w:pStyle w:val="Titre2"/>
       </w:pPr>
-      <w:bookmarkStart w:id="22" w:name="_Toc430965373"/>
-      <w:r>
-        <w:t>Rapport</w:t>
-      </w:r>
-      <w:bookmarkEnd w:id="22"/>
     </w:p>
     <w:p/>
     <w:p>
-      <w:pPr>
-        <w:pStyle w:val="Titre3"/>
-      </w:pPr>
-      <w:bookmarkStart w:id="23" w:name="_Toc430965374"/>
-      <w:r>
-        <w:t>Description des travaux</w:t>
+      <w:r>
+        <w:lastRenderedPageBreak/>
+        <w:br w:type="page"/>
+      </w:r>
+    </w:p>
+    <w:p>
+      <w:pPr>
+        <w:pStyle w:val="Titre1"/>
+        <w:rPr>
+          <w:i/>
+          <w:noProof/>
+        </w:rPr>
+      </w:pPr>
+      <w:bookmarkStart w:id="23" w:name="_Toc430965376"/>
+      <w:r>
+        <w:rPr>
+          <w:noProof/>
+        </w:rPr>
+        <w:lastRenderedPageBreak/>
+        <w:t>TD/TP 3 –</w:t>
+      </w:r>
+      <w:r>
+        <w:rPr>
+          <w:noProof/>
+        </w:rPr>
+        <w:t xml:space="preserve"> Généricité, Collections &amp; </w:t>
+      </w:r>
+      <w:r>
+        <w:rPr>
+          <w:i/>
+          <w:noProof/>
+        </w:rPr>
+        <w:t>Design patterns</w:t>
       </w:r>
       <w:bookmarkEnd w:id="23"/>
     </w:p>
+    <w:p/>
     <w:p>
-      <w:r>
-        <w:t xml:space="preserve">Nous avons fait tous les exercices </w:t>
-      </w:r>
-    </w:p>
-    <w:p>
-      <w:pPr>
-        <w:pStyle w:val="Titre3"/>
-      </w:pPr>
-      <w:bookmarkStart w:id="24" w:name="_Toc430965375"/>
-      <w:r>
-        <w:t>Difficultés rencontrées</w:t>
+      <w:pPr>
+        <w:pStyle w:val="Titre2"/>
+      </w:pPr>
+      <w:bookmarkStart w:id="24" w:name="_Toc430965377"/>
+      <w:r>
+        <w:t>Exercices</w:t>
       </w:r>
       <w:bookmarkEnd w:id="24"/>
     </w:p>
     <w:p>
-      <w:r>
-        <w:t>Nous avons eu un problème lors du lancement du programme dans la classe WekPanel dans la fonction WeekPanel() qui, pour di &lt; 8 nous affichait une erreur IndexOutOfBounds. Cependant en modifiant di &lt; 7 le problème est résolu.</w:t>
+      <w:pPr>
+        <w:pStyle w:val="Titre3"/>
+      </w:pPr>
+    </w:p>
+    <w:p>
+      <w:pPr>
+        <w:pStyle w:val="Titre3"/>
+      </w:pPr>
+      <w:bookmarkStart w:id="25" w:name="_Toc430965378"/>
+      <w:r>
+        <w:t>Exercice 0</w:t>
+      </w:r>
+      <w:bookmarkEnd w:id="25"/>
+    </w:p>
+    <w:p>
+      <w:r>
+        <w:t xml:space="preserve">Pourquoi, dans le TP1, a-t-on créé un </w:t>
+      </w:r>
+      <w:r>
+        <w:rPr>
+          <w:b/>
+          <w:i/>
+        </w:rPr>
+        <w:t>Singleton</w:t>
+      </w:r>
+      <w:r>
+        <w:t xml:space="preserve"> (classe </w:t>
+      </w:r>
+      <w:proofErr w:type="spellStart"/>
+      <w:r>
+        <w:rPr>
+          <w:b/>
+          <w:i/>
+        </w:rPr>
+        <w:t>ApplicationSession</w:t>
+      </w:r>
+      <w:proofErr w:type="spellEnd"/>
+      <w:r>
+        <w:t>)</w:t>
+      </w:r>
+      <w:r>
+        <w:t xml:space="preserve"> </w:t>
+      </w:r>
+      <w:r>
+        <w:t>?</w:t>
       </w:r>
     </w:p>
     <w:p/>
     <w:p>
       <w:pPr>
-        <w:pStyle w:val="Titre2"/>
-      </w:pPr>
-    </w:p>
-    <w:p/>
-    <w:p>
-      <w:r>
-        <w:lastRenderedPageBreak/>
-        <w:br w:type="page"/>
-      </w:r>
-    </w:p>
-    <w:p>
-      <w:pPr>
-        <w:pStyle w:val="Titre1"/>
-        <w:rPr>
-          <w:i/>
-          <w:noProof/>
-        </w:rPr>
-      </w:pPr>
-      <w:bookmarkStart w:id="25" w:name="_Toc430965376"/>
-      <w:r>
-        <w:rPr>
-          <w:noProof/>
-        </w:rPr>
-        <w:lastRenderedPageBreak/>
-        <w:t>TD/TP 3 –</w:t>
-      </w:r>
-      <w:r>
-        <w:rPr>
-          <w:noProof/>
-        </w:rPr>
-        <w:t xml:space="preserve"> Généricité, Collections &amp; </w:t>
-      </w:r>
-      <w:r>
-        <w:rPr>
-          <w:i/>
-          <w:noProof/>
-        </w:rPr>
-        <w:t>Design patterns</w:t>
-      </w:r>
-      <w:bookmarkEnd w:id="25"/>
-    </w:p>
-    <w:p/>
-    <w:p>
-      <w:pPr>
-        <w:pStyle w:val="Titre2"/>
-      </w:pPr>
-      <w:bookmarkStart w:id="26" w:name="_Toc430965377"/>
-      <w:r>
-        <w:t>Exercices</w:t>
+        <w:pStyle w:val="Titre3"/>
+      </w:pPr>
+      <w:bookmarkStart w:id="26" w:name="_Toc430965379"/>
+      <w:r>
+        <w:t xml:space="preserve">Exercice 1 : </w:t>
+      </w:r>
+      <w:r>
+        <w:t>Généricité</w:t>
+      </w:r>
+      <w:r>
+        <w:t xml:space="preserve"> – Création d’un lecteur d’arguments</w:t>
       </w:r>
       <w:bookmarkEnd w:id="26"/>
-    </w:p>
-    <w:p>
-      <w:pPr>
-        <w:pStyle w:val="Titre3"/>
-      </w:pPr>
-    </w:p>
-    <w:p>
-      <w:pPr>
-        <w:pStyle w:val="Titre3"/>
-      </w:pPr>
-      <w:bookmarkStart w:id="27" w:name="_Toc430965378"/>
-      <w:r>
-        <w:t>Exercice 0</w:t>
-      </w:r>
-      <w:bookmarkEnd w:id="27"/>
-    </w:p>
-    <w:p>
-      <w:r>
-        <w:t xml:space="preserve">Pourquoi, dans le TP1, a-t-on créé un </w:t>
-      </w:r>
-      <w:r>
-        <w:rPr>
-          <w:b/>
-          <w:i/>
-        </w:rPr>
-        <w:t>Singleton</w:t>
-      </w:r>
-      <w:r>
-        <w:t xml:space="preserve"> (classe </w:t>
-      </w:r>
-      <w:r>
-        <w:rPr>
-          <w:b/>
-          <w:i/>
-        </w:rPr>
-        <w:t>ApplicationSession</w:t>
-      </w:r>
-      <w:r>
-        <w:t>)</w:t>
-      </w:r>
-      <w:r>
-        <w:t xml:space="preserve"> </w:t>
-      </w:r>
-      <w:r>
-        <w:t>?</w:t>
-      </w:r>
-    </w:p>
-    <w:p/>
-    <w:p>
-      <w:pPr>
-        <w:pStyle w:val="Titre3"/>
-      </w:pPr>
-      <w:bookmarkStart w:id="28" w:name="_Toc430965379"/>
-      <w:r>
-        <w:t xml:space="preserve">Exercice 1 : </w:t>
-      </w:r>
-      <w:r>
-        <w:t>Généricité</w:t>
-      </w:r>
-      <w:r>
-        <w:t xml:space="preserve"> – Création d’un lecteur d’arguments</w:t>
-      </w:r>
-      <w:bookmarkEnd w:id="28"/>
       <w:r>
         <w:t xml:space="preserve"> </w:t>
       </w:r>
@@ -9181,6 +9973,7 @@
       <w:r>
         <w:t xml:space="preserve"> Ici vous devrez travailler sur la classe </w:t>
       </w:r>
+      <w:proofErr w:type="spellStart"/>
       <w:r>
         <w:rPr>
           <w:b/>
@@ -9188,6 +9981,7 @@
         </w:rPr>
         <w:t>CommandLineOption</w:t>
       </w:r>
+      <w:proofErr w:type="spellEnd"/>
       <w:r>
         <w:rPr>
           <w:b/>
@@ -9219,6 +10013,7 @@
         </w:rPr>
         <w:t xml:space="preserve"> </w:t>
       </w:r>
+      <w:proofErr w:type="spellStart"/>
       <w:r>
         <w:rPr>
           <w:b/>
@@ -9233,6 +10028,7 @@
         </w:rPr>
         <w:t>Parser</w:t>
       </w:r>
+      <w:proofErr w:type="spellEnd"/>
     </w:p>
     <w:p>
       <w:pPr>
@@ -9251,6 +10047,7 @@
       <w:r>
         <w:t xml:space="preserve"> programme principal pour utiliser votre </w:t>
       </w:r>
+      <w:proofErr w:type="spellStart"/>
       <w:r>
         <w:rPr>
           <w:b/>
@@ -9258,6 +10055,7 @@
         </w:rPr>
         <w:t>parser</w:t>
       </w:r>
+      <w:proofErr w:type="spellEnd"/>
       <w:r>
         <w:t xml:space="preserve"> d’options</w:t>
       </w:r>
@@ -9271,7 +10069,7 @@
           <w:i/>
         </w:rPr>
       </w:pPr>
-      <w:bookmarkStart w:id="29" w:name="_Toc430965380"/>
+      <w:bookmarkStart w:id="27" w:name="_Toc430965380"/>
       <w:r>
         <w:t xml:space="preserve">Exercice 2 : </w:t>
       </w:r>
@@ -9290,6 +10088,7 @@
       <w:r>
         <w:t>d’</w:t>
       </w:r>
+      <w:proofErr w:type="spellStart"/>
       <w:r>
         <w:rPr>
           <w:b/>
@@ -9304,7 +10103,8 @@
         </w:rPr>
         <w:t>vent</w:t>
       </w:r>
-      <w:bookmarkEnd w:id="29"/>
+      <w:bookmarkEnd w:id="27"/>
+      <w:proofErr w:type="spellEnd"/>
     </w:p>
     <w:p>
       <w:pPr>
@@ -9338,8 +10138,13 @@
           <w:numId w:val="25"/>
         </w:numPr>
       </w:pPr>
-      <w:r>
-        <w:t xml:space="preserve">Classroom, </w:t>
+      <w:proofErr w:type="spellStart"/>
+      <w:r>
+        <w:t>Classroom</w:t>
+      </w:r>
+      <w:proofErr w:type="spellEnd"/>
+      <w:r>
+        <w:t xml:space="preserve">, </w:t>
       </w:r>
     </w:p>
     <w:p>
@@ -9383,6 +10188,7 @@
       <w:r>
         <w:t xml:space="preserve">Créer la classe </w:t>
       </w:r>
+      <w:proofErr w:type="spellStart"/>
       <w:r>
         <w:rPr>
           <w:b/>
@@ -9397,6 +10203,7 @@
         </w:rPr>
         <w:t>Event</w:t>
       </w:r>
+      <w:proofErr w:type="spellEnd"/>
       <w:r>
         <w:t xml:space="preserve"> (cette classe doit répondre à la problématique soumise dans le projet … à vous d’en faire le </w:t>
       </w:r>
@@ -9433,6 +10240,7 @@
       <w:r>
         <w:t xml:space="preserve"> (le jury), un objet </w:t>
       </w:r>
+      <w:proofErr w:type="spellStart"/>
       <w:r>
         <w:rPr>
           <w:b/>
@@ -9440,6 +10248,7 @@
         </w:rPr>
         <w:t>Classroom</w:t>
       </w:r>
+      <w:proofErr w:type="spellEnd"/>
       <w:r>
         <w:t xml:space="preserve"> et naturellement toutes les informations ‘normales’ pour évènement.</w:t>
       </w:r>
@@ -9472,6 +10281,7 @@
       <w:r>
         <w:t>dérivant d’une collection d’</w:t>
       </w:r>
+      <w:proofErr w:type="spellStart"/>
       <w:r>
         <w:rPr>
           <w:b/>
@@ -9479,6 +10289,7 @@
         </w:rPr>
         <w:t>ExamEvent</w:t>
       </w:r>
+      <w:proofErr w:type="spellEnd"/>
       <w:r>
         <w:t xml:space="preserve"> </w:t>
       </w:r>
@@ -9488,14 +10299,14 @@
       <w:pPr>
         <w:pStyle w:val="Titre3"/>
       </w:pPr>
-      <w:bookmarkStart w:id="30" w:name="_Toc430965381"/>
+      <w:bookmarkStart w:id="28" w:name="_Toc430965381"/>
       <w:r>
         <w:t xml:space="preserve">Exercice 3 : </w:t>
       </w:r>
       <w:r>
         <w:t>Design pattern</w:t>
       </w:r>
-      <w:bookmarkEnd w:id="30"/>
+      <w:bookmarkEnd w:id="28"/>
     </w:p>
     <w:p>
       <w:pPr>
@@ -9516,6 +10327,7 @@
       <w:r>
         <w:t xml:space="preserve"> </w:t>
       </w:r>
+      <w:proofErr w:type="spellStart"/>
       <w:r>
         <w:rPr>
           <w:b/>
@@ -9537,6 +10349,7 @@
         </w:rPr>
         <w:t>vents</w:t>
       </w:r>
+      <w:proofErr w:type="spellEnd"/>
     </w:p>
     <w:p>
       <w:pPr>
@@ -9623,11 +10436,11 @@
       <w:pPr>
         <w:pStyle w:val="Titre3"/>
       </w:pPr>
-      <w:bookmarkStart w:id="31" w:name="_Toc430965382"/>
+      <w:bookmarkStart w:id="29" w:name="_Toc430965382"/>
       <w:r>
         <w:t>Exercice 4 : GUI – Menu</w:t>
       </w:r>
-      <w:bookmarkEnd w:id="31"/>
+      <w:bookmarkEnd w:id="29"/>
     </w:p>
     <w:p>
       <w:pPr>
@@ -9638,7 +10451,12 @@
         </w:numPr>
       </w:pPr>
       <w:r>
-        <w:t>Ajouter un menu à votre a</w:t>
+        <w:t>Ajouter un me</w:t>
+      </w:r>
+      <w:bookmarkStart w:id="30" w:name="_GoBack"/>
+      <w:bookmarkEnd w:id="30"/>
+      <w:r>
+        <w:t>nu à votre a</w:t>
       </w:r>
       <w:r>
         <w:t xml:space="preserve">pplication </w:t>
@@ -10131,18 +10949,26 @@
       <w:pPr>
         <w:pStyle w:val="Titre2"/>
       </w:pPr>
-      <w:bookmarkStart w:id="32" w:name="_Toc430965383"/>
+      <w:bookmarkStart w:id="31" w:name="_Toc430965383"/>
       <w:r>
         <w:t>Aide</w:t>
       </w:r>
-      <w:bookmarkEnd w:id="32"/>
+      <w:bookmarkEnd w:id="31"/>
     </w:p>
     <w:p>
+      <w:proofErr w:type="spellStart"/>
       <w:r>
         <w:rPr>
           <w:b/>
         </w:rPr>
-        <w:t>Filter Pattern</w:t>
+        <w:t>Filter</w:t>
+      </w:r>
+      <w:proofErr w:type="spellEnd"/>
+      <w:r>
+        <w:rPr>
+          <w:b/>
+        </w:rPr>
+        <w:t xml:space="preserve"> Pattern</w:t>
       </w:r>
       <w:r>
         <w:t xml:space="preserve"> : </w:t>
@@ -10152,7 +10978,19 @@
           <w:rPr>
             <w:rStyle w:val="Lienhypertexte"/>
           </w:rPr>
-          <w:t>http://www.tutorialspoint.com/design_pattern/filter_pattern.htm</w:t>
+          <w:t>http://www.tutorialspo</w:t>
+        </w:r>
+        <w:r>
+          <w:rPr>
+            <w:rStyle w:val="Lienhypertexte"/>
+          </w:rPr>
+          <w:t>i</w:t>
+        </w:r>
+        <w:r>
+          <w:rPr>
+            <w:rStyle w:val="Lienhypertexte"/>
+          </w:rPr>
+          <w:t>nt.com/design_pattern/filter_pattern.htm</w:t>
         </w:r>
       </w:hyperlink>
     </w:p>
@@ -10181,6 +11019,7 @@
           <w:lang w:val="en-US"/>
         </w:rPr>
       </w:pPr>
+      <w:proofErr w:type="gramStart"/>
       <w:r>
         <w:rPr>
           <w:b/>
@@ -10188,6 +11027,7 @@
         </w:rPr>
         <w:t>Spinner :</w:t>
       </w:r>
+      <w:proofErr w:type="gramEnd"/>
       <w:r>
         <w:rPr>
           <w:lang w:val="en-US"/>
@@ -10216,18 +11056,18 @@
       <w:pPr>
         <w:pStyle w:val="Titre2"/>
       </w:pPr>
-      <w:bookmarkStart w:id="33" w:name="_Toc430965384"/>
+      <w:bookmarkStart w:id="32" w:name="_Toc430965384"/>
       <w:r>
         <w:t>Rapport</w:t>
       </w:r>
-      <w:bookmarkEnd w:id="33"/>
+      <w:bookmarkEnd w:id="32"/>
     </w:p>
     <w:p/>
     <w:p>
       <w:pPr>
         <w:pStyle w:val="Titre3"/>
       </w:pPr>
-      <w:bookmarkStart w:id="34" w:name="_Toc430965385"/>
+      <w:bookmarkStart w:id="33" w:name="_Toc430965385"/>
       <w:r>
         <w:t>Description des travaux</w:t>
       </w:r>
@@ -10239,45 +11079,48 @@
       </w:r>
       <w:r>
         <w:t>réponses aux questions)</w:t>
+      </w:r>
+      <w:bookmarkEnd w:id="33"/>
+    </w:p>
+    <w:p>
+      <w:pPr>
+        <w:pStyle w:val="Titre3"/>
+      </w:pPr>
+      <w:r>
+        <w:t>Question 0 : On a créé un singleton afin d’avoir une unique instance de la classe. De ce fait, lorsque l’on appelle une méthode sur cette classe qui doit changer ou renvoyer un attribut de la classe, toutes les autres classes du projet auront les mêmes valeurs pour ce singleton, ce qui évite de devoir créer plusieurs instances et vérifier que les valeurs soient identiques entre les classes.</w:t>
+      </w:r>
+    </w:p>
+    <w:p>
+      <w:pPr>
+        <w:pStyle w:val="Titre3"/>
+      </w:pPr>
+      <w:bookmarkStart w:id="34" w:name="_Toc430965386"/>
+      <w:r>
+        <w:t>Difficultés rencontrées</w:t>
       </w:r>
       <w:bookmarkEnd w:id="34"/>
     </w:p>
     <w:p>
       <w:pPr>
-        <w:pStyle w:val="Titre3"/>
-      </w:pPr>
+        <w:rPr>
+          <w:noProof/>
+        </w:rPr>
+      </w:pPr>
+      <w:r>
+        <w:rPr>
+          <w:noProof/>
+        </w:rPr>
+        <w:br w:type="page"/>
+      </w:r>
     </w:p>
     <w:p>
       <w:pPr>
-        <w:pStyle w:val="Titre3"/>
-      </w:pPr>
-      <w:bookmarkStart w:id="35" w:name="_Toc430965386"/>
-      <w:r>
-        <w:t>Difficultés rencontrées</w:t>
-      </w:r>
-      <w:bookmarkEnd w:id="35"/>
-    </w:p>
-    <w:p>
-      <w:pPr>
+        <w:pStyle w:val="Titre1"/>
         <w:rPr>
           <w:noProof/>
         </w:rPr>
       </w:pPr>
-      <w:r>
-        <w:rPr>
-          <w:noProof/>
-        </w:rPr>
-        <w:br w:type="page"/>
-      </w:r>
-    </w:p>
-    <w:p>
-      <w:pPr>
-        <w:pStyle w:val="Titre1"/>
-        <w:rPr>
-          <w:noProof/>
-        </w:rPr>
-      </w:pPr>
-      <w:bookmarkStart w:id="36" w:name="_Toc430965387"/>
+      <w:bookmarkStart w:id="35" w:name="_Toc430965387"/>
       <w:r>
         <w:rPr>
           <w:noProof/>
@@ -10291,18 +11134,18 @@
         </w:rPr>
         <w:t xml:space="preserve"> Les entrées / sorties</w:t>
       </w:r>
-      <w:bookmarkEnd w:id="36"/>
+      <w:bookmarkEnd w:id="35"/>
     </w:p>
     <w:p/>
     <w:p>
       <w:pPr>
         <w:pStyle w:val="Titre2"/>
       </w:pPr>
-      <w:bookmarkStart w:id="37" w:name="_Toc430965388"/>
+      <w:bookmarkStart w:id="36" w:name="_Toc430965388"/>
       <w:r>
         <w:t>Exercices</w:t>
       </w:r>
-      <w:bookmarkEnd w:id="37"/>
+      <w:bookmarkEnd w:id="36"/>
     </w:p>
     <w:p>
       <w:pPr>
@@ -10313,7 +11156,7 @@
       <w:pPr>
         <w:pStyle w:val="Titre3"/>
       </w:pPr>
-      <w:bookmarkStart w:id="38" w:name="_Toc430965389"/>
+      <w:bookmarkStart w:id="37" w:name="_Toc430965389"/>
       <w:r>
         <w:t xml:space="preserve">Exercice </w:t>
       </w:r>
@@ -10326,7 +11169,7 @@
       <w:r>
         <w:t>Lire &amp; écrire un fichier XML</w:t>
       </w:r>
-      <w:bookmarkEnd w:id="38"/>
+      <w:bookmarkEnd w:id="37"/>
     </w:p>
     <w:p>
       <w:pPr>
@@ -10351,6 +11194,7 @@
       <w:r>
         <w:t xml:space="preserve">Utiliser </w:t>
       </w:r>
+      <w:proofErr w:type="spellStart"/>
       <w:r>
         <w:rPr>
           <w:b/>
@@ -10358,6 +11202,7 @@
         </w:rPr>
         <w:t>CommanLineParser</w:t>
       </w:r>
+      <w:proofErr w:type="spellEnd"/>
       <w:r>
         <w:t xml:space="preserve"> (TP3) avec l’option </w:t>
       </w:r>
@@ -10366,7 +11211,23 @@
           <w:b/>
           <w:i/>
         </w:rPr>
-        <w:t>–project=&lt;FILE&gt;</w:t>
+        <w:t>–</w:t>
+      </w:r>
+      <w:proofErr w:type="spellStart"/>
+      <w:r>
+        <w:rPr>
+          <w:b/>
+          <w:i/>
+        </w:rPr>
+        <w:t>project</w:t>
+      </w:r>
+      <w:proofErr w:type="spellEnd"/>
+      <w:r>
+        <w:rPr>
+          <w:b/>
+          <w:i/>
+        </w:rPr>
+        <w:t>=&lt;FILE&gt;</w:t>
       </w:r>
       <w:r>
         <w:t xml:space="preserve"> pour pouvoir charger un contenu d’application préalablement sauvegarder</w:t>
@@ -10384,11 +11245,11 @@
       <w:pPr>
         <w:pStyle w:val="Titre3"/>
       </w:pPr>
-      <w:bookmarkStart w:id="39" w:name="_Toc430965390"/>
+      <w:bookmarkStart w:id="38" w:name="_Toc430965390"/>
       <w:r>
         <w:t>Exercice 2: Créer et lire un fichier de configuration pour une application</w:t>
       </w:r>
-      <w:bookmarkEnd w:id="39"/>
+      <w:bookmarkEnd w:id="38"/>
     </w:p>
     <w:p>
       <w:pPr>
@@ -10410,6 +11271,7 @@
       <w:r>
         <w:t xml:space="preserve"> (il faudra donc ajouter dans la session la possibilité de </w:t>
       </w:r>
+      <w:proofErr w:type="spellStart"/>
       <w:r>
         <w:rPr>
           <w:b/>
@@ -10417,6 +11279,7 @@
         </w:rPr>
         <w:t>loggé</w:t>
       </w:r>
+      <w:proofErr w:type="spellEnd"/>
       <w:r>
         <w:t xml:space="preserve"> dans un fichier et les accesseurs fournissant le ch</w:t>
       </w:r>
@@ -10438,6 +11301,7 @@
       <w:r>
         <w:t xml:space="preserve">Utiliser </w:t>
       </w:r>
+      <w:proofErr w:type="spellStart"/>
       <w:r>
         <w:rPr>
           <w:b/>
@@ -10445,6 +11309,7 @@
         </w:rPr>
         <w:t>CommanLineParser</w:t>
       </w:r>
+      <w:proofErr w:type="spellEnd"/>
       <w:r>
         <w:t xml:space="preserve"> (TP3) avec l’option </w:t>
       </w:r>
@@ -10467,14 +11332,14 @@
       <w:pPr>
         <w:pStyle w:val="Titre3"/>
       </w:pPr>
-      <w:bookmarkStart w:id="40" w:name="_Toc430965391"/>
+      <w:bookmarkStart w:id="39" w:name="_Toc430965391"/>
       <w:r>
         <w:t xml:space="preserve">Exercice 3 : </w:t>
       </w:r>
       <w:r>
         <w:t>Sauvegarder et charger l’état d’une application</w:t>
       </w:r>
-      <w:bookmarkEnd w:id="40"/>
+      <w:bookmarkEnd w:id="39"/>
     </w:p>
     <w:p>
       <w:r>
@@ -10492,11 +11357,11 @@
       <w:pPr>
         <w:pStyle w:val="Titre3"/>
       </w:pPr>
-      <w:bookmarkStart w:id="41" w:name="_Toc430965392"/>
+      <w:bookmarkStart w:id="40" w:name="_Toc430965392"/>
       <w:r>
         <w:t>Exercice 4 : GUI</w:t>
       </w:r>
-      <w:bookmarkEnd w:id="41"/>
+      <w:bookmarkEnd w:id="40"/>
     </w:p>
     <w:p>
       <w:pPr>
@@ -10509,6 +11374,7 @@
       <w:r>
         <w:t xml:space="preserve">Lire et visualiser une aide HTML (vous pouvez activer le </w:t>
       </w:r>
+      <w:proofErr w:type="spellStart"/>
       <w:r>
         <w:rPr>
           <w:b/>
@@ -10516,6 +11382,7 @@
         </w:rPr>
         <w:t>menuitem</w:t>
       </w:r>
+      <w:proofErr w:type="spellEnd"/>
       <w:r>
         <w:t xml:space="preserve"> ‘help’</w:t>
       </w:r>
@@ -10537,6 +11404,7 @@
       <w:r>
         <w:t xml:space="preserve">Activer les </w:t>
       </w:r>
+      <w:proofErr w:type="spellStart"/>
       <w:r>
         <w:rPr>
           <w:b/>
@@ -10551,8 +11419,25 @@
         </w:rPr>
         <w:t>s</w:t>
       </w:r>
-      <w:r>
-        <w:t xml:space="preserve"> ‘save’ et ‘load’</w:t>
+      <w:proofErr w:type="spellEnd"/>
+      <w:r>
+        <w:t xml:space="preserve"> ‘</w:t>
+      </w:r>
+      <w:proofErr w:type="spellStart"/>
+      <w:r>
+        <w:t>save</w:t>
+      </w:r>
+      <w:proofErr w:type="spellEnd"/>
+      <w:r>
+        <w:t>’ et ‘</w:t>
+      </w:r>
+      <w:proofErr w:type="spellStart"/>
+      <w:r>
+        <w:t>load</w:t>
+      </w:r>
+      <w:proofErr w:type="spellEnd"/>
+      <w:r>
+        <w:t>’</w:t>
       </w:r>
     </w:p>
     <w:p>
@@ -10572,11 +11457,11 @@
       <w:pPr>
         <w:pStyle w:val="Titre3"/>
       </w:pPr>
-      <w:bookmarkStart w:id="42" w:name="_Toc430965393"/>
+      <w:bookmarkStart w:id="41" w:name="_Toc430965393"/>
       <w:r>
         <w:t>Exercice 5 - facultatif: Base de données</w:t>
       </w:r>
-      <w:bookmarkEnd w:id="42"/>
+      <w:bookmarkEnd w:id="41"/>
       <w:r>
         <w:t xml:space="preserve"> </w:t>
       </w:r>
@@ -10591,11 +11476,11 @@
       <w:pPr>
         <w:pStyle w:val="Titre2"/>
       </w:pPr>
-      <w:bookmarkStart w:id="43" w:name="_Toc430965394"/>
+      <w:bookmarkStart w:id="42" w:name="_Toc430965394"/>
       <w:r>
         <w:t>Aide</w:t>
       </w:r>
-      <w:bookmarkEnd w:id="43"/>
+      <w:bookmarkEnd w:id="42"/>
     </w:p>
     <w:p>
       <w:pPr>
@@ -10655,22 +11540,22 @@
       <w:pPr>
         <w:pStyle w:val="Titre2"/>
       </w:pPr>
-      <w:bookmarkStart w:id="44" w:name="_Toc430965395"/>
+      <w:bookmarkStart w:id="43" w:name="_Toc430965395"/>
       <w:r>
         <w:t>Rapport</w:t>
       </w:r>
-      <w:bookmarkEnd w:id="44"/>
+      <w:bookmarkEnd w:id="43"/>
     </w:p>
     <w:p/>
     <w:p>
       <w:pPr>
         <w:pStyle w:val="Titre3"/>
       </w:pPr>
-      <w:bookmarkStart w:id="45" w:name="_Toc430965396"/>
+      <w:bookmarkStart w:id="44" w:name="_Toc430965396"/>
       <w:r>
         <w:t>Description des travaux</w:t>
       </w:r>
-      <w:bookmarkEnd w:id="45"/>
+      <w:bookmarkEnd w:id="44"/>
     </w:p>
     <w:p>
       <w:pPr>
@@ -10681,11 +11566,11 @@
       <w:pPr>
         <w:pStyle w:val="Titre3"/>
       </w:pPr>
-      <w:bookmarkStart w:id="46" w:name="_Toc430965397"/>
+      <w:bookmarkStart w:id="45" w:name="_Toc430965397"/>
       <w:r>
         <w:t>Difficultés rencontrées</w:t>
       </w:r>
-      <w:bookmarkEnd w:id="46"/>
+      <w:bookmarkEnd w:id="45"/>
     </w:p>
     <w:p>
       <w:pPr>
@@ -10711,7 +11596,7 @@
           <w:noProof/>
         </w:rPr>
       </w:pPr>
-      <w:bookmarkStart w:id="47" w:name="_Toc430965398"/>
+      <w:bookmarkStart w:id="46" w:name="_Toc430965398"/>
       <w:r>
         <w:rPr>
           <w:noProof/>
@@ -10737,180 +11622,183 @@
           <w:noProof/>
         </w:rPr>
         <w:t xml:space="preserve"> &amp; Calcul distribué</w:t>
+      </w:r>
+      <w:bookmarkEnd w:id="46"/>
+    </w:p>
+    <w:p>
+      <w:pPr>
+        <w:pStyle w:val="Titre2"/>
+      </w:pPr>
+    </w:p>
+    <w:p>
+      <w:pPr>
+        <w:pStyle w:val="Titre2"/>
+        <w:rPr>
+          <w:noProof/>
+        </w:rPr>
+      </w:pPr>
+      <w:bookmarkStart w:id="47" w:name="_Toc430965399"/>
+      <w:r>
+        <w:rPr>
+          <w:noProof/>
+        </w:rPr>
+        <w:t>Exercices</w:t>
       </w:r>
       <w:bookmarkEnd w:id="47"/>
     </w:p>
     <w:p>
       <w:pPr>
-        <w:pStyle w:val="Titre2"/>
+        <w:pStyle w:val="Titre3"/>
+        <w:rPr>
+          <w:noProof/>
+        </w:rPr>
       </w:pPr>
     </w:p>
     <w:p>
       <w:pPr>
-        <w:pStyle w:val="Titre2"/>
+        <w:pStyle w:val="Titre3"/>
         <w:rPr>
           <w:noProof/>
         </w:rPr>
       </w:pPr>
-      <w:bookmarkStart w:id="48" w:name="_Toc430965399"/>
+      <w:bookmarkStart w:id="48" w:name="_Toc430965400"/>
       <w:r>
         <w:rPr>
           <w:noProof/>
         </w:rPr>
-        <w:t>Exercices</w:t>
+        <w:t xml:space="preserve">Exercice 1 : </w:t>
+      </w:r>
+      <w:r>
+        <w:rPr>
+          <w:noProof/>
+        </w:rPr>
+        <w:t>Sauvegarde en tâche de fond</w:t>
       </w:r>
       <w:bookmarkEnd w:id="48"/>
     </w:p>
     <w:p>
+      <w:r>
+        <w:t>En utilisant un Thread et le système de sauvegarde du TD/TP 4 (exercice 1), sauvegarder le projet toute les minute</w:t>
+      </w:r>
+      <w:r>
+        <w:t>s.</w:t>
+      </w:r>
+    </w:p>
+    <w:p/>
+    <w:p>
       <w:pPr>
         <w:pStyle w:val="Titre3"/>
         <w:rPr>
+          <w:b/>
+          <w:i/>
           <w:noProof/>
         </w:rPr>
       </w:pPr>
-    </w:p>
-    <w:p>
-      <w:pPr>
-        <w:pStyle w:val="Titre3"/>
+      <w:bookmarkStart w:id="49" w:name="_Toc430965401"/>
+      <w:r>
         <w:rPr>
           <w:noProof/>
         </w:rPr>
-      </w:pPr>
-      <w:bookmarkStart w:id="49" w:name="_Toc430965400"/>
-      <w:r>
-        <w:rPr>
+        <w:t xml:space="preserve">Exercice 2 : </w:t>
+      </w:r>
+      <w:r>
+        <w:rPr>
+          <w:b/>
+          <w:i/>
           <w:noProof/>
         </w:rPr>
-        <w:t xml:space="preserve">Exercice 1 : </w:t>
-      </w:r>
-      <w:r>
-        <w:rPr>
-          <w:noProof/>
-        </w:rPr>
-        <w:t>Sauvegarde en tâche de fond</w:t>
+        <w:t>ShutdownHook</w:t>
       </w:r>
       <w:bookmarkEnd w:id="49"/>
     </w:p>
     <w:p>
       <w:r>
-        <w:t>En utilisant un Thread et le système de sauvegarde du TD/TP 4 (exercice 1), sauvegarder le projet toute les minute</w:t>
-      </w:r>
-      <w:r>
-        <w:t>s.</w:t>
-      </w:r>
-    </w:p>
-    <w:p/>
-    <w:p>
-      <w:pPr>
-        <w:pStyle w:val="Titre3"/>
+        <w:t xml:space="preserve">En utilisant le code implémenté dans le TD/TP 4 (exercice 3) écrire une </w:t>
+      </w:r>
+      <w:proofErr w:type="spellStart"/>
+      <w:r>
         <w:rPr>
           <w:b/>
           <w:i/>
-          <w:noProof/>
-        </w:rPr>
-      </w:pPr>
-      <w:bookmarkStart w:id="50" w:name="_Toc430965401"/>
-      <w:r>
-        <w:rPr>
-          <w:noProof/>
-        </w:rPr>
+        </w:rPr>
+        <w:t>ShutdownHook</w:t>
+      </w:r>
+      <w:proofErr w:type="spellEnd"/>
+      <w:r>
+        <w:t xml:space="preserve"> pour faire un système de reprise sur erreur en cas de crash</w:t>
+      </w:r>
+      <w:r>
+        <w:t>.</w:t>
+      </w:r>
+    </w:p>
+    <w:p>
+      <w:pPr>
+        <w:pStyle w:val="Titre3"/>
+      </w:pPr>
+    </w:p>
+    <w:p>
+      <w:pPr>
+        <w:pStyle w:val="Titre3"/>
+      </w:pPr>
+      <w:bookmarkStart w:id="50" w:name="_Toc430965402"/>
+      <w:r>
         <w:t xml:space="preserve">Exercice 2 : </w:t>
       </w:r>
       <w:r>
-        <w:rPr>
-          <w:b/>
-          <w:i/>
-          <w:noProof/>
-        </w:rPr>
-        <w:t>ShutdownHook</w:t>
+        <w:t>Lancer des calculs distribués</w:t>
       </w:r>
       <w:bookmarkEnd w:id="50"/>
     </w:p>
     <w:p>
       <w:r>
-        <w:t xml:space="preserve">En utilisant le code implémenté dans le TD/TP 4 (exercice 3) écrire une </w:t>
-      </w:r>
-      <w:r>
-        <w:rPr>
-          <w:b/>
-          <w:i/>
-        </w:rPr>
-        <w:t>ShutdownHook</w:t>
-      </w:r>
-      <w:r>
-        <w:t xml:space="preserve"> pour faire un système de reprise sur erreur en cas de crash</w:t>
+        <w:t xml:space="preserve">Dans le TP2 nous avons créé un Filtre, il s’agit ‘de l’externaliser’ afin que les </w:t>
+      </w:r>
+      <w:r>
+        <w:t xml:space="preserve">recherches selon un critère (qui peut être complexe) soient </w:t>
+      </w:r>
+      <w:r>
+        <w:t>effectuées</w:t>
+      </w:r>
+      <w:r>
+        <w:t xml:space="preserve"> sur une autre machine</w:t>
       </w:r>
       <w:r>
         <w:t>.</w:t>
       </w:r>
     </w:p>
     <w:p>
-      <w:pPr>
-        <w:pStyle w:val="Titre3"/>
-      </w:pPr>
+      <w:r>
+        <w:t xml:space="preserve">Cette fonctionnalité ne doit en rien casser l’existant : l’utilisateur devra pouvoir utiliser des calculs externalisés ou bien ses propres ressources. </w:t>
+      </w:r>
     </w:p>
     <w:p>
+      <w:r>
+        <w:t>Ajouter dans le fichier de configuration l’adresse du server RMI, avec un booléen permettant d’activer (ou de désactiver) la fonctionnalité.</w:t>
+      </w:r>
+    </w:p>
+    <w:p>
       <w:pPr>
         <w:pStyle w:val="Titre3"/>
       </w:pPr>
-      <w:bookmarkStart w:id="51" w:name="_Toc430965402"/>
-      <w:r>
-        <w:t xml:space="preserve">Exercice 2 : </w:t>
-      </w:r>
-      <w:r>
-        <w:t>Lancer des calculs distribués</w:t>
+    </w:p>
+    <w:p>
+      <w:pPr>
+        <w:pStyle w:val="Titre3"/>
+      </w:pPr>
+      <w:bookmarkStart w:id="51" w:name="_Toc430965403"/>
+      <w:r>
+        <w:t xml:space="preserve">Exercice 3 : </w:t>
+      </w:r>
+      <w:r>
+        <w:t>GUI – configuration</w:t>
       </w:r>
       <w:bookmarkEnd w:id="51"/>
     </w:p>
     <w:p>
       <w:r>
-        <w:t xml:space="preserve">Dans le TP2 nous avons créé un Filtre, il s’agit ‘de l’externaliser’ afin que les </w:t>
-      </w:r>
-      <w:r>
-        <w:t xml:space="preserve">recherches selon un critère (qui peut être complexe) soient </w:t>
-      </w:r>
-      <w:r>
-        <w:t>effectuées</w:t>
-      </w:r>
-      <w:r>
-        <w:t xml:space="preserve"> sur une autre machine</w:t>
-      </w:r>
-      <w:r>
-        <w:t>.</w:t>
-      </w:r>
-    </w:p>
-    <w:p>
-      <w:r>
-        <w:t xml:space="preserve">Cette fonctionnalité ne doit en rien casser l’existant : l’utilisateur devra pouvoir utiliser des calculs externalisés ou bien ses propres ressources. </w:t>
-      </w:r>
-    </w:p>
-    <w:p>
-      <w:r>
-        <w:t>Ajouter dans le fichier de configuration l’adresse du server RMI, avec un booléen permettant d’activer (ou de désactiver) la fonctionnalité.</w:t>
-      </w:r>
-    </w:p>
-    <w:p>
-      <w:pPr>
-        <w:pStyle w:val="Titre3"/>
-      </w:pPr>
-    </w:p>
-    <w:p>
-      <w:pPr>
-        <w:pStyle w:val="Titre3"/>
-      </w:pPr>
-      <w:bookmarkStart w:id="52" w:name="_Toc430965403"/>
-      <w:r>
-        <w:t xml:space="preserve">Exercice 3 : </w:t>
-      </w:r>
-      <w:r>
-        <w:t>GUI – configuration</w:t>
-      </w:r>
-      <w:bookmarkEnd w:id="52"/>
-    </w:p>
-    <w:p>
-      <w:r>
         <w:t>Créer une ‘</w:t>
       </w:r>
+      <w:proofErr w:type="spellStart"/>
       <w:r>
         <w:rPr>
           <w:b/>
@@ -10918,6 +11806,7 @@
         </w:rPr>
         <w:t>DialogBox</w:t>
       </w:r>
+      <w:proofErr w:type="spellEnd"/>
       <w:r>
         <w:t xml:space="preserve">’ </w:t>
       </w:r>
@@ -10936,6 +11825,7 @@
       <w:r>
         <w:t xml:space="preserve"> l’</w:t>
       </w:r>
+      <w:proofErr w:type="spellStart"/>
       <w:r>
         <w:rPr>
           <w:b/>
@@ -10943,12 +11833,14 @@
         </w:rPr>
         <w:t>autosave</w:t>
       </w:r>
+      <w:proofErr w:type="spellEnd"/>
       <w:r>
         <w:t xml:space="preserve"> </w:t>
       </w:r>
       <w:r>
         <w:t>(est-ce que l’</w:t>
       </w:r>
+      <w:proofErr w:type="spellStart"/>
       <w:r>
         <w:rPr>
           <w:b/>
@@ -10956,6 +11848,7 @@
         </w:rPr>
         <w:t>autosave</w:t>
       </w:r>
+      <w:proofErr w:type="spellEnd"/>
       <w:r>
         <w:t xml:space="preserve"> est activé ? à quelle fréquence ?).</w:t>
       </w:r>
@@ -10974,6 +11867,7 @@
       <w:r>
         <w:t>Cette ‘</w:t>
       </w:r>
+      <w:proofErr w:type="spellStart"/>
       <w:r>
         <w:rPr>
           <w:b/>
@@ -10981,15 +11875,25 @@
         </w:rPr>
         <w:t>DialogBox</w:t>
       </w:r>
+      <w:proofErr w:type="spellEnd"/>
       <w:r>
         <w:t>’ devra être accessible depuis le menu (</w:t>
       </w:r>
+      <w:proofErr w:type="spellStart"/>
       <w:r>
         <w:rPr>
           <w:b/>
           <w:i/>
         </w:rPr>
-        <w:t>edit-&gt;settings</w:t>
+        <w:t>edit</w:t>
+      </w:r>
+      <w:proofErr w:type="spellEnd"/>
+      <w:r>
+        <w:rPr>
+          <w:b/>
+          <w:i/>
+        </w:rPr>
+        <w:t>-&gt;settings</w:t>
       </w:r>
       <w:r>
         <w:t>)</w:t>
@@ -11065,22 +11969,22 @@
       <w:pPr>
         <w:pStyle w:val="Titre2"/>
       </w:pPr>
-      <w:bookmarkStart w:id="53" w:name="_Toc430965404"/>
+      <w:bookmarkStart w:id="52" w:name="_Toc430965404"/>
       <w:r>
         <w:t>Rapport</w:t>
       </w:r>
-      <w:bookmarkEnd w:id="53"/>
+      <w:bookmarkEnd w:id="52"/>
     </w:p>
     <w:p/>
     <w:p>
       <w:pPr>
         <w:pStyle w:val="Titre3"/>
       </w:pPr>
-      <w:bookmarkStart w:id="54" w:name="_Toc430965405"/>
+      <w:bookmarkStart w:id="53" w:name="_Toc430965405"/>
       <w:r>
         <w:t>Description des travaux</w:t>
       </w:r>
-      <w:bookmarkEnd w:id="54"/>
+      <w:bookmarkEnd w:id="53"/>
     </w:p>
     <w:p>
       <w:pPr>
@@ -11091,11 +11995,11 @@
       <w:pPr>
         <w:pStyle w:val="Titre3"/>
       </w:pPr>
-      <w:bookmarkStart w:id="55" w:name="_Toc430965406"/>
+      <w:bookmarkStart w:id="54" w:name="_Toc430965406"/>
       <w:r>
         <w:t>Difficultés rencontrées</w:t>
       </w:r>
-      <w:bookmarkEnd w:id="55"/>
+      <w:bookmarkEnd w:id="54"/>
     </w:p>
     <w:p>
       <w:pPr>
@@ -11129,7 +12033,7 @@
           <w:noProof/>
         </w:rPr>
       </w:pPr>
-      <w:bookmarkStart w:id="56" w:name="_Toc430965407"/>
+      <w:bookmarkStart w:id="55" w:name="_Toc430965407"/>
       <w:r>
         <w:rPr>
           <w:noProof/>
@@ -11142,18 +12046,18 @@
         </w:rPr>
         <w:t xml:space="preserve"> Les applications en réseau</w:t>
       </w:r>
-      <w:bookmarkEnd w:id="56"/>
+      <w:bookmarkEnd w:id="55"/>
     </w:p>
     <w:p/>
     <w:p>
       <w:pPr>
         <w:pStyle w:val="Titre2"/>
       </w:pPr>
-      <w:bookmarkStart w:id="57" w:name="_Toc430965408"/>
+      <w:bookmarkStart w:id="56" w:name="_Toc430965408"/>
       <w:r>
         <w:t>Exercices</w:t>
       </w:r>
-      <w:bookmarkEnd w:id="57"/>
+      <w:bookmarkEnd w:id="56"/>
     </w:p>
     <w:p>
       <w:pPr>
@@ -11167,7 +12071,7 @@
           <w:i/>
         </w:rPr>
       </w:pPr>
-      <w:bookmarkStart w:id="58" w:name="_Toc430965409"/>
+      <w:bookmarkStart w:id="57" w:name="_Toc430965409"/>
       <w:r>
         <w:t xml:space="preserve">Exercice 1 : </w:t>
       </w:r>
@@ -11180,7 +12084,7 @@
         </w:rPr>
         <w:t>Chat</w:t>
       </w:r>
-      <w:bookmarkEnd w:id="58"/>
+      <w:bookmarkEnd w:id="57"/>
     </w:p>
     <w:p>
       <w:pPr>
@@ -11203,6 +12107,7 @@
       <w:r>
         <w:t xml:space="preserve"> et ‘</w:t>
       </w:r>
+      <w:proofErr w:type="spellStart"/>
       <w:r>
         <w:rPr>
           <w:b/>
@@ -11210,6 +12115,7 @@
         </w:rPr>
         <w:t>private</w:t>
       </w:r>
+      <w:proofErr w:type="spellEnd"/>
       <w:r>
         <w:t>’</w:t>
       </w:r>
@@ -11238,7 +12144,7 @@
           <w:i/>
         </w:rPr>
       </w:pPr>
-      <w:bookmarkStart w:id="59" w:name="_Toc430965410"/>
+      <w:bookmarkStart w:id="58" w:name="_Toc430965410"/>
       <w:r>
         <w:t xml:space="preserve">Exercice </w:t>
       </w:r>
@@ -11251,6 +12157,7 @@
       <w:r>
         <w:t xml:space="preserve">Créer une </w:t>
       </w:r>
+      <w:proofErr w:type="spellStart"/>
       <w:r>
         <w:rPr>
           <w:i/>
@@ -11261,7 +12168,14 @@
         <w:rPr>
           <w:i/>
         </w:rPr>
-        <w:t xml:space="preserve">houtbox </w:t>
+        <w:t>houtbox</w:t>
+      </w:r>
+      <w:proofErr w:type="spellEnd"/>
+      <w:r>
+        <w:rPr>
+          <w:i/>
+        </w:rPr>
+        <w:t xml:space="preserve"> </w:t>
       </w:r>
       <w:r>
         <w:t xml:space="preserve">avec une </w:t>
@@ -11278,7 +12192,7 @@
         </w:rPr>
         <w:t xml:space="preserve"> (ou une page JSP)</w:t>
       </w:r>
-      <w:bookmarkEnd w:id="59"/>
+      <w:bookmarkEnd w:id="58"/>
     </w:p>
     <w:p>
       <w:pPr>
@@ -11291,12 +12205,21 @@
       <w:r>
         <w:t xml:space="preserve">Cette </w:t>
       </w:r>
+      <w:proofErr w:type="spellStart"/>
       <w:r>
         <w:rPr>
           <w:b/>
           <w:i/>
         </w:rPr>
-        <w:t xml:space="preserve">shoutbox </w:t>
+        <w:t>shoutbox</w:t>
+      </w:r>
+      <w:proofErr w:type="spellEnd"/>
+      <w:r>
+        <w:rPr>
+          <w:b/>
+          <w:i/>
+        </w:rPr>
+        <w:t xml:space="preserve"> </w:t>
       </w:r>
       <w:r>
         <w:t xml:space="preserve"> devra se connecter au server pour afficher les </w:t>
@@ -11340,6 +12263,8 @@
           <w:lang w:val="en-US"/>
         </w:rPr>
       </w:pPr>
+      <w:proofErr w:type="spellStart"/>
+      <w:proofErr w:type="gramStart"/>
       <w:r>
         <w:rPr>
           <w:b/>
@@ -11348,11 +12273,19 @@
         </w:rPr>
         <w:t>Shoutbox</w:t>
       </w:r>
+      <w:proofErr w:type="spellEnd"/>
       <w:r>
         <w:rPr>
           <w:lang w:val="en-US"/>
         </w:rPr>
-        <w:t xml:space="preserve"> : </w:t>
+        <w:t> :</w:t>
+      </w:r>
+      <w:proofErr w:type="gramEnd"/>
+      <w:r>
+        <w:rPr>
+          <w:lang w:val="en-US"/>
+        </w:rPr>
+        <w:t xml:space="preserve"> </w:t>
       </w:r>
       <w:hyperlink r:id="rId32" w:history="1">
         <w:r>
@@ -11375,22 +12308,22 @@
       <w:pPr>
         <w:pStyle w:val="Titre2"/>
       </w:pPr>
-      <w:bookmarkStart w:id="60" w:name="_Toc430965411"/>
+      <w:bookmarkStart w:id="59" w:name="_Toc430965411"/>
       <w:r>
         <w:t>Rapport</w:t>
       </w:r>
-      <w:bookmarkEnd w:id="60"/>
+      <w:bookmarkEnd w:id="59"/>
     </w:p>
     <w:p/>
     <w:p>
       <w:pPr>
         <w:pStyle w:val="Titre3"/>
       </w:pPr>
-      <w:bookmarkStart w:id="61" w:name="_Toc430965412"/>
+      <w:bookmarkStart w:id="60" w:name="_Toc430965412"/>
       <w:r>
         <w:t>Description des travaux</w:t>
       </w:r>
-      <w:bookmarkEnd w:id="61"/>
+      <w:bookmarkEnd w:id="60"/>
     </w:p>
     <w:p>
       <w:pPr>
@@ -11401,11 +12334,11 @@
       <w:pPr>
         <w:pStyle w:val="Titre3"/>
       </w:pPr>
-      <w:bookmarkStart w:id="62" w:name="_Toc430965413"/>
+      <w:bookmarkStart w:id="61" w:name="_Toc430965413"/>
       <w:r>
         <w:t>Difficultés rencontrées</w:t>
       </w:r>
-      <w:bookmarkEnd w:id="62"/>
+      <w:bookmarkEnd w:id="61"/>
     </w:p>
     <w:p>
       <w:pPr>
@@ -11475,7 +12408,6 @@
         <w:docPartUnique/>
       </w:docPartObj>
     </w:sdtPr>
-    <w:sdtEndPr/>
     <w:sdtContent>
       <w:p>
         <w:pPr>
@@ -11631,7 +12563,7 @@
                                     <w:noProof/>
                                     <w:color w:val="FFFFFF" w:themeColor="background1"/>
                                   </w:rPr>
-                                  <w:t>13</w:t>
+                                  <w:t>11</w:t>
                                 </w:r>
                                 <w:r>
                                   <w:rPr>
@@ -11686,7 +12618,7 @@
                               <w:noProof/>
                               <w:color w:val="FFFFFF" w:themeColor="background1"/>
                             </w:rPr>
-                            <w:t>13</w:t>
+                            <w:t>11</w:t>
                           </w:r>
                           <w:r>
                             <w:rPr>
@@ -16341,6 +17273,18 @@
       <w:b/>
       <w:bCs/>
       <w:smallCaps/>
+    </w:rPr>
+  </w:style>
+  <w:style w:type="character" w:styleId="Lienhypertextesuivivisit">
+    <w:name w:val="FollowedHyperlink"/>
+    <w:basedOn w:val="Policepardfaut"/>
+    <w:uiPriority w:val="99"/>
+    <w:semiHidden/>
+    <w:unhideWhenUsed/>
+    <w:rsid w:val="001F47C9"/>
+    <w:rPr>
+      <w:color w:val="F4B69B" w:themeColor="followedHyperlink"/>
+      <w:u w:val="single"/>
     </w:rPr>
   </w:style>
 </w:styles>
@@ -19013,111 +19957,111 @@
     </dgm:pt>
   </dgm:ptLst>
   <dgm:cxnLst>
+    <dgm:cxn modelId="{FDADD319-08A1-4A27-A642-4440CFA0B38E}" type="presOf" srcId="{6EAA9C23-3A78-4C27-AAC9-504C071FA2D8}" destId="{FFF314B7-9492-4462-8B1C-7BC33784FA0A}" srcOrd="0" destOrd="0" presId="urn:microsoft.com/office/officeart/2005/8/layout/hierarchy2"/>
+    <dgm:cxn modelId="{E4EFF964-91C0-4E69-A4A8-7B756927659A}" type="presOf" srcId="{559D18E3-752D-4EE1-9939-C38FEFFAE5A4}" destId="{9EFBE792-9572-41CC-B394-D06BBCFDDEA7}" srcOrd="0" destOrd="0" presId="urn:microsoft.com/office/officeart/2005/8/layout/hierarchy2"/>
+    <dgm:cxn modelId="{3883D406-B0D2-425D-A38B-4CE531C58AE5}" type="presOf" srcId="{913E8ED9-5793-4239-BAD8-A00A3159E04D}" destId="{A21B35AB-A6E7-40B0-A48C-F2137E09EDE9}" srcOrd="0" destOrd="0" presId="urn:microsoft.com/office/officeart/2005/8/layout/hierarchy2"/>
     <dgm:cxn modelId="{49E69296-6243-4B23-BB27-A3D4BEF5529C}" srcId="{4D72C498-B5D7-4A5E-9949-13D4BDD70C79}" destId="{CFFF95AD-6A3E-4156-870B-74376FA448BF}" srcOrd="1" destOrd="0" parTransId="{139FBCB0-87C1-4D19-9898-BB48C99D5614}" sibTransId="{2D803B32-337B-4EAC-B215-13958E412DA9}"/>
-    <dgm:cxn modelId="{BE3E14AC-1FAB-4CFD-A728-1C91BF925B35}" type="presOf" srcId="{0B7CF66D-0A27-42E3-AC6D-2DB726B0F1E6}" destId="{F84282DA-A190-4AE4-80A2-887CA41C8DE9}" srcOrd="0" destOrd="0" presId="urn:microsoft.com/office/officeart/2005/8/layout/hierarchy2"/>
-    <dgm:cxn modelId="{E6FBA5B8-7757-4A60-95DF-756583AADB6D}" type="presOf" srcId="{559B25C1-457C-4CA8-A035-1849D9779D21}" destId="{858F7110-3310-4783-BBA8-7EC1E711C660}" srcOrd="0" destOrd="0" presId="urn:microsoft.com/office/officeart/2005/8/layout/hierarchy2"/>
+    <dgm:cxn modelId="{AE5E9FC8-53BD-4568-993F-74E01377E051}" type="presOf" srcId="{DD6977A0-3802-4240-88A2-691E7C2C48A6}" destId="{6F424515-AE64-4689-98CF-DEE19DC54531}" srcOrd="1" destOrd="0" presId="urn:microsoft.com/office/officeart/2005/8/layout/hierarchy2"/>
+    <dgm:cxn modelId="{C6897F61-CDC1-4E1E-A062-48322640DB0D}" type="presOf" srcId="{90721A67-6AD1-4A80-A90E-9D77E7AD4E6D}" destId="{2D8842D7-E959-42FA-BA94-C6E6A8D46F08}" srcOrd="0" destOrd="0" presId="urn:microsoft.com/office/officeart/2005/8/layout/hierarchy2"/>
+    <dgm:cxn modelId="{A4E21A95-56D7-45D4-A811-99732072B78F}" type="presOf" srcId="{B13E7694-BD7E-4ACD-8A25-288621413B33}" destId="{D36435EE-5DD9-4CB1-80E2-64E88C5269A2}" srcOrd="0" destOrd="0" presId="urn:microsoft.com/office/officeart/2005/8/layout/hierarchy2"/>
+    <dgm:cxn modelId="{ECF509D8-09DE-43B1-9B73-DFE629F9F57F}" type="presOf" srcId="{4D72C498-B5D7-4A5E-9949-13D4BDD70C79}" destId="{3F3231AA-D37A-47E2-AA64-F3C7B7B2954D}" srcOrd="0" destOrd="0" presId="urn:microsoft.com/office/officeart/2005/8/layout/hierarchy2"/>
     <dgm:cxn modelId="{502FB9F7-55F9-4593-B1F2-FBE723CFF641}" srcId="{90721A67-6AD1-4A80-A90E-9D77E7AD4E6D}" destId="{AD7B3DA5-2EE7-42E6-A405-E9204AD083F8}" srcOrd="0" destOrd="0" parTransId="{0B7CF66D-0A27-42E3-AC6D-2DB726B0F1E6}" sibTransId="{4BBF8FF6-E72D-4A5B-A1FE-6EAB41BA4F5C}"/>
     <dgm:cxn modelId="{7176B68D-8377-4602-BE4C-B7D75F5D41A5}" srcId="{4D72C498-B5D7-4A5E-9949-13D4BDD70C79}" destId="{24E98E51-90AC-468F-867A-C952D6FD5668}" srcOrd="2" destOrd="0" parTransId="{559D18E3-752D-4EE1-9939-C38FEFFAE5A4}" sibTransId="{5A87DC0A-A2A4-49BC-8D66-8E04CC32771A}"/>
-    <dgm:cxn modelId="{51192258-6749-41D6-9E6F-8FE4E3CB324A}" type="presOf" srcId="{495223E1-057C-40FA-B321-DB15D7B7BF1E}" destId="{98EDA116-065D-473B-983B-F7A1A4E0692D}" srcOrd="0" destOrd="0" presId="urn:microsoft.com/office/officeart/2005/8/layout/hierarchy2"/>
-    <dgm:cxn modelId="{90704A01-3457-467C-9399-48B990329BE7}" type="presOf" srcId="{B13E7694-BD7E-4ACD-8A25-288621413B33}" destId="{2FF43323-1B88-4D6E-A12C-28C1BD2304F7}" srcOrd="1" destOrd="0" presId="urn:microsoft.com/office/officeart/2005/8/layout/hierarchy2"/>
-    <dgm:cxn modelId="{982C9BDC-6BF8-4682-A112-A182AF0E76EF}" type="presOf" srcId="{C72AA88C-4AEE-412B-ABBF-33D17A0AD941}" destId="{8E5DD861-D493-4A0A-B81E-EB2108ED9BB3}" srcOrd="0" destOrd="0" presId="urn:microsoft.com/office/officeart/2005/8/layout/hierarchy2"/>
-    <dgm:cxn modelId="{83B92BFE-3DB5-4A62-AD43-153910EB5F63}" type="presOf" srcId="{1489036D-A9DA-40B5-957F-936B4A348264}" destId="{D2E89353-C1DC-4D8C-81F7-770019C69DEF}" srcOrd="1" destOrd="0" presId="urn:microsoft.com/office/officeart/2005/8/layout/hierarchy2"/>
+    <dgm:cxn modelId="{F962CC76-362A-4E76-A30C-BFEF8D6AF08F}" type="presOf" srcId="{139FBCB0-87C1-4D19-9898-BB48C99D5614}" destId="{2D4C1DD3-7A1B-4669-AB42-72A65ACFF1A8}" srcOrd="1" destOrd="0" presId="urn:microsoft.com/office/officeart/2005/8/layout/hierarchy2"/>
     <dgm:cxn modelId="{6E9F04CF-538C-49AC-B727-EE48AD00E24E}" srcId="{90721A67-6AD1-4A80-A90E-9D77E7AD4E6D}" destId="{6EAA9C23-3A78-4C27-AAC9-504C071FA2D8}" srcOrd="1" destOrd="0" parTransId="{99F72719-26C5-43AC-9154-CEFFF5CEB37E}" sibTransId="{9DE824F4-9157-4786-AD52-3E163FA3C3B4}"/>
-    <dgm:cxn modelId="{24422FFA-4A75-4C9F-8F1B-9B321929ADA0}" type="presOf" srcId="{6EAA9C23-3A78-4C27-AAC9-504C071FA2D8}" destId="{FFF314B7-9492-4462-8B1C-7BC33784FA0A}" srcOrd="0" destOrd="0" presId="urn:microsoft.com/office/officeart/2005/8/layout/hierarchy2"/>
-    <dgm:cxn modelId="{1C6939C6-981C-4ED4-80D5-62361356CB80}" type="presOf" srcId="{DD6977A0-3802-4240-88A2-691E7C2C48A6}" destId="{968AF4BE-4974-4BD5-85C7-35A0B47C6F8A}" srcOrd="0" destOrd="0" presId="urn:microsoft.com/office/officeart/2005/8/layout/hierarchy2"/>
-    <dgm:cxn modelId="{03328343-599A-4761-AEA5-BD402D59D709}" type="presOf" srcId="{C72AA88C-4AEE-412B-ABBF-33D17A0AD941}" destId="{C0DFBE07-132A-42A3-A5E2-F594000B2340}" srcOrd="1" destOrd="0" presId="urn:microsoft.com/office/officeart/2005/8/layout/hierarchy2"/>
-    <dgm:cxn modelId="{C22D265F-FAA3-432E-8542-E42D02F1A644}" type="presOf" srcId="{559D18E3-752D-4EE1-9939-C38FEFFAE5A4}" destId="{9EFBE792-9572-41CC-B394-D06BBCFDDEA7}" srcOrd="0" destOrd="0" presId="urn:microsoft.com/office/officeart/2005/8/layout/hierarchy2"/>
-    <dgm:cxn modelId="{4A166925-50AF-4A15-AAAB-2A4CE697DF61}" type="presOf" srcId="{597EB83F-9AF9-4A72-80A3-732912F27C6D}" destId="{D955C53B-B716-4B38-9366-F9DF3D076BCB}" srcOrd="0" destOrd="0" presId="urn:microsoft.com/office/officeart/2005/8/layout/hierarchy2"/>
-    <dgm:cxn modelId="{5463663E-26AE-4075-A1C7-1DD83A5AEAF6}" type="presOf" srcId="{597EB83F-9AF9-4A72-80A3-732912F27C6D}" destId="{1FDB852C-60D2-4512-8688-DBBE489C7C32}" srcOrd="1" destOrd="0" presId="urn:microsoft.com/office/officeart/2005/8/layout/hierarchy2"/>
-    <dgm:cxn modelId="{901CFF4E-4D06-4CF8-AAE9-2EC8D250DA6B}" type="presOf" srcId="{AD7B3DA5-2EE7-42E6-A405-E9204AD083F8}" destId="{B96A10A5-DFF5-46F1-944C-3675766C550F}" srcOrd="0" destOrd="0" presId="urn:microsoft.com/office/officeart/2005/8/layout/hierarchy2"/>
-    <dgm:cxn modelId="{336F4A5F-5B19-40A9-9940-C01F36253CCD}" type="presOf" srcId="{99F72719-26C5-43AC-9154-CEFFF5CEB37E}" destId="{ECBF6DD1-22FB-4942-9A69-C2E334F2B933}" srcOrd="1" destOrd="0" presId="urn:microsoft.com/office/officeart/2005/8/layout/hierarchy2"/>
-    <dgm:cxn modelId="{D40B4BCE-EB12-416B-AE4E-07B9EBD28E9A}" type="presOf" srcId="{24E98E51-90AC-468F-867A-C952D6FD5668}" destId="{37C38F7E-4D19-426C-A64E-1CBDFC363BB7}" srcOrd="0" destOrd="0" presId="urn:microsoft.com/office/officeart/2005/8/layout/hierarchy2"/>
-    <dgm:cxn modelId="{32C7BD89-3159-41BD-A2D7-D9F2A8359F09}" type="presOf" srcId="{90721A67-6AD1-4A80-A90E-9D77E7AD4E6D}" destId="{2D8842D7-E959-42FA-BA94-C6E6A8D46F08}" srcOrd="0" destOrd="0" presId="urn:microsoft.com/office/officeart/2005/8/layout/hierarchy2"/>
-    <dgm:cxn modelId="{BC448016-1DC3-4F83-9DFD-49649525A21B}" type="presOf" srcId="{139FBCB0-87C1-4D19-9898-BB48C99D5614}" destId="{2D4C1DD3-7A1B-4669-AB42-72A65ACFF1A8}" srcOrd="1" destOrd="0" presId="urn:microsoft.com/office/officeart/2005/8/layout/hierarchy2"/>
+    <dgm:cxn modelId="{F032C6B0-5DD6-406C-B422-8FEB20C67E38}" type="presOf" srcId="{DD6977A0-3802-4240-88A2-691E7C2C48A6}" destId="{968AF4BE-4974-4BD5-85C7-35A0B47C6F8A}" srcOrd="0" destOrd="0" presId="urn:microsoft.com/office/officeart/2005/8/layout/hierarchy2"/>
+    <dgm:cxn modelId="{F5DEB8FD-AF53-40E8-81D4-F5B8797D3A33}" type="presOf" srcId="{16244E34-B2A7-4CB0-B85E-995BCA75C3E6}" destId="{D91136A0-BBA5-4033-85D4-E551E48A4097}" srcOrd="0" destOrd="0" presId="urn:microsoft.com/office/officeart/2005/8/layout/hierarchy2"/>
+    <dgm:cxn modelId="{07F43FEA-740A-4EAD-B57B-D61738FDBE00}" type="presOf" srcId="{99F72719-26C5-43AC-9154-CEFFF5CEB37E}" destId="{ECBF6DD1-22FB-4942-9A69-C2E334F2B933}" srcOrd="1" destOrd="0" presId="urn:microsoft.com/office/officeart/2005/8/layout/hierarchy2"/>
+    <dgm:cxn modelId="{DE97F233-731A-4EBF-A910-C52CF2F2E2DE}" type="presOf" srcId="{597EB83F-9AF9-4A72-80A3-732912F27C6D}" destId="{D955C53B-B716-4B38-9366-F9DF3D076BCB}" srcOrd="0" destOrd="0" presId="urn:microsoft.com/office/officeart/2005/8/layout/hierarchy2"/>
+    <dgm:cxn modelId="{CD37CE34-F82B-475E-B9A6-86976C1BF6EA}" type="presOf" srcId="{24E98E51-90AC-468F-867A-C952D6FD5668}" destId="{37C38F7E-4D19-426C-A64E-1CBDFC363BB7}" srcOrd="0" destOrd="0" presId="urn:microsoft.com/office/officeart/2005/8/layout/hierarchy2"/>
+    <dgm:cxn modelId="{F4427618-42D7-494F-A78F-02A3ECED4C00}" type="presOf" srcId="{3FE4910D-602C-4A72-BB9E-A3BE3A3A0E78}" destId="{F14A685D-1E0D-4B4F-8491-096DFB19D677}" srcOrd="1" destOrd="0" presId="urn:microsoft.com/office/officeart/2005/8/layout/hierarchy2"/>
+    <dgm:cxn modelId="{FA6CD068-E6AE-4396-8735-61E5098CE40F}" type="presOf" srcId="{99F72719-26C5-43AC-9154-CEFFF5CEB37E}" destId="{A8464F86-5444-4B1D-8904-D5D84FB93A63}" srcOrd="0" destOrd="0" presId="urn:microsoft.com/office/officeart/2005/8/layout/hierarchy2"/>
+    <dgm:cxn modelId="{C193B3FB-0DD4-4949-A1C6-B606BA249537}" type="presOf" srcId="{F1D4A2FF-1ED4-48C6-8293-904F41872AF1}" destId="{881DB251-9FB1-4300-9BCC-5ED061EBD6BA}" srcOrd="1" destOrd="0" presId="urn:microsoft.com/office/officeart/2005/8/layout/hierarchy2"/>
     <dgm:cxn modelId="{9F4D2FFF-97B0-4BDE-B2FE-9300A204E5EE}" srcId="{65626F29-AB7F-4A3E-92D9-6AFC55134C2D}" destId="{90721A67-6AD1-4A80-A90E-9D77E7AD4E6D}" srcOrd="0" destOrd="0" parTransId="{FD12DCE2-E0B7-4C60-87FD-DBDC9530217F}" sibTransId="{898BA68B-F5FB-436F-B345-A5FAFB505382}"/>
-    <dgm:cxn modelId="{2F56953F-1D79-4B9C-9BA0-7E863B3E9058}" type="presOf" srcId="{CFFF95AD-6A3E-4156-870B-74376FA448BF}" destId="{DE27DD97-4305-47FC-AFB0-35E1E791B27F}" srcOrd="0" destOrd="0" presId="urn:microsoft.com/office/officeart/2005/8/layout/hierarchy2"/>
-    <dgm:cxn modelId="{16EFC3B6-610E-41A6-9F89-2D68EED093DD}" type="presOf" srcId="{9E6B55FE-E53C-49DC-B515-C2397BEC2CAB}" destId="{288590B9-AA3F-44E1-86EF-EEFFCBA51BD5}" srcOrd="0" destOrd="0" presId="urn:microsoft.com/office/officeart/2005/8/layout/hierarchy2"/>
-    <dgm:cxn modelId="{50FFD0CC-82AF-46E0-ABFF-1A4F3A1198AC}" type="presOf" srcId="{913E8ED9-5793-4239-BAD8-A00A3159E04D}" destId="{A21B35AB-A6E7-40B0-A48C-F2137E09EDE9}" srcOrd="0" destOrd="0" presId="urn:microsoft.com/office/officeart/2005/8/layout/hierarchy2"/>
+    <dgm:cxn modelId="{6C5917B3-3868-4885-9E6F-9EB0E0DD6114}" type="presOf" srcId="{0B7CF66D-0A27-42E3-AC6D-2DB726B0F1E6}" destId="{C296F982-F6F0-4728-ADF2-DC91F37071EA}" srcOrd="1" destOrd="0" presId="urn:microsoft.com/office/officeart/2005/8/layout/hierarchy2"/>
+    <dgm:cxn modelId="{6EF4EE86-5590-4C1F-82B2-2EA044ABABC1}" type="presOf" srcId="{B13E7694-BD7E-4ACD-8A25-288621413B33}" destId="{2FF43323-1B88-4D6E-A12C-28C1BD2304F7}" srcOrd="1" destOrd="0" presId="urn:microsoft.com/office/officeart/2005/8/layout/hierarchy2"/>
     <dgm:cxn modelId="{64F301FB-A593-41C9-BDB6-F0EFA7C82324}" srcId="{6EAA9C23-3A78-4C27-AAC9-504C071FA2D8}" destId="{16244E34-B2A7-4CB0-B85E-995BCA75C3E6}" srcOrd="1" destOrd="0" parTransId="{B13E7694-BD7E-4ACD-8A25-288621413B33}" sibTransId="{A0EBF300-51DB-4610-8BD4-DE84A2AC4F9A}"/>
-    <dgm:cxn modelId="{85B9F878-6CF7-4D3F-AB49-A364EB44AC2E}" type="presOf" srcId="{139FBCB0-87C1-4D19-9898-BB48C99D5614}" destId="{AEBC5B76-A737-49A2-B533-66F2022C87AD}" srcOrd="0" destOrd="0" presId="urn:microsoft.com/office/officeart/2005/8/layout/hierarchy2"/>
-    <dgm:cxn modelId="{948A23FD-530E-4FFA-87DB-F38B23ED59C9}" type="presOf" srcId="{65626F29-AB7F-4A3E-92D9-6AFC55134C2D}" destId="{76D26D6D-EDAF-4C52-8B4D-841B0D968087}" srcOrd="0" destOrd="0" presId="urn:microsoft.com/office/officeart/2005/8/layout/hierarchy2"/>
+    <dgm:cxn modelId="{504B680D-D171-4E5E-BABB-7831B00B3F46}" type="presOf" srcId="{0B7CF66D-0A27-42E3-AC6D-2DB726B0F1E6}" destId="{F84282DA-A190-4AE4-80A2-887CA41C8DE9}" srcOrd="0" destOrd="0" presId="urn:microsoft.com/office/officeart/2005/8/layout/hierarchy2"/>
+    <dgm:cxn modelId="{1287C6AE-2D11-459D-A177-55D3883F88C1}" type="presOf" srcId="{559B25C1-457C-4CA8-A035-1849D9779D21}" destId="{858F7110-3310-4783-BBA8-7EC1E711C660}" srcOrd="0" destOrd="0" presId="urn:microsoft.com/office/officeart/2005/8/layout/hierarchy2"/>
+    <dgm:cxn modelId="{5F07A01E-75EB-430F-BC5D-3BB70122BD58}" type="presOf" srcId="{FDC9356B-5836-435E-BB19-C94DC8F3D3EF}" destId="{D63F150D-0E96-4C27-A427-95C317656D1D}" srcOrd="0" destOrd="0" presId="urn:microsoft.com/office/officeart/2005/8/layout/hierarchy2"/>
     <dgm:cxn modelId="{D05732E0-8016-4300-94E0-4C5846D8338F}" srcId="{6EAA9C23-3A78-4C27-AAC9-504C071FA2D8}" destId="{495223E1-057C-40FA-B321-DB15D7B7BF1E}" srcOrd="3" destOrd="0" parTransId="{597EB83F-9AF9-4A72-80A3-732912F27C6D}" sibTransId="{3E875B8A-F119-494A-907D-67F8BC091872}"/>
-    <dgm:cxn modelId="{F7CE6C33-53D8-492F-9D40-6114ABB3FAFA}" type="presOf" srcId="{16244E34-B2A7-4CB0-B85E-995BCA75C3E6}" destId="{D91136A0-BBA5-4033-85D4-E551E48A4097}" srcOrd="0" destOrd="0" presId="urn:microsoft.com/office/officeart/2005/8/layout/hierarchy2"/>
-    <dgm:cxn modelId="{FFE4DDCC-43FA-4BAE-8919-9A2036E6935B}" type="presOf" srcId="{F1D4A2FF-1ED4-48C6-8293-904F41872AF1}" destId="{215E04C8-8ADC-4870-8072-6C6871A934E8}" srcOrd="0" destOrd="0" presId="urn:microsoft.com/office/officeart/2005/8/layout/hierarchy2"/>
-    <dgm:cxn modelId="{C563BEC1-A087-4CAD-B179-37032681F6C4}" type="presOf" srcId="{B13E7694-BD7E-4ACD-8A25-288621413B33}" destId="{D36435EE-5DD9-4CB1-80E2-64E88C5269A2}" srcOrd="0" destOrd="0" presId="urn:microsoft.com/office/officeart/2005/8/layout/hierarchy2"/>
+    <dgm:cxn modelId="{4FA0BB66-973A-44C2-8EC6-BA79466D3CFC}" type="presOf" srcId="{65626F29-AB7F-4A3E-92D9-6AFC55134C2D}" destId="{76D26D6D-EDAF-4C52-8B4D-841B0D968087}" srcOrd="0" destOrd="0" presId="urn:microsoft.com/office/officeart/2005/8/layout/hierarchy2"/>
     <dgm:cxn modelId="{967F65B6-C47B-4EC0-ADE6-CAFBBE1F0516}" srcId="{CFFF95AD-6A3E-4156-870B-74376FA448BF}" destId="{559B25C1-457C-4CA8-A035-1849D9779D21}" srcOrd="0" destOrd="0" parTransId="{1489036D-A9DA-40B5-957F-936B4A348264}" sibTransId="{CA40A06D-5492-4390-8F79-91529B97C7E3}"/>
+    <dgm:cxn modelId="{10820E9B-F692-4BF5-B197-3DDE2495C1CB}" srcId="{6EAA9C23-3A78-4C27-AAC9-504C071FA2D8}" destId="{913E8ED9-5793-4239-BAD8-A00A3159E04D}" srcOrd="0" destOrd="0" parTransId="{C72AA88C-4AEE-412B-ABBF-33D17A0AD941}" sibTransId="{E09A0026-5DBE-4A74-ADE4-A8C0FD11704F}"/>
+    <dgm:cxn modelId="{47B1F073-9631-478C-B881-E4D6491FBC71}" type="presOf" srcId="{C72AA88C-4AEE-412B-ABBF-33D17A0AD941}" destId="{C0DFBE07-132A-42A3-A5E2-F594000B2340}" srcOrd="1" destOrd="0" presId="urn:microsoft.com/office/officeart/2005/8/layout/hierarchy2"/>
     <dgm:cxn modelId="{D89F6048-F1B4-4787-B926-B49F52CB6F9B}" srcId="{AD7B3DA5-2EE7-42E6-A405-E9204AD083F8}" destId="{4D72C498-B5D7-4A5E-9949-13D4BDD70C79}" srcOrd="0" destOrd="0" parTransId="{3FE4910D-602C-4A72-BB9E-A3BE3A3A0E78}" sibTransId="{A5576FB7-9241-49DD-B403-195A5C6DB3B2}"/>
-    <dgm:cxn modelId="{10820E9B-F692-4BF5-B197-3DDE2495C1CB}" srcId="{6EAA9C23-3A78-4C27-AAC9-504C071FA2D8}" destId="{913E8ED9-5793-4239-BAD8-A00A3159E04D}" srcOrd="0" destOrd="0" parTransId="{C72AA88C-4AEE-412B-ABBF-33D17A0AD941}" sibTransId="{E09A0026-5DBE-4A74-ADE4-A8C0FD11704F}"/>
-    <dgm:cxn modelId="{730341ED-F2AE-4CF6-AB2B-1A869A754B8F}" type="presOf" srcId="{DD6977A0-3802-4240-88A2-691E7C2C48A6}" destId="{6F424515-AE64-4689-98CF-DEE19DC54531}" srcOrd="1" destOrd="0" presId="urn:microsoft.com/office/officeart/2005/8/layout/hierarchy2"/>
-    <dgm:cxn modelId="{8E616021-9FE6-4CA2-BD1D-DFD4B746D90F}" type="presOf" srcId="{4D72C498-B5D7-4A5E-9949-13D4BDD70C79}" destId="{3F3231AA-D37A-47E2-AA64-F3C7B7B2954D}" srcOrd="0" destOrd="0" presId="urn:microsoft.com/office/officeart/2005/8/layout/hierarchy2"/>
-    <dgm:cxn modelId="{14C14B27-AB5A-47BD-86F2-C46B7CEAC5A8}" type="presOf" srcId="{F1D4A2FF-1ED4-48C6-8293-904F41872AF1}" destId="{881DB251-9FB1-4300-9BCC-5ED061EBD6BA}" srcOrd="1" destOrd="0" presId="urn:microsoft.com/office/officeart/2005/8/layout/hierarchy2"/>
-    <dgm:cxn modelId="{735FC13C-12D2-4784-9544-DC691ABC8214}" type="presOf" srcId="{1489036D-A9DA-40B5-957F-936B4A348264}" destId="{EBFADA6F-FD50-43FB-87CB-15B1D9AA94CD}" srcOrd="0" destOrd="0" presId="urn:microsoft.com/office/officeart/2005/8/layout/hierarchy2"/>
+    <dgm:cxn modelId="{D32B3037-6348-4975-B679-61FA22B99C46}" type="presOf" srcId="{9E6B55FE-E53C-49DC-B515-C2397BEC2CAB}" destId="{288590B9-AA3F-44E1-86EF-EEFFCBA51BD5}" srcOrd="0" destOrd="0" presId="urn:microsoft.com/office/officeart/2005/8/layout/hierarchy2"/>
+    <dgm:cxn modelId="{91236411-239C-4A1A-951A-052700C71FD4}" type="presOf" srcId="{597EB83F-9AF9-4A72-80A3-732912F27C6D}" destId="{1FDB852C-60D2-4512-8688-DBBE489C7C32}" srcOrd="1" destOrd="0" presId="urn:microsoft.com/office/officeart/2005/8/layout/hierarchy2"/>
+    <dgm:cxn modelId="{276A5DE0-2E67-444F-A0AF-37BF829DBC95}" type="presOf" srcId="{1489036D-A9DA-40B5-957F-936B4A348264}" destId="{EBFADA6F-FD50-43FB-87CB-15B1D9AA94CD}" srcOrd="0" destOrd="0" presId="urn:microsoft.com/office/officeart/2005/8/layout/hierarchy2"/>
     <dgm:cxn modelId="{5D66E035-8128-4BBA-84F0-1D671D2DE898}" srcId="{6EAA9C23-3A78-4C27-AAC9-504C071FA2D8}" destId="{9E6B55FE-E53C-49DC-B515-C2397BEC2CAB}" srcOrd="2" destOrd="0" parTransId="{F1D4A2FF-1ED4-48C6-8293-904F41872AF1}" sibTransId="{9DCC26EF-3D9C-4F2C-A2B6-405DE1FD371A}"/>
-    <dgm:cxn modelId="{1DF684D9-6C60-4F5E-8602-6B1005F73238}" type="presOf" srcId="{99F72719-26C5-43AC-9154-CEFFF5CEB37E}" destId="{A8464F86-5444-4B1D-8904-D5D84FB93A63}" srcOrd="0" destOrd="0" presId="urn:microsoft.com/office/officeart/2005/8/layout/hierarchy2"/>
+    <dgm:cxn modelId="{276B310B-AD5F-4D02-A347-7BB643BA575A}" type="presOf" srcId="{C72AA88C-4AEE-412B-ABBF-33D17A0AD941}" destId="{8E5DD861-D493-4A0A-B81E-EB2108ED9BB3}" srcOrd="0" destOrd="0" presId="urn:microsoft.com/office/officeart/2005/8/layout/hierarchy2"/>
+    <dgm:cxn modelId="{8FC3ED56-198B-45BD-9022-822F0272FFE9}" type="presOf" srcId="{F1D4A2FF-1ED4-48C6-8293-904F41872AF1}" destId="{215E04C8-8ADC-4870-8072-6C6871A934E8}" srcOrd="0" destOrd="0" presId="urn:microsoft.com/office/officeart/2005/8/layout/hierarchy2"/>
+    <dgm:cxn modelId="{270E664A-3A61-4C90-869E-6828506EFE2D}" type="presOf" srcId="{495223E1-057C-40FA-B321-DB15D7B7BF1E}" destId="{98EDA116-065D-473B-983B-F7A1A4E0692D}" srcOrd="0" destOrd="0" presId="urn:microsoft.com/office/officeart/2005/8/layout/hierarchy2"/>
     <dgm:cxn modelId="{FD18F822-929A-4822-AE96-7ADBA2A3C5CD}" srcId="{4D72C498-B5D7-4A5E-9949-13D4BDD70C79}" destId="{FDC9356B-5836-435E-BB19-C94DC8F3D3EF}" srcOrd="0" destOrd="0" parTransId="{DD6977A0-3802-4240-88A2-691E7C2C48A6}" sibTransId="{20A4AF65-9EE3-422E-A635-F5D68A4A881B}"/>
-    <dgm:cxn modelId="{56E259D1-48A0-4AA9-A8B5-05B0702E30E2}" type="presOf" srcId="{FDC9356B-5836-435E-BB19-C94DC8F3D3EF}" destId="{D63F150D-0E96-4C27-A427-95C317656D1D}" srcOrd="0" destOrd="0" presId="urn:microsoft.com/office/officeart/2005/8/layout/hierarchy2"/>
-    <dgm:cxn modelId="{B2C127FC-8450-415C-8889-85ED053C2411}" type="presOf" srcId="{0B7CF66D-0A27-42E3-AC6D-2DB726B0F1E6}" destId="{C296F982-F6F0-4728-ADF2-DC91F37071EA}" srcOrd="1" destOrd="0" presId="urn:microsoft.com/office/officeart/2005/8/layout/hierarchy2"/>
-    <dgm:cxn modelId="{EBC65798-CCA4-4E7E-99B6-1DCC34CF71D6}" type="presOf" srcId="{3FE4910D-602C-4A72-BB9E-A3BE3A3A0E78}" destId="{F14A685D-1E0D-4B4F-8491-096DFB19D677}" srcOrd="1" destOrd="0" presId="urn:microsoft.com/office/officeart/2005/8/layout/hierarchy2"/>
-    <dgm:cxn modelId="{0BFB32F2-013D-4A21-8571-94F97259CB04}" type="presOf" srcId="{3FE4910D-602C-4A72-BB9E-A3BE3A3A0E78}" destId="{C26101A3-172C-4AFD-8AA5-00EF71442597}" srcOrd="0" destOrd="0" presId="urn:microsoft.com/office/officeart/2005/8/layout/hierarchy2"/>
-    <dgm:cxn modelId="{367B2423-915D-46EE-8C66-06EDCAB861EB}" type="presOf" srcId="{559D18E3-752D-4EE1-9939-C38FEFFAE5A4}" destId="{E36A5456-E43A-492B-ABAE-06F81987E8E0}" srcOrd="1" destOrd="0" presId="urn:microsoft.com/office/officeart/2005/8/layout/hierarchy2"/>
-    <dgm:cxn modelId="{D7A8F2B3-E67D-4685-A5EE-74BCE6417D96}" type="presParOf" srcId="{76D26D6D-EDAF-4C52-8B4D-841B0D968087}" destId="{F8FABF40-7E53-41D6-A584-A511DC78C1BE}" srcOrd="0" destOrd="0" presId="urn:microsoft.com/office/officeart/2005/8/layout/hierarchy2"/>
-    <dgm:cxn modelId="{626F802C-7699-448A-9AD0-EA889497FEBA}" type="presParOf" srcId="{F8FABF40-7E53-41D6-A584-A511DC78C1BE}" destId="{2D8842D7-E959-42FA-BA94-C6E6A8D46F08}" srcOrd="0" destOrd="0" presId="urn:microsoft.com/office/officeart/2005/8/layout/hierarchy2"/>
-    <dgm:cxn modelId="{6644CAB4-2E28-4A7E-9975-5C48F21E6ECD}" type="presParOf" srcId="{F8FABF40-7E53-41D6-A584-A511DC78C1BE}" destId="{BE75B47B-3650-4F5E-B461-4EF0A961DD5A}" srcOrd="1" destOrd="0" presId="urn:microsoft.com/office/officeart/2005/8/layout/hierarchy2"/>
-    <dgm:cxn modelId="{D6BCD095-B58E-4E4B-A5C0-E1B483C30647}" type="presParOf" srcId="{BE75B47B-3650-4F5E-B461-4EF0A961DD5A}" destId="{F84282DA-A190-4AE4-80A2-887CA41C8DE9}" srcOrd="0" destOrd="0" presId="urn:microsoft.com/office/officeart/2005/8/layout/hierarchy2"/>
-    <dgm:cxn modelId="{F2384AE7-4210-4BCB-B7D8-5189424B768B}" type="presParOf" srcId="{F84282DA-A190-4AE4-80A2-887CA41C8DE9}" destId="{C296F982-F6F0-4728-ADF2-DC91F37071EA}" srcOrd="0" destOrd="0" presId="urn:microsoft.com/office/officeart/2005/8/layout/hierarchy2"/>
-    <dgm:cxn modelId="{71516B1E-CEBB-416D-B550-2B9A52114E21}" type="presParOf" srcId="{BE75B47B-3650-4F5E-B461-4EF0A961DD5A}" destId="{CF42DF83-DDC9-476D-B33D-59E7CA944A5E}" srcOrd="1" destOrd="0" presId="urn:microsoft.com/office/officeart/2005/8/layout/hierarchy2"/>
-    <dgm:cxn modelId="{292FC832-0B2F-4D4F-9880-E71D84457A0F}" type="presParOf" srcId="{CF42DF83-DDC9-476D-B33D-59E7CA944A5E}" destId="{B96A10A5-DFF5-46F1-944C-3675766C550F}" srcOrd="0" destOrd="0" presId="urn:microsoft.com/office/officeart/2005/8/layout/hierarchy2"/>
-    <dgm:cxn modelId="{4C212714-5582-4C96-85E6-9AE8B14B2DC4}" type="presParOf" srcId="{CF42DF83-DDC9-476D-B33D-59E7CA944A5E}" destId="{4F298BFB-1885-4076-9A22-AC9C0889C64B}" srcOrd="1" destOrd="0" presId="urn:microsoft.com/office/officeart/2005/8/layout/hierarchy2"/>
-    <dgm:cxn modelId="{3858E262-55C4-4E1C-A05E-60AFB1E941E7}" type="presParOf" srcId="{4F298BFB-1885-4076-9A22-AC9C0889C64B}" destId="{C26101A3-172C-4AFD-8AA5-00EF71442597}" srcOrd="0" destOrd="0" presId="urn:microsoft.com/office/officeart/2005/8/layout/hierarchy2"/>
-    <dgm:cxn modelId="{00078D3C-B827-4EC2-B7B5-CDF9D9C1346E}" type="presParOf" srcId="{C26101A3-172C-4AFD-8AA5-00EF71442597}" destId="{F14A685D-1E0D-4B4F-8491-096DFB19D677}" srcOrd="0" destOrd="0" presId="urn:microsoft.com/office/officeart/2005/8/layout/hierarchy2"/>
-    <dgm:cxn modelId="{7B17943A-550A-4D58-A725-F0113221D8B9}" type="presParOf" srcId="{4F298BFB-1885-4076-9A22-AC9C0889C64B}" destId="{F368639D-315F-4154-88B1-6A5B912D6526}" srcOrd="1" destOrd="0" presId="urn:microsoft.com/office/officeart/2005/8/layout/hierarchy2"/>
-    <dgm:cxn modelId="{34DE1A8E-1552-445E-8383-C3A4FEDCE8EE}" type="presParOf" srcId="{F368639D-315F-4154-88B1-6A5B912D6526}" destId="{3F3231AA-D37A-47E2-AA64-F3C7B7B2954D}" srcOrd="0" destOrd="0" presId="urn:microsoft.com/office/officeart/2005/8/layout/hierarchy2"/>
-    <dgm:cxn modelId="{AEF0DD77-DBE3-4B59-AAF6-22B53E6AD1AC}" type="presParOf" srcId="{F368639D-315F-4154-88B1-6A5B912D6526}" destId="{397AEE95-8A0C-4187-A00A-9EB934AA598C}" srcOrd="1" destOrd="0" presId="urn:microsoft.com/office/officeart/2005/8/layout/hierarchy2"/>
-    <dgm:cxn modelId="{83E86AFA-BC21-448B-8730-1049E8013258}" type="presParOf" srcId="{397AEE95-8A0C-4187-A00A-9EB934AA598C}" destId="{968AF4BE-4974-4BD5-85C7-35A0B47C6F8A}" srcOrd="0" destOrd="0" presId="urn:microsoft.com/office/officeart/2005/8/layout/hierarchy2"/>
-    <dgm:cxn modelId="{EA634870-99B0-4E05-9773-1E0378DB65FC}" type="presParOf" srcId="{968AF4BE-4974-4BD5-85C7-35A0B47C6F8A}" destId="{6F424515-AE64-4689-98CF-DEE19DC54531}" srcOrd="0" destOrd="0" presId="urn:microsoft.com/office/officeart/2005/8/layout/hierarchy2"/>
-    <dgm:cxn modelId="{90C3294D-1699-4416-A76E-1295C9D0FAFF}" type="presParOf" srcId="{397AEE95-8A0C-4187-A00A-9EB934AA598C}" destId="{EB924A49-A3F3-497C-ACC4-327EDE264F60}" srcOrd="1" destOrd="0" presId="urn:microsoft.com/office/officeart/2005/8/layout/hierarchy2"/>
-    <dgm:cxn modelId="{542E678C-E91B-4247-ABC2-B14B74A228AF}" type="presParOf" srcId="{EB924A49-A3F3-497C-ACC4-327EDE264F60}" destId="{D63F150D-0E96-4C27-A427-95C317656D1D}" srcOrd="0" destOrd="0" presId="urn:microsoft.com/office/officeart/2005/8/layout/hierarchy2"/>
-    <dgm:cxn modelId="{3533964B-DD65-4A3D-A831-779D171392FC}" type="presParOf" srcId="{EB924A49-A3F3-497C-ACC4-327EDE264F60}" destId="{1491B2AE-5B55-45CE-B988-8E12BEB8BF55}" srcOrd="1" destOrd="0" presId="urn:microsoft.com/office/officeart/2005/8/layout/hierarchy2"/>
-    <dgm:cxn modelId="{BBB915ED-22CB-44E1-976F-59A752A57B02}" type="presParOf" srcId="{397AEE95-8A0C-4187-A00A-9EB934AA598C}" destId="{AEBC5B76-A737-49A2-B533-66F2022C87AD}" srcOrd="2" destOrd="0" presId="urn:microsoft.com/office/officeart/2005/8/layout/hierarchy2"/>
-    <dgm:cxn modelId="{525556DA-165A-4F5B-B74A-FCA9CF2A9CA8}" type="presParOf" srcId="{AEBC5B76-A737-49A2-B533-66F2022C87AD}" destId="{2D4C1DD3-7A1B-4669-AB42-72A65ACFF1A8}" srcOrd="0" destOrd="0" presId="urn:microsoft.com/office/officeart/2005/8/layout/hierarchy2"/>
-    <dgm:cxn modelId="{123F482F-D057-483B-9841-4469DA6BB3FC}" type="presParOf" srcId="{397AEE95-8A0C-4187-A00A-9EB934AA598C}" destId="{9F7C6272-585E-4DDA-B1DC-EB4580AF2AB2}" srcOrd="3" destOrd="0" presId="urn:microsoft.com/office/officeart/2005/8/layout/hierarchy2"/>
-    <dgm:cxn modelId="{0B68B1A6-02FE-4860-B54F-F43BE2567DE5}" type="presParOf" srcId="{9F7C6272-585E-4DDA-B1DC-EB4580AF2AB2}" destId="{DE27DD97-4305-47FC-AFB0-35E1E791B27F}" srcOrd="0" destOrd="0" presId="urn:microsoft.com/office/officeart/2005/8/layout/hierarchy2"/>
-    <dgm:cxn modelId="{99BEF800-C377-4A9E-A471-0CA71DA34C04}" type="presParOf" srcId="{9F7C6272-585E-4DDA-B1DC-EB4580AF2AB2}" destId="{4A028989-708D-4CC4-885B-928EC3B6636B}" srcOrd="1" destOrd="0" presId="urn:microsoft.com/office/officeart/2005/8/layout/hierarchy2"/>
-    <dgm:cxn modelId="{981F733E-458D-4861-B3D3-254BF189B4B6}" type="presParOf" srcId="{4A028989-708D-4CC4-885B-928EC3B6636B}" destId="{EBFADA6F-FD50-43FB-87CB-15B1D9AA94CD}" srcOrd="0" destOrd="0" presId="urn:microsoft.com/office/officeart/2005/8/layout/hierarchy2"/>
-    <dgm:cxn modelId="{17CADAE9-EDB6-4A6E-902D-A085424893AC}" type="presParOf" srcId="{EBFADA6F-FD50-43FB-87CB-15B1D9AA94CD}" destId="{D2E89353-C1DC-4D8C-81F7-770019C69DEF}" srcOrd="0" destOrd="0" presId="urn:microsoft.com/office/officeart/2005/8/layout/hierarchy2"/>
-    <dgm:cxn modelId="{E1855A44-F420-4DC3-9732-800CAC498506}" type="presParOf" srcId="{4A028989-708D-4CC4-885B-928EC3B6636B}" destId="{CC9BC564-3787-4383-9FFC-61D9D0588B21}" srcOrd="1" destOrd="0" presId="urn:microsoft.com/office/officeart/2005/8/layout/hierarchy2"/>
-    <dgm:cxn modelId="{147465C0-D493-4DB7-882E-9D9F0F8E3613}" type="presParOf" srcId="{CC9BC564-3787-4383-9FFC-61D9D0588B21}" destId="{858F7110-3310-4783-BBA8-7EC1E711C660}" srcOrd="0" destOrd="0" presId="urn:microsoft.com/office/officeart/2005/8/layout/hierarchy2"/>
-    <dgm:cxn modelId="{699A34B3-46A9-45BB-BB4C-BD38A21E1FD4}" type="presParOf" srcId="{CC9BC564-3787-4383-9FFC-61D9D0588B21}" destId="{65C1A66E-C56C-4171-AB97-8297D46BDB88}" srcOrd="1" destOrd="0" presId="urn:microsoft.com/office/officeart/2005/8/layout/hierarchy2"/>
-    <dgm:cxn modelId="{C7C554C6-B6AF-41FD-A57B-2F845DE46D5F}" type="presParOf" srcId="{397AEE95-8A0C-4187-A00A-9EB934AA598C}" destId="{9EFBE792-9572-41CC-B394-D06BBCFDDEA7}" srcOrd="4" destOrd="0" presId="urn:microsoft.com/office/officeart/2005/8/layout/hierarchy2"/>
-    <dgm:cxn modelId="{28CB1BB8-8E71-4D85-A2DE-047208443CB6}" type="presParOf" srcId="{9EFBE792-9572-41CC-B394-D06BBCFDDEA7}" destId="{E36A5456-E43A-492B-ABAE-06F81987E8E0}" srcOrd="0" destOrd="0" presId="urn:microsoft.com/office/officeart/2005/8/layout/hierarchy2"/>
-    <dgm:cxn modelId="{B761CA16-BDB1-4C21-A38D-CAD35B1B8BAF}" type="presParOf" srcId="{397AEE95-8A0C-4187-A00A-9EB934AA598C}" destId="{6D225540-AFA0-415E-A130-ABE75225B256}" srcOrd="5" destOrd="0" presId="urn:microsoft.com/office/officeart/2005/8/layout/hierarchy2"/>
-    <dgm:cxn modelId="{6090F646-6FA7-4682-AC34-A7D2C3787223}" type="presParOf" srcId="{6D225540-AFA0-415E-A130-ABE75225B256}" destId="{37C38F7E-4D19-426C-A64E-1CBDFC363BB7}" srcOrd="0" destOrd="0" presId="urn:microsoft.com/office/officeart/2005/8/layout/hierarchy2"/>
-    <dgm:cxn modelId="{DA2E7F98-243A-4184-8862-6892DF6CDC63}" type="presParOf" srcId="{6D225540-AFA0-415E-A130-ABE75225B256}" destId="{F4349A4C-5F5C-42E6-B925-D581139B19CA}" srcOrd="1" destOrd="0" presId="urn:microsoft.com/office/officeart/2005/8/layout/hierarchy2"/>
-    <dgm:cxn modelId="{1B96D420-3B93-4BCD-910E-C362AF6B87D0}" type="presParOf" srcId="{BE75B47B-3650-4F5E-B461-4EF0A961DD5A}" destId="{A8464F86-5444-4B1D-8904-D5D84FB93A63}" srcOrd="2" destOrd="0" presId="urn:microsoft.com/office/officeart/2005/8/layout/hierarchy2"/>
-    <dgm:cxn modelId="{F2958BA8-136A-46E9-ABDD-F8EC451BD9D5}" type="presParOf" srcId="{A8464F86-5444-4B1D-8904-D5D84FB93A63}" destId="{ECBF6DD1-22FB-4942-9A69-C2E334F2B933}" srcOrd="0" destOrd="0" presId="urn:microsoft.com/office/officeart/2005/8/layout/hierarchy2"/>
-    <dgm:cxn modelId="{26F90324-4EFA-4159-80FF-0DBD41DA1851}" type="presParOf" srcId="{BE75B47B-3650-4F5E-B461-4EF0A961DD5A}" destId="{E0C7B8DF-83A1-45D9-B9D9-9ED1C37E4CA4}" srcOrd="3" destOrd="0" presId="urn:microsoft.com/office/officeart/2005/8/layout/hierarchy2"/>
-    <dgm:cxn modelId="{CC3439A2-DEF8-4E8B-ACDC-8A54466CA7EB}" type="presParOf" srcId="{E0C7B8DF-83A1-45D9-B9D9-9ED1C37E4CA4}" destId="{FFF314B7-9492-4462-8B1C-7BC33784FA0A}" srcOrd="0" destOrd="0" presId="urn:microsoft.com/office/officeart/2005/8/layout/hierarchy2"/>
-    <dgm:cxn modelId="{5E85AFE1-4656-4098-9A2D-DAF25D8A0F05}" type="presParOf" srcId="{E0C7B8DF-83A1-45D9-B9D9-9ED1C37E4CA4}" destId="{F4FA03A4-3DA6-47F7-9A77-3B374796CB77}" srcOrd="1" destOrd="0" presId="urn:microsoft.com/office/officeart/2005/8/layout/hierarchy2"/>
-    <dgm:cxn modelId="{164CC5C0-D75E-4DE4-B099-C137FD56DCB5}" type="presParOf" srcId="{F4FA03A4-3DA6-47F7-9A77-3B374796CB77}" destId="{8E5DD861-D493-4A0A-B81E-EB2108ED9BB3}" srcOrd="0" destOrd="0" presId="urn:microsoft.com/office/officeart/2005/8/layout/hierarchy2"/>
-    <dgm:cxn modelId="{68CF5CF8-0464-46F0-B8E1-014D944467AF}" type="presParOf" srcId="{8E5DD861-D493-4A0A-B81E-EB2108ED9BB3}" destId="{C0DFBE07-132A-42A3-A5E2-F594000B2340}" srcOrd="0" destOrd="0" presId="urn:microsoft.com/office/officeart/2005/8/layout/hierarchy2"/>
-    <dgm:cxn modelId="{0896BF1B-CD42-4265-AE5B-12423D01DE43}" type="presParOf" srcId="{F4FA03A4-3DA6-47F7-9A77-3B374796CB77}" destId="{D48AA310-08E8-41B2-9889-9054306545F3}" srcOrd="1" destOrd="0" presId="urn:microsoft.com/office/officeart/2005/8/layout/hierarchy2"/>
-    <dgm:cxn modelId="{B82C17AE-90D6-49FE-A6B0-276EBC981B28}" type="presParOf" srcId="{D48AA310-08E8-41B2-9889-9054306545F3}" destId="{A21B35AB-A6E7-40B0-A48C-F2137E09EDE9}" srcOrd="0" destOrd="0" presId="urn:microsoft.com/office/officeart/2005/8/layout/hierarchy2"/>
-    <dgm:cxn modelId="{0C9B980E-EAA1-45C9-BEEB-6DFCA3DEB6A0}" type="presParOf" srcId="{D48AA310-08E8-41B2-9889-9054306545F3}" destId="{8B5CE3EF-0622-44C1-849C-2057D356BCBF}" srcOrd="1" destOrd="0" presId="urn:microsoft.com/office/officeart/2005/8/layout/hierarchy2"/>
-    <dgm:cxn modelId="{130F2D0A-830B-4F0D-98E5-2F7EC97F9245}" type="presParOf" srcId="{F4FA03A4-3DA6-47F7-9A77-3B374796CB77}" destId="{D36435EE-5DD9-4CB1-80E2-64E88C5269A2}" srcOrd="2" destOrd="0" presId="urn:microsoft.com/office/officeart/2005/8/layout/hierarchy2"/>
-    <dgm:cxn modelId="{018E41F6-05C7-4C3A-AD4B-A2511D4426DA}" type="presParOf" srcId="{D36435EE-5DD9-4CB1-80E2-64E88C5269A2}" destId="{2FF43323-1B88-4D6E-A12C-28C1BD2304F7}" srcOrd="0" destOrd="0" presId="urn:microsoft.com/office/officeart/2005/8/layout/hierarchy2"/>
-    <dgm:cxn modelId="{FF729CBA-650F-43D7-8629-5F76E5291F87}" type="presParOf" srcId="{F4FA03A4-3DA6-47F7-9A77-3B374796CB77}" destId="{36D12C6A-C33F-444D-985E-C87528F365EF}" srcOrd="3" destOrd="0" presId="urn:microsoft.com/office/officeart/2005/8/layout/hierarchy2"/>
-    <dgm:cxn modelId="{6C7CF632-052B-4698-91FF-2D52628C058C}" type="presParOf" srcId="{36D12C6A-C33F-444D-985E-C87528F365EF}" destId="{D91136A0-BBA5-4033-85D4-E551E48A4097}" srcOrd="0" destOrd="0" presId="urn:microsoft.com/office/officeart/2005/8/layout/hierarchy2"/>
-    <dgm:cxn modelId="{D626C1E1-D244-4E39-8FF8-F66652FB80D8}" type="presParOf" srcId="{36D12C6A-C33F-444D-985E-C87528F365EF}" destId="{18A8A596-414D-45EC-82A0-4CE6CE2BCEAF}" srcOrd="1" destOrd="0" presId="urn:microsoft.com/office/officeart/2005/8/layout/hierarchy2"/>
-    <dgm:cxn modelId="{3B6AE619-2C3F-4A71-BB34-3D88E1B4B180}" type="presParOf" srcId="{F4FA03A4-3DA6-47F7-9A77-3B374796CB77}" destId="{215E04C8-8ADC-4870-8072-6C6871A934E8}" srcOrd="4" destOrd="0" presId="urn:microsoft.com/office/officeart/2005/8/layout/hierarchy2"/>
-    <dgm:cxn modelId="{6CBDDB8E-D289-4940-B6DA-1ABD0D80EBD1}" type="presParOf" srcId="{215E04C8-8ADC-4870-8072-6C6871A934E8}" destId="{881DB251-9FB1-4300-9BCC-5ED061EBD6BA}" srcOrd="0" destOrd="0" presId="urn:microsoft.com/office/officeart/2005/8/layout/hierarchy2"/>
-    <dgm:cxn modelId="{0F04B74B-8A10-484C-8E01-43C7AF8E1667}" type="presParOf" srcId="{F4FA03A4-3DA6-47F7-9A77-3B374796CB77}" destId="{99095670-E0F4-480E-9255-5D1CF51C2306}" srcOrd="5" destOrd="0" presId="urn:microsoft.com/office/officeart/2005/8/layout/hierarchy2"/>
-    <dgm:cxn modelId="{FD095D1E-0127-4664-8171-667EF6AE6BE1}" type="presParOf" srcId="{99095670-E0F4-480E-9255-5D1CF51C2306}" destId="{288590B9-AA3F-44E1-86EF-EEFFCBA51BD5}" srcOrd="0" destOrd="0" presId="urn:microsoft.com/office/officeart/2005/8/layout/hierarchy2"/>
-    <dgm:cxn modelId="{B180C115-8C17-40DA-88FB-9C6F0595060C}" type="presParOf" srcId="{99095670-E0F4-480E-9255-5D1CF51C2306}" destId="{C9ADEDFB-79EA-4185-B0EC-F6EC4D8F782E}" srcOrd="1" destOrd="0" presId="urn:microsoft.com/office/officeart/2005/8/layout/hierarchy2"/>
-    <dgm:cxn modelId="{E2EF212B-C40F-4E81-9C7B-B9E8280B7CB5}" type="presParOf" srcId="{F4FA03A4-3DA6-47F7-9A77-3B374796CB77}" destId="{D955C53B-B716-4B38-9366-F9DF3D076BCB}" srcOrd="6" destOrd="0" presId="urn:microsoft.com/office/officeart/2005/8/layout/hierarchy2"/>
-    <dgm:cxn modelId="{6DD407B5-31D2-4BF9-A603-27E32518002D}" type="presParOf" srcId="{D955C53B-B716-4B38-9366-F9DF3D076BCB}" destId="{1FDB852C-60D2-4512-8688-DBBE489C7C32}" srcOrd="0" destOrd="0" presId="urn:microsoft.com/office/officeart/2005/8/layout/hierarchy2"/>
-    <dgm:cxn modelId="{8DC9F2F7-4500-4790-B06D-52D6C7F615AC}" type="presParOf" srcId="{F4FA03A4-3DA6-47F7-9A77-3B374796CB77}" destId="{4D2DD327-F21E-40DF-89CF-2531CE508332}" srcOrd="7" destOrd="0" presId="urn:microsoft.com/office/officeart/2005/8/layout/hierarchy2"/>
-    <dgm:cxn modelId="{948DF913-EA78-4F98-8922-37488F800FB6}" type="presParOf" srcId="{4D2DD327-F21E-40DF-89CF-2531CE508332}" destId="{98EDA116-065D-473B-983B-F7A1A4E0692D}" srcOrd="0" destOrd="0" presId="urn:microsoft.com/office/officeart/2005/8/layout/hierarchy2"/>
-    <dgm:cxn modelId="{F7672D89-FD9D-4438-8939-3E37BA63ABFA}" type="presParOf" srcId="{4D2DD327-F21E-40DF-89CF-2531CE508332}" destId="{DF92D010-B557-4787-97CA-5DC4251ABFBB}" srcOrd="1" destOrd="0" presId="urn:microsoft.com/office/officeart/2005/8/layout/hierarchy2"/>
+    <dgm:cxn modelId="{7625DB93-FB58-45BF-82D9-557A131181F4}" type="presOf" srcId="{139FBCB0-87C1-4D19-9898-BB48C99D5614}" destId="{AEBC5B76-A737-49A2-B533-66F2022C87AD}" srcOrd="0" destOrd="0" presId="urn:microsoft.com/office/officeart/2005/8/layout/hierarchy2"/>
+    <dgm:cxn modelId="{22C08EC6-9AFD-457B-8DE0-03DF519D3130}" type="presOf" srcId="{559D18E3-752D-4EE1-9939-C38FEFFAE5A4}" destId="{E36A5456-E43A-492B-ABAE-06F81987E8E0}" srcOrd="1" destOrd="0" presId="urn:microsoft.com/office/officeart/2005/8/layout/hierarchy2"/>
+    <dgm:cxn modelId="{0CECEDC7-7624-4797-8DEA-1BC59AC8615A}" type="presOf" srcId="{AD7B3DA5-2EE7-42E6-A405-E9204AD083F8}" destId="{B96A10A5-DFF5-46F1-944C-3675766C550F}" srcOrd="0" destOrd="0" presId="urn:microsoft.com/office/officeart/2005/8/layout/hierarchy2"/>
+    <dgm:cxn modelId="{6C83BA69-72F3-42AF-B604-B17752313AB4}" type="presOf" srcId="{CFFF95AD-6A3E-4156-870B-74376FA448BF}" destId="{DE27DD97-4305-47FC-AFB0-35E1E791B27F}" srcOrd="0" destOrd="0" presId="urn:microsoft.com/office/officeart/2005/8/layout/hierarchy2"/>
+    <dgm:cxn modelId="{BBA10400-E1EA-4649-9D7C-B5593294EB9E}" type="presOf" srcId="{1489036D-A9DA-40B5-957F-936B4A348264}" destId="{D2E89353-C1DC-4D8C-81F7-770019C69DEF}" srcOrd="1" destOrd="0" presId="urn:microsoft.com/office/officeart/2005/8/layout/hierarchy2"/>
+    <dgm:cxn modelId="{B25711DE-A9C1-4629-8C9F-B0291B12A31E}" type="presOf" srcId="{3FE4910D-602C-4A72-BB9E-A3BE3A3A0E78}" destId="{C26101A3-172C-4AFD-8AA5-00EF71442597}" srcOrd="0" destOrd="0" presId="urn:microsoft.com/office/officeart/2005/8/layout/hierarchy2"/>
+    <dgm:cxn modelId="{5A5E6541-1AEA-46C8-962A-D2865A2C1862}" type="presParOf" srcId="{76D26D6D-EDAF-4C52-8B4D-841B0D968087}" destId="{F8FABF40-7E53-41D6-A584-A511DC78C1BE}" srcOrd="0" destOrd="0" presId="urn:microsoft.com/office/officeart/2005/8/layout/hierarchy2"/>
+    <dgm:cxn modelId="{F579A144-8656-43FA-AE6E-E48422F90180}" type="presParOf" srcId="{F8FABF40-7E53-41D6-A584-A511DC78C1BE}" destId="{2D8842D7-E959-42FA-BA94-C6E6A8D46F08}" srcOrd="0" destOrd="0" presId="urn:microsoft.com/office/officeart/2005/8/layout/hierarchy2"/>
+    <dgm:cxn modelId="{894EC347-82E7-4062-9495-DC638D9737F8}" type="presParOf" srcId="{F8FABF40-7E53-41D6-A584-A511DC78C1BE}" destId="{BE75B47B-3650-4F5E-B461-4EF0A961DD5A}" srcOrd="1" destOrd="0" presId="urn:microsoft.com/office/officeart/2005/8/layout/hierarchy2"/>
+    <dgm:cxn modelId="{DA8C4D96-54B2-48D1-A25B-CF9925049429}" type="presParOf" srcId="{BE75B47B-3650-4F5E-B461-4EF0A961DD5A}" destId="{F84282DA-A190-4AE4-80A2-887CA41C8DE9}" srcOrd="0" destOrd="0" presId="urn:microsoft.com/office/officeart/2005/8/layout/hierarchy2"/>
+    <dgm:cxn modelId="{37008458-F6C6-45A2-B4B3-5D4382C8BE9B}" type="presParOf" srcId="{F84282DA-A190-4AE4-80A2-887CA41C8DE9}" destId="{C296F982-F6F0-4728-ADF2-DC91F37071EA}" srcOrd="0" destOrd="0" presId="urn:microsoft.com/office/officeart/2005/8/layout/hierarchy2"/>
+    <dgm:cxn modelId="{BBC1C6B8-130D-4ACD-92E0-E4E3B670451C}" type="presParOf" srcId="{BE75B47B-3650-4F5E-B461-4EF0A961DD5A}" destId="{CF42DF83-DDC9-476D-B33D-59E7CA944A5E}" srcOrd="1" destOrd="0" presId="urn:microsoft.com/office/officeart/2005/8/layout/hierarchy2"/>
+    <dgm:cxn modelId="{0BAFD225-2BC7-443E-88E8-9C2447A3ED48}" type="presParOf" srcId="{CF42DF83-DDC9-476D-B33D-59E7CA944A5E}" destId="{B96A10A5-DFF5-46F1-944C-3675766C550F}" srcOrd="0" destOrd="0" presId="urn:microsoft.com/office/officeart/2005/8/layout/hierarchy2"/>
+    <dgm:cxn modelId="{DD4069E6-4B7E-4E7D-B26D-E01C2E04B766}" type="presParOf" srcId="{CF42DF83-DDC9-476D-B33D-59E7CA944A5E}" destId="{4F298BFB-1885-4076-9A22-AC9C0889C64B}" srcOrd="1" destOrd="0" presId="urn:microsoft.com/office/officeart/2005/8/layout/hierarchy2"/>
+    <dgm:cxn modelId="{66C8E639-E3F3-44A3-960A-C4EB4F582D83}" type="presParOf" srcId="{4F298BFB-1885-4076-9A22-AC9C0889C64B}" destId="{C26101A3-172C-4AFD-8AA5-00EF71442597}" srcOrd="0" destOrd="0" presId="urn:microsoft.com/office/officeart/2005/8/layout/hierarchy2"/>
+    <dgm:cxn modelId="{F1920D22-89A5-45D9-9C0F-FC6FA7635D59}" type="presParOf" srcId="{C26101A3-172C-4AFD-8AA5-00EF71442597}" destId="{F14A685D-1E0D-4B4F-8491-096DFB19D677}" srcOrd="0" destOrd="0" presId="urn:microsoft.com/office/officeart/2005/8/layout/hierarchy2"/>
+    <dgm:cxn modelId="{32E4E879-4D1D-44D4-B8AA-F1C846E813A8}" type="presParOf" srcId="{4F298BFB-1885-4076-9A22-AC9C0889C64B}" destId="{F368639D-315F-4154-88B1-6A5B912D6526}" srcOrd="1" destOrd="0" presId="urn:microsoft.com/office/officeart/2005/8/layout/hierarchy2"/>
+    <dgm:cxn modelId="{E25D1F3C-D039-48A4-855E-8AF73ADCC124}" type="presParOf" srcId="{F368639D-315F-4154-88B1-6A5B912D6526}" destId="{3F3231AA-D37A-47E2-AA64-F3C7B7B2954D}" srcOrd="0" destOrd="0" presId="urn:microsoft.com/office/officeart/2005/8/layout/hierarchy2"/>
+    <dgm:cxn modelId="{00E713AC-8172-4632-92D9-4A507E099DE5}" type="presParOf" srcId="{F368639D-315F-4154-88B1-6A5B912D6526}" destId="{397AEE95-8A0C-4187-A00A-9EB934AA598C}" srcOrd="1" destOrd="0" presId="urn:microsoft.com/office/officeart/2005/8/layout/hierarchy2"/>
+    <dgm:cxn modelId="{FE9376EA-245C-42EA-B5AB-F7C5B96D8F9D}" type="presParOf" srcId="{397AEE95-8A0C-4187-A00A-9EB934AA598C}" destId="{968AF4BE-4974-4BD5-85C7-35A0B47C6F8A}" srcOrd="0" destOrd="0" presId="urn:microsoft.com/office/officeart/2005/8/layout/hierarchy2"/>
+    <dgm:cxn modelId="{89E5D9DC-F393-46E6-840A-1568FE8AC6AB}" type="presParOf" srcId="{968AF4BE-4974-4BD5-85C7-35A0B47C6F8A}" destId="{6F424515-AE64-4689-98CF-DEE19DC54531}" srcOrd="0" destOrd="0" presId="urn:microsoft.com/office/officeart/2005/8/layout/hierarchy2"/>
+    <dgm:cxn modelId="{0576BE1C-7D7A-432A-849D-6C506627946F}" type="presParOf" srcId="{397AEE95-8A0C-4187-A00A-9EB934AA598C}" destId="{EB924A49-A3F3-497C-ACC4-327EDE264F60}" srcOrd="1" destOrd="0" presId="urn:microsoft.com/office/officeart/2005/8/layout/hierarchy2"/>
+    <dgm:cxn modelId="{1F983B1F-7682-46DC-91FE-49A46FF579AF}" type="presParOf" srcId="{EB924A49-A3F3-497C-ACC4-327EDE264F60}" destId="{D63F150D-0E96-4C27-A427-95C317656D1D}" srcOrd="0" destOrd="0" presId="urn:microsoft.com/office/officeart/2005/8/layout/hierarchy2"/>
+    <dgm:cxn modelId="{59912C7D-AC8F-478B-85BF-93C3AF3E80A7}" type="presParOf" srcId="{EB924A49-A3F3-497C-ACC4-327EDE264F60}" destId="{1491B2AE-5B55-45CE-B988-8E12BEB8BF55}" srcOrd="1" destOrd="0" presId="urn:microsoft.com/office/officeart/2005/8/layout/hierarchy2"/>
+    <dgm:cxn modelId="{18E9EF43-3268-450F-B4C5-8D9C2796E49C}" type="presParOf" srcId="{397AEE95-8A0C-4187-A00A-9EB934AA598C}" destId="{AEBC5B76-A737-49A2-B533-66F2022C87AD}" srcOrd="2" destOrd="0" presId="urn:microsoft.com/office/officeart/2005/8/layout/hierarchy2"/>
+    <dgm:cxn modelId="{86F86913-B105-4F7B-AA35-C597A1F8D3BE}" type="presParOf" srcId="{AEBC5B76-A737-49A2-B533-66F2022C87AD}" destId="{2D4C1DD3-7A1B-4669-AB42-72A65ACFF1A8}" srcOrd="0" destOrd="0" presId="urn:microsoft.com/office/officeart/2005/8/layout/hierarchy2"/>
+    <dgm:cxn modelId="{7A404548-E2C6-4609-B386-7715DF93699C}" type="presParOf" srcId="{397AEE95-8A0C-4187-A00A-9EB934AA598C}" destId="{9F7C6272-585E-4DDA-B1DC-EB4580AF2AB2}" srcOrd="3" destOrd="0" presId="urn:microsoft.com/office/officeart/2005/8/layout/hierarchy2"/>
+    <dgm:cxn modelId="{22CE6CEB-1A74-4C49-AC78-5720979B6E66}" type="presParOf" srcId="{9F7C6272-585E-4DDA-B1DC-EB4580AF2AB2}" destId="{DE27DD97-4305-47FC-AFB0-35E1E791B27F}" srcOrd="0" destOrd="0" presId="urn:microsoft.com/office/officeart/2005/8/layout/hierarchy2"/>
+    <dgm:cxn modelId="{072CDF0F-5F61-442A-9934-5BE9332F2363}" type="presParOf" srcId="{9F7C6272-585E-4DDA-B1DC-EB4580AF2AB2}" destId="{4A028989-708D-4CC4-885B-928EC3B6636B}" srcOrd="1" destOrd="0" presId="urn:microsoft.com/office/officeart/2005/8/layout/hierarchy2"/>
+    <dgm:cxn modelId="{FDBEF1F4-DB13-4A31-921F-19DD7AAF33F5}" type="presParOf" srcId="{4A028989-708D-4CC4-885B-928EC3B6636B}" destId="{EBFADA6F-FD50-43FB-87CB-15B1D9AA94CD}" srcOrd="0" destOrd="0" presId="urn:microsoft.com/office/officeart/2005/8/layout/hierarchy2"/>
+    <dgm:cxn modelId="{96E85342-008D-4CF5-82F2-52CCA3AB99C2}" type="presParOf" srcId="{EBFADA6F-FD50-43FB-87CB-15B1D9AA94CD}" destId="{D2E89353-C1DC-4D8C-81F7-770019C69DEF}" srcOrd="0" destOrd="0" presId="urn:microsoft.com/office/officeart/2005/8/layout/hierarchy2"/>
+    <dgm:cxn modelId="{274F04FF-6C83-4DBB-9837-BE9CBC689246}" type="presParOf" srcId="{4A028989-708D-4CC4-885B-928EC3B6636B}" destId="{CC9BC564-3787-4383-9FFC-61D9D0588B21}" srcOrd="1" destOrd="0" presId="urn:microsoft.com/office/officeart/2005/8/layout/hierarchy2"/>
+    <dgm:cxn modelId="{BE0B426F-BCF8-4FEB-9AA6-EC8F3B15CDD0}" type="presParOf" srcId="{CC9BC564-3787-4383-9FFC-61D9D0588B21}" destId="{858F7110-3310-4783-BBA8-7EC1E711C660}" srcOrd="0" destOrd="0" presId="urn:microsoft.com/office/officeart/2005/8/layout/hierarchy2"/>
+    <dgm:cxn modelId="{A68AFBCB-6810-462D-87C2-F20E742E6589}" type="presParOf" srcId="{CC9BC564-3787-4383-9FFC-61D9D0588B21}" destId="{65C1A66E-C56C-4171-AB97-8297D46BDB88}" srcOrd="1" destOrd="0" presId="urn:microsoft.com/office/officeart/2005/8/layout/hierarchy2"/>
+    <dgm:cxn modelId="{7E42737F-7E76-4735-A9F9-D2688CC5C2AD}" type="presParOf" srcId="{397AEE95-8A0C-4187-A00A-9EB934AA598C}" destId="{9EFBE792-9572-41CC-B394-D06BBCFDDEA7}" srcOrd="4" destOrd="0" presId="urn:microsoft.com/office/officeart/2005/8/layout/hierarchy2"/>
+    <dgm:cxn modelId="{CCD3D347-D363-4647-A196-88AADB73012F}" type="presParOf" srcId="{9EFBE792-9572-41CC-B394-D06BBCFDDEA7}" destId="{E36A5456-E43A-492B-ABAE-06F81987E8E0}" srcOrd="0" destOrd="0" presId="urn:microsoft.com/office/officeart/2005/8/layout/hierarchy2"/>
+    <dgm:cxn modelId="{B12C7DE3-CFD7-4EE2-AEAD-0D6A29F61678}" type="presParOf" srcId="{397AEE95-8A0C-4187-A00A-9EB934AA598C}" destId="{6D225540-AFA0-415E-A130-ABE75225B256}" srcOrd="5" destOrd="0" presId="urn:microsoft.com/office/officeart/2005/8/layout/hierarchy2"/>
+    <dgm:cxn modelId="{0B4D7504-21D0-41DB-9FDB-A710F59C202D}" type="presParOf" srcId="{6D225540-AFA0-415E-A130-ABE75225B256}" destId="{37C38F7E-4D19-426C-A64E-1CBDFC363BB7}" srcOrd="0" destOrd="0" presId="urn:microsoft.com/office/officeart/2005/8/layout/hierarchy2"/>
+    <dgm:cxn modelId="{2B15B348-C13A-45DC-8AF4-FC2B0F66E3EE}" type="presParOf" srcId="{6D225540-AFA0-415E-A130-ABE75225B256}" destId="{F4349A4C-5F5C-42E6-B925-D581139B19CA}" srcOrd="1" destOrd="0" presId="urn:microsoft.com/office/officeart/2005/8/layout/hierarchy2"/>
+    <dgm:cxn modelId="{EEE43290-4797-405D-9A76-180BFC7F3A85}" type="presParOf" srcId="{BE75B47B-3650-4F5E-B461-4EF0A961DD5A}" destId="{A8464F86-5444-4B1D-8904-D5D84FB93A63}" srcOrd="2" destOrd="0" presId="urn:microsoft.com/office/officeart/2005/8/layout/hierarchy2"/>
+    <dgm:cxn modelId="{E68ED7C6-BBA6-45B5-BBE8-82CA1588B605}" type="presParOf" srcId="{A8464F86-5444-4B1D-8904-D5D84FB93A63}" destId="{ECBF6DD1-22FB-4942-9A69-C2E334F2B933}" srcOrd="0" destOrd="0" presId="urn:microsoft.com/office/officeart/2005/8/layout/hierarchy2"/>
+    <dgm:cxn modelId="{6CC34812-4AEF-451E-BAD2-CC5F4B902AE9}" type="presParOf" srcId="{BE75B47B-3650-4F5E-B461-4EF0A961DD5A}" destId="{E0C7B8DF-83A1-45D9-B9D9-9ED1C37E4CA4}" srcOrd="3" destOrd="0" presId="urn:microsoft.com/office/officeart/2005/8/layout/hierarchy2"/>
+    <dgm:cxn modelId="{6ABB6F33-314C-4AE4-B112-517209AC61E7}" type="presParOf" srcId="{E0C7B8DF-83A1-45D9-B9D9-9ED1C37E4CA4}" destId="{FFF314B7-9492-4462-8B1C-7BC33784FA0A}" srcOrd="0" destOrd="0" presId="urn:microsoft.com/office/officeart/2005/8/layout/hierarchy2"/>
+    <dgm:cxn modelId="{8C493F64-AC66-4F10-9898-CCBE8ADD26EC}" type="presParOf" srcId="{E0C7B8DF-83A1-45D9-B9D9-9ED1C37E4CA4}" destId="{F4FA03A4-3DA6-47F7-9A77-3B374796CB77}" srcOrd="1" destOrd="0" presId="urn:microsoft.com/office/officeart/2005/8/layout/hierarchy2"/>
+    <dgm:cxn modelId="{09B12722-3A2B-4AF1-A3A8-B3D084E9E435}" type="presParOf" srcId="{F4FA03A4-3DA6-47F7-9A77-3B374796CB77}" destId="{8E5DD861-D493-4A0A-B81E-EB2108ED9BB3}" srcOrd="0" destOrd="0" presId="urn:microsoft.com/office/officeart/2005/8/layout/hierarchy2"/>
+    <dgm:cxn modelId="{BA06E8A6-B1AB-41DB-82D4-A48323FA650A}" type="presParOf" srcId="{8E5DD861-D493-4A0A-B81E-EB2108ED9BB3}" destId="{C0DFBE07-132A-42A3-A5E2-F594000B2340}" srcOrd="0" destOrd="0" presId="urn:microsoft.com/office/officeart/2005/8/layout/hierarchy2"/>
+    <dgm:cxn modelId="{E71F48D6-AB60-4172-9B90-ADC23E4FF1E2}" type="presParOf" srcId="{F4FA03A4-3DA6-47F7-9A77-3B374796CB77}" destId="{D48AA310-08E8-41B2-9889-9054306545F3}" srcOrd="1" destOrd="0" presId="urn:microsoft.com/office/officeart/2005/8/layout/hierarchy2"/>
+    <dgm:cxn modelId="{432F353A-E962-4DE0-9AD0-69FEFAD9B167}" type="presParOf" srcId="{D48AA310-08E8-41B2-9889-9054306545F3}" destId="{A21B35AB-A6E7-40B0-A48C-F2137E09EDE9}" srcOrd="0" destOrd="0" presId="urn:microsoft.com/office/officeart/2005/8/layout/hierarchy2"/>
+    <dgm:cxn modelId="{01D0882A-FBD2-4077-A4F3-3282B07E7DD5}" type="presParOf" srcId="{D48AA310-08E8-41B2-9889-9054306545F3}" destId="{8B5CE3EF-0622-44C1-849C-2057D356BCBF}" srcOrd="1" destOrd="0" presId="urn:microsoft.com/office/officeart/2005/8/layout/hierarchy2"/>
+    <dgm:cxn modelId="{D6B5289A-B0D5-40CD-AC8B-7A6FBF39F622}" type="presParOf" srcId="{F4FA03A4-3DA6-47F7-9A77-3B374796CB77}" destId="{D36435EE-5DD9-4CB1-80E2-64E88C5269A2}" srcOrd="2" destOrd="0" presId="urn:microsoft.com/office/officeart/2005/8/layout/hierarchy2"/>
+    <dgm:cxn modelId="{1A218A09-9CB1-422B-B08C-D53BF2FE6675}" type="presParOf" srcId="{D36435EE-5DD9-4CB1-80E2-64E88C5269A2}" destId="{2FF43323-1B88-4D6E-A12C-28C1BD2304F7}" srcOrd="0" destOrd="0" presId="urn:microsoft.com/office/officeart/2005/8/layout/hierarchy2"/>
+    <dgm:cxn modelId="{F5080F1C-72C3-4F1C-B20F-902B274BAC83}" type="presParOf" srcId="{F4FA03A4-3DA6-47F7-9A77-3B374796CB77}" destId="{36D12C6A-C33F-444D-985E-C87528F365EF}" srcOrd="3" destOrd="0" presId="urn:microsoft.com/office/officeart/2005/8/layout/hierarchy2"/>
+    <dgm:cxn modelId="{BCE10B70-B20D-4B4E-95F8-9F0C76FB0E5F}" type="presParOf" srcId="{36D12C6A-C33F-444D-985E-C87528F365EF}" destId="{D91136A0-BBA5-4033-85D4-E551E48A4097}" srcOrd="0" destOrd="0" presId="urn:microsoft.com/office/officeart/2005/8/layout/hierarchy2"/>
+    <dgm:cxn modelId="{8FEC9825-92F7-4DC0-B414-F60913ABF976}" type="presParOf" srcId="{36D12C6A-C33F-444D-985E-C87528F365EF}" destId="{18A8A596-414D-45EC-82A0-4CE6CE2BCEAF}" srcOrd="1" destOrd="0" presId="urn:microsoft.com/office/officeart/2005/8/layout/hierarchy2"/>
+    <dgm:cxn modelId="{E0DCFA0E-98F3-4A90-A77B-267CC1346CF8}" type="presParOf" srcId="{F4FA03A4-3DA6-47F7-9A77-3B374796CB77}" destId="{215E04C8-8ADC-4870-8072-6C6871A934E8}" srcOrd="4" destOrd="0" presId="urn:microsoft.com/office/officeart/2005/8/layout/hierarchy2"/>
+    <dgm:cxn modelId="{0EFCC989-6D3B-4B77-B9DA-8D8588D0F24D}" type="presParOf" srcId="{215E04C8-8ADC-4870-8072-6C6871A934E8}" destId="{881DB251-9FB1-4300-9BCC-5ED061EBD6BA}" srcOrd="0" destOrd="0" presId="urn:microsoft.com/office/officeart/2005/8/layout/hierarchy2"/>
+    <dgm:cxn modelId="{9E3FBDA3-850B-4648-B3D8-CF9E971DF9E9}" type="presParOf" srcId="{F4FA03A4-3DA6-47F7-9A77-3B374796CB77}" destId="{99095670-E0F4-480E-9255-5D1CF51C2306}" srcOrd="5" destOrd="0" presId="urn:microsoft.com/office/officeart/2005/8/layout/hierarchy2"/>
+    <dgm:cxn modelId="{5F802B3D-0497-4244-B322-F8C1EB5F9632}" type="presParOf" srcId="{99095670-E0F4-480E-9255-5D1CF51C2306}" destId="{288590B9-AA3F-44E1-86EF-EEFFCBA51BD5}" srcOrd="0" destOrd="0" presId="urn:microsoft.com/office/officeart/2005/8/layout/hierarchy2"/>
+    <dgm:cxn modelId="{4E7DC1DC-8E9C-463F-9401-60A2B6012120}" type="presParOf" srcId="{99095670-E0F4-480E-9255-5D1CF51C2306}" destId="{C9ADEDFB-79EA-4185-B0EC-F6EC4D8F782E}" srcOrd="1" destOrd="0" presId="urn:microsoft.com/office/officeart/2005/8/layout/hierarchy2"/>
+    <dgm:cxn modelId="{9501006B-EA72-45AC-89BA-A4B16F644437}" type="presParOf" srcId="{F4FA03A4-3DA6-47F7-9A77-3B374796CB77}" destId="{D955C53B-B716-4B38-9366-F9DF3D076BCB}" srcOrd="6" destOrd="0" presId="urn:microsoft.com/office/officeart/2005/8/layout/hierarchy2"/>
+    <dgm:cxn modelId="{BB428C73-2608-47B8-8179-F677E56A9828}" type="presParOf" srcId="{D955C53B-B716-4B38-9366-F9DF3D076BCB}" destId="{1FDB852C-60D2-4512-8688-DBBE489C7C32}" srcOrd="0" destOrd="0" presId="urn:microsoft.com/office/officeart/2005/8/layout/hierarchy2"/>
+    <dgm:cxn modelId="{FF3B7E06-A970-4D77-9B96-7170CE61591F}" type="presParOf" srcId="{F4FA03A4-3DA6-47F7-9A77-3B374796CB77}" destId="{4D2DD327-F21E-40DF-89CF-2531CE508332}" srcOrd="7" destOrd="0" presId="urn:microsoft.com/office/officeart/2005/8/layout/hierarchy2"/>
+    <dgm:cxn modelId="{9FCEC0D7-E595-4E17-8ED1-41A7ED117D86}" type="presParOf" srcId="{4D2DD327-F21E-40DF-89CF-2531CE508332}" destId="{98EDA116-065D-473B-983B-F7A1A4E0692D}" srcOrd="0" destOrd="0" presId="urn:microsoft.com/office/officeart/2005/8/layout/hierarchy2"/>
+    <dgm:cxn modelId="{4067E22A-670F-4822-805A-33513EB9E679}" type="presParOf" srcId="{4D2DD327-F21E-40DF-89CF-2531CE508332}" destId="{DF92D010-B557-4787-97CA-5DC4251ABFBB}" srcOrd="1" destOrd="0" presId="urn:microsoft.com/office/officeart/2005/8/layout/hierarchy2"/>
   </dgm:cxnLst>
   <dgm:bg/>
   <dgm:whole/>
@@ -20063,103 +21007,103 @@
     </dgm:pt>
   </dgm:ptLst>
   <dgm:cxnLst>
-    <dgm:cxn modelId="{9EA00F94-8452-4C80-BA30-8DA2AE674C8C}" type="presOf" srcId="{D4D9B399-9B7F-46DA-97B2-FED098F5DA6B}" destId="{6E6D9CAD-33D1-4ABE-986B-53D6D631EB94}" srcOrd="0" destOrd="0" presId="urn:microsoft.com/office/officeart/2005/8/layout/hierarchy2"/>
-    <dgm:cxn modelId="{4A687D67-ABA4-4325-9A29-C71A5712EC8C}" type="presOf" srcId="{86643E8D-F7CB-4F7B-B35A-FF26EACC433C}" destId="{419BEB18-32F6-4B18-9238-A8818FE634FC}" srcOrd="0" destOrd="0" presId="urn:microsoft.com/office/officeart/2005/8/layout/hierarchy2"/>
-    <dgm:cxn modelId="{6DEFC5B7-1AD3-4277-BC1D-DA7256B5DC31}" type="presOf" srcId="{7B2890D2-36E9-4029-898C-FC7E72272380}" destId="{497DB5E4-8EF3-40EA-9803-E80F51F19C35}" srcOrd="0" destOrd="0" presId="urn:microsoft.com/office/officeart/2005/8/layout/hierarchy2"/>
-    <dgm:cxn modelId="{72444146-8B3F-4A4D-B6BD-C30F617D568E}" type="presOf" srcId="{80D7FF03-79A4-410F-8B98-6A9724B85CBA}" destId="{47ACED10-AF50-4A06-8AC5-32A97AE3B1C8}" srcOrd="0" destOrd="0" presId="urn:microsoft.com/office/officeart/2005/8/layout/hierarchy2"/>
-    <dgm:cxn modelId="{7BFF28CA-07BC-42BE-AA53-E60F5450E57B}" type="presOf" srcId="{3958656D-BDA3-48B8-B715-8A44FDE6304E}" destId="{2AEF7D3A-FF38-45BC-9B3E-D40CCE847072}" srcOrd="0" destOrd="0" presId="urn:microsoft.com/office/officeart/2005/8/layout/hierarchy2"/>
-    <dgm:cxn modelId="{ECB51C77-E107-43BB-8963-E8BCD225AB8D}" type="presOf" srcId="{83FAD934-5D5B-40FC-B3CA-D6105DE3D322}" destId="{8F195852-041E-423A-B5DF-8945941EB406}" srcOrd="0" destOrd="0" presId="urn:microsoft.com/office/officeart/2005/8/layout/hierarchy2"/>
-    <dgm:cxn modelId="{D6E98DA4-56AA-4077-9760-E101D509690A}" type="presOf" srcId="{50BC2FEF-90AA-4887-A217-BCE929A4632A}" destId="{FDA47220-895B-4A69-B2BB-8BF8C016FF4B}" srcOrd="0" destOrd="0" presId="urn:microsoft.com/office/officeart/2005/8/layout/hierarchy2"/>
+    <dgm:cxn modelId="{4A69B172-53A3-45FC-B428-98A68B414F71}" type="presOf" srcId="{753D8466-5B43-4022-9EA6-80697AD791EF}" destId="{A6341011-54EC-4E06-9306-EAF2DE56CD2C}" srcOrd="1" destOrd="0" presId="urn:microsoft.com/office/officeart/2005/8/layout/hierarchy2"/>
+    <dgm:cxn modelId="{9757CD12-3454-4E13-9437-4B157BDC98D4}" type="presOf" srcId="{86643E8D-F7CB-4F7B-B35A-FF26EACC433C}" destId="{419BEB18-32F6-4B18-9238-A8818FE634FC}" srcOrd="0" destOrd="0" presId="urn:microsoft.com/office/officeart/2005/8/layout/hierarchy2"/>
+    <dgm:cxn modelId="{C7D25EEE-DD11-4553-9C86-E365DEB37DAB}" type="presOf" srcId="{BABCE05A-4544-49DE-A70D-EBD4C2932AA1}" destId="{12FD7525-DB42-46F9-B8FD-D33568A05731}" srcOrd="1" destOrd="0" presId="urn:microsoft.com/office/officeart/2005/8/layout/hierarchy2"/>
+    <dgm:cxn modelId="{6D2FE6E0-6F36-41D1-B378-2E65D091EEE2}" type="presOf" srcId="{B503AF60-5EB5-4190-8EFC-246E35833849}" destId="{F53448B5-447F-4F1A-81C6-1F0D19E192DD}" srcOrd="0" destOrd="0" presId="urn:microsoft.com/office/officeart/2005/8/layout/hierarchy2"/>
+    <dgm:cxn modelId="{53713447-48B2-4816-9C42-8B2FC3FD5F55}" type="presOf" srcId="{5E47499F-6F41-4F22-A420-01A675CE6103}" destId="{E11C7B6F-7180-43A5-992E-3EA5851F2391}" srcOrd="0" destOrd="0" presId="urn:microsoft.com/office/officeart/2005/8/layout/hierarchy2"/>
     <dgm:cxn modelId="{D4445B13-46F9-4298-8EF3-3D7743530902}" srcId="{D4D9B399-9B7F-46DA-97B2-FED098F5DA6B}" destId="{86643E8D-F7CB-4F7B-B35A-FF26EACC433C}" srcOrd="1" destOrd="0" parTransId="{5E47499F-6F41-4F22-A420-01A675CE6103}" sibTransId="{DB2EC02B-535E-4B00-9144-23BE3F31800E}"/>
-    <dgm:cxn modelId="{45EEB5DD-150F-4155-8008-463EDCD6651C}" type="presOf" srcId="{50BC2FEF-90AA-4887-A217-BCE929A4632A}" destId="{9F0B1A31-63BD-41F6-82FC-F5574A92E909}" srcOrd="1" destOrd="0" presId="urn:microsoft.com/office/officeart/2005/8/layout/hierarchy2"/>
+    <dgm:cxn modelId="{8D0D5534-E07B-4654-BC52-AAEBDE5DD0C5}" type="presOf" srcId="{753D8466-5B43-4022-9EA6-80697AD791EF}" destId="{2938BCE4-55BC-4FA7-8B13-8D7362E71CAD}" srcOrd="0" destOrd="0" presId="urn:microsoft.com/office/officeart/2005/8/layout/hierarchy2"/>
     <dgm:cxn modelId="{C353768D-EED9-4E80-8091-56483B0ECF51}" srcId="{D4D9B399-9B7F-46DA-97B2-FED098F5DA6B}" destId="{C3D618C2-BF81-4220-A584-D841429B7058}" srcOrd="0" destOrd="0" parTransId="{BABCE05A-4544-49DE-A70D-EBD4C2932AA1}" sibTransId="{C88A3667-CC99-4312-8DC1-79D7EC0A2D9C}"/>
+    <dgm:cxn modelId="{887C97B7-C330-46F5-995E-CD3691042053}" type="presOf" srcId="{83FAD934-5D5B-40FC-B3CA-D6105DE3D322}" destId="{19EBF599-727A-47CA-B105-7B4051DFB8C7}" srcOrd="1" destOrd="0" presId="urn:microsoft.com/office/officeart/2005/8/layout/hierarchy2"/>
     <dgm:cxn modelId="{CD688725-DE90-4245-A4AA-E82D2275B325}" srcId="{45CDA3C7-8713-4369-838A-8B5F475DA36B}" destId="{DC7A1CA0-5D34-4F3B-A580-15CFD66EA796}" srcOrd="2" destOrd="0" parTransId="{753D8466-5B43-4022-9EA6-80697AD791EF}" sibTransId="{93D5BA25-8BAF-4D7D-969F-34AFD1EF368C}"/>
     <dgm:cxn modelId="{7E3C541B-032F-416C-A1AC-7C1BD89D5BB5}" srcId="{45CDA3C7-8713-4369-838A-8B5F475DA36B}" destId="{96FC7229-231F-4CA5-9914-6E9A83756569}" srcOrd="1" destOrd="0" parTransId="{7BC373CD-A346-4D76-9165-35DCB418DD6B}" sibTransId="{2C4CAAAA-9463-4CC1-AF37-CEDDE9349C90}"/>
-    <dgm:cxn modelId="{6BCB36FF-E127-4EF3-9DAB-72097877822F}" type="presOf" srcId="{7BC373CD-A346-4D76-9165-35DCB418DD6B}" destId="{F67B909A-A307-4E9B-9469-45A779E59A51}" srcOrd="1" destOrd="0" presId="urn:microsoft.com/office/officeart/2005/8/layout/hierarchy2"/>
-    <dgm:cxn modelId="{DC5CB645-1F88-4038-BB8A-0F68CD30580C}" type="presOf" srcId="{5E47499F-6F41-4F22-A420-01A675CE6103}" destId="{E11C7B6F-7180-43A5-992E-3EA5851F2391}" srcOrd="0" destOrd="0" presId="urn:microsoft.com/office/officeart/2005/8/layout/hierarchy2"/>
-    <dgm:cxn modelId="{A6C552DE-DE6D-4F8E-AFE0-CE0909BD7FF0}" type="presOf" srcId="{BABCE05A-4544-49DE-A70D-EBD4C2932AA1}" destId="{12FD7525-DB42-46F9-B8FD-D33568A05731}" srcOrd="1" destOrd="0" presId="urn:microsoft.com/office/officeart/2005/8/layout/hierarchy2"/>
-    <dgm:cxn modelId="{B032249E-F887-4C4F-A345-5791A650D57E}" type="presOf" srcId="{45CDA3C7-8713-4369-838A-8B5F475DA36B}" destId="{A1B1FB24-4A19-4073-B3DA-7D6FAFFD6611}" srcOrd="0" destOrd="0" presId="urn:microsoft.com/office/officeart/2005/8/layout/hierarchy2"/>
-    <dgm:cxn modelId="{CAA74B45-3A62-49B7-A3C9-6F4A2E0C6393}" type="presOf" srcId="{F20EDC0B-CCE5-4D9D-9982-89A201087390}" destId="{674BA392-5914-4B78-A520-EE26D65D05C8}" srcOrd="0" destOrd="0" presId="urn:microsoft.com/office/officeart/2005/8/layout/hierarchy2"/>
-    <dgm:cxn modelId="{CAD62122-F3E3-43C8-828F-45FCE1A9F1AC}" type="presOf" srcId="{8B8178A4-03D0-4F83-88CD-9E6E781603E6}" destId="{C0C8DC8E-72DB-4A2E-A50E-DA1CA06D79E3}" srcOrd="0" destOrd="0" presId="urn:microsoft.com/office/officeart/2005/8/layout/hierarchy2"/>
+    <dgm:cxn modelId="{705E74D1-388C-48C4-8A6E-ABEDD62CF246}" type="presOf" srcId="{F20EDC0B-CCE5-4D9D-9982-89A201087390}" destId="{CAE1C8E1-FF9C-459C-820F-5A372E5B5202}" srcOrd="1" destOrd="0" presId="urn:microsoft.com/office/officeart/2005/8/layout/hierarchy2"/>
+    <dgm:cxn modelId="{DDAD82F1-428A-4AB8-B308-9FFE7D3BA156}" type="presOf" srcId="{7B2890D2-36E9-4029-898C-FC7E72272380}" destId="{497DB5E4-8EF3-40EA-9803-E80F51F19C35}" srcOrd="0" destOrd="0" presId="urn:microsoft.com/office/officeart/2005/8/layout/hierarchy2"/>
+    <dgm:cxn modelId="{6956520B-C594-4B6B-A1E4-07A2B84B4F9E}" type="presOf" srcId="{96FC7229-231F-4CA5-9914-6E9A83756569}" destId="{1906A700-A645-429B-8F9F-2A4F59D4835E}" srcOrd="0" destOrd="0" presId="urn:microsoft.com/office/officeart/2005/8/layout/hierarchy2"/>
+    <dgm:cxn modelId="{FC0AF32F-0A35-44BF-A4A7-F7BB3131C3D9}" type="presOf" srcId="{F20EDC0B-CCE5-4D9D-9982-89A201087390}" destId="{674BA392-5914-4B78-A520-EE26D65D05C8}" srcOrd="0" destOrd="0" presId="urn:microsoft.com/office/officeart/2005/8/layout/hierarchy2"/>
+    <dgm:cxn modelId="{5F0A14A4-F948-44B5-BD66-776BDDB5D2BB}" type="presOf" srcId="{9F4AA07C-F7C0-4EE0-B444-1A0A99B21C5A}" destId="{EB2274FC-15F8-41B7-935B-E389FD47AFD1}" srcOrd="0" destOrd="0" presId="urn:microsoft.com/office/officeart/2005/8/layout/hierarchy2"/>
+    <dgm:cxn modelId="{B4CDF67B-3385-4F43-914E-3501BBB1C3B3}" type="presOf" srcId="{3958656D-BDA3-48B8-B715-8A44FDE6304E}" destId="{2AEF7D3A-FF38-45BC-9B3E-D40CCE847072}" srcOrd="0" destOrd="0" presId="urn:microsoft.com/office/officeart/2005/8/layout/hierarchy2"/>
+    <dgm:cxn modelId="{27499955-8A9F-4B33-9ABE-7868A69CE3E5}" type="presOf" srcId="{D4D9B399-9B7F-46DA-97B2-FED098F5DA6B}" destId="{6E6D9CAD-33D1-4ABE-986B-53D6D631EB94}" srcOrd="0" destOrd="0" presId="urn:microsoft.com/office/officeart/2005/8/layout/hierarchy2"/>
     <dgm:cxn modelId="{97CD5736-54C6-4ACB-8C56-28D4F8AF533A}" srcId="{076B6350-4EE3-45E3-9904-173A771DF62A}" destId="{3958656D-BDA3-48B8-B715-8A44FDE6304E}" srcOrd="2" destOrd="0" parTransId="{6990C93A-7D15-43F9-A3BA-EF955BCEFB0F}" sibTransId="{D8D28F1D-BA72-4B54-B03D-1B8F6862319E}"/>
     <dgm:cxn modelId="{F9B1644F-E249-48EB-97B5-22C2400DED34}" srcId="{D4D9B399-9B7F-46DA-97B2-FED098F5DA6B}" destId="{80D7FF03-79A4-410F-8B98-6A9724B85CBA}" srcOrd="2" destOrd="0" parTransId="{83FAD934-5D5B-40FC-B3CA-D6105DE3D322}" sibTransId="{30CB0A91-0FCE-45F8-A754-700AB3BFFDC6}"/>
-    <dgm:cxn modelId="{B50673D0-EC38-4B3B-833F-E9ABECB8CAF7}" type="presOf" srcId="{83FAD934-5D5B-40FC-B3CA-D6105DE3D322}" destId="{19EBF599-727A-47CA-B105-7B4051DFB8C7}" srcOrd="1" destOrd="0" presId="urn:microsoft.com/office/officeart/2005/8/layout/hierarchy2"/>
+    <dgm:cxn modelId="{59BDAF88-C6E7-4E32-B69D-4D676B479DAA}" type="presOf" srcId="{9F4AA07C-F7C0-4EE0-B444-1A0A99B21C5A}" destId="{87E32AC2-4577-44E3-BD84-D5E3BD970540}" srcOrd="1" destOrd="0" presId="urn:microsoft.com/office/officeart/2005/8/layout/hierarchy2"/>
+    <dgm:cxn modelId="{3872D8F1-AFE8-46A7-BE68-422211B2D2AE}" type="presOf" srcId="{80D7FF03-79A4-410F-8B98-6A9724B85CBA}" destId="{47ACED10-AF50-4A06-8AC5-32A97AE3B1C8}" srcOrd="0" destOrd="0" presId="urn:microsoft.com/office/officeart/2005/8/layout/hierarchy2"/>
     <dgm:cxn modelId="{F14138C1-A3B2-4AE2-A00B-7F7DE38EAA68}" srcId="{5AA90255-5B35-44C4-B702-E81F223BEFD8}" destId="{45CDA3C7-8713-4369-838A-8B5F475DA36B}" srcOrd="0" destOrd="0" parTransId="{139FABCB-F47A-4731-86FD-9DEB34D850B8}" sibTransId="{7D179423-A3B9-4F05-A55D-89D4307A11C9}"/>
-    <dgm:cxn modelId="{5ACD7490-2E25-472E-BD2C-B77C3875B7DE}" type="presOf" srcId="{DC7A1CA0-5D34-4F3B-A580-15CFD66EA796}" destId="{368F1645-5A66-45DB-B296-C23315AB7E22}" srcOrd="0" destOrd="0" presId="urn:microsoft.com/office/officeart/2005/8/layout/hierarchy2"/>
-    <dgm:cxn modelId="{4D8000B6-01A5-4BE3-9E18-BAD5CD285655}" type="presOf" srcId="{076B6350-4EE3-45E3-9904-173A771DF62A}" destId="{BE306FCD-9806-4F30-B3B1-CA273857349C}" srcOrd="0" destOrd="0" presId="urn:microsoft.com/office/officeart/2005/8/layout/hierarchy2"/>
+    <dgm:cxn modelId="{80DF1C36-B720-4DBC-B551-835F0A1399CE}" type="presOf" srcId="{DC7A1CA0-5D34-4F3B-A580-15CFD66EA796}" destId="{368F1645-5A66-45DB-B296-C23315AB7E22}" srcOrd="0" destOrd="0" presId="urn:microsoft.com/office/officeart/2005/8/layout/hierarchy2"/>
+    <dgm:cxn modelId="{D5700466-ABD3-4F2C-8B4E-552A68D52456}" type="presOf" srcId="{5E47499F-6F41-4F22-A420-01A675CE6103}" destId="{FB48A239-373B-4448-BD7F-C055FA9C8C48}" srcOrd="1" destOrd="0" presId="urn:microsoft.com/office/officeart/2005/8/layout/hierarchy2"/>
+    <dgm:cxn modelId="{90C14821-0161-485C-86CB-5D81B0F95A71}" type="presOf" srcId="{139FABCB-F47A-4731-86FD-9DEB34D850B8}" destId="{86416187-05A5-41DD-ADA2-C443892DABB2}" srcOrd="1" destOrd="0" presId="urn:microsoft.com/office/officeart/2005/8/layout/hierarchy2"/>
+    <dgm:cxn modelId="{6BFCC2D3-3D53-40A4-B086-D029A37CE0AE}" type="presOf" srcId="{50BC2FEF-90AA-4887-A217-BCE929A4632A}" destId="{9F0B1A31-63BD-41F6-82FC-F5574A92E909}" srcOrd="1" destOrd="0" presId="urn:microsoft.com/office/officeart/2005/8/layout/hierarchy2"/>
+    <dgm:cxn modelId="{A45F7788-A376-4D2E-ACBC-26EE565FFEEE}" type="presOf" srcId="{83FAD934-5D5B-40FC-B3CA-D6105DE3D322}" destId="{8F195852-041E-423A-B5DF-8945941EB406}" srcOrd="0" destOrd="0" presId="urn:microsoft.com/office/officeart/2005/8/layout/hierarchy2"/>
+    <dgm:cxn modelId="{66D8BFB6-465D-4FBC-84E0-720114D1C4FE}" type="presOf" srcId="{C3D618C2-BF81-4220-A584-D841429B7058}" destId="{CA6C5886-D1D3-4819-90BD-4BAC8F1EE87D}" srcOrd="0" destOrd="0" presId="urn:microsoft.com/office/officeart/2005/8/layout/hierarchy2"/>
     <dgm:cxn modelId="{7FB55B4B-D778-485E-80DB-622F39D1A15E}" srcId="{3958656D-BDA3-48B8-B715-8A44FDE6304E}" destId="{7B2890D2-36E9-4029-898C-FC7E72272380}" srcOrd="0" destOrd="0" parTransId="{F20EDC0B-CCE5-4D9D-9982-89A201087390}" sibTransId="{0DDB3E07-6F3E-4DE7-8E05-649EA4E9106B}"/>
-    <dgm:cxn modelId="{BD0AD52F-E78F-4188-A662-8C7848D15309}" type="presOf" srcId="{F20EDC0B-CCE5-4D9D-9982-89A201087390}" destId="{CAE1C8E1-FF9C-459C-820F-5A372E5B5202}" srcOrd="1" destOrd="0" presId="urn:microsoft.com/office/officeart/2005/8/layout/hierarchy2"/>
-    <dgm:cxn modelId="{D7A4F954-DD5A-4700-B49F-5352C2D6CDE6}" type="presOf" srcId="{B503AF60-5EB5-4190-8EFC-246E35833849}" destId="{F53448B5-447F-4F1A-81C6-1F0D19E192DD}" srcOrd="0" destOrd="0" presId="urn:microsoft.com/office/officeart/2005/8/layout/hierarchy2"/>
-    <dgm:cxn modelId="{81E4E209-F7CE-4A0A-B2EB-7EC6B68524FC}" type="presOf" srcId="{753D8466-5B43-4022-9EA6-80697AD791EF}" destId="{2938BCE4-55BC-4FA7-8B13-8D7362E71CAD}" srcOrd="0" destOrd="0" presId="urn:microsoft.com/office/officeart/2005/8/layout/hierarchy2"/>
-    <dgm:cxn modelId="{379D817A-B7B9-4C9B-A825-4D43FADCDFB6}" type="presOf" srcId="{BABCE05A-4544-49DE-A70D-EBD4C2932AA1}" destId="{B4361C68-E191-4E89-B0BD-BAD091626B5B}" srcOrd="0" destOrd="0" presId="urn:microsoft.com/office/officeart/2005/8/layout/hierarchy2"/>
-    <dgm:cxn modelId="{EEC72113-D084-4A02-9DB4-7A590786169F}" type="presOf" srcId="{5AA90255-5B35-44C4-B702-E81F223BEFD8}" destId="{3985982F-35AF-48B0-84C6-0C8F1D9EF2FA}" srcOrd="0" destOrd="0" presId="urn:microsoft.com/office/officeart/2005/8/layout/hierarchy2"/>
-    <dgm:cxn modelId="{3FCCF1DF-5DE9-41EA-ADB4-CB36EBC790FB}" type="presOf" srcId="{139FABCB-F47A-4731-86FD-9DEB34D850B8}" destId="{86416187-05A5-41DD-ADA2-C443892DABB2}" srcOrd="1" destOrd="0" presId="urn:microsoft.com/office/officeart/2005/8/layout/hierarchy2"/>
-    <dgm:cxn modelId="{0030C7FA-9D4A-4BB1-B73C-29142C020474}" type="presOf" srcId="{753D8466-5B43-4022-9EA6-80697AD791EF}" destId="{A6341011-54EC-4E06-9306-EAF2DE56CD2C}" srcOrd="1" destOrd="0" presId="urn:microsoft.com/office/officeart/2005/8/layout/hierarchy2"/>
+    <dgm:cxn modelId="{D0F7F9F6-000D-4697-AD42-A07512E9B087}" type="presOf" srcId="{7BC373CD-A346-4D76-9165-35DCB418DD6B}" destId="{F67B909A-A307-4E9B-9469-45A779E59A51}" srcOrd="1" destOrd="0" presId="urn:microsoft.com/office/officeart/2005/8/layout/hierarchy2"/>
+    <dgm:cxn modelId="{133C5C3A-5621-4BAB-A469-79A448C0A410}" type="presOf" srcId="{076B6350-4EE3-45E3-9904-173A771DF62A}" destId="{BE306FCD-9806-4F30-B3B1-CA273857349C}" srcOrd="0" destOrd="0" presId="urn:microsoft.com/office/officeart/2005/8/layout/hierarchy2"/>
+    <dgm:cxn modelId="{F4ED7297-B9FF-4EC5-A94F-09AB490D4D95}" type="presOf" srcId="{BABCE05A-4544-49DE-A70D-EBD4C2932AA1}" destId="{B4361C68-E191-4E89-B0BD-BAD091626B5B}" srcOrd="0" destOrd="0" presId="urn:microsoft.com/office/officeart/2005/8/layout/hierarchy2"/>
+    <dgm:cxn modelId="{4959A690-9365-4342-AA99-2B30A012C19F}" type="presOf" srcId="{139FABCB-F47A-4731-86FD-9DEB34D850B8}" destId="{AB7C6CD4-FF75-4E23-A8C3-0A2318DBB1D6}" srcOrd="0" destOrd="0" presId="urn:microsoft.com/office/officeart/2005/8/layout/hierarchy2"/>
+    <dgm:cxn modelId="{062785E7-B3F6-49BF-9D2C-C412AEDB3E59}" type="presOf" srcId="{5AA90255-5B35-44C4-B702-E81F223BEFD8}" destId="{3985982F-35AF-48B0-84C6-0C8F1D9EF2FA}" srcOrd="0" destOrd="0" presId="urn:microsoft.com/office/officeart/2005/8/layout/hierarchy2"/>
     <dgm:cxn modelId="{32ABE36F-B84E-48F4-BC67-8F5D825C7F85}" srcId="{076B6350-4EE3-45E3-9904-173A771DF62A}" destId="{D4D9B399-9B7F-46DA-97B2-FED098F5DA6B}" srcOrd="0" destOrd="0" parTransId="{E6A38AA6-80D6-4020-A52C-B824CD5FBB0F}" sibTransId="{48A5178F-146C-4A23-8FF2-2E99B30882F8}"/>
-    <dgm:cxn modelId="{33084F65-1D2C-4FE4-B948-65AE2EF06261}" type="presOf" srcId="{5E47499F-6F41-4F22-A420-01A675CE6103}" destId="{FB48A239-373B-4448-BD7F-C055FA9C8C48}" srcOrd="1" destOrd="0" presId="urn:microsoft.com/office/officeart/2005/8/layout/hierarchy2"/>
+    <dgm:cxn modelId="{A8CC22F1-A900-420F-944D-0B4E270A0BF3}" type="presOf" srcId="{8B8178A4-03D0-4F83-88CD-9E6E781603E6}" destId="{C0C8DC8E-72DB-4A2E-A50E-DA1CA06D79E3}" srcOrd="0" destOrd="0" presId="urn:microsoft.com/office/officeart/2005/8/layout/hierarchy2"/>
+    <dgm:cxn modelId="{B9E5B0FE-1C86-47F7-A968-6CA977B2D698}" type="presOf" srcId="{7BC373CD-A346-4D76-9165-35DCB418DD6B}" destId="{4E10DB54-35ED-4D9F-B388-F6C78413B8E9}" srcOrd="0" destOrd="0" presId="urn:microsoft.com/office/officeart/2005/8/layout/hierarchy2"/>
+    <dgm:cxn modelId="{0A9BE38C-E178-4CC3-8FDD-94109303E2D3}" type="presOf" srcId="{45CDA3C7-8713-4369-838A-8B5F475DA36B}" destId="{A1B1FB24-4A19-4073-B3DA-7D6FAFFD6611}" srcOrd="0" destOrd="0" presId="urn:microsoft.com/office/officeart/2005/8/layout/hierarchy2"/>
+    <dgm:cxn modelId="{1A9FC325-A9AA-4A45-A582-2BB50D85DC17}" type="presOf" srcId="{50BC2FEF-90AA-4887-A217-BCE929A4632A}" destId="{FDA47220-895B-4A69-B2BB-8BF8C016FF4B}" srcOrd="0" destOrd="0" presId="urn:microsoft.com/office/officeart/2005/8/layout/hierarchy2"/>
     <dgm:cxn modelId="{4CE301CD-89A8-41A8-9F17-DEC7FF5575CF}" srcId="{076B6350-4EE3-45E3-9904-173A771DF62A}" destId="{5AA90255-5B35-44C4-B702-E81F223BEFD8}" srcOrd="1" destOrd="0" parTransId="{2854FE16-3A46-47EE-A032-1136B67EB2C8}" sibTransId="{7B5E0C86-564B-4BB8-9398-E23143C8B801}"/>
     <dgm:cxn modelId="{A80A4F65-7375-4E8E-9CED-0483DD45593D}" srcId="{3958656D-BDA3-48B8-B715-8A44FDE6304E}" destId="{B503AF60-5EB5-4190-8EFC-246E35833849}" srcOrd="1" destOrd="0" parTransId="{9F4AA07C-F7C0-4EE0-B444-1A0A99B21C5A}" sibTransId="{97EEA01A-8995-4136-9B0E-B8636C2DDA04}"/>
-    <dgm:cxn modelId="{EF103EA3-0471-44E5-8A56-C4F3A93F76C9}" type="presOf" srcId="{C3D618C2-BF81-4220-A584-D841429B7058}" destId="{CA6C5886-D1D3-4819-90BD-4BAC8F1EE87D}" srcOrd="0" destOrd="0" presId="urn:microsoft.com/office/officeart/2005/8/layout/hierarchy2"/>
-    <dgm:cxn modelId="{8B2B29BE-0300-4DE4-9902-0D42D85EAE18}" type="presOf" srcId="{7BC373CD-A346-4D76-9165-35DCB418DD6B}" destId="{4E10DB54-35ED-4D9F-B388-F6C78413B8E9}" srcOrd="0" destOrd="0" presId="urn:microsoft.com/office/officeart/2005/8/layout/hierarchy2"/>
     <dgm:cxn modelId="{96C6A9B5-7C0D-453A-8D3D-838B1E47CC7C}" srcId="{45CDA3C7-8713-4369-838A-8B5F475DA36B}" destId="{8B8178A4-03D0-4F83-88CD-9E6E781603E6}" srcOrd="0" destOrd="0" parTransId="{50BC2FEF-90AA-4887-A217-BCE929A4632A}" sibTransId="{0B865DCC-B624-40ED-970E-B677A52C4467}"/>
-    <dgm:cxn modelId="{48222232-A49E-4151-BA38-B3DF3AC17410}" type="presOf" srcId="{9F4AA07C-F7C0-4EE0-B444-1A0A99B21C5A}" destId="{87E32AC2-4577-44E3-BD84-D5E3BD970540}" srcOrd="1" destOrd="0" presId="urn:microsoft.com/office/officeart/2005/8/layout/hierarchy2"/>
-    <dgm:cxn modelId="{500709E4-61A5-4A49-B47A-AFF29A33724A}" type="presOf" srcId="{96FC7229-231F-4CA5-9914-6E9A83756569}" destId="{1906A700-A645-429B-8F9F-2A4F59D4835E}" srcOrd="0" destOrd="0" presId="urn:microsoft.com/office/officeart/2005/8/layout/hierarchy2"/>
-    <dgm:cxn modelId="{8359E2E6-2922-4D05-A762-A434DA585BC6}" type="presOf" srcId="{139FABCB-F47A-4731-86FD-9DEB34D850B8}" destId="{AB7C6CD4-FF75-4E23-A8C3-0A2318DBB1D6}" srcOrd="0" destOrd="0" presId="urn:microsoft.com/office/officeart/2005/8/layout/hierarchy2"/>
-    <dgm:cxn modelId="{FA87DF6F-175A-4ECF-94C3-F9E9BC34985D}" type="presOf" srcId="{9F4AA07C-F7C0-4EE0-B444-1A0A99B21C5A}" destId="{EB2274FC-15F8-41B7-935B-E389FD47AFD1}" srcOrd="0" destOrd="0" presId="urn:microsoft.com/office/officeart/2005/8/layout/hierarchy2"/>
-    <dgm:cxn modelId="{46C379BE-C823-43F3-9138-C0B072245A03}" type="presParOf" srcId="{BE306FCD-9806-4F30-B3B1-CA273857349C}" destId="{BC89B9CD-5E6C-4475-ADF6-F7C2D7A5A353}" srcOrd="0" destOrd="0" presId="urn:microsoft.com/office/officeart/2005/8/layout/hierarchy2"/>
-    <dgm:cxn modelId="{070CFACD-1261-4023-BB7A-BC504AFE2ECB}" type="presParOf" srcId="{BC89B9CD-5E6C-4475-ADF6-F7C2D7A5A353}" destId="{6E6D9CAD-33D1-4ABE-986B-53D6D631EB94}" srcOrd="0" destOrd="0" presId="urn:microsoft.com/office/officeart/2005/8/layout/hierarchy2"/>
-    <dgm:cxn modelId="{3BF96940-6CDD-4AC7-8444-60D0FE505512}" type="presParOf" srcId="{BC89B9CD-5E6C-4475-ADF6-F7C2D7A5A353}" destId="{47C7FA5F-116D-41D5-BE1E-63389D526519}" srcOrd="1" destOrd="0" presId="urn:microsoft.com/office/officeart/2005/8/layout/hierarchy2"/>
-    <dgm:cxn modelId="{A4BF1324-7A04-48FA-8164-3E9AD9D4F816}" type="presParOf" srcId="{47C7FA5F-116D-41D5-BE1E-63389D526519}" destId="{B4361C68-E191-4E89-B0BD-BAD091626B5B}" srcOrd="0" destOrd="0" presId="urn:microsoft.com/office/officeart/2005/8/layout/hierarchy2"/>
-    <dgm:cxn modelId="{B26D48AD-7263-4762-9E9D-A56D996F84BE}" type="presParOf" srcId="{B4361C68-E191-4E89-B0BD-BAD091626B5B}" destId="{12FD7525-DB42-46F9-B8FD-D33568A05731}" srcOrd="0" destOrd="0" presId="urn:microsoft.com/office/officeart/2005/8/layout/hierarchy2"/>
-    <dgm:cxn modelId="{C28B0687-538B-42B4-8824-6EB10C7928FE}" type="presParOf" srcId="{47C7FA5F-116D-41D5-BE1E-63389D526519}" destId="{8D4B9DA0-8352-443E-AB23-4081880753A9}" srcOrd="1" destOrd="0" presId="urn:microsoft.com/office/officeart/2005/8/layout/hierarchy2"/>
-    <dgm:cxn modelId="{CFCF2A1C-C213-4660-A847-DE1486C360E9}" type="presParOf" srcId="{8D4B9DA0-8352-443E-AB23-4081880753A9}" destId="{CA6C5886-D1D3-4819-90BD-4BAC8F1EE87D}" srcOrd="0" destOrd="0" presId="urn:microsoft.com/office/officeart/2005/8/layout/hierarchy2"/>
-    <dgm:cxn modelId="{0E360C6B-CF59-469C-A801-A8B5BD07351C}" type="presParOf" srcId="{8D4B9DA0-8352-443E-AB23-4081880753A9}" destId="{9192797A-2A70-45CD-83CD-8CC844391943}" srcOrd="1" destOrd="0" presId="urn:microsoft.com/office/officeart/2005/8/layout/hierarchy2"/>
-    <dgm:cxn modelId="{AB8A680C-82C3-44C3-97AB-1A1F5F53158B}" type="presParOf" srcId="{47C7FA5F-116D-41D5-BE1E-63389D526519}" destId="{E11C7B6F-7180-43A5-992E-3EA5851F2391}" srcOrd="2" destOrd="0" presId="urn:microsoft.com/office/officeart/2005/8/layout/hierarchy2"/>
-    <dgm:cxn modelId="{634F161B-1E2F-49AF-9FE0-1B0626ED0FFB}" type="presParOf" srcId="{E11C7B6F-7180-43A5-992E-3EA5851F2391}" destId="{FB48A239-373B-4448-BD7F-C055FA9C8C48}" srcOrd="0" destOrd="0" presId="urn:microsoft.com/office/officeart/2005/8/layout/hierarchy2"/>
-    <dgm:cxn modelId="{FD9CE38D-F929-4CAB-B6D9-8C2FBE8ACDA0}" type="presParOf" srcId="{47C7FA5F-116D-41D5-BE1E-63389D526519}" destId="{49833578-BD56-4B76-A7B4-93C083AE7440}" srcOrd="3" destOrd="0" presId="urn:microsoft.com/office/officeart/2005/8/layout/hierarchy2"/>
-    <dgm:cxn modelId="{60433FBE-374B-4AB6-BC05-8F94DD3336D3}" type="presParOf" srcId="{49833578-BD56-4B76-A7B4-93C083AE7440}" destId="{419BEB18-32F6-4B18-9238-A8818FE634FC}" srcOrd="0" destOrd="0" presId="urn:microsoft.com/office/officeart/2005/8/layout/hierarchy2"/>
-    <dgm:cxn modelId="{95F8D45A-A071-4A58-ABF5-5DBEEF50B62C}" type="presParOf" srcId="{49833578-BD56-4B76-A7B4-93C083AE7440}" destId="{9606F08B-4F70-4EB6-983D-ED46C176903C}" srcOrd="1" destOrd="0" presId="urn:microsoft.com/office/officeart/2005/8/layout/hierarchy2"/>
-    <dgm:cxn modelId="{3B8B3182-2AD1-49F0-9DF5-C1640AEFC4D8}" type="presParOf" srcId="{47C7FA5F-116D-41D5-BE1E-63389D526519}" destId="{8F195852-041E-423A-B5DF-8945941EB406}" srcOrd="4" destOrd="0" presId="urn:microsoft.com/office/officeart/2005/8/layout/hierarchy2"/>
-    <dgm:cxn modelId="{0B021824-07D3-43DF-8C83-06477A55F37B}" type="presParOf" srcId="{8F195852-041E-423A-B5DF-8945941EB406}" destId="{19EBF599-727A-47CA-B105-7B4051DFB8C7}" srcOrd="0" destOrd="0" presId="urn:microsoft.com/office/officeart/2005/8/layout/hierarchy2"/>
-    <dgm:cxn modelId="{096D23F6-3E9D-4180-A1A0-12E07C26FEAE}" type="presParOf" srcId="{47C7FA5F-116D-41D5-BE1E-63389D526519}" destId="{5B0C94E8-6047-4A9D-A59D-4243CA01023B}" srcOrd="5" destOrd="0" presId="urn:microsoft.com/office/officeart/2005/8/layout/hierarchy2"/>
-    <dgm:cxn modelId="{54954D18-BA00-4D3D-86E5-74D909A2050C}" type="presParOf" srcId="{5B0C94E8-6047-4A9D-A59D-4243CA01023B}" destId="{47ACED10-AF50-4A06-8AC5-32A97AE3B1C8}" srcOrd="0" destOrd="0" presId="urn:microsoft.com/office/officeart/2005/8/layout/hierarchy2"/>
-    <dgm:cxn modelId="{90F0B79D-2768-4E71-B11C-450B98E81830}" type="presParOf" srcId="{5B0C94E8-6047-4A9D-A59D-4243CA01023B}" destId="{51C9AA23-5208-47C4-9495-ED7DF43D7949}" srcOrd="1" destOrd="0" presId="urn:microsoft.com/office/officeart/2005/8/layout/hierarchy2"/>
-    <dgm:cxn modelId="{943029C3-5CC9-464F-965E-62E9A8A3C2FA}" type="presParOf" srcId="{BE306FCD-9806-4F30-B3B1-CA273857349C}" destId="{8658F2C1-2E33-4716-96CE-BB95A05DA53A}" srcOrd="1" destOrd="0" presId="urn:microsoft.com/office/officeart/2005/8/layout/hierarchy2"/>
-    <dgm:cxn modelId="{AA737447-3E90-4C46-9873-C780DBEAB46E}" type="presParOf" srcId="{8658F2C1-2E33-4716-96CE-BB95A05DA53A}" destId="{3985982F-35AF-48B0-84C6-0C8F1D9EF2FA}" srcOrd="0" destOrd="0" presId="urn:microsoft.com/office/officeart/2005/8/layout/hierarchy2"/>
-    <dgm:cxn modelId="{A9111D5E-3A9A-431E-BA96-38AC918A0EE7}" type="presParOf" srcId="{8658F2C1-2E33-4716-96CE-BB95A05DA53A}" destId="{E962D45F-3934-4127-B852-040B19CBBED4}" srcOrd="1" destOrd="0" presId="urn:microsoft.com/office/officeart/2005/8/layout/hierarchy2"/>
-    <dgm:cxn modelId="{B742CD53-A10B-49AC-AA6A-342470FEAFFC}" type="presParOf" srcId="{E962D45F-3934-4127-B852-040B19CBBED4}" destId="{AB7C6CD4-FF75-4E23-A8C3-0A2318DBB1D6}" srcOrd="0" destOrd="0" presId="urn:microsoft.com/office/officeart/2005/8/layout/hierarchy2"/>
-    <dgm:cxn modelId="{3C26DEC5-68F8-4360-82CA-65F57C8C5EB5}" type="presParOf" srcId="{AB7C6CD4-FF75-4E23-A8C3-0A2318DBB1D6}" destId="{86416187-05A5-41DD-ADA2-C443892DABB2}" srcOrd="0" destOrd="0" presId="urn:microsoft.com/office/officeart/2005/8/layout/hierarchy2"/>
-    <dgm:cxn modelId="{35BFC12C-CCCA-4539-94DF-19A7DA24E021}" type="presParOf" srcId="{E962D45F-3934-4127-B852-040B19CBBED4}" destId="{F5141415-821F-4342-AEDF-E9BC97E8B75D}" srcOrd="1" destOrd="0" presId="urn:microsoft.com/office/officeart/2005/8/layout/hierarchy2"/>
-    <dgm:cxn modelId="{AD798162-F8D2-41DE-83ED-1EB583C22C82}" type="presParOf" srcId="{F5141415-821F-4342-AEDF-E9BC97E8B75D}" destId="{A1B1FB24-4A19-4073-B3DA-7D6FAFFD6611}" srcOrd="0" destOrd="0" presId="urn:microsoft.com/office/officeart/2005/8/layout/hierarchy2"/>
-    <dgm:cxn modelId="{DF8D3908-A851-437D-B160-1B38CA6D8331}" type="presParOf" srcId="{F5141415-821F-4342-AEDF-E9BC97E8B75D}" destId="{1AAB8F11-CB53-4E23-8DA2-6135C0475A27}" srcOrd="1" destOrd="0" presId="urn:microsoft.com/office/officeart/2005/8/layout/hierarchy2"/>
-    <dgm:cxn modelId="{6C3C3F78-EB21-4FEE-B01A-A0A79A032E00}" type="presParOf" srcId="{1AAB8F11-CB53-4E23-8DA2-6135C0475A27}" destId="{FDA47220-895B-4A69-B2BB-8BF8C016FF4B}" srcOrd="0" destOrd="0" presId="urn:microsoft.com/office/officeart/2005/8/layout/hierarchy2"/>
-    <dgm:cxn modelId="{85B829D2-0408-418E-BBE1-1DE36CD60212}" type="presParOf" srcId="{FDA47220-895B-4A69-B2BB-8BF8C016FF4B}" destId="{9F0B1A31-63BD-41F6-82FC-F5574A92E909}" srcOrd="0" destOrd="0" presId="urn:microsoft.com/office/officeart/2005/8/layout/hierarchy2"/>
-    <dgm:cxn modelId="{B913EAB9-512B-492B-BF45-5E0DCDB1ADC6}" type="presParOf" srcId="{1AAB8F11-CB53-4E23-8DA2-6135C0475A27}" destId="{519D71D9-AD17-481A-BC45-95647664C32A}" srcOrd="1" destOrd="0" presId="urn:microsoft.com/office/officeart/2005/8/layout/hierarchy2"/>
-    <dgm:cxn modelId="{823CB7D7-0245-47DA-B640-A24864655D82}" type="presParOf" srcId="{519D71D9-AD17-481A-BC45-95647664C32A}" destId="{C0C8DC8E-72DB-4A2E-A50E-DA1CA06D79E3}" srcOrd="0" destOrd="0" presId="urn:microsoft.com/office/officeart/2005/8/layout/hierarchy2"/>
-    <dgm:cxn modelId="{EB456376-6F87-4B7B-83D2-043D0858524A}" type="presParOf" srcId="{519D71D9-AD17-481A-BC45-95647664C32A}" destId="{98B01CE3-DDD6-4A2E-A4D8-B0F413861D6D}" srcOrd="1" destOrd="0" presId="urn:microsoft.com/office/officeart/2005/8/layout/hierarchy2"/>
-    <dgm:cxn modelId="{0A732D9C-EA86-4395-903D-88FA445125D1}" type="presParOf" srcId="{1AAB8F11-CB53-4E23-8DA2-6135C0475A27}" destId="{4E10DB54-35ED-4D9F-B388-F6C78413B8E9}" srcOrd="2" destOrd="0" presId="urn:microsoft.com/office/officeart/2005/8/layout/hierarchy2"/>
-    <dgm:cxn modelId="{6838C787-976C-4283-ACB9-5B9036EC9519}" type="presParOf" srcId="{4E10DB54-35ED-4D9F-B388-F6C78413B8E9}" destId="{F67B909A-A307-4E9B-9469-45A779E59A51}" srcOrd="0" destOrd="0" presId="urn:microsoft.com/office/officeart/2005/8/layout/hierarchy2"/>
-    <dgm:cxn modelId="{EB85FB49-1D31-47A3-99F7-A71F89AACEBD}" type="presParOf" srcId="{1AAB8F11-CB53-4E23-8DA2-6135C0475A27}" destId="{14714887-E966-470C-860D-96908FD88E18}" srcOrd="3" destOrd="0" presId="urn:microsoft.com/office/officeart/2005/8/layout/hierarchy2"/>
-    <dgm:cxn modelId="{1F6AC962-AD48-434D-A312-BC737309BB9B}" type="presParOf" srcId="{14714887-E966-470C-860D-96908FD88E18}" destId="{1906A700-A645-429B-8F9F-2A4F59D4835E}" srcOrd="0" destOrd="0" presId="urn:microsoft.com/office/officeart/2005/8/layout/hierarchy2"/>
-    <dgm:cxn modelId="{9F119F40-2B2A-4CAB-8D32-68D2B8650499}" type="presParOf" srcId="{14714887-E966-470C-860D-96908FD88E18}" destId="{9E21E745-5CA6-4C1A-A097-7D4CFAE8952B}" srcOrd="1" destOrd="0" presId="urn:microsoft.com/office/officeart/2005/8/layout/hierarchy2"/>
-    <dgm:cxn modelId="{3EBF829A-8476-475A-BF09-41CB61E785DF}" type="presParOf" srcId="{1AAB8F11-CB53-4E23-8DA2-6135C0475A27}" destId="{2938BCE4-55BC-4FA7-8B13-8D7362E71CAD}" srcOrd="4" destOrd="0" presId="urn:microsoft.com/office/officeart/2005/8/layout/hierarchy2"/>
-    <dgm:cxn modelId="{394F6001-F15A-4060-A53F-E1646115A6CC}" type="presParOf" srcId="{2938BCE4-55BC-4FA7-8B13-8D7362E71CAD}" destId="{A6341011-54EC-4E06-9306-EAF2DE56CD2C}" srcOrd="0" destOrd="0" presId="urn:microsoft.com/office/officeart/2005/8/layout/hierarchy2"/>
-    <dgm:cxn modelId="{F6430E71-006C-477D-8AAA-8672D7ACCD13}" type="presParOf" srcId="{1AAB8F11-CB53-4E23-8DA2-6135C0475A27}" destId="{A0A8C24A-B549-4DD3-A86B-5C27239361DA}" srcOrd="5" destOrd="0" presId="urn:microsoft.com/office/officeart/2005/8/layout/hierarchy2"/>
-    <dgm:cxn modelId="{74DBD449-BB80-4AD4-9AF4-74C52A26FD9D}" type="presParOf" srcId="{A0A8C24A-B549-4DD3-A86B-5C27239361DA}" destId="{368F1645-5A66-45DB-B296-C23315AB7E22}" srcOrd="0" destOrd="0" presId="urn:microsoft.com/office/officeart/2005/8/layout/hierarchy2"/>
-    <dgm:cxn modelId="{2016A028-EF94-421C-A00B-1005DE990DE3}" type="presParOf" srcId="{A0A8C24A-B549-4DD3-A86B-5C27239361DA}" destId="{AAB70EE2-6F5D-4397-9BEA-BD14754644EA}" srcOrd="1" destOrd="0" presId="urn:microsoft.com/office/officeart/2005/8/layout/hierarchy2"/>
-    <dgm:cxn modelId="{3FD0444F-6763-4C26-B940-6BE8A7CDA72D}" type="presParOf" srcId="{BE306FCD-9806-4F30-B3B1-CA273857349C}" destId="{3EC8FEA1-FACA-4B7A-ACC4-B6309011D501}" srcOrd="2" destOrd="0" presId="urn:microsoft.com/office/officeart/2005/8/layout/hierarchy2"/>
-    <dgm:cxn modelId="{9F30945A-7BFB-4561-A69E-56D16CFE8A17}" type="presParOf" srcId="{3EC8FEA1-FACA-4B7A-ACC4-B6309011D501}" destId="{2AEF7D3A-FF38-45BC-9B3E-D40CCE847072}" srcOrd="0" destOrd="0" presId="urn:microsoft.com/office/officeart/2005/8/layout/hierarchy2"/>
-    <dgm:cxn modelId="{BCBA2806-1A6E-476C-BD92-4C5B9B69CC2B}" type="presParOf" srcId="{3EC8FEA1-FACA-4B7A-ACC4-B6309011D501}" destId="{2E81C92C-CE54-4B34-8AD9-23F5F8E60BCB}" srcOrd="1" destOrd="0" presId="urn:microsoft.com/office/officeart/2005/8/layout/hierarchy2"/>
-    <dgm:cxn modelId="{1A0E5EAA-2186-43E9-B998-93DBC450C59E}" type="presParOf" srcId="{2E81C92C-CE54-4B34-8AD9-23F5F8E60BCB}" destId="{674BA392-5914-4B78-A520-EE26D65D05C8}" srcOrd="0" destOrd="0" presId="urn:microsoft.com/office/officeart/2005/8/layout/hierarchy2"/>
-    <dgm:cxn modelId="{7EB5E002-BF9B-424E-86F2-E2C6B40FAD53}" type="presParOf" srcId="{674BA392-5914-4B78-A520-EE26D65D05C8}" destId="{CAE1C8E1-FF9C-459C-820F-5A372E5B5202}" srcOrd="0" destOrd="0" presId="urn:microsoft.com/office/officeart/2005/8/layout/hierarchy2"/>
-    <dgm:cxn modelId="{1DEEB016-3BC2-439A-9D0C-A1E17CB10FD0}" type="presParOf" srcId="{2E81C92C-CE54-4B34-8AD9-23F5F8E60BCB}" destId="{905C17AD-FE93-4469-8609-EDCF89529AA2}" srcOrd="1" destOrd="0" presId="urn:microsoft.com/office/officeart/2005/8/layout/hierarchy2"/>
-    <dgm:cxn modelId="{4F3ED9C5-9E8B-4540-9EE8-DE4195291EA0}" type="presParOf" srcId="{905C17AD-FE93-4469-8609-EDCF89529AA2}" destId="{497DB5E4-8EF3-40EA-9803-E80F51F19C35}" srcOrd="0" destOrd="0" presId="urn:microsoft.com/office/officeart/2005/8/layout/hierarchy2"/>
-    <dgm:cxn modelId="{C565B918-DC09-4436-8631-C76E68892AE0}" type="presParOf" srcId="{905C17AD-FE93-4469-8609-EDCF89529AA2}" destId="{A54907F9-77D3-493A-BD14-6183BAA27BA4}" srcOrd="1" destOrd="0" presId="urn:microsoft.com/office/officeart/2005/8/layout/hierarchy2"/>
-    <dgm:cxn modelId="{BE475BF9-C17E-4729-A076-D3C6C6335DB5}" type="presParOf" srcId="{2E81C92C-CE54-4B34-8AD9-23F5F8E60BCB}" destId="{EB2274FC-15F8-41B7-935B-E389FD47AFD1}" srcOrd="2" destOrd="0" presId="urn:microsoft.com/office/officeart/2005/8/layout/hierarchy2"/>
-    <dgm:cxn modelId="{53D0473F-BE1F-480C-9E3E-4BD79A4741B8}" type="presParOf" srcId="{EB2274FC-15F8-41B7-935B-E389FD47AFD1}" destId="{87E32AC2-4577-44E3-BD84-D5E3BD970540}" srcOrd="0" destOrd="0" presId="urn:microsoft.com/office/officeart/2005/8/layout/hierarchy2"/>
-    <dgm:cxn modelId="{94CED905-0CC8-44A3-952A-5A85BCEE0D07}" type="presParOf" srcId="{2E81C92C-CE54-4B34-8AD9-23F5F8E60BCB}" destId="{9076073A-94D7-4B3A-BEDD-A7CFB249D472}" srcOrd="3" destOrd="0" presId="urn:microsoft.com/office/officeart/2005/8/layout/hierarchy2"/>
-    <dgm:cxn modelId="{B7374BE6-5E05-4803-869F-61EC8AA2B6AB}" type="presParOf" srcId="{9076073A-94D7-4B3A-BEDD-A7CFB249D472}" destId="{F53448B5-447F-4F1A-81C6-1F0D19E192DD}" srcOrd="0" destOrd="0" presId="urn:microsoft.com/office/officeart/2005/8/layout/hierarchy2"/>
-    <dgm:cxn modelId="{677C47F3-24F1-4AA7-BBE7-69C1DE133EFC}" type="presParOf" srcId="{9076073A-94D7-4B3A-BEDD-A7CFB249D472}" destId="{9771CB1D-2BA5-42D9-9957-3E7E79F8490A}" srcOrd="1" destOrd="0" presId="urn:microsoft.com/office/officeart/2005/8/layout/hierarchy2"/>
+    <dgm:cxn modelId="{37C45A60-4E49-4B9B-A831-387C5AD77E33}" type="presParOf" srcId="{BE306FCD-9806-4F30-B3B1-CA273857349C}" destId="{BC89B9CD-5E6C-4475-ADF6-F7C2D7A5A353}" srcOrd="0" destOrd="0" presId="urn:microsoft.com/office/officeart/2005/8/layout/hierarchy2"/>
+    <dgm:cxn modelId="{24F4F50D-373E-4436-8552-7B66EABCB21C}" type="presParOf" srcId="{BC89B9CD-5E6C-4475-ADF6-F7C2D7A5A353}" destId="{6E6D9CAD-33D1-4ABE-986B-53D6D631EB94}" srcOrd="0" destOrd="0" presId="urn:microsoft.com/office/officeart/2005/8/layout/hierarchy2"/>
+    <dgm:cxn modelId="{664C198B-8AB5-4907-A948-CABDFE098A20}" type="presParOf" srcId="{BC89B9CD-5E6C-4475-ADF6-F7C2D7A5A353}" destId="{47C7FA5F-116D-41D5-BE1E-63389D526519}" srcOrd="1" destOrd="0" presId="urn:microsoft.com/office/officeart/2005/8/layout/hierarchy2"/>
+    <dgm:cxn modelId="{C3D46060-F106-4ED3-9A03-3786E088749F}" type="presParOf" srcId="{47C7FA5F-116D-41D5-BE1E-63389D526519}" destId="{B4361C68-E191-4E89-B0BD-BAD091626B5B}" srcOrd="0" destOrd="0" presId="urn:microsoft.com/office/officeart/2005/8/layout/hierarchy2"/>
+    <dgm:cxn modelId="{509E7738-123A-4E82-B147-B295631EB085}" type="presParOf" srcId="{B4361C68-E191-4E89-B0BD-BAD091626B5B}" destId="{12FD7525-DB42-46F9-B8FD-D33568A05731}" srcOrd="0" destOrd="0" presId="urn:microsoft.com/office/officeart/2005/8/layout/hierarchy2"/>
+    <dgm:cxn modelId="{CCF423B4-7AFA-42C6-9689-982545DBDF5F}" type="presParOf" srcId="{47C7FA5F-116D-41D5-BE1E-63389D526519}" destId="{8D4B9DA0-8352-443E-AB23-4081880753A9}" srcOrd="1" destOrd="0" presId="urn:microsoft.com/office/officeart/2005/8/layout/hierarchy2"/>
+    <dgm:cxn modelId="{176080A2-CE48-4243-9776-80F0377FE3CF}" type="presParOf" srcId="{8D4B9DA0-8352-443E-AB23-4081880753A9}" destId="{CA6C5886-D1D3-4819-90BD-4BAC8F1EE87D}" srcOrd="0" destOrd="0" presId="urn:microsoft.com/office/officeart/2005/8/layout/hierarchy2"/>
+    <dgm:cxn modelId="{AE217549-7D31-4418-BCDE-5BB13D703D54}" type="presParOf" srcId="{8D4B9DA0-8352-443E-AB23-4081880753A9}" destId="{9192797A-2A70-45CD-83CD-8CC844391943}" srcOrd="1" destOrd="0" presId="urn:microsoft.com/office/officeart/2005/8/layout/hierarchy2"/>
+    <dgm:cxn modelId="{34A42265-0079-4FB6-93C4-528EA2B6EB15}" type="presParOf" srcId="{47C7FA5F-116D-41D5-BE1E-63389D526519}" destId="{E11C7B6F-7180-43A5-992E-3EA5851F2391}" srcOrd="2" destOrd="0" presId="urn:microsoft.com/office/officeart/2005/8/layout/hierarchy2"/>
+    <dgm:cxn modelId="{D3BCC5C0-890B-4584-96E0-A70E748C3119}" type="presParOf" srcId="{E11C7B6F-7180-43A5-992E-3EA5851F2391}" destId="{FB48A239-373B-4448-BD7F-C055FA9C8C48}" srcOrd="0" destOrd="0" presId="urn:microsoft.com/office/officeart/2005/8/layout/hierarchy2"/>
+    <dgm:cxn modelId="{7FDEF727-7021-4D17-AC39-7C40C237A960}" type="presParOf" srcId="{47C7FA5F-116D-41D5-BE1E-63389D526519}" destId="{49833578-BD56-4B76-A7B4-93C083AE7440}" srcOrd="3" destOrd="0" presId="urn:microsoft.com/office/officeart/2005/8/layout/hierarchy2"/>
+    <dgm:cxn modelId="{326DAF93-BE86-4046-B918-ABD8BD994F35}" type="presParOf" srcId="{49833578-BD56-4B76-A7B4-93C083AE7440}" destId="{419BEB18-32F6-4B18-9238-A8818FE634FC}" srcOrd="0" destOrd="0" presId="urn:microsoft.com/office/officeart/2005/8/layout/hierarchy2"/>
+    <dgm:cxn modelId="{F207DAF0-BFC0-4E41-A6ED-8EA13C78F3EE}" type="presParOf" srcId="{49833578-BD56-4B76-A7B4-93C083AE7440}" destId="{9606F08B-4F70-4EB6-983D-ED46C176903C}" srcOrd="1" destOrd="0" presId="urn:microsoft.com/office/officeart/2005/8/layout/hierarchy2"/>
+    <dgm:cxn modelId="{50775BF7-14DA-47E2-A4FB-27BDAB9FEE80}" type="presParOf" srcId="{47C7FA5F-116D-41D5-BE1E-63389D526519}" destId="{8F195852-041E-423A-B5DF-8945941EB406}" srcOrd="4" destOrd="0" presId="urn:microsoft.com/office/officeart/2005/8/layout/hierarchy2"/>
+    <dgm:cxn modelId="{3E1B2E9A-DE79-4762-9947-2C727E436240}" type="presParOf" srcId="{8F195852-041E-423A-B5DF-8945941EB406}" destId="{19EBF599-727A-47CA-B105-7B4051DFB8C7}" srcOrd="0" destOrd="0" presId="urn:microsoft.com/office/officeart/2005/8/layout/hierarchy2"/>
+    <dgm:cxn modelId="{592CE5B2-3247-4E42-BC78-60E2EC8A737E}" type="presParOf" srcId="{47C7FA5F-116D-41D5-BE1E-63389D526519}" destId="{5B0C94E8-6047-4A9D-A59D-4243CA01023B}" srcOrd="5" destOrd="0" presId="urn:microsoft.com/office/officeart/2005/8/layout/hierarchy2"/>
+    <dgm:cxn modelId="{F72E0DCE-8FE3-44FE-8A34-A10B5036D387}" type="presParOf" srcId="{5B0C94E8-6047-4A9D-A59D-4243CA01023B}" destId="{47ACED10-AF50-4A06-8AC5-32A97AE3B1C8}" srcOrd="0" destOrd="0" presId="urn:microsoft.com/office/officeart/2005/8/layout/hierarchy2"/>
+    <dgm:cxn modelId="{CC2D2957-83B2-455B-A5E7-F1653B38D071}" type="presParOf" srcId="{5B0C94E8-6047-4A9D-A59D-4243CA01023B}" destId="{51C9AA23-5208-47C4-9495-ED7DF43D7949}" srcOrd="1" destOrd="0" presId="urn:microsoft.com/office/officeart/2005/8/layout/hierarchy2"/>
+    <dgm:cxn modelId="{A172A676-0758-4E5E-B86B-8D7E07A7CA31}" type="presParOf" srcId="{BE306FCD-9806-4F30-B3B1-CA273857349C}" destId="{8658F2C1-2E33-4716-96CE-BB95A05DA53A}" srcOrd="1" destOrd="0" presId="urn:microsoft.com/office/officeart/2005/8/layout/hierarchy2"/>
+    <dgm:cxn modelId="{8328A7B4-968B-4FC9-B1BC-CBE5209B4802}" type="presParOf" srcId="{8658F2C1-2E33-4716-96CE-BB95A05DA53A}" destId="{3985982F-35AF-48B0-84C6-0C8F1D9EF2FA}" srcOrd="0" destOrd="0" presId="urn:microsoft.com/office/officeart/2005/8/layout/hierarchy2"/>
+    <dgm:cxn modelId="{11C3B734-60F0-4B1C-A200-6E625D2D7B9B}" type="presParOf" srcId="{8658F2C1-2E33-4716-96CE-BB95A05DA53A}" destId="{E962D45F-3934-4127-B852-040B19CBBED4}" srcOrd="1" destOrd="0" presId="urn:microsoft.com/office/officeart/2005/8/layout/hierarchy2"/>
+    <dgm:cxn modelId="{7D9A655B-F291-4820-82E3-A5424E6B5F13}" type="presParOf" srcId="{E962D45F-3934-4127-B852-040B19CBBED4}" destId="{AB7C6CD4-FF75-4E23-A8C3-0A2318DBB1D6}" srcOrd="0" destOrd="0" presId="urn:microsoft.com/office/officeart/2005/8/layout/hierarchy2"/>
+    <dgm:cxn modelId="{B98F6661-926F-4478-A517-51B4CB80F178}" type="presParOf" srcId="{AB7C6CD4-FF75-4E23-A8C3-0A2318DBB1D6}" destId="{86416187-05A5-41DD-ADA2-C443892DABB2}" srcOrd="0" destOrd="0" presId="urn:microsoft.com/office/officeart/2005/8/layout/hierarchy2"/>
+    <dgm:cxn modelId="{6F8FA3A4-8CAB-4F55-AB84-B09BD5AC7932}" type="presParOf" srcId="{E962D45F-3934-4127-B852-040B19CBBED4}" destId="{F5141415-821F-4342-AEDF-E9BC97E8B75D}" srcOrd="1" destOrd="0" presId="urn:microsoft.com/office/officeart/2005/8/layout/hierarchy2"/>
+    <dgm:cxn modelId="{8ED68103-2413-4CA9-9E9F-1861A57D7457}" type="presParOf" srcId="{F5141415-821F-4342-AEDF-E9BC97E8B75D}" destId="{A1B1FB24-4A19-4073-B3DA-7D6FAFFD6611}" srcOrd="0" destOrd="0" presId="urn:microsoft.com/office/officeart/2005/8/layout/hierarchy2"/>
+    <dgm:cxn modelId="{B00E9946-65BE-4392-B90C-D459B252FD50}" type="presParOf" srcId="{F5141415-821F-4342-AEDF-E9BC97E8B75D}" destId="{1AAB8F11-CB53-4E23-8DA2-6135C0475A27}" srcOrd="1" destOrd="0" presId="urn:microsoft.com/office/officeart/2005/8/layout/hierarchy2"/>
+    <dgm:cxn modelId="{747EB046-7254-4627-B00E-3918DD267EA1}" type="presParOf" srcId="{1AAB8F11-CB53-4E23-8DA2-6135C0475A27}" destId="{FDA47220-895B-4A69-B2BB-8BF8C016FF4B}" srcOrd="0" destOrd="0" presId="urn:microsoft.com/office/officeart/2005/8/layout/hierarchy2"/>
+    <dgm:cxn modelId="{B7345449-69B5-4173-974B-D244FB4582B5}" type="presParOf" srcId="{FDA47220-895B-4A69-B2BB-8BF8C016FF4B}" destId="{9F0B1A31-63BD-41F6-82FC-F5574A92E909}" srcOrd="0" destOrd="0" presId="urn:microsoft.com/office/officeart/2005/8/layout/hierarchy2"/>
+    <dgm:cxn modelId="{05861695-CF3D-489A-BEF4-96FB38B25302}" type="presParOf" srcId="{1AAB8F11-CB53-4E23-8DA2-6135C0475A27}" destId="{519D71D9-AD17-481A-BC45-95647664C32A}" srcOrd="1" destOrd="0" presId="urn:microsoft.com/office/officeart/2005/8/layout/hierarchy2"/>
+    <dgm:cxn modelId="{ADED74F9-EFF8-45AF-9AC7-8CC6CAFF28E3}" type="presParOf" srcId="{519D71D9-AD17-481A-BC45-95647664C32A}" destId="{C0C8DC8E-72DB-4A2E-A50E-DA1CA06D79E3}" srcOrd="0" destOrd="0" presId="urn:microsoft.com/office/officeart/2005/8/layout/hierarchy2"/>
+    <dgm:cxn modelId="{443E9DB0-BC4B-4440-A932-70F28C97626C}" type="presParOf" srcId="{519D71D9-AD17-481A-BC45-95647664C32A}" destId="{98B01CE3-DDD6-4A2E-A4D8-B0F413861D6D}" srcOrd="1" destOrd="0" presId="urn:microsoft.com/office/officeart/2005/8/layout/hierarchy2"/>
+    <dgm:cxn modelId="{286D0312-CC4E-4031-8F7B-26BC08FAECDF}" type="presParOf" srcId="{1AAB8F11-CB53-4E23-8DA2-6135C0475A27}" destId="{4E10DB54-35ED-4D9F-B388-F6C78413B8E9}" srcOrd="2" destOrd="0" presId="urn:microsoft.com/office/officeart/2005/8/layout/hierarchy2"/>
+    <dgm:cxn modelId="{80E81D6F-D0AD-4070-9168-BC38B083328E}" type="presParOf" srcId="{4E10DB54-35ED-4D9F-B388-F6C78413B8E9}" destId="{F67B909A-A307-4E9B-9469-45A779E59A51}" srcOrd="0" destOrd="0" presId="urn:microsoft.com/office/officeart/2005/8/layout/hierarchy2"/>
+    <dgm:cxn modelId="{579B3C0F-76D1-4E54-BA38-D5E15DB400DC}" type="presParOf" srcId="{1AAB8F11-CB53-4E23-8DA2-6135C0475A27}" destId="{14714887-E966-470C-860D-96908FD88E18}" srcOrd="3" destOrd="0" presId="urn:microsoft.com/office/officeart/2005/8/layout/hierarchy2"/>
+    <dgm:cxn modelId="{F6A0C0EB-F962-4DE1-B3F1-89D75AD3E099}" type="presParOf" srcId="{14714887-E966-470C-860D-96908FD88E18}" destId="{1906A700-A645-429B-8F9F-2A4F59D4835E}" srcOrd="0" destOrd="0" presId="urn:microsoft.com/office/officeart/2005/8/layout/hierarchy2"/>
+    <dgm:cxn modelId="{4AE19141-F815-4C99-8A6B-427050A57E7D}" type="presParOf" srcId="{14714887-E966-470C-860D-96908FD88E18}" destId="{9E21E745-5CA6-4C1A-A097-7D4CFAE8952B}" srcOrd="1" destOrd="0" presId="urn:microsoft.com/office/officeart/2005/8/layout/hierarchy2"/>
+    <dgm:cxn modelId="{408F5B70-7A2A-470F-9F89-0160350947F4}" type="presParOf" srcId="{1AAB8F11-CB53-4E23-8DA2-6135C0475A27}" destId="{2938BCE4-55BC-4FA7-8B13-8D7362E71CAD}" srcOrd="4" destOrd="0" presId="urn:microsoft.com/office/officeart/2005/8/layout/hierarchy2"/>
+    <dgm:cxn modelId="{B1F369D1-9496-4FB1-8258-E4AFC01B874D}" type="presParOf" srcId="{2938BCE4-55BC-4FA7-8B13-8D7362E71CAD}" destId="{A6341011-54EC-4E06-9306-EAF2DE56CD2C}" srcOrd="0" destOrd="0" presId="urn:microsoft.com/office/officeart/2005/8/layout/hierarchy2"/>
+    <dgm:cxn modelId="{B651F8B4-D53A-41CA-81B8-0E6AAB7BC029}" type="presParOf" srcId="{1AAB8F11-CB53-4E23-8DA2-6135C0475A27}" destId="{A0A8C24A-B549-4DD3-A86B-5C27239361DA}" srcOrd="5" destOrd="0" presId="urn:microsoft.com/office/officeart/2005/8/layout/hierarchy2"/>
+    <dgm:cxn modelId="{B848F045-909B-4D89-AFA2-7E1FBB193F95}" type="presParOf" srcId="{A0A8C24A-B549-4DD3-A86B-5C27239361DA}" destId="{368F1645-5A66-45DB-B296-C23315AB7E22}" srcOrd="0" destOrd="0" presId="urn:microsoft.com/office/officeart/2005/8/layout/hierarchy2"/>
+    <dgm:cxn modelId="{E85F9368-9522-4AD2-B42A-CD367E9555C5}" type="presParOf" srcId="{A0A8C24A-B549-4DD3-A86B-5C27239361DA}" destId="{AAB70EE2-6F5D-4397-9BEA-BD14754644EA}" srcOrd="1" destOrd="0" presId="urn:microsoft.com/office/officeart/2005/8/layout/hierarchy2"/>
+    <dgm:cxn modelId="{19948A0B-CE75-4DEE-B75F-62B86A76A2EB}" type="presParOf" srcId="{BE306FCD-9806-4F30-B3B1-CA273857349C}" destId="{3EC8FEA1-FACA-4B7A-ACC4-B6309011D501}" srcOrd="2" destOrd="0" presId="urn:microsoft.com/office/officeart/2005/8/layout/hierarchy2"/>
+    <dgm:cxn modelId="{ECC9A0C5-D921-4AA7-97DA-93217C706389}" type="presParOf" srcId="{3EC8FEA1-FACA-4B7A-ACC4-B6309011D501}" destId="{2AEF7D3A-FF38-45BC-9B3E-D40CCE847072}" srcOrd="0" destOrd="0" presId="urn:microsoft.com/office/officeart/2005/8/layout/hierarchy2"/>
+    <dgm:cxn modelId="{731D37F8-0927-4399-A7E4-5795167CA615}" type="presParOf" srcId="{3EC8FEA1-FACA-4B7A-ACC4-B6309011D501}" destId="{2E81C92C-CE54-4B34-8AD9-23F5F8E60BCB}" srcOrd="1" destOrd="0" presId="urn:microsoft.com/office/officeart/2005/8/layout/hierarchy2"/>
+    <dgm:cxn modelId="{B0FE1661-14EB-48A9-ACC9-05031E3726E3}" type="presParOf" srcId="{2E81C92C-CE54-4B34-8AD9-23F5F8E60BCB}" destId="{674BA392-5914-4B78-A520-EE26D65D05C8}" srcOrd="0" destOrd="0" presId="urn:microsoft.com/office/officeart/2005/8/layout/hierarchy2"/>
+    <dgm:cxn modelId="{DD631EE3-085C-46B9-A17F-2E5D776C4D0F}" type="presParOf" srcId="{674BA392-5914-4B78-A520-EE26D65D05C8}" destId="{CAE1C8E1-FF9C-459C-820F-5A372E5B5202}" srcOrd="0" destOrd="0" presId="urn:microsoft.com/office/officeart/2005/8/layout/hierarchy2"/>
+    <dgm:cxn modelId="{F94EFF7C-51FD-4BEA-AABC-332EBB517723}" type="presParOf" srcId="{2E81C92C-CE54-4B34-8AD9-23F5F8E60BCB}" destId="{905C17AD-FE93-4469-8609-EDCF89529AA2}" srcOrd="1" destOrd="0" presId="urn:microsoft.com/office/officeart/2005/8/layout/hierarchy2"/>
+    <dgm:cxn modelId="{9E49FA8B-E3D9-4B2C-A3AB-3ED3343CE0D5}" type="presParOf" srcId="{905C17AD-FE93-4469-8609-EDCF89529AA2}" destId="{497DB5E4-8EF3-40EA-9803-E80F51F19C35}" srcOrd="0" destOrd="0" presId="urn:microsoft.com/office/officeart/2005/8/layout/hierarchy2"/>
+    <dgm:cxn modelId="{1637B3D4-BBD7-4341-A809-E3B08FBD2510}" type="presParOf" srcId="{905C17AD-FE93-4469-8609-EDCF89529AA2}" destId="{A54907F9-77D3-493A-BD14-6183BAA27BA4}" srcOrd="1" destOrd="0" presId="urn:microsoft.com/office/officeart/2005/8/layout/hierarchy2"/>
+    <dgm:cxn modelId="{0E56152B-E6CF-4EE6-8338-E51E8D603010}" type="presParOf" srcId="{2E81C92C-CE54-4B34-8AD9-23F5F8E60BCB}" destId="{EB2274FC-15F8-41B7-935B-E389FD47AFD1}" srcOrd="2" destOrd="0" presId="urn:microsoft.com/office/officeart/2005/8/layout/hierarchy2"/>
+    <dgm:cxn modelId="{7CC070C5-7E56-486D-93C7-54AA29D973E3}" type="presParOf" srcId="{EB2274FC-15F8-41B7-935B-E389FD47AFD1}" destId="{87E32AC2-4577-44E3-BD84-D5E3BD970540}" srcOrd="0" destOrd="0" presId="urn:microsoft.com/office/officeart/2005/8/layout/hierarchy2"/>
+    <dgm:cxn modelId="{01EABC26-4376-4257-BDF0-CC975ECB34BB}" type="presParOf" srcId="{2E81C92C-CE54-4B34-8AD9-23F5F8E60BCB}" destId="{9076073A-94D7-4B3A-BEDD-A7CFB249D472}" srcOrd="3" destOrd="0" presId="urn:microsoft.com/office/officeart/2005/8/layout/hierarchy2"/>
+    <dgm:cxn modelId="{49CD5A4C-0102-43F3-99D7-02958325600B}" type="presParOf" srcId="{9076073A-94D7-4B3A-BEDD-A7CFB249D472}" destId="{F53448B5-447F-4F1A-81C6-1F0D19E192DD}" srcOrd="0" destOrd="0" presId="urn:microsoft.com/office/officeart/2005/8/layout/hierarchy2"/>
+    <dgm:cxn modelId="{2378C852-C640-4B19-B201-B3BA6B75017F}" type="presParOf" srcId="{9076073A-94D7-4B3A-BEDD-A7CFB249D472}" destId="{9771CB1D-2BA5-42D9-9957-3E7E79F8490A}" srcOrd="1" destOrd="0" presId="urn:microsoft.com/office/officeart/2005/8/layout/hierarchy2"/>
   </dgm:cxnLst>
   <dgm:bg/>
   <dgm:whole/>
@@ -26582,7 +27526,7 @@
 </file>
 
 <file path=customXml/itemProps3.xml><?xml version="1.0" encoding="utf-8"?>
-<ds:datastoreItem xmlns:ds="http://schemas.openxmlformats.org/officeDocument/2006/customXml" ds:itemID="{B77C025E-FB7D-45E5-9EFE-A14894080560}">
+<ds:datastoreItem xmlns:ds="http://schemas.openxmlformats.org/officeDocument/2006/customXml" ds:itemID="{BB177CDC-9F5B-4474-9002-FA4624709931}">
   <ds:schemaRefs>
     <ds:schemaRef ds:uri="http://schemas.openxmlformats.org/officeDocument/2006/bibliography"/>
   </ds:schemaRefs>

</xml_diff>

<commit_message>
TP3 presque fini (manque l implementation du widget)
</commit_message>
<xml_diff>
--- a/train/IUT_TD_TP_2015.docx
+++ b/train/IUT_TD_TP_2015.docx
@@ -13,6 +13,7 @@
           <w:docPartUnique/>
         </w:docPartObj>
       </w:sdtPr>
+      <w:sdtEndPr/>
       <w:sdtContent>
         <w:p>
           <w:pPr>
@@ -367,6 +368,7 @@
                                   <w:dataBinding w:prefixMappings="xmlns:ns0='http://purl.org/dc/elements/1.1/' xmlns:ns1='http://schemas.openxmlformats.org/package/2006/metadata/core-properties' " w:xpath="/ns1:coreProperties[1]/ns0:creator[1]" w:storeItemID="{6C3C8BC8-F283-45AE-878A-BAB7291924A1}"/>
                                   <w:text/>
                                 </w:sdtPr>
+                                <w:sdtEndPr/>
                                 <w:sdtContent>
                                   <w:p>
                                     <w:pPr>
@@ -413,6 +415,7 @@
                                     <w:dataBinding w:prefixMappings="xmlns:ns0='http://schemas.microsoft.com/office/2006/coverPageProps' " w:xpath="/ns0:CoverPageProperties[1]/ns0:CompanyEmail[1]" w:storeItemID="{55AF091B-3C7A-41E3-B477-F2FDAA23CFDA}"/>
                                     <w:text/>
                                   </w:sdtPr>
+                                  <w:sdtEndPr/>
                                   <w:sdtContent>
                                     <w:r>
                                       <w:rPr>
@@ -658,6 +661,7 @@
                                     <w:dataBinding w:prefixMappings="xmlns:ns0='http://purl.org/dc/elements/1.1/' xmlns:ns1='http://schemas.openxmlformats.org/package/2006/metadata/core-properties' " w:xpath="/ns1:coreProperties[1]/ns0:subject[1]" w:storeItemID="{6C3C8BC8-F283-45AE-878A-BAB7291924A1}"/>
                                     <w:text/>
                                   </w:sdtPr>
+                                  <w:sdtEndPr/>
                                   <w:sdtContent>
                                     <w:r>
                                       <w:rPr>
@@ -1037,7 +1041,11 @@
               </mc:Choice>
               <mc:Fallback>
                 <w:pict>
-                  <v:shape w14:anchorId="7356C6FB" id="Zone de texte 154" o:spid="_x0000_s1027" type="#_x0000_t202" style="position:absolute;margin-left:17.3pt;margin-top:154.95pt;width:8in;height:533.35pt;z-index:251661312;visibility:visible;mso-wrap-style:square;mso-width-percent:941;mso-height-percent:0;mso-wrap-distance-left:9pt;mso-wrap-distance-top:0;mso-wrap-distance-right:9pt;mso-wrap-distance-bottom:0;mso-position-horizontal:absolute;mso-position-horizontal-relative:page;mso-position-vertical:absolute;mso-position-vertical-relative:page;mso-width-percent:941;mso-height-percent:0;mso-width-relative:page;mso-height-relative:page;v-text-anchor:bottom" o:gfxdata="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" filled="f" stroked="f" strokeweight=".5pt">
+                  <v:shapetype w14:anchorId="7356C6FB" id="_x0000_t202" coordsize="21600,21600" o:spt="202" path="m,l,21600r21600,l21600,xe">
+                    <v:stroke joinstyle="miter"/>
+                    <v:path gradientshapeok="t" o:connecttype="rect"/>
+                  </v:shapetype>
+                  <v:shape id="Zone de texte 154" o:spid="_x0000_s1027" type="#_x0000_t202" style="position:absolute;margin-left:17.3pt;margin-top:154.95pt;width:8in;height:533.35pt;z-index:251661312;visibility:visible;mso-wrap-style:square;mso-width-percent:941;mso-height-percent:0;mso-wrap-distance-left:9pt;mso-wrap-distance-top:0;mso-wrap-distance-right:9pt;mso-wrap-distance-bottom:0;mso-position-horizontal:absolute;mso-position-horizontal-relative:page;mso-position-vertical:absolute;mso-position-vertical-relative:page;mso-width-percent:941;mso-height-percent:0;mso-width-relative:page;mso-height-relative:page;v-text-anchor:bottom" o:gfxdata="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" filled="f" stroked="f" strokeweight=".5pt">
                     <v:textbox inset="126pt,0,54pt,0">
                       <w:txbxContent>
                         <w:p>
@@ -1086,6 +1094,7 @@
                               <w:dataBinding w:prefixMappings="xmlns:ns0='http://purl.org/dc/elements/1.1/' xmlns:ns1='http://schemas.openxmlformats.org/package/2006/metadata/core-properties' " w:xpath="/ns1:coreProperties[1]/ns0:subject[1]" w:storeItemID="{6C3C8BC8-F283-45AE-878A-BAB7291924A1}"/>
                               <w:text/>
                             </w:sdtPr>
+                            <w:sdtEndPr/>
                             <w:sdtContent>
                               <w:r>
                                 <w:rPr>
@@ -5944,17 +5953,8 @@
                 <w:smallCaps/>
                 <w:color w:val="404040" w:themeColor="text1" w:themeTint="BF"/>
               </w:rPr>
-              <w:t>td /</w:t>
+              <w:t>td /tp</w:t>
             </w:r>
-            <w:proofErr w:type="spellStart"/>
-            <w:r>
-              <w:rPr>
-                <w:smallCaps/>
-                <w:color w:val="404040" w:themeColor="text1" w:themeTint="BF"/>
-              </w:rPr>
-              <w:t>tp</w:t>
-            </w:r>
-            <w:proofErr w:type="spellEnd"/>
           </w:p>
         </w:tc>
         <w:tc>
@@ -6023,17 +6023,8 @@
                 <w:smallCaps/>
                 <w:color w:val="404040" w:themeColor="text1" w:themeTint="BF"/>
               </w:rPr>
-              <w:t xml:space="preserve">0 - </w:t>
+              <w:t>0 - Github</w:t>
             </w:r>
-            <w:proofErr w:type="spellStart"/>
-            <w:r>
-              <w:rPr>
-                <w:smallCaps/>
-                <w:color w:val="404040" w:themeColor="text1" w:themeTint="BF"/>
-              </w:rPr>
-              <w:t>Github</w:t>
-            </w:r>
-            <w:proofErr w:type="spellEnd"/>
           </w:p>
         </w:tc>
         <w:tc>
@@ -6535,14 +6526,12 @@
       <w:r>
         <w:t xml:space="preserve"> de créer un compte </w:t>
       </w:r>
-      <w:proofErr w:type="spellStart"/>
       <w:r>
         <w:rPr>
           <w:b/>
         </w:rPr>
         <w:t>GitHub</w:t>
       </w:r>
-      <w:proofErr w:type="spellEnd"/>
       <w:r>
         <w:t xml:space="preserve"> (</w:t>
       </w:r>
@@ -6599,14 +6588,12 @@
       <w:r>
         <w:t xml:space="preserve">La documentation de </w:t>
       </w:r>
-      <w:proofErr w:type="spellStart"/>
       <w:r>
         <w:rPr>
           <w:b/>
         </w:rPr>
         <w:t>GitHub</w:t>
       </w:r>
-      <w:proofErr w:type="spellEnd"/>
       <w:r>
         <w:t xml:space="preserve"> est disponible sur </w:t>
       </w:r>
@@ -6666,14 +6653,12 @@
       <w:r>
         <w:t xml:space="preserve"> et </w:t>
       </w:r>
-      <w:proofErr w:type="spellStart"/>
       <w:r>
         <w:rPr>
           <w:i/>
         </w:rPr>
         <w:t>versionné</w:t>
       </w:r>
-      <w:proofErr w:type="spellEnd"/>
       <w:r>
         <w:t xml:space="preserve"> au même titre que vos travaux.</w:t>
       </w:r>
@@ -6692,7 +6677,6 @@
       <w:r>
         <w:t>La hiérarchie de dossiers (</w:t>
       </w:r>
-      <w:proofErr w:type="spellStart"/>
       <w:r>
         <w:rPr>
           <w:i/>
@@ -6705,7 +6689,6 @@
         </w:rPr>
         <w:t>es</w:t>
       </w:r>
-      <w:proofErr w:type="spellEnd"/>
       <w:r>
         <w:t>) devra être la suivante</w:t>
       </w:r>
@@ -6718,14 +6701,12 @@
       <w:r>
         <w:t xml:space="preserve"> cette hiérarchie, il suffira de </w:t>
       </w:r>
-      <w:proofErr w:type="spellStart"/>
       <w:r>
         <w:rPr>
           <w:i/>
         </w:rPr>
         <w:t>versionner</w:t>
       </w:r>
-      <w:proofErr w:type="spellEnd"/>
       <w:r>
         <w:rPr>
           <w:i/>
@@ -6931,7 +6912,6 @@
           </mc:Fallback>
         </mc:AlternateContent>
       </w:r>
-      <w:proofErr w:type="spellStart"/>
       <w:r>
         <w:rPr>
           <w:b/>
@@ -6939,17 +6919,7 @@
           <w:sz w:val="24"/>
           <w:szCs w:val="24"/>
         </w:rPr>
-        <w:t>Workspace</w:t>
-      </w:r>
-      <w:proofErr w:type="spellEnd"/>
-      <w:r>
-        <w:rPr>
-          <w:b/>
-          <w:i/>
-          <w:sz w:val="24"/>
-          <w:szCs w:val="24"/>
-        </w:rPr>
-        <w:t xml:space="preserve"> Eclipse</w:t>
+        <w:t>Workspace Eclipse</w:t>
       </w:r>
     </w:p>
     <w:p>
@@ -7102,7 +7072,6 @@
       <w:r>
         <w:t xml:space="preserve"> en </w:t>
       </w:r>
-      <w:proofErr w:type="spellStart"/>
       <w:r>
         <w:rPr>
           <w:b/>
@@ -7110,7 +7079,6 @@
         </w:rPr>
         <w:t>JavaDoc</w:t>
       </w:r>
-      <w:proofErr w:type="spellEnd"/>
       <w:r>
         <w:t xml:space="preserve"> et </w:t>
       </w:r>
@@ -7256,7 +7224,6 @@
       <w:r>
         <w:t xml:space="preserve">Tous les TP sont basés sur le même code : chaque TP est donc une amélioration du TP précédent. Sur votre compte </w:t>
       </w:r>
-      <w:proofErr w:type="spellStart"/>
       <w:r>
         <w:rPr>
           <w:b/>
@@ -7264,7 +7231,6 @@
         </w:rPr>
         <w:t>GitHub</w:t>
       </w:r>
-      <w:proofErr w:type="spellEnd"/>
       <w:r>
         <w:t>, il sera inutile de faire un dossier par TP, vous compléterez l’existant</w:t>
       </w:r>
@@ -7374,7 +7340,6 @@
       <w:r>
         <w:t xml:space="preserve"> </w:t>
       </w:r>
-      <w:proofErr w:type="spellStart"/>
       <w:r>
         <w:rPr>
           <w:b/>
@@ -7382,7 +7347,6 @@
         </w:rPr>
         <w:t>edu.iut.app</w:t>
       </w:r>
-      <w:proofErr w:type="spellEnd"/>
       <w:r>
         <w:rPr>
           <w:b/>
@@ -7396,7 +7360,6 @@
       <w:r>
         <w:t xml:space="preserve"> </w:t>
       </w:r>
-      <w:proofErr w:type="spellStart"/>
       <w:r>
         <w:rPr>
           <w:b/>
@@ -7411,7 +7374,6 @@
         </w:rPr>
         <w:t>gui.listeners</w:t>
       </w:r>
-      <w:proofErr w:type="spellEnd"/>
     </w:p>
     <w:p>
       <w:pPr>
@@ -7436,7 +7398,6 @@
       <w:r>
         <w:t xml:space="preserve">interface </w:t>
       </w:r>
-      <w:proofErr w:type="spellStart"/>
       <w:r>
         <w:rPr>
           <w:b/>
@@ -7444,66 +7405,22 @@
         </w:rPr>
         <w:t>IApplicationLogListener</w:t>
       </w:r>
-      <w:proofErr w:type="spellEnd"/>
       <w:r>
         <w:t xml:space="preserve"> ayant une méthode </w:t>
       </w:r>
-      <w:proofErr w:type="spellStart"/>
       <w:r>
         <w:rPr>
           <w:b/>
           <w:i/>
         </w:rPr>
-        <w:t>void</w:t>
-      </w:r>
-      <w:proofErr w:type="spellEnd"/>
+        <w:t>void newMessage(</w:t>
+      </w:r>
       <w:r>
         <w:rPr>
           <w:b/>
           <w:i/>
         </w:rPr>
-        <w:t xml:space="preserve"> </w:t>
-      </w:r>
-      <w:proofErr w:type="spellStart"/>
-      <w:proofErr w:type="gramStart"/>
-      <w:r>
-        <w:rPr>
-          <w:b/>
-          <w:i/>
-        </w:rPr>
-        <w:t>newMessage</w:t>
-      </w:r>
-      <w:proofErr w:type="spellEnd"/>
-      <w:r>
-        <w:rPr>
-          <w:b/>
-          <w:i/>
-        </w:rPr>
-        <w:t>(</w:t>
-      </w:r>
-      <w:proofErr w:type="gramEnd"/>
-      <w:r>
-        <w:rPr>
-          <w:b/>
-          <w:i/>
-        </w:rPr>
-        <w:t xml:space="preserve">String </w:t>
-      </w:r>
-      <w:proofErr w:type="spellStart"/>
-      <w:r>
-        <w:rPr>
-          <w:b/>
-          <w:i/>
-        </w:rPr>
-        <w:t>level</w:t>
-      </w:r>
-      <w:proofErr w:type="spellEnd"/>
-      <w:r>
-        <w:rPr>
-          <w:b/>
-          <w:i/>
-        </w:rPr>
-        <w:t xml:space="preserve">, </w:t>
+        <w:t xml:space="preserve">String level, </w:t>
       </w:r>
       <w:r>
         <w:rPr>
@@ -7527,7 +7444,6 @@
       <w:r>
         <w:t xml:space="preserve"> une interface </w:t>
       </w:r>
-      <w:proofErr w:type="spellStart"/>
       <w:r>
         <w:rPr>
           <w:b/>
@@ -7535,7 +7451,6 @@
         </w:rPr>
         <w:t>IApplicationLog</w:t>
       </w:r>
-      <w:proofErr w:type="spellEnd"/>
       <w:r>
         <w:t xml:space="preserve"> ayant </w:t>
       </w:r>
@@ -7558,46 +7473,12 @@
           <w:i/>
         </w:rPr>
       </w:pPr>
-      <w:proofErr w:type="spellStart"/>
       <w:r>
         <w:rPr>
           <w:b/>
           <w:i/>
         </w:rPr>
-        <w:t>void</w:t>
-      </w:r>
-      <w:proofErr w:type="spellEnd"/>
-      <w:r>
-        <w:rPr>
-          <w:b/>
-          <w:i/>
-        </w:rPr>
-        <w:t xml:space="preserve"> </w:t>
-      </w:r>
-      <w:proofErr w:type="spellStart"/>
-      <w:proofErr w:type="gramStart"/>
-      <w:r>
-        <w:rPr>
-          <w:b/>
-          <w:i/>
-        </w:rPr>
-        <w:t>setMessage</w:t>
-      </w:r>
-      <w:proofErr w:type="spellEnd"/>
-      <w:r>
-        <w:rPr>
-          <w:b/>
-          <w:i/>
-        </w:rPr>
-        <w:t>(</w:t>
-      </w:r>
-      <w:proofErr w:type="gramEnd"/>
-      <w:r>
-        <w:rPr>
-          <w:b/>
-          <w:i/>
-        </w:rPr>
-        <w:t>String message)</w:t>
+        <w:t>void setMessage(String message)</w:t>
       </w:r>
     </w:p>
     <w:p>
@@ -7613,26 +7494,8 @@
           <w:b/>
           <w:i/>
         </w:rPr>
-        <w:t xml:space="preserve">String </w:t>
-      </w:r>
-      <w:proofErr w:type="spellStart"/>
-      <w:proofErr w:type="gramStart"/>
-      <w:r>
-        <w:rPr>
-          <w:b/>
-          <w:i/>
-        </w:rPr>
-        <w:t>getMessage</w:t>
-      </w:r>
-      <w:proofErr w:type="spellEnd"/>
-      <w:r>
-        <w:rPr>
-          <w:b/>
-          <w:i/>
-        </w:rPr>
-        <w:t>()</w:t>
-      </w:r>
-      <w:proofErr w:type="gramEnd"/>
+        <w:t>String getMessage()</w:t>
+      </w:r>
     </w:p>
     <w:p>
       <w:pPr>
@@ -7642,71 +7505,12 @@
           <w:numId w:val="11"/>
         </w:numPr>
       </w:pPr>
-      <w:proofErr w:type="spellStart"/>
       <w:r>
         <w:rPr>
           <w:b/>
           <w:i/>
         </w:rPr>
-        <w:t>void</w:t>
-      </w:r>
-      <w:proofErr w:type="spellEnd"/>
-      <w:r>
-        <w:rPr>
-          <w:b/>
-          <w:i/>
-        </w:rPr>
-        <w:t xml:space="preserve"> </w:t>
-      </w:r>
-      <w:proofErr w:type="spellStart"/>
-      <w:proofErr w:type="gramStart"/>
-      <w:r>
-        <w:rPr>
-          <w:b/>
-          <w:i/>
-        </w:rPr>
-        <w:t>addListener</w:t>
-      </w:r>
-      <w:proofErr w:type="spellEnd"/>
-      <w:r>
-        <w:rPr>
-          <w:b/>
-          <w:i/>
-        </w:rPr>
-        <w:t>(</w:t>
-      </w:r>
-      <w:proofErr w:type="spellStart"/>
-      <w:proofErr w:type="gramEnd"/>
-      <w:r>
-        <w:rPr>
-          <w:b/>
-          <w:i/>
-        </w:rPr>
-        <w:t>IApplicationLogListener</w:t>
-      </w:r>
-      <w:proofErr w:type="spellEnd"/>
-      <w:r>
-        <w:rPr>
-          <w:b/>
-          <w:i/>
-        </w:rPr>
-        <w:t xml:space="preserve"> </w:t>
-      </w:r>
-      <w:proofErr w:type="spellStart"/>
-      <w:r>
-        <w:rPr>
-          <w:b/>
-          <w:i/>
-        </w:rPr>
-        <w:t>listener</w:t>
-      </w:r>
-      <w:proofErr w:type="spellEnd"/>
-      <w:r>
-        <w:rPr>
-          <w:b/>
-          <w:i/>
-        </w:rPr>
-        <w:t>)</w:t>
+        <w:t>void addListener(IApplicationLogListener listener)</w:t>
       </w:r>
     </w:p>
     <w:p>
@@ -7717,46 +7521,12 @@
           <w:numId w:val="11"/>
         </w:numPr>
       </w:pPr>
-      <w:proofErr w:type="spellStart"/>
-      <w:proofErr w:type="gramStart"/>
       <w:r>
         <w:rPr>
           <w:b/>
           <w:i/>
         </w:rPr>
-        <w:t>IApplicationLogListener</w:t>
-      </w:r>
-      <w:proofErr w:type="spellEnd"/>
-      <w:r>
-        <w:rPr>
-          <w:b/>
-          <w:i/>
-        </w:rPr>
-        <w:t>[</w:t>
-      </w:r>
-      <w:proofErr w:type="gramEnd"/>
-      <w:r>
-        <w:rPr>
-          <w:b/>
-          <w:i/>
-        </w:rPr>
-        <w:t xml:space="preserve">] </w:t>
-      </w:r>
-      <w:proofErr w:type="spellStart"/>
-      <w:r>
-        <w:rPr>
-          <w:b/>
-          <w:i/>
-        </w:rPr>
-        <w:t>getpplicationLogListeners</w:t>
-      </w:r>
-      <w:proofErr w:type="spellEnd"/>
-      <w:r>
-        <w:rPr>
-          <w:b/>
-          <w:i/>
-        </w:rPr>
-        <w:t>() </w:t>
+        <w:t>IApplicationLogListener[] getpplicationLogListeners() </w:t>
       </w:r>
     </w:p>
     <w:p>
@@ -7785,7 +7555,6 @@
       <w:r>
         <w:t xml:space="preserve"> classe </w:t>
       </w:r>
-      <w:proofErr w:type="spellStart"/>
       <w:r>
         <w:rPr>
           <w:b/>
@@ -7800,11 +7569,9 @@
         </w:rPr>
         <w:t>ApplicationLog</w:t>
       </w:r>
-      <w:proofErr w:type="spellEnd"/>
       <w:r>
         <w:t xml:space="preserve"> implémentant l’interface </w:t>
       </w:r>
-      <w:proofErr w:type="spellStart"/>
       <w:r>
         <w:rPr>
           <w:b/>
@@ -7812,7 +7579,6 @@
         </w:rPr>
         <w:t>IApplicationLog</w:t>
       </w:r>
-      <w:proofErr w:type="spellEnd"/>
     </w:p>
     <w:p>
       <w:pPr>
@@ -7825,7 +7591,6 @@
       <w:r>
         <w:t xml:space="preserve">La méthode </w:t>
       </w:r>
-      <w:proofErr w:type="spellStart"/>
       <w:r>
         <w:rPr>
           <w:b/>
@@ -7833,7 +7598,6 @@
         </w:rPr>
         <w:t>setMessage</w:t>
       </w:r>
-      <w:proofErr w:type="spellEnd"/>
       <w:r>
         <w:t xml:space="preserve"> sera abstraite</w:t>
       </w:r>
@@ -7849,7 +7613,6 @@
       <w:r>
         <w:t xml:space="preserve">Cette classe devra contenir un tableau de </w:t>
       </w:r>
-      <w:proofErr w:type="spellStart"/>
       <w:r>
         <w:rPr>
           <w:b/>
@@ -7857,7 +7620,6 @@
         </w:rPr>
         <w:t>IApplicationLogListener</w:t>
       </w:r>
-      <w:proofErr w:type="spellEnd"/>
       <w:r>
         <w:rPr>
           <w:b/>
@@ -7892,77 +7654,36 @@
       <w:r>
         <w:t xml:space="preserve"> </w:t>
       </w:r>
-      <w:proofErr w:type="spellStart"/>
       <w:r>
         <w:rPr>
           <w:b/>
           <w:i/>
         </w:rPr>
-        <w:t>ApplicationErrorLog</w:t>
-      </w:r>
-      <w:proofErr w:type="spellEnd"/>
+        <w:t>ApplicationErrorLog, ApplicationWarningsLog, ApplicationInfoLog</w:t>
+      </w:r>
+      <w:r>
+        <w:t xml:space="preserve"> </w:t>
+      </w:r>
+      <w:r>
+        <w:t xml:space="preserve">dérivant de </w:t>
+      </w:r>
+      <w:r>
+        <w:t xml:space="preserve"> </w:t>
+      </w:r>
       <w:r>
         <w:rPr>
           <w:b/>
           <w:i/>
         </w:rPr>
-        <w:t xml:space="preserve">, </w:t>
-      </w:r>
-      <w:proofErr w:type="spellStart"/>
+        <w:t>Abstract</w:t>
+      </w:r>
       <w:r>
         <w:rPr>
           <w:b/>
           <w:i/>
         </w:rPr>
-        <w:t>ApplicationWarningsLog</w:t>
-      </w:r>
-      <w:proofErr w:type="spellEnd"/>
-      <w:r>
-        <w:rPr>
-          <w:b/>
-          <w:i/>
-        </w:rPr>
-        <w:t xml:space="preserve">, </w:t>
-      </w:r>
-      <w:proofErr w:type="spellStart"/>
-      <w:r>
-        <w:rPr>
-          <w:b/>
-          <w:i/>
-        </w:rPr>
-        <w:t>ApplicationInfoLog</w:t>
-      </w:r>
-      <w:proofErr w:type="spellEnd"/>
-      <w:r>
-        <w:t xml:space="preserve"> </w:t>
-      </w:r>
-      <w:r>
-        <w:t xml:space="preserve">dérivant </w:t>
-      </w:r>
-      <w:proofErr w:type="gramStart"/>
-      <w:r>
-        <w:t xml:space="preserve">de </w:t>
-      </w:r>
-      <w:r>
-        <w:t xml:space="preserve"> </w:t>
-      </w:r>
-      <w:proofErr w:type="spellStart"/>
-      <w:r>
-        <w:rPr>
-          <w:b/>
-          <w:i/>
-        </w:rPr>
-        <w:t>Abstract</w:t>
-      </w:r>
-      <w:r>
-        <w:rPr>
-          <w:b/>
-          <w:i/>
-        </w:rPr>
         <w:t>ApplicationLog</w:t>
       </w:r>
-      <w:proofErr w:type="spellEnd"/>
-      <w:proofErr w:type="gramEnd"/>
       <w:r>
         <w:rPr>
           <w:b/>
@@ -7980,13 +7701,8 @@
         </w:numPr>
       </w:pPr>
       <w:r>
-        <w:t xml:space="preserve">Ces classes devront contenir un tableau </w:t>
-      </w:r>
-      <w:proofErr w:type="gramStart"/>
-      <w:r>
-        <w:t xml:space="preserve">de </w:t>
-      </w:r>
-      <w:proofErr w:type="spellStart"/>
+        <w:t xml:space="preserve">Ces classes devront contenir un tableau de </w:t>
+      </w:r>
       <w:r>
         <w:rPr>
           <w:b/>
@@ -7994,8 +7710,6 @@
         </w:rPr>
         <w:t>IApplicationLogListener</w:t>
       </w:r>
-      <w:proofErr w:type="spellEnd"/>
-      <w:proofErr w:type="gramEnd"/>
       <w:r>
         <w:rPr>
           <w:b/>
@@ -8018,7 +7732,6 @@
       <w:r>
         <w:t xml:space="preserve">La méthode </w:t>
       </w:r>
-      <w:proofErr w:type="spellStart"/>
       <w:r>
         <w:rPr>
           <w:b/>
@@ -8026,11 +7739,9 @@
         </w:rPr>
         <w:t>setMessage</w:t>
       </w:r>
-      <w:proofErr w:type="spellEnd"/>
       <w:r>
         <w:t xml:space="preserve"> doit appeler la méthode </w:t>
       </w:r>
-      <w:proofErr w:type="spellStart"/>
       <w:r>
         <w:rPr>
           <w:b/>
@@ -8038,15 +7749,9 @@
         </w:rPr>
         <w:t>newMessage</w:t>
       </w:r>
-      <w:proofErr w:type="spellEnd"/>
-      <w:r>
-        <w:t xml:space="preserve"> de chaque élément du tableau </w:t>
-      </w:r>
-      <w:proofErr w:type="gramStart"/>
-      <w:r>
-        <w:t xml:space="preserve">de </w:t>
-      </w:r>
-      <w:proofErr w:type="spellStart"/>
+      <w:r>
+        <w:t xml:space="preserve"> de chaque élément du tableau de </w:t>
+      </w:r>
       <w:r>
         <w:rPr>
           <w:b/>
@@ -8054,8 +7759,6 @@
         </w:rPr>
         <w:t>IApplicationLogListener</w:t>
       </w:r>
-      <w:proofErr w:type="spellEnd"/>
-      <w:proofErr w:type="gramEnd"/>
       <w:r>
         <w:t xml:space="preserve"> et </w:t>
       </w:r>
@@ -8086,7 +7789,6 @@
       <w:r>
         <w:t xml:space="preserve"> boîte de dialogue abstraite </w:t>
       </w:r>
-      <w:proofErr w:type="spellStart"/>
       <w:r>
         <w:rPr>
           <w:b/>
@@ -8094,14 +7796,12 @@
         </w:rPr>
         <w:t>AbstractApplicationMessageDialog</w:t>
       </w:r>
-      <w:proofErr w:type="spellEnd"/>
       <w:r>
         <w:t xml:space="preserve"> </w:t>
       </w:r>
       <w:r>
         <w:t xml:space="preserve">implémentant l’interface </w:t>
       </w:r>
-      <w:proofErr w:type="spellStart"/>
       <w:r>
         <w:rPr>
           <w:b/>
@@ -8109,7 +7809,6 @@
         </w:rPr>
         <w:t>IApplicationLogListener</w:t>
       </w:r>
-      <w:proofErr w:type="spellEnd"/>
     </w:p>
     <w:p>
       <w:pPr>
@@ -8122,46 +7821,12 @@
       <w:r>
         <w:t xml:space="preserve">ajouter une méthode abstraite </w:t>
       </w:r>
-      <w:proofErr w:type="spellStart"/>
       <w:r>
         <w:rPr>
           <w:b/>
           <w:i/>
         </w:rPr>
-        <w:t>void</w:t>
-      </w:r>
-      <w:proofErr w:type="spellEnd"/>
-      <w:r>
-        <w:rPr>
-          <w:b/>
-          <w:i/>
-        </w:rPr>
-        <w:t xml:space="preserve"> </w:t>
-      </w:r>
-      <w:proofErr w:type="spellStart"/>
-      <w:proofErr w:type="gramStart"/>
-      <w:r>
-        <w:rPr>
-          <w:b/>
-          <w:i/>
-        </w:rPr>
-        <w:t>showMessage</w:t>
-      </w:r>
-      <w:proofErr w:type="spellEnd"/>
-      <w:r>
-        <w:rPr>
-          <w:b/>
-          <w:i/>
-        </w:rPr>
-        <w:t>(</w:t>
-      </w:r>
-      <w:proofErr w:type="gramEnd"/>
-      <w:r>
-        <w:rPr>
-          <w:b/>
-          <w:i/>
-        </w:rPr>
-        <w:t> )</w:t>
+        <w:t>void showMessage( )</w:t>
       </w:r>
       <w:r>
         <w:t xml:space="preserve">, cette méthode doit être accessible par les classe filles seulement. </w:t>
@@ -8178,15 +7843,13 @@
       <w:r>
         <w:t xml:space="preserve">la méthode </w:t>
       </w:r>
-      <w:proofErr w:type="spellStart"/>
       <w:r>
         <w:rPr>
           <w:b/>
           <w:i/>
         </w:rPr>
-        <w:t>void</w:t>
-      </w:r>
-      <w:proofErr w:type="spellEnd"/>
+        <w:t>void newMessage(String message)</w:t>
+      </w:r>
       <w:r>
         <w:rPr>
           <w:b/>
@@ -8194,56 +7857,15 @@
         </w:rPr>
         <w:t xml:space="preserve"> </w:t>
       </w:r>
-      <w:proofErr w:type="spellStart"/>
-      <w:proofErr w:type="gramStart"/>
+      <w:r>
+        <w:t xml:space="preserve">doit appeler la méthode </w:t>
+      </w:r>
       <w:r>
         <w:rPr>
           <w:b/>
           <w:i/>
         </w:rPr>
-        <w:t>newMessage</w:t>
-      </w:r>
-      <w:proofErr w:type="spellEnd"/>
-      <w:r>
-        <w:rPr>
-          <w:b/>
-          <w:i/>
-        </w:rPr>
-        <w:t>(</w:t>
-      </w:r>
-      <w:proofErr w:type="gramEnd"/>
-      <w:r>
-        <w:rPr>
-          <w:b/>
-          <w:i/>
-        </w:rPr>
-        <w:t>String message)</w:t>
-      </w:r>
-      <w:r>
-        <w:rPr>
-          <w:b/>
-          <w:i/>
-        </w:rPr>
-        <w:t xml:space="preserve"> </w:t>
-      </w:r>
-      <w:r>
-        <w:t xml:space="preserve">doit appeler la méthode </w:t>
-      </w:r>
-      <w:proofErr w:type="spellStart"/>
-      <w:r>
-        <w:rPr>
-          <w:b/>
-          <w:i/>
-        </w:rPr>
-        <w:t>showMessage</w:t>
-      </w:r>
-      <w:proofErr w:type="spellEnd"/>
-      <w:r>
-        <w:rPr>
-          <w:b/>
-          <w:i/>
-        </w:rPr>
-        <w:t>( )</w:t>
+        <w:t>showMessage( )</w:t>
       </w:r>
     </w:p>
     <w:p>
@@ -8264,13 +7886,8 @@
         <w:t xml:space="preserve">les </w:t>
       </w:r>
       <w:r>
-        <w:t xml:space="preserve">3 boites de dialogue dérivant </w:t>
-      </w:r>
-      <w:proofErr w:type="gramStart"/>
-      <w:r>
-        <w:t xml:space="preserve">de </w:t>
-      </w:r>
-      <w:proofErr w:type="spellStart"/>
+        <w:t xml:space="preserve">3 boites de dialogue dérivant de </w:t>
+      </w:r>
       <w:r>
         <w:rPr>
           <w:b/>
@@ -8278,8 +7895,6 @@
         </w:rPr>
         <w:t>AbstractApplicationMessageDialog</w:t>
       </w:r>
-      <w:proofErr w:type="spellEnd"/>
-      <w:proofErr w:type="gramEnd"/>
       <w:r>
         <w:rPr>
           <w:b/>
@@ -8303,8 +7918,6 @@
           <w:i/>
         </w:rPr>
       </w:pPr>
-      <w:proofErr w:type="spellStart"/>
-      <w:proofErr w:type="gramStart"/>
       <w:r>
         <w:rPr>
           <w:b/>
@@ -8317,24 +7930,15 @@
           <w:b/>
           <w:i/>
         </w:rPr>
-        <w:t>Dialog</w:t>
-      </w:r>
-      <w:proofErr w:type="spellEnd"/>
+        <w:t>Dialog </w:t>
+      </w:r>
       <w:r>
         <w:rPr>
           <w:b/>
           <w:i/>
         </w:rPr>
-        <w:t> </w:t>
-      </w:r>
-      <w:r>
-        <w:rPr>
-          <w:b/>
-          <w:i/>
-        </w:rPr>
         <w:t>,</w:t>
       </w:r>
-      <w:proofErr w:type="gramEnd"/>
       <w:r>
         <w:rPr>
           <w:b/>
@@ -8358,7 +7962,6 @@
           <w:i/>
         </w:rPr>
       </w:pPr>
-      <w:proofErr w:type="spellStart"/>
       <w:r>
         <w:rPr>
           <w:b/>
@@ -8373,7 +7976,6 @@
         </w:rPr>
         <w:t>Dialog</w:t>
       </w:r>
-      <w:proofErr w:type="spellEnd"/>
       <w:r>
         <w:t>, affichant un avertissement</w:t>
       </w:r>
@@ -8390,7 +7992,6 @@
           <w:i/>
         </w:rPr>
       </w:pPr>
-      <w:proofErr w:type="spellStart"/>
       <w:r>
         <w:rPr>
           <w:b/>
@@ -8405,7 +8006,6 @@
         </w:rPr>
         <w:t>Dialog</w:t>
       </w:r>
-      <w:proofErr w:type="spellEnd"/>
       <w:r>
         <w:t>, affichant un message</w:t>
       </w:r>
@@ -8438,7 +8038,6 @@
       <w:r>
         <w:t xml:space="preserve"> </w:t>
       </w:r>
-      <w:proofErr w:type="spellStart"/>
       <w:r>
         <w:rPr>
           <w:b/>
@@ -8446,7 +8045,6 @@
         </w:rPr>
         <w:t>ApplicationLogs</w:t>
       </w:r>
-      <w:proofErr w:type="spellEnd"/>
     </w:p>
     <w:p>
       <w:pPr>
@@ -8459,7 +8057,6 @@
       <w:r>
         <w:t xml:space="preserve">La classe </w:t>
       </w:r>
-      <w:proofErr w:type="spellStart"/>
       <w:r>
         <w:rPr>
           <w:b/>
@@ -8467,7 +8064,6 @@
         </w:rPr>
         <w:t>ApplicationLogs</w:t>
       </w:r>
-      <w:proofErr w:type="spellEnd"/>
       <w:r>
         <w:rPr>
           <w:b/>
@@ -8479,13 +8075,8 @@
         <w:t>doit dériver d’une Collection représentant un tableau</w:t>
       </w:r>
       <w:r>
-        <w:t xml:space="preserve"> </w:t>
-      </w:r>
-      <w:proofErr w:type="gramStart"/>
-      <w:r>
-        <w:t xml:space="preserve">de </w:t>
-      </w:r>
-      <w:proofErr w:type="spellStart"/>
+        <w:t xml:space="preserve"> de </w:t>
+      </w:r>
       <w:r>
         <w:rPr>
           <w:b/>
@@ -8493,8 +8084,6 @@
         </w:rPr>
         <w:t>IApplicationLog</w:t>
       </w:r>
-      <w:proofErr w:type="spellEnd"/>
-      <w:proofErr w:type="gramEnd"/>
     </w:p>
     <w:p>
       <w:pPr>
@@ -8529,69 +8118,26 @@
           <w:i/>
         </w:rPr>
       </w:pPr>
-      <w:proofErr w:type="spellStart"/>
       <w:r>
         <w:rPr>
           <w:b/>
           <w:i/>
         </w:rPr>
-        <w:t>ArrayList</w:t>
-      </w:r>
-      <w:proofErr w:type="spellEnd"/>
+        <w:t>ArrayList&lt;IApplication</w:t>
+      </w:r>
       <w:r>
         <w:rPr>
           <w:b/>
           <w:i/>
         </w:rPr>
-        <w:t>&lt;</w:t>
-      </w:r>
-      <w:proofErr w:type="spellStart"/>
+        <w:t>Log</w:t>
+      </w:r>
       <w:r>
         <w:rPr>
           <w:b/>
           <w:i/>
         </w:rPr>
-        <w:t>IApplication</w:t>
-      </w:r>
-      <w:r>
-        <w:rPr>
-          <w:b/>
-          <w:i/>
-        </w:rPr>
-        <w:t>Log</w:t>
-      </w:r>
-      <w:proofErr w:type="spellEnd"/>
-      <w:r>
-        <w:rPr>
-          <w:b/>
-          <w:i/>
-        </w:rPr>
-        <w:t xml:space="preserve">&gt; </w:t>
-      </w:r>
-      <w:proofErr w:type="spellStart"/>
-      <w:proofErr w:type="gramStart"/>
-      <w:r>
-        <w:rPr>
-          <w:b/>
-          <w:i/>
-        </w:rPr>
-        <w:t>getErrors</w:t>
-      </w:r>
-      <w:proofErr w:type="spellEnd"/>
-      <w:r>
-        <w:rPr>
-          <w:b/>
-          <w:i/>
-        </w:rPr>
-        <w:t>(</w:t>
-      </w:r>
-      <w:proofErr w:type="gramEnd"/>
-      <w:r>
-        <w:rPr>
-          <w:b/>
-          <w:i/>
-        </w:rPr>
-        <w:t>),</w:t>
+        <w:t>&gt; getErrors(),</w:t>
       </w:r>
     </w:p>
     <w:p>
@@ -8606,69 +8152,26 @@
           <w:i/>
         </w:rPr>
       </w:pPr>
-      <w:proofErr w:type="spellStart"/>
       <w:r>
         <w:rPr>
           <w:b/>
           <w:i/>
         </w:rPr>
-        <w:t>ArrayList</w:t>
-      </w:r>
-      <w:proofErr w:type="spellEnd"/>
+        <w:t>ArrayList&lt;IApplication</w:t>
+      </w:r>
       <w:r>
         <w:rPr>
           <w:b/>
           <w:i/>
         </w:rPr>
-        <w:t>&lt;</w:t>
-      </w:r>
-      <w:proofErr w:type="spellStart"/>
+        <w:t>Log</w:t>
+      </w:r>
       <w:r>
         <w:rPr>
           <w:b/>
           <w:i/>
         </w:rPr>
-        <w:t>IApplication</w:t>
-      </w:r>
-      <w:r>
-        <w:rPr>
-          <w:b/>
-          <w:i/>
-        </w:rPr>
-        <w:t>Log</w:t>
-      </w:r>
-      <w:proofErr w:type="spellEnd"/>
-      <w:r>
-        <w:rPr>
-          <w:b/>
-          <w:i/>
-        </w:rPr>
-        <w:t xml:space="preserve">&gt; </w:t>
-      </w:r>
-      <w:proofErr w:type="spellStart"/>
-      <w:proofErr w:type="gramStart"/>
-      <w:r>
-        <w:rPr>
-          <w:b/>
-          <w:i/>
-        </w:rPr>
-        <w:t>getWarnings</w:t>
-      </w:r>
-      <w:proofErr w:type="spellEnd"/>
-      <w:r>
-        <w:rPr>
-          <w:b/>
-          <w:i/>
-        </w:rPr>
-        <w:t>(</w:t>
-      </w:r>
-      <w:proofErr w:type="gramEnd"/>
-      <w:r>
-        <w:rPr>
-          <w:b/>
-          <w:i/>
-        </w:rPr>
-        <w:t>),</w:t>
+        <w:t>&gt; getWarnings(),</w:t>
       </w:r>
     </w:p>
     <w:p>
@@ -8683,63 +8186,27 @@
           <w:i/>
         </w:rPr>
       </w:pPr>
-      <w:proofErr w:type="spellStart"/>
       <w:r>
         <w:rPr>
           <w:b/>
           <w:i/>
         </w:rPr>
-        <w:t>ArrayList</w:t>
-      </w:r>
-      <w:proofErr w:type="spellEnd"/>
+        <w:t>ArrayList&lt;IApplication</w:t>
+      </w:r>
       <w:r>
         <w:rPr>
           <w:b/>
           <w:i/>
         </w:rPr>
-        <w:t>&lt;</w:t>
-      </w:r>
-      <w:proofErr w:type="spellStart"/>
+        <w:t>Log</w:t>
+      </w:r>
       <w:r>
         <w:rPr>
           <w:b/>
           <w:i/>
         </w:rPr>
-        <w:t>IApplication</w:t>
-      </w:r>
-      <w:r>
-        <w:rPr>
-          <w:b/>
-          <w:i/>
-        </w:rPr>
-        <w:t>Log</w:t>
-      </w:r>
-      <w:proofErr w:type="spellEnd"/>
-      <w:r>
-        <w:rPr>
-          <w:b/>
-          <w:i/>
-        </w:rPr>
-        <w:t xml:space="preserve">&gt; </w:t>
-      </w:r>
-      <w:proofErr w:type="spellStart"/>
-      <w:proofErr w:type="gramStart"/>
-      <w:r>
-        <w:rPr>
-          <w:b/>
-          <w:i/>
-        </w:rPr>
-        <w:t>getInfos</w:t>
-      </w:r>
-      <w:proofErr w:type="spellEnd"/>
-      <w:r>
-        <w:rPr>
-          <w:b/>
-          <w:i/>
-        </w:rPr>
-        <w:t>()</w:t>
-      </w:r>
-      <w:proofErr w:type="gramEnd"/>
+        <w:t>&gt; getInfos()</w:t>
+      </w:r>
     </w:p>
     <w:p/>
     <w:p>
@@ -8787,63 +8254,13 @@
       <w:r>
         <w:t xml:space="preserve">Implémenter 3 vues (Mois / Semaine / Jour) : classes </w:t>
       </w:r>
-      <w:proofErr w:type="spellStart"/>
       <w:r>
         <w:rPr>
           <w:b/>
           <w:i/>
         </w:rPr>
-        <w:t>EventPanel</w:t>
-      </w:r>
-      <w:proofErr w:type="spellEnd"/>
-      <w:r>
-        <w:rPr>
-          <w:b/>
-          <w:i/>
-        </w:rPr>
-        <w:t xml:space="preserve">, </w:t>
-      </w:r>
-      <w:proofErr w:type="spellStart"/>
-      <w:r>
-        <w:rPr>
-          <w:b/>
-          <w:i/>
-        </w:rPr>
-        <w:t>MonthPanel</w:t>
-      </w:r>
-      <w:proofErr w:type="spellEnd"/>
-      <w:r>
-        <w:rPr>
-          <w:b/>
-          <w:i/>
-        </w:rPr>
-        <w:t xml:space="preserve">, </w:t>
-      </w:r>
-      <w:proofErr w:type="spellStart"/>
-      <w:r>
-        <w:rPr>
-          <w:b/>
-          <w:i/>
-        </w:rPr>
-        <w:t>WeekPanel</w:t>
-      </w:r>
-      <w:proofErr w:type="spellEnd"/>
-      <w:r>
-        <w:rPr>
-          <w:b/>
-          <w:i/>
-        </w:rPr>
-        <w:t xml:space="preserve">, </w:t>
-      </w:r>
-      <w:proofErr w:type="spellStart"/>
-      <w:r>
-        <w:rPr>
-          <w:b/>
-          <w:i/>
-        </w:rPr>
-        <w:t>DayPanel</w:t>
-      </w:r>
-      <w:proofErr w:type="spellEnd"/>
+        <w:t>EventPanel, MonthPanel, WeekPanel, DayPanel</w:t>
+      </w:r>
     </w:p>
     <w:p>
       <w:pPr>
@@ -8856,24 +8273,15 @@
       <w:r>
         <w:t xml:space="preserve">Trouver un </w:t>
       </w:r>
-      <w:proofErr w:type="spellStart"/>
       <w:r>
         <w:rPr>
           <w:i/>
         </w:rPr>
-        <w:t>Layout</w:t>
-      </w:r>
-      <w:proofErr w:type="spellEnd"/>
-      <w:r>
-        <w:rPr>
-          <w:i/>
-        </w:rPr>
-        <w:t xml:space="preserve"> </w:t>
+        <w:t xml:space="preserve">Layout </w:t>
       </w:r>
       <w:r>
         <w:t xml:space="preserve">permettant de superposer ces trois vues : classe </w:t>
       </w:r>
-      <w:proofErr w:type="spellStart"/>
       <w:r>
         <w:rPr>
           <w:b/>
@@ -8881,7 +8289,6 @@
         </w:rPr>
         <w:t>SchedulerFrame</w:t>
       </w:r>
-      <w:proofErr w:type="spellEnd"/>
     </w:p>
     <w:p>
       <w:pPr>
@@ -8894,7 +8301,6 @@
       <w:r>
         <w:t xml:space="preserve">Créer une </w:t>
       </w:r>
-      <w:proofErr w:type="spellStart"/>
       <w:r>
         <w:rPr>
           <w:b/>
@@ -8902,7 +8308,6 @@
         </w:rPr>
         <w:t>Factory</w:t>
       </w:r>
-      <w:proofErr w:type="spellEnd"/>
       <w:r>
         <w:rPr>
           <w:b/>
@@ -8918,71 +8323,28 @@
           <w:b/>
           <w:i/>
         </w:rPr>
-        <w:t xml:space="preserve"> </w:t>
-      </w:r>
-      <w:proofErr w:type="spellStart"/>
+        <w:t xml:space="preserve"> AgendaPanelFactory</w:t>
+      </w:r>
+      <w:r>
+        <w:t>)</w:t>
+      </w:r>
       <w:r>
         <w:rPr>
           <w:b/>
           <w:i/>
         </w:rPr>
-        <w:t>AgendaPanelFactory</w:t>
-      </w:r>
-      <w:proofErr w:type="spellEnd"/>
-      <w:r>
-        <w:t>)</w:t>
+        <w:t xml:space="preserve"> </w:t>
+      </w:r>
+      <w:r>
+        <w:t xml:space="preserve">permettant de gérer les trois classes  </w:t>
       </w:r>
       <w:r>
         <w:rPr>
           <w:b/>
           <w:i/>
         </w:rPr>
-        <w:t xml:space="preserve"> </w:t>
-      </w:r>
-      <w:r>
-        <w:t xml:space="preserve">permettant de gérer les trois classes  </w:t>
-      </w:r>
-      <w:proofErr w:type="spellStart"/>
-      <w:r>
-        <w:rPr>
-          <w:b/>
-          <w:i/>
-        </w:rPr>
-        <w:t>MonthPanel</w:t>
-      </w:r>
-      <w:proofErr w:type="spellEnd"/>
-      <w:r>
-        <w:rPr>
-          <w:b/>
-          <w:i/>
-        </w:rPr>
-        <w:t xml:space="preserve">, </w:t>
-      </w:r>
-      <w:proofErr w:type="spellStart"/>
-      <w:r>
-        <w:rPr>
-          <w:b/>
-          <w:i/>
-        </w:rPr>
-        <w:t>WeekPanel</w:t>
-      </w:r>
-      <w:proofErr w:type="spellEnd"/>
-      <w:r>
-        <w:rPr>
-          <w:b/>
-          <w:i/>
-        </w:rPr>
-        <w:t xml:space="preserve">, </w:t>
-      </w:r>
-      <w:proofErr w:type="spellStart"/>
-      <w:r>
-        <w:rPr>
-          <w:b/>
-          <w:i/>
-        </w:rPr>
-        <w:t>DayPanel</w:t>
-      </w:r>
-      <w:proofErr w:type="spellEnd"/>
+        <w:t>MonthPanel, WeekPanel, DayPanel</w:t>
+      </w:r>
     </w:p>
     <w:p>
       <w:pPr>
@@ -9001,66 +8363,30 @@
       <w:r>
         <w:t xml:space="preserve">ant de gérer les vues </w:t>
       </w:r>
-      <w:proofErr w:type="spellStart"/>
       <w:r>
         <w:rPr>
           <w:b/>
           <w:i/>
         </w:rPr>
-        <w:t>MonthPanel</w:t>
-      </w:r>
-      <w:proofErr w:type="spellEnd"/>
+        <w:t>MonthPanel, WeekPanel, DayPanel</w:t>
+      </w:r>
       <w:r>
         <w:rPr>
           <w:b/>
           <w:i/>
         </w:rPr>
-        <w:t xml:space="preserve">, </w:t>
-      </w:r>
-      <w:proofErr w:type="spellStart"/>
+        <w:t xml:space="preserve"> : </w:t>
+      </w:r>
+      <w:r>
+        <w:t>en cliquant sur un bouton ‘</w:t>
+      </w:r>
       <w:r>
         <w:rPr>
           <w:b/>
           <w:i/>
         </w:rPr>
-        <w:t>WeekPanel</w:t>
-      </w:r>
-      <w:proofErr w:type="spellEnd"/>
-      <w:r>
-        <w:rPr>
-          <w:b/>
-          <w:i/>
-        </w:rPr>
-        <w:t xml:space="preserve">, </w:t>
-      </w:r>
-      <w:proofErr w:type="spellStart"/>
-      <w:r>
-        <w:rPr>
-          <w:b/>
-          <w:i/>
-        </w:rPr>
-        <w:t>DayPanel</w:t>
-      </w:r>
-      <w:proofErr w:type="spellEnd"/>
-      <w:r>
-        <w:rPr>
-          <w:b/>
-          <w:i/>
-        </w:rPr>
-        <w:t xml:space="preserve"> : </w:t>
-      </w:r>
-      <w:r>
-        <w:t>en cliquant sur un bouton ‘</w:t>
-      </w:r>
-      <w:proofErr w:type="spellStart"/>
-      <w:r>
-        <w:rPr>
-          <w:b/>
-          <w:i/>
-        </w:rPr>
         <w:t>next</w:t>
       </w:r>
-      <w:proofErr w:type="spellEnd"/>
       <w:r>
         <w:t>’ nous devons pouvoir voyager entre les vues</w:t>
       </w:r>
@@ -9088,7 +8414,6 @@
       <w:r>
         <w:t xml:space="preserve">Operateur </w:t>
       </w:r>
-      <w:proofErr w:type="spellStart"/>
       <w:r>
         <w:rPr>
           <w:b/>
@@ -9096,7 +8421,6 @@
         </w:rPr>
         <w:t>instanceof</w:t>
       </w:r>
-      <w:proofErr w:type="spellEnd"/>
     </w:p>
     <w:p>
       <w:pPr>
@@ -9112,23 +8436,13 @@
           <w:lang w:val="en-US"/>
         </w:rPr>
       </w:pPr>
-      <w:proofErr w:type="spellStart"/>
       <w:r>
         <w:rPr>
           <w:b/>
           <w:i/>
           <w:lang w:val="en-US"/>
         </w:rPr>
-        <w:t>JOptionPane</w:t>
-      </w:r>
-      <w:proofErr w:type="spellEnd"/>
-      <w:r>
-        <w:rPr>
-          <w:b/>
-          <w:i/>
-          <w:lang w:val="en-US"/>
-        </w:rPr>
-        <w:t> </w:t>
+        <w:t>JOptionPane </w:t>
       </w:r>
       <w:r>
         <w:rPr>
@@ -9351,7 +8665,6 @@
       <w:r>
         <w:t xml:space="preserve"> </w:t>
       </w:r>
-      <w:proofErr w:type="spellStart"/>
       <w:r>
         <w:rPr>
           <w:b/>
@@ -9359,7 +8672,6 @@
         </w:rPr>
         <w:t>edu.iut.app.ApplicationSession</w:t>
       </w:r>
-      <w:proofErr w:type="spellEnd"/>
     </w:p>
     <w:p/>
     <w:p>
@@ -9398,7 +8710,6 @@
       <w:r>
         <w:t xml:space="preserve">exceptions : créer une classe </w:t>
       </w:r>
-      <w:proofErr w:type="spellStart"/>
       <w:r>
         <w:rPr>
           <w:b/>
@@ -9406,46 +8717,26 @@
         </w:rPr>
         <w:t>IUTException</w:t>
       </w:r>
-      <w:proofErr w:type="spellEnd"/>
       <w:r>
         <w:t xml:space="preserve"> de laquelle dériveront toutes vos futures classes d’exception. </w:t>
       </w:r>
-      <w:proofErr w:type="spellStart"/>
       <w:r>
         <w:rPr>
           <w:b/>
           <w:i/>
         </w:rPr>
-        <w:t>IUTException</w:t>
-      </w:r>
-      <w:proofErr w:type="spellEnd"/>
+        <w:t xml:space="preserve">IUTException </w:t>
+      </w:r>
+      <w:r>
+        <w:t xml:space="preserve">devra pouvoir ‘logger’ les erreurs : en vous appuyant sur la classe de Session pour initialiser le </w:t>
+      </w:r>
       <w:r>
         <w:rPr>
           <w:b/>
           <w:i/>
         </w:rPr>
-        <w:t xml:space="preserve"> </w:t>
-      </w:r>
-      <w:r>
-        <w:t>devra pouvoir ‘</w:t>
-      </w:r>
-      <w:proofErr w:type="spellStart"/>
-      <w:r>
         <w:t>logger</w:t>
       </w:r>
-      <w:proofErr w:type="spellEnd"/>
-      <w:r>
-        <w:t xml:space="preserve">’ les erreurs : en vous appuyant sur la classe de Session pour initialiser le </w:t>
-      </w:r>
-      <w:proofErr w:type="spellStart"/>
-      <w:r>
-        <w:rPr>
-          <w:b/>
-          <w:i/>
-        </w:rPr>
-        <w:t>logger</w:t>
-      </w:r>
-      <w:proofErr w:type="spellEnd"/>
       <w:r>
         <w:t>.</w:t>
       </w:r>
@@ -9465,99 +8756,59 @@
       <w:r>
         <w:t xml:space="preserve">Dans le TP1, nous avons créé les classes </w:t>
       </w:r>
-      <w:proofErr w:type="spellStart"/>
       <w:r>
         <w:rPr>
           <w:b/>
           <w:i/>
         </w:rPr>
-        <w:t>ApplicationErrorLog</w:t>
-      </w:r>
-      <w:proofErr w:type="spellEnd"/>
+        <w:t>ApplicationErrorLog, ApplicationWarningsLog, ApplicationInfoLog</w:t>
+      </w:r>
+      <w:r>
+        <w:t xml:space="preserve"> permettant une gestion avancée des erreurs utilisant des </w:t>
+      </w:r>
       <w:r>
         <w:rPr>
           <w:b/>
           <w:i/>
         </w:rPr>
-        <w:t xml:space="preserve">, </w:t>
-      </w:r>
-      <w:proofErr w:type="spellStart"/>
+        <w:t>listener</w:t>
+      </w:r>
       <w:r>
         <w:rPr>
           <w:b/>
           <w:i/>
         </w:rPr>
-        <w:t>ApplicationWarningsLog</w:t>
-      </w:r>
-      <w:proofErr w:type="spellEnd"/>
+        <w:t>s</w:t>
+      </w:r>
+      <w:r>
+        <w:t xml:space="preserve"> (permettant d’afficher des messages à l’écran). Il faudrait que ces messages soient aussi ‘</w:t>
+      </w:r>
       <w:r>
         <w:rPr>
           <w:b/>
           <w:i/>
         </w:rPr>
-        <w:t xml:space="preserve">, </w:t>
-      </w:r>
-      <w:proofErr w:type="spellStart"/>
+        <w:t>loggés</w:t>
+      </w:r>
+      <w:r>
+        <w:t>’ :</w:t>
+      </w:r>
+      <w:r>
+        <w:t xml:space="preserve"> modifier ces classes afin d’utiliser </w:t>
+      </w:r>
+      <w:r>
+        <w:t>un</w:t>
+      </w:r>
+      <w:r>
+        <w:t xml:space="preserve"> </w:t>
+      </w:r>
       <w:r>
         <w:rPr>
           <w:b/>
           <w:i/>
         </w:rPr>
-        <w:t>ApplicationInfoLog</w:t>
-      </w:r>
-      <w:proofErr w:type="spellEnd"/>
-      <w:r>
-        <w:t xml:space="preserve"> permettant une gestion avancée des erreurs utilisant des </w:t>
-      </w:r>
-      <w:proofErr w:type="spellStart"/>
-      <w:r>
-        <w:rPr>
-          <w:b/>
-          <w:i/>
-        </w:rPr>
-        <w:t>listener</w:t>
-      </w:r>
-      <w:r>
-        <w:rPr>
-          <w:b/>
-          <w:i/>
-        </w:rPr>
-        <w:t>s</w:t>
-      </w:r>
-      <w:proofErr w:type="spellEnd"/>
-      <w:r>
-        <w:t xml:space="preserve"> (permettant d’afficher des messages à l’écran). Il faudrait que ces messages soient aussi ‘</w:t>
-      </w:r>
-      <w:proofErr w:type="spellStart"/>
-      <w:r>
-        <w:rPr>
-          <w:b/>
-          <w:i/>
-        </w:rPr>
-        <w:t>loggés</w:t>
-      </w:r>
-      <w:proofErr w:type="spellEnd"/>
-      <w:r>
-        <w:t>’ :</w:t>
-      </w:r>
-      <w:r>
-        <w:t xml:space="preserve"> modifier ces classes afin d’utiliser </w:t>
-      </w:r>
-      <w:r>
-        <w:t>un</w:t>
-      </w:r>
-      <w:r>
-        <w:t xml:space="preserve"> </w:t>
-      </w:r>
-      <w:proofErr w:type="spellStart"/>
-      <w:r>
-        <w:rPr>
-          <w:b/>
-          <w:i/>
-        </w:rPr>
         <w:t>logger</w:t>
       </w:r>
-      <w:proofErr w:type="spellEnd"/>
       <w:r>
         <w:t xml:space="preserve"> initialiser dans la</w:t>
       </w:r>
@@ -9692,23 +8943,7 @@
           <w:b/>
           <w:i/>
         </w:rPr>
-        <w:t xml:space="preserve"> donc le ‘</w:t>
-      </w:r>
-      <w:proofErr w:type="spellStart"/>
-      <w:r>
-        <w:rPr>
-          <w:b/>
-          <w:i/>
-        </w:rPr>
-        <w:t>versionner</w:t>
-      </w:r>
-      <w:proofErr w:type="spellEnd"/>
-      <w:r>
-        <w:rPr>
-          <w:b/>
-          <w:i/>
-        </w:rPr>
-        <w:t xml:space="preserve">’ dans le dossier </w:t>
+        <w:t xml:space="preserve"> donc le ‘versionner’ dans le dossier </w:t>
       </w:r>
       <w:r>
         <w:rPr>
@@ -9765,36 +9000,7 @@
     </w:p>
     <w:p>
       <w:r>
-        <w:t xml:space="preserve">Nous avons eu un problème lors du lancement du programme dans la classe </w:t>
-      </w:r>
-      <w:proofErr w:type="spellStart"/>
-      <w:r>
-        <w:t>WekPanel</w:t>
-      </w:r>
-      <w:proofErr w:type="spellEnd"/>
-      <w:r>
-        <w:t xml:space="preserve"> dans la fonction </w:t>
-      </w:r>
-      <w:proofErr w:type="spellStart"/>
-      <w:proofErr w:type="gramStart"/>
-      <w:r>
-        <w:t>WeekPanel</w:t>
-      </w:r>
-      <w:proofErr w:type="spellEnd"/>
-      <w:r>
-        <w:t>(</w:t>
-      </w:r>
-      <w:proofErr w:type="gramEnd"/>
-      <w:r>
-        <w:t xml:space="preserve">) qui, pour di &lt; 8 nous affichait une erreur </w:t>
-      </w:r>
-      <w:proofErr w:type="spellStart"/>
-      <w:r>
-        <w:t>IndexOutOfBounds</w:t>
-      </w:r>
-      <w:proofErr w:type="spellEnd"/>
-      <w:r>
-        <w:t>. Cependant en modifiant di &lt; 7 le problème est résolu.</w:t>
+        <w:t>Nous avons eu un problème lors du lancement du programme dans la classe WekPanel dans la fonction WeekPanel() qui, pour di &lt; 8 nous affichait une erreur IndexOutOfBounds. Cependant en modifiant di &lt; 7 le problème est résolu.</w:t>
       </w:r>
     </w:p>
     <w:p/>
@@ -9881,7 +9087,6 @@
       <w:r>
         <w:t xml:space="preserve"> (classe </w:t>
       </w:r>
-      <w:proofErr w:type="spellStart"/>
       <w:r>
         <w:rPr>
           <w:b/>
@@ -9889,7 +9094,6 @@
         </w:rPr>
         <w:t>ApplicationSession</w:t>
       </w:r>
-      <w:proofErr w:type="spellEnd"/>
       <w:r>
         <w:t>)</w:t>
       </w:r>
@@ -9973,7 +9177,6 @@
       <w:r>
         <w:t xml:space="preserve"> Ici vous devrez travailler sur la classe </w:t>
       </w:r>
-      <w:proofErr w:type="spellStart"/>
       <w:r>
         <w:rPr>
           <w:b/>
@@ -9981,7 +9184,6 @@
         </w:rPr>
         <w:t>CommandLineOption</w:t>
       </w:r>
-      <w:proofErr w:type="spellEnd"/>
       <w:r>
         <w:rPr>
           <w:b/>
@@ -10013,7 +9215,6 @@
         </w:rPr>
         <w:t xml:space="preserve"> </w:t>
       </w:r>
-      <w:proofErr w:type="spellStart"/>
       <w:r>
         <w:rPr>
           <w:b/>
@@ -10028,7 +9229,6 @@
         </w:rPr>
         <w:t>Parser</w:t>
       </w:r>
-      <w:proofErr w:type="spellEnd"/>
     </w:p>
     <w:p>
       <w:pPr>
@@ -10047,7 +9247,6 @@
       <w:r>
         <w:t xml:space="preserve"> programme principal pour utiliser votre </w:t>
       </w:r>
-      <w:proofErr w:type="spellStart"/>
       <w:r>
         <w:rPr>
           <w:b/>
@@ -10055,7 +9254,6 @@
         </w:rPr>
         <w:t>parser</w:t>
       </w:r>
-      <w:proofErr w:type="spellEnd"/>
       <w:r>
         <w:t xml:space="preserve"> d’options</w:t>
       </w:r>
@@ -10088,7 +9286,6 @@
       <w:r>
         <w:t>d’</w:t>
       </w:r>
-      <w:proofErr w:type="spellStart"/>
       <w:r>
         <w:rPr>
           <w:b/>
@@ -10104,7 +9301,6 @@
         <w:t>vent</w:t>
       </w:r>
       <w:bookmarkEnd w:id="27"/>
-      <w:proofErr w:type="spellEnd"/>
     </w:p>
     <w:p>
       <w:pPr>
@@ -10138,13 +9334,8 @@
           <w:numId w:val="25"/>
         </w:numPr>
       </w:pPr>
-      <w:proofErr w:type="spellStart"/>
-      <w:r>
-        <w:t>Classroom</w:t>
-      </w:r>
-      <w:proofErr w:type="spellEnd"/>
-      <w:r>
-        <w:t xml:space="preserve">, </w:t>
+      <w:r>
+        <w:t xml:space="preserve">Classroom, </w:t>
       </w:r>
     </w:p>
     <w:p>
@@ -10188,7 +9379,6 @@
       <w:r>
         <w:t xml:space="preserve">Créer la classe </w:t>
       </w:r>
-      <w:proofErr w:type="spellStart"/>
       <w:r>
         <w:rPr>
           <w:b/>
@@ -10203,7 +9393,6 @@
         </w:rPr>
         <w:t>Event</w:t>
       </w:r>
-      <w:proofErr w:type="spellEnd"/>
       <w:r>
         <w:t xml:space="preserve"> (cette classe doit répondre à la problématique soumise dans le projet … à vous d’en faire le </w:t>
       </w:r>
@@ -10240,7 +9429,6 @@
       <w:r>
         <w:t xml:space="preserve"> (le jury), un objet </w:t>
       </w:r>
-      <w:proofErr w:type="spellStart"/>
       <w:r>
         <w:rPr>
           <w:b/>
@@ -10248,7 +9436,6 @@
         </w:rPr>
         <w:t>Classroom</w:t>
       </w:r>
-      <w:proofErr w:type="spellEnd"/>
       <w:r>
         <w:t xml:space="preserve"> et naturellement toutes les informations ‘normales’ pour évènement.</w:t>
       </w:r>
@@ -10281,7 +9468,6 @@
       <w:r>
         <w:t>dérivant d’une collection d’</w:t>
       </w:r>
-      <w:proofErr w:type="spellStart"/>
       <w:r>
         <w:rPr>
           <w:b/>
@@ -10289,7 +9475,6 @@
         </w:rPr>
         <w:t>ExamEvent</w:t>
       </w:r>
-      <w:proofErr w:type="spellEnd"/>
       <w:r>
         <w:t xml:space="preserve"> </w:t>
       </w:r>
@@ -10327,7 +9512,6 @@
       <w:r>
         <w:t xml:space="preserve"> </w:t>
       </w:r>
-      <w:proofErr w:type="spellStart"/>
       <w:r>
         <w:rPr>
           <w:b/>
@@ -10349,7 +9533,6 @@
         </w:rPr>
         <w:t>vents</w:t>
       </w:r>
-      <w:proofErr w:type="spellEnd"/>
     </w:p>
     <w:p>
       <w:pPr>
@@ -10451,12 +9634,7 @@
         </w:numPr>
       </w:pPr>
       <w:r>
-        <w:t>Ajouter un me</w:t>
-      </w:r>
-      <w:bookmarkStart w:id="30" w:name="_GoBack"/>
-      <w:bookmarkEnd w:id="30"/>
-      <w:r>
-        <w:t>nu à votre a</w:t>
+        <w:t>Ajouter un menu à votre a</w:t>
       </w:r>
       <w:r>
         <w:t xml:space="preserve">pplication </w:t>
@@ -10949,26 +10127,18 @@
       <w:pPr>
         <w:pStyle w:val="Titre2"/>
       </w:pPr>
-      <w:bookmarkStart w:id="31" w:name="_Toc430965383"/>
+      <w:bookmarkStart w:id="30" w:name="_Toc430965383"/>
       <w:r>
         <w:t>Aide</w:t>
       </w:r>
-      <w:bookmarkEnd w:id="31"/>
+      <w:bookmarkEnd w:id="30"/>
     </w:p>
     <w:p>
-      <w:proofErr w:type="spellStart"/>
       <w:r>
         <w:rPr>
           <w:b/>
         </w:rPr>
-        <w:t>Filter</w:t>
-      </w:r>
-      <w:proofErr w:type="spellEnd"/>
-      <w:r>
-        <w:rPr>
-          <w:b/>
-        </w:rPr>
-        <w:t xml:space="preserve"> Pattern</w:t>
+        <w:t>Filter Pattern</w:t>
       </w:r>
       <w:r>
         <w:t xml:space="preserve"> : </w:t>
@@ -10978,19 +10148,7 @@
           <w:rPr>
             <w:rStyle w:val="Lienhypertexte"/>
           </w:rPr>
-          <w:t>http://www.tutorialspo</w:t>
-        </w:r>
-        <w:r>
-          <w:rPr>
-            <w:rStyle w:val="Lienhypertexte"/>
-          </w:rPr>
-          <w:t>i</w:t>
-        </w:r>
-        <w:r>
-          <w:rPr>
-            <w:rStyle w:val="Lienhypertexte"/>
-          </w:rPr>
-          <w:t>nt.com/design_pattern/filter_pattern.htm</w:t>
+          <w:t>http://www.tutorialspoint.com/design_pattern/filter_pattern.htm</w:t>
         </w:r>
       </w:hyperlink>
     </w:p>
@@ -11019,7 +10177,6 @@
           <w:lang w:val="en-US"/>
         </w:rPr>
       </w:pPr>
-      <w:proofErr w:type="gramStart"/>
       <w:r>
         <w:rPr>
           <w:b/>
@@ -11027,7 +10184,6 @@
         </w:rPr>
         <w:t>Spinner :</w:t>
       </w:r>
-      <w:proofErr w:type="gramEnd"/>
       <w:r>
         <w:rPr>
           <w:lang w:val="en-US"/>
@@ -11056,18 +10212,18 @@
       <w:pPr>
         <w:pStyle w:val="Titre2"/>
       </w:pPr>
-      <w:bookmarkStart w:id="32" w:name="_Toc430965384"/>
+      <w:bookmarkStart w:id="31" w:name="_Toc430965384"/>
       <w:r>
         <w:t>Rapport</w:t>
       </w:r>
-      <w:bookmarkEnd w:id="32"/>
+      <w:bookmarkEnd w:id="31"/>
     </w:p>
     <w:p/>
     <w:p>
       <w:pPr>
         <w:pStyle w:val="Titre3"/>
       </w:pPr>
-      <w:bookmarkStart w:id="33" w:name="_Toc430965385"/>
+      <w:bookmarkStart w:id="32" w:name="_Toc430965385"/>
       <w:r>
         <w:t>Description des travaux</w:t>
       </w:r>
@@ -11079,25 +10235,37 @@
       </w:r>
       <w:r>
         <w:t>réponses aux questions)</w:t>
+      </w:r>
+      <w:bookmarkEnd w:id="32"/>
+    </w:p>
+    <w:p>
+      <w:r>
+        <w:t>Question 0 : On a créé un singleton afin d’avoir une unique instance de la classe. De ce fait, lorsque l’on appelle une méthode sur cette classe qui doit changer ou renvoyer un attribut de la classe, toutes les autres classes du projet auront les mêmes valeurs pour ce singleton, ce qui évite de devoir créer plusieurs instances et vérifier que les valeurs soient identiques entre les classes.</w:t>
+      </w:r>
+    </w:p>
+    <w:p>
+      <w:pPr>
+        <w:pStyle w:val="Titre3"/>
+      </w:pPr>
+      <w:bookmarkStart w:id="33" w:name="_Toc430965386"/>
+      <w:r>
+        <w:t>Difficultés rencontrées</w:t>
       </w:r>
       <w:bookmarkEnd w:id="33"/>
     </w:p>
     <w:p>
       <w:pPr>
-        <w:pStyle w:val="Titre3"/>
-      </w:pPr>
-      <w:r>
-        <w:t>Question 0 : On a créé un singleton afin d’avoir une unique instance de la classe. De ce fait, lorsque l’on appelle une méthode sur cette classe qui doit changer ou renvoyer un attribut de la classe, toutes les autres classes du projet auront les mêmes valeurs pour ce singleton, ce qui évite de devoir créer plusieurs instances et vérifier que les valeurs soient identiques entre les classes.</w:t>
-      </w:r>
-    </w:p>
-    <w:p>
-      <w:pPr>
-        <w:pStyle w:val="Titre3"/>
-      </w:pPr>
-      <w:bookmarkStart w:id="34" w:name="_Toc430965386"/>
-      <w:r>
-        <w:t>Difficultés rencontrées</w:t>
-      </w:r>
+        <w:rPr>
+          <w:noProof/>
+        </w:rPr>
+      </w:pPr>
+      <w:r>
+        <w:rPr>
+          <w:noProof/>
+        </w:rPr>
+        <w:t>Difficulté pour les critères, pour savoir sur quels critères on devait se baser. Difficultés aussi sur l’interface graphique, pour la mise en place du menu qui était compliquée (affichage mois/jour/heure), et pour le widget dont on n’a pas réussi l’implémentation</w:t>
+      </w:r>
+      <w:bookmarkStart w:id="34" w:name="_GoBack"/>
       <w:bookmarkEnd w:id="34"/>
     </w:p>
     <w:p>
@@ -11194,7 +10362,6 @@
       <w:r>
         <w:t xml:space="preserve">Utiliser </w:t>
       </w:r>
-      <w:proofErr w:type="spellStart"/>
       <w:r>
         <w:rPr>
           <w:b/>
@@ -11202,7 +10369,6 @@
         </w:rPr>
         <w:t>CommanLineParser</w:t>
       </w:r>
-      <w:proofErr w:type="spellEnd"/>
       <w:r>
         <w:t xml:space="preserve"> (TP3) avec l’option </w:t>
       </w:r>
@@ -11211,23 +10377,7 @@
           <w:b/>
           <w:i/>
         </w:rPr>
-        <w:t>–</w:t>
-      </w:r>
-      <w:proofErr w:type="spellStart"/>
-      <w:r>
-        <w:rPr>
-          <w:b/>
-          <w:i/>
-        </w:rPr>
-        <w:t>project</w:t>
-      </w:r>
-      <w:proofErr w:type="spellEnd"/>
-      <w:r>
-        <w:rPr>
-          <w:b/>
-          <w:i/>
-        </w:rPr>
-        <w:t>=&lt;FILE&gt;</w:t>
+        <w:t>–project=&lt;FILE&gt;</w:t>
       </w:r>
       <w:r>
         <w:t xml:space="preserve"> pour pouvoir charger un contenu d’application préalablement sauvegarder</w:t>
@@ -11271,7 +10421,6 @@
       <w:r>
         <w:t xml:space="preserve"> (il faudra donc ajouter dans la session la possibilité de </w:t>
       </w:r>
-      <w:proofErr w:type="spellStart"/>
       <w:r>
         <w:rPr>
           <w:b/>
@@ -11279,7 +10428,6 @@
         </w:rPr>
         <w:t>loggé</w:t>
       </w:r>
-      <w:proofErr w:type="spellEnd"/>
       <w:r>
         <w:t xml:space="preserve"> dans un fichier et les accesseurs fournissant le ch</w:t>
       </w:r>
@@ -11301,7 +10449,6 @@
       <w:r>
         <w:t xml:space="preserve">Utiliser </w:t>
       </w:r>
-      <w:proofErr w:type="spellStart"/>
       <w:r>
         <w:rPr>
           <w:b/>
@@ -11309,7 +10456,6 @@
         </w:rPr>
         <w:t>CommanLineParser</w:t>
       </w:r>
-      <w:proofErr w:type="spellEnd"/>
       <w:r>
         <w:t xml:space="preserve"> (TP3) avec l’option </w:t>
       </w:r>
@@ -11374,7 +10520,6 @@
       <w:r>
         <w:t xml:space="preserve">Lire et visualiser une aide HTML (vous pouvez activer le </w:t>
       </w:r>
-      <w:proofErr w:type="spellStart"/>
       <w:r>
         <w:rPr>
           <w:b/>
@@ -11382,7 +10527,6 @@
         </w:rPr>
         <w:t>menuitem</w:t>
       </w:r>
-      <w:proofErr w:type="spellEnd"/>
       <w:r>
         <w:t xml:space="preserve"> ‘help’</w:t>
       </w:r>
@@ -11404,7 +10548,6 @@
       <w:r>
         <w:t xml:space="preserve">Activer les </w:t>
       </w:r>
-      <w:proofErr w:type="spellStart"/>
       <w:r>
         <w:rPr>
           <w:b/>
@@ -11419,25 +10562,8 @@
         </w:rPr>
         <w:t>s</w:t>
       </w:r>
-      <w:proofErr w:type="spellEnd"/>
-      <w:r>
-        <w:t xml:space="preserve"> ‘</w:t>
-      </w:r>
-      <w:proofErr w:type="spellStart"/>
-      <w:r>
-        <w:t>save</w:t>
-      </w:r>
-      <w:proofErr w:type="spellEnd"/>
-      <w:r>
-        <w:t>’ et ‘</w:t>
-      </w:r>
-      <w:proofErr w:type="spellStart"/>
-      <w:r>
-        <w:t>load</w:t>
-      </w:r>
-      <w:proofErr w:type="spellEnd"/>
-      <w:r>
-        <w:t>’</w:t>
+      <w:r>
+        <w:t xml:space="preserve"> ‘save’ et ‘load’</w:t>
       </w:r>
     </w:p>
     <w:p>
@@ -11715,7 +10841,6 @@
       <w:r>
         <w:t xml:space="preserve">En utilisant le code implémenté dans le TD/TP 4 (exercice 3) écrire une </w:t>
       </w:r>
-      <w:proofErr w:type="spellStart"/>
       <w:r>
         <w:rPr>
           <w:b/>
@@ -11723,7 +10848,6 @@
         </w:rPr>
         <w:t>ShutdownHook</w:t>
       </w:r>
-      <w:proofErr w:type="spellEnd"/>
       <w:r>
         <w:t xml:space="preserve"> pour faire un système de reprise sur erreur en cas de crash</w:t>
       </w:r>
@@ -11798,7 +10922,6 @@
       <w:r>
         <w:t>Créer une ‘</w:t>
       </w:r>
-      <w:proofErr w:type="spellStart"/>
       <w:r>
         <w:rPr>
           <w:b/>
@@ -11806,7 +10929,6 @@
         </w:rPr>
         <w:t>DialogBox</w:t>
       </w:r>
-      <w:proofErr w:type="spellEnd"/>
       <w:r>
         <w:t xml:space="preserve">’ </w:t>
       </w:r>
@@ -11825,7 +10947,6 @@
       <w:r>
         <w:t xml:space="preserve"> l’</w:t>
       </w:r>
-      <w:proofErr w:type="spellStart"/>
       <w:r>
         <w:rPr>
           <w:b/>
@@ -11833,14 +10954,12 @@
         </w:rPr>
         <w:t>autosave</w:t>
       </w:r>
-      <w:proofErr w:type="spellEnd"/>
       <w:r>
         <w:t xml:space="preserve"> </w:t>
       </w:r>
       <w:r>
         <w:t>(est-ce que l’</w:t>
       </w:r>
-      <w:proofErr w:type="spellStart"/>
       <w:r>
         <w:rPr>
           <w:b/>
@@ -11848,7 +10967,6 @@
         </w:rPr>
         <w:t>autosave</w:t>
       </w:r>
-      <w:proofErr w:type="spellEnd"/>
       <w:r>
         <w:t xml:space="preserve"> est activé ? à quelle fréquence ?).</w:t>
       </w:r>
@@ -11867,7 +10985,6 @@
       <w:r>
         <w:t>Cette ‘</w:t>
       </w:r>
-      <w:proofErr w:type="spellStart"/>
       <w:r>
         <w:rPr>
           <w:b/>
@@ -11875,25 +10992,15 @@
         </w:rPr>
         <w:t>DialogBox</w:t>
       </w:r>
-      <w:proofErr w:type="spellEnd"/>
       <w:r>
         <w:t>’ devra être accessible depuis le menu (</w:t>
       </w:r>
-      <w:proofErr w:type="spellStart"/>
       <w:r>
         <w:rPr>
           <w:b/>
           <w:i/>
         </w:rPr>
-        <w:t>edit</w:t>
-      </w:r>
-      <w:proofErr w:type="spellEnd"/>
-      <w:r>
-        <w:rPr>
-          <w:b/>
-          <w:i/>
-        </w:rPr>
-        <w:t>-&gt;settings</w:t>
+        <w:t>edit-&gt;settings</w:t>
       </w:r>
       <w:r>
         <w:t>)</w:t>
@@ -12107,7 +11214,6 @@
       <w:r>
         <w:t xml:space="preserve"> et ‘</w:t>
       </w:r>
-      <w:proofErr w:type="spellStart"/>
       <w:r>
         <w:rPr>
           <w:b/>
@@ -12115,7 +11221,6 @@
         </w:rPr>
         <w:t>private</w:t>
       </w:r>
-      <w:proofErr w:type="spellEnd"/>
       <w:r>
         <w:t>’</w:t>
       </w:r>
@@ -12157,7 +11262,6 @@
       <w:r>
         <w:t xml:space="preserve">Créer une </w:t>
       </w:r>
-      <w:proofErr w:type="spellStart"/>
       <w:r>
         <w:rPr>
           <w:i/>
@@ -12168,14 +11272,7 @@
         <w:rPr>
           <w:i/>
         </w:rPr>
-        <w:t>houtbox</w:t>
-      </w:r>
-      <w:proofErr w:type="spellEnd"/>
-      <w:r>
-        <w:rPr>
-          <w:i/>
-        </w:rPr>
-        <w:t xml:space="preserve"> </w:t>
+        <w:t xml:space="preserve">houtbox </w:t>
       </w:r>
       <w:r>
         <w:t xml:space="preserve">avec une </w:t>
@@ -12205,21 +11302,12 @@
       <w:r>
         <w:t xml:space="preserve">Cette </w:t>
       </w:r>
-      <w:proofErr w:type="spellStart"/>
       <w:r>
         <w:rPr>
           <w:b/>
           <w:i/>
         </w:rPr>
-        <w:t>shoutbox</w:t>
-      </w:r>
-      <w:proofErr w:type="spellEnd"/>
-      <w:r>
-        <w:rPr>
-          <w:b/>
-          <w:i/>
-        </w:rPr>
-        <w:t xml:space="preserve"> </w:t>
+        <w:t xml:space="preserve">shoutbox </w:t>
       </w:r>
       <w:r>
         <w:t xml:space="preserve"> devra se connecter au server pour afficher les </w:t>
@@ -12263,8 +11351,6 @@
           <w:lang w:val="en-US"/>
         </w:rPr>
       </w:pPr>
-      <w:proofErr w:type="spellStart"/>
-      <w:proofErr w:type="gramStart"/>
       <w:r>
         <w:rPr>
           <w:b/>
@@ -12273,19 +11359,11 @@
         </w:rPr>
         <w:t>Shoutbox</w:t>
       </w:r>
-      <w:proofErr w:type="spellEnd"/>
       <w:r>
         <w:rPr>
           <w:lang w:val="en-US"/>
         </w:rPr>
-        <w:t> :</w:t>
-      </w:r>
-      <w:proofErr w:type="gramEnd"/>
-      <w:r>
-        <w:rPr>
-          <w:lang w:val="en-US"/>
-        </w:rPr>
-        <w:t xml:space="preserve"> </w:t>
+        <w:t xml:space="preserve"> : </w:t>
       </w:r>
       <w:hyperlink r:id="rId32" w:history="1">
         <w:r>
@@ -12408,6 +11486,7 @@
         <w:docPartUnique/>
       </w:docPartObj>
     </w:sdtPr>
+    <w:sdtEndPr/>
     <w:sdtContent>
       <w:p>
         <w:pPr>
@@ -12563,7 +11642,7 @@
                                     <w:noProof/>
                                     <w:color w:val="FFFFFF" w:themeColor="background1"/>
                                   </w:rPr>
-                                  <w:t>11</w:t>
+                                  <w:t>13</w:t>
                                 </w:r>
                                 <w:r>
                                   <w:rPr>
@@ -12618,7 +11697,7 @@
                               <w:noProof/>
                               <w:color w:val="FFFFFF" w:themeColor="background1"/>
                             </w:rPr>
-                            <w:t>11</w:t>
+                            <w:t>13</w:t>
                           </w:r>
                           <w:r>
                             <w:rPr>
@@ -19957,111 +19036,111 @@
     </dgm:pt>
   </dgm:ptLst>
   <dgm:cxnLst>
-    <dgm:cxn modelId="{FDADD319-08A1-4A27-A642-4440CFA0B38E}" type="presOf" srcId="{6EAA9C23-3A78-4C27-AAC9-504C071FA2D8}" destId="{FFF314B7-9492-4462-8B1C-7BC33784FA0A}" srcOrd="0" destOrd="0" presId="urn:microsoft.com/office/officeart/2005/8/layout/hierarchy2"/>
-    <dgm:cxn modelId="{E4EFF964-91C0-4E69-A4A8-7B756927659A}" type="presOf" srcId="{559D18E3-752D-4EE1-9939-C38FEFFAE5A4}" destId="{9EFBE792-9572-41CC-B394-D06BBCFDDEA7}" srcOrd="0" destOrd="0" presId="urn:microsoft.com/office/officeart/2005/8/layout/hierarchy2"/>
-    <dgm:cxn modelId="{3883D406-B0D2-425D-A38B-4CE531C58AE5}" type="presOf" srcId="{913E8ED9-5793-4239-BAD8-A00A3159E04D}" destId="{A21B35AB-A6E7-40B0-A48C-F2137E09EDE9}" srcOrd="0" destOrd="0" presId="urn:microsoft.com/office/officeart/2005/8/layout/hierarchy2"/>
+    <dgm:cxn modelId="{AD0D6CAC-E94D-4390-95B5-70F535AB1ECE}" type="presOf" srcId="{90721A67-6AD1-4A80-A90E-9D77E7AD4E6D}" destId="{2D8842D7-E959-42FA-BA94-C6E6A8D46F08}" srcOrd="0" destOrd="0" presId="urn:microsoft.com/office/officeart/2005/8/layout/hierarchy2"/>
+    <dgm:cxn modelId="{571C5428-8AC6-4A2B-9339-61424A61D402}" type="presOf" srcId="{913E8ED9-5793-4239-BAD8-A00A3159E04D}" destId="{A21B35AB-A6E7-40B0-A48C-F2137E09EDE9}" srcOrd="0" destOrd="0" presId="urn:microsoft.com/office/officeart/2005/8/layout/hierarchy2"/>
+    <dgm:cxn modelId="{FD7D652F-0007-4655-A651-55A4EE444EBD}" type="presOf" srcId="{559B25C1-457C-4CA8-A035-1849D9779D21}" destId="{858F7110-3310-4783-BBA8-7EC1E711C660}" srcOrd="0" destOrd="0" presId="urn:microsoft.com/office/officeart/2005/8/layout/hierarchy2"/>
+    <dgm:cxn modelId="{52D500B9-59ED-4465-9205-813A3172D50F}" type="presOf" srcId="{99F72719-26C5-43AC-9154-CEFFF5CEB37E}" destId="{ECBF6DD1-22FB-4942-9A69-C2E334F2B933}" srcOrd="1" destOrd="0" presId="urn:microsoft.com/office/officeart/2005/8/layout/hierarchy2"/>
     <dgm:cxn modelId="{49E69296-6243-4B23-BB27-A3D4BEF5529C}" srcId="{4D72C498-B5D7-4A5E-9949-13D4BDD70C79}" destId="{CFFF95AD-6A3E-4156-870B-74376FA448BF}" srcOrd="1" destOrd="0" parTransId="{139FBCB0-87C1-4D19-9898-BB48C99D5614}" sibTransId="{2D803B32-337B-4EAC-B215-13958E412DA9}"/>
-    <dgm:cxn modelId="{AE5E9FC8-53BD-4568-993F-74E01377E051}" type="presOf" srcId="{DD6977A0-3802-4240-88A2-691E7C2C48A6}" destId="{6F424515-AE64-4689-98CF-DEE19DC54531}" srcOrd="1" destOrd="0" presId="urn:microsoft.com/office/officeart/2005/8/layout/hierarchy2"/>
-    <dgm:cxn modelId="{C6897F61-CDC1-4E1E-A062-48322640DB0D}" type="presOf" srcId="{90721A67-6AD1-4A80-A90E-9D77E7AD4E6D}" destId="{2D8842D7-E959-42FA-BA94-C6E6A8D46F08}" srcOrd="0" destOrd="0" presId="urn:microsoft.com/office/officeart/2005/8/layout/hierarchy2"/>
-    <dgm:cxn modelId="{A4E21A95-56D7-45D4-A811-99732072B78F}" type="presOf" srcId="{B13E7694-BD7E-4ACD-8A25-288621413B33}" destId="{D36435EE-5DD9-4CB1-80E2-64E88C5269A2}" srcOrd="0" destOrd="0" presId="urn:microsoft.com/office/officeart/2005/8/layout/hierarchy2"/>
-    <dgm:cxn modelId="{ECF509D8-09DE-43B1-9B73-DFE629F9F57F}" type="presOf" srcId="{4D72C498-B5D7-4A5E-9949-13D4BDD70C79}" destId="{3F3231AA-D37A-47E2-AA64-F3C7B7B2954D}" srcOrd="0" destOrd="0" presId="urn:microsoft.com/office/officeart/2005/8/layout/hierarchy2"/>
+    <dgm:cxn modelId="{6D027A64-BEC5-4342-809A-C4038EA276E5}" type="presOf" srcId="{559D18E3-752D-4EE1-9939-C38FEFFAE5A4}" destId="{9EFBE792-9572-41CC-B394-D06BBCFDDEA7}" srcOrd="0" destOrd="0" presId="urn:microsoft.com/office/officeart/2005/8/layout/hierarchy2"/>
+    <dgm:cxn modelId="{393008F8-6AC2-4134-9158-3D173743F0C8}" type="presOf" srcId="{597EB83F-9AF9-4A72-80A3-732912F27C6D}" destId="{D955C53B-B716-4B38-9366-F9DF3D076BCB}" srcOrd="0" destOrd="0" presId="urn:microsoft.com/office/officeart/2005/8/layout/hierarchy2"/>
+    <dgm:cxn modelId="{1EF3EDD2-8A89-4DED-95C3-7A37A6D84042}" type="presOf" srcId="{597EB83F-9AF9-4A72-80A3-732912F27C6D}" destId="{1FDB852C-60D2-4512-8688-DBBE489C7C32}" srcOrd="1" destOrd="0" presId="urn:microsoft.com/office/officeart/2005/8/layout/hierarchy2"/>
     <dgm:cxn modelId="{502FB9F7-55F9-4593-B1F2-FBE723CFF641}" srcId="{90721A67-6AD1-4A80-A90E-9D77E7AD4E6D}" destId="{AD7B3DA5-2EE7-42E6-A405-E9204AD083F8}" srcOrd="0" destOrd="0" parTransId="{0B7CF66D-0A27-42E3-AC6D-2DB726B0F1E6}" sibTransId="{4BBF8FF6-E72D-4A5B-A1FE-6EAB41BA4F5C}"/>
+    <dgm:cxn modelId="{25962597-2338-4BD2-A68B-BB5B001BFA59}" type="presOf" srcId="{3FE4910D-602C-4A72-BB9E-A3BE3A3A0E78}" destId="{C26101A3-172C-4AFD-8AA5-00EF71442597}" srcOrd="0" destOrd="0" presId="urn:microsoft.com/office/officeart/2005/8/layout/hierarchy2"/>
+    <dgm:cxn modelId="{4A72D015-DE1F-422D-ADAF-34369F1C6A10}" type="presOf" srcId="{C72AA88C-4AEE-412B-ABBF-33D17A0AD941}" destId="{8E5DD861-D493-4A0A-B81E-EB2108ED9BB3}" srcOrd="0" destOrd="0" presId="urn:microsoft.com/office/officeart/2005/8/layout/hierarchy2"/>
     <dgm:cxn modelId="{7176B68D-8377-4602-BE4C-B7D75F5D41A5}" srcId="{4D72C498-B5D7-4A5E-9949-13D4BDD70C79}" destId="{24E98E51-90AC-468F-867A-C952D6FD5668}" srcOrd="2" destOrd="0" parTransId="{559D18E3-752D-4EE1-9939-C38FEFFAE5A4}" sibTransId="{5A87DC0A-A2A4-49BC-8D66-8E04CC32771A}"/>
-    <dgm:cxn modelId="{F962CC76-362A-4E76-A30C-BFEF8D6AF08F}" type="presOf" srcId="{139FBCB0-87C1-4D19-9898-BB48C99D5614}" destId="{2D4C1DD3-7A1B-4669-AB42-72A65ACFF1A8}" srcOrd="1" destOrd="0" presId="urn:microsoft.com/office/officeart/2005/8/layout/hierarchy2"/>
     <dgm:cxn modelId="{6E9F04CF-538C-49AC-B727-EE48AD00E24E}" srcId="{90721A67-6AD1-4A80-A90E-9D77E7AD4E6D}" destId="{6EAA9C23-3A78-4C27-AAC9-504C071FA2D8}" srcOrd="1" destOrd="0" parTransId="{99F72719-26C5-43AC-9154-CEFFF5CEB37E}" sibTransId="{9DE824F4-9157-4786-AD52-3E163FA3C3B4}"/>
-    <dgm:cxn modelId="{F032C6B0-5DD6-406C-B422-8FEB20C67E38}" type="presOf" srcId="{DD6977A0-3802-4240-88A2-691E7C2C48A6}" destId="{968AF4BE-4974-4BD5-85C7-35A0B47C6F8A}" srcOrd="0" destOrd="0" presId="urn:microsoft.com/office/officeart/2005/8/layout/hierarchy2"/>
-    <dgm:cxn modelId="{F5DEB8FD-AF53-40E8-81D4-F5B8797D3A33}" type="presOf" srcId="{16244E34-B2A7-4CB0-B85E-995BCA75C3E6}" destId="{D91136A0-BBA5-4033-85D4-E551E48A4097}" srcOrd="0" destOrd="0" presId="urn:microsoft.com/office/officeart/2005/8/layout/hierarchy2"/>
-    <dgm:cxn modelId="{07F43FEA-740A-4EAD-B57B-D61738FDBE00}" type="presOf" srcId="{99F72719-26C5-43AC-9154-CEFFF5CEB37E}" destId="{ECBF6DD1-22FB-4942-9A69-C2E334F2B933}" srcOrd="1" destOrd="0" presId="urn:microsoft.com/office/officeart/2005/8/layout/hierarchy2"/>
-    <dgm:cxn modelId="{DE97F233-731A-4EBF-A910-C52CF2F2E2DE}" type="presOf" srcId="{597EB83F-9AF9-4A72-80A3-732912F27C6D}" destId="{D955C53B-B716-4B38-9366-F9DF3D076BCB}" srcOrd="0" destOrd="0" presId="urn:microsoft.com/office/officeart/2005/8/layout/hierarchy2"/>
-    <dgm:cxn modelId="{CD37CE34-F82B-475E-B9A6-86976C1BF6EA}" type="presOf" srcId="{24E98E51-90AC-468F-867A-C952D6FD5668}" destId="{37C38F7E-4D19-426C-A64E-1CBDFC363BB7}" srcOrd="0" destOrd="0" presId="urn:microsoft.com/office/officeart/2005/8/layout/hierarchy2"/>
-    <dgm:cxn modelId="{F4427618-42D7-494F-A78F-02A3ECED4C00}" type="presOf" srcId="{3FE4910D-602C-4A72-BB9E-A3BE3A3A0E78}" destId="{F14A685D-1E0D-4B4F-8491-096DFB19D677}" srcOrd="1" destOrd="0" presId="urn:microsoft.com/office/officeart/2005/8/layout/hierarchy2"/>
-    <dgm:cxn modelId="{FA6CD068-E6AE-4396-8735-61E5098CE40F}" type="presOf" srcId="{99F72719-26C5-43AC-9154-CEFFF5CEB37E}" destId="{A8464F86-5444-4B1D-8904-D5D84FB93A63}" srcOrd="0" destOrd="0" presId="urn:microsoft.com/office/officeart/2005/8/layout/hierarchy2"/>
-    <dgm:cxn modelId="{C193B3FB-0DD4-4949-A1C6-B606BA249537}" type="presOf" srcId="{F1D4A2FF-1ED4-48C6-8293-904F41872AF1}" destId="{881DB251-9FB1-4300-9BCC-5ED061EBD6BA}" srcOrd="1" destOrd="0" presId="urn:microsoft.com/office/officeart/2005/8/layout/hierarchy2"/>
+    <dgm:cxn modelId="{6C52A8B1-7EBD-4E1A-8ADD-C45FA0156232}" type="presOf" srcId="{99F72719-26C5-43AC-9154-CEFFF5CEB37E}" destId="{A8464F86-5444-4B1D-8904-D5D84FB93A63}" srcOrd="0" destOrd="0" presId="urn:microsoft.com/office/officeart/2005/8/layout/hierarchy2"/>
+    <dgm:cxn modelId="{0EEF430A-F9B1-497D-A3F2-21A91F1393C2}" type="presOf" srcId="{24E98E51-90AC-468F-867A-C952D6FD5668}" destId="{37C38F7E-4D19-426C-A64E-1CBDFC363BB7}" srcOrd="0" destOrd="0" presId="urn:microsoft.com/office/officeart/2005/8/layout/hierarchy2"/>
+    <dgm:cxn modelId="{F9081D6E-751A-4267-B45B-15DB2B17A510}" type="presOf" srcId="{559D18E3-752D-4EE1-9939-C38FEFFAE5A4}" destId="{E36A5456-E43A-492B-ABAE-06F81987E8E0}" srcOrd="1" destOrd="0" presId="urn:microsoft.com/office/officeart/2005/8/layout/hierarchy2"/>
+    <dgm:cxn modelId="{CFABA706-33FA-45AC-87F4-546372403E10}" type="presOf" srcId="{139FBCB0-87C1-4D19-9898-BB48C99D5614}" destId="{2D4C1DD3-7A1B-4669-AB42-72A65ACFF1A8}" srcOrd="1" destOrd="0" presId="urn:microsoft.com/office/officeart/2005/8/layout/hierarchy2"/>
+    <dgm:cxn modelId="{A512805C-9AC7-4EA5-9BB3-4977389A7994}" type="presOf" srcId="{495223E1-057C-40FA-B321-DB15D7B7BF1E}" destId="{98EDA116-065D-473B-983B-F7A1A4E0692D}" srcOrd="0" destOrd="0" presId="urn:microsoft.com/office/officeart/2005/8/layout/hierarchy2"/>
+    <dgm:cxn modelId="{33EB6B86-60BB-4B78-B09E-E35663B1C317}" type="presOf" srcId="{F1D4A2FF-1ED4-48C6-8293-904F41872AF1}" destId="{881DB251-9FB1-4300-9BCC-5ED061EBD6BA}" srcOrd="1" destOrd="0" presId="urn:microsoft.com/office/officeart/2005/8/layout/hierarchy2"/>
+    <dgm:cxn modelId="{0365135F-D21A-41D3-AEDF-79B402A753C6}" type="presOf" srcId="{9E6B55FE-E53C-49DC-B515-C2397BEC2CAB}" destId="{288590B9-AA3F-44E1-86EF-EEFFCBA51BD5}" srcOrd="0" destOrd="0" presId="urn:microsoft.com/office/officeart/2005/8/layout/hierarchy2"/>
+    <dgm:cxn modelId="{22A14AE0-D69F-40F9-960E-5CA6E52D08A5}" type="presOf" srcId="{CFFF95AD-6A3E-4156-870B-74376FA448BF}" destId="{DE27DD97-4305-47FC-AFB0-35E1E791B27F}" srcOrd="0" destOrd="0" presId="urn:microsoft.com/office/officeart/2005/8/layout/hierarchy2"/>
+    <dgm:cxn modelId="{7A9475D0-16FE-47E3-B2AD-F23ACA35099E}" type="presOf" srcId="{DD6977A0-3802-4240-88A2-691E7C2C48A6}" destId="{968AF4BE-4974-4BD5-85C7-35A0B47C6F8A}" srcOrd="0" destOrd="0" presId="urn:microsoft.com/office/officeart/2005/8/layout/hierarchy2"/>
+    <dgm:cxn modelId="{9D13EBCF-3FAC-49E1-B9AB-93593B777E34}" type="presOf" srcId="{F1D4A2FF-1ED4-48C6-8293-904F41872AF1}" destId="{215E04C8-8ADC-4870-8072-6C6871A934E8}" srcOrd="0" destOrd="0" presId="urn:microsoft.com/office/officeart/2005/8/layout/hierarchy2"/>
+    <dgm:cxn modelId="{3149FC9F-0E8D-49FA-84F1-D926E25FE4C6}" type="presOf" srcId="{B13E7694-BD7E-4ACD-8A25-288621413B33}" destId="{2FF43323-1B88-4D6E-A12C-28C1BD2304F7}" srcOrd="1" destOrd="0" presId="urn:microsoft.com/office/officeart/2005/8/layout/hierarchy2"/>
+    <dgm:cxn modelId="{D9B7FE5E-3E93-433F-B2B3-FE6854E4F7CB}" type="presOf" srcId="{139FBCB0-87C1-4D19-9898-BB48C99D5614}" destId="{AEBC5B76-A737-49A2-B533-66F2022C87AD}" srcOrd="0" destOrd="0" presId="urn:microsoft.com/office/officeart/2005/8/layout/hierarchy2"/>
+    <dgm:cxn modelId="{F5492A56-80B6-4397-978C-B230CC591C45}" type="presOf" srcId="{AD7B3DA5-2EE7-42E6-A405-E9204AD083F8}" destId="{B96A10A5-DFF5-46F1-944C-3675766C550F}" srcOrd="0" destOrd="0" presId="urn:microsoft.com/office/officeart/2005/8/layout/hierarchy2"/>
     <dgm:cxn modelId="{9F4D2FFF-97B0-4BDE-B2FE-9300A204E5EE}" srcId="{65626F29-AB7F-4A3E-92D9-6AFC55134C2D}" destId="{90721A67-6AD1-4A80-A90E-9D77E7AD4E6D}" srcOrd="0" destOrd="0" parTransId="{FD12DCE2-E0B7-4C60-87FD-DBDC9530217F}" sibTransId="{898BA68B-F5FB-436F-B345-A5FAFB505382}"/>
-    <dgm:cxn modelId="{6C5917B3-3868-4885-9E6F-9EB0E0DD6114}" type="presOf" srcId="{0B7CF66D-0A27-42E3-AC6D-2DB726B0F1E6}" destId="{C296F982-F6F0-4728-ADF2-DC91F37071EA}" srcOrd="1" destOrd="0" presId="urn:microsoft.com/office/officeart/2005/8/layout/hierarchy2"/>
-    <dgm:cxn modelId="{6EF4EE86-5590-4C1F-82B2-2EA044ABABC1}" type="presOf" srcId="{B13E7694-BD7E-4ACD-8A25-288621413B33}" destId="{2FF43323-1B88-4D6E-A12C-28C1BD2304F7}" srcOrd="1" destOrd="0" presId="urn:microsoft.com/office/officeart/2005/8/layout/hierarchy2"/>
     <dgm:cxn modelId="{64F301FB-A593-41C9-BDB6-F0EFA7C82324}" srcId="{6EAA9C23-3A78-4C27-AAC9-504C071FA2D8}" destId="{16244E34-B2A7-4CB0-B85E-995BCA75C3E6}" srcOrd="1" destOrd="0" parTransId="{B13E7694-BD7E-4ACD-8A25-288621413B33}" sibTransId="{A0EBF300-51DB-4610-8BD4-DE84A2AC4F9A}"/>
-    <dgm:cxn modelId="{504B680D-D171-4E5E-BABB-7831B00B3F46}" type="presOf" srcId="{0B7CF66D-0A27-42E3-AC6D-2DB726B0F1E6}" destId="{F84282DA-A190-4AE4-80A2-887CA41C8DE9}" srcOrd="0" destOrd="0" presId="urn:microsoft.com/office/officeart/2005/8/layout/hierarchy2"/>
-    <dgm:cxn modelId="{1287C6AE-2D11-459D-A177-55D3883F88C1}" type="presOf" srcId="{559B25C1-457C-4CA8-A035-1849D9779D21}" destId="{858F7110-3310-4783-BBA8-7EC1E711C660}" srcOrd="0" destOrd="0" presId="urn:microsoft.com/office/officeart/2005/8/layout/hierarchy2"/>
-    <dgm:cxn modelId="{5F07A01E-75EB-430F-BC5D-3BB70122BD58}" type="presOf" srcId="{FDC9356B-5836-435E-BB19-C94DC8F3D3EF}" destId="{D63F150D-0E96-4C27-A427-95C317656D1D}" srcOrd="0" destOrd="0" presId="urn:microsoft.com/office/officeart/2005/8/layout/hierarchy2"/>
     <dgm:cxn modelId="{D05732E0-8016-4300-94E0-4C5846D8338F}" srcId="{6EAA9C23-3A78-4C27-AAC9-504C071FA2D8}" destId="{495223E1-057C-40FA-B321-DB15D7B7BF1E}" srcOrd="3" destOrd="0" parTransId="{597EB83F-9AF9-4A72-80A3-732912F27C6D}" sibTransId="{3E875B8A-F119-494A-907D-67F8BC091872}"/>
-    <dgm:cxn modelId="{4FA0BB66-973A-44C2-8EC6-BA79466D3CFC}" type="presOf" srcId="{65626F29-AB7F-4A3E-92D9-6AFC55134C2D}" destId="{76D26D6D-EDAF-4C52-8B4D-841B0D968087}" srcOrd="0" destOrd="0" presId="urn:microsoft.com/office/officeart/2005/8/layout/hierarchy2"/>
+    <dgm:cxn modelId="{17A369E9-A0AE-497D-A74F-BBE8846EC2D0}" type="presOf" srcId="{C72AA88C-4AEE-412B-ABBF-33D17A0AD941}" destId="{C0DFBE07-132A-42A3-A5E2-F594000B2340}" srcOrd="1" destOrd="0" presId="urn:microsoft.com/office/officeart/2005/8/layout/hierarchy2"/>
+    <dgm:cxn modelId="{4D4E7652-6BE8-4C69-AE9C-423BC2276E6F}" type="presOf" srcId="{3FE4910D-602C-4A72-BB9E-A3BE3A3A0E78}" destId="{F14A685D-1E0D-4B4F-8491-096DFB19D677}" srcOrd="1" destOrd="0" presId="urn:microsoft.com/office/officeart/2005/8/layout/hierarchy2"/>
     <dgm:cxn modelId="{967F65B6-C47B-4EC0-ADE6-CAFBBE1F0516}" srcId="{CFFF95AD-6A3E-4156-870B-74376FA448BF}" destId="{559B25C1-457C-4CA8-A035-1849D9779D21}" srcOrd="0" destOrd="0" parTransId="{1489036D-A9DA-40B5-957F-936B4A348264}" sibTransId="{CA40A06D-5492-4390-8F79-91529B97C7E3}"/>
+    <dgm:cxn modelId="{D89F6048-F1B4-4787-B926-B49F52CB6F9B}" srcId="{AD7B3DA5-2EE7-42E6-A405-E9204AD083F8}" destId="{4D72C498-B5D7-4A5E-9949-13D4BDD70C79}" srcOrd="0" destOrd="0" parTransId="{3FE4910D-602C-4A72-BB9E-A3BE3A3A0E78}" sibTransId="{A5576FB7-9241-49DD-B403-195A5C6DB3B2}"/>
     <dgm:cxn modelId="{10820E9B-F692-4BF5-B197-3DDE2495C1CB}" srcId="{6EAA9C23-3A78-4C27-AAC9-504C071FA2D8}" destId="{913E8ED9-5793-4239-BAD8-A00A3159E04D}" srcOrd="0" destOrd="0" parTransId="{C72AA88C-4AEE-412B-ABBF-33D17A0AD941}" sibTransId="{E09A0026-5DBE-4A74-ADE4-A8C0FD11704F}"/>
-    <dgm:cxn modelId="{47B1F073-9631-478C-B881-E4D6491FBC71}" type="presOf" srcId="{C72AA88C-4AEE-412B-ABBF-33D17A0AD941}" destId="{C0DFBE07-132A-42A3-A5E2-F594000B2340}" srcOrd="1" destOrd="0" presId="urn:microsoft.com/office/officeart/2005/8/layout/hierarchy2"/>
-    <dgm:cxn modelId="{D89F6048-F1B4-4787-B926-B49F52CB6F9B}" srcId="{AD7B3DA5-2EE7-42E6-A405-E9204AD083F8}" destId="{4D72C498-B5D7-4A5E-9949-13D4BDD70C79}" srcOrd="0" destOrd="0" parTransId="{3FE4910D-602C-4A72-BB9E-A3BE3A3A0E78}" sibTransId="{A5576FB7-9241-49DD-B403-195A5C6DB3B2}"/>
-    <dgm:cxn modelId="{D32B3037-6348-4975-B679-61FA22B99C46}" type="presOf" srcId="{9E6B55FE-E53C-49DC-B515-C2397BEC2CAB}" destId="{288590B9-AA3F-44E1-86EF-EEFFCBA51BD5}" srcOrd="0" destOrd="0" presId="urn:microsoft.com/office/officeart/2005/8/layout/hierarchy2"/>
-    <dgm:cxn modelId="{91236411-239C-4A1A-951A-052700C71FD4}" type="presOf" srcId="{597EB83F-9AF9-4A72-80A3-732912F27C6D}" destId="{1FDB852C-60D2-4512-8688-DBBE489C7C32}" srcOrd="1" destOrd="0" presId="urn:microsoft.com/office/officeart/2005/8/layout/hierarchy2"/>
-    <dgm:cxn modelId="{276A5DE0-2E67-444F-A0AF-37BF829DBC95}" type="presOf" srcId="{1489036D-A9DA-40B5-957F-936B4A348264}" destId="{EBFADA6F-FD50-43FB-87CB-15B1D9AA94CD}" srcOrd="0" destOrd="0" presId="urn:microsoft.com/office/officeart/2005/8/layout/hierarchy2"/>
     <dgm:cxn modelId="{5D66E035-8128-4BBA-84F0-1D671D2DE898}" srcId="{6EAA9C23-3A78-4C27-AAC9-504C071FA2D8}" destId="{9E6B55FE-E53C-49DC-B515-C2397BEC2CAB}" srcOrd="2" destOrd="0" parTransId="{F1D4A2FF-1ED4-48C6-8293-904F41872AF1}" sibTransId="{9DCC26EF-3D9C-4F2C-A2B6-405DE1FD371A}"/>
-    <dgm:cxn modelId="{276B310B-AD5F-4D02-A347-7BB643BA575A}" type="presOf" srcId="{C72AA88C-4AEE-412B-ABBF-33D17A0AD941}" destId="{8E5DD861-D493-4A0A-B81E-EB2108ED9BB3}" srcOrd="0" destOrd="0" presId="urn:microsoft.com/office/officeart/2005/8/layout/hierarchy2"/>
-    <dgm:cxn modelId="{8FC3ED56-198B-45BD-9022-822F0272FFE9}" type="presOf" srcId="{F1D4A2FF-1ED4-48C6-8293-904F41872AF1}" destId="{215E04C8-8ADC-4870-8072-6C6871A934E8}" srcOrd="0" destOrd="0" presId="urn:microsoft.com/office/officeart/2005/8/layout/hierarchy2"/>
-    <dgm:cxn modelId="{270E664A-3A61-4C90-869E-6828506EFE2D}" type="presOf" srcId="{495223E1-057C-40FA-B321-DB15D7B7BF1E}" destId="{98EDA116-065D-473B-983B-F7A1A4E0692D}" srcOrd="0" destOrd="0" presId="urn:microsoft.com/office/officeart/2005/8/layout/hierarchy2"/>
+    <dgm:cxn modelId="{83C84178-C137-4B03-957D-359CD7CA1DEC}" type="presOf" srcId="{1489036D-A9DA-40B5-957F-936B4A348264}" destId="{D2E89353-C1DC-4D8C-81F7-770019C69DEF}" srcOrd="1" destOrd="0" presId="urn:microsoft.com/office/officeart/2005/8/layout/hierarchy2"/>
+    <dgm:cxn modelId="{23A1A8B8-A2A4-420C-BEBE-44427EA8E592}" type="presOf" srcId="{1489036D-A9DA-40B5-957F-936B4A348264}" destId="{EBFADA6F-FD50-43FB-87CB-15B1D9AA94CD}" srcOrd="0" destOrd="0" presId="urn:microsoft.com/office/officeart/2005/8/layout/hierarchy2"/>
     <dgm:cxn modelId="{FD18F822-929A-4822-AE96-7ADBA2A3C5CD}" srcId="{4D72C498-B5D7-4A5E-9949-13D4BDD70C79}" destId="{FDC9356B-5836-435E-BB19-C94DC8F3D3EF}" srcOrd="0" destOrd="0" parTransId="{DD6977A0-3802-4240-88A2-691E7C2C48A6}" sibTransId="{20A4AF65-9EE3-422E-A635-F5D68A4A881B}"/>
-    <dgm:cxn modelId="{7625DB93-FB58-45BF-82D9-557A131181F4}" type="presOf" srcId="{139FBCB0-87C1-4D19-9898-BB48C99D5614}" destId="{AEBC5B76-A737-49A2-B533-66F2022C87AD}" srcOrd="0" destOrd="0" presId="urn:microsoft.com/office/officeart/2005/8/layout/hierarchy2"/>
-    <dgm:cxn modelId="{22C08EC6-9AFD-457B-8DE0-03DF519D3130}" type="presOf" srcId="{559D18E3-752D-4EE1-9939-C38FEFFAE5A4}" destId="{E36A5456-E43A-492B-ABAE-06F81987E8E0}" srcOrd="1" destOrd="0" presId="urn:microsoft.com/office/officeart/2005/8/layout/hierarchy2"/>
-    <dgm:cxn modelId="{0CECEDC7-7624-4797-8DEA-1BC59AC8615A}" type="presOf" srcId="{AD7B3DA5-2EE7-42E6-A405-E9204AD083F8}" destId="{B96A10A5-DFF5-46F1-944C-3675766C550F}" srcOrd="0" destOrd="0" presId="urn:microsoft.com/office/officeart/2005/8/layout/hierarchy2"/>
-    <dgm:cxn modelId="{6C83BA69-72F3-42AF-B604-B17752313AB4}" type="presOf" srcId="{CFFF95AD-6A3E-4156-870B-74376FA448BF}" destId="{DE27DD97-4305-47FC-AFB0-35E1E791B27F}" srcOrd="0" destOrd="0" presId="urn:microsoft.com/office/officeart/2005/8/layout/hierarchy2"/>
-    <dgm:cxn modelId="{BBA10400-E1EA-4649-9D7C-B5593294EB9E}" type="presOf" srcId="{1489036D-A9DA-40B5-957F-936B4A348264}" destId="{D2E89353-C1DC-4D8C-81F7-770019C69DEF}" srcOrd="1" destOrd="0" presId="urn:microsoft.com/office/officeart/2005/8/layout/hierarchy2"/>
-    <dgm:cxn modelId="{B25711DE-A9C1-4629-8C9F-B0291B12A31E}" type="presOf" srcId="{3FE4910D-602C-4A72-BB9E-A3BE3A3A0E78}" destId="{C26101A3-172C-4AFD-8AA5-00EF71442597}" srcOrd="0" destOrd="0" presId="urn:microsoft.com/office/officeart/2005/8/layout/hierarchy2"/>
-    <dgm:cxn modelId="{5A5E6541-1AEA-46C8-962A-D2865A2C1862}" type="presParOf" srcId="{76D26D6D-EDAF-4C52-8B4D-841B0D968087}" destId="{F8FABF40-7E53-41D6-A584-A511DC78C1BE}" srcOrd="0" destOrd="0" presId="urn:microsoft.com/office/officeart/2005/8/layout/hierarchy2"/>
-    <dgm:cxn modelId="{F579A144-8656-43FA-AE6E-E48422F90180}" type="presParOf" srcId="{F8FABF40-7E53-41D6-A584-A511DC78C1BE}" destId="{2D8842D7-E959-42FA-BA94-C6E6A8D46F08}" srcOrd="0" destOrd="0" presId="urn:microsoft.com/office/officeart/2005/8/layout/hierarchy2"/>
-    <dgm:cxn modelId="{894EC347-82E7-4062-9495-DC638D9737F8}" type="presParOf" srcId="{F8FABF40-7E53-41D6-A584-A511DC78C1BE}" destId="{BE75B47B-3650-4F5E-B461-4EF0A961DD5A}" srcOrd="1" destOrd="0" presId="urn:microsoft.com/office/officeart/2005/8/layout/hierarchy2"/>
-    <dgm:cxn modelId="{DA8C4D96-54B2-48D1-A25B-CF9925049429}" type="presParOf" srcId="{BE75B47B-3650-4F5E-B461-4EF0A961DD5A}" destId="{F84282DA-A190-4AE4-80A2-887CA41C8DE9}" srcOrd="0" destOrd="0" presId="urn:microsoft.com/office/officeart/2005/8/layout/hierarchy2"/>
-    <dgm:cxn modelId="{37008458-F6C6-45A2-B4B3-5D4382C8BE9B}" type="presParOf" srcId="{F84282DA-A190-4AE4-80A2-887CA41C8DE9}" destId="{C296F982-F6F0-4728-ADF2-DC91F37071EA}" srcOrd="0" destOrd="0" presId="urn:microsoft.com/office/officeart/2005/8/layout/hierarchy2"/>
-    <dgm:cxn modelId="{BBC1C6B8-130D-4ACD-92E0-E4E3B670451C}" type="presParOf" srcId="{BE75B47B-3650-4F5E-B461-4EF0A961DD5A}" destId="{CF42DF83-DDC9-476D-B33D-59E7CA944A5E}" srcOrd="1" destOrd="0" presId="urn:microsoft.com/office/officeart/2005/8/layout/hierarchy2"/>
-    <dgm:cxn modelId="{0BAFD225-2BC7-443E-88E8-9C2447A3ED48}" type="presParOf" srcId="{CF42DF83-DDC9-476D-B33D-59E7CA944A5E}" destId="{B96A10A5-DFF5-46F1-944C-3675766C550F}" srcOrd="0" destOrd="0" presId="urn:microsoft.com/office/officeart/2005/8/layout/hierarchy2"/>
-    <dgm:cxn modelId="{DD4069E6-4B7E-4E7D-B26D-E01C2E04B766}" type="presParOf" srcId="{CF42DF83-DDC9-476D-B33D-59E7CA944A5E}" destId="{4F298BFB-1885-4076-9A22-AC9C0889C64B}" srcOrd="1" destOrd="0" presId="urn:microsoft.com/office/officeart/2005/8/layout/hierarchy2"/>
-    <dgm:cxn modelId="{66C8E639-E3F3-44A3-960A-C4EB4F582D83}" type="presParOf" srcId="{4F298BFB-1885-4076-9A22-AC9C0889C64B}" destId="{C26101A3-172C-4AFD-8AA5-00EF71442597}" srcOrd="0" destOrd="0" presId="urn:microsoft.com/office/officeart/2005/8/layout/hierarchy2"/>
-    <dgm:cxn modelId="{F1920D22-89A5-45D9-9C0F-FC6FA7635D59}" type="presParOf" srcId="{C26101A3-172C-4AFD-8AA5-00EF71442597}" destId="{F14A685D-1E0D-4B4F-8491-096DFB19D677}" srcOrd="0" destOrd="0" presId="urn:microsoft.com/office/officeart/2005/8/layout/hierarchy2"/>
-    <dgm:cxn modelId="{32E4E879-4D1D-44D4-B8AA-F1C846E813A8}" type="presParOf" srcId="{4F298BFB-1885-4076-9A22-AC9C0889C64B}" destId="{F368639D-315F-4154-88B1-6A5B912D6526}" srcOrd="1" destOrd="0" presId="urn:microsoft.com/office/officeart/2005/8/layout/hierarchy2"/>
-    <dgm:cxn modelId="{E25D1F3C-D039-48A4-855E-8AF73ADCC124}" type="presParOf" srcId="{F368639D-315F-4154-88B1-6A5B912D6526}" destId="{3F3231AA-D37A-47E2-AA64-F3C7B7B2954D}" srcOrd="0" destOrd="0" presId="urn:microsoft.com/office/officeart/2005/8/layout/hierarchy2"/>
-    <dgm:cxn modelId="{00E713AC-8172-4632-92D9-4A507E099DE5}" type="presParOf" srcId="{F368639D-315F-4154-88B1-6A5B912D6526}" destId="{397AEE95-8A0C-4187-A00A-9EB934AA598C}" srcOrd="1" destOrd="0" presId="urn:microsoft.com/office/officeart/2005/8/layout/hierarchy2"/>
-    <dgm:cxn modelId="{FE9376EA-245C-42EA-B5AB-F7C5B96D8F9D}" type="presParOf" srcId="{397AEE95-8A0C-4187-A00A-9EB934AA598C}" destId="{968AF4BE-4974-4BD5-85C7-35A0B47C6F8A}" srcOrd="0" destOrd="0" presId="urn:microsoft.com/office/officeart/2005/8/layout/hierarchy2"/>
-    <dgm:cxn modelId="{89E5D9DC-F393-46E6-840A-1568FE8AC6AB}" type="presParOf" srcId="{968AF4BE-4974-4BD5-85C7-35A0B47C6F8A}" destId="{6F424515-AE64-4689-98CF-DEE19DC54531}" srcOrd="0" destOrd="0" presId="urn:microsoft.com/office/officeart/2005/8/layout/hierarchy2"/>
-    <dgm:cxn modelId="{0576BE1C-7D7A-432A-849D-6C506627946F}" type="presParOf" srcId="{397AEE95-8A0C-4187-A00A-9EB934AA598C}" destId="{EB924A49-A3F3-497C-ACC4-327EDE264F60}" srcOrd="1" destOrd="0" presId="urn:microsoft.com/office/officeart/2005/8/layout/hierarchy2"/>
-    <dgm:cxn modelId="{1F983B1F-7682-46DC-91FE-49A46FF579AF}" type="presParOf" srcId="{EB924A49-A3F3-497C-ACC4-327EDE264F60}" destId="{D63F150D-0E96-4C27-A427-95C317656D1D}" srcOrd="0" destOrd="0" presId="urn:microsoft.com/office/officeart/2005/8/layout/hierarchy2"/>
-    <dgm:cxn modelId="{59912C7D-AC8F-478B-85BF-93C3AF3E80A7}" type="presParOf" srcId="{EB924A49-A3F3-497C-ACC4-327EDE264F60}" destId="{1491B2AE-5B55-45CE-B988-8E12BEB8BF55}" srcOrd="1" destOrd="0" presId="urn:microsoft.com/office/officeart/2005/8/layout/hierarchy2"/>
-    <dgm:cxn modelId="{18E9EF43-3268-450F-B4C5-8D9C2796E49C}" type="presParOf" srcId="{397AEE95-8A0C-4187-A00A-9EB934AA598C}" destId="{AEBC5B76-A737-49A2-B533-66F2022C87AD}" srcOrd="2" destOrd="0" presId="urn:microsoft.com/office/officeart/2005/8/layout/hierarchy2"/>
-    <dgm:cxn modelId="{86F86913-B105-4F7B-AA35-C597A1F8D3BE}" type="presParOf" srcId="{AEBC5B76-A737-49A2-B533-66F2022C87AD}" destId="{2D4C1DD3-7A1B-4669-AB42-72A65ACFF1A8}" srcOrd="0" destOrd="0" presId="urn:microsoft.com/office/officeart/2005/8/layout/hierarchy2"/>
-    <dgm:cxn modelId="{7A404548-E2C6-4609-B386-7715DF93699C}" type="presParOf" srcId="{397AEE95-8A0C-4187-A00A-9EB934AA598C}" destId="{9F7C6272-585E-4DDA-B1DC-EB4580AF2AB2}" srcOrd="3" destOrd="0" presId="urn:microsoft.com/office/officeart/2005/8/layout/hierarchy2"/>
-    <dgm:cxn modelId="{22CE6CEB-1A74-4C49-AC78-5720979B6E66}" type="presParOf" srcId="{9F7C6272-585E-4DDA-B1DC-EB4580AF2AB2}" destId="{DE27DD97-4305-47FC-AFB0-35E1E791B27F}" srcOrd="0" destOrd="0" presId="urn:microsoft.com/office/officeart/2005/8/layout/hierarchy2"/>
-    <dgm:cxn modelId="{072CDF0F-5F61-442A-9934-5BE9332F2363}" type="presParOf" srcId="{9F7C6272-585E-4DDA-B1DC-EB4580AF2AB2}" destId="{4A028989-708D-4CC4-885B-928EC3B6636B}" srcOrd="1" destOrd="0" presId="urn:microsoft.com/office/officeart/2005/8/layout/hierarchy2"/>
-    <dgm:cxn modelId="{FDBEF1F4-DB13-4A31-921F-19DD7AAF33F5}" type="presParOf" srcId="{4A028989-708D-4CC4-885B-928EC3B6636B}" destId="{EBFADA6F-FD50-43FB-87CB-15B1D9AA94CD}" srcOrd="0" destOrd="0" presId="urn:microsoft.com/office/officeart/2005/8/layout/hierarchy2"/>
-    <dgm:cxn modelId="{96E85342-008D-4CF5-82F2-52CCA3AB99C2}" type="presParOf" srcId="{EBFADA6F-FD50-43FB-87CB-15B1D9AA94CD}" destId="{D2E89353-C1DC-4D8C-81F7-770019C69DEF}" srcOrd="0" destOrd="0" presId="urn:microsoft.com/office/officeart/2005/8/layout/hierarchy2"/>
-    <dgm:cxn modelId="{274F04FF-6C83-4DBB-9837-BE9CBC689246}" type="presParOf" srcId="{4A028989-708D-4CC4-885B-928EC3B6636B}" destId="{CC9BC564-3787-4383-9FFC-61D9D0588B21}" srcOrd="1" destOrd="0" presId="urn:microsoft.com/office/officeart/2005/8/layout/hierarchy2"/>
-    <dgm:cxn modelId="{BE0B426F-BCF8-4FEB-9AA6-EC8F3B15CDD0}" type="presParOf" srcId="{CC9BC564-3787-4383-9FFC-61D9D0588B21}" destId="{858F7110-3310-4783-BBA8-7EC1E711C660}" srcOrd="0" destOrd="0" presId="urn:microsoft.com/office/officeart/2005/8/layout/hierarchy2"/>
-    <dgm:cxn modelId="{A68AFBCB-6810-462D-87C2-F20E742E6589}" type="presParOf" srcId="{CC9BC564-3787-4383-9FFC-61D9D0588B21}" destId="{65C1A66E-C56C-4171-AB97-8297D46BDB88}" srcOrd="1" destOrd="0" presId="urn:microsoft.com/office/officeart/2005/8/layout/hierarchy2"/>
-    <dgm:cxn modelId="{7E42737F-7E76-4735-A9F9-D2688CC5C2AD}" type="presParOf" srcId="{397AEE95-8A0C-4187-A00A-9EB934AA598C}" destId="{9EFBE792-9572-41CC-B394-D06BBCFDDEA7}" srcOrd="4" destOrd="0" presId="urn:microsoft.com/office/officeart/2005/8/layout/hierarchy2"/>
-    <dgm:cxn modelId="{CCD3D347-D363-4647-A196-88AADB73012F}" type="presParOf" srcId="{9EFBE792-9572-41CC-B394-D06BBCFDDEA7}" destId="{E36A5456-E43A-492B-ABAE-06F81987E8E0}" srcOrd="0" destOrd="0" presId="urn:microsoft.com/office/officeart/2005/8/layout/hierarchy2"/>
-    <dgm:cxn modelId="{B12C7DE3-CFD7-4EE2-AEAD-0D6A29F61678}" type="presParOf" srcId="{397AEE95-8A0C-4187-A00A-9EB934AA598C}" destId="{6D225540-AFA0-415E-A130-ABE75225B256}" srcOrd="5" destOrd="0" presId="urn:microsoft.com/office/officeart/2005/8/layout/hierarchy2"/>
-    <dgm:cxn modelId="{0B4D7504-21D0-41DB-9FDB-A710F59C202D}" type="presParOf" srcId="{6D225540-AFA0-415E-A130-ABE75225B256}" destId="{37C38F7E-4D19-426C-A64E-1CBDFC363BB7}" srcOrd="0" destOrd="0" presId="urn:microsoft.com/office/officeart/2005/8/layout/hierarchy2"/>
-    <dgm:cxn modelId="{2B15B348-C13A-45DC-8AF4-FC2B0F66E3EE}" type="presParOf" srcId="{6D225540-AFA0-415E-A130-ABE75225B256}" destId="{F4349A4C-5F5C-42E6-B925-D581139B19CA}" srcOrd="1" destOrd="0" presId="urn:microsoft.com/office/officeart/2005/8/layout/hierarchy2"/>
-    <dgm:cxn modelId="{EEE43290-4797-405D-9A76-180BFC7F3A85}" type="presParOf" srcId="{BE75B47B-3650-4F5E-B461-4EF0A961DD5A}" destId="{A8464F86-5444-4B1D-8904-D5D84FB93A63}" srcOrd="2" destOrd="0" presId="urn:microsoft.com/office/officeart/2005/8/layout/hierarchy2"/>
-    <dgm:cxn modelId="{E68ED7C6-BBA6-45B5-BBE8-82CA1588B605}" type="presParOf" srcId="{A8464F86-5444-4B1D-8904-D5D84FB93A63}" destId="{ECBF6DD1-22FB-4942-9A69-C2E334F2B933}" srcOrd="0" destOrd="0" presId="urn:microsoft.com/office/officeart/2005/8/layout/hierarchy2"/>
-    <dgm:cxn modelId="{6CC34812-4AEF-451E-BAD2-CC5F4B902AE9}" type="presParOf" srcId="{BE75B47B-3650-4F5E-B461-4EF0A961DD5A}" destId="{E0C7B8DF-83A1-45D9-B9D9-9ED1C37E4CA4}" srcOrd="3" destOrd="0" presId="urn:microsoft.com/office/officeart/2005/8/layout/hierarchy2"/>
-    <dgm:cxn modelId="{6ABB6F33-314C-4AE4-B112-517209AC61E7}" type="presParOf" srcId="{E0C7B8DF-83A1-45D9-B9D9-9ED1C37E4CA4}" destId="{FFF314B7-9492-4462-8B1C-7BC33784FA0A}" srcOrd="0" destOrd="0" presId="urn:microsoft.com/office/officeart/2005/8/layout/hierarchy2"/>
-    <dgm:cxn modelId="{8C493F64-AC66-4F10-9898-CCBE8ADD26EC}" type="presParOf" srcId="{E0C7B8DF-83A1-45D9-B9D9-9ED1C37E4CA4}" destId="{F4FA03A4-3DA6-47F7-9A77-3B374796CB77}" srcOrd="1" destOrd="0" presId="urn:microsoft.com/office/officeart/2005/8/layout/hierarchy2"/>
-    <dgm:cxn modelId="{09B12722-3A2B-4AF1-A3A8-B3D084E9E435}" type="presParOf" srcId="{F4FA03A4-3DA6-47F7-9A77-3B374796CB77}" destId="{8E5DD861-D493-4A0A-B81E-EB2108ED9BB3}" srcOrd="0" destOrd="0" presId="urn:microsoft.com/office/officeart/2005/8/layout/hierarchy2"/>
-    <dgm:cxn modelId="{BA06E8A6-B1AB-41DB-82D4-A48323FA650A}" type="presParOf" srcId="{8E5DD861-D493-4A0A-B81E-EB2108ED9BB3}" destId="{C0DFBE07-132A-42A3-A5E2-F594000B2340}" srcOrd="0" destOrd="0" presId="urn:microsoft.com/office/officeart/2005/8/layout/hierarchy2"/>
-    <dgm:cxn modelId="{E71F48D6-AB60-4172-9B90-ADC23E4FF1E2}" type="presParOf" srcId="{F4FA03A4-3DA6-47F7-9A77-3B374796CB77}" destId="{D48AA310-08E8-41B2-9889-9054306545F3}" srcOrd="1" destOrd="0" presId="urn:microsoft.com/office/officeart/2005/8/layout/hierarchy2"/>
-    <dgm:cxn modelId="{432F353A-E962-4DE0-9AD0-69FEFAD9B167}" type="presParOf" srcId="{D48AA310-08E8-41B2-9889-9054306545F3}" destId="{A21B35AB-A6E7-40B0-A48C-F2137E09EDE9}" srcOrd="0" destOrd="0" presId="urn:microsoft.com/office/officeart/2005/8/layout/hierarchy2"/>
-    <dgm:cxn modelId="{01D0882A-FBD2-4077-A4F3-3282B07E7DD5}" type="presParOf" srcId="{D48AA310-08E8-41B2-9889-9054306545F3}" destId="{8B5CE3EF-0622-44C1-849C-2057D356BCBF}" srcOrd="1" destOrd="0" presId="urn:microsoft.com/office/officeart/2005/8/layout/hierarchy2"/>
-    <dgm:cxn modelId="{D6B5289A-B0D5-40CD-AC8B-7A6FBF39F622}" type="presParOf" srcId="{F4FA03A4-3DA6-47F7-9A77-3B374796CB77}" destId="{D36435EE-5DD9-4CB1-80E2-64E88C5269A2}" srcOrd="2" destOrd="0" presId="urn:microsoft.com/office/officeart/2005/8/layout/hierarchy2"/>
-    <dgm:cxn modelId="{1A218A09-9CB1-422B-B08C-D53BF2FE6675}" type="presParOf" srcId="{D36435EE-5DD9-4CB1-80E2-64E88C5269A2}" destId="{2FF43323-1B88-4D6E-A12C-28C1BD2304F7}" srcOrd="0" destOrd="0" presId="urn:microsoft.com/office/officeart/2005/8/layout/hierarchy2"/>
-    <dgm:cxn modelId="{F5080F1C-72C3-4F1C-B20F-902B274BAC83}" type="presParOf" srcId="{F4FA03A4-3DA6-47F7-9A77-3B374796CB77}" destId="{36D12C6A-C33F-444D-985E-C87528F365EF}" srcOrd="3" destOrd="0" presId="urn:microsoft.com/office/officeart/2005/8/layout/hierarchy2"/>
-    <dgm:cxn modelId="{BCE10B70-B20D-4B4E-95F8-9F0C76FB0E5F}" type="presParOf" srcId="{36D12C6A-C33F-444D-985E-C87528F365EF}" destId="{D91136A0-BBA5-4033-85D4-E551E48A4097}" srcOrd="0" destOrd="0" presId="urn:microsoft.com/office/officeart/2005/8/layout/hierarchy2"/>
-    <dgm:cxn modelId="{8FEC9825-92F7-4DC0-B414-F60913ABF976}" type="presParOf" srcId="{36D12C6A-C33F-444D-985E-C87528F365EF}" destId="{18A8A596-414D-45EC-82A0-4CE6CE2BCEAF}" srcOrd="1" destOrd="0" presId="urn:microsoft.com/office/officeart/2005/8/layout/hierarchy2"/>
-    <dgm:cxn modelId="{E0DCFA0E-98F3-4A90-A77B-267CC1346CF8}" type="presParOf" srcId="{F4FA03A4-3DA6-47F7-9A77-3B374796CB77}" destId="{215E04C8-8ADC-4870-8072-6C6871A934E8}" srcOrd="4" destOrd="0" presId="urn:microsoft.com/office/officeart/2005/8/layout/hierarchy2"/>
-    <dgm:cxn modelId="{0EFCC989-6D3B-4B77-B9DA-8D8588D0F24D}" type="presParOf" srcId="{215E04C8-8ADC-4870-8072-6C6871A934E8}" destId="{881DB251-9FB1-4300-9BCC-5ED061EBD6BA}" srcOrd="0" destOrd="0" presId="urn:microsoft.com/office/officeart/2005/8/layout/hierarchy2"/>
-    <dgm:cxn modelId="{9E3FBDA3-850B-4648-B3D8-CF9E971DF9E9}" type="presParOf" srcId="{F4FA03A4-3DA6-47F7-9A77-3B374796CB77}" destId="{99095670-E0F4-480E-9255-5D1CF51C2306}" srcOrd="5" destOrd="0" presId="urn:microsoft.com/office/officeart/2005/8/layout/hierarchy2"/>
-    <dgm:cxn modelId="{5F802B3D-0497-4244-B322-F8C1EB5F9632}" type="presParOf" srcId="{99095670-E0F4-480E-9255-5D1CF51C2306}" destId="{288590B9-AA3F-44E1-86EF-EEFFCBA51BD5}" srcOrd="0" destOrd="0" presId="urn:microsoft.com/office/officeart/2005/8/layout/hierarchy2"/>
-    <dgm:cxn modelId="{4E7DC1DC-8E9C-463F-9401-60A2B6012120}" type="presParOf" srcId="{99095670-E0F4-480E-9255-5D1CF51C2306}" destId="{C9ADEDFB-79EA-4185-B0EC-F6EC4D8F782E}" srcOrd="1" destOrd="0" presId="urn:microsoft.com/office/officeart/2005/8/layout/hierarchy2"/>
-    <dgm:cxn modelId="{9501006B-EA72-45AC-89BA-A4B16F644437}" type="presParOf" srcId="{F4FA03A4-3DA6-47F7-9A77-3B374796CB77}" destId="{D955C53B-B716-4B38-9366-F9DF3D076BCB}" srcOrd="6" destOrd="0" presId="urn:microsoft.com/office/officeart/2005/8/layout/hierarchy2"/>
-    <dgm:cxn modelId="{BB428C73-2608-47B8-8179-F677E56A9828}" type="presParOf" srcId="{D955C53B-B716-4B38-9366-F9DF3D076BCB}" destId="{1FDB852C-60D2-4512-8688-DBBE489C7C32}" srcOrd="0" destOrd="0" presId="urn:microsoft.com/office/officeart/2005/8/layout/hierarchy2"/>
-    <dgm:cxn modelId="{FF3B7E06-A970-4D77-9B96-7170CE61591F}" type="presParOf" srcId="{F4FA03A4-3DA6-47F7-9A77-3B374796CB77}" destId="{4D2DD327-F21E-40DF-89CF-2531CE508332}" srcOrd="7" destOrd="0" presId="urn:microsoft.com/office/officeart/2005/8/layout/hierarchy2"/>
-    <dgm:cxn modelId="{9FCEC0D7-E595-4E17-8ED1-41A7ED117D86}" type="presParOf" srcId="{4D2DD327-F21E-40DF-89CF-2531CE508332}" destId="{98EDA116-065D-473B-983B-F7A1A4E0692D}" srcOrd="0" destOrd="0" presId="urn:microsoft.com/office/officeart/2005/8/layout/hierarchy2"/>
-    <dgm:cxn modelId="{4067E22A-670F-4822-805A-33513EB9E679}" type="presParOf" srcId="{4D2DD327-F21E-40DF-89CF-2531CE508332}" destId="{DF92D010-B557-4787-97CA-5DC4251ABFBB}" srcOrd="1" destOrd="0" presId="urn:microsoft.com/office/officeart/2005/8/layout/hierarchy2"/>
+    <dgm:cxn modelId="{F4270971-F71E-427C-93E0-A942B6593CC7}" type="presOf" srcId="{16244E34-B2A7-4CB0-B85E-995BCA75C3E6}" destId="{D91136A0-BBA5-4033-85D4-E551E48A4097}" srcOrd="0" destOrd="0" presId="urn:microsoft.com/office/officeart/2005/8/layout/hierarchy2"/>
+    <dgm:cxn modelId="{93305ED7-D382-4403-BDD2-81328883D18C}" type="presOf" srcId="{4D72C498-B5D7-4A5E-9949-13D4BDD70C79}" destId="{3F3231AA-D37A-47E2-AA64-F3C7B7B2954D}" srcOrd="0" destOrd="0" presId="urn:microsoft.com/office/officeart/2005/8/layout/hierarchy2"/>
+    <dgm:cxn modelId="{A62B8AE0-64BC-4844-B1C2-539567FCB9F7}" type="presOf" srcId="{DD6977A0-3802-4240-88A2-691E7C2C48A6}" destId="{6F424515-AE64-4689-98CF-DEE19DC54531}" srcOrd="1" destOrd="0" presId="urn:microsoft.com/office/officeart/2005/8/layout/hierarchy2"/>
+    <dgm:cxn modelId="{3F12B3EB-9F7C-4CB3-BF0D-37CDD1968FE3}" type="presOf" srcId="{FDC9356B-5836-435E-BB19-C94DC8F3D3EF}" destId="{D63F150D-0E96-4C27-A427-95C317656D1D}" srcOrd="0" destOrd="0" presId="urn:microsoft.com/office/officeart/2005/8/layout/hierarchy2"/>
+    <dgm:cxn modelId="{4BBA92F2-FD61-4D65-A494-942F74DAF84D}" type="presOf" srcId="{B13E7694-BD7E-4ACD-8A25-288621413B33}" destId="{D36435EE-5DD9-4CB1-80E2-64E88C5269A2}" srcOrd="0" destOrd="0" presId="urn:microsoft.com/office/officeart/2005/8/layout/hierarchy2"/>
+    <dgm:cxn modelId="{C387D289-274C-4D1D-8714-5C1DC10FC669}" type="presOf" srcId="{0B7CF66D-0A27-42E3-AC6D-2DB726B0F1E6}" destId="{F84282DA-A190-4AE4-80A2-887CA41C8DE9}" srcOrd="0" destOrd="0" presId="urn:microsoft.com/office/officeart/2005/8/layout/hierarchy2"/>
+    <dgm:cxn modelId="{11F084C6-ECD7-43EC-A823-DAC3E1A90372}" type="presOf" srcId="{6EAA9C23-3A78-4C27-AAC9-504C071FA2D8}" destId="{FFF314B7-9492-4462-8B1C-7BC33784FA0A}" srcOrd="0" destOrd="0" presId="urn:microsoft.com/office/officeart/2005/8/layout/hierarchy2"/>
+    <dgm:cxn modelId="{908F6846-C865-40CE-9DEA-A1CD29652F6E}" type="presOf" srcId="{0B7CF66D-0A27-42E3-AC6D-2DB726B0F1E6}" destId="{C296F982-F6F0-4728-ADF2-DC91F37071EA}" srcOrd="1" destOrd="0" presId="urn:microsoft.com/office/officeart/2005/8/layout/hierarchy2"/>
+    <dgm:cxn modelId="{1838BAE7-A2CF-405F-8412-12E3777C76C7}" type="presOf" srcId="{65626F29-AB7F-4A3E-92D9-6AFC55134C2D}" destId="{76D26D6D-EDAF-4C52-8B4D-841B0D968087}" srcOrd="0" destOrd="0" presId="urn:microsoft.com/office/officeart/2005/8/layout/hierarchy2"/>
+    <dgm:cxn modelId="{52525BEE-56BA-4C13-9D6F-CFACFF662215}" type="presParOf" srcId="{76D26D6D-EDAF-4C52-8B4D-841B0D968087}" destId="{F8FABF40-7E53-41D6-A584-A511DC78C1BE}" srcOrd="0" destOrd="0" presId="urn:microsoft.com/office/officeart/2005/8/layout/hierarchy2"/>
+    <dgm:cxn modelId="{0F709296-A24D-4B1B-9506-05FCAC88B068}" type="presParOf" srcId="{F8FABF40-7E53-41D6-A584-A511DC78C1BE}" destId="{2D8842D7-E959-42FA-BA94-C6E6A8D46F08}" srcOrd="0" destOrd="0" presId="urn:microsoft.com/office/officeart/2005/8/layout/hierarchy2"/>
+    <dgm:cxn modelId="{2CE9F6C3-E2D9-427D-A069-6350F2EC4FBF}" type="presParOf" srcId="{F8FABF40-7E53-41D6-A584-A511DC78C1BE}" destId="{BE75B47B-3650-4F5E-B461-4EF0A961DD5A}" srcOrd="1" destOrd="0" presId="urn:microsoft.com/office/officeart/2005/8/layout/hierarchy2"/>
+    <dgm:cxn modelId="{7967B86B-78AA-498C-BBCC-F3A30B46B1FA}" type="presParOf" srcId="{BE75B47B-3650-4F5E-B461-4EF0A961DD5A}" destId="{F84282DA-A190-4AE4-80A2-887CA41C8DE9}" srcOrd="0" destOrd="0" presId="urn:microsoft.com/office/officeart/2005/8/layout/hierarchy2"/>
+    <dgm:cxn modelId="{D2BE199F-368A-4DC6-B05A-035A3EF32222}" type="presParOf" srcId="{F84282DA-A190-4AE4-80A2-887CA41C8DE9}" destId="{C296F982-F6F0-4728-ADF2-DC91F37071EA}" srcOrd="0" destOrd="0" presId="urn:microsoft.com/office/officeart/2005/8/layout/hierarchy2"/>
+    <dgm:cxn modelId="{0D080034-3B95-4DB2-ACE5-48702D032B60}" type="presParOf" srcId="{BE75B47B-3650-4F5E-B461-4EF0A961DD5A}" destId="{CF42DF83-DDC9-476D-B33D-59E7CA944A5E}" srcOrd="1" destOrd="0" presId="urn:microsoft.com/office/officeart/2005/8/layout/hierarchy2"/>
+    <dgm:cxn modelId="{1763B2CC-84FA-451F-9249-12F6B2A5FB6B}" type="presParOf" srcId="{CF42DF83-DDC9-476D-B33D-59E7CA944A5E}" destId="{B96A10A5-DFF5-46F1-944C-3675766C550F}" srcOrd="0" destOrd="0" presId="urn:microsoft.com/office/officeart/2005/8/layout/hierarchy2"/>
+    <dgm:cxn modelId="{23FDF4D2-69D0-426F-B387-9131CF2E329E}" type="presParOf" srcId="{CF42DF83-DDC9-476D-B33D-59E7CA944A5E}" destId="{4F298BFB-1885-4076-9A22-AC9C0889C64B}" srcOrd="1" destOrd="0" presId="urn:microsoft.com/office/officeart/2005/8/layout/hierarchy2"/>
+    <dgm:cxn modelId="{671B330B-3461-4086-9274-1A2A5548F3F2}" type="presParOf" srcId="{4F298BFB-1885-4076-9A22-AC9C0889C64B}" destId="{C26101A3-172C-4AFD-8AA5-00EF71442597}" srcOrd="0" destOrd="0" presId="urn:microsoft.com/office/officeart/2005/8/layout/hierarchy2"/>
+    <dgm:cxn modelId="{E1401E99-DACC-41E1-99DD-D305A0AC68D2}" type="presParOf" srcId="{C26101A3-172C-4AFD-8AA5-00EF71442597}" destId="{F14A685D-1E0D-4B4F-8491-096DFB19D677}" srcOrd="0" destOrd="0" presId="urn:microsoft.com/office/officeart/2005/8/layout/hierarchy2"/>
+    <dgm:cxn modelId="{BF96676D-7C8D-49A3-BB92-D34768B90055}" type="presParOf" srcId="{4F298BFB-1885-4076-9A22-AC9C0889C64B}" destId="{F368639D-315F-4154-88B1-6A5B912D6526}" srcOrd="1" destOrd="0" presId="urn:microsoft.com/office/officeart/2005/8/layout/hierarchy2"/>
+    <dgm:cxn modelId="{9D3CC205-4573-4B32-A513-A6AA179D53BE}" type="presParOf" srcId="{F368639D-315F-4154-88B1-6A5B912D6526}" destId="{3F3231AA-D37A-47E2-AA64-F3C7B7B2954D}" srcOrd="0" destOrd="0" presId="urn:microsoft.com/office/officeart/2005/8/layout/hierarchy2"/>
+    <dgm:cxn modelId="{7231CCDF-A027-48C2-A2E3-2BA5B1ECD2BD}" type="presParOf" srcId="{F368639D-315F-4154-88B1-6A5B912D6526}" destId="{397AEE95-8A0C-4187-A00A-9EB934AA598C}" srcOrd="1" destOrd="0" presId="urn:microsoft.com/office/officeart/2005/8/layout/hierarchy2"/>
+    <dgm:cxn modelId="{A25C6CE4-4884-42A9-8FD0-CBB7DF6B9982}" type="presParOf" srcId="{397AEE95-8A0C-4187-A00A-9EB934AA598C}" destId="{968AF4BE-4974-4BD5-85C7-35A0B47C6F8A}" srcOrd="0" destOrd="0" presId="urn:microsoft.com/office/officeart/2005/8/layout/hierarchy2"/>
+    <dgm:cxn modelId="{7F510279-986F-44FB-ADAA-361EA4C152D7}" type="presParOf" srcId="{968AF4BE-4974-4BD5-85C7-35A0B47C6F8A}" destId="{6F424515-AE64-4689-98CF-DEE19DC54531}" srcOrd="0" destOrd="0" presId="urn:microsoft.com/office/officeart/2005/8/layout/hierarchy2"/>
+    <dgm:cxn modelId="{B8C79BF6-2A72-4E54-9BE8-5FC0B5FA1BE8}" type="presParOf" srcId="{397AEE95-8A0C-4187-A00A-9EB934AA598C}" destId="{EB924A49-A3F3-497C-ACC4-327EDE264F60}" srcOrd="1" destOrd="0" presId="urn:microsoft.com/office/officeart/2005/8/layout/hierarchy2"/>
+    <dgm:cxn modelId="{7E566F3F-2357-4DC5-BE97-5CCE7AF712F5}" type="presParOf" srcId="{EB924A49-A3F3-497C-ACC4-327EDE264F60}" destId="{D63F150D-0E96-4C27-A427-95C317656D1D}" srcOrd="0" destOrd="0" presId="urn:microsoft.com/office/officeart/2005/8/layout/hierarchy2"/>
+    <dgm:cxn modelId="{90820712-0EED-428C-AD4A-4E18F9064320}" type="presParOf" srcId="{EB924A49-A3F3-497C-ACC4-327EDE264F60}" destId="{1491B2AE-5B55-45CE-B988-8E12BEB8BF55}" srcOrd="1" destOrd="0" presId="urn:microsoft.com/office/officeart/2005/8/layout/hierarchy2"/>
+    <dgm:cxn modelId="{44111233-C6B2-47FD-A1E5-0B5D163D745D}" type="presParOf" srcId="{397AEE95-8A0C-4187-A00A-9EB934AA598C}" destId="{AEBC5B76-A737-49A2-B533-66F2022C87AD}" srcOrd="2" destOrd="0" presId="urn:microsoft.com/office/officeart/2005/8/layout/hierarchy2"/>
+    <dgm:cxn modelId="{ACC77923-A2DE-44B7-B281-4704591608C1}" type="presParOf" srcId="{AEBC5B76-A737-49A2-B533-66F2022C87AD}" destId="{2D4C1DD3-7A1B-4669-AB42-72A65ACFF1A8}" srcOrd="0" destOrd="0" presId="urn:microsoft.com/office/officeart/2005/8/layout/hierarchy2"/>
+    <dgm:cxn modelId="{DFE31C5C-5979-40F8-A3F2-6D43269B793A}" type="presParOf" srcId="{397AEE95-8A0C-4187-A00A-9EB934AA598C}" destId="{9F7C6272-585E-4DDA-B1DC-EB4580AF2AB2}" srcOrd="3" destOrd="0" presId="urn:microsoft.com/office/officeart/2005/8/layout/hierarchy2"/>
+    <dgm:cxn modelId="{C3A02B71-6878-495A-B7B9-AD254618C00E}" type="presParOf" srcId="{9F7C6272-585E-4DDA-B1DC-EB4580AF2AB2}" destId="{DE27DD97-4305-47FC-AFB0-35E1E791B27F}" srcOrd="0" destOrd="0" presId="urn:microsoft.com/office/officeart/2005/8/layout/hierarchy2"/>
+    <dgm:cxn modelId="{6143FD94-E72C-4B84-856E-8488C4E7E505}" type="presParOf" srcId="{9F7C6272-585E-4DDA-B1DC-EB4580AF2AB2}" destId="{4A028989-708D-4CC4-885B-928EC3B6636B}" srcOrd="1" destOrd="0" presId="urn:microsoft.com/office/officeart/2005/8/layout/hierarchy2"/>
+    <dgm:cxn modelId="{EEB7A3FD-26C1-4D97-95B5-939D4A8659F6}" type="presParOf" srcId="{4A028989-708D-4CC4-885B-928EC3B6636B}" destId="{EBFADA6F-FD50-43FB-87CB-15B1D9AA94CD}" srcOrd="0" destOrd="0" presId="urn:microsoft.com/office/officeart/2005/8/layout/hierarchy2"/>
+    <dgm:cxn modelId="{56459F15-2E20-40E1-8452-7A15865E25E8}" type="presParOf" srcId="{EBFADA6F-FD50-43FB-87CB-15B1D9AA94CD}" destId="{D2E89353-C1DC-4D8C-81F7-770019C69DEF}" srcOrd="0" destOrd="0" presId="urn:microsoft.com/office/officeart/2005/8/layout/hierarchy2"/>
+    <dgm:cxn modelId="{BB9B9FA6-B7B9-4F0A-9F89-640EE2DF5926}" type="presParOf" srcId="{4A028989-708D-4CC4-885B-928EC3B6636B}" destId="{CC9BC564-3787-4383-9FFC-61D9D0588B21}" srcOrd="1" destOrd="0" presId="urn:microsoft.com/office/officeart/2005/8/layout/hierarchy2"/>
+    <dgm:cxn modelId="{8D1C015E-66D3-4FC4-A512-67CD3A4A2CF1}" type="presParOf" srcId="{CC9BC564-3787-4383-9FFC-61D9D0588B21}" destId="{858F7110-3310-4783-BBA8-7EC1E711C660}" srcOrd="0" destOrd="0" presId="urn:microsoft.com/office/officeart/2005/8/layout/hierarchy2"/>
+    <dgm:cxn modelId="{DB8A275D-0861-4351-B94B-092AAB311838}" type="presParOf" srcId="{CC9BC564-3787-4383-9FFC-61D9D0588B21}" destId="{65C1A66E-C56C-4171-AB97-8297D46BDB88}" srcOrd="1" destOrd="0" presId="urn:microsoft.com/office/officeart/2005/8/layout/hierarchy2"/>
+    <dgm:cxn modelId="{5DEA92E9-D5E9-4A32-88F9-72A195E19A00}" type="presParOf" srcId="{397AEE95-8A0C-4187-A00A-9EB934AA598C}" destId="{9EFBE792-9572-41CC-B394-D06BBCFDDEA7}" srcOrd="4" destOrd="0" presId="urn:microsoft.com/office/officeart/2005/8/layout/hierarchy2"/>
+    <dgm:cxn modelId="{F44C8B69-0054-4DC9-A902-64C4FFEE61A7}" type="presParOf" srcId="{9EFBE792-9572-41CC-B394-D06BBCFDDEA7}" destId="{E36A5456-E43A-492B-ABAE-06F81987E8E0}" srcOrd="0" destOrd="0" presId="urn:microsoft.com/office/officeart/2005/8/layout/hierarchy2"/>
+    <dgm:cxn modelId="{AE838389-D4AA-4E52-9660-6797E8940224}" type="presParOf" srcId="{397AEE95-8A0C-4187-A00A-9EB934AA598C}" destId="{6D225540-AFA0-415E-A130-ABE75225B256}" srcOrd="5" destOrd="0" presId="urn:microsoft.com/office/officeart/2005/8/layout/hierarchy2"/>
+    <dgm:cxn modelId="{04907A26-4696-4B5D-901F-87C0160B1C4A}" type="presParOf" srcId="{6D225540-AFA0-415E-A130-ABE75225B256}" destId="{37C38F7E-4D19-426C-A64E-1CBDFC363BB7}" srcOrd="0" destOrd="0" presId="urn:microsoft.com/office/officeart/2005/8/layout/hierarchy2"/>
+    <dgm:cxn modelId="{E029A28A-E699-403E-BA8B-41EEDD45476E}" type="presParOf" srcId="{6D225540-AFA0-415E-A130-ABE75225B256}" destId="{F4349A4C-5F5C-42E6-B925-D581139B19CA}" srcOrd="1" destOrd="0" presId="urn:microsoft.com/office/officeart/2005/8/layout/hierarchy2"/>
+    <dgm:cxn modelId="{782C9755-C9AE-4A60-94CD-7D7E9B77C97B}" type="presParOf" srcId="{BE75B47B-3650-4F5E-B461-4EF0A961DD5A}" destId="{A8464F86-5444-4B1D-8904-D5D84FB93A63}" srcOrd="2" destOrd="0" presId="urn:microsoft.com/office/officeart/2005/8/layout/hierarchy2"/>
+    <dgm:cxn modelId="{EDD175F5-1232-445E-98B8-832CF56FD065}" type="presParOf" srcId="{A8464F86-5444-4B1D-8904-D5D84FB93A63}" destId="{ECBF6DD1-22FB-4942-9A69-C2E334F2B933}" srcOrd="0" destOrd="0" presId="urn:microsoft.com/office/officeart/2005/8/layout/hierarchy2"/>
+    <dgm:cxn modelId="{FF58EBBD-6C9A-463E-8135-266939960742}" type="presParOf" srcId="{BE75B47B-3650-4F5E-B461-4EF0A961DD5A}" destId="{E0C7B8DF-83A1-45D9-B9D9-9ED1C37E4CA4}" srcOrd="3" destOrd="0" presId="urn:microsoft.com/office/officeart/2005/8/layout/hierarchy2"/>
+    <dgm:cxn modelId="{E21AC48E-99B3-4D82-BB06-375780530B92}" type="presParOf" srcId="{E0C7B8DF-83A1-45D9-B9D9-9ED1C37E4CA4}" destId="{FFF314B7-9492-4462-8B1C-7BC33784FA0A}" srcOrd="0" destOrd="0" presId="urn:microsoft.com/office/officeart/2005/8/layout/hierarchy2"/>
+    <dgm:cxn modelId="{B98FB9F2-1DE2-410C-8A15-0B69C47CF1A2}" type="presParOf" srcId="{E0C7B8DF-83A1-45D9-B9D9-9ED1C37E4CA4}" destId="{F4FA03A4-3DA6-47F7-9A77-3B374796CB77}" srcOrd="1" destOrd="0" presId="urn:microsoft.com/office/officeart/2005/8/layout/hierarchy2"/>
+    <dgm:cxn modelId="{97B26EE2-04BD-405B-BCF9-CE2EC63A5D8A}" type="presParOf" srcId="{F4FA03A4-3DA6-47F7-9A77-3B374796CB77}" destId="{8E5DD861-D493-4A0A-B81E-EB2108ED9BB3}" srcOrd="0" destOrd="0" presId="urn:microsoft.com/office/officeart/2005/8/layout/hierarchy2"/>
+    <dgm:cxn modelId="{7CB4AADB-EA7B-4879-85AE-9AE182549244}" type="presParOf" srcId="{8E5DD861-D493-4A0A-B81E-EB2108ED9BB3}" destId="{C0DFBE07-132A-42A3-A5E2-F594000B2340}" srcOrd="0" destOrd="0" presId="urn:microsoft.com/office/officeart/2005/8/layout/hierarchy2"/>
+    <dgm:cxn modelId="{A4240448-3074-4C48-8F38-BEEFDB80F3A9}" type="presParOf" srcId="{F4FA03A4-3DA6-47F7-9A77-3B374796CB77}" destId="{D48AA310-08E8-41B2-9889-9054306545F3}" srcOrd="1" destOrd="0" presId="urn:microsoft.com/office/officeart/2005/8/layout/hierarchy2"/>
+    <dgm:cxn modelId="{9C0400CB-F3FE-4A0C-831E-D0EBF60994F1}" type="presParOf" srcId="{D48AA310-08E8-41B2-9889-9054306545F3}" destId="{A21B35AB-A6E7-40B0-A48C-F2137E09EDE9}" srcOrd="0" destOrd="0" presId="urn:microsoft.com/office/officeart/2005/8/layout/hierarchy2"/>
+    <dgm:cxn modelId="{22B88EAA-9512-4B8E-BE04-7329C70AC859}" type="presParOf" srcId="{D48AA310-08E8-41B2-9889-9054306545F3}" destId="{8B5CE3EF-0622-44C1-849C-2057D356BCBF}" srcOrd="1" destOrd="0" presId="urn:microsoft.com/office/officeart/2005/8/layout/hierarchy2"/>
+    <dgm:cxn modelId="{B219844C-E840-465A-8AC0-4122F5505A17}" type="presParOf" srcId="{F4FA03A4-3DA6-47F7-9A77-3B374796CB77}" destId="{D36435EE-5DD9-4CB1-80E2-64E88C5269A2}" srcOrd="2" destOrd="0" presId="urn:microsoft.com/office/officeart/2005/8/layout/hierarchy2"/>
+    <dgm:cxn modelId="{4D1F31B2-B8DA-4BC9-8FB5-307D9168D55B}" type="presParOf" srcId="{D36435EE-5DD9-4CB1-80E2-64E88C5269A2}" destId="{2FF43323-1B88-4D6E-A12C-28C1BD2304F7}" srcOrd="0" destOrd="0" presId="urn:microsoft.com/office/officeart/2005/8/layout/hierarchy2"/>
+    <dgm:cxn modelId="{6F1A240F-FACC-4F47-BE0A-E0FC313ED968}" type="presParOf" srcId="{F4FA03A4-3DA6-47F7-9A77-3B374796CB77}" destId="{36D12C6A-C33F-444D-985E-C87528F365EF}" srcOrd="3" destOrd="0" presId="urn:microsoft.com/office/officeart/2005/8/layout/hierarchy2"/>
+    <dgm:cxn modelId="{C07158A0-C626-478F-9723-D6AD3ED12ECB}" type="presParOf" srcId="{36D12C6A-C33F-444D-985E-C87528F365EF}" destId="{D91136A0-BBA5-4033-85D4-E551E48A4097}" srcOrd="0" destOrd="0" presId="urn:microsoft.com/office/officeart/2005/8/layout/hierarchy2"/>
+    <dgm:cxn modelId="{16581DA8-537E-4F34-BB3D-B4B4DEAF8DC3}" type="presParOf" srcId="{36D12C6A-C33F-444D-985E-C87528F365EF}" destId="{18A8A596-414D-45EC-82A0-4CE6CE2BCEAF}" srcOrd="1" destOrd="0" presId="urn:microsoft.com/office/officeart/2005/8/layout/hierarchy2"/>
+    <dgm:cxn modelId="{80311175-4312-416F-9A23-67F8E8B61ACC}" type="presParOf" srcId="{F4FA03A4-3DA6-47F7-9A77-3B374796CB77}" destId="{215E04C8-8ADC-4870-8072-6C6871A934E8}" srcOrd="4" destOrd="0" presId="urn:microsoft.com/office/officeart/2005/8/layout/hierarchy2"/>
+    <dgm:cxn modelId="{E6B41BB4-C44D-4587-960C-E2EF4D7ABFA0}" type="presParOf" srcId="{215E04C8-8ADC-4870-8072-6C6871A934E8}" destId="{881DB251-9FB1-4300-9BCC-5ED061EBD6BA}" srcOrd="0" destOrd="0" presId="urn:microsoft.com/office/officeart/2005/8/layout/hierarchy2"/>
+    <dgm:cxn modelId="{2D08A9F0-6977-4451-A453-87DC413702A5}" type="presParOf" srcId="{F4FA03A4-3DA6-47F7-9A77-3B374796CB77}" destId="{99095670-E0F4-480E-9255-5D1CF51C2306}" srcOrd="5" destOrd="0" presId="urn:microsoft.com/office/officeart/2005/8/layout/hierarchy2"/>
+    <dgm:cxn modelId="{D51BA6CE-AC1D-48E2-98B5-5CAC5B8BC8E6}" type="presParOf" srcId="{99095670-E0F4-480E-9255-5D1CF51C2306}" destId="{288590B9-AA3F-44E1-86EF-EEFFCBA51BD5}" srcOrd="0" destOrd="0" presId="urn:microsoft.com/office/officeart/2005/8/layout/hierarchy2"/>
+    <dgm:cxn modelId="{EBC78482-90A8-4073-AB86-DA4947C7AB77}" type="presParOf" srcId="{99095670-E0F4-480E-9255-5D1CF51C2306}" destId="{C9ADEDFB-79EA-4185-B0EC-F6EC4D8F782E}" srcOrd="1" destOrd="0" presId="urn:microsoft.com/office/officeart/2005/8/layout/hierarchy2"/>
+    <dgm:cxn modelId="{E1DB8DEE-DDD4-45CF-9EA0-1A13B22F7E96}" type="presParOf" srcId="{F4FA03A4-3DA6-47F7-9A77-3B374796CB77}" destId="{D955C53B-B716-4B38-9366-F9DF3D076BCB}" srcOrd="6" destOrd="0" presId="urn:microsoft.com/office/officeart/2005/8/layout/hierarchy2"/>
+    <dgm:cxn modelId="{5CCC985A-5A5C-4212-9070-874E6B09BD95}" type="presParOf" srcId="{D955C53B-B716-4B38-9366-F9DF3D076BCB}" destId="{1FDB852C-60D2-4512-8688-DBBE489C7C32}" srcOrd="0" destOrd="0" presId="urn:microsoft.com/office/officeart/2005/8/layout/hierarchy2"/>
+    <dgm:cxn modelId="{D9E0E80E-F6C6-43F9-9F4C-31FC81D5AAAE}" type="presParOf" srcId="{F4FA03A4-3DA6-47F7-9A77-3B374796CB77}" destId="{4D2DD327-F21E-40DF-89CF-2531CE508332}" srcOrd="7" destOrd="0" presId="urn:microsoft.com/office/officeart/2005/8/layout/hierarchy2"/>
+    <dgm:cxn modelId="{912F122A-E983-43F7-A096-BA2EFA611395}" type="presParOf" srcId="{4D2DD327-F21E-40DF-89CF-2531CE508332}" destId="{98EDA116-065D-473B-983B-F7A1A4E0692D}" srcOrd="0" destOrd="0" presId="urn:microsoft.com/office/officeart/2005/8/layout/hierarchy2"/>
+    <dgm:cxn modelId="{26642382-6AA3-4805-916E-D05F26A300E7}" type="presParOf" srcId="{4D2DD327-F21E-40DF-89CF-2531CE508332}" destId="{DF92D010-B557-4787-97CA-5DC4251ABFBB}" srcOrd="1" destOrd="0" presId="urn:microsoft.com/office/officeart/2005/8/layout/hierarchy2"/>
   </dgm:cxnLst>
   <dgm:bg/>
   <dgm:whole/>
@@ -21007,103 +20086,103 @@
     </dgm:pt>
   </dgm:ptLst>
   <dgm:cxnLst>
-    <dgm:cxn modelId="{4A69B172-53A3-45FC-B428-98A68B414F71}" type="presOf" srcId="{753D8466-5B43-4022-9EA6-80697AD791EF}" destId="{A6341011-54EC-4E06-9306-EAF2DE56CD2C}" srcOrd="1" destOrd="0" presId="urn:microsoft.com/office/officeart/2005/8/layout/hierarchy2"/>
-    <dgm:cxn modelId="{9757CD12-3454-4E13-9437-4B157BDC98D4}" type="presOf" srcId="{86643E8D-F7CB-4F7B-B35A-FF26EACC433C}" destId="{419BEB18-32F6-4B18-9238-A8818FE634FC}" srcOrd="0" destOrd="0" presId="urn:microsoft.com/office/officeart/2005/8/layout/hierarchy2"/>
-    <dgm:cxn modelId="{C7D25EEE-DD11-4553-9C86-E365DEB37DAB}" type="presOf" srcId="{BABCE05A-4544-49DE-A70D-EBD4C2932AA1}" destId="{12FD7525-DB42-46F9-B8FD-D33568A05731}" srcOrd="1" destOrd="0" presId="urn:microsoft.com/office/officeart/2005/8/layout/hierarchy2"/>
-    <dgm:cxn modelId="{6D2FE6E0-6F36-41D1-B378-2E65D091EEE2}" type="presOf" srcId="{B503AF60-5EB5-4190-8EFC-246E35833849}" destId="{F53448B5-447F-4F1A-81C6-1F0D19E192DD}" srcOrd="0" destOrd="0" presId="urn:microsoft.com/office/officeart/2005/8/layout/hierarchy2"/>
-    <dgm:cxn modelId="{53713447-48B2-4816-9C42-8B2FC3FD5F55}" type="presOf" srcId="{5E47499F-6F41-4F22-A420-01A675CE6103}" destId="{E11C7B6F-7180-43A5-992E-3EA5851F2391}" srcOrd="0" destOrd="0" presId="urn:microsoft.com/office/officeart/2005/8/layout/hierarchy2"/>
+    <dgm:cxn modelId="{3976080D-0A08-4DE5-A7F4-5B70D54D4174}" type="presOf" srcId="{96FC7229-231F-4CA5-9914-6E9A83756569}" destId="{1906A700-A645-429B-8F9F-2A4F59D4835E}" srcOrd="0" destOrd="0" presId="urn:microsoft.com/office/officeart/2005/8/layout/hierarchy2"/>
+    <dgm:cxn modelId="{727D0B78-CBDA-4464-B92B-01EB1A593CD6}" type="presOf" srcId="{C3D618C2-BF81-4220-A584-D841429B7058}" destId="{CA6C5886-D1D3-4819-90BD-4BAC8F1EE87D}" srcOrd="0" destOrd="0" presId="urn:microsoft.com/office/officeart/2005/8/layout/hierarchy2"/>
+    <dgm:cxn modelId="{4464416D-0B67-4B7E-8F53-BBE00058843E}" type="presOf" srcId="{86643E8D-F7CB-4F7B-B35A-FF26EACC433C}" destId="{419BEB18-32F6-4B18-9238-A8818FE634FC}" srcOrd="0" destOrd="0" presId="urn:microsoft.com/office/officeart/2005/8/layout/hierarchy2"/>
+    <dgm:cxn modelId="{F3139A35-CE01-4CCE-8B5F-753F96AD6B31}" type="presOf" srcId="{9F4AA07C-F7C0-4EE0-B444-1A0A99B21C5A}" destId="{EB2274FC-15F8-41B7-935B-E389FD47AFD1}" srcOrd="0" destOrd="0" presId="urn:microsoft.com/office/officeart/2005/8/layout/hierarchy2"/>
     <dgm:cxn modelId="{D4445B13-46F9-4298-8EF3-3D7743530902}" srcId="{D4D9B399-9B7F-46DA-97B2-FED098F5DA6B}" destId="{86643E8D-F7CB-4F7B-B35A-FF26EACC433C}" srcOrd="1" destOrd="0" parTransId="{5E47499F-6F41-4F22-A420-01A675CE6103}" sibTransId="{DB2EC02B-535E-4B00-9144-23BE3F31800E}"/>
-    <dgm:cxn modelId="{8D0D5534-E07B-4654-BC52-AAEBDE5DD0C5}" type="presOf" srcId="{753D8466-5B43-4022-9EA6-80697AD791EF}" destId="{2938BCE4-55BC-4FA7-8B13-8D7362E71CAD}" srcOrd="0" destOrd="0" presId="urn:microsoft.com/office/officeart/2005/8/layout/hierarchy2"/>
     <dgm:cxn modelId="{C353768D-EED9-4E80-8091-56483B0ECF51}" srcId="{D4D9B399-9B7F-46DA-97B2-FED098F5DA6B}" destId="{C3D618C2-BF81-4220-A584-D841429B7058}" srcOrd="0" destOrd="0" parTransId="{BABCE05A-4544-49DE-A70D-EBD4C2932AA1}" sibTransId="{C88A3667-CC99-4312-8DC1-79D7EC0A2D9C}"/>
-    <dgm:cxn modelId="{887C97B7-C330-46F5-995E-CD3691042053}" type="presOf" srcId="{83FAD934-5D5B-40FC-B3CA-D6105DE3D322}" destId="{19EBF599-727A-47CA-B105-7B4051DFB8C7}" srcOrd="1" destOrd="0" presId="urn:microsoft.com/office/officeart/2005/8/layout/hierarchy2"/>
+    <dgm:cxn modelId="{4F269049-78F9-46CD-8573-7C0BEFCAA02E}" type="presOf" srcId="{8B8178A4-03D0-4F83-88CD-9E6E781603E6}" destId="{C0C8DC8E-72DB-4A2E-A50E-DA1CA06D79E3}" srcOrd="0" destOrd="0" presId="urn:microsoft.com/office/officeart/2005/8/layout/hierarchy2"/>
     <dgm:cxn modelId="{CD688725-DE90-4245-A4AA-E82D2275B325}" srcId="{45CDA3C7-8713-4369-838A-8B5F475DA36B}" destId="{DC7A1CA0-5D34-4F3B-A580-15CFD66EA796}" srcOrd="2" destOrd="0" parTransId="{753D8466-5B43-4022-9EA6-80697AD791EF}" sibTransId="{93D5BA25-8BAF-4D7D-969F-34AFD1EF368C}"/>
+    <dgm:cxn modelId="{260D69DA-B302-4615-A850-B42C027BB266}" type="presOf" srcId="{50BC2FEF-90AA-4887-A217-BCE929A4632A}" destId="{FDA47220-895B-4A69-B2BB-8BF8C016FF4B}" srcOrd="0" destOrd="0" presId="urn:microsoft.com/office/officeart/2005/8/layout/hierarchy2"/>
     <dgm:cxn modelId="{7E3C541B-032F-416C-A1AC-7C1BD89D5BB5}" srcId="{45CDA3C7-8713-4369-838A-8B5F475DA36B}" destId="{96FC7229-231F-4CA5-9914-6E9A83756569}" srcOrd="1" destOrd="0" parTransId="{7BC373CD-A346-4D76-9165-35DCB418DD6B}" sibTransId="{2C4CAAAA-9463-4CC1-AF37-CEDDE9349C90}"/>
-    <dgm:cxn modelId="{705E74D1-388C-48C4-8A6E-ABEDD62CF246}" type="presOf" srcId="{F20EDC0B-CCE5-4D9D-9982-89A201087390}" destId="{CAE1C8E1-FF9C-459C-820F-5A372E5B5202}" srcOrd="1" destOrd="0" presId="urn:microsoft.com/office/officeart/2005/8/layout/hierarchy2"/>
-    <dgm:cxn modelId="{DDAD82F1-428A-4AB8-B308-9FFE7D3BA156}" type="presOf" srcId="{7B2890D2-36E9-4029-898C-FC7E72272380}" destId="{497DB5E4-8EF3-40EA-9803-E80F51F19C35}" srcOrd="0" destOrd="0" presId="urn:microsoft.com/office/officeart/2005/8/layout/hierarchy2"/>
-    <dgm:cxn modelId="{6956520B-C594-4B6B-A1E4-07A2B84B4F9E}" type="presOf" srcId="{96FC7229-231F-4CA5-9914-6E9A83756569}" destId="{1906A700-A645-429B-8F9F-2A4F59D4835E}" srcOrd="0" destOrd="0" presId="urn:microsoft.com/office/officeart/2005/8/layout/hierarchy2"/>
-    <dgm:cxn modelId="{FC0AF32F-0A35-44BF-A4A7-F7BB3131C3D9}" type="presOf" srcId="{F20EDC0B-CCE5-4D9D-9982-89A201087390}" destId="{674BA392-5914-4B78-A520-EE26D65D05C8}" srcOrd="0" destOrd="0" presId="urn:microsoft.com/office/officeart/2005/8/layout/hierarchy2"/>
-    <dgm:cxn modelId="{5F0A14A4-F948-44B5-BD66-776BDDB5D2BB}" type="presOf" srcId="{9F4AA07C-F7C0-4EE0-B444-1A0A99B21C5A}" destId="{EB2274FC-15F8-41B7-935B-E389FD47AFD1}" srcOrd="0" destOrd="0" presId="urn:microsoft.com/office/officeart/2005/8/layout/hierarchy2"/>
-    <dgm:cxn modelId="{B4CDF67B-3385-4F43-914E-3501BBB1C3B3}" type="presOf" srcId="{3958656D-BDA3-48B8-B715-8A44FDE6304E}" destId="{2AEF7D3A-FF38-45BC-9B3E-D40CCE847072}" srcOrd="0" destOrd="0" presId="urn:microsoft.com/office/officeart/2005/8/layout/hierarchy2"/>
-    <dgm:cxn modelId="{27499955-8A9F-4B33-9ABE-7868A69CE3E5}" type="presOf" srcId="{D4D9B399-9B7F-46DA-97B2-FED098F5DA6B}" destId="{6E6D9CAD-33D1-4ABE-986B-53D6D631EB94}" srcOrd="0" destOrd="0" presId="urn:microsoft.com/office/officeart/2005/8/layout/hierarchy2"/>
+    <dgm:cxn modelId="{292A154F-676C-4663-9CE6-482BF7300432}" type="presOf" srcId="{139FABCB-F47A-4731-86FD-9DEB34D850B8}" destId="{86416187-05A5-41DD-ADA2-C443892DABB2}" srcOrd="1" destOrd="0" presId="urn:microsoft.com/office/officeart/2005/8/layout/hierarchy2"/>
+    <dgm:cxn modelId="{8084E253-2319-4B4E-B41F-4DE277A0F87D}" type="presOf" srcId="{F20EDC0B-CCE5-4D9D-9982-89A201087390}" destId="{674BA392-5914-4B78-A520-EE26D65D05C8}" srcOrd="0" destOrd="0" presId="urn:microsoft.com/office/officeart/2005/8/layout/hierarchy2"/>
+    <dgm:cxn modelId="{7C2A7994-C035-4523-B784-9416E6939305}" type="presOf" srcId="{753D8466-5B43-4022-9EA6-80697AD791EF}" destId="{A6341011-54EC-4E06-9306-EAF2DE56CD2C}" srcOrd="1" destOrd="0" presId="urn:microsoft.com/office/officeart/2005/8/layout/hierarchy2"/>
+    <dgm:cxn modelId="{80131B58-6BAB-47B2-9E85-33AA9CD55B85}" type="presOf" srcId="{139FABCB-F47A-4731-86FD-9DEB34D850B8}" destId="{AB7C6CD4-FF75-4E23-A8C3-0A2318DBB1D6}" srcOrd="0" destOrd="0" presId="urn:microsoft.com/office/officeart/2005/8/layout/hierarchy2"/>
+    <dgm:cxn modelId="{C9B56B4C-9F6E-40F2-AD9F-8CECDD75DDA2}" type="presOf" srcId="{F20EDC0B-CCE5-4D9D-9982-89A201087390}" destId="{CAE1C8E1-FF9C-459C-820F-5A372E5B5202}" srcOrd="1" destOrd="0" presId="urn:microsoft.com/office/officeart/2005/8/layout/hierarchy2"/>
+    <dgm:cxn modelId="{F5F718E5-C7E1-4BF5-A52D-152311DC1041}" type="presOf" srcId="{3958656D-BDA3-48B8-B715-8A44FDE6304E}" destId="{2AEF7D3A-FF38-45BC-9B3E-D40CCE847072}" srcOrd="0" destOrd="0" presId="urn:microsoft.com/office/officeart/2005/8/layout/hierarchy2"/>
+    <dgm:cxn modelId="{D63B58E6-BA6B-4777-A105-9366CA5B9ADF}" type="presOf" srcId="{45CDA3C7-8713-4369-838A-8B5F475DA36B}" destId="{A1B1FB24-4A19-4073-B3DA-7D6FAFFD6611}" srcOrd="0" destOrd="0" presId="urn:microsoft.com/office/officeart/2005/8/layout/hierarchy2"/>
     <dgm:cxn modelId="{97CD5736-54C6-4ACB-8C56-28D4F8AF533A}" srcId="{076B6350-4EE3-45E3-9904-173A771DF62A}" destId="{3958656D-BDA3-48B8-B715-8A44FDE6304E}" srcOrd="2" destOrd="0" parTransId="{6990C93A-7D15-43F9-A3BA-EF955BCEFB0F}" sibTransId="{D8D28F1D-BA72-4B54-B03D-1B8F6862319E}"/>
+    <dgm:cxn modelId="{7966315A-806A-4277-B03C-8E116E26A57A}" type="presOf" srcId="{5AA90255-5B35-44C4-B702-E81F223BEFD8}" destId="{3985982F-35AF-48B0-84C6-0C8F1D9EF2FA}" srcOrd="0" destOrd="0" presId="urn:microsoft.com/office/officeart/2005/8/layout/hierarchy2"/>
     <dgm:cxn modelId="{F9B1644F-E249-48EB-97B5-22C2400DED34}" srcId="{D4D9B399-9B7F-46DA-97B2-FED098F5DA6B}" destId="{80D7FF03-79A4-410F-8B98-6A9724B85CBA}" srcOrd="2" destOrd="0" parTransId="{83FAD934-5D5B-40FC-B3CA-D6105DE3D322}" sibTransId="{30CB0A91-0FCE-45F8-A754-700AB3BFFDC6}"/>
-    <dgm:cxn modelId="{59BDAF88-C6E7-4E32-B69D-4D676B479DAA}" type="presOf" srcId="{9F4AA07C-F7C0-4EE0-B444-1A0A99B21C5A}" destId="{87E32AC2-4577-44E3-BD84-D5E3BD970540}" srcOrd="1" destOrd="0" presId="urn:microsoft.com/office/officeart/2005/8/layout/hierarchy2"/>
-    <dgm:cxn modelId="{3872D8F1-AFE8-46A7-BE68-422211B2D2AE}" type="presOf" srcId="{80D7FF03-79A4-410F-8B98-6A9724B85CBA}" destId="{47ACED10-AF50-4A06-8AC5-32A97AE3B1C8}" srcOrd="0" destOrd="0" presId="urn:microsoft.com/office/officeart/2005/8/layout/hierarchy2"/>
+    <dgm:cxn modelId="{94CD15B5-A0EC-46D5-92C2-3F74CBD01596}" type="presOf" srcId="{50BC2FEF-90AA-4887-A217-BCE929A4632A}" destId="{9F0B1A31-63BD-41F6-82FC-F5574A92E909}" srcOrd="1" destOrd="0" presId="urn:microsoft.com/office/officeart/2005/8/layout/hierarchy2"/>
+    <dgm:cxn modelId="{10E45ABA-26E1-4053-BCE7-CBEBE02C8819}" type="presOf" srcId="{7BC373CD-A346-4D76-9165-35DCB418DD6B}" destId="{F67B909A-A307-4E9B-9469-45A779E59A51}" srcOrd="1" destOrd="0" presId="urn:microsoft.com/office/officeart/2005/8/layout/hierarchy2"/>
+    <dgm:cxn modelId="{B27C43B7-5C10-4B16-B0F1-2582E8773493}" type="presOf" srcId="{BABCE05A-4544-49DE-A70D-EBD4C2932AA1}" destId="{12FD7525-DB42-46F9-B8FD-D33568A05731}" srcOrd="1" destOrd="0" presId="urn:microsoft.com/office/officeart/2005/8/layout/hierarchy2"/>
     <dgm:cxn modelId="{F14138C1-A3B2-4AE2-A00B-7F7DE38EAA68}" srcId="{5AA90255-5B35-44C4-B702-E81F223BEFD8}" destId="{45CDA3C7-8713-4369-838A-8B5F475DA36B}" srcOrd="0" destOrd="0" parTransId="{139FABCB-F47A-4731-86FD-9DEB34D850B8}" sibTransId="{7D179423-A3B9-4F05-A55D-89D4307A11C9}"/>
-    <dgm:cxn modelId="{80DF1C36-B720-4DBC-B551-835F0A1399CE}" type="presOf" srcId="{DC7A1CA0-5D34-4F3B-A580-15CFD66EA796}" destId="{368F1645-5A66-45DB-B296-C23315AB7E22}" srcOrd="0" destOrd="0" presId="urn:microsoft.com/office/officeart/2005/8/layout/hierarchy2"/>
-    <dgm:cxn modelId="{D5700466-ABD3-4F2C-8B4E-552A68D52456}" type="presOf" srcId="{5E47499F-6F41-4F22-A420-01A675CE6103}" destId="{FB48A239-373B-4448-BD7F-C055FA9C8C48}" srcOrd="1" destOrd="0" presId="urn:microsoft.com/office/officeart/2005/8/layout/hierarchy2"/>
-    <dgm:cxn modelId="{90C14821-0161-485C-86CB-5D81B0F95A71}" type="presOf" srcId="{139FABCB-F47A-4731-86FD-9DEB34D850B8}" destId="{86416187-05A5-41DD-ADA2-C443892DABB2}" srcOrd="1" destOrd="0" presId="urn:microsoft.com/office/officeart/2005/8/layout/hierarchy2"/>
-    <dgm:cxn modelId="{6BFCC2D3-3D53-40A4-B086-D029A37CE0AE}" type="presOf" srcId="{50BC2FEF-90AA-4887-A217-BCE929A4632A}" destId="{9F0B1A31-63BD-41F6-82FC-F5574A92E909}" srcOrd="1" destOrd="0" presId="urn:microsoft.com/office/officeart/2005/8/layout/hierarchy2"/>
-    <dgm:cxn modelId="{A45F7788-A376-4D2E-ACBC-26EE565FFEEE}" type="presOf" srcId="{83FAD934-5D5B-40FC-B3CA-D6105DE3D322}" destId="{8F195852-041E-423A-B5DF-8945941EB406}" srcOrd="0" destOrd="0" presId="urn:microsoft.com/office/officeart/2005/8/layout/hierarchy2"/>
-    <dgm:cxn modelId="{66D8BFB6-465D-4FBC-84E0-720114D1C4FE}" type="presOf" srcId="{C3D618C2-BF81-4220-A584-D841429B7058}" destId="{CA6C5886-D1D3-4819-90BD-4BAC8F1EE87D}" srcOrd="0" destOrd="0" presId="urn:microsoft.com/office/officeart/2005/8/layout/hierarchy2"/>
+    <dgm:cxn modelId="{68B4080A-A388-4DAE-B822-2A0FED9F7B03}" type="presOf" srcId="{5E47499F-6F41-4F22-A420-01A675CE6103}" destId="{FB48A239-373B-4448-BD7F-C055FA9C8C48}" srcOrd="1" destOrd="0" presId="urn:microsoft.com/office/officeart/2005/8/layout/hierarchy2"/>
+    <dgm:cxn modelId="{E2CBEBB5-93E4-42A6-9AC6-06E8386C4EC3}" type="presOf" srcId="{80D7FF03-79A4-410F-8B98-6A9724B85CBA}" destId="{47ACED10-AF50-4A06-8AC5-32A97AE3B1C8}" srcOrd="0" destOrd="0" presId="urn:microsoft.com/office/officeart/2005/8/layout/hierarchy2"/>
     <dgm:cxn modelId="{7FB55B4B-D778-485E-80DB-622F39D1A15E}" srcId="{3958656D-BDA3-48B8-B715-8A44FDE6304E}" destId="{7B2890D2-36E9-4029-898C-FC7E72272380}" srcOrd="0" destOrd="0" parTransId="{F20EDC0B-CCE5-4D9D-9982-89A201087390}" sibTransId="{0DDB3E07-6F3E-4DE7-8E05-649EA4E9106B}"/>
-    <dgm:cxn modelId="{D0F7F9F6-000D-4697-AD42-A07512E9B087}" type="presOf" srcId="{7BC373CD-A346-4D76-9165-35DCB418DD6B}" destId="{F67B909A-A307-4E9B-9469-45A779E59A51}" srcOrd="1" destOrd="0" presId="urn:microsoft.com/office/officeart/2005/8/layout/hierarchy2"/>
-    <dgm:cxn modelId="{133C5C3A-5621-4BAB-A469-79A448C0A410}" type="presOf" srcId="{076B6350-4EE3-45E3-9904-173A771DF62A}" destId="{BE306FCD-9806-4F30-B3B1-CA273857349C}" srcOrd="0" destOrd="0" presId="urn:microsoft.com/office/officeart/2005/8/layout/hierarchy2"/>
-    <dgm:cxn modelId="{F4ED7297-B9FF-4EC5-A94F-09AB490D4D95}" type="presOf" srcId="{BABCE05A-4544-49DE-A70D-EBD4C2932AA1}" destId="{B4361C68-E191-4E89-B0BD-BAD091626B5B}" srcOrd="0" destOrd="0" presId="urn:microsoft.com/office/officeart/2005/8/layout/hierarchy2"/>
-    <dgm:cxn modelId="{4959A690-9365-4342-AA99-2B30A012C19F}" type="presOf" srcId="{139FABCB-F47A-4731-86FD-9DEB34D850B8}" destId="{AB7C6CD4-FF75-4E23-A8C3-0A2318DBB1D6}" srcOrd="0" destOrd="0" presId="urn:microsoft.com/office/officeart/2005/8/layout/hierarchy2"/>
-    <dgm:cxn modelId="{062785E7-B3F6-49BF-9D2C-C412AEDB3E59}" type="presOf" srcId="{5AA90255-5B35-44C4-B702-E81F223BEFD8}" destId="{3985982F-35AF-48B0-84C6-0C8F1D9EF2FA}" srcOrd="0" destOrd="0" presId="urn:microsoft.com/office/officeart/2005/8/layout/hierarchy2"/>
+    <dgm:cxn modelId="{D83D3AFE-DC57-4338-992E-81EDED7E5CF4}" type="presOf" srcId="{5E47499F-6F41-4F22-A420-01A675CE6103}" destId="{E11C7B6F-7180-43A5-992E-3EA5851F2391}" srcOrd="0" destOrd="0" presId="urn:microsoft.com/office/officeart/2005/8/layout/hierarchy2"/>
+    <dgm:cxn modelId="{99C6A763-A470-4DCF-94BF-730C30C1BB06}" type="presOf" srcId="{7BC373CD-A346-4D76-9165-35DCB418DD6B}" destId="{4E10DB54-35ED-4D9F-B388-F6C78413B8E9}" srcOrd="0" destOrd="0" presId="urn:microsoft.com/office/officeart/2005/8/layout/hierarchy2"/>
+    <dgm:cxn modelId="{55711965-F255-4FDA-86AB-6A970DA424B6}" type="presOf" srcId="{D4D9B399-9B7F-46DA-97B2-FED098F5DA6B}" destId="{6E6D9CAD-33D1-4ABE-986B-53D6D631EB94}" srcOrd="0" destOrd="0" presId="urn:microsoft.com/office/officeart/2005/8/layout/hierarchy2"/>
+    <dgm:cxn modelId="{C2F91C5D-49A8-48DA-8EA0-232FB84F43E3}" type="presOf" srcId="{83FAD934-5D5B-40FC-B3CA-D6105DE3D322}" destId="{8F195852-041E-423A-B5DF-8945941EB406}" srcOrd="0" destOrd="0" presId="urn:microsoft.com/office/officeart/2005/8/layout/hierarchy2"/>
+    <dgm:cxn modelId="{0F515ACA-46AD-41DB-9324-0AB2BC93FBC3}" type="presOf" srcId="{DC7A1CA0-5D34-4F3B-A580-15CFD66EA796}" destId="{368F1645-5A66-45DB-B296-C23315AB7E22}" srcOrd="0" destOrd="0" presId="urn:microsoft.com/office/officeart/2005/8/layout/hierarchy2"/>
+    <dgm:cxn modelId="{BE5B9639-8BC1-4978-99D3-537B0DBF13C4}" type="presOf" srcId="{9F4AA07C-F7C0-4EE0-B444-1A0A99B21C5A}" destId="{87E32AC2-4577-44E3-BD84-D5E3BD970540}" srcOrd="1" destOrd="0" presId="urn:microsoft.com/office/officeart/2005/8/layout/hierarchy2"/>
+    <dgm:cxn modelId="{32177FEB-5142-4190-948F-0F5A9F4391FA}" type="presOf" srcId="{B503AF60-5EB5-4190-8EFC-246E35833849}" destId="{F53448B5-447F-4F1A-81C6-1F0D19E192DD}" srcOrd="0" destOrd="0" presId="urn:microsoft.com/office/officeart/2005/8/layout/hierarchy2"/>
     <dgm:cxn modelId="{32ABE36F-B84E-48F4-BC67-8F5D825C7F85}" srcId="{076B6350-4EE3-45E3-9904-173A771DF62A}" destId="{D4D9B399-9B7F-46DA-97B2-FED098F5DA6B}" srcOrd="0" destOrd="0" parTransId="{E6A38AA6-80D6-4020-A52C-B824CD5FBB0F}" sibTransId="{48A5178F-146C-4A23-8FF2-2E99B30882F8}"/>
-    <dgm:cxn modelId="{A8CC22F1-A900-420F-944D-0B4E270A0BF3}" type="presOf" srcId="{8B8178A4-03D0-4F83-88CD-9E6E781603E6}" destId="{C0C8DC8E-72DB-4A2E-A50E-DA1CA06D79E3}" srcOrd="0" destOrd="0" presId="urn:microsoft.com/office/officeart/2005/8/layout/hierarchy2"/>
-    <dgm:cxn modelId="{B9E5B0FE-1C86-47F7-A968-6CA977B2D698}" type="presOf" srcId="{7BC373CD-A346-4D76-9165-35DCB418DD6B}" destId="{4E10DB54-35ED-4D9F-B388-F6C78413B8E9}" srcOrd="0" destOrd="0" presId="urn:microsoft.com/office/officeart/2005/8/layout/hierarchy2"/>
-    <dgm:cxn modelId="{0A9BE38C-E178-4CC3-8FDD-94109303E2D3}" type="presOf" srcId="{45CDA3C7-8713-4369-838A-8B5F475DA36B}" destId="{A1B1FB24-4A19-4073-B3DA-7D6FAFFD6611}" srcOrd="0" destOrd="0" presId="urn:microsoft.com/office/officeart/2005/8/layout/hierarchy2"/>
-    <dgm:cxn modelId="{1A9FC325-A9AA-4A45-A582-2BB50D85DC17}" type="presOf" srcId="{50BC2FEF-90AA-4887-A217-BCE929A4632A}" destId="{FDA47220-895B-4A69-B2BB-8BF8C016FF4B}" srcOrd="0" destOrd="0" presId="urn:microsoft.com/office/officeart/2005/8/layout/hierarchy2"/>
+    <dgm:cxn modelId="{028C99CA-4A12-4B96-9EB5-FBF50C4057A2}" type="presOf" srcId="{753D8466-5B43-4022-9EA6-80697AD791EF}" destId="{2938BCE4-55BC-4FA7-8B13-8D7362E71CAD}" srcOrd="0" destOrd="0" presId="urn:microsoft.com/office/officeart/2005/8/layout/hierarchy2"/>
+    <dgm:cxn modelId="{7006D303-F295-47D9-B6C3-50AF7B1E4910}" type="presOf" srcId="{076B6350-4EE3-45E3-9904-173A771DF62A}" destId="{BE306FCD-9806-4F30-B3B1-CA273857349C}" srcOrd="0" destOrd="0" presId="urn:microsoft.com/office/officeart/2005/8/layout/hierarchy2"/>
+    <dgm:cxn modelId="{789ADA73-F580-4373-86A9-C85ED6A8FDA4}" type="presOf" srcId="{83FAD934-5D5B-40FC-B3CA-D6105DE3D322}" destId="{19EBF599-727A-47CA-B105-7B4051DFB8C7}" srcOrd="1" destOrd="0" presId="urn:microsoft.com/office/officeart/2005/8/layout/hierarchy2"/>
     <dgm:cxn modelId="{4CE301CD-89A8-41A8-9F17-DEC7FF5575CF}" srcId="{076B6350-4EE3-45E3-9904-173A771DF62A}" destId="{5AA90255-5B35-44C4-B702-E81F223BEFD8}" srcOrd="1" destOrd="0" parTransId="{2854FE16-3A46-47EE-A032-1136B67EB2C8}" sibTransId="{7B5E0C86-564B-4BB8-9398-E23143C8B801}"/>
+    <dgm:cxn modelId="{BC471B9E-B4D0-4805-8A26-9C4C584AEE52}" type="presOf" srcId="{BABCE05A-4544-49DE-A70D-EBD4C2932AA1}" destId="{B4361C68-E191-4E89-B0BD-BAD091626B5B}" srcOrd="0" destOrd="0" presId="urn:microsoft.com/office/officeart/2005/8/layout/hierarchy2"/>
+    <dgm:cxn modelId="{E23A59C4-A64F-4ED4-A7B5-C06C65338B08}" type="presOf" srcId="{7B2890D2-36E9-4029-898C-FC7E72272380}" destId="{497DB5E4-8EF3-40EA-9803-E80F51F19C35}" srcOrd="0" destOrd="0" presId="urn:microsoft.com/office/officeart/2005/8/layout/hierarchy2"/>
     <dgm:cxn modelId="{A80A4F65-7375-4E8E-9CED-0483DD45593D}" srcId="{3958656D-BDA3-48B8-B715-8A44FDE6304E}" destId="{B503AF60-5EB5-4190-8EFC-246E35833849}" srcOrd="1" destOrd="0" parTransId="{9F4AA07C-F7C0-4EE0-B444-1A0A99B21C5A}" sibTransId="{97EEA01A-8995-4136-9B0E-B8636C2DDA04}"/>
     <dgm:cxn modelId="{96C6A9B5-7C0D-453A-8D3D-838B1E47CC7C}" srcId="{45CDA3C7-8713-4369-838A-8B5F475DA36B}" destId="{8B8178A4-03D0-4F83-88CD-9E6E781603E6}" srcOrd="0" destOrd="0" parTransId="{50BC2FEF-90AA-4887-A217-BCE929A4632A}" sibTransId="{0B865DCC-B624-40ED-970E-B677A52C4467}"/>
-    <dgm:cxn modelId="{37C45A60-4E49-4B9B-A831-387C5AD77E33}" type="presParOf" srcId="{BE306FCD-9806-4F30-B3B1-CA273857349C}" destId="{BC89B9CD-5E6C-4475-ADF6-F7C2D7A5A353}" srcOrd="0" destOrd="0" presId="urn:microsoft.com/office/officeart/2005/8/layout/hierarchy2"/>
-    <dgm:cxn modelId="{24F4F50D-373E-4436-8552-7B66EABCB21C}" type="presParOf" srcId="{BC89B9CD-5E6C-4475-ADF6-F7C2D7A5A353}" destId="{6E6D9CAD-33D1-4ABE-986B-53D6D631EB94}" srcOrd="0" destOrd="0" presId="urn:microsoft.com/office/officeart/2005/8/layout/hierarchy2"/>
-    <dgm:cxn modelId="{664C198B-8AB5-4907-A948-CABDFE098A20}" type="presParOf" srcId="{BC89B9CD-5E6C-4475-ADF6-F7C2D7A5A353}" destId="{47C7FA5F-116D-41D5-BE1E-63389D526519}" srcOrd="1" destOrd="0" presId="urn:microsoft.com/office/officeart/2005/8/layout/hierarchy2"/>
-    <dgm:cxn modelId="{C3D46060-F106-4ED3-9A03-3786E088749F}" type="presParOf" srcId="{47C7FA5F-116D-41D5-BE1E-63389D526519}" destId="{B4361C68-E191-4E89-B0BD-BAD091626B5B}" srcOrd="0" destOrd="0" presId="urn:microsoft.com/office/officeart/2005/8/layout/hierarchy2"/>
-    <dgm:cxn modelId="{509E7738-123A-4E82-B147-B295631EB085}" type="presParOf" srcId="{B4361C68-E191-4E89-B0BD-BAD091626B5B}" destId="{12FD7525-DB42-46F9-B8FD-D33568A05731}" srcOrd="0" destOrd="0" presId="urn:microsoft.com/office/officeart/2005/8/layout/hierarchy2"/>
-    <dgm:cxn modelId="{CCF423B4-7AFA-42C6-9689-982545DBDF5F}" type="presParOf" srcId="{47C7FA5F-116D-41D5-BE1E-63389D526519}" destId="{8D4B9DA0-8352-443E-AB23-4081880753A9}" srcOrd="1" destOrd="0" presId="urn:microsoft.com/office/officeart/2005/8/layout/hierarchy2"/>
-    <dgm:cxn modelId="{176080A2-CE48-4243-9776-80F0377FE3CF}" type="presParOf" srcId="{8D4B9DA0-8352-443E-AB23-4081880753A9}" destId="{CA6C5886-D1D3-4819-90BD-4BAC8F1EE87D}" srcOrd="0" destOrd="0" presId="urn:microsoft.com/office/officeart/2005/8/layout/hierarchy2"/>
-    <dgm:cxn modelId="{AE217549-7D31-4418-BCDE-5BB13D703D54}" type="presParOf" srcId="{8D4B9DA0-8352-443E-AB23-4081880753A9}" destId="{9192797A-2A70-45CD-83CD-8CC844391943}" srcOrd="1" destOrd="0" presId="urn:microsoft.com/office/officeart/2005/8/layout/hierarchy2"/>
-    <dgm:cxn modelId="{34A42265-0079-4FB6-93C4-528EA2B6EB15}" type="presParOf" srcId="{47C7FA5F-116D-41D5-BE1E-63389D526519}" destId="{E11C7B6F-7180-43A5-992E-3EA5851F2391}" srcOrd="2" destOrd="0" presId="urn:microsoft.com/office/officeart/2005/8/layout/hierarchy2"/>
-    <dgm:cxn modelId="{D3BCC5C0-890B-4584-96E0-A70E748C3119}" type="presParOf" srcId="{E11C7B6F-7180-43A5-992E-3EA5851F2391}" destId="{FB48A239-373B-4448-BD7F-C055FA9C8C48}" srcOrd="0" destOrd="0" presId="urn:microsoft.com/office/officeart/2005/8/layout/hierarchy2"/>
-    <dgm:cxn modelId="{7FDEF727-7021-4D17-AC39-7C40C237A960}" type="presParOf" srcId="{47C7FA5F-116D-41D5-BE1E-63389D526519}" destId="{49833578-BD56-4B76-A7B4-93C083AE7440}" srcOrd="3" destOrd="0" presId="urn:microsoft.com/office/officeart/2005/8/layout/hierarchy2"/>
-    <dgm:cxn modelId="{326DAF93-BE86-4046-B918-ABD8BD994F35}" type="presParOf" srcId="{49833578-BD56-4B76-A7B4-93C083AE7440}" destId="{419BEB18-32F6-4B18-9238-A8818FE634FC}" srcOrd="0" destOrd="0" presId="urn:microsoft.com/office/officeart/2005/8/layout/hierarchy2"/>
-    <dgm:cxn modelId="{F207DAF0-BFC0-4E41-A6ED-8EA13C78F3EE}" type="presParOf" srcId="{49833578-BD56-4B76-A7B4-93C083AE7440}" destId="{9606F08B-4F70-4EB6-983D-ED46C176903C}" srcOrd="1" destOrd="0" presId="urn:microsoft.com/office/officeart/2005/8/layout/hierarchy2"/>
-    <dgm:cxn modelId="{50775BF7-14DA-47E2-A4FB-27BDAB9FEE80}" type="presParOf" srcId="{47C7FA5F-116D-41D5-BE1E-63389D526519}" destId="{8F195852-041E-423A-B5DF-8945941EB406}" srcOrd="4" destOrd="0" presId="urn:microsoft.com/office/officeart/2005/8/layout/hierarchy2"/>
-    <dgm:cxn modelId="{3E1B2E9A-DE79-4762-9947-2C727E436240}" type="presParOf" srcId="{8F195852-041E-423A-B5DF-8945941EB406}" destId="{19EBF599-727A-47CA-B105-7B4051DFB8C7}" srcOrd="0" destOrd="0" presId="urn:microsoft.com/office/officeart/2005/8/layout/hierarchy2"/>
-    <dgm:cxn modelId="{592CE5B2-3247-4E42-BC78-60E2EC8A737E}" type="presParOf" srcId="{47C7FA5F-116D-41D5-BE1E-63389D526519}" destId="{5B0C94E8-6047-4A9D-A59D-4243CA01023B}" srcOrd="5" destOrd="0" presId="urn:microsoft.com/office/officeart/2005/8/layout/hierarchy2"/>
-    <dgm:cxn modelId="{F72E0DCE-8FE3-44FE-8A34-A10B5036D387}" type="presParOf" srcId="{5B0C94E8-6047-4A9D-A59D-4243CA01023B}" destId="{47ACED10-AF50-4A06-8AC5-32A97AE3B1C8}" srcOrd="0" destOrd="0" presId="urn:microsoft.com/office/officeart/2005/8/layout/hierarchy2"/>
-    <dgm:cxn modelId="{CC2D2957-83B2-455B-A5E7-F1653B38D071}" type="presParOf" srcId="{5B0C94E8-6047-4A9D-A59D-4243CA01023B}" destId="{51C9AA23-5208-47C4-9495-ED7DF43D7949}" srcOrd="1" destOrd="0" presId="urn:microsoft.com/office/officeart/2005/8/layout/hierarchy2"/>
-    <dgm:cxn modelId="{A172A676-0758-4E5E-B86B-8D7E07A7CA31}" type="presParOf" srcId="{BE306FCD-9806-4F30-B3B1-CA273857349C}" destId="{8658F2C1-2E33-4716-96CE-BB95A05DA53A}" srcOrd="1" destOrd="0" presId="urn:microsoft.com/office/officeart/2005/8/layout/hierarchy2"/>
-    <dgm:cxn modelId="{8328A7B4-968B-4FC9-B1BC-CBE5209B4802}" type="presParOf" srcId="{8658F2C1-2E33-4716-96CE-BB95A05DA53A}" destId="{3985982F-35AF-48B0-84C6-0C8F1D9EF2FA}" srcOrd="0" destOrd="0" presId="urn:microsoft.com/office/officeart/2005/8/layout/hierarchy2"/>
-    <dgm:cxn modelId="{11C3B734-60F0-4B1C-A200-6E625D2D7B9B}" type="presParOf" srcId="{8658F2C1-2E33-4716-96CE-BB95A05DA53A}" destId="{E962D45F-3934-4127-B852-040B19CBBED4}" srcOrd="1" destOrd="0" presId="urn:microsoft.com/office/officeart/2005/8/layout/hierarchy2"/>
-    <dgm:cxn modelId="{7D9A655B-F291-4820-82E3-A5424E6B5F13}" type="presParOf" srcId="{E962D45F-3934-4127-B852-040B19CBBED4}" destId="{AB7C6CD4-FF75-4E23-A8C3-0A2318DBB1D6}" srcOrd="0" destOrd="0" presId="urn:microsoft.com/office/officeart/2005/8/layout/hierarchy2"/>
-    <dgm:cxn modelId="{B98F6661-926F-4478-A517-51B4CB80F178}" type="presParOf" srcId="{AB7C6CD4-FF75-4E23-A8C3-0A2318DBB1D6}" destId="{86416187-05A5-41DD-ADA2-C443892DABB2}" srcOrd="0" destOrd="0" presId="urn:microsoft.com/office/officeart/2005/8/layout/hierarchy2"/>
-    <dgm:cxn modelId="{6F8FA3A4-8CAB-4F55-AB84-B09BD5AC7932}" type="presParOf" srcId="{E962D45F-3934-4127-B852-040B19CBBED4}" destId="{F5141415-821F-4342-AEDF-E9BC97E8B75D}" srcOrd="1" destOrd="0" presId="urn:microsoft.com/office/officeart/2005/8/layout/hierarchy2"/>
-    <dgm:cxn modelId="{8ED68103-2413-4CA9-9E9F-1861A57D7457}" type="presParOf" srcId="{F5141415-821F-4342-AEDF-E9BC97E8B75D}" destId="{A1B1FB24-4A19-4073-B3DA-7D6FAFFD6611}" srcOrd="0" destOrd="0" presId="urn:microsoft.com/office/officeart/2005/8/layout/hierarchy2"/>
-    <dgm:cxn modelId="{B00E9946-65BE-4392-B90C-D459B252FD50}" type="presParOf" srcId="{F5141415-821F-4342-AEDF-E9BC97E8B75D}" destId="{1AAB8F11-CB53-4E23-8DA2-6135C0475A27}" srcOrd="1" destOrd="0" presId="urn:microsoft.com/office/officeart/2005/8/layout/hierarchy2"/>
-    <dgm:cxn modelId="{747EB046-7254-4627-B00E-3918DD267EA1}" type="presParOf" srcId="{1AAB8F11-CB53-4E23-8DA2-6135C0475A27}" destId="{FDA47220-895B-4A69-B2BB-8BF8C016FF4B}" srcOrd="0" destOrd="0" presId="urn:microsoft.com/office/officeart/2005/8/layout/hierarchy2"/>
-    <dgm:cxn modelId="{B7345449-69B5-4173-974B-D244FB4582B5}" type="presParOf" srcId="{FDA47220-895B-4A69-B2BB-8BF8C016FF4B}" destId="{9F0B1A31-63BD-41F6-82FC-F5574A92E909}" srcOrd="0" destOrd="0" presId="urn:microsoft.com/office/officeart/2005/8/layout/hierarchy2"/>
-    <dgm:cxn modelId="{05861695-CF3D-489A-BEF4-96FB38B25302}" type="presParOf" srcId="{1AAB8F11-CB53-4E23-8DA2-6135C0475A27}" destId="{519D71D9-AD17-481A-BC45-95647664C32A}" srcOrd="1" destOrd="0" presId="urn:microsoft.com/office/officeart/2005/8/layout/hierarchy2"/>
-    <dgm:cxn modelId="{ADED74F9-EFF8-45AF-9AC7-8CC6CAFF28E3}" type="presParOf" srcId="{519D71D9-AD17-481A-BC45-95647664C32A}" destId="{C0C8DC8E-72DB-4A2E-A50E-DA1CA06D79E3}" srcOrd="0" destOrd="0" presId="urn:microsoft.com/office/officeart/2005/8/layout/hierarchy2"/>
-    <dgm:cxn modelId="{443E9DB0-BC4B-4440-A932-70F28C97626C}" type="presParOf" srcId="{519D71D9-AD17-481A-BC45-95647664C32A}" destId="{98B01CE3-DDD6-4A2E-A4D8-B0F413861D6D}" srcOrd="1" destOrd="0" presId="urn:microsoft.com/office/officeart/2005/8/layout/hierarchy2"/>
-    <dgm:cxn modelId="{286D0312-CC4E-4031-8F7B-26BC08FAECDF}" type="presParOf" srcId="{1AAB8F11-CB53-4E23-8DA2-6135C0475A27}" destId="{4E10DB54-35ED-4D9F-B388-F6C78413B8E9}" srcOrd="2" destOrd="0" presId="urn:microsoft.com/office/officeart/2005/8/layout/hierarchy2"/>
-    <dgm:cxn modelId="{80E81D6F-D0AD-4070-9168-BC38B083328E}" type="presParOf" srcId="{4E10DB54-35ED-4D9F-B388-F6C78413B8E9}" destId="{F67B909A-A307-4E9B-9469-45A779E59A51}" srcOrd="0" destOrd="0" presId="urn:microsoft.com/office/officeart/2005/8/layout/hierarchy2"/>
-    <dgm:cxn modelId="{579B3C0F-76D1-4E54-BA38-D5E15DB400DC}" type="presParOf" srcId="{1AAB8F11-CB53-4E23-8DA2-6135C0475A27}" destId="{14714887-E966-470C-860D-96908FD88E18}" srcOrd="3" destOrd="0" presId="urn:microsoft.com/office/officeart/2005/8/layout/hierarchy2"/>
-    <dgm:cxn modelId="{F6A0C0EB-F962-4DE1-B3F1-89D75AD3E099}" type="presParOf" srcId="{14714887-E966-470C-860D-96908FD88E18}" destId="{1906A700-A645-429B-8F9F-2A4F59D4835E}" srcOrd="0" destOrd="0" presId="urn:microsoft.com/office/officeart/2005/8/layout/hierarchy2"/>
-    <dgm:cxn modelId="{4AE19141-F815-4C99-8A6B-427050A57E7D}" type="presParOf" srcId="{14714887-E966-470C-860D-96908FD88E18}" destId="{9E21E745-5CA6-4C1A-A097-7D4CFAE8952B}" srcOrd="1" destOrd="0" presId="urn:microsoft.com/office/officeart/2005/8/layout/hierarchy2"/>
-    <dgm:cxn modelId="{408F5B70-7A2A-470F-9F89-0160350947F4}" type="presParOf" srcId="{1AAB8F11-CB53-4E23-8DA2-6135C0475A27}" destId="{2938BCE4-55BC-4FA7-8B13-8D7362E71CAD}" srcOrd="4" destOrd="0" presId="urn:microsoft.com/office/officeart/2005/8/layout/hierarchy2"/>
-    <dgm:cxn modelId="{B1F369D1-9496-4FB1-8258-E4AFC01B874D}" type="presParOf" srcId="{2938BCE4-55BC-4FA7-8B13-8D7362E71CAD}" destId="{A6341011-54EC-4E06-9306-EAF2DE56CD2C}" srcOrd="0" destOrd="0" presId="urn:microsoft.com/office/officeart/2005/8/layout/hierarchy2"/>
-    <dgm:cxn modelId="{B651F8B4-D53A-41CA-81B8-0E6AAB7BC029}" type="presParOf" srcId="{1AAB8F11-CB53-4E23-8DA2-6135C0475A27}" destId="{A0A8C24A-B549-4DD3-A86B-5C27239361DA}" srcOrd="5" destOrd="0" presId="urn:microsoft.com/office/officeart/2005/8/layout/hierarchy2"/>
-    <dgm:cxn modelId="{B848F045-909B-4D89-AFA2-7E1FBB193F95}" type="presParOf" srcId="{A0A8C24A-B549-4DD3-A86B-5C27239361DA}" destId="{368F1645-5A66-45DB-B296-C23315AB7E22}" srcOrd="0" destOrd="0" presId="urn:microsoft.com/office/officeart/2005/8/layout/hierarchy2"/>
-    <dgm:cxn modelId="{E85F9368-9522-4AD2-B42A-CD367E9555C5}" type="presParOf" srcId="{A0A8C24A-B549-4DD3-A86B-5C27239361DA}" destId="{AAB70EE2-6F5D-4397-9BEA-BD14754644EA}" srcOrd="1" destOrd="0" presId="urn:microsoft.com/office/officeart/2005/8/layout/hierarchy2"/>
-    <dgm:cxn modelId="{19948A0B-CE75-4DEE-B75F-62B86A76A2EB}" type="presParOf" srcId="{BE306FCD-9806-4F30-B3B1-CA273857349C}" destId="{3EC8FEA1-FACA-4B7A-ACC4-B6309011D501}" srcOrd="2" destOrd="0" presId="urn:microsoft.com/office/officeart/2005/8/layout/hierarchy2"/>
-    <dgm:cxn modelId="{ECC9A0C5-D921-4AA7-97DA-93217C706389}" type="presParOf" srcId="{3EC8FEA1-FACA-4B7A-ACC4-B6309011D501}" destId="{2AEF7D3A-FF38-45BC-9B3E-D40CCE847072}" srcOrd="0" destOrd="0" presId="urn:microsoft.com/office/officeart/2005/8/layout/hierarchy2"/>
-    <dgm:cxn modelId="{731D37F8-0927-4399-A7E4-5795167CA615}" type="presParOf" srcId="{3EC8FEA1-FACA-4B7A-ACC4-B6309011D501}" destId="{2E81C92C-CE54-4B34-8AD9-23F5F8E60BCB}" srcOrd="1" destOrd="0" presId="urn:microsoft.com/office/officeart/2005/8/layout/hierarchy2"/>
-    <dgm:cxn modelId="{B0FE1661-14EB-48A9-ACC9-05031E3726E3}" type="presParOf" srcId="{2E81C92C-CE54-4B34-8AD9-23F5F8E60BCB}" destId="{674BA392-5914-4B78-A520-EE26D65D05C8}" srcOrd="0" destOrd="0" presId="urn:microsoft.com/office/officeart/2005/8/layout/hierarchy2"/>
-    <dgm:cxn modelId="{DD631EE3-085C-46B9-A17F-2E5D776C4D0F}" type="presParOf" srcId="{674BA392-5914-4B78-A520-EE26D65D05C8}" destId="{CAE1C8E1-FF9C-459C-820F-5A372E5B5202}" srcOrd="0" destOrd="0" presId="urn:microsoft.com/office/officeart/2005/8/layout/hierarchy2"/>
-    <dgm:cxn modelId="{F94EFF7C-51FD-4BEA-AABC-332EBB517723}" type="presParOf" srcId="{2E81C92C-CE54-4B34-8AD9-23F5F8E60BCB}" destId="{905C17AD-FE93-4469-8609-EDCF89529AA2}" srcOrd="1" destOrd="0" presId="urn:microsoft.com/office/officeart/2005/8/layout/hierarchy2"/>
-    <dgm:cxn modelId="{9E49FA8B-E3D9-4B2C-A3AB-3ED3343CE0D5}" type="presParOf" srcId="{905C17AD-FE93-4469-8609-EDCF89529AA2}" destId="{497DB5E4-8EF3-40EA-9803-E80F51F19C35}" srcOrd="0" destOrd="0" presId="urn:microsoft.com/office/officeart/2005/8/layout/hierarchy2"/>
-    <dgm:cxn modelId="{1637B3D4-BBD7-4341-A809-E3B08FBD2510}" type="presParOf" srcId="{905C17AD-FE93-4469-8609-EDCF89529AA2}" destId="{A54907F9-77D3-493A-BD14-6183BAA27BA4}" srcOrd="1" destOrd="0" presId="urn:microsoft.com/office/officeart/2005/8/layout/hierarchy2"/>
-    <dgm:cxn modelId="{0E56152B-E6CF-4EE6-8338-E51E8D603010}" type="presParOf" srcId="{2E81C92C-CE54-4B34-8AD9-23F5F8E60BCB}" destId="{EB2274FC-15F8-41B7-935B-E389FD47AFD1}" srcOrd="2" destOrd="0" presId="urn:microsoft.com/office/officeart/2005/8/layout/hierarchy2"/>
-    <dgm:cxn modelId="{7CC070C5-7E56-486D-93C7-54AA29D973E3}" type="presParOf" srcId="{EB2274FC-15F8-41B7-935B-E389FD47AFD1}" destId="{87E32AC2-4577-44E3-BD84-D5E3BD970540}" srcOrd="0" destOrd="0" presId="urn:microsoft.com/office/officeart/2005/8/layout/hierarchy2"/>
-    <dgm:cxn modelId="{01EABC26-4376-4257-BDF0-CC975ECB34BB}" type="presParOf" srcId="{2E81C92C-CE54-4B34-8AD9-23F5F8E60BCB}" destId="{9076073A-94D7-4B3A-BEDD-A7CFB249D472}" srcOrd="3" destOrd="0" presId="urn:microsoft.com/office/officeart/2005/8/layout/hierarchy2"/>
-    <dgm:cxn modelId="{49CD5A4C-0102-43F3-99D7-02958325600B}" type="presParOf" srcId="{9076073A-94D7-4B3A-BEDD-A7CFB249D472}" destId="{F53448B5-447F-4F1A-81C6-1F0D19E192DD}" srcOrd="0" destOrd="0" presId="urn:microsoft.com/office/officeart/2005/8/layout/hierarchy2"/>
-    <dgm:cxn modelId="{2378C852-C640-4B19-B201-B3BA6B75017F}" type="presParOf" srcId="{9076073A-94D7-4B3A-BEDD-A7CFB249D472}" destId="{9771CB1D-2BA5-42D9-9957-3E7E79F8490A}" srcOrd="1" destOrd="0" presId="urn:microsoft.com/office/officeart/2005/8/layout/hierarchy2"/>
+    <dgm:cxn modelId="{AE47D855-B9A6-4460-A63D-B0C6A03C347B}" type="presParOf" srcId="{BE306FCD-9806-4F30-B3B1-CA273857349C}" destId="{BC89B9CD-5E6C-4475-ADF6-F7C2D7A5A353}" srcOrd="0" destOrd="0" presId="urn:microsoft.com/office/officeart/2005/8/layout/hierarchy2"/>
+    <dgm:cxn modelId="{D087564F-04D5-4D61-A2F7-0C659B9C64C0}" type="presParOf" srcId="{BC89B9CD-5E6C-4475-ADF6-F7C2D7A5A353}" destId="{6E6D9CAD-33D1-4ABE-986B-53D6D631EB94}" srcOrd="0" destOrd="0" presId="urn:microsoft.com/office/officeart/2005/8/layout/hierarchy2"/>
+    <dgm:cxn modelId="{3320E736-0194-4E38-BF31-9874A5EE50B5}" type="presParOf" srcId="{BC89B9CD-5E6C-4475-ADF6-F7C2D7A5A353}" destId="{47C7FA5F-116D-41D5-BE1E-63389D526519}" srcOrd="1" destOrd="0" presId="urn:microsoft.com/office/officeart/2005/8/layout/hierarchy2"/>
+    <dgm:cxn modelId="{E7F12D8A-E701-4519-BCBC-7D4C28320518}" type="presParOf" srcId="{47C7FA5F-116D-41D5-BE1E-63389D526519}" destId="{B4361C68-E191-4E89-B0BD-BAD091626B5B}" srcOrd="0" destOrd="0" presId="urn:microsoft.com/office/officeart/2005/8/layout/hierarchy2"/>
+    <dgm:cxn modelId="{72A327AC-362D-4CED-824E-05383FAAA3CD}" type="presParOf" srcId="{B4361C68-E191-4E89-B0BD-BAD091626B5B}" destId="{12FD7525-DB42-46F9-B8FD-D33568A05731}" srcOrd="0" destOrd="0" presId="urn:microsoft.com/office/officeart/2005/8/layout/hierarchy2"/>
+    <dgm:cxn modelId="{DF0E904F-F7D7-4EB3-B04D-1D3ECF1D7560}" type="presParOf" srcId="{47C7FA5F-116D-41D5-BE1E-63389D526519}" destId="{8D4B9DA0-8352-443E-AB23-4081880753A9}" srcOrd="1" destOrd="0" presId="urn:microsoft.com/office/officeart/2005/8/layout/hierarchy2"/>
+    <dgm:cxn modelId="{6A1E0EF0-5740-4287-9526-B67C1918126C}" type="presParOf" srcId="{8D4B9DA0-8352-443E-AB23-4081880753A9}" destId="{CA6C5886-D1D3-4819-90BD-4BAC8F1EE87D}" srcOrd="0" destOrd="0" presId="urn:microsoft.com/office/officeart/2005/8/layout/hierarchy2"/>
+    <dgm:cxn modelId="{D56B9853-555B-4538-B9F2-D6F836CD616A}" type="presParOf" srcId="{8D4B9DA0-8352-443E-AB23-4081880753A9}" destId="{9192797A-2A70-45CD-83CD-8CC844391943}" srcOrd="1" destOrd="0" presId="urn:microsoft.com/office/officeart/2005/8/layout/hierarchy2"/>
+    <dgm:cxn modelId="{B11E3123-8A17-444E-9DB4-5613A867908A}" type="presParOf" srcId="{47C7FA5F-116D-41D5-BE1E-63389D526519}" destId="{E11C7B6F-7180-43A5-992E-3EA5851F2391}" srcOrd="2" destOrd="0" presId="urn:microsoft.com/office/officeart/2005/8/layout/hierarchy2"/>
+    <dgm:cxn modelId="{1C53A427-647B-4A1E-B8B2-8A63FE6AC601}" type="presParOf" srcId="{E11C7B6F-7180-43A5-992E-3EA5851F2391}" destId="{FB48A239-373B-4448-BD7F-C055FA9C8C48}" srcOrd="0" destOrd="0" presId="urn:microsoft.com/office/officeart/2005/8/layout/hierarchy2"/>
+    <dgm:cxn modelId="{12C0F045-0D82-4253-86F7-1BAA2FDC15BD}" type="presParOf" srcId="{47C7FA5F-116D-41D5-BE1E-63389D526519}" destId="{49833578-BD56-4B76-A7B4-93C083AE7440}" srcOrd="3" destOrd="0" presId="urn:microsoft.com/office/officeart/2005/8/layout/hierarchy2"/>
+    <dgm:cxn modelId="{280F99D9-3075-4020-B4E3-BEC3D785F438}" type="presParOf" srcId="{49833578-BD56-4B76-A7B4-93C083AE7440}" destId="{419BEB18-32F6-4B18-9238-A8818FE634FC}" srcOrd="0" destOrd="0" presId="urn:microsoft.com/office/officeart/2005/8/layout/hierarchy2"/>
+    <dgm:cxn modelId="{DE173744-0F24-4294-A915-BD0F4FF6695D}" type="presParOf" srcId="{49833578-BD56-4B76-A7B4-93C083AE7440}" destId="{9606F08B-4F70-4EB6-983D-ED46C176903C}" srcOrd="1" destOrd="0" presId="urn:microsoft.com/office/officeart/2005/8/layout/hierarchy2"/>
+    <dgm:cxn modelId="{4C5926B1-7EB9-4B4C-94F1-C8829FAB34EA}" type="presParOf" srcId="{47C7FA5F-116D-41D5-BE1E-63389D526519}" destId="{8F195852-041E-423A-B5DF-8945941EB406}" srcOrd="4" destOrd="0" presId="urn:microsoft.com/office/officeart/2005/8/layout/hierarchy2"/>
+    <dgm:cxn modelId="{70C9EF41-CA55-4BD9-A569-49B996746421}" type="presParOf" srcId="{8F195852-041E-423A-B5DF-8945941EB406}" destId="{19EBF599-727A-47CA-B105-7B4051DFB8C7}" srcOrd="0" destOrd="0" presId="urn:microsoft.com/office/officeart/2005/8/layout/hierarchy2"/>
+    <dgm:cxn modelId="{4DB7C69E-4097-4CAB-BFFA-E8820C5EFD10}" type="presParOf" srcId="{47C7FA5F-116D-41D5-BE1E-63389D526519}" destId="{5B0C94E8-6047-4A9D-A59D-4243CA01023B}" srcOrd="5" destOrd="0" presId="urn:microsoft.com/office/officeart/2005/8/layout/hierarchy2"/>
+    <dgm:cxn modelId="{76CE94ED-554E-465E-98DB-8DDF1DE66F64}" type="presParOf" srcId="{5B0C94E8-6047-4A9D-A59D-4243CA01023B}" destId="{47ACED10-AF50-4A06-8AC5-32A97AE3B1C8}" srcOrd="0" destOrd="0" presId="urn:microsoft.com/office/officeart/2005/8/layout/hierarchy2"/>
+    <dgm:cxn modelId="{F3667ADC-C169-4BD5-AA6E-B6628F5832B0}" type="presParOf" srcId="{5B0C94E8-6047-4A9D-A59D-4243CA01023B}" destId="{51C9AA23-5208-47C4-9495-ED7DF43D7949}" srcOrd="1" destOrd="0" presId="urn:microsoft.com/office/officeart/2005/8/layout/hierarchy2"/>
+    <dgm:cxn modelId="{B16B2479-8F69-44C1-A2F1-620028F5C346}" type="presParOf" srcId="{BE306FCD-9806-4F30-B3B1-CA273857349C}" destId="{8658F2C1-2E33-4716-96CE-BB95A05DA53A}" srcOrd="1" destOrd="0" presId="urn:microsoft.com/office/officeart/2005/8/layout/hierarchy2"/>
+    <dgm:cxn modelId="{78BCB691-335E-4DE2-92C3-BEE18578858D}" type="presParOf" srcId="{8658F2C1-2E33-4716-96CE-BB95A05DA53A}" destId="{3985982F-35AF-48B0-84C6-0C8F1D9EF2FA}" srcOrd="0" destOrd="0" presId="urn:microsoft.com/office/officeart/2005/8/layout/hierarchy2"/>
+    <dgm:cxn modelId="{87B920CC-8E1B-4EEA-9A50-86A93E536E2E}" type="presParOf" srcId="{8658F2C1-2E33-4716-96CE-BB95A05DA53A}" destId="{E962D45F-3934-4127-B852-040B19CBBED4}" srcOrd="1" destOrd="0" presId="urn:microsoft.com/office/officeart/2005/8/layout/hierarchy2"/>
+    <dgm:cxn modelId="{2D526833-B50E-44BE-8E30-26D366F31E37}" type="presParOf" srcId="{E962D45F-3934-4127-B852-040B19CBBED4}" destId="{AB7C6CD4-FF75-4E23-A8C3-0A2318DBB1D6}" srcOrd="0" destOrd="0" presId="urn:microsoft.com/office/officeart/2005/8/layout/hierarchy2"/>
+    <dgm:cxn modelId="{AA3210C5-8C3C-4508-8644-75285B0DB9AC}" type="presParOf" srcId="{AB7C6CD4-FF75-4E23-A8C3-0A2318DBB1D6}" destId="{86416187-05A5-41DD-ADA2-C443892DABB2}" srcOrd="0" destOrd="0" presId="urn:microsoft.com/office/officeart/2005/8/layout/hierarchy2"/>
+    <dgm:cxn modelId="{D98295DB-CDF5-49B6-86F4-D74E82CDAE53}" type="presParOf" srcId="{E962D45F-3934-4127-B852-040B19CBBED4}" destId="{F5141415-821F-4342-AEDF-E9BC97E8B75D}" srcOrd="1" destOrd="0" presId="urn:microsoft.com/office/officeart/2005/8/layout/hierarchy2"/>
+    <dgm:cxn modelId="{B57C8964-F5E4-4A2A-BC74-5E89A753BBED}" type="presParOf" srcId="{F5141415-821F-4342-AEDF-E9BC97E8B75D}" destId="{A1B1FB24-4A19-4073-B3DA-7D6FAFFD6611}" srcOrd="0" destOrd="0" presId="urn:microsoft.com/office/officeart/2005/8/layout/hierarchy2"/>
+    <dgm:cxn modelId="{2A5FA4B5-0FD1-43CB-A127-44B4ED5C7CC9}" type="presParOf" srcId="{F5141415-821F-4342-AEDF-E9BC97E8B75D}" destId="{1AAB8F11-CB53-4E23-8DA2-6135C0475A27}" srcOrd="1" destOrd="0" presId="urn:microsoft.com/office/officeart/2005/8/layout/hierarchy2"/>
+    <dgm:cxn modelId="{500B47CC-C542-4363-9D22-389E03BF15F0}" type="presParOf" srcId="{1AAB8F11-CB53-4E23-8DA2-6135C0475A27}" destId="{FDA47220-895B-4A69-B2BB-8BF8C016FF4B}" srcOrd="0" destOrd="0" presId="urn:microsoft.com/office/officeart/2005/8/layout/hierarchy2"/>
+    <dgm:cxn modelId="{55AA5C73-D65D-492D-8C40-A0E16862911D}" type="presParOf" srcId="{FDA47220-895B-4A69-B2BB-8BF8C016FF4B}" destId="{9F0B1A31-63BD-41F6-82FC-F5574A92E909}" srcOrd="0" destOrd="0" presId="urn:microsoft.com/office/officeart/2005/8/layout/hierarchy2"/>
+    <dgm:cxn modelId="{C7F3298D-510F-4BF2-BA8B-FD08977AC9AB}" type="presParOf" srcId="{1AAB8F11-CB53-4E23-8DA2-6135C0475A27}" destId="{519D71D9-AD17-481A-BC45-95647664C32A}" srcOrd="1" destOrd="0" presId="urn:microsoft.com/office/officeart/2005/8/layout/hierarchy2"/>
+    <dgm:cxn modelId="{C92F3899-A20E-40C9-8DEB-8FC1E065F22D}" type="presParOf" srcId="{519D71D9-AD17-481A-BC45-95647664C32A}" destId="{C0C8DC8E-72DB-4A2E-A50E-DA1CA06D79E3}" srcOrd="0" destOrd="0" presId="urn:microsoft.com/office/officeart/2005/8/layout/hierarchy2"/>
+    <dgm:cxn modelId="{18A95C9E-A0A4-4AD9-AF1F-4F53FC8587FA}" type="presParOf" srcId="{519D71D9-AD17-481A-BC45-95647664C32A}" destId="{98B01CE3-DDD6-4A2E-A4D8-B0F413861D6D}" srcOrd="1" destOrd="0" presId="urn:microsoft.com/office/officeart/2005/8/layout/hierarchy2"/>
+    <dgm:cxn modelId="{00F1CA07-91E7-45DC-A428-941D6130F32B}" type="presParOf" srcId="{1AAB8F11-CB53-4E23-8DA2-6135C0475A27}" destId="{4E10DB54-35ED-4D9F-B388-F6C78413B8E9}" srcOrd="2" destOrd="0" presId="urn:microsoft.com/office/officeart/2005/8/layout/hierarchy2"/>
+    <dgm:cxn modelId="{6ECB47F4-91B9-4D4F-B7F4-3B3DACA706B7}" type="presParOf" srcId="{4E10DB54-35ED-4D9F-B388-F6C78413B8E9}" destId="{F67B909A-A307-4E9B-9469-45A779E59A51}" srcOrd="0" destOrd="0" presId="urn:microsoft.com/office/officeart/2005/8/layout/hierarchy2"/>
+    <dgm:cxn modelId="{EC90A2A0-3542-4A72-98D7-FF7099F910B9}" type="presParOf" srcId="{1AAB8F11-CB53-4E23-8DA2-6135C0475A27}" destId="{14714887-E966-470C-860D-96908FD88E18}" srcOrd="3" destOrd="0" presId="urn:microsoft.com/office/officeart/2005/8/layout/hierarchy2"/>
+    <dgm:cxn modelId="{EFCAFD97-3C61-41D6-B943-A2411B029498}" type="presParOf" srcId="{14714887-E966-470C-860D-96908FD88E18}" destId="{1906A700-A645-429B-8F9F-2A4F59D4835E}" srcOrd="0" destOrd="0" presId="urn:microsoft.com/office/officeart/2005/8/layout/hierarchy2"/>
+    <dgm:cxn modelId="{DB804FAA-76D8-457F-8D3F-251040378B6E}" type="presParOf" srcId="{14714887-E966-470C-860D-96908FD88E18}" destId="{9E21E745-5CA6-4C1A-A097-7D4CFAE8952B}" srcOrd="1" destOrd="0" presId="urn:microsoft.com/office/officeart/2005/8/layout/hierarchy2"/>
+    <dgm:cxn modelId="{C32939C7-7F8F-4ACC-8612-A2759992FDD7}" type="presParOf" srcId="{1AAB8F11-CB53-4E23-8DA2-6135C0475A27}" destId="{2938BCE4-55BC-4FA7-8B13-8D7362E71CAD}" srcOrd="4" destOrd="0" presId="urn:microsoft.com/office/officeart/2005/8/layout/hierarchy2"/>
+    <dgm:cxn modelId="{890B0544-6254-4051-9C8A-C46DE24C5AC3}" type="presParOf" srcId="{2938BCE4-55BC-4FA7-8B13-8D7362E71CAD}" destId="{A6341011-54EC-4E06-9306-EAF2DE56CD2C}" srcOrd="0" destOrd="0" presId="urn:microsoft.com/office/officeart/2005/8/layout/hierarchy2"/>
+    <dgm:cxn modelId="{098D594B-878E-4561-ACA0-4AE97ABC6ABC}" type="presParOf" srcId="{1AAB8F11-CB53-4E23-8DA2-6135C0475A27}" destId="{A0A8C24A-B549-4DD3-A86B-5C27239361DA}" srcOrd="5" destOrd="0" presId="urn:microsoft.com/office/officeart/2005/8/layout/hierarchy2"/>
+    <dgm:cxn modelId="{FC37BC25-BDA7-4CF0-99D3-A9355A553B15}" type="presParOf" srcId="{A0A8C24A-B549-4DD3-A86B-5C27239361DA}" destId="{368F1645-5A66-45DB-B296-C23315AB7E22}" srcOrd="0" destOrd="0" presId="urn:microsoft.com/office/officeart/2005/8/layout/hierarchy2"/>
+    <dgm:cxn modelId="{F8577A45-7367-4981-9CDB-6D6161919599}" type="presParOf" srcId="{A0A8C24A-B549-4DD3-A86B-5C27239361DA}" destId="{AAB70EE2-6F5D-4397-9BEA-BD14754644EA}" srcOrd="1" destOrd="0" presId="urn:microsoft.com/office/officeart/2005/8/layout/hierarchy2"/>
+    <dgm:cxn modelId="{7E959F4D-77EA-4DC0-A750-6CDA231C800E}" type="presParOf" srcId="{BE306FCD-9806-4F30-B3B1-CA273857349C}" destId="{3EC8FEA1-FACA-4B7A-ACC4-B6309011D501}" srcOrd="2" destOrd="0" presId="urn:microsoft.com/office/officeart/2005/8/layout/hierarchy2"/>
+    <dgm:cxn modelId="{7A6C0794-32A0-4FB7-AE8B-C2E953DCBA1B}" type="presParOf" srcId="{3EC8FEA1-FACA-4B7A-ACC4-B6309011D501}" destId="{2AEF7D3A-FF38-45BC-9B3E-D40CCE847072}" srcOrd="0" destOrd="0" presId="urn:microsoft.com/office/officeart/2005/8/layout/hierarchy2"/>
+    <dgm:cxn modelId="{A97FB52B-E7F0-4D02-912E-3212BCE71B16}" type="presParOf" srcId="{3EC8FEA1-FACA-4B7A-ACC4-B6309011D501}" destId="{2E81C92C-CE54-4B34-8AD9-23F5F8E60BCB}" srcOrd="1" destOrd="0" presId="urn:microsoft.com/office/officeart/2005/8/layout/hierarchy2"/>
+    <dgm:cxn modelId="{5F5D1A85-3810-4338-BA70-0F82377596D4}" type="presParOf" srcId="{2E81C92C-CE54-4B34-8AD9-23F5F8E60BCB}" destId="{674BA392-5914-4B78-A520-EE26D65D05C8}" srcOrd="0" destOrd="0" presId="urn:microsoft.com/office/officeart/2005/8/layout/hierarchy2"/>
+    <dgm:cxn modelId="{360D620A-4383-490D-B3DA-972A1624BB73}" type="presParOf" srcId="{674BA392-5914-4B78-A520-EE26D65D05C8}" destId="{CAE1C8E1-FF9C-459C-820F-5A372E5B5202}" srcOrd="0" destOrd="0" presId="urn:microsoft.com/office/officeart/2005/8/layout/hierarchy2"/>
+    <dgm:cxn modelId="{B7057C90-682C-4226-9ED0-7C7E5850B101}" type="presParOf" srcId="{2E81C92C-CE54-4B34-8AD9-23F5F8E60BCB}" destId="{905C17AD-FE93-4469-8609-EDCF89529AA2}" srcOrd="1" destOrd="0" presId="urn:microsoft.com/office/officeart/2005/8/layout/hierarchy2"/>
+    <dgm:cxn modelId="{436AF9D8-4780-44FE-92E1-9B85884FC431}" type="presParOf" srcId="{905C17AD-FE93-4469-8609-EDCF89529AA2}" destId="{497DB5E4-8EF3-40EA-9803-E80F51F19C35}" srcOrd="0" destOrd="0" presId="urn:microsoft.com/office/officeart/2005/8/layout/hierarchy2"/>
+    <dgm:cxn modelId="{961A3277-903E-4FDB-84B2-8C9E6A480FB0}" type="presParOf" srcId="{905C17AD-FE93-4469-8609-EDCF89529AA2}" destId="{A54907F9-77D3-493A-BD14-6183BAA27BA4}" srcOrd="1" destOrd="0" presId="urn:microsoft.com/office/officeart/2005/8/layout/hierarchy2"/>
+    <dgm:cxn modelId="{D14FE5B4-3763-4976-A832-850DB7EC920D}" type="presParOf" srcId="{2E81C92C-CE54-4B34-8AD9-23F5F8E60BCB}" destId="{EB2274FC-15F8-41B7-935B-E389FD47AFD1}" srcOrd="2" destOrd="0" presId="urn:microsoft.com/office/officeart/2005/8/layout/hierarchy2"/>
+    <dgm:cxn modelId="{FDB3F547-4953-404A-942A-BD879B600A1B}" type="presParOf" srcId="{EB2274FC-15F8-41B7-935B-E389FD47AFD1}" destId="{87E32AC2-4577-44E3-BD84-D5E3BD970540}" srcOrd="0" destOrd="0" presId="urn:microsoft.com/office/officeart/2005/8/layout/hierarchy2"/>
+    <dgm:cxn modelId="{061DD45F-6055-44CB-A903-2160E479570A}" type="presParOf" srcId="{2E81C92C-CE54-4B34-8AD9-23F5F8E60BCB}" destId="{9076073A-94D7-4B3A-BEDD-A7CFB249D472}" srcOrd="3" destOrd="0" presId="urn:microsoft.com/office/officeart/2005/8/layout/hierarchy2"/>
+    <dgm:cxn modelId="{F8D361EB-11F8-4F60-ADBA-C3C9A971F1B8}" type="presParOf" srcId="{9076073A-94D7-4B3A-BEDD-A7CFB249D472}" destId="{F53448B5-447F-4F1A-81C6-1F0D19E192DD}" srcOrd="0" destOrd="0" presId="urn:microsoft.com/office/officeart/2005/8/layout/hierarchy2"/>
+    <dgm:cxn modelId="{22C5991D-9DC0-45A9-9217-8767768E118F}" type="presParOf" srcId="{9076073A-94D7-4B3A-BEDD-A7CFB249D472}" destId="{9771CB1D-2BA5-42D9-9957-3E7E79F8490A}" srcOrd="1" destOrd="0" presId="urn:microsoft.com/office/officeart/2005/8/layout/hierarchy2"/>
   </dgm:cxnLst>
   <dgm:bg/>
   <dgm:whole/>
@@ -27526,7 +26605,7 @@
 </file>
 
 <file path=customXml/itemProps3.xml><?xml version="1.0" encoding="utf-8"?>
-<ds:datastoreItem xmlns:ds="http://schemas.openxmlformats.org/officeDocument/2006/customXml" ds:itemID="{BB177CDC-9F5B-4474-9002-FA4624709931}">
+<ds:datastoreItem xmlns:ds="http://schemas.openxmlformats.org/officeDocument/2006/customXml" ds:itemID="{F5BF43F2-8BA8-47D7-AFF7-C32810C0EA0E}">
   <ds:schemaRefs>
     <ds:schemaRef ds:uri="http://schemas.openxmlformats.org/officeDocument/2006/bibliography"/>
   </ds:schemaRefs>

</xml_diff>